<commit_message>
Försöker få styr på dokumentet.
</commit_message>
<xml_diff>
--- a/Commodore BASIC 7.0 for C128.docx
+++ b/Commodore BASIC 7.0 for C128.docx
@@ -153,6 +153,8 @@
                                     <w:lang w:val="en-US"/>
                                   </w:rPr>
                                 </w:pPr>
+                                <w:proofErr w:type="spellStart"/>
+                                <w:proofErr w:type="gramStart"/>
                                 <w:r>
                                   <w:rPr>
                                     <w:i/>
@@ -162,7 +164,20 @@
                                     <w:szCs w:val="18"/>
                                     <w:lang w:val="en-US"/>
                                   </w:rPr>
-                                  <w:t>för Commodore 128</w:t>
+                                  <w:t>för</w:t>
+                                </w:r>
+                                <w:proofErr w:type="spellEnd"/>
+                                <w:proofErr w:type="gramEnd"/>
+                                <w:r>
+                                  <w:rPr>
+                                    <w:i/>
+                                    <w:iCs/>
+                                    <w:color w:val="5B9BD5" w:themeColor="accent1"/>
+                                    <w:sz w:val="24"/>
+                                    <w:szCs w:val="18"/>
+                                    <w:lang w:val="en-US"/>
+                                  </w:rPr>
+                                  <w:t xml:space="preserve"> Commodore 128</w:t>
                                 </w:r>
                               </w:p>
                               <w:p>
@@ -685,7 +700,7 @@
           <w:r>
             <w:fldChar w:fldCharType="separate"/>
           </w:r>
-          <w:hyperlink w:anchor="_Toc123723885" w:history="1">
+          <w:hyperlink w:anchor="_Toc123732797" w:history="1">
             <w:r>
               <w:rPr>
                 <w:rStyle w:val="Hyperlink"/>
@@ -712,7 +727,7 @@
                 <w:noProof/>
                 <w:webHidden/>
               </w:rPr>
-              <w:instrText xml:space="preserve"> PAGEREF _Toc123723885 \h </w:instrText>
+              <w:instrText xml:space="preserve"> PAGEREF _Toc123732797 \h </w:instrText>
             </w:r>
             <w:r>
               <w:rPr>
@@ -756,7 +771,7 @@
               <w:lang w:val="en-US"/>
             </w:rPr>
           </w:pPr>
-          <w:hyperlink w:anchor="_Toc123723886" w:history="1">
+          <w:hyperlink w:anchor="_Toc123732798" w:history="1">
             <w:r>
               <w:rPr>
                 <w:rStyle w:val="Hyperlink"/>
@@ -783,7 +798,7 @@
                 <w:noProof/>
                 <w:webHidden/>
               </w:rPr>
-              <w:instrText xml:space="preserve"> PAGEREF _Toc123723886 \h </w:instrText>
+              <w:instrText xml:space="preserve"> PAGEREF _Toc123732798 \h </w:instrText>
             </w:r>
             <w:r>
               <w:rPr>
@@ -827,7 +842,7 @@
               <w:lang w:val="en-US"/>
             </w:rPr>
           </w:pPr>
-          <w:hyperlink w:anchor="_Toc123723887" w:history="1">
+          <w:hyperlink w:anchor="_Toc123732799" w:history="1">
             <w:r>
               <w:rPr>
                 <w:rStyle w:val="Hyperlink"/>
@@ -854,7 +869,7 @@
                 <w:noProof/>
                 <w:webHidden/>
               </w:rPr>
-              <w:instrText xml:space="preserve"> PAGEREF _Toc123723887 \h </w:instrText>
+              <w:instrText xml:space="preserve"> PAGEREF _Toc123732799 \h </w:instrText>
             </w:r>
             <w:r>
               <w:rPr>
@@ -898,7 +913,7 @@
               <w:lang w:val="en-US"/>
             </w:rPr>
           </w:pPr>
-          <w:hyperlink w:anchor="_Toc123723888" w:history="1">
+          <w:hyperlink w:anchor="_Toc123732800" w:history="1">
             <w:r>
               <w:rPr>
                 <w:rStyle w:val="Hyperlink"/>
@@ -925,7 +940,7 @@
                 <w:noProof/>
                 <w:webHidden/>
               </w:rPr>
-              <w:instrText xml:space="preserve"> PAGEREF _Toc123723888 \h </w:instrText>
+              <w:instrText xml:space="preserve"> PAGEREF _Toc123732800 \h </w:instrText>
             </w:r>
             <w:r>
               <w:rPr>
@@ -969,7 +984,7 @@
               <w:lang w:val="en-US"/>
             </w:rPr>
           </w:pPr>
-          <w:hyperlink w:anchor="_Toc123723889" w:history="1">
+          <w:hyperlink w:anchor="_Toc123732801" w:history="1">
             <w:r>
               <w:rPr>
                 <w:rStyle w:val="Hyperlink"/>
@@ -996,7 +1011,7 @@
                 <w:noProof/>
                 <w:webHidden/>
               </w:rPr>
-              <w:instrText xml:space="preserve"> PAGEREF _Toc123723889 \h </w:instrText>
+              <w:instrText xml:space="preserve"> PAGEREF _Toc123732801 \h </w:instrText>
             </w:r>
             <w:r>
               <w:rPr>
@@ -1016,7 +1031,7 @@
                 <w:noProof/>
                 <w:webHidden/>
               </w:rPr>
-              <w:t>14</w:t>
+              <w:t>15</w:t>
             </w:r>
             <w:r>
               <w:rPr>
@@ -1040,7 +1055,7 @@
               <w:lang w:val="en-US"/>
             </w:rPr>
           </w:pPr>
-          <w:hyperlink w:anchor="_Toc123723890" w:history="1">
+          <w:hyperlink w:anchor="_Toc123732802" w:history="1">
             <w:r>
               <w:rPr>
                 <w:rStyle w:val="Hyperlink"/>
@@ -1067,7 +1082,7 @@
                 <w:noProof/>
                 <w:webHidden/>
               </w:rPr>
-              <w:instrText xml:space="preserve"> PAGEREF _Toc123723890 \h </w:instrText>
+              <w:instrText xml:space="preserve"> PAGEREF _Toc123732802 \h </w:instrText>
             </w:r>
             <w:r>
               <w:rPr>
@@ -1087,7 +1102,7 @@
                 <w:noProof/>
                 <w:webHidden/>
               </w:rPr>
-              <w:t>16</w:t>
+              <w:t>17</w:t>
             </w:r>
             <w:r>
               <w:rPr>
@@ -1111,7 +1126,7 @@
               <w:lang w:val="en-US"/>
             </w:rPr>
           </w:pPr>
-          <w:hyperlink w:anchor="_Toc123723891" w:history="1">
+          <w:hyperlink w:anchor="_Toc123732803" w:history="1">
             <w:r>
               <w:rPr>
                 <w:rStyle w:val="Hyperlink"/>
@@ -1138,7 +1153,7 @@
                 <w:noProof/>
                 <w:webHidden/>
               </w:rPr>
-              <w:instrText xml:space="preserve"> PAGEREF _Toc123723891 \h </w:instrText>
+              <w:instrText xml:space="preserve"> PAGEREF _Toc123732803 \h </w:instrText>
             </w:r>
             <w:r>
               <w:rPr>
@@ -1158,7 +1173,7 @@
                 <w:noProof/>
                 <w:webHidden/>
               </w:rPr>
-              <w:t>18</w:t>
+              <w:t>19</w:t>
             </w:r>
             <w:r>
               <w:rPr>
@@ -1182,7 +1197,7 @@
               <w:lang w:val="en-US"/>
             </w:rPr>
           </w:pPr>
-          <w:hyperlink w:anchor="_Toc123723892" w:history="1">
+          <w:hyperlink w:anchor="_Toc123732804" w:history="1">
             <w:r>
               <w:rPr>
                 <w:rStyle w:val="Hyperlink"/>
@@ -1209,7 +1224,7 @@
                 <w:noProof/>
                 <w:webHidden/>
               </w:rPr>
-              <w:instrText xml:space="preserve"> PAGEREF _Toc123723892 \h </w:instrText>
+              <w:instrText xml:space="preserve"> PAGEREF _Toc123732804 \h </w:instrText>
             </w:r>
             <w:r>
               <w:rPr>
@@ -1229,7 +1244,7 @@
                 <w:noProof/>
                 <w:webHidden/>
               </w:rPr>
-              <w:t>20</w:t>
+              <w:t>21</w:t>
             </w:r>
             <w:r>
               <w:rPr>
@@ -1253,7 +1268,7 @@
               <w:lang w:val="en-US"/>
             </w:rPr>
           </w:pPr>
-          <w:hyperlink w:anchor="_Toc123723893" w:history="1">
+          <w:hyperlink w:anchor="_Toc123732805" w:history="1">
             <w:r>
               <w:rPr>
                 <w:rStyle w:val="Hyperlink"/>
@@ -1280,7 +1295,7 @@
                 <w:noProof/>
                 <w:webHidden/>
               </w:rPr>
-              <w:instrText xml:space="preserve"> PAGEREF _Toc123723893 \h </w:instrText>
+              <w:instrText xml:space="preserve"> PAGEREF _Toc123732805 \h </w:instrText>
             </w:r>
             <w:r>
               <w:rPr>
@@ -1300,7 +1315,7 @@
                 <w:noProof/>
                 <w:webHidden/>
               </w:rPr>
-              <w:t>22</w:t>
+              <w:t>23</w:t>
             </w:r>
             <w:r>
               <w:rPr>
@@ -1324,11 +1339,12 @@
               <w:lang w:val="en-US"/>
             </w:rPr>
           </w:pPr>
-          <w:hyperlink w:anchor="_Toc123723894" w:history="1">
+          <w:hyperlink w:anchor="_Toc123732806" w:history="1">
             <w:r>
               <w:rPr>
                 <w:rStyle w:val="Hyperlink"/>
                 <w:noProof/>
+                <w:lang w:val="en-US"/>
               </w:rPr>
               <w:t>Commodore BASIC 7.0 DOS</w:t>
             </w:r>
@@ -1351,7 +1367,7 @@
                 <w:noProof/>
                 <w:webHidden/>
               </w:rPr>
-              <w:instrText xml:space="preserve"> PAGEREF _Toc123723894 \h </w:instrText>
+              <w:instrText xml:space="preserve"> PAGEREF _Toc123732806 \h </w:instrText>
             </w:r>
             <w:r>
               <w:rPr>
@@ -1371,7 +1387,7 @@
                 <w:noProof/>
                 <w:webHidden/>
               </w:rPr>
-              <w:t>23</w:t>
+              <w:t>25</w:t>
             </w:r>
             <w:r>
               <w:rPr>
@@ -1395,7 +1411,7 @@
               <w:lang w:val="en-US"/>
             </w:rPr>
           </w:pPr>
-          <w:hyperlink w:anchor="_Toc123723895" w:history="1">
+          <w:hyperlink w:anchor="_Toc123732807" w:history="1">
             <w:r>
               <w:rPr>
                 <w:rStyle w:val="Hyperlink"/>
@@ -1422,7 +1438,7 @@
                 <w:noProof/>
                 <w:webHidden/>
               </w:rPr>
-              <w:instrText xml:space="preserve"> PAGEREF _Toc123723895 \h </w:instrText>
+              <w:instrText xml:space="preserve"> PAGEREF _Toc123732807 \h </w:instrText>
             </w:r>
             <w:r>
               <w:rPr>
@@ -1442,7 +1458,7 @@
                 <w:noProof/>
                 <w:webHidden/>
               </w:rPr>
-              <w:t>25</w:t>
+              <w:t>27</w:t>
             </w:r>
             <w:r>
               <w:rPr>
@@ -1466,7 +1482,7 @@
               <w:lang w:val="en-US"/>
             </w:rPr>
           </w:pPr>
-          <w:hyperlink w:anchor="_Toc123723896" w:history="1">
+          <w:hyperlink w:anchor="_Toc123732808" w:history="1">
             <w:r>
               <w:rPr>
                 <w:rStyle w:val="Hyperlink"/>
@@ -1474,6 +1490,8 @@
               </w:rPr>
               <w:t>CP/M</w:t>
             </w:r>
+            <w:bookmarkStart w:id="0" w:name="_GoBack"/>
+            <w:bookmarkEnd w:id="0"/>
             <w:r>
               <w:rPr>
                 <w:noProof/>
@@ -1493,7 +1511,7 @@
                 <w:noProof/>
                 <w:webHidden/>
               </w:rPr>
-              <w:instrText xml:space="preserve"> PAGEREF _Toc123723896 \h </w:instrText>
+              <w:instrText xml:space="preserve"> PAGEREF _Toc123732808 \h </w:instrText>
             </w:r>
             <w:r>
               <w:rPr>
@@ -1513,7 +1531,7 @@
                 <w:noProof/>
                 <w:webHidden/>
               </w:rPr>
-              <w:t>27</w:t>
+              <w:t>29</w:t>
             </w:r>
             <w:r>
               <w:rPr>
@@ -1537,12 +1555,11 @@
               <w:lang w:val="en-US"/>
             </w:rPr>
           </w:pPr>
-          <w:hyperlink w:anchor="_Toc123723897" w:history="1">
+          <w:hyperlink w:anchor="_Toc123732809" w:history="1">
             <w:r>
               <w:rPr>
                 <w:rStyle w:val="Hyperlink"/>
                 <w:noProof/>
-                <w:lang w:val="en-US"/>
               </w:rPr>
               <w:t>Appendix A: Ordförklaringar</w:t>
             </w:r>
@@ -1565,7 +1582,7 @@
                 <w:noProof/>
                 <w:webHidden/>
               </w:rPr>
-              <w:instrText xml:space="preserve"> PAGEREF _Toc123723897 \h </w:instrText>
+              <w:instrText xml:space="preserve"> PAGEREF _Toc123732809 \h </w:instrText>
             </w:r>
             <w:r>
               <w:rPr>
@@ -1585,7 +1602,7 @@
                 <w:noProof/>
                 <w:webHidden/>
               </w:rPr>
-              <w:t>29</w:t>
+              <w:t>31</w:t>
             </w:r>
             <w:r>
               <w:rPr>
@@ -1609,7 +1626,7 @@
               <w:lang w:val="en-US"/>
             </w:rPr>
           </w:pPr>
-          <w:hyperlink w:anchor="_Toc123723898" w:history="1">
+          <w:hyperlink w:anchor="_Toc123732810" w:history="1">
             <w:r>
               <w:rPr>
                 <w:rStyle w:val="Hyperlink"/>
@@ -1617,8 +1634,6 @@
               </w:rPr>
               <w:t>Appendix B: En jämförelse mellan Commodore 128, Commodore 64 och VIC-20</w:t>
             </w:r>
-            <w:bookmarkStart w:id="0" w:name="_GoBack"/>
-            <w:bookmarkEnd w:id="0"/>
             <w:r>
               <w:rPr>
                 <w:noProof/>
@@ -1638,7 +1653,7 @@
                 <w:noProof/>
                 <w:webHidden/>
               </w:rPr>
-              <w:instrText xml:space="preserve"> PAGEREF _Toc123723898 \h </w:instrText>
+              <w:instrText xml:space="preserve"> PAGEREF _Toc123732810 \h </w:instrText>
             </w:r>
             <w:r>
               <w:rPr>
@@ -1658,7 +1673,7 @@
                 <w:noProof/>
                 <w:webHidden/>
               </w:rPr>
-              <w:t>32</w:t>
+              <w:t>33</w:t>
             </w:r>
             <w:r>
               <w:rPr>
@@ -1682,7 +1697,7 @@
               <w:lang w:val="en-US"/>
             </w:rPr>
           </w:pPr>
-          <w:hyperlink w:anchor="_Toc123723899" w:history="1">
+          <w:hyperlink w:anchor="_Toc123732811" w:history="1">
             <w:r>
               <w:rPr>
                 <w:rStyle w:val="Hyperlink"/>
@@ -1710,7 +1725,7 @@
                 <w:noProof/>
                 <w:webHidden/>
               </w:rPr>
-              <w:instrText xml:space="preserve"> PAGEREF _Toc123723899 \h </w:instrText>
+              <w:instrText xml:space="preserve"> PAGEREF _Toc123732811 \h </w:instrText>
             </w:r>
             <w:r>
               <w:rPr>
@@ -1730,7 +1745,7 @@
                 <w:noProof/>
                 <w:webHidden/>
               </w:rPr>
-              <w:t>34</w:t>
+              <w:t>35</w:t>
             </w:r>
             <w:r>
               <w:rPr>
@@ -1754,7 +1769,7 @@
               <w:lang w:val="en-US"/>
             </w:rPr>
           </w:pPr>
-          <w:hyperlink w:anchor="_Toc123723900" w:history="1">
+          <w:hyperlink w:anchor="_Toc123732812" w:history="1">
             <w:r>
               <w:rPr>
                 <w:rStyle w:val="Hyperlink"/>
@@ -1782,7 +1797,7 @@
                 <w:noProof/>
                 <w:webHidden/>
               </w:rPr>
-              <w:instrText xml:space="preserve"> PAGEREF _Toc123723900 \h </w:instrText>
+              <w:instrText xml:space="preserve"> PAGEREF _Toc123732812 \h </w:instrText>
             </w:r>
             <w:r>
               <w:rPr>
@@ -1802,7 +1817,7 @@
                 <w:noProof/>
                 <w:webHidden/>
               </w:rPr>
-              <w:t>36</w:t>
+              <w:t>37</w:t>
             </w:r>
             <w:r>
               <w:rPr>
@@ -1826,7 +1841,7 @@
               <w:lang w:val="en-US"/>
             </w:rPr>
           </w:pPr>
-          <w:hyperlink w:anchor="_Toc123723901" w:history="1">
+          <w:hyperlink w:anchor="_Toc123732813" w:history="1">
             <w:r>
               <w:rPr>
                 <w:rStyle w:val="Hyperlink"/>
@@ -1853,7 +1868,7 @@
                 <w:noProof/>
                 <w:webHidden/>
               </w:rPr>
-              <w:instrText xml:space="preserve"> PAGEREF _Toc123723901 \h </w:instrText>
+              <w:instrText xml:space="preserve"> PAGEREF _Toc123732813 \h </w:instrText>
             </w:r>
             <w:r>
               <w:rPr>
@@ -1873,7 +1888,7 @@
                 <w:noProof/>
                 <w:webHidden/>
               </w:rPr>
-              <w:t>39</w:t>
+              <w:t>40</w:t>
             </w:r>
             <w:r>
               <w:rPr>
@@ -1925,7 +1940,7 @@
       <w:pPr>
         <w:pStyle w:val="Heading1"/>
       </w:pPr>
-      <w:bookmarkStart w:id="1" w:name="_Toc123723885"/>
+      <w:bookmarkStart w:id="1" w:name="_Toc123732797"/>
       <w:r>
         <w:lastRenderedPageBreak/>
         <w:t>Introduktion</w:t>
@@ -1998,10 +2013,18 @@
         <w:t>j</w:t>
       </w:r>
       <w:r>
-        <w:t>ust Commodore 128, och den datorn har ungefär samma multi</w:t>
-      </w:r>
-      <w:r>
-        <w:t>mediakapacitet som Commodore 64.</w:t>
+        <w:t xml:space="preserve">ust Commodore 128, och den datorn har ungefär samma </w:t>
+      </w:r>
+      <w:proofErr w:type="gramStart"/>
+      <w:r>
+        <w:t>multi</w:t>
+      </w:r>
+      <w:r>
+        <w:t>mediakapacitet</w:t>
+      </w:r>
+      <w:proofErr w:type="gramEnd"/>
+      <w:r>
+        <w:t xml:space="preserve"> som Commodore 64.</w:t>
       </w:r>
       <w:r>
         <w:t xml:space="preserve"> </w:t>
@@ -2052,12 +2075,14 @@
       <w:r>
         <w:t xml:space="preserve"> </w:t>
       </w:r>
+      <w:proofErr w:type="spellStart"/>
       <w:r>
         <w:rPr>
           <w:b/>
         </w:rPr>
         <w:t>Return</w:t>
       </w:r>
+      <w:proofErr w:type="spellEnd"/>
       <w:r>
         <w:t xml:space="preserve"> till </w:t>
       </w:r>
@@ -2067,11 +2092,19 @@
       <w:r>
         <w:t xml:space="preserve">, </w:t>
       </w:r>
+      <w:proofErr w:type="spellStart"/>
       <w:r>
         <w:rPr>
           <w:b/>
         </w:rPr>
-        <w:t>Run Stop</w:t>
+        <w:t>Run</w:t>
+      </w:r>
+      <w:proofErr w:type="spellEnd"/>
+      <w:r>
+        <w:rPr>
+          <w:b/>
+        </w:rPr>
+        <w:t xml:space="preserve"> Stop</w:t>
       </w:r>
       <w:r>
         <w:t xml:space="preserve"> till </w:t>
@@ -2218,6 +2251,7 @@
       <w:r>
         <w:t xml:space="preserve"> </w:t>
       </w:r>
+      <w:proofErr w:type="spellStart"/>
       <w:r>
         <w:rPr>
           <w:b/>
@@ -2232,9 +2266,11 @@
         </w:rPr>
         <w:t>+A</w:t>
       </w:r>
+      <w:proofErr w:type="spellEnd"/>
       <w:r>
         <w:t xml:space="preserve"> ska </w:t>
       </w:r>
+      <w:proofErr w:type="spellStart"/>
       <w:r>
         <w:rPr>
           <w:b/>
@@ -2242,6 +2278,7 @@
         </w:rPr>
         <w:t>Shift</w:t>
       </w:r>
+      <w:proofErr w:type="spellEnd"/>
       <w:r>
         <w:t xml:space="preserve"> hållas nedtryckt medan </w:t>
       </w:r>
@@ -2586,7 +2623,7 @@
                           <w:noProof/>
                         </w:rPr>
                       </w:pPr>
-                      <w:bookmarkStart w:id="3" w:name="_Toc113997337"/>
+                      <w:bookmarkStart w:id="4" w:name="_Toc113997337"/>
                       <w:r>
                         <w:t xml:space="preserve">Figur </w:t>
                       </w:r>
@@ -2623,7 +2660,7 @@
                       <w:r>
                         <w:t>: Språkets utveckling.</w:t>
                       </w:r>
-                      <w:bookmarkEnd w:id="3"/>
+                      <w:bookmarkEnd w:id="4"/>
                     </w:p>
                   </w:txbxContent>
                 </v:textbox>
@@ -2683,7 +2720,21 @@
         <w:rPr>
           <w:i/>
         </w:rPr>
-        <w:t>MEGA Museum of Electronic Games and Art</w:t>
+        <w:t xml:space="preserve">MEGA Museum </w:t>
+      </w:r>
+      <w:proofErr w:type="spellStart"/>
+      <w:r>
+        <w:rPr>
+          <w:i/>
+        </w:rPr>
+        <w:t>of</w:t>
+      </w:r>
+      <w:proofErr w:type="spellEnd"/>
+      <w:r>
+        <w:rPr>
+          <w:i/>
+        </w:rPr>
+        <w:t xml:space="preserve"> Electronic Games and Art</w:t>
       </w:r>
       <w:r>
         <w:t xml:space="preserve"> arbetar med att få ut</w:t>
@@ -2766,12 +2817,12 @@
       <w:pPr>
         <w:pStyle w:val="Heading1"/>
       </w:pPr>
-      <w:bookmarkStart w:id="4" w:name="_Toc123723886"/>
+      <w:bookmarkStart w:id="5" w:name="_Toc123732798"/>
       <w:r>
         <w:lastRenderedPageBreak/>
         <w:t>Om Commodore 128</w:t>
       </w:r>
-      <w:bookmarkEnd w:id="4"/>
+      <w:bookmarkEnd w:id="5"/>
     </w:p>
     <w:p>
       <w:r>
@@ -2800,7 +2851,10 @@
         <w:jc w:val="center"/>
       </w:pPr>
       <w:r>
-        <w:t xml:space="preserve">KAPITEL 6: </w:t>
+        <w:t>KAPITEL 3</w:t>
+      </w:r>
+      <w:r>
+        <w:t xml:space="preserve">: </w:t>
       </w:r>
       <w:r>
         <w:t>TEXT</w:t>
@@ -2810,12 +2864,12 @@
       <w:pPr>
         <w:pStyle w:val="Heading1"/>
       </w:pPr>
-      <w:bookmarkStart w:id="5" w:name="_Toc123723887"/>
+      <w:bookmarkStart w:id="6" w:name="_Toc123732799"/>
       <w:r>
         <w:lastRenderedPageBreak/>
         <w:t>Text</w:t>
       </w:r>
-      <w:bookmarkEnd w:id="5"/>
+      <w:bookmarkEnd w:id="6"/>
     </w:p>
     <w:p>
       <w:r>
@@ -2847,7 +2901,10 @@
         <w:jc w:val="center"/>
       </w:pPr>
       <w:r>
-        <w:t xml:space="preserve">KAPITEL 7: </w:t>
+        <w:t>KAPITEL 4</w:t>
+      </w:r>
+      <w:r>
+        <w:t xml:space="preserve">: </w:t>
       </w:r>
       <w:r>
         <w:t>GRAFIK</w:t>
@@ -2857,30 +2914,16 @@
       <w:pPr>
         <w:pStyle w:val="Heading1"/>
       </w:pPr>
-      <w:bookmarkStart w:id="6" w:name="_Toc123723888"/>
+      <w:bookmarkStart w:id="7" w:name="_Toc123732800"/>
       <w:r>
         <w:lastRenderedPageBreak/>
         <w:t>Grafik</w:t>
       </w:r>
-      <w:bookmarkEnd w:id="6"/>
+      <w:bookmarkEnd w:id="7"/>
     </w:p>
     <w:p>
       <w:r>
         <w:t>XXX</w:t>
-      </w:r>
-    </w:p>
-    <w:p>
-      <w:pPr>
-        <w:pStyle w:val="Heading1"/>
-      </w:pPr>
-      <w:bookmarkStart w:id="7" w:name="_Toc123723889"/>
-      <w:r>
-        <w:lastRenderedPageBreak/>
-        <w:t>Sprites</w:t>
-      </w:r>
-      <w:bookmarkEnd w:id="7"/>
-      <w:r>
-        <w:br w:type="page"/>
       </w:r>
     </w:p>
     <w:p>
@@ -2902,27 +2945,28 @@
         <w:jc w:val="center"/>
       </w:pPr>
       <w:r>
-        <w:t xml:space="preserve">KAPITEL 8: </w:t>
-      </w:r>
-      <w:r>
-        <w:t>LJUD</w:t>
+        <w:t xml:space="preserve">KAPITEL </w:t>
+      </w:r>
+      <w:r>
+        <w:t>5</w:t>
+      </w:r>
+      <w:r>
+        <w:t xml:space="preserve">: </w:t>
+      </w:r>
+      <w:r>
+        <w:t>SPRITES</w:t>
       </w:r>
     </w:p>
     <w:p>
       <w:pPr>
         <w:pStyle w:val="Heading1"/>
       </w:pPr>
-      <w:bookmarkStart w:id="8" w:name="_Toc123723890"/>
+      <w:bookmarkStart w:id="8" w:name="_Toc123732801"/>
       <w:r>
         <w:lastRenderedPageBreak/>
-        <w:t>Ljud</w:t>
+        <w:t>Sprites</w:t>
       </w:r>
       <w:bookmarkEnd w:id="8"/>
-    </w:p>
-    <w:p>
-      <w:r>
-        <w:t>XXX</w:t>
-      </w:r>
       <w:r>
         <w:br w:type="page"/>
       </w:r>
@@ -2946,20 +2990,23 @@
         <w:jc w:val="center"/>
       </w:pPr>
       <w:r>
-        <w:t xml:space="preserve">KAPITEL 9: </w:t>
-      </w:r>
-      <w:r>
-        <w:t>MUSIK</w:t>
+        <w:t>KAPITEL 6</w:t>
+      </w:r>
+      <w:r>
+        <w:t xml:space="preserve">: </w:t>
+      </w:r>
+      <w:r>
+        <w:t>LJUD</w:t>
       </w:r>
     </w:p>
     <w:p>
       <w:pPr>
         <w:pStyle w:val="Heading1"/>
       </w:pPr>
-      <w:bookmarkStart w:id="9" w:name="_Toc123723891"/>
+      <w:bookmarkStart w:id="9" w:name="_Toc123732802"/>
       <w:r>
         <w:lastRenderedPageBreak/>
-        <w:t>Musik</w:t>
+        <w:t>Ljud</w:t>
       </w:r>
       <w:bookmarkEnd w:id="9"/>
     </w:p>
@@ -2967,8 +3014,6 @@
       <w:r>
         <w:t>XXX</w:t>
       </w:r>
-    </w:p>
-    <w:p>
       <w:r>
         <w:br w:type="page"/>
       </w:r>
@@ -2992,40 +3037,25 @@
         <w:jc w:val="center"/>
       </w:pPr>
       <w:r>
-        <w:t xml:space="preserve">KAPITEL 10: </w:t>
-      </w:r>
-      <w:r>
-        <w:t>LJUDEFFEKTER</w:t>
+        <w:t>KAPITEL 7</w:t>
+      </w:r>
+      <w:r>
+        <w:t xml:space="preserve">: </w:t>
+      </w:r>
+      <w:r>
+        <w:t>MUSIK</w:t>
       </w:r>
     </w:p>
     <w:p>
       <w:pPr>
         <w:pStyle w:val="Heading1"/>
       </w:pPr>
-      <w:bookmarkStart w:id="10" w:name="_Toc123723892"/>
+      <w:bookmarkStart w:id="10" w:name="_Toc123732803"/>
       <w:r>
         <w:lastRenderedPageBreak/>
-        <w:t>Ljudeffekter</w:t>
+        <w:t>Musik</w:t>
       </w:r>
       <w:bookmarkEnd w:id="10"/>
-      <w:r>
-        <w:t xml:space="preserve"> </w:t>
-      </w:r>
-      <w:r>
-        <w:fldChar w:fldCharType="begin"/>
-      </w:r>
-      <w:r>
-        <w:instrText xml:space="preserve"> XE "</w:instrText>
-      </w:r>
-      <w:r>
-        <w:instrText>16-bitarstal</w:instrText>
-      </w:r>
-      <w:r>
-        <w:instrText xml:space="preserve">" </w:instrText>
-      </w:r>
-      <w:r>
-        <w:fldChar w:fldCharType="end"/>
-      </w:r>
     </w:p>
     <w:p>
       <w:r>
@@ -3056,22 +3086,43 @@
         <w:jc w:val="center"/>
       </w:pPr>
       <w:r>
-        <w:t xml:space="preserve">KAPITEL 11: </w:t>
-      </w:r>
-      <w:r>
-        <w:t>80-KOLUMNSLÄGE</w:t>
+        <w:t>KAPITEL 8</w:t>
+      </w:r>
+      <w:r>
+        <w:t xml:space="preserve">: </w:t>
+      </w:r>
+      <w:r>
+        <w:t>LJUDEFFEKTER</w:t>
       </w:r>
     </w:p>
     <w:p>
       <w:pPr>
         <w:pStyle w:val="Heading1"/>
       </w:pPr>
-      <w:bookmarkStart w:id="11" w:name="_Toc123723893"/>
+      <w:bookmarkStart w:id="11" w:name="_Toc123732804"/>
       <w:r>
         <w:lastRenderedPageBreak/>
-        <w:t>80-kolumnsläge</w:t>
+        <w:t>Ljudeffekter</w:t>
       </w:r>
       <w:bookmarkEnd w:id="11"/>
+      <w:r>
+        <w:t xml:space="preserve"> </w:t>
+      </w:r>
+      <w:r>
+        <w:fldChar w:fldCharType="begin"/>
+      </w:r>
+      <w:r>
+        <w:instrText xml:space="preserve"> XE "</w:instrText>
+      </w:r>
+      <w:r>
+        <w:instrText>16-bitarstal</w:instrText>
+      </w:r>
+      <w:r>
+        <w:instrText xml:space="preserve">" </w:instrText>
+      </w:r>
+      <w:r>
+        <w:fldChar w:fldCharType="end"/>
+      </w:r>
     </w:p>
     <w:p>
       <w:r>
@@ -3079,25 +3130,6 @@
       </w:r>
     </w:p>
     <w:p>
-      <w:pPr>
-        <w:pStyle w:val="Heading1"/>
-      </w:pPr>
-      <w:bookmarkStart w:id="12" w:name="_Toc123723894"/>
-      <w:r>
-        <w:lastRenderedPageBreak/>
-        <w:t>Commodore BASIC 7.0 DOS</w:t>
-      </w:r>
-      <w:bookmarkEnd w:id="12"/>
-    </w:p>
-    <w:p>
-      <w:r>
-        <w:t>XXXX</w:t>
-      </w:r>
-    </w:p>
-    <w:p>
-      <w:r>
-        <w:t xml:space="preserve"> </w:t>
-      </w:r>
       <w:r>
         <w:br w:type="page"/>
       </w:r>
@@ -3121,22 +3153,25 @@
         <w:jc w:val="center"/>
       </w:pPr>
       <w:r>
-        <w:t xml:space="preserve">KAPITEL 12: </w:t>
-      </w:r>
-      <w:r>
-        <w:t>COMMODORE 64-LÄGE</w:t>
+        <w:t>KAPITEL 9</w:t>
+      </w:r>
+      <w:r>
+        <w:t xml:space="preserve">: </w:t>
+      </w:r>
+      <w:r>
+        <w:t>80-KOLUMNSLÄGE</w:t>
       </w:r>
     </w:p>
     <w:p>
       <w:pPr>
         <w:pStyle w:val="Heading1"/>
       </w:pPr>
-      <w:bookmarkStart w:id="13" w:name="_Toc123723895"/>
+      <w:bookmarkStart w:id="12" w:name="_Toc123732805"/>
       <w:r>
         <w:lastRenderedPageBreak/>
-        <w:t>Commodore 64-läge</w:t>
-      </w:r>
-      <w:bookmarkEnd w:id="13"/>
+        <w:t>80-kolumnsläge</w:t>
+      </w:r>
+      <w:bookmarkEnd w:id="12"/>
     </w:p>
     <w:p>
       <w:r>
@@ -3162,35 +3197,72 @@
         <w:jc w:val="center"/>
       </w:pPr>
       <w:r>
-        <w:t xml:space="preserve">KAPITEL 13: </w:t>
-      </w:r>
-      <w:r>
-        <w:t>CP/M</w:t>
+        <w:t>KAPITEL 1</w:t>
+      </w:r>
+      <w:r>
+        <w:t>0</w:t>
+      </w:r>
+      <w:r>
+        <w:t xml:space="preserve">: </w:t>
+      </w:r>
+      <w:r>
+        <w:t>COMMODORE BASIC 7.0 DOS</w:t>
       </w:r>
     </w:p>
     <w:p>
       <w:pPr>
         <w:pStyle w:val="Heading1"/>
-      </w:pPr>
-      <w:bookmarkStart w:id="14" w:name="_Toc123723896"/>
-      <w:r>
+        <w:rPr>
+          <w:lang w:val="en-US"/>
+        </w:rPr>
+      </w:pPr>
+      <w:bookmarkStart w:id="13" w:name="_Toc123732806"/>
+      <w:r>
+        <w:rPr>
+          <w:lang w:val="en-US"/>
+        </w:rPr>
         <w:lastRenderedPageBreak/>
-        <w:t>CP/M</w:t>
-      </w:r>
-      <w:bookmarkEnd w:id="14"/>
-    </w:p>
-    <w:p>
-      <w:r>
-        <w:t>XXX</w:t>
-      </w:r>
-    </w:p>
-    <w:p>
-      <w:r>
+        <w:t>Commodore BASIC 7.0 DOS</w:t>
+      </w:r>
+      <w:bookmarkEnd w:id="13"/>
+    </w:p>
+    <w:p>
+      <w:pPr>
+        <w:rPr>
+          <w:lang w:val="en-US"/>
+        </w:rPr>
+      </w:pPr>
+      <w:r>
+        <w:rPr>
+          <w:lang w:val="en-US"/>
+        </w:rPr>
+        <w:t>XXXX</w:t>
+      </w:r>
+    </w:p>
+    <w:p>
+      <w:pPr>
+        <w:rPr>
+          <w:lang w:val="en-US"/>
+        </w:rPr>
+      </w:pPr>
+      <w:r>
+        <w:rPr>
+          <w:lang w:val="en-US"/>
+        </w:rPr>
+        <w:t xml:space="preserve"> </w:t>
+      </w:r>
+      <w:r>
+        <w:rPr>
+          <w:lang w:val="en-US"/>
+        </w:rPr>
         <w:br w:type="page"/>
       </w:r>
     </w:p>
     <w:p>
       <w:pPr>
+        <w:rPr>
+          <w:lang w:val="en-US"/>
+        </w:rPr>
         <w:sectPr>
           <w:pgSz w:w="8391" w:h="11907" w:code="11"/>
           <w:pgMar w:top="1418" w:right="1418" w:bottom="1418" w:left="1418" w:header="709" w:footer="709" w:gutter="0"/>
@@ -3200,80 +3272,77 @@
         </w:sectPr>
       </w:pPr>
     </w:p>
-    <w:p/>
-    <w:p/>
-    <w:p/>
+    <w:p>
+      <w:pPr>
+        <w:rPr>
+          <w:lang w:val="en-US"/>
+        </w:rPr>
+      </w:pPr>
+    </w:p>
+    <w:p>
+      <w:pPr>
+        <w:rPr>
+          <w:lang w:val="en-US"/>
+        </w:rPr>
+      </w:pPr>
+    </w:p>
+    <w:p>
+      <w:pPr>
+        <w:rPr>
+          <w:lang w:val="en-US"/>
+        </w:rPr>
+      </w:pPr>
+    </w:p>
     <w:p>
       <w:pPr>
         <w:jc w:val="center"/>
-      </w:pPr>
-      <w:r>
-        <w:t xml:space="preserve">APPENDIX A: </w:t>
-      </w:r>
-      <w:r>
-        <w:t>ORDFÖRKLARINGAR</w:t>
+        <w:rPr>
+          <w:lang w:val="en-US"/>
+        </w:rPr>
+      </w:pPr>
+      <w:r>
+        <w:rPr>
+          <w:lang w:val="en-US"/>
+        </w:rPr>
+        <w:t>KAPITEL 1</w:t>
+      </w:r>
+      <w:r>
+        <w:rPr>
+          <w:lang w:val="en-US"/>
+        </w:rPr>
+        <w:t>1</w:t>
+      </w:r>
+      <w:r>
+        <w:rPr>
+          <w:lang w:val="en-US"/>
+        </w:rPr>
+        <w:t xml:space="preserve">: </w:t>
+      </w:r>
+      <w:r>
+        <w:rPr>
+          <w:lang w:val="en-US"/>
+        </w:rPr>
+        <w:t>COMMODORE 64-LÄGE</w:t>
       </w:r>
     </w:p>
     <w:p>
       <w:pPr>
         <w:pStyle w:val="Heading1"/>
-        <w:rPr>
-          <w:lang w:val="en-US"/>
-        </w:rPr>
-      </w:pPr>
-      <w:bookmarkStart w:id="15" w:name="_Toc123723897"/>
-      <w:r>
-        <w:rPr>
-          <w:lang w:val="en-US"/>
-        </w:rPr>
+      </w:pPr>
+      <w:bookmarkStart w:id="14" w:name="_Toc123732807"/>
+      <w:r>
         <w:lastRenderedPageBreak/>
-        <w:t>Appendix A</w:t>
-      </w:r>
-      <w:r>
-        <w:rPr>
-          <w:lang w:val="en-US"/>
-        </w:rPr>
-        <w:t xml:space="preserve">: </w:t>
-      </w:r>
-      <w:r>
-        <w:rPr>
-          <w:lang w:val="en-US"/>
-        </w:rPr>
-        <w:t>Ordförklaringar</w:t>
-      </w:r>
-      <w:bookmarkEnd w:id="15"/>
-    </w:p>
-    <w:p>
-      <w:pPr>
-        <w:rPr>
-          <w:lang w:val="en-US"/>
-        </w:rPr>
-      </w:pPr>
-      <w:r>
-        <w:rPr>
-          <w:lang w:val="en-US"/>
-        </w:rPr>
-        <w:t>xxx</w:t>
-      </w:r>
-    </w:p>
-    <w:p>
-      <w:pPr>
-        <w:rPr>
-          <w:lang w:val="en-US"/>
-        </w:rPr>
-      </w:pPr>
-      <w:r>
-        <w:rPr>
-          <w:lang w:val="en-US"/>
-        </w:rPr>
-        <w:br w:type="page"/>
-      </w:r>
-    </w:p>
-    <w:p>
-      <w:pPr>
-        <w:rPr>
-          <w:lang w:val="en-US"/>
-        </w:rPr>
+        <w:t>Commodore 64-läge</w:t>
+      </w:r>
+      <w:bookmarkEnd w:id="14"/>
+    </w:p>
+    <w:p>
+      <w:r>
+        <w:t>XXX</w:t>
+      </w:r>
+    </w:p>
+    <w:p>
+      <w:pPr>
         <w:sectPr>
           <w:pgSz w:w="8391" w:h="11907" w:code="11"/>
           <w:pgMar w:top="1418" w:right="1418" w:bottom="1418" w:left="1418" w:header="709" w:footer="709" w:gutter="0"/>
@@ -3283,9 +3352,41 @@
         </w:sectPr>
       </w:pPr>
     </w:p>
-    <w:p>
+    <w:p/>
+    <w:p/>
+    <w:p/>
+    <w:p>
+      <w:pPr>
+        <w:jc w:val="center"/>
+      </w:pPr>
+      <w:r>
+        <w:t>KAPITEL 12</w:t>
+      </w:r>
+      <w:r>
+        <w:t xml:space="preserve">: </w:t>
+      </w:r>
+      <w:r>
+        <w:t>CP/M</w:t>
+      </w:r>
+    </w:p>
+    <w:p>
+      <w:pPr>
+        <w:pStyle w:val="Heading1"/>
+      </w:pPr>
+      <w:bookmarkStart w:id="15" w:name="_Toc123732808"/>
       <w:r>
         <w:lastRenderedPageBreak/>
+        <w:t>CP/M</w:t>
+      </w:r>
+      <w:bookmarkEnd w:id="15"/>
+    </w:p>
+    <w:p>
+      <w:r>
+        <w:t>XXX</w:t>
+      </w:r>
+    </w:p>
+    <w:p>
+      <w:r>
         <w:br w:type="page"/>
       </w:r>
     </w:p>
@@ -3308,63 +3409,41 @@
         <w:jc w:val="center"/>
       </w:pPr>
       <w:r>
-        <w:t xml:space="preserve">APPENDIX C: </w:t>
-      </w:r>
-      <w:r>
-        <w:t>EN JÄMFÖRELSE MELLAN COMMODORE 128, COMMODORE 64 OCH VIC-20</w:t>
+        <w:t xml:space="preserve">APPENDIX A: </w:t>
+      </w:r>
+      <w:r>
+        <w:t>ORDFÖRKLARINGAR</w:t>
       </w:r>
     </w:p>
     <w:p>
       <w:pPr>
         <w:pStyle w:val="Heading1"/>
       </w:pPr>
-      <w:bookmarkStart w:id="16" w:name="_Toc123723898"/>
+      <w:bookmarkStart w:id="16" w:name="_Toc123732809"/>
       <w:r>
         <w:lastRenderedPageBreak/>
-        <w:t xml:space="preserve">Appendix </w:t>
-      </w:r>
-      <w:r>
-        <w:t>B</w:t>
+        <w:t>Appendix A</w:t>
       </w:r>
       <w:r>
         <w:t xml:space="preserve">: </w:t>
       </w:r>
       <w:r>
-        <w:t>En jämförelse mellan Commodore 128, Commodore 64 och VIC-20</w:t>
+        <w:t>Ordförklaringar</w:t>
       </w:r>
       <w:bookmarkEnd w:id="16"/>
     </w:p>
     <w:p>
-      <w:pPr>
-        <w:rPr>
-          <w:lang w:val="en-US"/>
-        </w:rPr>
-      </w:pPr>
-      <w:r>
-        <w:rPr>
-          <w:lang w:val="en-US"/>
-        </w:rPr>
-        <w:t>XXX</w:t>
-      </w:r>
-    </w:p>
-    <w:p>
-      <w:pPr>
-        <w:rPr>
-          <w:lang w:val="en-US"/>
-        </w:rPr>
-      </w:pPr>
-      <w:r>
-        <w:rPr>
-          <w:lang w:val="en-US"/>
-        </w:rPr>
-        <w:br w:type="page"/>
-      </w:r>
-    </w:p>
-    <w:p>
-      <w:pPr>
-        <w:rPr>
-          <w:lang w:val="en-US"/>
-        </w:rPr>
+      <w:r>
+        <w:t>X</w:t>
+      </w:r>
+    </w:p>
+    <w:p>
+      <w:r>
+        <w:t>X</w:t>
+      </w:r>
+    </w:p>
+    <w:p>
+      <w:pPr>
         <w:sectPr>
           <w:pgSz w:w="8391" w:h="11907" w:code="11"/>
           <w:pgMar w:top="1418" w:right="1418" w:bottom="1418" w:left="1418" w:header="709" w:footer="709" w:gutter="0"/>
@@ -3374,73 +3453,43 @@
         </w:sectPr>
       </w:pPr>
     </w:p>
-    <w:p>
-      <w:pPr>
-        <w:rPr>
-          <w:lang w:val="en-US"/>
-        </w:rPr>
-      </w:pPr>
-    </w:p>
-    <w:p>
-      <w:pPr>
-        <w:rPr>
-          <w:lang w:val="en-US"/>
-        </w:rPr>
-      </w:pPr>
-    </w:p>
-    <w:p>
-      <w:pPr>
-        <w:rPr>
-          <w:lang w:val="en-US"/>
-        </w:rPr>
-      </w:pPr>
-    </w:p>
+    <w:p/>
+    <w:p/>
+    <w:p/>
     <w:p>
       <w:pPr>
         <w:jc w:val="center"/>
-        <w:rPr>
-          <w:lang w:val="en-US"/>
-        </w:rPr>
-      </w:pPr>
-      <w:r>
-        <w:rPr>
-          <w:lang w:val="en-US"/>
-        </w:rPr>
-        <w:t xml:space="preserve">APPENDIX D: </w:t>
-      </w:r>
-      <w:r>
-        <w:rPr>
-          <w:lang w:val="en-US"/>
-        </w:rPr>
-        <w:t>MASKINKOD</w:t>
+      </w:pPr>
+      <w:r>
+        <w:t xml:space="preserve">APPENDIX </w:t>
+      </w:r>
+      <w:r>
+        <w:t>B</w:t>
+      </w:r>
+      <w:r>
+        <w:t xml:space="preserve">: </w:t>
+      </w:r>
+      <w:r>
+        <w:t>EN JÄMFÖRELSE MELLAN COMMODORE 128, COMMODORE 64 OCH VIC-20</w:t>
       </w:r>
     </w:p>
     <w:p>
       <w:pPr>
         <w:pStyle w:val="Heading1"/>
-        <w:rPr>
-          <w:lang w:val="en-US"/>
-        </w:rPr>
-      </w:pPr>
-      <w:bookmarkStart w:id="17" w:name="_Toc123723899"/>
-      <w:r>
-        <w:rPr>
-          <w:lang w:val="en-US"/>
-        </w:rPr>
+      </w:pPr>
+      <w:bookmarkStart w:id="17" w:name="_Toc123732810"/>
+      <w:r>
         <w:lastRenderedPageBreak/>
-        <w:t>Appendix C</w:t>
-      </w:r>
-      <w:r>
-        <w:rPr>
-          <w:lang w:val="en-US"/>
-        </w:rPr>
+        <w:t xml:space="preserve">Appendix </w:t>
+      </w:r>
+      <w:r>
+        <w:t>B</w:t>
+      </w:r>
+      <w:r>
         <w:t xml:space="preserve">: </w:t>
       </w:r>
       <w:r>
-        <w:rPr>
-          <w:lang w:val="en-US"/>
-        </w:rPr>
-        <w:t>Maskinkod</w:t>
+        <w:t>En jämförelse mellan Commodore 128, Commodore 64 och VIC-20</w:t>
       </w:r>
       <w:bookmarkEnd w:id="17"/>
     </w:p>
@@ -3516,6 +3565,130 @@
         <w:rPr>
           <w:lang w:val="en-US"/>
         </w:rPr>
+        <w:t xml:space="preserve">APPENDIX </w:t>
+      </w:r>
+      <w:r>
+        <w:rPr>
+          <w:lang w:val="en-US"/>
+        </w:rPr>
+        <w:t>C</w:t>
+      </w:r>
+      <w:r>
+        <w:rPr>
+          <w:lang w:val="en-US"/>
+        </w:rPr>
+        <w:t xml:space="preserve">: </w:t>
+      </w:r>
+      <w:r>
+        <w:rPr>
+          <w:lang w:val="en-US"/>
+        </w:rPr>
+        <w:t>MASKINKOD</w:t>
+      </w:r>
+    </w:p>
+    <w:p>
+      <w:pPr>
+        <w:pStyle w:val="Heading1"/>
+        <w:rPr>
+          <w:lang w:val="en-US"/>
+        </w:rPr>
+      </w:pPr>
+      <w:bookmarkStart w:id="18" w:name="_Toc123732811"/>
+      <w:r>
+        <w:rPr>
+          <w:lang w:val="en-US"/>
+        </w:rPr>
+        <w:lastRenderedPageBreak/>
+        <w:t>Appendix C</w:t>
+      </w:r>
+      <w:r>
+        <w:rPr>
+          <w:lang w:val="en-US"/>
+        </w:rPr>
+        <w:t xml:space="preserve">: </w:t>
+      </w:r>
+      <w:proofErr w:type="spellStart"/>
+      <w:r>
+        <w:rPr>
+          <w:lang w:val="en-US"/>
+        </w:rPr>
+        <w:t>Maskinkod</w:t>
+      </w:r>
+      <w:bookmarkEnd w:id="18"/>
+      <w:proofErr w:type="spellEnd"/>
+    </w:p>
+    <w:p>
+      <w:pPr>
+        <w:rPr>
+          <w:lang w:val="en-US"/>
+        </w:rPr>
+      </w:pPr>
+      <w:r>
+        <w:rPr>
+          <w:lang w:val="en-US"/>
+        </w:rPr>
+        <w:t>XXX</w:t>
+      </w:r>
+    </w:p>
+    <w:p>
+      <w:pPr>
+        <w:rPr>
+          <w:lang w:val="en-US"/>
+        </w:rPr>
+      </w:pPr>
+      <w:r>
+        <w:rPr>
+          <w:lang w:val="en-US"/>
+        </w:rPr>
+        <w:br w:type="page"/>
+      </w:r>
+    </w:p>
+    <w:p>
+      <w:pPr>
+        <w:rPr>
+          <w:lang w:val="en-US"/>
+        </w:rPr>
+        <w:sectPr>
+          <w:pgSz w:w="8391" w:h="11907" w:code="11"/>
+          <w:pgMar w:top="1418" w:right="1418" w:bottom="1418" w:left="1418" w:header="709" w:footer="709" w:gutter="0"/>
+          <w:cols w:space="708"/>
+          <w:titlePg/>
+          <w:docGrid w:linePitch="360"/>
+        </w:sectPr>
+      </w:pPr>
+    </w:p>
+    <w:p>
+      <w:pPr>
+        <w:rPr>
+          <w:lang w:val="en-US"/>
+        </w:rPr>
+      </w:pPr>
+    </w:p>
+    <w:p>
+      <w:pPr>
+        <w:rPr>
+          <w:lang w:val="en-US"/>
+        </w:rPr>
+      </w:pPr>
+    </w:p>
+    <w:p>
+      <w:pPr>
+        <w:rPr>
+          <w:lang w:val="en-US"/>
+        </w:rPr>
+      </w:pPr>
+    </w:p>
+    <w:p>
+      <w:pPr>
+        <w:jc w:val="center"/>
+        <w:rPr>
+          <w:lang w:val="en-US"/>
+        </w:rPr>
+      </w:pPr>
+      <w:r>
+        <w:rPr>
+          <w:lang w:val="en-US"/>
+        </w:rPr>
         <w:t>INDEX</w:t>
       </w:r>
     </w:p>
@@ -3539,7 +3712,7 @@
           <w:lang w:val="en-US"/>
         </w:rPr>
       </w:pPr>
-      <w:bookmarkStart w:id="18" w:name="_Toc123723900"/>
+      <w:bookmarkStart w:id="19" w:name="_Toc123732812"/>
       <w:r>
         <w:rPr>
           <w:lang w:val="en-US"/>
@@ -3553,7 +3726,7 @@
         </w:rPr>
         <w:t>x</w:t>
       </w:r>
-      <w:bookmarkEnd w:id="18"/>
+      <w:bookmarkEnd w:id="19"/>
     </w:p>
     <w:p>
       <w:pPr>
@@ -4997,12 +5170,12 @@
       <w:pPr>
         <w:pStyle w:val="Heading1"/>
       </w:pPr>
-      <w:bookmarkStart w:id="19" w:name="_Toc123723901"/>
+      <w:bookmarkStart w:id="20" w:name="_Toc123732813"/>
       <w:r>
         <w:lastRenderedPageBreak/>
         <w:t>Bilder</w:t>
       </w:r>
-      <w:bookmarkEnd w:id="19"/>
+      <w:bookmarkEnd w:id="20"/>
     </w:p>
     <w:p>
       <w:pPr>
@@ -5156,7 +5329,7 @@
             <w:noProof/>
             <w:webHidden/>
           </w:rPr>
-          <w:t>5</w:t>
+          <w:t>6</w:t>
         </w:r>
         <w:r>
           <w:rPr>
@@ -5214,20 +5387,17 @@
             <w:noProof/>
             <w:webHidden/>
           </w:rPr>
-        </w:r>
-        <w:r>
-          <w:rPr>
-            <w:noProof/>
-            <w:webHidden/>
-          </w:rPr>
           <w:fldChar w:fldCharType="separate"/>
         </w:r>
         <w:r>
           <w:rPr>
+            <w:b/>
+            <w:bCs/>
             <w:noProof/>
             <w:webHidden/>
+            <w:lang w:val="en-US"/>
           </w:rPr>
-          <w:t>30</w:t>
+          <w:t>Error! Bookmark not defined.</w:t>
         </w:r>
         <w:r>
           <w:rPr>
@@ -5285,20 +5455,17 @@
             <w:noProof/>
             <w:webHidden/>
           </w:rPr>
-        </w:r>
-        <w:r>
-          <w:rPr>
-            <w:noProof/>
-            <w:webHidden/>
-          </w:rPr>
           <w:fldChar w:fldCharType="separate"/>
         </w:r>
         <w:r>
           <w:rPr>
+            <w:b/>
+            <w:bCs/>
             <w:noProof/>
             <w:webHidden/>
+            <w:lang w:val="en-US"/>
           </w:rPr>
-          <w:t>32</w:t>
+          <w:t>Error! Bookmark not defined.</w:t>
         </w:r>
         <w:r>
           <w:rPr>
@@ -5356,20 +5523,17 @@
             <w:noProof/>
             <w:webHidden/>
           </w:rPr>
-        </w:r>
-        <w:r>
-          <w:rPr>
-            <w:noProof/>
-            <w:webHidden/>
-          </w:rPr>
           <w:fldChar w:fldCharType="separate"/>
         </w:r>
         <w:r>
           <w:rPr>
+            <w:b/>
+            <w:bCs/>
             <w:noProof/>
             <w:webHidden/>
+            <w:lang w:val="en-US"/>
           </w:rPr>
-          <w:t>32</w:t>
+          <w:t>Error! Bookmark not defined.</w:t>
         </w:r>
         <w:r>
           <w:rPr>
@@ -5427,20 +5591,17 @@
             <w:noProof/>
             <w:webHidden/>
           </w:rPr>
-        </w:r>
-        <w:r>
-          <w:rPr>
-            <w:noProof/>
-            <w:webHidden/>
-          </w:rPr>
           <w:fldChar w:fldCharType="separate"/>
         </w:r>
         <w:r>
           <w:rPr>
+            <w:b/>
+            <w:bCs/>
             <w:noProof/>
             <w:webHidden/>
+            <w:lang w:val="en-US"/>
           </w:rPr>
-          <w:t>33</w:t>
+          <w:t>Error! Bookmark not defined.</w:t>
         </w:r>
         <w:r>
           <w:rPr>
@@ -5498,20 +5659,17 @@
             <w:noProof/>
             <w:webHidden/>
           </w:rPr>
-        </w:r>
-        <w:r>
-          <w:rPr>
-            <w:noProof/>
-            <w:webHidden/>
-          </w:rPr>
           <w:fldChar w:fldCharType="separate"/>
         </w:r>
         <w:r>
           <w:rPr>
+            <w:b/>
+            <w:bCs/>
             <w:noProof/>
             <w:webHidden/>
+            <w:lang w:val="en-US"/>
           </w:rPr>
-          <w:t>39</w:t>
+          <w:t>Error! Bookmark not defined.</w:t>
         </w:r>
         <w:r>
           <w:rPr>
@@ -5569,20 +5727,17 @@
             <w:noProof/>
             <w:webHidden/>
           </w:rPr>
-        </w:r>
-        <w:r>
-          <w:rPr>
-            <w:noProof/>
-            <w:webHidden/>
-          </w:rPr>
           <w:fldChar w:fldCharType="separate"/>
         </w:r>
         <w:r>
           <w:rPr>
+            <w:b/>
+            <w:bCs/>
             <w:noProof/>
             <w:webHidden/>
+            <w:lang w:val="en-US"/>
           </w:rPr>
-          <w:t>40</w:t>
+          <w:t>Error! Bookmark not defined.</w:t>
         </w:r>
         <w:r>
           <w:rPr>
@@ -5640,20 +5795,17 @@
             <w:noProof/>
             <w:webHidden/>
           </w:rPr>
-        </w:r>
-        <w:r>
-          <w:rPr>
-            <w:noProof/>
-            <w:webHidden/>
-          </w:rPr>
           <w:fldChar w:fldCharType="separate"/>
         </w:r>
         <w:r>
           <w:rPr>
+            <w:b/>
+            <w:bCs/>
             <w:noProof/>
             <w:webHidden/>
+            <w:lang w:val="en-US"/>
           </w:rPr>
-          <w:t>42</w:t>
+          <w:t>Error! Bookmark not defined.</w:t>
         </w:r>
         <w:r>
           <w:rPr>
@@ -5711,20 +5863,17 @@
             <w:noProof/>
             <w:webHidden/>
           </w:rPr>
-        </w:r>
-        <w:r>
-          <w:rPr>
-            <w:noProof/>
-            <w:webHidden/>
-          </w:rPr>
           <w:fldChar w:fldCharType="separate"/>
         </w:r>
         <w:r>
           <w:rPr>
+            <w:b/>
+            <w:bCs/>
             <w:noProof/>
             <w:webHidden/>
+            <w:lang w:val="en-US"/>
           </w:rPr>
-          <w:t>42</w:t>
+          <w:t>Error! Bookmark not defined.</w:t>
         </w:r>
         <w:r>
           <w:rPr>
@@ -5782,20 +5931,17 @@
             <w:noProof/>
             <w:webHidden/>
           </w:rPr>
-        </w:r>
-        <w:r>
-          <w:rPr>
-            <w:noProof/>
-            <w:webHidden/>
-          </w:rPr>
           <w:fldChar w:fldCharType="separate"/>
         </w:r>
         <w:r>
           <w:rPr>
+            <w:b/>
+            <w:bCs/>
             <w:noProof/>
             <w:webHidden/>
+            <w:lang w:val="en-US"/>
           </w:rPr>
-          <w:t>56</w:t>
+          <w:t>Error! Bookmark not defined.</w:t>
         </w:r>
         <w:r>
           <w:rPr>
@@ -5853,20 +5999,17 @@
             <w:noProof/>
             <w:webHidden/>
           </w:rPr>
-        </w:r>
-        <w:r>
-          <w:rPr>
-            <w:noProof/>
-            <w:webHidden/>
-          </w:rPr>
           <w:fldChar w:fldCharType="separate"/>
         </w:r>
         <w:r>
           <w:rPr>
+            <w:b/>
+            <w:bCs/>
             <w:noProof/>
             <w:webHidden/>
+            <w:lang w:val="en-US"/>
           </w:rPr>
-          <w:t>58</w:t>
+          <w:t>Error! Bookmark not defined.</w:t>
         </w:r>
         <w:r>
           <w:rPr>
@@ -5924,20 +6067,17 @@
             <w:noProof/>
             <w:webHidden/>
           </w:rPr>
-        </w:r>
-        <w:r>
-          <w:rPr>
-            <w:noProof/>
-            <w:webHidden/>
-          </w:rPr>
           <w:fldChar w:fldCharType="separate"/>
         </w:r>
         <w:r>
           <w:rPr>
+            <w:b/>
+            <w:bCs/>
             <w:noProof/>
             <w:webHidden/>
+            <w:lang w:val="en-US"/>
           </w:rPr>
-          <w:t>61</w:t>
+          <w:t>Error! Bookmark not defined.</w:t>
         </w:r>
         <w:r>
           <w:rPr>
@@ -6113,7 +6253,7 @@
                 <w:sz w:val="16"/>
                 <w:szCs w:val="24"/>
               </w:rPr>
-              <w:t>18</w:t>
+              <w:t>19</w:t>
             </w:r>
             <w:r>
               <w:rPr>
@@ -6169,6 +6309,7 @@
       </w:rPr>
       <w:t xml:space="preserve"> </w:t>
     </w:r>
+    <w:proofErr w:type="spellStart"/>
     <w:r>
       <w:rPr>
         <w:i/>
@@ -6177,6 +6318,7 @@
       </w:rPr>
       <w:t>för</w:t>
     </w:r>
+    <w:proofErr w:type="spellEnd"/>
     <w:r>
       <w:rPr>
         <w:i/>
@@ -11923,7 +12065,7 @@
 </file>
 
 <file path=customXml/itemProps1.xml><?xml version="1.0" encoding="utf-8"?>
-<ds:datastoreItem xmlns:ds="http://schemas.openxmlformats.org/officeDocument/2006/customXml" ds:itemID="{02B963BE-8D2A-4CFA-8C99-940A6D641A62}">
+<ds:datastoreItem xmlns:ds="http://schemas.openxmlformats.org/officeDocument/2006/customXml" ds:itemID="{EFF263F5-5A80-4DFC-9AF1-79D0C3EE3CA7}">
   <ds:schemaRefs>
     <ds:schemaRef ds:uri="http://schemas.openxmlformats.org/officeDocument/2006/bibliography"/>
   </ds:schemaRefs>

</xml_diff>

<commit_message>
Nytt appendix om debugging.
</commit_message>
<xml_diff>
--- a/Commodore BASIC 7.0 for C128.docx
+++ b/Commodore BASIC 7.0 for C128.docx
@@ -702,7 +702,7 @@
           <w:r>
             <w:fldChar w:fldCharType="separate"/>
           </w:r>
-          <w:hyperlink w:anchor="_Toc134640607" w:history="1">
+          <w:hyperlink w:anchor="_Toc149759111" w:history="1">
             <w:r>
               <w:rPr>
                 <w:rStyle w:val="Hyperlnk"/>
@@ -729,7 +729,7 @@
                 <w:noProof/>
                 <w:webHidden/>
               </w:rPr>
-              <w:instrText xml:space="preserve"> PAGEREF _Toc134640607 \h </w:instrText>
+              <w:instrText xml:space="preserve"> PAGEREF _Toc149759111 \h </w:instrText>
             </w:r>
             <w:r>
               <w:rPr>
@@ -775,7 +775,7 @@
               <w14:ligatures w14:val="standardContextual"/>
             </w:rPr>
           </w:pPr>
-          <w:hyperlink w:anchor="_Toc134640608" w:history="1">
+          <w:hyperlink w:anchor="_Toc149759112" w:history="1">
             <w:r>
               <w:rPr>
                 <w:rStyle w:val="Hyperlnk"/>
@@ -802,7 +802,7 @@
                 <w:noProof/>
                 <w:webHidden/>
               </w:rPr>
-              <w:instrText xml:space="preserve"> PAGEREF _Toc134640608 \h </w:instrText>
+              <w:instrText xml:space="preserve"> PAGEREF _Toc149759112 \h </w:instrText>
             </w:r>
             <w:r>
               <w:rPr>
@@ -848,7 +848,7 @@
               <w14:ligatures w14:val="standardContextual"/>
             </w:rPr>
           </w:pPr>
-          <w:hyperlink w:anchor="_Toc134640609" w:history="1">
+          <w:hyperlink w:anchor="_Toc149759113" w:history="1">
             <w:r>
               <w:rPr>
                 <w:rStyle w:val="Hyperlnk"/>
@@ -875,7 +875,7 @@
                 <w:noProof/>
                 <w:webHidden/>
               </w:rPr>
-              <w:instrText xml:space="preserve"> PAGEREF _Toc134640609 \h </w:instrText>
+              <w:instrText xml:space="preserve"> PAGEREF _Toc149759113 \h </w:instrText>
             </w:r>
             <w:r>
               <w:rPr>
@@ -895,7 +895,7 @@
                 <w:noProof/>
                 <w:webHidden/>
               </w:rPr>
-              <w:t>13</w:t>
+              <w:t>14</w:t>
             </w:r>
             <w:r>
               <w:rPr>
@@ -921,7 +921,7 @@
               <w14:ligatures w14:val="standardContextual"/>
             </w:rPr>
           </w:pPr>
-          <w:hyperlink w:anchor="_Toc134640610" w:history="1">
+          <w:hyperlink w:anchor="_Toc149759114" w:history="1">
             <w:r>
               <w:rPr>
                 <w:rStyle w:val="Hyperlnk"/>
@@ -948,7 +948,7 @@
                 <w:noProof/>
                 <w:webHidden/>
               </w:rPr>
-              <w:instrText xml:space="preserve"> PAGEREF _Toc134640610 \h </w:instrText>
+              <w:instrText xml:space="preserve"> PAGEREF _Toc149759114 \h </w:instrText>
             </w:r>
             <w:r>
               <w:rPr>
@@ -968,7 +968,7 @@
                 <w:noProof/>
                 <w:webHidden/>
               </w:rPr>
-              <w:t>15</w:t>
+              <w:t>16</w:t>
             </w:r>
             <w:r>
               <w:rPr>
@@ -994,7 +994,7 @@
               <w14:ligatures w14:val="standardContextual"/>
             </w:rPr>
           </w:pPr>
-          <w:hyperlink w:anchor="_Toc134640611" w:history="1">
+          <w:hyperlink w:anchor="_Toc149759115" w:history="1">
             <w:r>
               <w:rPr>
                 <w:rStyle w:val="Hyperlnk"/>
@@ -1021,7 +1021,7 @@
                 <w:noProof/>
                 <w:webHidden/>
               </w:rPr>
-              <w:instrText xml:space="preserve"> PAGEREF _Toc134640611 \h </w:instrText>
+              <w:instrText xml:space="preserve"> PAGEREF _Toc149759115 \h </w:instrText>
             </w:r>
             <w:r>
               <w:rPr>
@@ -1041,7 +1041,7 @@
                 <w:noProof/>
                 <w:webHidden/>
               </w:rPr>
-              <w:t>17</w:t>
+              <w:t>18</w:t>
             </w:r>
             <w:r>
               <w:rPr>
@@ -1067,7 +1067,7 @@
               <w14:ligatures w14:val="standardContextual"/>
             </w:rPr>
           </w:pPr>
-          <w:hyperlink w:anchor="_Toc134640612" w:history="1">
+          <w:hyperlink w:anchor="_Toc149759116" w:history="1">
             <w:r>
               <w:rPr>
                 <w:rStyle w:val="Hyperlnk"/>
@@ -1094,7 +1094,7 @@
                 <w:noProof/>
                 <w:webHidden/>
               </w:rPr>
-              <w:instrText xml:space="preserve"> PAGEREF _Toc134640612 \h </w:instrText>
+              <w:instrText xml:space="preserve"> PAGEREF _Toc149759116 \h </w:instrText>
             </w:r>
             <w:r>
               <w:rPr>
@@ -1114,7 +1114,7 @@
                 <w:noProof/>
                 <w:webHidden/>
               </w:rPr>
-              <w:t>19</w:t>
+              <w:t>20</w:t>
             </w:r>
             <w:r>
               <w:rPr>
@@ -1140,7 +1140,7 @@
               <w14:ligatures w14:val="standardContextual"/>
             </w:rPr>
           </w:pPr>
-          <w:hyperlink w:anchor="_Toc134640613" w:history="1">
+          <w:hyperlink w:anchor="_Toc149759117" w:history="1">
             <w:r>
               <w:rPr>
                 <w:rStyle w:val="Hyperlnk"/>
@@ -1167,7 +1167,7 @@
                 <w:noProof/>
                 <w:webHidden/>
               </w:rPr>
-              <w:instrText xml:space="preserve"> PAGEREF _Toc134640613 \h </w:instrText>
+              <w:instrText xml:space="preserve"> PAGEREF _Toc149759117 \h </w:instrText>
             </w:r>
             <w:r>
               <w:rPr>
@@ -1187,7 +1187,7 @@
                 <w:noProof/>
                 <w:webHidden/>
               </w:rPr>
-              <w:t>21</w:t>
+              <w:t>22</w:t>
             </w:r>
             <w:r>
               <w:rPr>
@@ -1213,7 +1213,7 @@
               <w14:ligatures w14:val="standardContextual"/>
             </w:rPr>
           </w:pPr>
-          <w:hyperlink w:anchor="_Toc134640614" w:history="1">
+          <w:hyperlink w:anchor="_Toc149759118" w:history="1">
             <w:r>
               <w:rPr>
                 <w:rStyle w:val="Hyperlnk"/>
@@ -1240,7 +1240,7 @@
                 <w:noProof/>
                 <w:webHidden/>
               </w:rPr>
-              <w:instrText xml:space="preserve"> PAGEREF _Toc134640614 \h </w:instrText>
+              <w:instrText xml:space="preserve"> PAGEREF _Toc149759118 \h </w:instrText>
             </w:r>
             <w:r>
               <w:rPr>
@@ -1260,7 +1260,7 @@
                 <w:noProof/>
                 <w:webHidden/>
               </w:rPr>
-              <w:t>23</w:t>
+              <w:t>24</w:t>
             </w:r>
             <w:r>
               <w:rPr>
@@ -1286,7 +1286,7 @@
               <w14:ligatures w14:val="standardContextual"/>
             </w:rPr>
           </w:pPr>
-          <w:hyperlink w:anchor="_Toc134640615" w:history="1">
+          <w:hyperlink w:anchor="_Toc149759119" w:history="1">
             <w:r>
               <w:rPr>
                 <w:rStyle w:val="Hyperlnk"/>
@@ -1313,7 +1313,7 @@
                 <w:noProof/>
                 <w:webHidden/>
               </w:rPr>
-              <w:instrText xml:space="preserve"> PAGEREF _Toc134640615 \h </w:instrText>
+              <w:instrText xml:space="preserve"> PAGEREF _Toc149759119 \h </w:instrText>
             </w:r>
             <w:r>
               <w:rPr>
@@ -1333,7 +1333,7 @@
                 <w:noProof/>
                 <w:webHidden/>
               </w:rPr>
-              <w:t>25</w:t>
+              <w:t>26</w:t>
             </w:r>
             <w:r>
               <w:rPr>
@@ -1359,7 +1359,7 @@
               <w14:ligatures w14:val="standardContextual"/>
             </w:rPr>
           </w:pPr>
-          <w:hyperlink w:anchor="_Toc134640616" w:history="1">
+          <w:hyperlink w:anchor="_Toc149759120" w:history="1">
             <w:r>
               <w:rPr>
                 <w:rStyle w:val="Hyperlnk"/>
@@ -1387,7 +1387,7 @@
                 <w:noProof/>
                 <w:webHidden/>
               </w:rPr>
-              <w:instrText xml:space="preserve"> PAGEREF _Toc134640616 \h </w:instrText>
+              <w:instrText xml:space="preserve"> PAGEREF _Toc149759120 \h </w:instrText>
             </w:r>
             <w:r>
               <w:rPr>
@@ -1407,7 +1407,7 @@
                 <w:noProof/>
                 <w:webHidden/>
               </w:rPr>
-              <w:t>27</w:t>
+              <w:t>28</w:t>
             </w:r>
             <w:r>
               <w:rPr>
@@ -1433,7 +1433,7 @@
               <w14:ligatures w14:val="standardContextual"/>
             </w:rPr>
           </w:pPr>
-          <w:hyperlink w:anchor="_Toc134640617" w:history="1">
+          <w:hyperlink w:anchor="_Toc149759121" w:history="1">
             <w:r>
               <w:rPr>
                 <w:rStyle w:val="Hyperlnk"/>
@@ -1461,7 +1461,7 @@
                 <w:noProof/>
                 <w:webHidden/>
               </w:rPr>
-              <w:instrText xml:space="preserve"> PAGEREF _Toc134640617 \h </w:instrText>
+              <w:instrText xml:space="preserve"> PAGEREF _Toc149759121 \h </w:instrText>
             </w:r>
             <w:r>
               <w:rPr>
@@ -1481,7 +1481,7 @@
                 <w:noProof/>
                 <w:webHidden/>
               </w:rPr>
-              <w:t>29</w:t>
+              <w:t>30</w:t>
             </w:r>
             <w:r>
               <w:rPr>
@@ -1507,11 +1507,12 @@
               <w14:ligatures w14:val="standardContextual"/>
             </w:rPr>
           </w:pPr>
-          <w:hyperlink w:anchor="_Toc134640618" w:history="1">
+          <w:hyperlink w:anchor="_Toc149759122" w:history="1">
             <w:r>
               <w:rPr>
                 <w:rStyle w:val="Hyperlnk"/>
                 <w:noProof/>
+                <w:lang w:val="en-US"/>
               </w:rPr>
               <w:t>Commodore 64-läge</w:t>
             </w:r>
@@ -1534,7 +1535,7 @@
                 <w:noProof/>
                 <w:webHidden/>
               </w:rPr>
-              <w:instrText xml:space="preserve"> PAGEREF _Toc134640618 \h </w:instrText>
+              <w:instrText xml:space="preserve"> PAGEREF _Toc149759122 \h </w:instrText>
             </w:r>
             <w:r>
               <w:rPr>
@@ -1554,7 +1555,7 @@
                 <w:noProof/>
                 <w:webHidden/>
               </w:rPr>
-              <w:t>31</w:t>
+              <w:t>32</w:t>
             </w:r>
             <w:r>
               <w:rPr>
@@ -1580,11 +1581,12 @@
               <w14:ligatures w14:val="standardContextual"/>
             </w:rPr>
           </w:pPr>
-          <w:hyperlink w:anchor="_Toc134640619" w:history="1">
+          <w:hyperlink w:anchor="_Toc149759123" w:history="1">
             <w:r>
               <w:rPr>
                 <w:rStyle w:val="Hyperlnk"/>
                 <w:noProof/>
+                <w:lang w:val="en-US"/>
               </w:rPr>
               <w:t>CP/M</w:t>
             </w:r>
@@ -1607,7 +1609,7 @@
                 <w:noProof/>
                 <w:webHidden/>
               </w:rPr>
-              <w:instrText xml:space="preserve"> PAGEREF _Toc134640619 \h </w:instrText>
+              <w:instrText xml:space="preserve"> PAGEREF _Toc149759123 \h </w:instrText>
             </w:r>
             <w:r>
               <w:rPr>
@@ -1627,7 +1629,7 @@
                 <w:noProof/>
                 <w:webHidden/>
               </w:rPr>
-              <w:t>33</w:t>
+              <w:t>34</w:t>
             </w:r>
             <w:r>
               <w:rPr>
@@ -1653,13 +1655,13 @@
               <w14:ligatures w14:val="standardContextual"/>
             </w:rPr>
           </w:pPr>
-          <w:hyperlink w:anchor="_Toc134640620" w:history="1">
+          <w:hyperlink w:anchor="_Toc149759124" w:history="1">
             <w:r>
               <w:rPr>
                 <w:rStyle w:val="Hyperlnk"/>
                 <w:noProof/>
               </w:rPr>
-              <w:t>Appendix A: Ordförklaringar</w:t>
+              <w:t>Appendix A: Felsökning</w:t>
             </w:r>
             <w:r>
               <w:rPr>
@@ -1680,7 +1682,7 @@
                 <w:noProof/>
                 <w:webHidden/>
               </w:rPr>
-              <w:instrText xml:space="preserve"> PAGEREF _Toc134640620 \h </w:instrText>
+              <w:instrText xml:space="preserve"> PAGEREF _Toc149759124 \h </w:instrText>
             </w:r>
             <w:r>
               <w:rPr>
@@ -1700,7 +1702,7 @@
                 <w:noProof/>
                 <w:webHidden/>
               </w:rPr>
-              <w:t>35</w:t>
+              <w:t>36</w:t>
             </w:r>
             <w:r>
               <w:rPr>
@@ -1726,13 +1728,13 @@
               <w14:ligatures w14:val="standardContextual"/>
             </w:rPr>
           </w:pPr>
-          <w:hyperlink w:anchor="_Toc134640621" w:history="1">
+          <w:hyperlink w:anchor="_Toc149759125" w:history="1">
             <w:r>
               <w:rPr>
                 <w:rStyle w:val="Hyperlnk"/>
                 <w:noProof/>
               </w:rPr>
-              <w:t>Appendix B: En jämförelse mellan Commodore 128, Commodore 64 och VIC-20</w:t>
+              <w:t>Appendix B: Ordförklaringar</w:t>
             </w:r>
             <w:r>
               <w:rPr>
@@ -1753,7 +1755,7 @@
                 <w:noProof/>
                 <w:webHidden/>
               </w:rPr>
-              <w:instrText xml:space="preserve"> PAGEREF _Toc134640621 \h </w:instrText>
+              <w:instrText xml:space="preserve"> PAGEREF _Toc149759125 \h </w:instrText>
             </w:r>
             <w:r>
               <w:rPr>
@@ -1773,7 +1775,7 @@
                 <w:noProof/>
                 <w:webHidden/>
               </w:rPr>
-              <w:t>37</w:t>
+              <w:t>38</w:t>
             </w:r>
             <w:r>
               <w:rPr>
@@ -1799,14 +1801,13 @@
               <w14:ligatures w14:val="standardContextual"/>
             </w:rPr>
           </w:pPr>
-          <w:hyperlink w:anchor="_Toc134640622" w:history="1">
+          <w:hyperlink w:anchor="_Toc149759126" w:history="1">
             <w:r>
               <w:rPr>
                 <w:rStyle w:val="Hyperlnk"/>
                 <w:noProof/>
-                <w:lang w:val="en-US"/>
-              </w:rPr>
-              <w:t>Appendix C: Maskinkod</w:t>
+              </w:rPr>
+              <w:t>Appendix C: En jämförelse mellan Commodore 128, Commodore 64 och VIC-20</w:t>
             </w:r>
             <w:r>
               <w:rPr>
@@ -1827,7 +1828,7 @@
                 <w:noProof/>
                 <w:webHidden/>
               </w:rPr>
-              <w:instrText xml:space="preserve"> PAGEREF _Toc134640622 \h </w:instrText>
+              <w:instrText xml:space="preserve"> PAGEREF _Toc149759126 \h </w:instrText>
             </w:r>
             <w:r>
               <w:rPr>
@@ -1847,7 +1848,7 @@
                 <w:noProof/>
                 <w:webHidden/>
               </w:rPr>
-              <w:t>39</w:t>
+              <w:t>40</w:t>
             </w:r>
             <w:r>
               <w:rPr>
@@ -1873,14 +1874,14 @@
               <w14:ligatures w14:val="standardContextual"/>
             </w:rPr>
           </w:pPr>
-          <w:hyperlink w:anchor="_Toc134640623" w:history="1">
+          <w:hyperlink w:anchor="_Toc149759127" w:history="1">
             <w:r>
               <w:rPr>
                 <w:rStyle w:val="Hyperlnk"/>
                 <w:noProof/>
                 <w:lang w:val="en-US"/>
               </w:rPr>
-              <w:t>Index</w:t>
+              <w:t>Appendix D: Maskinkod</w:t>
             </w:r>
             <w:r>
               <w:rPr>
@@ -1901,7 +1902,7 @@
                 <w:noProof/>
                 <w:webHidden/>
               </w:rPr>
-              <w:instrText xml:space="preserve"> PAGEREF _Toc134640623 \h </w:instrText>
+              <w:instrText xml:space="preserve"> PAGEREF _Toc149759127 \h </w:instrText>
             </w:r>
             <w:r>
               <w:rPr>
@@ -1921,7 +1922,7 @@
                 <w:noProof/>
                 <w:webHidden/>
               </w:rPr>
-              <w:t>41</w:t>
+              <w:t>42</w:t>
             </w:r>
             <w:r>
               <w:rPr>
@@ -1947,13 +1948,14 @@
               <w14:ligatures w14:val="standardContextual"/>
             </w:rPr>
           </w:pPr>
-          <w:hyperlink w:anchor="_Toc134640624" w:history="1">
+          <w:hyperlink w:anchor="_Toc149759128" w:history="1">
             <w:r>
               <w:rPr>
                 <w:rStyle w:val="Hyperlnk"/>
                 <w:noProof/>
-              </w:rPr>
-              <w:t>Bilder</w:t>
+                <w:lang w:val="en-US"/>
+              </w:rPr>
+              <w:t>Index</w:t>
             </w:r>
             <w:r>
               <w:rPr>
@@ -1974,7 +1976,7 @@
                 <w:noProof/>
                 <w:webHidden/>
               </w:rPr>
-              <w:instrText xml:space="preserve"> PAGEREF _Toc134640624 \h </w:instrText>
+              <w:instrText xml:space="preserve"> PAGEREF _Toc149759128 \h </w:instrText>
             </w:r>
             <w:r>
               <w:rPr>
@@ -1994,7 +1996,80 @@
                 <w:noProof/>
                 <w:webHidden/>
               </w:rPr>
-              <w:t>43</w:t>
+              <w:t>44</w:t>
+            </w:r>
+            <w:r>
+              <w:rPr>
+                <w:noProof/>
+                <w:webHidden/>
+              </w:rPr>
+              <w:fldChar w:fldCharType="end"/>
+            </w:r>
+          </w:hyperlink>
+        </w:p>
+        <w:p>
+          <w:pPr>
+            <w:pStyle w:val="Innehll1"/>
+            <w:tabs>
+              <w:tab w:val="right" w:leader="dot" w:pos="5545"/>
+            </w:tabs>
+            <w:rPr>
+              <w:rFonts w:asciiTheme="minorHAnsi" w:eastAsiaTheme="minorEastAsia" w:hAnsiTheme="minorHAnsi"/>
+              <w:noProof/>
+              <w:kern w:val="2"/>
+              <w:sz w:val="22"/>
+              <w:lang w:eastAsia="sv-SE"/>
+              <w14:ligatures w14:val="standardContextual"/>
+            </w:rPr>
+          </w:pPr>
+          <w:hyperlink w:anchor="_Toc149759129" w:history="1">
+            <w:r>
+              <w:rPr>
+                <w:rStyle w:val="Hyperlnk"/>
+                <w:noProof/>
+              </w:rPr>
+              <w:t>Bilder</w:t>
+            </w:r>
+            <w:r>
+              <w:rPr>
+                <w:noProof/>
+                <w:webHidden/>
+              </w:rPr>
+              <w:tab/>
+            </w:r>
+            <w:r>
+              <w:rPr>
+                <w:noProof/>
+                <w:webHidden/>
+              </w:rPr>
+              <w:fldChar w:fldCharType="begin"/>
+            </w:r>
+            <w:r>
+              <w:rPr>
+                <w:noProof/>
+                <w:webHidden/>
+              </w:rPr>
+              <w:instrText xml:space="preserve"> PAGEREF _Toc149759129 \h </w:instrText>
+            </w:r>
+            <w:r>
+              <w:rPr>
+                <w:noProof/>
+                <w:webHidden/>
+              </w:rPr>
+            </w:r>
+            <w:r>
+              <w:rPr>
+                <w:noProof/>
+                <w:webHidden/>
+              </w:rPr>
+              <w:fldChar w:fldCharType="separate"/>
+            </w:r>
+            <w:r>
+              <w:rPr>
+                <w:noProof/>
+                <w:webHidden/>
+              </w:rPr>
+              <w:t>46</w:t>
             </w:r>
             <w:r>
               <w:rPr>
@@ -2046,7 +2121,7 @@
       <w:pPr>
         <w:pStyle w:val="Rubrik1"/>
       </w:pPr>
-      <w:bookmarkStart w:id="0" w:name="_Toc134640607"/>
+      <w:bookmarkStart w:id="0" w:name="_Toc149759111"/>
       <w:r>
         <w:lastRenderedPageBreak/>
         <w:t>Introduktion</w:t>
@@ -2190,13 +2265,19 @@
         <w:t>Commodore BASIC 7.0</w:t>
       </w:r>
       <w:r>
-        <w:t xml:space="preserve"> jämfört med </w:t>
+        <w:t>, som introducerats sedan</w:t>
+      </w:r>
+      <w:r>
+        <w:t xml:space="preserve"> </w:t>
       </w:r>
       <w:r>
         <w:t xml:space="preserve">Commodore BASIC </w:t>
       </w:r>
       <w:r>
-        <w:t>2.0 second release.</w:t>
+        <w:t>2.0 second release</w:t>
+      </w:r>
+      <w:r>
+        <w:t>, vilket innebär att det kan vara bra att ha det min tidigare nämnda bok som förkunskap.</w:t>
       </w:r>
     </w:p>
     <w:p>
@@ -2358,74 +2439,77 @@
       <w:pPr>
         <w:pStyle w:val="Beskrivning"/>
       </w:pPr>
-      <w:bookmarkStart w:id="1" w:name="_Toc134640625"/>
-      <w:bookmarkStart w:id="2" w:name="Tangentbordslayout"/>
+      <w:bookmarkStart w:id="1" w:name="Tangentbordslayout"/>
+      <w:bookmarkStart w:id="2" w:name="_Toc149759130"/>
+      <w:bookmarkEnd w:id="1"/>
+      <w:r>
+        <w:t xml:space="preserve">Figur </w:t>
+      </w:r>
+      <w:r>
+        <w:rPr>
+          <w:noProof/>
+        </w:rPr>
+        <w:fldChar w:fldCharType="begin"/>
+      </w:r>
+      <w:r>
+        <w:rPr>
+          <w:noProof/>
+        </w:rPr>
+        <w:instrText xml:space="preserve"> SEQ Figur \* ARABIC </w:instrText>
+      </w:r>
+      <w:r>
+        <w:rPr>
+          <w:noProof/>
+        </w:rPr>
+        <w:fldChar w:fldCharType="separate"/>
+      </w:r>
+      <w:r>
+        <w:rPr>
+          <w:noProof/>
+        </w:rPr>
+        <w:t>1</w:t>
+      </w:r>
+      <w:r>
+        <w:rPr>
+          <w:noProof/>
+        </w:rPr>
+        <w:fldChar w:fldCharType="end"/>
+      </w:r>
+      <w:r>
+        <w:t xml:space="preserve">: Tangentbordslayout på Commodore </w:t>
+      </w:r>
+      <w:r>
+        <w:t>128</w:t>
+      </w:r>
+      <w:r>
+        <w:t>.</w:t>
+      </w:r>
+      <w:r>
+        <w:t xml:space="preserve"> Foto:</w:t>
+      </w:r>
+      <w:r>
+        <w:t xml:space="preserve"> Evan Amos</w:t>
+      </w:r>
       <w:bookmarkEnd w:id="2"/>
-      <w:r>
-        <w:t xml:space="preserve">Figur </w:t>
-      </w:r>
-      <w:r>
-        <w:rPr>
-          <w:noProof/>
-        </w:rPr>
-        <w:fldChar w:fldCharType="begin"/>
-      </w:r>
-      <w:r>
-        <w:rPr>
-          <w:noProof/>
-        </w:rPr>
-        <w:instrText xml:space="preserve"> SEQ Figur \* ARABIC </w:instrText>
-      </w:r>
-      <w:r>
-        <w:rPr>
-          <w:noProof/>
-        </w:rPr>
-        <w:fldChar w:fldCharType="separate"/>
-      </w:r>
-      <w:r>
-        <w:rPr>
-          <w:noProof/>
-        </w:rPr>
-        <w:t>1</w:t>
-      </w:r>
-      <w:r>
-        <w:rPr>
-          <w:noProof/>
-        </w:rPr>
-        <w:fldChar w:fldCharType="end"/>
-      </w:r>
-      <w:r>
-        <w:t xml:space="preserve">: Tangentbordslayout på Commodore </w:t>
-      </w:r>
-      <w:r>
-        <w:t>128</w:t>
+    </w:p>
+    <w:p>
+      <w:r>
+        <w:t xml:space="preserve">Den exakta tangentbordslayouten varierar beroende på vilken marknad du </w:t>
+      </w:r>
+      <w:r>
+        <w:t>den dator du köpt är avsedd för</w:t>
+      </w:r>
+      <w:r>
+        <w:t>. Bilden ov</w:t>
+      </w:r>
+      <w:r>
+        <w:t>an visar en engelsk Commodore 128</w:t>
       </w:r>
       <w:r>
         <w:t>.</w:t>
       </w:r>
       <w:r>
-        <w:t xml:space="preserve"> Foto:</w:t>
-      </w:r>
-      <w:r>
-        <w:t xml:space="preserve"> Evan Amos</w:t>
-      </w:r>
-      <w:bookmarkEnd w:id="1"/>
-    </w:p>
-    <w:p>
-      <w:r>
-        <w:t xml:space="preserve">Den exakta tangentbordslayouten varierar beroende på vilken marknad du </w:t>
-      </w:r>
-      <w:r>
-        <w:t>den dator du köpt är avsedd för</w:t>
-      </w:r>
-      <w:r>
-        <w:t>. Bilden ov</w:t>
-      </w:r>
-      <w:r>
-        <w:t>an visar en engelsk Commodore 128</w:t>
-      </w:r>
-      <w:r>
-        <w:t>.</w:t>
+        <w:t xml:space="preserve"> För information om de olika tangenternas funktion, se din dators användarmanual.</w:t>
       </w:r>
     </w:p>
     <w:p>
@@ -2892,7 +2976,7 @@
                                 <w:noProof/>
                               </w:rPr>
                             </w:pPr>
-                            <w:bookmarkStart w:id="3" w:name="_Toc134640626"/>
+                            <w:bookmarkStart w:id="3" w:name="_Toc149759131"/>
                             <w:r>
                               <w:t xml:space="preserve">Figur </w:t>
                             </w:r>
@@ -2960,7 +3044,7 @@
                           <w:noProof/>
                         </w:rPr>
                       </w:pPr>
-                      <w:bookmarkStart w:id="4" w:name="_Toc134640626"/>
+                      <w:bookmarkStart w:id="4" w:name="_Toc149759131"/>
                       <w:r>
                         <w:t xml:space="preserve">Figur </w:t>
                       </w:r>
@@ -3409,7 +3493,7 @@
         <w:t xml:space="preserve">Här följer en beskrivning av bokens </w:t>
       </w:r>
       <w:r>
-        <w:t>3</w:t>
+        <w:t>fyra</w:t>
       </w:r>
       <w:r>
         <w:t xml:space="preserve"> bilagor, kallade </w:t>
@@ -3429,14 +3513,24 @@
         <w:t>, B</w:t>
       </w:r>
       <w:r>
-        <w:t xml:space="preserve"> och </w:t>
-      </w:r>
-      <w:r>
         <w:rPr>
           <w:i/>
           <w:iCs/>
         </w:rPr>
-        <w:t>C</w:t>
+        <w:t>, C</w:t>
+      </w:r>
+      <w:r>
+        <w:t xml:space="preserve"> </w:t>
+      </w:r>
+      <w:r>
+        <w:t xml:space="preserve">och </w:t>
+      </w:r>
+      <w:r>
+        <w:rPr>
+          <w:i/>
+          <w:iCs/>
+        </w:rPr>
+        <w:t>D</w:t>
       </w:r>
       <w:r>
         <w:t>:</w:t>
@@ -3458,7 +3552,33 @@
         <w:t>Appendix A</w:t>
       </w:r>
       <w:r>
-        <w:t xml:space="preserve"> förklarar de tekniska termer som används i boken.</w:t>
+        <w:t xml:space="preserve"> handlar om felsökning (</w:t>
+      </w:r>
+      <w:proofErr w:type="spellStart"/>
+      <w:r>
+        <w:t>debugging</w:t>
+      </w:r>
+      <w:proofErr w:type="spellEnd"/>
+      <w:r>
+        <w:fldChar w:fldCharType="begin"/>
+      </w:r>
+      <w:r>
+        <w:instrText xml:space="preserve"> XE "</w:instrText>
+      </w:r>
+      <w:r>
+        <w:instrText>debugging</w:instrText>
+      </w:r>
+      <w:r>
+        <w:instrText xml:space="preserve">" </w:instrText>
+      </w:r>
+      <w:r>
+        <w:fldChar w:fldCharType="end"/>
+      </w:r>
+      <w:r>
+        <w:t>)</w:t>
+      </w:r>
+      <w:r>
+        <w:t>.</w:t>
       </w:r>
     </w:p>
     <w:p>
@@ -3474,13 +3594,20 @@
           <w:b/>
           <w:bCs/>
         </w:rPr>
-        <w:t>Appendix B</w:t>
-      </w:r>
-      <w:r>
-        <w:t xml:space="preserve"> jämför Commodore 128 med</w:t>
-      </w:r>
-      <w:r>
-        <w:t xml:space="preserve"> föregångarna Commodore 64 och VIC-20.</w:t>
+        <w:t xml:space="preserve">Appendix </w:t>
+      </w:r>
+      <w:r>
+        <w:rPr>
+          <w:b/>
+          <w:bCs/>
+        </w:rPr>
+        <w:t>B</w:t>
+      </w:r>
+      <w:r>
+        <w:t xml:space="preserve"> förklarar de tekniska termer som används i boken</w:t>
+      </w:r>
+      <w:r>
+        <w:t>.</w:t>
       </w:r>
     </w:p>
     <w:p>
@@ -3496,10 +3623,52 @@
           <w:b/>
           <w:bCs/>
         </w:rPr>
-        <w:t>Appendix C</w:t>
-      </w:r>
-      <w:r>
-        <w:t xml:space="preserve"> ger en introduktion till maskinkod.</w:t>
+        <w:t xml:space="preserve">Appendix </w:t>
+      </w:r>
+      <w:r>
+        <w:rPr>
+          <w:b/>
+          <w:bCs/>
+        </w:rPr>
+        <w:t>C</w:t>
+      </w:r>
+      <w:r>
+        <w:t xml:space="preserve"> jämför Commodore 128 med</w:t>
+      </w:r>
+      <w:r>
+        <w:t xml:space="preserve"> föregångarna Commodore 64 och VIC-20</w:t>
+      </w:r>
+      <w:r>
+        <w:t>.</w:t>
+      </w:r>
+    </w:p>
+    <w:p>
+      <w:pPr>
+        <w:pStyle w:val="Liststycke"/>
+        <w:numPr>
+          <w:ilvl w:val="0"/>
+          <w:numId w:val="39"/>
+        </w:numPr>
+      </w:pPr>
+      <w:r>
+        <w:rPr>
+          <w:b/>
+          <w:bCs/>
+        </w:rPr>
+        <w:t xml:space="preserve">Appendix </w:t>
+      </w:r>
+      <w:r>
+        <w:rPr>
+          <w:b/>
+          <w:bCs/>
+        </w:rPr>
+        <w:t>D</w:t>
+      </w:r>
+      <w:r>
+        <w:t xml:space="preserve"> ger en introduktion till maskinkod</w:t>
+      </w:r>
+      <w:r>
+        <w:t>.</w:t>
       </w:r>
     </w:p>
     <w:p/>
@@ -3544,7 +3713,7 @@
       <w:pPr>
         <w:pStyle w:val="Rubrik1"/>
       </w:pPr>
-      <w:bookmarkStart w:id="5" w:name="_Toc134640608"/>
+      <w:bookmarkStart w:id="5" w:name="_Toc149759112"/>
       <w:r>
         <w:lastRenderedPageBreak/>
         <w:t>Om Commodore 128</w:t>
@@ -3779,8 +3948,66 @@
         <w:lastRenderedPageBreak/>
         <w:t>För att programmera Commodore 128 används företrädelsevis just Commodore BASIC, som i utförande 7.0 är väldigt kraftfullt. Den stora nackdelen med BASIC är dess undermåliga prestanda. BASIC kan göra allt du önskar men om prestanda är en faktor måste du titta på något annat, t.ex. maskinkod. Maskinkod presenteras överskådligt i appendix C.</w:t>
       </w:r>
-      <w:r>
-        <w:t xml:space="preserve"> För den intresserade bjuds en hel del trevliga tricks</w:t>
+    </w:p>
+    <w:p>
+      <w:pPr>
+        <w:pStyle w:val="Rubrik2"/>
+      </w:pPr>
+      <w:r>
+        <w:t>Inmatning av BASIC-program</w:t>
+      </w:r>
+    </w:p>
+    <w:p>
+      <w:r>
+        <w:t xml:space="preserve">Språket har </w:t>
+      </w:r>
+      <w:r>
+        <w:t xml:space="preserve">två lägen. Det ena kallas </w:t>
+      </w:r>
+      <w:r>
+        <w:rPr>
+          <w:i/>
+          <w:iCs/>
+        </w:rPr>
+        <w:t>direkt</w:t>
+      </w:r>
+      <w:r>
+        <w:t xml:space="preserve">, och innebär att man skriver en instruktion utan radnummer, som exekveras direkt när man trycker på </w:t>
+      </w:r>
+      <w:proofErr w:type="spellStart"/>
+      <w:r>
+        <w:rPr>
+          <w:b/>
+          <w:bCs/>
+        </w:rPr>
+        <w:t>Return</w:t>
+      </w:r>
+      <w:proofErr w:type="spellEnd"/>
+      <w:r>
+        <w:t xml:space="preserve">. Det andra kallas </w:t>
+      </w:r>
+      <w:r>
+        <w:rPr>
+          <w:i/>
+          <w:iCs/>
+        </w:rPr>
+        <w:t>runtime</w:t>
+      </w:r>
+      <w:r>
+        <w:t>. Instruktioner som får ett radnummer, exekveras i runtime, alltså när programmet körs med (normalt) RUN. Om inget annat anges, kan alla kommandon användas både i direktläge och i runtime-</w:t>
+      </w:r>
+      <w:proofErr w:type="spellStart"/>
+      <w:proofErr w:type="gramStart"/>
+      <w:r>
+        <w:t>läge.</w:t>
+      </w:r>
+      <w:r>
+        <w:t>För</w:t>
+      </w:r>
+      <w:proofErr w:type="spellEnd"/>
+      <w:proofErr w:type="gramEnd"/>
+      <w:r>
+        <w:t xml:space="preserve"> den intresserade bjuds en hel del trevliga tricks</w:t>
       </w:r>
       <w:r>
         <w:t xml:space="preserve">, som t.ex. </w:t>
@@ -3819,7 +4046,7 @@
           <v:shape id="_x0000_i1025" type="#_x0000_t75" style="width:277.5pt;height:172.15pt" o:ole="">
             <v:imagedata r:id="rId13" o:title=""/>
           </v:shape>
-          <o:OLEObject Type="Embed" ProgID="Unknown" ShapeID="_x0000_i1025" DrawAspect="Content" ObjectID="_1758541158" r:id="rId14"/>
+          <o:OLEObject Type="Embed" ProgID="Unknown" ShapeID="_x0000_i1025" DrawAspect="Content" ObjectID="_1760371879" r:id="rId14"/>
         </w:object>
       </w:r>
     </w:p>
@@ -3827,18 +4054,31 @@
       <w:pPr>
         <w:pStyle w:val="Beskrivning"/>
       </w:pPr>
-      <w:bookmarkStart w:id="6" w:name="_Toc134640627"/>
+      <w:bookmarkStart w:id="6" w:name="_Toc149759132"/>
       <w:r>
         <w:t xml:space="preserve">Figur </w:t>
       </w:r>
-      <w:fldSimple w:instr=" SEQ Figur \* ARABIC ">
-        <w:r>
-          <w:rPr>
-            <w:noProof/>
-          </w:rPr>
-          <w:t>3</w:t>
-        </w:r>
-      </w:fldSimple>
+      <w:r>
+        <w:fldChar w:fldCharType="begin"/>
+      </w:r>
+      <w:r>
+        <w:instrText xml:space="preserve"> SEQ Figur \* ARABIC </w:instrText>
+      </w:r>
+      <w:r>
+        <w:fldChar w:fldCharType="separate"/>
+      </w:r>
+      <w:r>
+        <w:rPr>
+          <w:noProof/>
+        </w:rPr>
+        <w:t>3</w:t>
+      </w:r>
+      <w:r>
+        <w:rPr>
+          <w:noProof/>
+        </w:rPr>
+        <w:fldChar w:fldCharType="end"/>
+      </w:r>
       <w:r>
         <w:t>: AUTO erbjuder automatisk inskrivning av radnummer.</w:t>
       </w:r>
@@ -3912,6 +4152,143 @@
       </w:r>
     </w:p>
     <w:p>
+      <w:r>
+        <w:lastRenderedPageBreak/>
+        <w:t>Om du vill infoga ett kommando mellan, säg, rad 10 och rad 20, kan du kalla den nya raden för 15. Genom att skriva in dessa tre rader…</w:t>
+      </w:r>
+    </w:p>
+    <w:p>
+      <w:pPr>
+        <w:pStyle w:val="Code"/>
+        <w:rPr>
+          <w:lang w:val="en-US"/>
+        </w:rPr>
+      </w:pPr>
+      <w:bookmarkStart w:id="7" w:name="_Hlk149758986"/>
+      <w:r>
+        <w:rPr>
+          <w:lang w:val="en-US"/>
+        </w:rPr>
+        <w:t xml:space="preserve">10 PRINT </w:t>
+      </w:r>
+      <w:r>
+        <w:rPr>
+          <w:lang w:val="en-US"/>
+        </w:rPr>
+        <w:t>"</w:t>
+      </w:r>
+      <w:r>
+        <w:rPr>
+          <w:lang w:val="en-US"/>
+        </w:rPr>
+        <w:t>A"</w:t>
+      </w:r>
+      <w:r>
+        <w:rPr>
+          <w:lang w:val="en-US"/>
+        </w:rPr>
+        <w:br/>
+        <w:t>20 PRINT "B"</w:t>
+      </w:r>
+      <w:r>
+        <w:rPr>
+          <w:lang w:val="en-US"/>
+        </w:rPr>
+        <w:br/>
+        <w:t>15 PRINT "</w:t>
+      </w:r>
+      <w:r>
+        <w:rPr>
+          <w:lang w:val="en-US"/>
+        </w:rPr>
+        <w:t>C"</w:t>
+      </w:r>
+    </w:p>
+    <w:bookmarkEnd w:id="7"/>
+    <w:p>
+      <w:r>
+        <w:t>…så får du f</w:t>
+      </w:r>
+      <w:r>
+        <w:t xml:space="preserve">öljande program, som kan visas med </w:t>
+      </w:r>
+      <w:r>
+        <w:rPr>
+          <w:rStyle w:val="CodeChar"/>
+        </w:rPr>
+        <w:t>LIST</w:t>
+      </w:r>
+      <w:r>
+        <w:t>:</w:t>
+      </w:r>
+    </w:p>
+    <w:p>
+      <w:pPr>
+        <w:pStyle w:val="Code"/>
+        <w:rPr>
+          <w:lang w:val="en-US"/>
+        </w:rPr>
+      </w:pPr>
+      <w:r>
+        <w:rPr>
+          <w:lang w:val="en-US"/>
+        </w:rPr>
+        <w:t>10 PRINT "A"</w:t>
+      </w:r>
+      <w:r>
+        <w:rPr>
+          <w:lang w:val="en-US"/>
+        </w:rPr>
+        <w:br/>
+        <w:t>15 PRINT "C"</w:t>
+      </w:r>
+      <w:r>
+        <w:rPr>
+          <w:lang w:val="en-US"/>
+        </w:rPr>
+        <w:br/>
+      </w:r>
+      <w:r>
+        <w:rPr>
+          <w:lang w:val="en-US"/>
+        </w:rPr>
+        <w:t>20 PRINT "B"</w:t>
+      </w:r>
+    </w:p>
+    <w:p>
+      <w:r>
+        <w:t xml:space="preserve">Om du infogar tillräckligt många </w:t>
+      </w:r>
+      <w:r>
+        <w:t xml:space="preserve">rader mellan 10 och 20, kommer det att ta slut. Kommandot </w:t>
+      </w:r>
+      <w:r>
+        <w:rPr>
+          <w:rStyle w:val="CodeChar"/>
+        </w:rPr>
+        <w:t>RENUMBER</w:t>
+      </w:r>
+      <w:r>
+        <w:fldChar w:fldCharType="begin"/>
+      </w:r>
+      <w:r>
+        <w:instrText xml:space="preserve"> XE "</w:instrText>
+      </w:r>
+      <w:r>
+        <w:instrText>RENUMBER</w:instrText>
+      </w:r>
+      <w:r>
+        <w:instrText xml:space="preserve">" </w:instrText>
+      </w:r>
+      <w:r>
+        <w:fldChar w:fldCharType="end"/>
+      </w:r>
+      <w:r>
+        <w:t xml:space="preserve"> justerar avståndet mellan existerande rader. XXXXX SKRIV KLART</w:t>
+      </w:r>
+    </w:p>
+    <w:p/>
+    <w:p>
       <w:pPr>
         <w:pStyle w:val="Rubrik2"/>
       </w:pPr>
@@ -3980,11 +4357,7 @@
         <w:t xml:space="preserve"> (procenttecken) avser heltal. Realtal är variabler som saknar ett avslutande tecken. </w:t>
       </w:r>
       <w:r>
-        <w:t xml:space="preserve">Apropå </w:t>
-      </w:r>
-      <w:r>
-        <w:lastRenderedPageBreak/>
-        <w:t xml:space="preserve">variabelnamn så identifieras variabler endast av de två första bokstäverna i sitt namn. </w:t>
+        <w:t xml:space="preserve">Apropå variabelnamn så identifieras variabler endast av de två första bokstäverna i sitt namn. </w:t>
       </w:r>
       <w:r>
         <w:t xml:space="preserve">En mer ingående beskrivning av datatyper och variabelnamn finns i boken </w:t>
@@ -4296,7 +4669,11 @@
         <w:t>.</w:t>
       </w:r>
       <w:r>
-        <w:t xml:space="preserve"> Val av minnesbank påverkar kommandon som använder minnet direkt. Dessa kommandon är </w:t>
+        <w:t xml:space="preserve"> Val av </w:t>
+      </w:r>
+      <w:r>
+        <w:lastRenderedPageBreak/>
+        <w:t xml:space="preserve">minnesbank påverkar kommandon som använder minnet direkt. Dessa kommandon är </w:t>
       </w:r>
       <w:r>
         <w:rPr>
@@ -4749,12 +5126,12 @@
       <w:pPr>
         <w:pStyle w:val="Rubrik1"/>
       </w:pPr>
-      <w:bookmarkStart w:id="7" w:name="_Toc134640609"/>
+      <w:bookmarkStart w:id="8" w:name="_Toc149759113"/>
       <w:r>
         <w:lastRenderedPageBreak/>
         <w:t>Text</w:t>
       </w:r>
-      <w:bookmarkEnd w:id="7"/>
+      <w:bookmarkEnd w:id="8"/>
     </w:p>
     <w:p>
       <w:r>
@@ -4964,12 +5341,12 @@
       <w:pPr>
         <w:pStyle w:val="Rubrik1"/>
       </w:pPr>
-      <w:bookmarkStart w:id="8" w:name="_Toc134640610"/>
+      <w:bookmarkStart w:id="9" w:name="_Toc149759114"/>
       <w:r>
         <w:lastRenderedPageBreak/>
         <w:t>Grafik</w:t>
       </w:r>
-      <w:bookmarkEnd w:id="8"/>
+      <w:bookmarkEnd w:id="9"/>
     </w:p>
     <w:p>
       <w:r>
@@ -5002,12 +5379,12 @@
       <w:pPr>
         <w:pStyle w:val="Rubrik1"/>
       </w:pPr>
-      <w:bookmarkStart w:id="9" w:name="_Toc134640611"/>
+      <w:bookmarkStart w:id="10" w:name="_Toc149759115"/>
       <w:r>
         <w:lastRenderedPageBreak/>
         <w:t>Sprites</w:t>
       </w:r>
-      <w:bookmarkEnd w:id="9"/>
+      <w:bookmarkEnd w:id="10"/>
       <w:r>
         <w:br w:type="page"/>
       </w:r>
@@ -5044,12 +5421,12 @@
       <w:pPr>
         <w:pStyle w:val="Rubrik1"/>
       </w:pPr>
-      <w:bookmarkStart w:id="10" w:name="_Toc134640612"/>
+      <w:bookmarkStart w:id="11" w:name="_Toc149759116"/>
       <w:r>
         <w:lastRenderedPageBreak/>
         <w:t>Ljud</w:t>
       </w:r>
-      <w:bookmarkEnd w:id="10"/>
+      <w:bookmarkEnd w:id="11"/>
     </w:p>
     <w:p>
       <w:r>
@@ -5091,12 +5468,12 @@
       <w:pPr>
         <w:pStyle w:val="Rubrik1"/>
       </w:pPr>
-      <w:bookmarkStart w:id="11" w:name="_Toc134640613"/>
+      <w:bookmarkStart w:id="12" w:name="_Toc149759117"/>
       <w:r>
         <w:lastRenderedPageBreak/>
         <w:t>Musik</w:t>
       </w:r>
-      <w:bookmarkEnd w:id="11"/>
+      <w:bookmarkEnd w:id="12"/>
     </w:p>
     <w:p>
       <w:r>
@@ -5143,7 +5520,7 @@
       <w:pPr>
         <w:pStyle w:val="Rubrik1"/>
       </w:pPr>
-      <w:bookmarkStart w:id="12" w:name="_Toc134640614"/>
+      <w:bookmarkStart w:id="13" w:name="_Toc149759118"/>
       <w:r>
         <w:lastRenderedPageBreak/>
         <w:t>Avancerade l</w:t>
@@ -5151,7 +5528,7 @@
       <w:r>
         <w:t>judeffekter</w:t>
       </w:r>
-      <w:bookmarkEnd w:id="12"/>
+      <w:bookmarkEnd w:id="13"/>
       <w:r>
         <w:t xml:space="preserve"> </w:t>
       </w:r>
@@ -5207,12 +5584,12 @@
       <w:pPr>
         <w:pStyle w:val="Rubrik1"/>
       </w:pPr>
-      <w:bookmarkStart w:id="13" w:name="_Toc134640615"/>
+      <w:bookmarkStart w:id="14" w:name="_Toc149759119"/>
       <w:r>
         <w:lastRenderedPageBreak/>
         <w:t>Användarinteraktion</w:t>
       </w:r>
-      <w:bookmarkEnd w:id="13"/>
+      <w:bookmarkEnd w:id="14"/>
     </w:p>
     <w:p>
       <w:pPr>
@@ -5308,7 +5685,7 @@
           <w:lang w:val="en-US"/>
         </w:rPr>
       </w:pPr>
-      <w:bookmarkStart w:id="14" w:name="_Toc134640616"/>
+      <w:bookmarkStart w:id="15" w:name="_Toc149759120"/>
       <w:r>
         <w:rPr>
           <w:lang w:val="en-US"/>
@@ -5316,7 +5693,7 @@
         <w:lastRenderedPageBreak/>
         <w:t>80-kolumnsläge</w:t>
       </w:r>
-      <w:bookmarkEnd w:id="14"/>
+      <w:bookmarkEnd w:id="15"/>
     </w:p>
     <w:p>
       <w:pPr>
@@ -5399,7 +5776,7 @@
           <w:lang w:val="en-US"/>
         </w:rPr>
       </w:pPr>
-      <w:bookmarkStart w:id="15" w:name="_Toc134640617"/>
+      <w:bookmarkStart w:id="16" w:name="_Toc149759121"/>
       <w:r>
         <w:rPr>
           <w:lang w:val="en-US"/>
@@ -5407,7 +5784,7 @@
         <w:lastRenderedPageBreak/>
         <w:t>Commodore BASIC 7.0 DOS</w:t>
       </w:r>
-      <w:bookmarkEnd w:id="15"/>
+      <w:bookmarkEnd w:id="16"/>
     </w:p>
     <w:p>
       <w:pPr>
@@ -5515,7 +5892,7 @@
           <w:lang w:val="en-US"/>
         </w:rPr>
       </w:pPr>
-      <w:bookmarkStart w:id="16" w:name="_Toc134640618"/>
+      <w:bookmarkStart w:id="17" w:name="_Toc149759122"/>
       <w:r>
         <w:rPr>
           <w:lang w:val="en-US"/>
@@ -5523,7 +5900,7 @@
         <w:lastRenderedPageBreak/>
         <w:t>Commodore 64-läge</w:t>
       </w:r>
-      <w:bookmarkEnd w:id="16"/>
+      <w:bookmarkEnd w:id="17"/>
     </w:p>
     <w:p>
       <w:pPr>
@@ -5612,7 +5989,7 @@
           <w:lang w:val="en-US"/>
         </w:rPr>
       </w:pPr>
-      <w:bookmarkStart w:id="17" w:name="_Toc134640619"/>
+      <w:bookmarkStart w:id="18" w:name="_Toc149759123"/>
       <w:r>
         <w:rPr>
           <w:lang w:val="en-US"/>
@@ -5620,16 +5997,11 @@
         <w:lastRenderedPageBreak/>
         <w:t>CP/M</w:t>
       </w:r>
-      <w:bookmarkEnd w:id="17"/>
+      <w:bookmarkEnd w:id="18"/>
     </w:p>
     <w:p>
       <w:r>
         <w:t>XXX</w:t>
-      </w:r>
-    </w:p>
-    <w:p>
-      <w:r>
-        <w:br w:type="page"/>
       </w:r>
     </w:p>
     <w:p>
@@ -5654,144 +6026,26 @@
         <w:t xml:space="preserve">APPENDIX A: </w:t>
       </w:r>
       <w:r>
-        <w:t>ORDFÖRKLARINGAR</w:t>
+        <w:t>FELSÖKNING</w:t>
+      </w:r>
+    </w:p>
+    <w:p>
+      <w:r>
+        <w:br w:type="page"/>
       </w:r>
     </w:p>
     <w:p>
       <w:pPr>
         <w:pStyle w:val="Rubrik1"/>
       </w:pPr>
-      <w:bookmarkStart w:id="18" w:name="_Toc134640620"/>
+      <w:bookmarkStart w:id="19" w:name="_Toc149759124"/>
       <w:r>
         <w:lastRenderedPageBreak/>
-        <w:t>Appendix A</w:t>
-      </w:r>
-      <w:r>
-        <w:t xml:space="preserve">: </w:t>
-      </w:r>
-      <w:r>
-        <w:t>Ordförklaringar</w:t>
-      </w:r>
-      <w:bookmarkEnd w:id="18"/>
-    </w:p>
-    <w:p>
-      <w:pPr>
-        <w:pStyle w:val="Rubrik2"/>
-      </w:pPr>
-      <w:r>
-        <w:t>I/O</w:t>
-      </w:r>
-    </w:p>
-    <w:p>
-      <w:r>
-        <w:t>I/O</w:t>
-      </w:r>
-      <w:r>
-        <w:fldChar w:fldCharType="begin"/>
-      </w:r>
-      <w:r>
-        <w:instrText xml:space="preserve"> XE "</w:instrText>
-      </w:r>
-      <w:r>
-        <w:instrText>I/O</w:instrText>
-      </w:r>
-      <w:r>
-        <w:instrText xml:space="preserve">" </w:instrText>
-      </w:r>
-      <w:r>
-        <w:fldChar w:fldCharType="end"/>
-      </w:r>
-      <w:r>
-        <w:t xml:space="preserve"> är en förkortning av input/output och avser operationer som läser eller skriver från/till externa enheter som till exempel tangentbord, printer, skärm eller floppydisk.</w:t>
-      </w:r>
-    </w:p>
-    <w:p>
-      <w:pPr>
-        <w:pStyle w:val="Rubrik2"/>
-      </w:pPr>
-      <w:proofErr w:type="spellStart"/>
-      <w:r>
-        <w:t>Blitter</w:t>
-      </w:r>
-      <w:proofErr w:type="spellEnd"/>
-    </w:p>
-    <w:p>
-      <w:r>
-        <w:t xml:space="preserve">Ett chip som hanterar </w:t>
-      </w:r>
-      <w:proofErr w:type="spellStart"/>
-      <w:r>
-        <w:t>blitter</w:t>
-      </w:r>
-      <w:proofErr w:type="spellEnd"/>
-      <w:r>
-        <w:fldChar w:fldCharType="begin"/>
-      </w:r>
-      <w:r>
-        <w:instrText xml:space="preserve"> XE "</w:instrText>
-      </w:r>
-      <w:r>
-        <w:instrText>blitter</w:instrText>
-      </w:r>
-      <w:r>
-        <w:instrText xml:space="preserve">" </w:instrText>
-      </w:r>
-      <w:r>
-        <w:fldChar w:fldCharType="end"/>
-      </w:r>
-      <w:r>
-        <w:t xml:space="preserve"> ansvarar för snabb manipulering av data i RAM, vilket möjliggör rörlig datorgrafik.</w:t>
-      </w:r>
-    </w:p>
-    <w:p>
-      <w:pPr>
-        <w:pStyle w:val="Rubrik2"/>
-      </w:pPr>
-      <w:r>
-        <w:t>Radnummer</w:t>
-      </w:r>
-    </w:p>
-    <w:p>
-      <w:r>
-        <w:t xml:space="preserve">BASIC-program på Commodore 128 använder </w:t>
-      </w:r>
-      <w:r>
-        <w:t>tal</w:t>
-      </w:r>
-      <w:r>
-        <w:fldChar w:fldCharType="begin"/>
-      </w:r>
-      <w:r>
-        <w:instrText xml:space="preserve"> XE "</w:instrText>
-      </w:r>
-      <w:r>
-        <w:instrText>radnummer</w:instrText>
-      </w:r>
-      <w:r>
-        <w:instrText xml:space="preserve">" </w:instrText>
-      </w:r>
-      <w:r>
-        <w:fldChar w:fldCharType="end"/>
-      </w:r>
-      <w:r>
-        <w:fldChar w:fldCharType="begin"/>
-      </w:r>
-      <w:r>
-        <w:instrText xml:space="preserve"> XE "</w:instrText>
-      </w:r>
-      <w:r>
-        <w:instrText>radnummer</w:instrText>
-      </w:r>
-      <w:r>
-        <w:instrText xml:space="preserve">" </w:instrText>
-      </w:r>
-      <w:r>
-        <w:fldChar w:fldCharType="end"/>
-      </w:r>
-      <w:r>
-        <w:t xml:space="preserve"> för att hålla reda på vilket kommando som ska utföras i vilken ordning, och framför allt, vilka kommandon som ingår i ett program, genom att numrera programsatserna.</w:t>
-      </w:r>
-    </w:p>
+        <w:t>Appendix A: Felsökning</w:t>
+      </w:r>
+      <w:bookmarkEnd w:id="19"/>
+    </w:p>
+    <w:p/>
     <w:p/>
     <w:p>
       <w:pPr>
@@ -5821,14 +6075,14 @@
         <w:t xml:space="preserve">: </w:t>
       </w:r>
       <w:r>
-        <w:t>EN JÄMFÖRELSE MELLAN COMMODORE 128, COMMODORE 64 OCH VIC-20</w:t>
+        <w:t>ORDFÖRKLARINGAR</w:t>
       </w:r>
     </w:p>
     <w:p>
       <w:pPr>
         <w:pStyle w:val="Rubrik1"/>
       </w:pPr>
-      <w:bookmarkStart w:id="19" w:name="_Toc134640621"/>
+      <w:bookmarkStart w:id="20" w:name="_Toc149759125"/>
       <w:r>
         <w:lastRenderedPageBreak/>
         <w:t xml:space="preserve">Appendix </w:t>
@@ -5840,9 +6094,179 @@
         <w:t xml:space="preserve">: </w:t>
       </w:r>
       <w:r>
+        <w:t>Ordförklaringar</w:t>
+      </w:r>
+      <w:bookmarkEnd w:id="20"/>
+    </w:p>
+    <w:p>
+      <w:pPr>
+        <w:pStyle w:val="Rubrik2"/>
+      </w:pPr>
+      <w:r>
+        <w:t>I/O</w:t>
+      </w:r>
+    </w:p>
+    <w:p>
+      <w:r>
+        <w:t>I/O</w:t>
+      </w:r>
+      <w:r>
+        <w:fldChar w:fldCharType="begin"/>
+      </w:r>
+      <w:r>
+        <w:instrText xml:space="preserve"> XE "</w:instrText>
+      </w:r>
+      <w:r>
+        <w:instrText>I/O</w:instrText>
+      </w:r>
+      <w:r>
+        <w:instrText xml:space="preserve">" </w:instrText>
+      </w:r>
+      <w:r>
+        <w:fldChar w:fldCharType="end"/>
+      </w:r>
+      <w:r>
+        <w:t xml:space="preserve"> är en förkortning av input/output och avser operationer som läser eller skriver från/till externa enheter som till exempel tangentbord, printer, skärm eller floppydisk.</w:t>
+      </w:r>
+    </w:p>
+    <w:p>
+      <w:pPr>
+        <w:pStyle w:val="Rubrik2"/>
+      </w:pPr>
+      <w:proofErr w:type="spellStart"/>
+      <w:r>
+        <w:t>Blitter</w:t>
+      </w:r>
+      <w:proofErr w:type="spellEnd"/>
+    </w:p>
+    <w:p>
+      <w:r>
+        <w:t xml:space="preserve">Ett chip som hanterar </w:t>
+      </w:r>
+      <w:proofErr w:type="spellStart"/>
+      <w:r>
+        <w:t>blitter</w:t>
+      </w:r>
+      <w:proofErr w:type="spellEnd"/>
+      <w:r>
+        <w:fldChar w:fldCharType="begin"/>
+      </w:r>
+      <w:r>
+        <w:instrText xml:space="preserve"> XE "</w:instrText>
+      </w:r>
+      <w:r>
+        <w:instrText>blitter</w:instrText>
+      </w:r>
+      <w:r>
+        <w:instrText xml:space="preserve">" </w:instrText>
+      </w:r>
+      <w:r>
+        <w:fldChar w:fldCharType="end"/>
+      </w:r>
+      <w:r>
+        <w:t xml:space="preserve"> ansvarar för snabb manipulering av data i RAM, vilket möjliggör rörlig datorgrafik.</w:t>
+      </w:r>
+    </w:p>
+    <w:p>
+      <w:pPr>
+        <w:pStyle w:val="Rubrik2"/>
+      </w:pPr>
+      <w:r>
+        <w:t>Radnummer</w:t>
+      </w:r>
+    </w:p>
+    <w:p>
+      <w:r>
+        <w:t xml:space="preserve">BASIC-program på Commodore 128 använder </w:t>
+      </w:r>
+      <w:r>
+        <w:t>tal</w:t>
+      </w:r>
+      <w:r>
+        <w:fldChar w:fldCharType="begin"/>
+      </w:r>
+      <w:r>
+        <w:instrText xml:space="preserve"> XE "</w:instrText>
+      </w:r>
+      <w:r>
+        <w:instrText>radnummer</w:instrText>
+      </w:r>
+      <w:r>
+        <w:instrText xml:space="preserve">" </w:instrText>
+      </w:r>
+      <w:r>
+        <w:fldChar w:fldCharType="end"/>
+      </w:r>
+      <w:r>
+        <w:fldChar w:fldCharType="begin"/>
+      </w:r>
+      <w:r>
+        <w:instrText xml:space="preserve"> XE "</w:instrText>
+      </w:r>
+      <w:r>
+        <w:instrText>radnummer</w:instrText>
+      </w:r>
+      <w:r>
+        <w:instrText xml:space="preserve">" </w:instrText>
+      </w:r>
+      <w:r>
+        <w:fldChar w:fldCharType="end"/>
+      </w:r>
+      <w:r>
+        <w:t xml:space="preserve"> för att hålla reda på vilket kommando som ska utföras i vilken ordning, och framför allt, vilka kommandon som ingår i ett program, genom att numrera programsatserna.</w:t>
+      </w:r>
+    </w:p>
+    <w:p/>
+    <w:p>
+      <w:pPr>
+        <w:sectPr>
+          <w:pgSz w:w="8391" w:h="11907" w:code="11"/>
+          <w:pgMar w:top="1418" w:right="1418" w:bottom="1418" w:left="1418" w:header="709" w:footer="709" w:gutter="0"/>
+          <w:cols w:space="708"/>
+          <w:titlePg/>
+          <w:docGrid w:linePitch="360"/>
+        </w:sectPr>
+      </w:pPr>
+    </w:p>
+    <w:p/>
+    <w:p/>
+    <w:p/>
+    <w:p>
+      <w:pPr>
+        <w:jc w:val="center"/>
+      </w:pPr>
+      <w:r>
+        <w:t xml:space="preserve">APPENDIX </w:t>
+      </w:r>
+      <w:r>
+        <w:t>C</w:t>
+      </w:r>
+      <w:r>
+        <w:t xml:space="preserve">: </w:t>
+      </w:r>
+      <w:r>
+        <w:t>EN JÄMFÖRELSE MELLAN COMMODORE 128, COMMODORE 64 OCH VIC-20</w:t>
+      </w:r>
+    </w:p>
+    <w:p>
+      <w:pPr>
+        <w:pStyle w:val="Rubrik1"/>
+      </w:pPr>
+      <w:bookmarkStart w:id="21" w:name="_Toc149759126"/>
+      <w:r>
+        <w:lastRenderedPageBreak/>
+        <w:t xml:space="preserve">Appendix </w:t>
+      </w:r>
+      <w:r>
+        <w:t>C</w:t>
+      </w:r>
+      <w:r>
+        <w:t xml:space="preserve">: </w:t>
+      </w:r>
+      <w:r>
         <w:t>En jämförelse mellan Commodore 128, Commodore 64 och VIC-20</w:t>
       </w:r>
-      <w:bookmarkEnd w:id="19"/>
+      <w:bookmarkEnd w:id="21"/>
     </w:p>
     <w:p>
       <w:r>
@@ -7757,7 +8181,7 @@
         <w:rPr>
           <w:lang w:val="en-US"/>
         </w:rPr>
-        <w:t>C</w:t>
+        <w:t>D</w:t>
       </w:r>
       <w:r>
         <w:rPr>
@@ -7779,18 +8203,24 @@
           <w:lang w:val="en-US"/>
         </w:rPr>
       </w:pPr>
-      <w:bookmarkStart w:id="20" w:name="_Toc134640622"/>
+      <w:bookmarkStart w:id="22" w:name="_Toc149759127"/>
       <w:r>
         <w:rPr>
           <w:lang w:val="en-US"/>
         </w:rPr>
         <w:lastRenderedPageBreak/>
-        <w:t>Appendix C</w:t>
+        <w:t xml:space="preserve">Appendix </w:t>
       </w:r>
       <w:r>
         <w:rPr>
           <w:lang w:val="en-US"/>
         </w:rPr>
+        <w:t>D</w:t>
+      </w:r>
+      <w:r>
+        <w:rPr>
+          <w:lang w:val="en-US"/>
+        </w:rPr>
         <w:t xml:space="preserve">: </w:t>
       </w:r>
       <w:proofErr w:type="spellStart"/>
@@ -7800,7 +8230,7 @@
         </w:rPr>
         <w:t>Maskinkod</w:t>
       </w:r>
-      <w:bookmarkEnd w:id="20"/>
+      <w:bookmarkEnd w:id="22"/>
       <w:proofErr w:type="spellEnd"/>
     </w:p>
     <w:p>
@@ -7898,7 +8328,7 @@
           <w:lang w:val="en-US"/>
         </w:rPr>
       </w:pPr>
-      <w:bookmarkStart w:id="21" w:name="_Toc134640623"/>
+      <w:bookmarkStart w:id="23" w:name="_Toc149759128"/>
       <w:r>
         <w:rPr>
           <w:lang w:val="en-US"/>
@@ -7912,7 +8342,7 @@
         </w:rPr>
         <w:t>x</w:t>
       </w:r>
-      <w:bookmarkEnd w:id="21"/>
+      <w:bookmarkEnd w:id="23"/>
     </w:p>
     <w:p>
       <w:pPr>
@@ -7951,7 +8381,7 @@
         <w:rPr>
           <w:noProof/>
         </w:rPr>
-        <w:t>16-bitarstal, 23</w:t>
+        <w:t>16-bitarstal, 24</w:t>
       </w:r>
     </w:p>
     <w:p>
@@ -8002,7 +8432,7 @@
         <w:rPr>
           <w:noProof/>
         </w:rPr>
-        <w:t>blitter, 9, 35</w:t>
+        <w:t>blitter, 9, 38</w:t>
       </w:r>
     </w:p>
     <w:p>
@@ -8019,7 +8449,7 @@
         <w:rPr>
           <w:noProof/>
         </w:rPr>
-        <w:t>border, 37</w:t>
+        <w:t>border, 40</w:t>
       </w:r>
     </w:p>
     <w:p>
@@ -8036,7 +8466,7 @@
         <w:rPr>
           <w:noProof/>
         </w:rPr>
-        <w:t>Commodore 128, 37</w:t>
+        <w:t>Commodore 128, 40</w:t>
       </w:r>
     </w:p>
     <w:p>
@@ -8053,7 +8483,7 @@
         <w:rPr>
           <w:noProof/>
         </w:rPr>
-        <w:t>Commodore 64, 37</w:t>
+        <w:t>Commodore 64, 40</w:t>
       </w:r>
     </w:p>
     <w:p>
@@ -8070,7 +8500,7 @@
         <w:rPr>
           <w:noProof/>
         </w:rPr>
-        <w:t>FETCH, 11</w:t>
+        <w:t>debugging, 7</w:t>
       </w:r>
     </w:p>
     <w:p>
@@ -8087,7 +8517,7 @@
         <w:rPr>
           <w:noProof/>
         </w:rPr>
-        <w:t>I/O, 35</w:t>
+        <w:t>FETCH, 12</w:t>
       </w:r>
     </w:p>
     <w:p>
@@ -8104,7 +8534,7 @@
         <w:rPr>
           <w:noProof/>
         </w:rPr>
-        <w:t>radnummer, 10, 35</w:t>
+        <w:t>I/O, 38</w:t>
       </w:r>
     </w:p>
     <w:p>
@@ -8121,7 +8551,7 @@
         <w:rPr>
           <w:noProof/>
         </w:rPr>
-        <w:t>STASH, 11</w:t>
+        <w:t>radnummer, 10, 38</w:t>
       </w:r>
     </w:p>
     <w:p>
@@ -8138,7 +8568,7 @@
         <w:rPr>
           <w:noProof/>
         </w:rPr>
-        <w:t>SWAP, 11</w:t>
+        <w:t>RENUMBER, 11</w:t>
       </w:r>
     </w:p>
     <w:p>
@@ -8155,7 +8585,7 @@
         <w:rPr>
           <w:noProof/>
         </w:rPr>
-        <w:t>VAL, 13</w:t>
+        <w:t>STASH, 12</w:t>
       </w:r>
     </w:p>
     <w:p>
@@ -8172,7 +8602,41 @@
         <w:rPr>
           <w:noProof/>
         </w:rPr>
-        <w:t>VIC-20, 37</w:t>
+        <w:t>SWAP, 12</w:t>
+      </w:r>
+    </w:p>
+    <w:p>
+      <w:pPr>
+        <w:pStyle w:val="Index1"/>
+        <w:tabs>
+          <w:tab w:val="right" w:leader="dot" w:pos="2407"/>
+        </w:tabs>
+        <w:rPr>
+          <w:noProof/>
+        </w:rPr>
+      </w:pPr>
+      <w:r>
+        <w:rPr>
+          <w:noProof/>
+        </w:rPr>
+        <w:t>VAL, 14</w:t>
+      </w:r>
+    </w:p>
+    <w:p>
+      <w:pPr>
+        <w:pStyle w:val="Index1"/>
+        <w:tabs>
+          <w:tab w:val="right" w:leader="dot" w:pos="2407"/>
+        </w:tabs>
+        <w:rPr>
+          <w:noProof/>
+        </w:rPr>
+      </w:pPr>
+      <w:r>
+        <w:rPr>
+          <w:noProof/>
+        </w:rPr>
+        <w:t>VIC-20, 40</w:t>
       </w:r>
     </w:p>
     <w:p>
@@ -8227,12 +8691,12 @@
       <w:pPr>
         <w:pStyle w:val="Rubrik1"/>
       </w:pPr>
-      <w:bookmarkStart w:id="22" w:name="_Toc134640624"/>
+      <w:bookmarkStart w:id="24" w:name="_Toc149759129"/>
       <w:r>
         <w:lastRenderedPageBreak/>
         <w:t>Bilder</w:t>
       </w:r>
-      <w:bookmarkEnd w:id="22"/>
+      <w:bookmarkEnd w:id="24"/>
     </w:p>
     <w:p>
       <w:pPr>
@@ -8270,7 +8734,7 @@
         </w:rPr>
         <w:fldChar w:fldCharType="separate"/>
       </w:r>
-      <w:hyperlink w:anchor="_Toc134640625" w:history="1">
+      <w:hyperlink w:anchor="_Toc149759130" w:history="1">
         <w:r>
           <w:rPr>
             <w:rStyle w:val="Hyperlnk"/>
@@ -8297,7 +8761,7 @@
             <w:noProof/>
             <w:webHidden/>
           </w:rPr>
-          <w:instrText xml:space="preserve"> PAGEREF _Toc134640625 \h </w:instrText>
+          <w:instrText xml:space="preserve"> PAGEREF _Toc149759130 \h </w:instrText>
         </w:r>
         <w:r>
           <w:rPr>
@@ -8343,7 +8807,7 @@
           <w14:ligatures w14:val="standardContextual"/>
         </w:rPr>
       </w:pPr>
-      <w:hyperlink r:id="rId15" w:anchor="_Toc134640626" w:history="1">
+      <w:hyperlink r:id="rId15" w:anchor="_Toc149759131" w:history="1">
         <w:r>
           <w:rPr>
             <w:rStyle w:val="Hyperlnk"/>
@@ -8370,7 +8834,7 @@
             <w:noProof/>
             <w:webHidden/>
           </w:rPr>
-          <w:instrText xml:space="preserve"> PAGEREF _Toc134640626 \h </w:instrText>
+          <w:instrText xml:space="preserve"> PAGEREF _Toc149759131 \h </w:instrText>
         </w:r>
         <w:r>
           <w:rPr>
@@ -8416,7 +8880,7 @@
           <w14:ligatures w14:val="standardContextual"/>
         </w:rPr>
       </w:pPr>
-      <w:hyperlink w:anchor="_Toc134640627" w:history="1">
+      <w:hyperlink w:anchor="_Toc149759132" w:history="1">
         <w:r>
           <w:rPr>
             <w:rStyle w:val="Hyperlnk"/>
@@ -8443,7 +8907,7 @@
             <w:noProof/>
             <w:webHidden/>
           </w:rPr>
-          <w:instrText xml:space="preserve"> PAGEREF _Toc134640627 \h </w:instrText>
+          <w:instrText xml:space="preserve"> PAGEREF _Toc149759132 \h </w:instrText>
         </w:r>
         <w:r>
           <w:rPr>
@@ -8535,14 +8999,27 @@
       <w:r>
         <w:t xml:space="preserve"> Bilden används även för att visa datorns tangentbordslayout på sida </w:t>
       </w:r>
-      <w:fldSimple w:instr=" PAGEREF Tangentbordslayout ">
-        <w:r>
-          <w:rPr>
-            <w:noProof/>
-          </w:rPr>
-          <w:t>4</w:t>
-        </w:r>
-      </w:fldSimple>
+      <w:r>
+        <w:fldChar w:fldCharType="begin"/>
+      </w:r>
+      <w:r>
+        <w:instrText xml:space="preserve"> PAGEREF Tangentbordslayout </w:instrText>
+      </w:r>
+      <w:r>
+        <w:fldChar w:fldCharType="separate"/>
+      </w:r>
+      <w:r>
+        <w:rPr>
+          <w:noProof/>
+        </w:rPr>
+        <w:t>4</w:t>
+      </w:r>
+      <w:r>
+        <w:rPr>
+          <w:noProof/>
+        </w:rPr>
+        <w:fldChar w:fldCharType="end"/>
+      </w:r>
       <w:r>
         <w:t>.</w:t>
       </w:r>
@@ -8902,7 +9379,7 @@
         <w:noProof/>
         <w:sz w:val="16"/>
       </w:rPr>
-      <w:t>Om Commodore 128</w:t>
+      <w:t>Sprites</w:t>
     </w:r>
     <w:r>
       <w:rPr>

</xml_diff>

<commit_message>
Lade till uttrycket "ren funktion".
</commit_message>
<xml_diff>
--- a/Commodore BASIC 7.0 for C128.docx
+++ b/Commodore BASIC 7.0 for C128.docx
@@ -702,7 +702,7 @@
           <w:r>
             <w:fldChar w:fldCharType="separate"/>
           </w:r>
-          <w:hyperlink w:anchor="_Toc150094664" w:history="1">
+          <w:hyperlink w:anchor="_Toc150095600" w:history="1">
             <w:r>
               <w:rPr>
                 <w:rStyle w:val="Hyperlnk"/>
@@ -729,7 +729,7 @@
                 <w:noProof/>
                 <w:webHidden/>
               </w:rPr>
-              <w:instrText xml:space="preserve"> PAGEREF _Toc150094664 \h </w:instrText>
+              <w:instrText xml:space="preserve"> PAGEREF _Toc150095600 \h </w:instrText>
             </w:r>
             <w:r>
               <w:rPr>
@@ -775,7 +775,7 @@
               <w14:ligatures w14:val="standardContextual"/>
             </w:rPr>
           </w:pPr>
-          <w:hyperlink w:anchor="_Toc150094665" w:history="1">
+          <w:hyperlink w:anchor="_Toc150095601" w:history="1">
             <w:r>
               <w:rPr>
                 <w:rStyle w:val="Hyperlnk"/>
@@ -802,7 +802,7 @@
                 <w:noProof/>
                 <w:webHidden/>
               </w:rPr>
-              <w:instrText xml:space="preserve"> PAGEREF _Toc150094665 \h </w:instrText>
+              <w:instrText xml:space="preserve"> PAGEREF _Toc150095601 \h </w:instrText>
             </w:r>
             <w:r>
               <w:rPr>
@@ -848,7 +848,7 @@
               <w14:ligatures w14:val="standardContextual"/>
             </w:rPr>
           </w:pPr>
-          <w:hyperlink w:anchor="_Toc150094666" w:history="1">
+          <w:hyperlink w:anchor="_Toc150095602" w:history="1">
             <w:r>
               <w:rPr>
                 <w:rStyle w:val="Hyperlnk"/>
@@ -875,7 +875,7 @@
                 <w:noProof/>
                 <w:webHidden/>
               </w:rPr>
-              <w:instrText xml:space="preserve"> PAGEREF _Toc150094666 \h </w:instrText>
+              <w:instrText xml:space="preserve"> PAGEREF _Toc150095602 \h </w:instrText>
             </w:r>
             <w:r>
               <w:rPr>
@@ -921,7 +921,7 @@
               <w14:ligatures w14:val="standardContextual"/>
             </w:rPr>
           </w:pPr>
-          <w:hyperlink w:anchor="_Toc150094667" w:history="1">
+          <w:hyperlink w:anchor="_Toc150095603" w:history="1">
             <w:r>
               <w:rPr>
                 <w:rStyle w:val="Hyperlnk"/>
@@ -948,7 +948,7 @@
                 <w:noProof/>
                 <w:webHidden/>
               </w:rPr>
-              <w:instrText xml:space="preserve"> PAGEREF _Toc150094667 \h </w:instrText>
+              <w:instrText xml:space="preserve"> PAGEREF _Toc150095603 \h </w:instrText>
             </w:r>
             <w:r>
               <w:rPr>
@@ -994,7 +994,7 @@
               <w14:ligatures w14:val="standardContextual"/>
             </w:rPr>
           </w:pPr>
-          <w:hyperlink w:anchor="_Toc150094668" w:history="1">
+          <w:hyperlink w:anchor="_Toc150095604" w:history="1">
             <w:r>
               <w:rPr>
                 <w:rStyle w:val="Hyperlnk"/>
@@ -1021,7 +1021,7 @@
                 <w:noProof/>
                 <w:webHidden/>
               </w:rPr>
-              <w:instrText xml:space="preserve"> PAGEREF _Toc150094668 \h </w:instrText>
+              <w:instrText xml:space="preserve"> PAGEREF _Toc150095604 \h </w:instrText>
             </w:r>
             <w:r>
               <w:rPr>
@@ -1067,7 +1067,7 @@
               <w14:ligatures w14:val="standardContextual"/>
             </w:rPr>
           </w:pPr>
-          <w:hyperlink w:anchor="_Toc150094669" w:history="1">
+          <w:hyperlink w:anchor="_Toc150095605" w:history="1">
             <w:r>
               <w:rPr>
                 <w:rStyle w:val="Hyperlnk"/>
@@ -1094,7 +1094,7 @@
                 <w:noProof/>
                 <w:webHidden/>
               </w:rPr>
-              <w:instrText xml:space="preserve"> PAGEREF _Toc150094669 \h </w:instrText>
+              <w:instrText xml:space="preserve"> PAGEREF _Toc150095605 \h </w:instrText>
             </w:r>
             <w:r>
               <w:rPr>
@@ -1140,7 +1140,7 @@
               <w14:ligatures w14:val="standardContextual"/>
             </w:rPr>
           </w:pPr>
-          <w:hyperlink w:anchor="_Toc150094670" w:history="1">
+          <w:hyperlink w:anchor="_Toc150095606" w:history="1">
             <w:r>
               <w:rPr>
                 <w:rStyle w:val="Hyperlnk"/>
@@ -1167,7 +1167,7 @@
                 <w:noProof/>
                 <w:webHidden/>
               </w:rPr>
-              <w:instrText xml:space="preserve"> PAGEREF _Toc150094670 \h </w:instrText>
+              <w:instrText xml:space="preserve"> PAGEREF _Toc150095606 \h </w:instrText>
             </w:r>
             <w:r>
               <w:rPr>
@@ -1213,7 +1213,7 @@
               <w14:ligatures w14:val="standardContextual"/>
             </w:rPr>
           </w:pPr>
-          <w:hyperlink w:anchor="_Toc150094671" w:history="1">
+          <w:hyperlink w:anchor="_Toc150095607" w:history="1">
             <w:r>
               <w:rPr>
                 <w:rStyle w:val="Hyperlnk"/>
@@ -1240,7 +1240,7 @@
                 <w:noProof/>
                 <w:webHidden/>
               </w:rPr>
-              <w:instrText xml:space="preserve"> PAGEREF _Toc150094671 \h </w:instrText>
+              <w:instrText xml:space="preserve"> PAGEREF _Toc150095607 \h </w:instrText>
             </w:r>
             <w:r>
               <w:rPr>
@@ -1286,7 +1286,7 @@
               <w14:ligatures w14:val="standardContextual"/>
             </w:rPr>
           </w:pPr>
-          <w:hyperlink w:anchor="_Toc150094672" w:history="1">
+          <w:hyperlink w:anchor="_Toc150095608" w:history="1">
             <w:r>
               <w:rPr>
                 <w:rStyle w:val="Hyperlnk"/>
@@ -1313,7 +1313,7 @@
                 <w:noProof/>
                 <w:webHidden/>
               </w:rPr>
-              <w:instrText xml:space="preserve"> PAGEREF _Toc150094672 \h </w:instrText>
+              <w:instrText xml:space="preserve"> PAGEREF _Toc150095608 \h </w:instrText>
             </w:r>
             <w:r>
               <w:rPr>
@@ -1359,7 +1359,7 @@
               <w14:ligatures w14:val="standardContextual"/>
             </w:rPr>
           </w:pPr>
-          <w:hyperlink w:anchor="_Toc150094673" w:history="1">
+          <w:hyperlink w:anchor="_Toc150095609" w:history="1">
             <w:r>
               <w:rPr>
                 <w:rStyle w:val="Hyperlnk"/>
@@ -1386,7 +1386,7 @@
                 <w:noProof/>
                 <w:webHidden/>
               </w:rPr>
-              <w:instrText xml:space="preserve"> PAGEREF _Toc150094673 \h </w:instrText>
+              <w:instrText xml:space="preserve"> PAGEREF _Toc150095609 \h </w:instrText>
             </w:r>
             <w:r>
               <w:rPr>
@@ -1432,7 +1432,7 @@
               <w14:ligatures w14:val="standardContextual"/>
             </w:rPr>
           </w:pPr>
-          <w:hyperlink w:anchor="_Toc150094674" w:history="1">
+          <w:hyperlink w:anchor="_Toc150095610" w:history="1">
             <w:r>
               <w:rPr>
                 <w:rStyle w:val="Hyperlnk"/>
@@ -1460,7 +1460,7 @@
                 <w:noProof/>
                 <w:webHidden/>
               </w:rPr>
-              <w:instrText xml:space="preserve"> PAGEREF _Toc150094674 \h </w:instrText>
+              <w:instrText xml:space="preserve"> PAGEREF _Toc150095610 \h </w:instrText>
             </w:r>
             <w:r>
               <w:rPr>
@@ -1506,7 +1506,7 @@
               <w14:ligatures w14:val="standardContextual"/>
             </w:rPr>
           </w:pPr>
-          <w:hyperlink w:anchor="_Toc150094675" w:history="1">
+          <w:hyperlink w:anchor="_Toc150095611" w:history="1">
             <w:r>
               <w:rPr>
                 <w:rStyle w:val="Hyperlnk"/>
@@ -1534,7 +1534,7 @@
                 <w:noProof/>
                 <w:webHidden/>
               </w:rPr>
-              <w:instrText xml:space="preserve"> PAGEREF _Toc150094675 \h </w:instrText>
+              <w:instrText xml:space="preserve"> PAGEREF _Toc150095611 \h </w:instrText>
             </w:r>
             <w:r>
               <w:rPr>
@@ -1580,7 +1580,7 @@
               <w14:ligatures w14:val="standardContextual"/>
             </w:rPr>
           </w:pPr>
-          <w:hyperlink w:anchor="_Toc150094676" w:history="1">
+          <w:hyperlink w:anchor="_Toc150095612" w:history="1">
             <w:r>
               <w:rPr>
                 <w:rStyle w:val="Hyperlnk"/>
@@ -1608,7 +1608,7 @@
                 <w:noProof/>
                 <w:webHidden/>
               </w:rPr>
-              <w:instrText xml:space="preserve"> PAGEREF _Toc150094676 \h </w:instrText>
+              <w:instrText xml:space="preserve"> PAGEREF _Toc150095612 \h </w:instrText>
             </w:r>
             <w:r>
               <w:rPr>
@@ -1654,7 +1654,7 @@
               <w14:ligatures w14:val="standardContextual"/>
             </w:rPr>
           </w:pPr>
-          <w:hyperlink w:anchor="_Toc150094677" w:history="1">
+          <w:hyperlink w:anchor="_Toc150095613" w:history="1">
             <w:r>
               <w:rPr>
                 <w:rStyle w:val="Hyperlnk"/>
@@ -1682,7 +1682,7 @@
                 <w:noProof/>
                 <w:webHidden/>
               </w:rPr>
-              <w:instrText xml:space="preserve"> PAGEREF _Toc150094677 \h </w:instrText>
+              <w:instrText xml:space="preserve"> PAGEREF _Toc150095613 \h </w:instrText>
             </w:r>
             <w:r>
               <w:rPr>
@@ -1728,7 +1728,7 @@
               <w14:ligatures w14:val="standardContextual"/>
             </w:rPr>
           </w:pPr>
-          <w:hyperlink w:anchor="_Toc150094678" w:history="1">
+          <w:hyperlink w:anchor="_Toc150095614" w:history="1">
             <w:r>
               <w:rPr>
                 <w:rStyle w:val="Hyperlnk"/>
@@ -1756,7 +1756,7 @@
                 <w:noProof/>
                 <w:webHidden/>
               </w:rPr>
-              <w:instrText xml:space="preserve"> PAGEREF _Toc150094678 \h </w:instrText>
+              <w:instrText xml:space="preserve"> PAGEREF _Toc150095614 \h </w:instrText>
             </w:r>
             <w:r>
               <w:rPr>
@@ -1802,7 +1802,7 @@
               <w14:ligatures w14:val="standardContextual"/>
             </w:rPr>
           </w:pPr>
-          <w:hyperlink w:anchor="_Toc150094679" w:history="1">
+          <w:hyperlink w:anchor="_Toc150095615" w:history="1">
             <w:r>
               <w:rPr>
                 <w:rStyle w:val="Hyperlnk"/>
@@ -1829,7 +1829,7 @@
                 <w:noProof/>
                 <w:webHidden/>
               </w:rPr>
-              <w:instrText xml:space="preserve"> PAGEREF _Toc150094679 \h </w:instrText>
+              <w:instrText xml:space="preserve"> PAGEREF _Toc150095615 \h </w:instrText>
             </w:r>
             <w:r>
               <w:rPr>
@@ -1875,7 +1875,7 @@
               <w14:ligatures w14:val="standardContextual"/>
             </w:rPr>
           </w:pPr>
-          <w:hyperlink w:anchor="_Toc150094680" w:history="1">
+          <w:hyperlink w:anchor="_Toc150095616" w:history="1">
             <w:r>
               <w:rPr>
                 <w:rStyle w:val="Hyperlnk"/>
@@ -1902,7 +1902,7 @@
                 <w:noProof/>
                 <w:webHidden/>
               </w:rPr>
-              <w:instrText xml:space="preserve"> PAGEREF _Toc150094680 \h </w:instrText>
+              <w:instrText xml:space="preserve"> PAGEREF _Toc150095616 \h </w:instrText>
             </w:r>
             <w:r>
               <w:rPr>
@@ -1948,7 +1948,7 @@
               <w14:ligatures w14:val="standardContextual"/>
             </w:rPr>
           </w:pPr>
-          <w:hyperlink w:anchor="_Toc150094681" w:history="1">
+          <w:hyperlink w:anchor="_Toc150095617" w:history="1">
             <w:r>
               <w:rPr>
                 <w:rStyle w:val="Hyperlnk"/>
@@ -1976,7 +1976,7 @@
                 <w:noProof/>
                 <w:webHidden/>
               </w:rPr>
-              <w:instrText xml:space="preserve"> PAGEREF _Toc150094681 \h </w:instrText>
+              <w:instrText xml:space="preserve"> PAGEREF _Toc150095617 \h </w:instrText>
             </w:r>
             <w:r>
               <w:rPr>
@@ -2022,7 +2022,7 @@
               <w14:ligatures w14:val="standardContextual"/>
             </w:rPr>
           </w:pPr>
-          <w:hyperlink w:anchor="_Toc150094682" w:history="1">
+          <w:hyperlink w:anchor="_Toc150095618" w:history="1">
             <w:r>
               <w:rPr>
                 <w:rStyle w:val="Hyperlnk"/>
@@ -2050,7 +2050,7 @@
                 <w:noProof/>
                 <w:webHidden/>
               </w:rPr>
-              <w:instrText xml:space="preserve"> PAGEREF _Toc150094682 \h </w:instrText>
+              <w:instrText xml:space="preserve"> PAGEREF _Toc150095618 \h </w:instrText>
             </w:r>
             <w:r>
               <w:rPr>
@@ -2096,7 +2096,7 @@
               <w14:ligatures w14:val="standardContextual"/>
             </w:rPr>
           </w:pPr>
-          <w:hyperlink w:anchor="_Toc150094683" w:history="1">
+          <w:hyperlink w:anchor="_Toc150095619" w:history="1">
             <w:r>
               <w:rPr>
                 <w:rStyle w:val="Hyperlnk"/>
@@ -2123,7 +2123,7 @@
                 <w:noProof/>
                 <w:webHidden/>
               </w:rPr>
-              <w:instrText xml:space="preserve"> PAGEREF _Toc150094683 \h </w:instrText>
+              <w:instrText xml:space="preserve"> PAGEREF _Toc150095619 \h </w:instrText>
             </w:r>
             <w:r>
               <w:rPr>
@@ -2195,7 +2195,7 @@
       <w:pPr>
         <w:pStyle w:val="Rubrik1"/>
       </w:pPr>
-      <w:bookmarkStart w:id="0" w:name="_Toc150094664"/>
+      <w:bookmarkStart w:id="0" w:name="_Toc150095600"/>
       <w:r>
         <w:lastRenderedPageBreak/>
         <w:t>Introduktion</w:t>
@@ -2447,12 +2447,14 @@
       <w:r>
         <w:t xml:space="preserve"> </w:t>
       </w:r>
+      <w:proofErr w:type="spellStart"/>
       <w:r>
         <w:rPr>
           <w:b/>
         </w:rPr>
         <w:t>Return</w:t>
       </w:r>
+      <w:proofErr w:type="spellEnd"/>
       <w:r>
         <w:t xml:space="preserve"> till </w:t>
       </w:r>
@@ -2462,11 +2464,19 @@
       <w:r>
         <w:t xml:space="preserve">, </w:t>
       </w:r>
+      <w:proofErr w:type="spellStart"/>
       <w:r>
         <w:rPr>
           <w:b/>
         </w:rPr>
-        <w:t>Run Stop</w:t>
+        <w:t>Run</w:t>
+      </w:r>
+      <w:proofErr w:type="spellEnd"/>
+      <w:r>
+        <w:rPr>
+          <w:b/>
+        </w:rPr>
+        <w:t xml:space="preserve"> Stop</w:t>
       </w:r>
       <w:r>
         <w:t xml:space="preserve"> till </w:t>
@@ -2617,6 +2627,7 @@
       <w:r>
         <w:t xml:space="preserve"> </w:t>
       </w:r>
+      <w:proofErr w:type="spellStart"/>
       <w:r>
         <w:rPr>
           <w:b/>
@@ -2631,9 +2642,11 @@
         </w:rPr>
         <w:t>+A</w:t>
       </w:r>
+      <w:proofErr w:type="spellEnd"/>
       <w:r>
         <w:t xml:space="preserve"> ska </w:t>
       </w:r>
+      <w:proofErr w:type="spellStart"/>
       <w:r>
         <w:rPr>
           <w:b/>
@@ -2641,6 +2654,7 @@
         </w:rPr>
         <w:t>Shift</w:t>
       </w:r>
+      <w:proofErr w:type="spellEnd"/>
       <w:r>
         <w:t xml:space="preserve"> hållas nedtryckt medan </w:t>
       </w:r>
@@ -3235,7 +3249,21 @@
         <w:rPr>
           <w:i/>
         </w:rPr>
-        <w:t>MEGA Museum of Electronic Games and Art</w:t>
+        <w:t xml:space="preserve">MEGA Museum </w:t>
+      </w:r>
+      <w:proofErr w:type="spellStart"/>
+      <w:r>
+        <w:rPr>
+          <w:i/>
+        </w:rPr>
+        <w:t>of</w:t>
+      </w:r>
+      <w:proofErr w:type="spellEnd"/>
+      <w:r>
+        <w:rPr>
+          <w:i/>
+        </w:rPr>
+        <w:t xml:space="preserve"> Electronic Games and Art</w:t>
       </w:r>
       <w:r>
         <w:t xml:space="preserve"> arbetar med att få ut</w:t>
@@ -3663,8 +3691,13 @@
         <w:t>Appendix A</w:t>
       </w:r>
       <w:r>
-        <w:t xml:space="preserve"> handlar om felsökning (debugging</w:t>
-      </w:r>
+        <w:t xml:space="preserve"> handlar om felsökning (</w:t>
+      </w:r>
+      <w:proofErr w:type="spellStart"/>
+      <w:r>
+        <w:t>debugging</w:t>
+      </w:r>
+      <w:proofErr w:type="spellEnd"/>
       <w:r>
         <w:fldChar w:fldCharType="begin"/>
       </w:r>
@@ -3818,7 +3851,7 @@
       <w:pPr>
         <w:pStyle w:val="Rubrik1"/>
       </w:pPr>
-      <w:bookmarkStart w:id="5" w:name="_Toc150094665"/>
+      <w:bookmarkStart w:id="5" w:name="_Toc150095601"/>
       <w:r>
         <w:lastRenderedPageBreak/>
         <w:t>Om Commodore 128</w:t>
@@ -3827,7 +3860,23 @@
     </w:p>
     <w:p>
       <w:r>
-        <w:t>Commodore 128 introducerades på marknaden år 1985, och såldes fram till och med år 1989, när 16-bitarssystemen som Atari ST och Amiga började vinna mark</w:t>
+        <w:t xml:space="preserve">Commodore 128 introducerades på marknaden år 1985, och såldes fram till och med år 1989, när 16-bitarssystemen som </w:t>
+      </w:r>
+      <w:proofErr w:type="spellStart"/>
+      <w:r>
+        <w:t>Atari</w:t>
+      </w:r>
+      <w:proofErr w:type="spellEnd"/>
+      <w:r>
+        <w:t xml:space="preserve"> ST och </w:t>
+      </w:r>
+      <w:proofErr w:type="spellStart"/>
+      <w:r>
+        <w:t>Amiga</w:t>
+      </w:r>
+      <w:proofErr w:type="spellEnd"/>
+      <w:r>
+        <w:t xml:space="preserve"> började vinna mark</w:t>
       </w:r>
       <w:r>
         <w:t xml:space="preserve">. Som namnet </w:t>
@@ -3846,7 +3895,15 @@
       </w:r>
       <w:proofErr w:type="gramEnd"/>
       <w:r>
-        <w:t xml:space="preserve"> megahertz (MHz). Den andra processorn är en Zilog Z80 på 4 MHz. Det är denna som driver runt din dator när du arbetar i CP/M-läge.</w:t>
+        <w:t xml:space="preserve"> megahertz (MHz). Den andra processorn är en </w:t>
+      </w:r>
+      <w:proofErr w:type="spellStart"/>
+      <w:r>
+        <w:t>Zilog</w:t>
+      </w:r>
+      <w:proofErr w:type="spellEnd"/>
+      <w:r>
+        <w:t xml:space="preserve"> Z80 på 4 MHz. Det är denna som driver runt din dator när du arbetar i CP/M-läge.</w:t>
       </w:r>
     </w:p>
     <w:p>
@@ -3864,10 +3921,27 @@
           <w:i/>
           <w:iCs/>
         </w:rPr>
-        <w:t>Control Program for Microcomputers</w:t>
-      </w:r>
-      <w:r>
-        <w:t>) behöver läsas in från diskett (att ”boota” operativsystemet).</w:t>
+        <w:t xml:space="preserve">Control Program for </w:t>
+      </w:r>
+      <w:proofErr w:type="spellStart"/>
+      <w:r>
+        <w:rPr>
+          <w:i/>
+          <w:iCs/>
+        </w:rPr>
+        <w:t>Microcomputers</w:t>
+      </w:r>
+      <w:proofErr w:type="spellEnd"/>
+      <w:r>
+        <w:t>) behöver läsas in från diskett (att ”</w:t>
+      </w:r>
+      <w:proofErr w:type="spellStart"/>
+      <w:r>
+        <w:t>boota</w:t>
+      </w:r>
+      <w:proofErr w:type="spellEnd"/>
+      <w:r>
+        <w:t>” operativsystemet).</w:t>
       </w:r>
       <w:r>
         <w:t xml:space="preserve"> Datorn levererades med </w:t>
@@ -3892,8 +3966,13 @@
       <w:r>
         <w:t>GEOS som kontrolleras med mus. GEOS (</w:t>
       </w:r>
-      <w:r>
-        <w:t>Graphic Environment Operating System</w:t>
+      <w:proofErr w:type="spellStart"/>
+      <w:r>
+        <w:t>Graphic</w:t>
+      </w:r>
+      <w:proofErr w:type="spellEnd"/>
+      <w:r>
+        <w:t xml:space="preserve"> Environment Operating System</w:t>
       </w:r>
       <w:r>
         <w:t>) använder sig av rullgardinsmenyer, fönster och ikoner för att låta användaren kontrollera datorn.</w:t>
@@ -3919,7 +3998,15 @@
         <w:t>8580</w:t>
       </w:r>
       <w:r>
-        <w:t xml:space="preserve"> i senare modeller). Dessa kallas kort och för SID (Sound Interface Device).</w:t>
+        <w:t xml:space="preserve"> i senare modeller). Dessa kallas kort och för SID (Sound Interface </w:t>
+      </w:r>
+      <w:proofErr w:type="spellStart"/>
+      <w:r>
+        <w:t>Device</w:t>
+      </w:r>
+      <w:proofErr w:type="spellEnd"/>
+      <w:r>
+        <w:t>).</w:t>
       </w:r>
     </w:p>
     <w:p>
@@ -3942,8 +4029,13 @@
         <w:t>×</w:t>
       </w:r>
       <w:r>
-        <w:t>200 punkter (pixlar), 16 färger, 8 sprites och raster. Förutom detta har version E även stöd för blitter</w:t>
-      </w:r>
+        <w:t xml:space="preserve">200 punkter (pixlar), 16 färger, 8 sprites och raster. Förutom detta har version E även stöd för </w:t>
+      </w:r>
+      <w:proofErr w:type="spellStart"/>
+      <w:r>
+        <w:t>blitter</w:t>
+      </w:r>
+      <w:proofErr w:type="spellEnd"/>
       <w:r>
         <w:fldChar w:fldCharType="begin"/>
       </w:r>
@@ -4020,6 +4112,7 @@
       <w:r>
         <w:t xml:space="preserve">, och innebär att man skriver en instruktion utan radnummer, som exekveras direkt när man trycker på </w:t>
       </w:r>
+      <w:proofErr w:type="spellStart"/>
       <w:r>
         <w:rPr>
           <w:b/>
@@ -4027,6 +4120,7 @@
         </w:rPr>
         <w:t>Return</w:t>
       </w:r>
+      <w:proofErr w:type="spellEnd"/>
       <w:r>
         <w:t xml:space="preserve">. Det andra kallas </w:t>
       </w:r>
@@ -4040,6 +4134,7 @@
       <w:r>
         <w:t>. Instruktioner som får ett radnummer, exekveras i runtime, alltså när programmet körs med (normalt) RUN. Om inget annat anges, kan alla kommandon användas både i direktläge och i runtime-</w:t>
       </w:r>
+      <w:proofErr w:type="spellStart"/>
       <w:proofErr w:type="gramStart"/>
       <w:r>
         <w:t>läge.</w:t>
@@ -4047,6 +4142,7 @@
       <w:r>
         <w:t>För</w:t>
       </w:r>
+      <w:proofErr w:type="spellEnd"/>
       <w:proofErr w:type="gramEnd"/>
       <w:r>
         <w:t xml:space="preserve"> den intresserade bjuds en hel del trevliga tricks</w:t>
@@ -4088,7 +4184,7 @@
           <v:shape id="_x0000_i1025" type="#_x0000_t75" style="width:277.5pt;height:172.15pt" o:ole="">
             <v:imagedata r:id="rId13" o:title=""/>
           </v:shape>
-          <o:OLEObject Type="Embed" ProgID="Unknown" ShapeID="_x0000_i1025" DrawAspect="Content" ObjectID="_1760707496" r:id="rId14"/>
+          <o:OLEObject Type="Embed" ProgID="Unknown" ShapeID="_x0000_i1025" DrawAspect="Content" ObjectID="_1760708436" r:id="rId14"/>
         </w:object>
       </w:r>
     </w:p>
@@ -4167,6 +4263,7 @@
       <w:r>
         <w:t xml:space="preserve"> utan några parametrar och tryck </w:t>
       </w:r>
+      <w:proofErr w:type="spellStart"/>
       <w:r>
         <w:rPr>
           <w:b/>
@@ -4174,6 +4271,7 @@
         </w:rPr>
         <w:t>Return</w:t>
       </w:r>
+      <w:proofErr w:type="spellEnd"/>
       <w:r>
         <w:t>.</w:t>
       </w:r>
@@ -4644,121 +4742,58 @@
       <w:r>
         <w:t xml:space="preserve"> i ett program så uppstår felet </w:t>
       </w:r>
+      <w:proofErr w:type="spellStart"/>
       <w:r>
         <w:rPr>
           <w:i/>
           <w:iCs/>
         </w:rPr>
-        <w:t>direct mode only</w:t>
-      </w:r>
-      <w:r>
-        <w:fldChar w:fldCharType="begin"/>
-      </w:r>
-      <w:r>
-        <w:instrText xml:space="preserve"> XE "direct mode only" </w:instrText>
-      </w:r>
-      <w:r>
-        <w:fldChar w:fldCharType="end"/>
-      </w:r>
-      <w:r>
-        <w:t xml:space="preserve">, och </w:t>
-      </w:r>
-      <w:r>
-        <w:rPr>
-          <w:rStyle w:val="CodeChar"/>
-        </w:rPr>
-        <w:t>RENUMBER</w:t>
-      </w:r>
-      <w:r>
-        <w:t xml:space="preserve"> får inte användas när programmet har en </w:t>
-      </w:r>
-      <w:r>
-        <w:rPr>
-          <w:rStyle w:val="CodeChar"/>
-        </w:rPr>
-        <w:t>GOTO</w:t>
-      </w:r>
-      <w:r>
-        <w:t xml:space="preserve"> eller </w:t>
-      </w:r>
-      <w:r>
-        <w:rPr>
-          <w:rStyle w:val="CodeChar"/>
-        </w:rPr>
-        <w:t>GOSUB</w:t>
-      </w:r>
-      <w:r>
-        <w:t xml:space="preserve"> som inte pekar på en existerande rad, då uppstår felet </w:t>
-      </w:r>
+        <w:t>direct</w:t>
+      </w:r>
+      <w:proofErr w:type="spellEnd"/>
       <w:r>
         <w:rPr>
           <w:i/>
           <w:iCs/>
         </w:rPr>
-        <w:t>unresolved reference</w:t>
-      </w:r>
-      <w:r>
-        <w:fldChar w:fldCharType="begin"/>
-      </w:r>
-      <w:r>
-        <w:instrText xml:space="preserve"> XE "unresolved reference" </w:instrText>
-      </w:r>
-      <w:r>
-        <w:fldChar w:fldCharType="end"/>
-      </w:r>
-      <w:r>
-        <w:t>.</w:t>
-      </w:r>
-      <w:r>
-        <w:t xml:space="preserve"> Om programmet slår över taket (högsta tillåtna radnummer är </w:t>
-      </w:r>
-      <w:r>
-        <w:rPr>
-          <w:rStyle w:val="CodeChar"/>
-        </w:rPr>
-        <w:t>63999</w:t>
-      </w:r>
-      <w:r>
-        <w:t xml:space="preserve">) uppstår felet </w:t>
-      </w:r>
+        <w:t xml:space="preserve"> mode </w:t>
+      </w:r>
+      <w:proofErr w:type="spellStart"/>
       <w:r>
         <w:rPr>
           <w:i/>
           <w:iCs/>
         </w:rPr>
-        <w:t>line number too large</w:t>
-      </w:r>
+        <w:t>only</w:t>
+      </w:r>
+      <w:proofErr w:type="spellEnd"/>
       <w:r>
         <w:fldChar w:fldCharType="begin"/>
       </w:r>
       <w:r>
-        <w:instrText xml:space="preserve"> XE "line number too large" </w:instrText>
+        <w:instrText xml:space="preserve"> XE "</w:instrText>
+      </w:r>
+      <w:proofErr w:type="spellStart"/>
+      <w:r>
+        <w:instrText>direct</w:instrText>
+      </w:r>
+      <w:proofErr w:type="spellEnd"/>
+      <w:r>
+        <w:instrText xml:space="preserve"> mode </w:instrText>
+      </w:r>
+      <w:proofErr w:type="spellStart"/>
+      <w:r>
+        <w:instrText>only</w:instrText>
+      </w:r>
+      <w:proofErr w:type="spellEnd"/>
+      <w:r>
+        <w:instrText xml:space="preserve">" </w:instrText>
       </w:r>
       <w:r>
         <w:fldChar w:fldCharType="end"/>
       </w:r>
       <w:r>
-        <w:t>.</w:t>
-      </w:r>
-    </w:p>
-    <w:p>
-      <w:r>
-        <w:t>En liten v</w:t>
-      </w:r>
-      <w:r>
-        <w:t>arning!</w:t>
-      </w:r>
-      <w:r>
-        <w:t xml:space="preserve"> </w:t>
-      </w:r>
-      <w:r>
-        <w:t>I</w:t>
-      </w:r>
-      <w:r>
-        <w:t xml:space="preserve"> Commodore BASIC</w:t>
-      </w:r>
-      <w:r>
-        <w:t xml:space="preserve"> definieras subrutiner av ett radnummer, vilket innebär att du behöver kontrollera vilka nya radnummer dina subrutiner har fått efter att du använt </w:t>
+        <w:t xml:space="preserve">, och </w:t>
       </w:r>
       <w:r>
         <w:rPr>
@@ -4767,50 +4802,239 @@
         <w:t>RENUMBER</w:t>
       </w:r>
       <w:r>
-        <w:t>. Annars kan det bli svårt att anropa dessa på nytt.</w:t>
-      </w:r>
-    </w:p>
-    <w:p>
-      <w:pPr>
-        <w:pStyle w:val="Rubrik2"/>
-      </w:pPr>
-      <w:r>
-        <w:t>Datatyper</w:t>
-      </w:r>
-    </w:p>
-    <w:p>
-      <w:r>
-        <w:t xml:space="preserve">Commodore BASIC 7.0 har stöd för tre datatyper. Dessa är </w:t>
-      </w:r>
+        <w:t xml:space="preserve"> får inte användas när programmet har en </w:t>
+      </w:r>
+      <w:r>
+        <w:rPr>
+          <w:rStyle w:val="CodeChar"/>
+        </w:rPr>
+        <w:t>GOTO</w:t>
+      </w:r>
+      <w:r>
+        <w:t xml:space="preserve"> eller </w:t>
+      </w:r>
+      <w:r>
+        <w:rPr>
+          <w:rStyle w:val="CodeChar"/>
+        </w:rPr>
+        <w:t>GOSUB</w:t>
+      </w:r>
+      <w:r>
+        <w:t xml:space="preserve"> som inte pekar på en existerande rad, då uppstår felet </w:t>
+      </w:r>
+      <w:proofErr w:type="spellStart"/>
       <w:r>
         <w:rPr>
           <w:i/>
           <w:iCs/>
         </w:rPr>
-        <w:t>realtal</w:t>
-      </w:r>
-      <w:r>
-        <w:t xml:space="preserve">, </w:t>
-      </w:r>
+        <w:t>unresolved</w:t>
+      </w:r>
+      <w:proofErr w:type="spellEnd"/>
       <w:r>
         <w:rPr>
           <w:i/>
           <w:iCs/>
         </w:rPr>
-        <w:t>heltal</w:t>
-      </w:r>
-      <w:r>
-        <w:t xml:space="preserve"> och </w:t>
-      </w:r>
+        <w:t xml:space="preserve"> </w:t>
+      </w:r>
+      <w:proofErr w:type="spellStart"/>
       <w:r>
         <w:rPr>
           <w:i/>
           <w:iCs/>
         </w:rPr>
+        <w:t>reference</w:t>
+      </w:r>
+      <w:proofErr w:type="spellEnd"/>
+      <w:r>
+        <w:fldChar w:fldCharType="begin"/>
+      </w:r>
+      <w:r>
+        <w:instrText xml:space="preserve"> XE "</w:instrText>
+      </w:r>
+      <w:proofErr w:type="spellStart"/>
+      <w:r>
+        <w:instrText>unresolved</w:instrText>
+      </w:r>
+      <w:proofErr w:type="spellEnd"/>
+      <w:r>
+        <w:instrText xml:space="preserve"> </w:instrText>
+      </w:r>
+      <w:proofErr w:type="spellStart"/>
+      <w:r>
+        <w:instrText>reference</w:instrText>
+      </w:r>
+      <w:proofErr w:type="spellEnd"/>
+      <w:r>
+        <w:instrText xml:space="preserve">" </w:instrText>
+      </w:r>
+      <w:r>
+        <w:fldChar w:fldCharType="end"/>
+      </w:r>
+      <w:r>
+        <w:t>.</w:t>
+      </w:r>
+      <w:r>
+        <w:t xml:space="preserve"> Om programmet slår över taket (högsta tillåtna radnummer är </w:t>
+      </w:r>
+      <w:r>
+        <w:rPr>
+          <w:rStyle w:val="CodeChar"/>
+        </w:rPr>
+        <w:t>63999</w:t>
+      </w:r>
+      <w:r>
+        <w:t xml:space="preserve">) uppstår felet </w:t>
+      </w:r>
+      <w:proofErr w:type="spellStart"/>
+      <w:r>
+        <w:rPr>
+          <w:i/>
+          <w:iCs/>
+        </w:rPr>
+        <w:t>line</w:t>
+      </w:r>
+      <w:proofErr w:type="spellEnd"/>
+      <w:r>
+        <w:rPr>
+          <w:i/>
+          <w:iCs/>
+        </w:rPr>
+        <w:t xml:space="preserve"> </w:t>
+      </w:r>
+      <w:proofErr w:type="spellStart"/>
+      <w:r>
+        <w:rPr>
+          <w:i/>
+          <w:iCs/>
+        </w:rPr>
+        <w:t>number</w:t>
+      </w:r>
+      <w:proofErr w:type="spellEnd"/>
+      <w:r>
+        <w:rPr>
+          <w:i/>
+          <w:iCs/>
+        </w:rPr>
+        <w:t xml:space="preserve"> </w:t>
+      </w:r>
+      <w:proofErr w:type="spellStart"/>
+      <w:r>
+        <w:rPr>
+          <w:i/>
+          <w:iCs/>
+        </w:rPr>
+        <w:t>too</w:t>
+      </w:r>
+      <w:proofErr w:type="spellEnd"/>
+      <w:r>
+        <w:rPr>
+          <w:i/>
+          <w:iCs/>
+        </w:rPr>
+        <w:t xml:space="preserve"> </w:t>
+      </w:r>
+      <w:proofErr w:type="spellStart"/>
+      <w:r>
+        <w:rPr>
+          <w:i/>
+          <w:iCs/>
+        </w:rPr>
+        <w:t>large</w:t>
+      </w:r>
+      <w:proofErr w:type="spellEnd"/>
+      <w:r>
+        <w:fldChar w:fldCharType="begin"/>
+      </w:r>
+      <w:r>
+        <w:instrText xml:space="preserve"> XE "line number too large" </w:instrText>
+      </w:r>
+      <w:r>
+        <w:fldChar w:fldCharType="end"/>
+      </w:r>
+      <w:r>
+        <w:t>.</w:t>
+      </w:r>
+    </w:p>
+    <w:p>
+      <w:r>
+        <w:t>En liten v</w:t>
+      </w:r>
+      <w:r>
+        <w:t>arning!</w:t>
+      </w:r>
+      <w:r>
+        <w:t xml:space="preserve"> </w:t>
+      </w:r>
+      <w:r>
+        <w:t>I</w:t>
+      </w:r>
+      <w:r>
+        <w:t xml:space="preserve"> Commodore BASIC</w:t>
+      </w:r>
+      <w:r>
+        <w:t xml:space="preserve"> definieras subrutiner av ett radnummer, vilket innebär att du behöver kontrollera vilka nya radnummer dina subrutiner har fått efter att du använt </w:t>
+      </w:r>
+      <w:r>
+        <w:rPr>
+          <w:rStyle w:val="CodeChar"/>
+        </w:rPr>
+        <w:t>RENUMBER</w:t>
+      </w:r>
+      <w:r>
+        <w:t>. Annars kan det bli svårt att anropa dessa på nytt.</w:t>
+      </w:r>
+    </w:p>
+    <w:p>
+      <w:pPr>
+        <w:pStyle w:val="Rubrik2"/>
+      </w:pPr>
+      <w:r>
+        <w:t>Datatyper</w:t>
+      </w:r>
+    </w:p>
+    <w:p>
+      <w:r>
+        <w:t xml:space="preserve">Commodore BASIC 7.0 har stöd för tre datatyper. Dessa är </w:t>
+      </w:r>
+      <w:r>
+        <w:rPr>
+          <w:i/>
+          <w:iCs/>
+        </w:rPr>
+        <w:t>realtal</w:t>
+      </w:r>
+      <w:r>
+        <w:t xml:space="preserve">, </w:t>
+      </w:r>
+      <w:r>
+        <w:rPr>
+          <w:i/>
+          <w:iCs/>
+        </w:rPr>
+        <w:t>heltal</w:t>
+      </w:r>
+      <w:r>
+        <w:t xml:space="preserve"> och </w:t>
+      </w:r>
+      <w:r>
+        <w:rPr>
+          <w:i/>
+          <w:iCs/>
+        </w:rPr>
         <w:t>strängar</w:t>
       </w:r>
       <w:r>
-        <w:t xml:space="preserve">. Realtal använder punkt som decimalavgränsare och strängar omges av citattecken. Variablernas typ deklareras med ett postfix på variabelnamnet, där </w:t>
+        <w:t xml:space="preserve">. Realtal använder punkt som decimalavgränsare och strängar omges av citattecken. Variablernas typ deklareras med ett </w:t>
+      </w:r>
+      <w:proofErr w:type="spellStart"/>
+      <w:r>
+        <w:t>postfix</w:t>
+      </w:r>
+      <w:proofErr w:type="spellEnd"/>
+      <w:r>
+        <w:t xml:space="preserve"> på variabelnamnet, där </w:t>
       </w:r>
       <w:r>
         <w:rPr>
@@ -5615,7 +5839,7 @@
       <w:pPr>
         <w:pStyle w:val="Rubrik1"/>
       </w:pPr>
-      <w:bookmarkStart w:id="8" w:name="_Toc150094666"/>
+      <w:bookmarkStart w:id="8" w:name="_Toc150095602"/>
       <w:r>
         <w:lastRenderedPageBreak/>
         <w:t>Allmänna förbättringar i BASIC</w:t>
@@ -6200,7 +6424,7 @@
       <w:pPr>
         <w:pStyle w:val="Rubrik1"/>
       </w:pPr>
-      <w:bookmarkStart w:id="9" w:name="_Toc150094667"/>
+      <w:bookmarkStart w:id="9" w:name="_Toc150095603"/>
       <w:r>
         <w:lastRenderedPageBreak/>
         <w:t>Text</w:t>
@@ -6418,7 +6642,7 @@
       <w:pPr>
         <w:pStyle w:val="Rubrik1"/>
       </w:pPr>
-      <w:bookmarkStart w:id="10" w:name="_Toc150094668"/>
+      <w:bookmarkStart w:id="10" w:name="_Toc150095604"/>
       <w:r>
         <w:lastRenderedPageBreak/>
         <w:t>Grafik</w:t>
@@ -6462,7 +6686,7 @@
       <w:pPr>
         <w:pStyle w:val="Rubrik1"/>
       </w:pPr>
-      <w:bookmarkStart w:id="11" w:name="_Toc150094669"/>
+      <w:bookmarkStart w:id="11" w:name="_Toc150095605"/>
       <w:r>
         <w:lastRenderedPageBreak/>
         <w:t>Sprites</w:t>
@@ -6507,7 +6731,7 @@
       <w:pPr>
         <w:pStyle w:val="Rubrik1"/>
       </w:pPr>
-      <w:bookmarkStart w:id="12" w:name="_Toc150094670"/>
+      <w:bookmarkStart w:id="12" w:name="_Toc150095606"/>
       <w:r>
         <w:lastRenderedPageBreak/>
         <w:t>Ljud</w:t>
@@ -6557,7 +6781,7 @@
       <w:pPr>
         <w:pStyle w:val="Rubrik1"/>
       </w:pPr>
-      <w:bookmarkStart w:id="13" w:name="_Toc150094671"/>
+      <w:bookmarkStart w:id="13" w:name="_Toc150095607"/>
       <w:r>
         <w:lastRenderedPageBreak/>
         <w:t>Musik</w:t>
@@ -6612,7 +6836,7 @@
       <w:pPr>
         <w:pStyle w:val="Rubrik1"/>
       </w:pPr>
-      <w:bookmarkStart w:id="14" w:name="_Toc150094672"/>
+      <w:bookmarkStart w:id="14" w:name="_Toc150095608"/>
       <w:r>
         <w:lastRenderedPageBreak/>
         <w:t>Avancerade l</w:t>
@@ -6682,7 +6906,7 @@
       <w:pPr>
         <w:pStyle w:val="Rubrik1"/>
       </w:pPr>
-      <w:bookmarkStart w:id="15" w:name="_Toc150094673"/>
+      <w:bookmarkStart w:id="15" w:name="_Toc150095609"/>
       <w:r>
         <w:lastRenderedPageBreak/>
         <w:t>Användarinteraktion</w:t>
@@ -6789,7 +7013,7 @@
           <w:lang w:val="en-US"/>
         </w:rPr>
       </w:pPr>
-      <w:bookmarkStart w:id="16" w:name="_Toc150094674"/>
+      <w:bookmarkStart w:id="16" w:name="_Toc150095610"/>
       <w:r>
         <w:rPr>
           <w:lang w:val="en-US"/>
@@ -6880,7 +7104,7 @@
           <w:lang w:val="en-US"/>
         </w:rPr>
       </w:pPr>
-      <w:bookmarkStart w:id="17" w:name="_Toc150094675"/>
+      <w:bookmarkStart w:id="17" w:name="_Toc150095611"/>
       <w:r>
         <w:rPr>
           <w:lang w:val="en-US"/>
@@ -6996,7 +7220,7 @@
           <w:lang w:val="en-US"/>
         </w:rPr>
       </w:pPr>
-      <w:bookmarkStart w:id="18" w:name="_Toc150094676"/>
+      <w:bookmarkStart w:id="18" w:name="_Toc150095612"/>
       <w:r>
         <w:rPr>
           <w:lang w:val="en-US"/>
@@ -7093,7 +7317,7 @@
           <w:lang w:val="en-US"/>
         </w:rPr>
       </w:pPr>
-      <w:bookmarkStart w:id="19" w:name="_Toc150094677"/>
+      <w:bookmarkStart w:id="19" w:name="_Toc150095613"/>
       <w:r>
         <w:rPr>
           <w:lang w:val="en-US"/>
@@ -7185,19 +7409,35 @@
           <w:lang w:val="en-US"/>
         </w:rPr>
       </w:pPr>
-      <w:bookmarkStart w:id="20" w:name="_Toc150094678"/>
+      <w:bookmarkStart w:id="20" w:name="_Toc150095614"/>
       <w:r>
         <w:rPr>
           <w:lang w:val="en-US"/>
         </w:rPr>
         <w:lastRenderedPageBreak/>
-        <w:t>Appendix A: Felsökning</w:t>
+        <w:t xml:space="preserve">Appendix A: </w:t>
+      </w:r>
+      <w:proofErr w:type="spellStart"/>
+      <w:r>
+        <w:rPr>
+          <w:lang w:val="en-US"/>
+        </w:rPr>
+        <w:t>Felsökning</w:t>
       </w:r>
       <w:bookmarkEnd w:id="20"/>
-    </w:p>
-    <w:p>
-      <w:r>
-        <w:t xml:space="preserve">Commodore 128 innehåller en del avancerade funktioner som underlättar felsökningen av ett program (debugging). Bland dessa hittar vi </w:t>
+      <w:proofErr w:type="spellEnd"/>
+    </w:p>
+    <w:p>
+      <w:r>
+        <w:t>Commodore 128 innehåller en del avancerade funktioner som underlättar felsökningen av ett program (</w:t>
+      </w:r>
+      <w:proofErr w:type="spellStart"/>
+      <w:r>
+        <w:t>debugging</w:t>
+      </w:r>
+      <w:proofErr w:type="spellEnd"/>
+      <w:r>
+        <w:t xml:space="preserve">). Bland dessa hittar vi </w:t>
       </w:r>
       <w:r>
         <w:rPr>
@@ -7455,7 +7695,7 @@
       <w:pPr>
         <w:pStyle w:val="Rubrik1"/>
       </w:pPr>
-      <w:bookmarkStart w:id="21" w:name="_Toc150094679"/>
+      <w:bookmarkStart w:id="21" w:name="_Toc150095615"/>
       <w:r>
         <w:lastRenderedPageBreak/>
         <w:t xml:space="preserve">Appendix </w:t>
@@ -7783,6 +8023,7 @@
       <w:r>
         <w:t xml:space="preserve"> är ett tal mellan 0 och 1. Åtta bitar utgör en byte. Det binära talsystemet utgörs av bitar, från engelskans "</w:t>
       </w:r>
+      <w:proofErr w:type="spellStart"/>
       <w:r>
         <w:rPr>
           <w:u w:val="single"/>
@@ -7790,7 +8031,15 @@
         <w:t>bi</w:t>
       </w:r>
       <w:r>
-        <w:t>nary digi</w:t>
+        <w:t>nary</w:t>
+      </w:r>
+      <w:proofErr w:type="spellEnd"/>
+      <w:r>
+        <w:t xml:space="preserve"> </w:t>
+      </w:r>
+      <w:proofErr w:type="spellStart"/>
+      <w:r>
+        <w:t>digi</w:t>
       </w:r>
       <w:r>
         <w:rPr>
@@ -7798,6 +8047,7 @@
         </w:rPr>
         <w:t>ts</w:t>
       </w:r>
+      <w:proofErr w:type="spellEnd"/>
       <w:r>
         <w:t>".</w:t>
       </w:r>
@@ -7885,7 +8135,15 @@
         <w:t>00000110</w:t>
       </w:r>
       <w:r>
-        <w:t xml:space="preserve">. De binära bitvisa operatorerna är </w:t>
+        <w:t xml:space="preserve">. De binära </w:t>
+      </w:r>
+      <w:proofErr w:type="spellStart"/>
+      <w:r>
+        <w:t>bitvisa</w:t>
+      </w:r>
+      <w:proofErr w:type="spellEnd"/>
+      <w:r>
+        <w:t xml:space="preserve"> operatorerna är </w:t>
       </w:r>
       <w:r>
         <w:rPr>
@@ -7903,7 +8161,15 @@
         <w:t>OR</w:t>
       </w:r>
       <w:r>
-        <w:t xml:space="preserve">, den unära är </w:t>
+        <w:t xml:space="preserve">, den </w:t>
+      </w:r>
+      <w:proofErr w:type="spellStart"/>
+      <w:r>
+        <w:t>unära</w:t>
+      </w:r>
+      <w:proofErr w:type="spellEnd"/>
+      <w:r>
+        <w:t xml:space="preserve"> är </w:t>
       </w:r>
       <w:r>
         <w:rPr>
@@ -7950,13 +8216,23 @@
       <w:pPr>
         <w:pStyle w:val="Rubrik2"/>
       </w:pPr>
+      <w:proofErr w:type="spellStart"/>
       <w:r>
         <w:t>Blitter</w:t>
       </w:r>
-    </w:p>
-    <w:p>
-      <w:r>
-        <w:t>Ett chip som hanterar blitter ansvarar för snabb manipulering av data i RAM, vilket möjliggör rörlig datorgrafik.</w:t>
+      <w:proofErr w:type="spellEnd"/>
+    </w:p>
+    <w:p>
+      <w:r>
+        <w:t xml:space="preserve">Ett chip som hanterar </w:t>
+      </w:r>
+      <w:proofErr w:type="spellStart"/>
+      <w:r>
+        <w:t>blitter</w:t>
+      </w:r>
+      <w:proofErr w:type="spellEnd"/>
+      <w:r>
+        <w:t xml:space="preserve"> ansvarar för snabb manipulering av data i RAM, vilket möjliggör rörlig datorgrafik.</w:t>
       </w:r>
     </w:p>
     <w:p>
@@ -8002,12 +8278,14 @@
       <w:r>
         <w:t xml:space="preserve">Ramen runt den yta som VIC-20 och Commodore 64 kan visa text och högupplöst grafik på benämns som </w:t>
       </w:r>
+      <w:proofErr w:type="spellStart"/>
       <w:r>
         <w:rPr>
           <w:i/>
         </w:rPr>
         <w:t>border</w:t>
       </w:r>
+      <w:proofErr w:type="spellEnd"/>
       <w:r>
         <w:fldChar w:fldCharType="begin"/>
       </w:r>
@@ -8369,7 +8647,31 @@
         <w:fldChar w:fldCharType="end"/>
       </w:r>
       <w:r>
-        <w:t xml:space="preserve"> som anger vad som kan visas på skärmen. I textläget (som används vid uppstart) kan VIC-20 visa text i 22 rader med 23 kolumner eller 25 rader och 40 kolumner för Commodore 64. I bitmapsläge hanterar man i stället individuella pixlar i två olika upplösningar, där flerfärgsläget har hälften så många individuella pixlar på skärmen som är möjligt i enfärgsläget (eller det högupplösta läget).</w:t>
+        <w:t xml:space="preserve"> som anger vad som kan visas på skärmen. I </w:t>
+      </w:r>
+      <w:proofErr w:type="spellStart"/>
+      <w:r>
+        <w:t>textläget</w:t>
+      </w:r>
+      <w:proofErr w:type="spellEnd"/>
+      <w:r>
+        <w:t xml:space="preserve"> (som används vid uppstart) kan VIC-20 visa text i 22 rader med 23 kolumner eller 25 rader och 40 kolumner för Commodore 64. I </w:t>
+      </w:r>
+      <w:proofErr w:type="spellStart"/>
+      <w:r>
+        <w:t>bitmapsläge</w:t>
+      </w:r>
+      <w:proofErr w:type="spellEnd"/>
+      <w:r>
+        <w:t xml:space="preserve"> hanterar man i stället individuella pixlar i två olika upplösningar, där flerfärgsläget har hälften så många individuella pixlar på skärmen som är möjligt i </w:t>
+      </w:r>
+      <w:proofErr w:type="spellStart"/>
+      <w:r>
+        <w:t>enfärgsläget</w:t>
+      </w:r>
+      <w:proofErr w:type="spellEnd"/>
+      <w:r>
+        <w:t xml:space="preserve"> (eller det högupplösta läget).</w:t>
       </w:r>
     </w:p>
     <w:p>
@@ -8381,7 +8683,15 @@
         </w:numPr>
       </w:pPr>
       <w:r>
-        <w:t>Commodore 64, enfärgsläget: 320</w:t>
+        <w:t xml:space="preserve">Commodore 64, </w:t>
+      </w:r>
+      <w:proofErr w:type="spellStart"/>
+      <w:r>
+        <w:t>enfärgsläget</w:t>
+      </w:r>
+      <w:proofErr w:type="spellEnd"/>
+      <w:r>
+        <w:t>: 320</w:t>
       </w:r>
       <w:r>
         <w:t>×</w:t>
@@ -8418,7 +8728,15 @@
         </w:numPr>
       </w:pPr>
       <w:r>
-        <w:t>VIC-20, enfärgsläget: 176</w:t>
+        <w:t xml:space="preserve">VIC-20, </w:t>
+      </w:r>
+      <w:proofErr w:type="spellStart"/>
+      <w:r>
+        <w:t>enfärgsläget</w:t>
+      </w:r>
+      <w:proofErr w:type="spellEnd"/>
+      <w:r>
+        <w:t>: 176</w:t>
       </w:r>
       <w:r>
         <w:t>×</w:t>
@@ -8450,8 +8768,13 @@
         <w:pStyle w:val="Rubrik2"/>
       </w:pPr>
       <w:r>
-        <w:t>Hard reset</w:t>
-      </w:r>
+        <w:t xml:space="preserve">Hard </w:t>
+      </w:r>
+      <w:proofErr w:type="spellStart"/>
+      <w:r>
+        <w:t>reset</w:t>
+      </w:r>
+      <w:proofErr w:type="spellEnd"/>
     </w:p>
     <w:p>
       <w:r>
@@ -8461,8 +8784,16 @@
         <w:rPr>
           <w:i/>
         </w:rPr>
-        <w:t>hard reset</w:t>
-      </w:r>
+        <w:t xml:space="preserve">hard </w:t>
+      </w:r>
+      <w:proofErr w:type="spellStart"/>
+      <w:r>
+        <w:rPr>
+          <w:i/>
+        </w:rPr>
+        <w:t>reset</w:t>
+      </w:r>
+      <w:proofErr w:type="spellEnd"/>
       <w:r>
         <w:fldChar w:fldCharType="begin"/>
       </w:r>
@@ -8493,8 +8824,16 @@
         <w:rPr>
           <w:i/>
         </w:rPr>
-        <w:t>soft reset</w:t>
-      </w:r>
+        <w:t xml:space="preserve">soft </w:t>
+      </w:r>
+      <w:proofErr w:type="spellStart"/>
+      <w:r>
+        <w:rPr>
+          <w:i/>
+        </w:rPr>
+        <w:t>reset</w:t>
+      </w:r>
+      <w:proofErr w:type="spellEnd"/>
       <w:r>
         <w:t>.</w:t>
       </w:r>
@@ -8534,17 +8873,21 @@
       <w:pPr>
         <w:pStyle w:val="Rubrik2"/>
       </w:pPr>
+      <w:proofErr w:type="spellStart"/>
       <w:r>
         <w:t>Interrupten</w:t>
       </w:r>
-    </w:p>
-    <w:p>
+      <w:proofErr w:type="spellEnd"/>
+    </w:p>
+    <w:p>
+      <w:proofErr w:type="spellStart"/>
       <w:r>
         <w:rPr>
           <w:i/>
         </w:rPr>
         <w:t>Interrupten</w:t>
       </w:r>
+      <w:proofErr w:type="spellEnd"/>
       <w:r>
         <w:fldChar w:fldCharType="begin"/>
       </w:r>
@@ -8563,12 +8906,28 @@
       <w:r>
         <w:t xml:space="preserve"> är en funktion för multitasking som finns inbyggd i VIC-20 och Commodore 64. Huvudprocessorn kan, med jämna mellanrum, släppa in andra uppgifter, vilket liknar det som idag kallas </w:t>
       </w:r>
+      <w:proofErr w:type="spellStart"/>
       <w:r>
         <w:rPr>
           <w:i/>
         </w:rPr>
-        <w:t>time slicing</w:t>
-      </w:r>
+        <w:t>time</w:t>
+      </w:r>
+      <w:proofErr w:type="spellEnd"/>
+      <w:r>
+        <w:rPr>
+          <w:i/>
+        </w:rPr>
+        <w:t xml:space="preserve"> </w:t>
+      </w:r>
+      <w:proofErr w:type="spellStart"/>
+      <w:r>
+        <w:rPr>
+          <w:i/>
+        </w:rPr>
+        <w:t>slicing</w:t>
+      </w:r>
+      <w:proofErr w:type="spellEnd"/>
       <w:r>
         <w:t>.</w:t>
       </w:r>
@@ -8789,21 +9148,25 @@
       <w:pPr>
         <w:pStyle w:val="Rubrik2"/>
       </w:pPr>
+      <w:proofErr w:type="spellStart"/>
       <w:r>
         <w:lastRenderedPageBreak/>
         <w:t>Loader</w:t>
       </w:r>
+      <w:proofErr w:type="spellEnd"/>
     </w:p>
     <w:p>
       <w:r>
         <w:t xml:space="preserve">En </w:t>
       </w:r>
+      <w:proofErr w:type="spellStart"/>
       <w:r>
         <w:rPr>
           <w:i/>
         </w:rPr>
         <w:t>loader</w:t>
       </w:r>
+      <w:proofErr w:type="spellEnd"/>
       <w:r>
         <w:fldChar w:fldCharType="begin"/>
       </w:r>
@@ -8992,6 +9355,7 @@
       <w:r>
         <w:t xml:space="preserve"> innebär att två program körs samtidigt. Det kan till exempel vara ett maskinkodsprogram som körs samtidigt som ett BASIC-program. När man programmerar en Commodore-maskin pratar man om </w:t>
       </w:r>
+      <w:proofErr w:type="spellStart"/>
       <w:r>
         <w:rPr>
           <w:i/>
@@ -8999,6 +9363,7 @@
         </w:rPr>
         <w:t>interrupten</w:t>
       </w:r>
+      <w:proofErr w:type="spellEnd"/>
       <w:r>
         <w:rPr>
           <w:i/>
@@ -9025,6 +9390,7 @@
       <w:r>
         <w:t xml:space="preserve">, som lite slarvigt är en svensk bestämd form av engelskans </w:t>
       </w:r>
+      <w:proofErr w:type="spellStart"/>
       <w:r>
         <w:rPr>
           <w:i/>
@@ -9032,6 +9398,7 @@
         </w:rPr>
         <w:t>interrupt</w:t>
       </w:r>
+      <w:proofErr w:type="spellEnd"/>
       <w:r>
         <w:t xml:space="preserve">, vilket i sammanhanget närmast kan liknas med </w:t>
       </w:r>
@@ -9243,7 +9610,31 @@
         <w:fldChar w:fldCharType="end"/>
       </w:r>
       <w:r>
-        <w:t xml:space="preserve">, Phase Alternate Line, är en standard för analog färg-tv som primärt används </w:t>
+        <w:t xml:space="preserve">, </w:t>
+      </w:r>
+      <w:proofErr w:type="spellStart"/>
+      <w:r>
+        <w:t>Phase</w:t>
+      </w:r>
+      <w:proofErr w:type="spellEnd"/>
+      <w:r>
+        <w:t xml:space="preserve"> </w:t>
+      </w:r>
+      <w:proofErr w:type="spellStart"/>
+      <w:r>
+        <w:t>Alternate</w:t>
+      </w:r>
+      <w:proofErr w:type="spellEnd"/>
+      <w:r>
+        <w:t xml:space="preserve"> Line, är en standard för analog </w:t>
+      </w:r>
+      <w:proofErr w:type="spellStart"/>
+      <w:r>
+        <w:t>färg-tv</w:t>
+      </w:r>
+      <w:proofErr w:type="spellEnd"/>
+      <w:r>
+        <w:t xml:space="preserve"> som primärt används </w:t>
       </w:r>
       <w:r>
         <w:t>i</w:t>
@@ -9350,7 +9741,15 @@
         <w:t>2047</w:t>
       </w:r>
       <w:r>
-        <w:t xml:space="preserve"> talar om var i minnet bilddata för den åttonde spriten på ligger, om man multiplicerar värdet med 64.</w:t>
+        <w:t xml:space="preserve"> talar om var i minnet </w:t>
+      </w:r>
+      <w:proofErr w:type="spellStart"/>
+      <w:r>
+        <w:t>bilddata</w:t>
+      </w:r>
+      <w:proofErr w:type="spellEnd"/>
+      <w:r>
+        <w:t xml:space="preserve"> för den åttonde spriten på ligger, om man multiplicerar värdet med 64.</w:t>
       </w:r>
     </w:p>
     <w:p>
@@ -9378,10 +9777,42 @@
         <w:t xml:space="preserve"> (PET Standard</w:t>
       </w:r>
       <w:r>
-        <w:t xml:space="preserve"> Code of Information Interchange) är namn</w:t>
-      </w:r>
-      <w:r>
-        <w:t>et på teckentabellen som används av bland andra VIC-20 och Commodore 64. PETSCII är Commodores version av ASCII, och teckentabellen är uppkallad efter den första datorn som använde den, Commodore PET (år 1977).</w:t>
+        <w:t xml:space="preserve"> </w:t>
+      </w:r>
+      <w:proofErr w:type="spellStart"/>
+      <w:r>
+        <w:t>Code</w:t>
+      </w:r>
+      <w:proofErr w:type="spellEnd"/>
+      <w:r>
+        <w:t xml:space="preserve"> </w:t>
+      </w:r>
+      <w:proofErr w:type="spellStart"/>
+      <w:r>
+        <w:t>of</w:t>
+      </w:r>
+      <w:proofErr w:type="spellEnd"/>
+      <w:r>
+        <w:t xml:space="preserve"> Information </w:t>
+      </w:r>
+      <w:proofErr w:type="spellStart"/>
+      <w:r>
+        <w:t>Interchange</w:t>
+      </w:r>
+      <w:proofErr w:type="spellEnd"/>
+      <w:r>
+        <w:t>) är namn</w:t>
+      </w:r>
+      <w:r>
+        <w:t xml:space="preserve">et på teckentabellen som används av bland andra VIC-20 och Commodore 64. PETSCII är </w:t>
+      </w:r>
+      <w:proofErr w:type="spellStart"/>
+      <w:r>
+        <w:t>Commodores</w:t>
+      </w:r>
+      <w:proofErr w:type="spellEnd"/>
+      <w:r>
+        <w:t xml:space="preserve"> version av ASCII, och teckentabellen är uppkallad efter den första datorn som använde den, Commodore PET (år 1977).</w:t>
       </w:r>
     </w:p>
     <w:p>
@@ -9589,70 +10020,31 @@
       <w:r>
         <w:t xml:space="preserve"> står för </w:t>
       </w:r>
+      <w:proofErr w:type="spellStart"/>
       <w:r>
         <w:rPr>
           <w:i/>
           <w:iCs/>
         </w:rPr>
-        <w:t>random access memory</w:t>
-      </w:r>
-      <w:r>
-        <w:fldChar w:fldCharType="begin"/>
-      </w:r>
-      <w:r>
-        <w:instrText xml:space="preserve"> XE "</w:instrText>
-      </w:r>
-      <w:r>
-        <w:instrText>random access memory</w:instrText>
-      </w:r>
-      <w:r>
-        <w:instrText xml:space="preserve">" </w:instrText>
-      </w:r>
-      <w:r>
-        <w:fldChar w:fldCharType="end"/>
-      </w:r>
-      <w:r>
-        <w:t xml:space="preserve"> och ordet avser minne som man kan skriva till eller läsa av i valfri ordning – man kan ange värdets minnesadress. I boken menas </w:t>
-      </w:r>
+        <w:t>random</w:t>
+      </w:r>
+      <w:proofErr w:type="spellEnd"/>
       <w:r>
         <w:rPr>
           <w:i/>
           <w:iCs/>
         </w:rPr>
-        <w:t>datorns primärminne</w:t>
-      </w:r>
-      <w:r>
-        <w:t xml:space="preserve"> eller </w:t>
-      </w:r>
+        <w:t xml:space="preserve"> access </w:t>
+      </w:r>
+      <w:proofErr w:type="spellStart"/>
       <w:r>
         <w:rPr>
           <w:i/>
           <w:iCs/>
         </w:rPr>
-        <w:t>arbetsminne</w:t>
-      </w:r>
-      <w:r>
-        <w:t>.</w:t>
-      </w:r>
-    </w:p>
-    <w:p>
-      <w:pPr>
-        <w:pStyle w:val="Rubrik2"/>
-      </w:pPr>
-      <w:r>
-        <w:t>Reset</w:t>
-      </w:r>
-    </w:p>
-    <w:p>
-      <w:r>
-        <w:t xml:space="preserve">En </w:t>
-      </w:r>
-      <w:r>
-        <w:rPr>
-          <w:i/>
-        </w:rPr>
-        <w:t>reset</w:t>
-      </w:r>
+        <w:t>memory</w:t>
+      </w:r>
+      <w:proofErr w:type="spellEnd"/>
       <w:r>
         <w:fldChar w:fldCharType="begin"/>
       </w:r>
@@ -9660,7 +10052,7 @@
         <w:instrText xml:space="preserve"> XE "</w:instrText>
       </w:r>
       <w:r>
-        <w:instrText>reset</w:instrText>
+        <w:instrText>random access memory</w:instrText>
       </w:r>
       <w:r>
         <w:instrText xml:space="preserve">" </w:instrText>
@@ -9669,64 +10061,222 @@
         <w:fldChar w:fldCharType="end"/>
       </w:r>
       <w:r>
-        <w:t xml:space="preserve"> återställer datorn, vilket innebär att BASIC-program går förlorat. Se </w:t>
-      </w:r>
-      <w:r>
-        <w:rPr>
-          <w:i/>
-        </w:rPr>
-        <w:t>hard reset</w:t>
-      </w:r>
-      <w:r>
-        <w:t xml:space="preserve"> och </w:t>
-      </w:r>
-      <w:r>
-        <w:rPr>
-          <w:i/>
-        </w:rPr>
-        <w:t>soft reset</w:t>
-      </w:r>
-      <w:r>
-        <w:t>.</w:t>
-      </w:r>
-    </w:p>
-    <w:p>
-      <w:pPr>
-        <w:pStyle w:val="Rubrik2"/>
-      </w:pPr>
-      <w:r>
-        <w:t>ROM</w:t>
-      </w:r>
-    </w:p>
-    <w:p>
-      <w:r>
-        <w:t>ROM</w:t>
-      </w:r>
-      <w:r>
-        <w:fldChar w:fldCharType="begin"/>
-      </w:r>
-      <w:r>
-        <w:instrText xml:space="preserve"> XE "</w:instrText>
-      </w:r>
-      <w:r>
-        <w:instrText>ROM</w:instrText>
-      </w:r>
-      <w:r>
-        <w:instrText xml:space="preserve">" </w:instrText>
-      </w:r>
-      <w:r>
-        <w:fldChar w:fldCharType="end"/>
-      </w:r>
-      <w:r>
-        <w:t xml:space="preserve"> står för </w:t>
+        <w:t xml:space="preserve"> och ordet avser minne som man kan skriva till eller läsa av i valfri ordning – man kan ange värdets minnesadress. I boken menas </w:t>
       </w:r>
       <w:r>
         <w:rPr>
           <w:i/>
           <w:iCs/>
         </w:rPr>
-        <w:t>read only memory</w:t>
-      </w:r>
+        <w:t>datorns primärminne</w:t>
+      </w:r>
+      <w:r>
+        <w:t xml:space="preserve"> eller </w:t>
+      </w:r>
+      <w:r>
+        <w:rPr>
+          <w:i/>
+          <w:iCs/>
+        </w:rPr>
+        <w:t>arbetsminne</w:t>
+      </w:r>
+      <w:r>
+        <w:t>.</w:t>
+      </w:r>
+    </w:p>
+    <w:p>
+      <w:pPr>
+        <w:pStyle w:val="Rubrik2"/>
+      </w:pPr>
+      <w:r>
+        <w:t>Ren funktion</w:t>
+      </w:r>
+    </w:p>
+    <w:p>
+      <w:r>
+        <w:t xml:space="preserve">En </w:t>
+      </w:r>
+      <w:r>
+        <w:rPr>
+          <w:i/>
+          <w:iCs/>
+        </w:rPr>
+        <w:t>ren funktion</w:t>
+      </w:r>
+      <w:r>
+        <w:fldChar w:fldCharType="begin"/>
+      </w:r>
+      <w:r>
+        <w:instrText xml:space="preserve"> XE "</w:instrText>
+      </w:r>
+      <w:r>
+        <w:instrText>ren funktion</w:instrText>
+      </w:r>
+      <w:r>
+        <w:instrText xml:space="preserve">" </w:instrText>
+      </w:r>
+      <w:r>
+        <w:fldChar w:fldCharType="end"/>
+      </w:r>
+      <w:r>
+        <w:t xml:space="preserve"> agerar endast på inkommande data och ger ett svar utifrån det, utan att läsa från annat minne eller skriva till ett annat minne. Ett sådant exempel är </w:t>
+      </w:r>
+      <w:r>
+        <w:rPr>
+          <w:rStyle w:val="CodeChar"/>
+        </w:rPr>
+        <w:t>SQR</w:t>
+      </w:r>
+      <w:r>
+        <w:t xml:space="preserve"> som ger roten av ett tal (beskrivs i boken Commodore BASIC 2.0 second release) eller funktionen </w:t>
+      </w:r>
+      <w:r>
+        <w:rPr>
+          <w:rStyle w:val="CodeChar"/>
+        </w:rPr>
+        <w:t>ERR$</w:t>
+      </w:r>
+      <w:r>
+        <w:t xml:space="preserve"> som beskrivs appendix A om felsökning.</w:t>
+      </w:r>
+    </w:p>
+    <w:p>
+      <w:pPr>
+        <w:pStyle w:val="Rubrik2"/>
+      </w:pPr>
+      <w:proofErr w:type="spellStart"/>
+      <w:r>
+        <w:t>Reset</w:t>
+      </w:r>
+      <w:proofErr w:type="spellEnd"/>
+    </w:p>
+    <w:p>
+      <w:r>
+        <w:t xml:space="preserve">En </w:t>
+      </w:r>
+      <w:proofErr w:type="spellStart"/>
+      <w:r>
+        <w:rPr>
+          <w:i/>
+        </w:rPr>
+        <w:t>reset</w:t>
+      </w:r>
+      <w:proofErr w:type="spellEnd"/>
+      <w:r>
+        <w:fldChar w:fldCharType="begin"/>
+      </w:r>
+      <w:r>
+        <w:instrText xml:space="preserve"> XE "</w:instrText>
+      </w:r>
+      <w:r>
+        <w:instrText>reset</w:instrText>
+      </w:r>
+      <w:r>
+        <w:instrText xml:space="preserve">" </w:instrText>
+      </w:r>
+      <w:r>
+        <w:fldChar w:fldCharType="end"/>
+      </w:r>
+      <w:r>
+        <w:t xml:space="preserve"> återställer datorn, vilket innebär att BASIC-program går förlorat. Se </w:t>
+      </w:r>
+      <w:r>
+        <w:rPr>
+          <w:i/>
+        </w:rPr>
+        <w:t xml:space="preserve">hard </w:t>
+      </w:r>
+      <w:proofErr w:type="spellStart"/>
+      <w:r>
+        <w:rPr>
+          <w:i/>
+        </w:rPr>
+        <w:t>reset</w:t>
+      </w:r>
+      <w:proofErr w:type="spellEnd"/>
+      <w:r>
+        <w:t xml:space="preserve"> och </w:t>
+      </w:r>
+      <w:r>
+        <w:rPr>
+          <w:i/>
+        </w:rPr>
+        <w:t xml:space="preserve">soft </w:t>
+      </w:r>
+      <w:proofErr w:type="spellStart"/>
+      <w:r>
+        <w:rPr>
+          <w:i/>
+        </w:rPr>
+        <w:t>reset</w:t>
+      </w:r>
+      <w:proofErr w:type="spellEnd"/>
+      <w:r>
+        <w:t>.</w:t>
+      </w:r>
+    </w:p>
+    <w:p>
+      <w:pPr>
+        <w:pStyle w:val="Rubrik2"/>
+      </w:pPr>
+      <w:r>
+        <w:t>ROM</w:t>
+      </w:r>
+    </w:p>
+    <w:p>
+      <w:r>
+        <w:t>ROM</w:t>
+      </w:r>
+      <w:r>
+        <w:fldChar w:fldCharType="begin"/>
+      </w:r>
+      <w:r>
+        <w:instrText xml:space="preserve"> XE "</w:instrText>
+      </w:r>
+      <w:r>
+        <w:instrText>ROM</w:instrText>
+      </w:r>
+      <w:r>
+        <w:instrText xml:space="preserve">" </w:instrText>
+      </w:r>
+      <w:r>
+        <w:fldChar w:fldCharType="end"/>
+      </w:r>
+      <w:r>
+        <w:t xml:space="preserve"> står för </w:t>
+      </w:r>
+      <w:r>
+        <w:rPr>
+          <w:i/>
+          <w:iCs/>
+        </w:rPr>
+        <w:t xml:space="preserve">read </w:t>
+      </w:r>
+      <w:proofErr w:type="spellStart"/>
+      <w:r>
+        <w:rPr>
+          <w:i/>
+          <w:iCs/>
+        </w:rPr>
+        <w:t>only</w:t>
+      </w:r>
+      <w:proofErr w:type="spellEnd"/>
+      <w:r>
+        <w:rPr>
+          <w:i/>
+          <w:iCs/>
+        </w:rPr>
+        <w:t xml:space="preserve"> </w:t>
+      </w:r>
+      <w:proofErr w:type="spellStart"/>
+      <w:r>
+        <w:rPr>
+          <w:i/>
+          <w:iCs/>
+        </w:rPr>
+        <w:t>memory</w:t>
+      </w:r>
+      <w:proofErr w:type="spellEnd"/>
       <w:r>
         <w:t xml:space="preserve"> (minne som endast kan läsas, inte skrivas)</w:t>
       </w:r>
@@ -9804,8 +10354,13 @@
         <w:pStyle w:val="Rubrik2"/>
       </w:pPr>
       <w:r>
-        <w:t>Soft reset</w:t>
-      </w:r>
+        <w:t xml:space="preserve">Soft </w:t>
+      </w:r>
+      <w:proofErr w:type="spellStart"/>
+      <w:r>
+        <w:t>reset</w:t>
+      </w:r>
+      <w:proofErr w:type="spellEnd"/>
     </w:p>
     <w:p>
       <w:r>
@@ -9815,8 +10370,16 @@
         <w:rPr>
           <w:i/>
         </w:rPr>
-        <w:t>soft reset</w:t>
-      </w:r>
+        <w:t xml:space="preserve">soft </w:t>
+      </w:r>
+      <w:proofErr w:type="spellStart"/>
+      <w:r>
+        <w:rPr>
+          <w:i/>
+        </w:rPr>
+        <w:t>reset</w:t>
+      </w:r>
+      <w:proofErr w:type="spellEnd"/>
       <w:r>
         <w:fldChar w:fldCharType="begin"/>
       </w:r>
@@ -9839,8 +10402,16 @@
         <w:rPr>
           <w:i/>
         </w:rPr>
-        <w:t>hard reset</w:t>
-      </w:r>
+        <w:t xml:space="preserve">hard </w:t>
+      </w:r>
+      <w:proofErr w:type="spellStart"/>
+      <w:r>
+        <w:rPr>
+          <w:i/>
+        </w:rPr>
+        <w:t>reset</w:t>
+      </w:r>
+      <w:proofErr w:type="spellEnd"/>
       <w:r>
         <w:fldChar w:fldCharType="begin"/>
       </w:r>
@@ -9865,6 +10436,7 @@
         <w:pStyle w:val="Rubrik2"/>
       </w:pPr>
       <w:r>
+        <w:lastRenderedPageBreak/>
         <w:t>Sprite</w:t>
       </w:r>
     </w:p>
@@ -9896,7 +10468,6 @@
         <w:pStyle w:val="Rubrik2"/>
       </w:pPr>
       <w:r>
-        <w:lastRenderedPageBreak/>
         <w:t>Systemvariabel</w:t>
       </w:r>
     </w:p>
@@ -10021,7 +10592,7 @@
       <w:pPr>
         <w:pStyle w:val="Rubrik1"/>
       </w:pPr>
-      <w:bookmarkStart w:id="23" w:name="_Toc150094680"/>
+      <w:bookmarkStart w:id="23" w:name="_Toc150095616"/>
       <w:r>
         <w:lastRenderedPageBreak/>
         <w:t xml:space="preserve">Appendix </w:t>
@@ -11117,8 +11688,16 @@
               <w:rPr>
                 <w:sz w:val="12"/>
               </w:rPr>
-              <w:t xml:space="preserve"> plus border</w:t>
-            </w:r>
+              <w:t xml:space="preserve"> plus </w:t>
+            </w:r>
+            <w:proofErr w:type="spellStart"/>
+            <w:r>
+              <w:rPr>
+                <w:sz w:val="12"/>
+              </w:rPr>
+              <w:t>border</w:t>
+            </w:r>
+            <w:proofErr w:type="spellEnd"/>
             <w:r>
               <w:rPr>
                 <w:sz w:val="12"/>
@@ -11172,8 +11751,16 @@
               <w:rPr>
                 <w:sz w:val="12"/>
               </w:rPr>
-              <w:t>200 plus border</w:t>
-            </w:r>
+              <w:t xml:space="preserve">200 plus </w:t>
+            </w:r>
+            <w:proofErr w:type="spellStart"/>
+            <w:r>
+              <w:rPr>
+                <w:sz w:val="12"/>
+              </w:rPr>
+              <w:t>border</w:t>
+            </w:r>
+            <w:proofErr w:type="spellEnd"/>
           </w:p>
         </w:tc>
         <w:tc>
@@ -11203,7 +11790,21 @@
               <w:rPr>
                 <w:sz w:val="12"/>
               </w:rPr>
-              <w:t>200 plus border, 640</w:t>
+              <w:t xml:space="preserve">200 plus </w:t>
+            </w:r>
+            <w:proofErr w:type="spellStart"/>
+            <w:r>
+              <w:rPr>
+                <w:sz w:val="12"/>
+              </w:rPr>
+              <w:t>border</w:t>
+            </w:r>
+            <w:proofErr w:type="spellEnd"/>
+            <w:r>
+              <w:rPr>
+                <w:sz w:val="12"/>
+              </w:rPr>
+              <w:t>, 640</w:t>
             </w:r>
             <w:r>
               <w:rPr>
@@ -11942,7 +12543,7 @@
           <w:lang w:val="en-US"/>
         </w:rPr>
       </w:pPr>
-      <w:bookmarkStart w:id="24" w:name="_Toc150094681"/>
+      <w:bookmarkStart w:id="24" w:name="_Toc150095617"/>
       <w:r>
         <w:rPr>
           <w:lang w:val="en-US"/>
@@ -11962,6 +12563,7 @@
         </w:rPr>
         <w:t xml:space="preserve">: </w:t>
       </w:r>
+      <w:proofErr w:type="spellStart"/>
       <w:r>
         <w:rPr>
           <w:lang w:val="en-US"/>
@@ -11969,6 +12571,7 @@
         <w:t>Maskinkod</w:t>
       </w:r>
       <w:bookmarkEnd w:id="24"/>
+      <w:proofErr w:type="spellEnd"/>
     </w:p>
     <w:p>
       <w:pPr>
@@ -12060,7 +12663,37 @@
     </w:p>
     <w:p>
       <w:pPr>
-        <w:pStyle w:val="Rubrik1"/>
+        <w:rPr>
+          <w:noProof/>
+        </w:rPr>
+      </w:pPr>
+      <w:bookmarkStart w:id="25" w:name="_Toc150095618"/>
+      <w:r>
+        <w:rPr>
+          <w:lang w:val="en-US"/>
+        </w:rPr>
+        <w:lastRenderedPageBreak/>
+        <w:t>Inde</w:t>
+      </w:r>
+      <w:r>
+        <w:rPr>
+          <w:lang w:val="en-US"/>
+        </w:rPr>
+        <w:t>x</w:t>
+      </w:r>
+      <w:bookmarkEnd w:id="25"/>
+      <w:r>
+        <w:fldChar w:fldCharType="begin"/>
+      </w:r>
+      <w:r>
+        <w:instrText xml:space="preserve"> INDEX \c "2" \z "1053" </w:instrText>
+      </w:r>
+      <w:r>
+        <w:fldChar w:fldCharType="separate"/>
+      </w:r>
+    </w:p>
+    <w:p>
+      <w:pPr>
         <w:rPr>
           <w:noProof/>
         </w:rPr>
@@ -12072,30 +12705,6 @@
           <w:docGrid w:linePitch="360"/>
         </w:sectPr>
       </w:pPr>
-      <w:bookmarkStart w:id="25" w:name="_Toc150094682"/>
-      <w:r>
-        <w:rPr>
-          <w:lang w:val="en-US"/>
-        </w:rPr>
-        <w:lastRenderedPageBreak/>
-        <w:t>Inde</w:t>
-      </w:r>
-      <w:r>
-        <w:rPr>
-          <w:lang w:val="en-US"/>
-        </w:rPr>
-        <w:t>x</w:t>
-      </w:r>
-      <w:bookmarkEnd w:id="25"/>
-      <w:r>
-        <w:fldChar w:fldCharType="begin"/>
-      </w:r>
-      <w:r>
-        <w:instrText xml:space="preserve"> INDEX \c "2" \z "1053" </w:instrText>
-      </w:r>
-      <w:r>
-        <w:fldChar w:fldCharType="separate"/>
-      </w:r>
     </w:p>
     <w:p>
       <w:pPr>
@@ -13114,7 +13723,7 @@
         <w:rPr>
           <w:noProof/>
         </w:rPr>
-        <w:t>RENUMBER, 12</w:t>
+        <w:t>ren funktion, 49</w:t>
       </w:r>
     </w:p>
     <w:p>
@@ -13131,7 +13740,7 @@
         <w:rPr>
           <w:noProof/>
         </w:rPr>
-        <w:t>reset, 49</w:t>
+        <w:t>RENUMBER, 12</w:t>
       </w:r>
     </w:p>
     <w:p>
@@ -13148,7 +13757,7 @@
         <w:rPr>
           <w:noProof/>
         </w:rPr>
-        <w:t>ROM, 49</w:t>
+        <w:t>reset, 49</w:t>
       </w:r>
     </w:p>
     <w:p>
@@ -13165,7 +13774,7 @@
         <w:rPr>
           <w:noProof/>
         </w:rPr>
-        <w:t>sekundärminne, 49</w:t>
+        <w:t>ROM, 49</w:t>
       </w:r>
     </w:p>
     <w:p>
@@ -13182,7 +13791,7 @@
         <w:rPr>
           <w:noProof/>
         </w:rPr>
-        <w:t>sekventiell fil, 49</w:t>
+        <w:t>sekundärminne, 49</w:t>
       </w:r>
     </w:p>
     <w:p>
@@ -13199,7 +13808,7 @@
         <w:rPr>
           <w:noProof/>
         </w:rPr>
-        <w:t>SLOW, 17</w:t>
+        <w:t>sekventiell fil, 49</w:t>
       </w:r>
     </w:p>
     <w:p>
@@ -13216,7 +13825,7 @@
         <w:rPr>
           <w:noProof/>
         </w:rPr>
-        <w:t>soft reset, 49</w:t>
+        <w:t>SLOW, 17</w:t>
       </w:r>
     </w:p>
     <w:p>
@@ -13233,7 +13842,24 @@
         <w:rPr>
           <w:noProof/>
         </w:rPr>
-        <w:t>sprite, 49</w:t>
+        <w:t>soft reset, 49</w:t>
+      </w:r>
+    </w:p>
+    <w:p>
+      <w:pPr>
+        <w:pStyle w:val="Index1"/>
+        <w:tabs>
+          <w:tab w:val="right" w:leader="dot" w:pos="2407"/>
+        </w:tabs>
+        <w:rPr>
+          <w:noProof/>
+        </w:rPr>
+      </w:pPr>
+      <w:r>
+        <w:rPr>
+          <w:noProof/>
+        </w:rPr>
+        <w:t>sprite, 50</w:t>
       </w:r>
     </w:p>
     <w:p>
@@ -13441,7 +14067,7 @@
       <w:pPr>
         <w:pStyle w:val="Rubrik1"/>
       </w:pPr>
-      <w:bookmarkStart w:id="26" w:name="_Toc150094683"/>
+      <w:bookmarkStart w:id="26" w:name="_Toc150095619"/>
       <w:r>
         <w:lastRenderedPageBreak/>
         <w:t>Bilder</w:t>
@@ -13767,8 +14393,44 @@
         <w:rPr>
           <w:lang w:val="en-US"/>
         </w:rPr>
-        <w:t>Böcker i denna serie</w:t>
-      </w:r>
+        <w:t xml:space="preserve">Böcker </w:t>
+      </w:r>
+      <w:proofErr w:type="spellStart"/>
+      <w:r>
+        <w:rPr>
+          <w:lang w:val="en-US"/>
+        </w:rPr>
+        <w:t>i</w:t>
+      </w:r>
+      <w:proofErr w:type="spellEnd"/>
+      <w:r>
+        <w:rPr>
+          <w:lang w:val="en-US"/>
+        </w:rPr>
+        <w:t xml:space="preserve"> </w:t>
+      </w:r>
+      <w:proofErr w:type="spellStart"/>
+      <w:r>
+        <w:rPr>
+          <w:lang w:val="en-US"/>
+        </w:rPr>
+        <w:t>denna</w:t>
+      </w:r>
+      <w:proofErr w:type="spellEnd"/>
+      <w:r>
+        <w:rPr>
+          <w:lang w:val="en-US"/>
+        </w:rPr>
+        <w:t xml:space="preserve"> </w:t>
+      </w:r>
+      <w:proofErr w:type="spellStart"/>
+      <w:r>
+        <w:rPr>
+          <w:lang w:val="en-US"/>
+        </w:rPr>
+        <w:t>serie</w:t>
+      </w:r>
+      <w:proofErr w:type="spellEnd"/>
     </w:p>
     <w:p>
       <w:pPr>
@@ -14188,7 +14850,7 @@
         <w:noProof/>
         <w:sz w:val="16"/>
       </w:rPr>
-      <w:t>Introduktion</w:t>
+      <w:t>Appendix D: Maskinkod</w:t>
     </w:r>
     <w:r>
       <w:rPr>

</xml_diff>

<commit_message>
Preparing for a program to color differences in 40/80.
</commit_message>
<xml_diff>
--- a/Commodore BASIC 7.0 for C128.docx
+++ b/Commodore BASIC 7.0 for C128.docx
@@ -2,7 +2,38 @@
 <file path=word/document.xml><?xml version="1.0" encoding="utf-8"?>
 <w:document xmlns:wpc="http://schemas.microsoft.com/office/word/2010/wordprocessingCanvas" xmlns:cx="http://schemas.microsoft.com/office/drawing/2014/chartex" xmlns:cx1="http://schemas.microsoft.com/office/drawing/2015/9/8/chartex" xmlns:cx2="http://schemas.microsoft.com/office/drawing/2015/10/21/chartex" xmlns:cx3="http://schemas.microsoft.com/office/drawing/2016/5/9/chartex" xmlns:cx4="http://schemas.microsoft.com/office/drawing/2016/5/10/chartex" xmlns:cx5="http://schemas.microsoft.com/office/drawing/2016/5/11/chartex" xmlns:cx6="http://schemas.microsoft.com/office/drawing/2016/5/12/chartex" xmlns:cx7="http://schemas.microsoft.com/office/drawing/2016/5/13/chartex" xmlns:cx8="http://schemas.microsoft.com/office/drawing/2016/5/14/chartex" xmlns:mc="http://schemas.openxmlformats.org/markup-compatibility/2006" xmlns:aink="http://schemas.microsoft.com/office/drawing/2016/ink" xmlns:am3d="http://schemas.microsoft.com/office/drawing/2017/model3d" xmlns:o="urn:schemas-microsoft-com:office:office" xmlns:oel="http://schemas.microsoft.com/office/2019/extlst" xmlns:r="http://schemas.openxmlformats.org/officeDocument/2006/relationships" xmlns:m="http://schemas.openxmlformats.org/officeDocument/2006/math" xmlns:v="urn:schemas-microsoft-com:vml" xmlns:wp14="http://schemas.microsoft.com/office/word/2010/wordprocessingDrawing" xmlns:wp="http://schemas.openxmlformats.org/drawingml/2006/wordprocessingDrawing" xmlns:w10="urn:schemas-microsoft-com:office:word" xmlns:w="http://schemas.openxmlformats.org/wordprocessingml/2006/main" xmlns:w14="http://schemas.microsoft.com/office/word/2010/wordml" xmlns:w15="http://schemas.microsoft.com/office/word/2012/wordml" xmlns:w16cex="http://schemas.microsoft.com/office/word/2018/wordml/cex" xmlns:w16cid="http://schemas.microsoft.com/office/word/2016/wordml/cid" xmlns:w16="http://schemas.microsoft.com/office/word/2018/wordml" xmlns:w16sdtdh="http://schemas.microsoft.com/office/word/2020/wordml/sdtdatahash" xmlns:w16se="http://schemas.microsoft.com/office/word/2015/wordml/symex" xmlns:wpg="http://schemas.microsoft.com/office/word/2010/wordprocessingGroup" xmlns:wpi="http://schemas.microsoft.com/office/word/2010/wordprocessingInk" xmlns:wne="http://schemas.microsoft.com/office/word/2006/wordml" xmlns:wps="http://schemas.microsoft.com/office/word/2010/wordprocessingShape" mc:Ignorable="w14 w15 w16se w16cid w16 w16cex w16sdtdh wp14">
   <w:body>
-    <w:p/>
+    <w:p>
+      <w:r>
+        <w:rPr>
+          <w:noProof/>
+        </w:rPr>
+        <w:pict w14:anchorId="15E38E0F">
+          <v:shapetype id="_x0000_t75" coordsize="21600,21600" o:spt="75" o:preferrelative="t" path="m@4@5l@4@11@9@11@9@5xe" filled="f" stroked="f">
+            <v:stroke joinstyle="miter"/>
+            <v:formulas>
+              <v:f eqn="if lineDrawn pixelLineWidth 0"/>
+              <v:f eqn="sum @0 1 0"/>
+              <v:f eqn="sum 0 0 @1"/>
+              <v:f eqn="prod @2 1 2"/>
+              <v:f eqn="prod @3 21600 pixelWidth"/>
+              <v:f eqn="prod @3 21600 pixelHeight"/>
+              <v:f eqn="sum @0 0 1"/>
+              <v:f eqn="prod @6 1 2"/>
+              <v:f eqn="prod @7 21600 pixelWidth"/>
+              <v:f eqn="sum @8 21600 0"/>
+              <v:f eqn="prod @7 21600 pixelHeight"/>
+              <v:f eqn="sum @10 21600 0"/>
+            </v:formulas>
+            <v:path o:extrusionok="f" gradientshapeok="t" o:connecttype="rect"/>
+            <o:lock v:ext="edit" aspectratio="t"/>
+          </v:shapetype>
+          <v:shape id="_x0000_s2061" type="#_x0000_t75" style="position:absolute;margin-left:-56.55pt;margin-top:4.4pt;width:383.15pt;height:203.7pt;z-index:-251657216;mso-position-horizontal-relative:text;mso-position-vertical-relative:text" wrapcoords="-59 0 -59 21490 21600 21490 21600 0 -59 0">
+            <v:imagedata r:id="rId8" o:title="1920px-Commodore-128"/>
+            <w10:wrap type="tight"/>
+          </v:shape>
+        </w:pict>
+      </w:r>
+    </w:p>
     <w:sdt>
       <w:sdtPr>
         <w:id w:val="1838110869"/>
@@ -19,38 +50,7 @@
         </w:rPr>
       </w:sdtEndPr>
       <w:sdtContent>
-        <w:p>
-          <w:r>
-            <w:rPr>
-              <w:noProof/>
-            </w:rPr>
-            <w:pict w14:anchorId="15E38E0F">
-              <v:shapetype id="_x0000_t75" coordsize="21600,21600" o:spt="75" o:preferrelative="t" path="m@4@5l@4@11@9@11@9@5xe" filled="f" stroked="f">
-                <v:stroke joinstyle="miter"/>
-                <v:formulas>
-                  <v:f eqn="if lineDrawn pixelLineWidth 0"/>
-                  <v:f eqn="sum @0 1 0"/>
-                  <v:f eqn="sum 0 0 @1"/>
-                  <v:f eqn="prod @2 1 2"/>
-                  <v:f eqn="prod @3 21600 pixelWidth"/>
-                  <v:f eqn="prod @3 21600 pixelHeight"/>
-                  <v:f eqn="sum @0 0 1"/>
-                  <v:f eqn="prod @6 1 2"/>
-                  <v:f eqn="prod @7 21600 pixelWidth"/>
-                  <v:f eqn="sum @8 21600 0"/>
-                  <v:f eqn="prod @7 21600 pixelHeight"/>
-                  <v:f eqn="sum @10 21600 0"/>
-                </v:formulas>
-                <v:path o:extrusionok="f" gradientshapeok="t" o:connecttype="rect"/>
-                <o:lock v:ext="edit" aspectratio="t"/>
-              </v:shapetype>
-              <v:shape id="_x0000_s2061" type="#_x0000_t75" style="position:absolute;margin-left:-36pt;margin-top:24.25pt;width:348.15pt;height:185.1pt;z-index:-251657216;mso-position-horizontal-relative:text;mso-position-vertical-relative:text" wrapcoords="-59 0 -59 21490 21600 21490 21600 0 -59 0">
-                <v:imagedata r:id="rId8" o:title="1920px-Commodore-128"/>
-                <w10:wrap type="tight"/>
-              </v:shape>
-            </w:pict>
-          </w:r>
-        </w:p>
+        <w:p/>
         <w:p>
           <w:pPr>
             <w:rPr>
@@ -69,13 +69,13 @@
             <mc:AlternateContent>
               <mc:Choice Requires="wps">
                 <w:drawing>
-                  <wp:anchor distT="91440" distB="91440" distL="114300" distR="114300" simplePos="0" relativeHeight="251658240" behindDoc="0" locked="0" layoutInCell="1" allowOverlap="1" wp14:anchorId="1E2AD966" wp14:editId="6D4CE5F3">
+                  <wp:anchor distT="91440" distB="91440" distL="114300" distR="114300" simplePos="0" relativeHeight="251658240" behindDoc="0" locked="0" layoutInCell="1" allowOverlap="1" wp14:anchorId="1E2AD966" wp14:editId="43BC15A3">
                     <wp:simplePos x="0" y="0"/>
                     <wp:positionH relativeFrom="margin">
                       <wp:align>center</wp:align>
                     </wp:positionH>
                     <wp:positionV relativeFrom="paragraph">
-                      <wp:posOffset>2993639</wp:posOffset>
+                      <wp:posOffset>429570</wp:posOffset>
                     </wp:positionV>
                     <wp:extent cx="3768725" cy="990600"/>
                     <wp:effectExtent l="0" t="0" r="0" b="0"/>
@@ -215,7 +215,7 @@
                     <v:stroke joinstyle="miter"/>
                     <v:path gradientshapeok="t" o:connecttype="rect"/>
                   </v:shapetype>
-                  <v:shape id="Text Box 2" o:spid="_x0000_s1026" type="#_x0000_t202" style="position:absolute;margin-left:0;margin-top:235.7pt;width:296.75pt;height:78pt;z-index:251658240;visibility:visible;mso-wrap-style:square;mso-width-percent:0;mso-height-percent:0;mso-wrap-distance-left:9pt;mso-wrap-distance-top:7.2pt;mso-wrap-distance-right:9pt;mso-wrap-distance-bottom:7.2pt;mso-position-horizontal:center;mso-position-horizontal-relative:margin;mso-position-vertical:absolute;mso-position-vertical-relative:text;mso-width-percent:0;mso-height-percent:0;mso-width-relative:margin;mso-height-relative:margin;v-text-anchor:top" o:gfxdata="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" filled="f" stroked="f">
+                  <v:shape id="Text Box 2" o:spid="_x0000_s1026" type="#_x0000_t202" style="position:absolute;margin-left:0;margin-top:33.8pt;width:296.75pt;height:78pt;z-index:251658240;visibility:visible;mso-wrap-style:square;mso-width-percent:0;mso-height-percent:0;mso-wrap-distance-left:9pt;mso-wrap-distance-top:7.2pt;mso-wrap-distance-right:9pt;mso-wrap-distance-bottom:7.2pt;mso-position-horizontal:center;mso-position-horizontal-relative:margin;mso-position-vertical:absolute;mso-position-vertical-relative:text;mso-width-percent:0;mso-height-percent:0;mso-width-relative:margin;mso-height-relative:margin;v-text-anchor:top" o:gfxdata="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" filled="f" stroked="f">
                     <v:textbox>
                       <w:txbxContent>
                         <w:p>
@@ -2838,7 +2838,13 @@
     </w:p>
     <w:p>
       <w:r>
-        <w:t>För att hantera användarinteraktioner finns kommandon för att läsa av joystick och ljuspenna.</w:t>
+        <w:t>För att hantera användarinteraktioner finns kommandon för att läsa av joystick</w:t>
+      </w:r>
+      <w:r>
+        <w:t xml:space="preserve"> (styrspak)</w:t>
+      </w:r>
+      <w:r>
+        <w:t xml:space="preserve"> och ljuspenna.</w:t>
       </w:r>
     </w:p>
     <w:p>
@@ -3886,6 +3892,11 @@
     </w:p>
     <w:p>
       <w:r>
+        <w:t>Detta kapitel ger en snabb överflygning över datorns chips, hur BASIC-program matas in, vilka datatyper BASIC hanterar och vilken minneshanteringskapacitet som BASIC erbjuder.</w:t>
+      </w:r>
+    </w:p>
+    <w:p>
+      <w:r>
         <w:t xml:space="preserve">Datorn har två huvudprocessorer. MOS 8502 klarar samma instruktioner som de processorer som satt i bl.a. Commodore 64 (MOS 6510 eller MOS 8500) och VIC-20 (MOS 6502). Det är denna som normalt driver runt din Commodore 128 med en arbetshastighet på </w:t>
       </w:r>
       <w:proofErr w:type="gramStart"/>
@@ -4074,6 +4085,7 @@
     </w:p>
     <w:p>
       <w:r>
+        <w:lastRenderedPageBreak/>
         <w:t>Om inget operativsystem startas, används själva Commodore BASIC 7.0 för att kontrollera datorn</w:t>
       </w:r>
       <w:r>
@@ -4082,7 +4094,6 @@
     </w:p>
     <w:p>
       <w:r>
-        <w:lastRenderedPageBreak/>
         <w:t>För att programmera Commodore 128 används företrädelsevis just Commodore BASIC, som i utförande 7.0 är väldigt kraftfullt. Den stora nackdelen med BASIC är dess undermåliga prestanda. BASIC kan göra allt du önskar men om prestanda är en faktor måste du titta på något annat, t.ex. maskinkod. Maskinkod presenteras överskådligt i appendix C.</w:t>
       </w:r>
     </w:p>
@@ -4183,7 +4194,7 @@
           <v:shape id="_x0000_i1025" type="#_x0000_t75" style="width:277.5pt;height:172.15pt" o:ole="">
             <v:imagedata r:id="rId13" o:title=""/>
           </v:shape>
-          <o:OLEObject Type="Embed" ProgID="Unknown" ShapeID="_x0000_i1025" DrawAspect="Content" ObjectID="_1760802931" r:id="rId14"/>
+          <o:OLEObject Type="Embed" ProgID="Unknown" ShapeID="_x0000_i1025" DrawAspect="Content" ObjectID="_1760892284" r:id="rId14"/>
         </w:object>
       </w:r>
     </w:p>
@@ -4195,75 +4206,63 @@
       <w:r>
         <w:t xml:space="preserve">Figur </w:t>
       </w:r>
+      <w:fldSimple w:instr=" SEQ Figur \* ARABIC ">
+        <w:r>
+          <w:rPr>
+            <w:noProof/>
+          </w:rPr>
+          <w:t>3</w:t>
+        </w:r>
+      </w:fldSimple>
+      <w:r>
+        <w:t>: AUTO erbjuder automatisk inskrivning av radnummer.</w:t>
+      </w:r>
+      <w:bookmarkEnd w:id="6"/>
+    </w:p>
+    <w:p>
+      <w:r>
+        <w:t xml:space="preserve">Kommandot </w:t>
+      </w:r>
+      <w:r>
+        <w:rPr>
+          <w:rStyle w:val="CodeChar"/>
+        </w:rPr>
+        <w:t>AUTO</w:t>
+      </w:r>
+      <w:r>
+        <w:t xml:space="preserve"> tar ett argument, och det är avståndet från nuvarande rad till nästa. Genom att skriva </w:t>
+      </w:r>
+      <w:r>
+        <w:rPr>
+          <w:rStyle w:val="CodeChar"/>
+        </w:rPr>
+        <w:t>AUTO 10</w:t>
+      </w:r>
+      <w:r>
+        <w:t xml:space="preserve"> så säger man till datorn att nästa radnummer</w:t>
+      </w:r>
       <w:r>
         <w:fldChar w:fldCharType="begin"/>
       </w:r>
       <w:r>
-        <w:instrText xml:space="preserve"> SEQ Figur \* ARABIC </w:instrText>
-      </w:r>
-      <w:r>
-        <w:fldChar w:fldCharType="separate"/>
-      </w:r>
-      <w:r>
-        <w:rPr>
-          <w:noProof/>
-        </w:rPr>
-        <w:t>3</w:t>
-      </w:r>
-      <w:r>
-        <w:rPr>
-          <w:noProof/>
-        </w:rPr>
+        <w:instrText xml:space="preserve"> XE "</w:instrText>
+      </w:r>
+      <w:r>
+        <w:instrText>radnummer</w:instrText>
+      </w:r>
+      <w:r>
+        <w:instrText xml:space="preserve">" </w:instrText>
+      </w:r>
+      <w:r>
         <w:fldChar w:fldCharType="end"/>
       </w:r>
       <w:r>
-        <w:t>: AUTO erbjuder automatisk inskrivning av radnummer.</w:t>
-      </w:r>
-      <w:bookmarkEnd w:id="6"/>
-    </w:p>
-    <w:p>
-      <w:r>
-        <w:t xml:space="preserve">Kommandot </w:t>
-      </w:r>
-      <w:r>
-        <w:rPr>
-          <w:rStyle w:val="CodeChar"/>
-        </w:rPr>
-        <w:t>AUTO</w:t>
-      </w:r>
-      <w:r>
-        <w:t xml:space="preserve"> tar ett argument, och det är avståndet från nuvarande rad till nästa. Genom att skriva </w:t>
-      </w:r>
-      <w:r>
-        <w:rPr>
-          <w:rStyle w:val="CodeChar"/>
-        </w:rPr>
-        <w:t>AUTO 10</w:t>
-      </w:r>
-      <w:r>
-        <w:t xml:space="preserve"> så säger man till datorn att nästa radnummer</w:t>
-      </w:r>
-      <w:r>
-        <w:fldChar w:fldCharType="begin"/>
-      </w:r>
-      <w:r>
-        <w:instrText xml:space="preserve"> XE "</w:instrText>
-      </w:r>
-      <w:r>
-        <w:instrText>radnummer</w:instrText>
-      </w:r>
-      <w:r>
-        <w:instrText xml:space="preserve">" </w:instrText>
-      </w:r>
-      <w:r>
-        <w:fldChar w:fldCharType="end"/>
-      </w:r>
-      <w:r>
         <w:t xml:space="preserve"> ska vara nuvarande plus 10, vilket gör att datorn föreslår 20 efter att ett kommando matats in på rad 10, och så vidare.</w:t>
       </w:r>
     </w:p>
     <w:p>
       <w:r>
+        <w:lastRenderedPageBreak/>
         <w:t xml:space="preserve">För att stänga av automatiskt förslag på radnummer, skriv </w:t>
       </w:r>
       <w:r>
@@ -4290,7 +4289,6 @@
     </w:p>
     <w:p>
       <w:r>
-        <w:lastRenderedPageBreak/>
         <w:t xml:space="preserve">Om du vill infoga ett kommando mellan, säg, rad </w:t>
       </w:r>
       <w:r>
@@ -4675,7 +4673,11 @@
         <w:t>RENUMBER</w:t>
       </w:r>
       <w:r>
-        <w:t xml:space="preserve"> endast ska agera på rader som är lika med eller större än ett visst befintligt radnummer genom att komplettera med ett startnummer. </w:t>
+        <w:t xml:space="preserve"> endast ska agera på rader som är lika med eller större än ett visst befintligt radnummer genom att komplettera med ett </w:t>
+      </w:r>
+      <w:r>
+        <w:lastRenderedPageBreak/>
+        <w:t xml:space="preserve">startnummer. </w:t>
       </w:r>
       <w:r>
         <w:rPr>
@@ -4734,7 +4736,6 @@
         <w:rPr>
           <w:lang w:val="en-US"/>
         </w:rPr>
-        <w:lastRenderedPageBreak/>
         <w:t>RENUMBER 1000,10,5</w:t>
       </w:r>
       <w:r>
@@ -5121,7 +5122,6 @@
         <w:pStyle w:val="Rubrik2"/>
       </w:pPr>
       <w:r>
-        <w:lastRenderedPageBreak/>
         <w:t>Minneshantering</w:t>
       </w:r>
     </w:p>
@@ -5828,13 +5828,46 @@
       </w:r>
     </w:p>
     <w:p>
-      <w:pPr>
+      <w:r>
+        <w:t xml:space="preserve">Avslutningsvis, om du vill läsa av adressen till en specifik variabel används funktionen </w:t>
+      </w:r>
+      <w:r>
+        <w:rPr>
+          <w:rStyle w:val="CodeChar"/>
+        </w:rPr>
+        <w:t>POINTER</w:t>
+      </w:r>
+      <w:r>
+        <w:fldChar w:fldCharType="begin"/>
+      </w:r>
+      <w:r>
+        <w:instrText xml:space="preserve"> XE "</w:instrText>
+      </w:r>
+      <w:r>
+        <w:instrText>POINTER</w:instrText>
+      </w:r>
+      <w:r>
+        <w:instrText xml:space="preserve">" </w:instrText>
+      </w:r>
+      <w:r>
+        <w:fldChar w:fldCharType="end"/>
+      </w:r>
+      <w:r>
+        <w:t>. Exempel:</w:t>
+      </w:r>
+    </w:p>
+    <w:p>
+      <w:pPr>
+        <w:pStyle w:val="Code"/>
         <w:rPr>
           <w:rFonts w:ascii="Arial Black" w:eastAsiaTheme="majorEastAsia" w:hAnsi="Arial Black" w:cstheme="majorBidi"/>
           <w:sz w:val="28"/>
           <w:szCs w:val="32"/>
         </w:rPr>
       </w:pPr>
+      <w:r>
+        <w:t>PRINT POINTER(A)</w:t>
+      </w:r>
       <w:r>
         <w:br w:type="page"/>
       </w:r>
@@ -6418,6 +6451,20 @@
         <w:pStyle w:val="Rubrik2"/>
       </w:pPr>
       <w:r>
+        <w:t>Stränghantering</w:t>
+      </w:r>
+    </w:p>
+    <w:p>
+      <w:r>
+        <w:t>XXXX</w:t>
+      </w:r>
+    </w:p>
+    <w:p>
+      <w:pPr>
+        <w:pStyle w:val="Rubrik2"/>
+      </w:pPr>
+      <w:r>
+        <w:lastRenderedPageBreak/>
         <w:t>Övrigt</w:t>
       </w:r>
     </w:p>
@@ -6456,11 +6503,7 @@
         <w:t>SLEEP 60</w:t>
       </w:r>
       <w:r>
-        <w:t xml:space="preserve"> pausar datorn </w:t>
-      </w:r>
-      <w:r>
-        <w:lastRenderedPageBreak/>
-        <w:t xml:space="preserve">under en hel minut. </w:t>
+        <w:t xml:space="preserve"> pausar datorn under en hel minut. </w:t>
       </w:r>
       <w:r>
         <w:rPr>
@@ -7151,23 +7194,960 @@
       <w:bookmarkEnd w:id="16"/>
     </w:p>
     <w:p>
-      <w:pPr>
-        <w:rPr>
-          <w:lang w:val="en-US"/>
-        </w:rPr>
-      </w:pPr>
-      <w:r>
-        <w:rPr>
-          <w:lang w:val="en-US"/>
-        </w:rPr>
-        <w:t>XXX</w:t>
-      </w:r>
-    </w:p>
-    <w:p>
-      <w:pPr>
-        <w:rPr>
-          <w:lang w:val="en-US"/>
-        </w:rPr>
+      <w:r>
+        <w:t>Commodore 128 kan startas i 40-k</w:t>
+      </w:r>
+      <w:r>
+        <w:t>olumnsläge</w:t>
+      </w:r>
+      <w:r>
+        <w:fldChar w:fldCharType="begin"/>
+      </w:r>
+      <w:r>
+        <w:instrText xml:space="preserve"> XE "</w:instrText>
+      </w:r>
+      <w:r>
+        <w:instrText>40-kolumnsläge</w:instrText>
+      </w:r>
+      <w:r>
+        <w:instrText xml:space="preserve">" </w:instrText>
+      </w:r>
+      <w:r>
+        <w:fldChar w:fldCharType="end"/>
+      </w:r>
+      <w:r>
+        <w:t xml:space="preserve"> (vilket motsvarar det läge som Commodore 64 alltid körs i) och det mer textorienterade 80-kolumnsläget</w:t>
+      </w:r>
+      <w:r>
+        <w:fldChar w:fldCharType="begin"/>
+      </w:r>
+      <w:r>
+        <w:instrText xml:space="preserve"> XE "</w:instrText>
+      </w:r>
+      <w:r>
+        <w:instrText>80-kolumnsläge</w:instrText>
+      </w:r>
+      <w:r>
+        <w:instrText xml:space="preserve">" </w:instrText>
+      </w:r>
+      <w:r>
+        <w:fldChar w:fldCharType="end"/>
+      </w:r>
+      <w:r>
+        <w:t xml:space="preserve">. Vid uppstart tittar datorn på om knappen </w:t>
+      </w:r>
+      <w:r>
+        <w:rPr>
+          <w:b/>
+          <w:bCs/>
+        </w:rPr>
+        <w:t>40/80 display</w:t>
+      </w:r>
+      <w:r>
+        <w:rPr>
+          <w:b/>
+          <w:bCs/>
+        </w:rPr>
+        <w:fldChar w:fldCharType="begin"/>
+      </w:r>
+      <w:r>
+        <w:instrText xml:space="preserve"> XE "</w:instrText>
+      </w:r>
+      <w:r>
+        <w:instrText>40/80 display</w:instrText>
+      </w:r>
+      <w:r>
+        <w:instrText xml:space="preserve">" </w:instrText>
+      </w:r>
+      <w:r>
+        <w:rPr>
+          <w:b/>
+          <w:bCs/>
+        </w:rPr>
+        <w:fldChar w:fldCharType="end"/>
+      </w:r>
+      <w:r>
+        <w:t xml:space="preserve"> är nedtryckt eller ej, och väljer läge därefter.</w:t>
+      </w:r>
+    </w:p>
+    <w:p>
+      <w:r>
+        <w:t>Om knappen inte är nedtryckt, startar Commodore 128 i 40-kolumnsläge och bilden skickas ut genom kompositporten</w:t>
+      </w:r>
+      <w:r>
+        <w:rPr>
+          <w:rStyle w:val="Fotnotsreferens"/>
+        </w:rPr>
+        <w:footnoteReference w:id="3"/>
+      </w:r>
+      <w:r>
+        <w:t xml:space="preserve"> (5-polig DIN) eller RF-porten. Om knappen är nedtryckt, startar datorn i 80-kolumnsläge och bilden skickas </w:t>
+      </w:r>
+      <w:r>
+        <w:t>ut genom RGBI-anslutningen. (En monokrom bild skickas dessutom ut genom den 5-poliga DIN-kontakten.)</w:t>
+      </w:r>
+    </w:p>
+    <w:p>
+      <w:r>
+        <w:t>80-kolumnsläget är främst till för att köra mer avancerade textbaserade program för ordbehandling och kalkyl, så alla BASIC-kommandon som har med grafik att göra, har ingen synlig effekt</w:t>
+      </w:r>
+      <w:r>
+        <w:rPr>
+          <w:rStyle w:val="Fotnotsreferens"/>
+        </w:rPr>
+        <w:footnoteReference w:id="4"/>
+      </w:r>
+      <w:r>
+        <w:t xml:space="preserve"> i det läget. När jag kör mer avancerade program, som t.ex. </w:t>
+      </w:r>
+      <w:proofErr w:type="spellStart"/>
+      <w:r>
+        <w:t>SwiftCalc</w:t>
+      </w:r>
+      <w:proofErr w:type="spellEnd"/>
+      <w:r>
+        <w:fldChar w:fldCharType="begin"/>
+      </w:r>
+      <w:r>
+        <w:instrText xml:space="preserve"> XE "</w:instrText>
+      </w:r>
+      <w:proofErr w:type="spellStart"/>
+      <w:r>
+        <w:instrText>SwiftCalc</w:instrText>
+      </w:r>
+      <w:proofErr w:type="spellEnd"/>
+      <w:r>
+        <w:instrText xml:space="preserve">" </w:instrText>
+      </w:r>
+      <w:r>
+        <w:fldChar w:fldCharType="end"/>
+      </w:r>
+      <w:r>
+        <w:t>, eller CP/M-program som t.ex. Microsoft BASIC</w:t>
+      </w:r>
+      <w:r>
+        <w:fldChar w:fldCharType="begin"/>
+      </w:r>
+      <w:r>
+        <w:instrText xml:space="preserve"> XE "</w:instrText>
+      </w:r>
+      <w:r>
+        <w:instrText>Microsoft BASIC</w:instrText>
+      </w:r>
+      <w:r>
+        <w:instrText xml:space="preserve">" </w:instrText>
+      </w:r>
+      <w:r>
+        <w:fldChar w:fldCharType="end"/>
+      </w:r>
+      <w:r>
+        <w:t xml:space="preserve"> eller Turbo Pascal</w:t>
+      </w:r>
+      <w:r>
+        <w:fldChar w:fldCharType="begin"/>
+      </w:r>
+      <w:r>
+        <w:instrText xml:space="preserve"> XE "</w:instrText>
+      </w:r>
+      <w:r>
+        <w:instrText>Turbo Pascal</w:instrText>
+      </w:r>
+      <w:r>
+        <w:instrText xml:space="preserve">" </w:instrText>
+      </w:r>
+      <w:r>
+        <w:fldChar w:fldCharType="end"/>
+      </w:r>
+      <w:r>
+        <w:t>, så föredrar jag ändå 80-kolumnsläget eftersom det då är värt väldigt mycket att ha gott om utrymme på skärmen.</w:t>
+      </w:r>
+    </w:p>
+    <w:p>
+      <w:r>
+        <w:t xml:space="preserve">Färgpaletten ser lite annorlunda ut i 80-kolumnsläge. Tabellen på nästa sida visar vilken färg varje kod representerar i respektive läge. Dessutom är det bra att veta att bakgrundsfärgen och borderfärgen i 80-kolumnsläge alltid är svart. Kommandot </w:t>
+      </w:r>
+      <w:r>
+        <w:rPr>
+          <w:rStyle w:val="CodeChar"/>
+        </w:rPr>
+        <w:t>COLOR</w:t>
+      </w:r>
+      <w:r>
+        <w:fldChar w:fldCharType="begin"/>
+      </w:r>
+      <w:r>
+        <w:instrText xml:space="preserve"> XE "</w:instrText>
+      </w:r>
+      <w:r>
+        <w:instrText>COLOR</w:instrText>
+      </w:r>
+      <w:r>
+        <w:instrText xml:space="preserve">" </w:instrText>
+      </w:r>
+      <w:r>
+        <w:fldChar w:fldCharType="end"/>
+      </w:r>
+      <w:r>
+        <w:t xml:space="preserve"> påverkar endast den grafik som skickas till kompositporten eller RF-porten.</w:t>
+      </w:r>
+    </w:p>
+    <w:p/>
+    <w:p>
+      <w:r>
+        <w:br w:type="page"/>
+      </w:r>
+    </w:p>
+    <w:p>
+      <w:r>
+        <w:lastRenderedPageBreak/>
+        <w:t>Tabellen visar färg per färgkod i respektive läge.</w:t>
+      </w:r>
+      <w:r>
+        <w:t xml:space="preserve"> Skillnaderna (hälften av färgerna) är markerade med en stjärna (*).</w:t>
+      </w:r>
+    </w:p>
+    <w:tbl>
+      <w:tblPr>
+        <w:tblStyle w:val="Tabellrutnt"/>
+        <w:tblW w:w="0" w:type="auto"/>
+        <w:tblLook w:val="04A0" w:firstRow="1" w:lastRow="0" w:firstColumn="1" w:lastColumn="0" w:noHBand="0" w:noVBand="1"/>
+      </w:tblPr>
+      <w:tblGrid>
+        <w:gridCol w:w="988"/>
+        <w:gridCol w:w="2409"/>
+        <w:gridCol w:w="2148"/>
+      </w:tblGrid>
+      <w:tr>
+        <w:tc>
+          <w:tcPr>
+            <w:tcW w:w="988" w:type="dxa"/>
+          </w:tcPr>
+          <w:p>
+            <w:pPr>
+              <w:jc w:val="center"/>
+              <w:rPr>
+                <w:b/>
+                <w:bCs/>
+              </w:rPr>
+            </w:pPr>
+            <w:r>
+              <w:rPr>
+                <w:b/>
+                <w:bCs/>
+              </w:rPr>
+              <w:t>Färgkod</w:t>
+            </w:r>
+          </w:p>
+        </w:tc>
+        <w:tc>
+          <w:tcPr>
+            <w:tcW w:w="2409" w:type="dxa"/>
+          </w:tcPr>
+          <w:p>
+            <w:pPr>
+              <w:jc w:val="center"/>
+              <w:rPr>
+                <w:b/>
+                <w:bCs/>
+              </w:rPr>
+            </w:pPr>
+            <w:r>
+              <w:rPr>
+                <w:b/>
+                <w:bCs/>
+              </w:rPr>
+              <w:t>Färg i 40-kolumnsläge</w:t>
+            </w:r>
+          </w:p>
+        </w:tc>
+        <w:tc>
+          <w:tcPr>
+            <w:tcW w:w="2148" w:type="dxa"/>
+          </w:tcPr>
+          <w:p>
+            <w:pPr>
+              <w:jc w:val="center"/>
+              <w:rPr>
+                <w:b/>
+                <w:bCs/>
+              </w:rPr>
+            </w:pPr>
+            <w:r>
+              <w:rPr>
+                <w:b/>
+                <w:bCs/>
+              </w:rPr>
+              <w:t>Färg i 80-kolumnsläge</w:t>
+            </w:r>
+          </w:p>
+        </w:tc>
+      </w:tr>
+      <w:tr>
+        <w:tc>
+          <w:tcPr>
+            <w:tcW w:w="988" w:type="dxa"/>
+          </w:tcPr>
+          <w:p>
+            <w:pPr>
+              <w:jc w:val="center"/>
+            </w:pPr>
+            <w:r>
+              <w:t>1</w:t>
+            </w:r>
+          </w:p>
+        </w:tc>
+        <w:tc>
+          <w:tcPr>
+            <w:tcW w:w="2409" w:type="dxa"/>
+          </w:tcPr>
+          <w:p>
+            <w:pPr>
+              <w:jc w:val="center"/>
+            </w:pPr>
+            <w:r>
+              <w:t>Svart</w:t>
+            </w:r>
+          </w:p>
+        </w:tc>
+        <w:tc>
+          <w:tcPr>
+            <w:tcW w:w="2148" w:type="dxa"/>
+          </w:tcPr>
+          <w:p>
+            <w:pPr>
+              <w:jc w:val="center"/>
+            </w:pPr>
+            <w:r>
+              <w:t>Svart</w:t>
+            </w:r>
+          </w:p>
+        </w:tc>
+      </w:tr>
+      <w:tr>
+        <w:tc>
+          <w:tcPr>
+            <w:tcW w:w="988" w:type="dxa"/>
+          </w:tcPr>
+          <w:p>
+            <w:pPr>
+              <w:jc w:val="center"/>
+            </w:pPr>
+            <w:r>
+              <w:t>2</w:t>
+            </w:r>
+          </w:p>
+        </w:tc>
+        <w:tc>
+          <w:tcPr>
+            <w:tcW w:w="2409" w:type="dxa"/>
+          </w:tcPr>
+          <w:p>
+            <w:pPr>
+              <w:jc w:val="center"/>
+            </w:pPr>
+            <w:r>
+              <w:t>Vit</w:t>
+            </w:r>
+          </w:p>
+        </w:tc>
+        <w:tc>
+          <w:tcPr>
+            <w:tcW w:w="2148" w:type="dxa"/>
+          </w:tcPr>
+          <w:p>
+            <w:pPr>
+              <w:jc w:val="center"/>
+            </w:pPr>
+            <w:r>
+              <w:t>Vit</w:t>
+            </w:r>
+          </w:p>
+        </w:tc>
+      </w:tr>
+      <w:tr>
+        <w:tc>
+          <w:tcPr>
+            <w:tcW w:w="988" w:type="dxa"/>
+          </w:tcPr>
+          <w:p>
+            <w:pPr>
+              <w:jc w:val="center"/>
+            </w:pPr>
+            <w:r>
+              <w:t>3</w:t>
+            </w:r>
+          </w:p>
+        </w:tc>
+        <w:tc>
+          <w:tcPr>
+            <w:tcW w:w="2409" w:type="dxa"/>
+          </w:tcPr>
+          <w:p>
+            <w:pPr>
+              <w:jc w:val="center"/>
+            </w:pPr>
+            <w:r>
+              <w:t>Röd</w:t>
+            </w:r>
+          </w:p>
+        </w:tc>
+        <w:tc>
+          <w:tcPr>
+            <w:tcW w:w="2148" w:type="dxa"/>
+          </w:tcPr>
+          <w:p>
+            <w:pPr>
+              <w:jc w:val="center"/>
+            </w:pPr>
+            <w:r>
+              <w:t>Mörkröd*</w:t>
+            </w:r>
+          </w:p>
+        </w:tc>
+      </w:tr>
+      <w:tr>
+        <w:tc>
+          <w:tcPr>
+            <w:tcW w:w="988" w:type="dxa"/>
+          </w:tcPr>
+          <w:p>
+            <w:pPr>
+              <w:jc w:val="center"/>
+            </w:pPr>
+            <w:r>
+              <w:t>4</w:t>
+            </w:r>
+          </w:p>
+        </w:tc>
+        <w:tc>
+          <w:tcPr>
+            <w:tcW w:w="2409" w:type="dxa"/>
+          </w:tcPr>
+          <w:p>
+            <w:pPr>
+              <w:jc w:val="center"/>
+            </w:pPr>
+            <w:r>
+              <w:t>Turkos</w:t>
+            </w:r>
+          </w:p>
+        </w:tc>
+        <w:tc>
+          <w:tcPr>
+            <w:tcW w:w="2148" w:type="dxa"/>
+          </w:tcPr>
+          <w:p>
+            <w:pPr>
+              <w:jc w:val="center"/>
+            </w:pPr>
+            <w:r>
+              <w:t>Ljusturkos*</w:t>
+            </w:r>
+          </w:p>
+        </w:tc>
+      </w:tr>
+      <w:tr>
+        <w:tc>
+          <w:tcPr>
+            <w:tcW w:w="988" w:type="dxa"/>
+          </w:tcPr>
+          <w:p>
+            <w:pPr>
+              <w:jc w:val="center"/>
+            </w:pPr>
+            <w:r>
+              <w:t>5</w:t>
+            </w:r>
+          </w:p>
+        </w:tc>
+        <w:tc>
+          <w:tcPr>
+            <w:tcW w:w="2409" w:type="dxa"/>
+          </w:tcPr>
+          <w:p>
+            <w:pPr>
+              <w:jc w:val="center"/>
+            </w:pPr>
+            <w:r>
+              <w:t>Lila</w:t>
+            </w:r>
+          </w:p>
+        </w:tc>
+        <w:tc>
+          <w:tcPr>
+            <w:tcW w:w="2148" w:type="dxa"/>
+          </w:tcPr>
+          <w:p>
+            <w:pPr>
+              <w:jc w:val="center"/>
+            </w:pPr>
+            <w:r>
+              <w:t>Ljuslila*</w:t>
+            </w:r>
+          </w:p>
+        </w:tc>
+      </w:tr>
+      <w:tr>
+        <w:tc>
+          <w:tcPr>
+            <w:tcW w:w="988" w:type="dxa"/>
+          </w:tcPr>
+          <w:p>
+            <w:pPr>
+              <w:jc w:val="center"/>
+            </w:pPr>
+            <w:r>
+              <w:t>6</w:t>
+            </w:r>
+          </w:p>
+        </w:tc>
+        <w:tc>
+          <w:tcPr>
+            <w:tcW w:w="2409" w:type="dxa"/>
+          </w:tcPr>
+          <w:p>
+            <w:pPr>
+              <w:jc w:val="center"/>
+            </w:pPr>
+            <w:r>
+              <w:t>Grön</w:t>
+            </w:r>
+          </w:p>
+        </w:tc>
+        <w:tc>
+          <w:tcPr>
+            <w:tcW w:w="2148" w:type="dxa"/>
+          </w:tcPr>
+          <w:p>
+            <w:pPr>
+              <w:jc w:val="center"/>
+            </w:pPr>
+            <w:r>
+              <w:t>Mörkgrön*</w:t>
+            </w:r>
+          </w:p>
+        </w:tc>
+      </w:tr>
+      <w:tr>
+        <w:tc>
+          <w:tcPr>
+            <w:tcW w:w="988" w:type="dxa"/>
+          </w:tcPr>
+          <w:p>
+            <w:pPr>
+              <w:jc w:val="center"/>
+            </w:pPr>
+            <w:r>
+              <w:t>7</w:t>
+            </w:r>
+          </w:p>
+        </w:tc>
+        <w:tc>
+          <w:tcPr>
+            <w:tcW w:w="2409" w:type="dxa"/>
+          </w:tcPr>
+          <w:p>
+            <w:pPr>
+              <w:jc w:val="center"/>
+            </w:pPr>
+            <w:r>
+              <w:t>Blå</w:t>
+            </w:r>
+          </w:p>
+        </w:tc>
+        <w:tc>
+          <w:tcPr>
+            <w:tcW w:w="2148" w:type="dxa"/>
+          </w:tcPr>
+          <w:p>
+            <w:pPr>
+              <w:jc w:val="center"/>
+            </w:pPr>
+            <w:r>
+              <w:t>Mörkblå*</w:t>
+            </w:r>
+          </w:p>
+        </w:tc>
+      </w:tr>
+      <w:tr>
+        <w:tc>
+          <w:tcPr>
+            <w:tcW w:w="988" w:type="dxa"/>
+          </w:tcPr>
+          <w:p>
+            <w:pPr>
+              <w:jc w:val="center"/>
+            </w:pPr>
+            <w:r>
+              <w:t>8</w:t>
+            </w:r>
+          </w:p>
+        </w:tc>
+        <w:tc>
+          <w:tcPr>
+            <w:tcW w:w="2409" w:type="dxa"/>
+          </w:tcPr>
+          <w:p>
+            <w:pPr>
+              <w:jc w:val="center"/>
+            </w:pPr>
+            <w:r>
+              <w:t>Gul</w:t>
+            </w:r>
+          </w:p>
+        </w:tc>
+        <w:tc>
+          <w:tcPr>
+            <w:tcW w:w="2148" w:type="dxa"/>
+          </w:tcPr>
+          <w:p>
+            <w:pPr>
+              <w:jc w:val="center"/>
+            </w:pPr>
+            <w:r>
+              <w:t>Ljusgul*</w:t>
+            </w:r>
+          </w:p>
+        </w:tc>
+      </w:tr>
+      <w:tr>
+        <w:tc>
+          <w:tcPr>
+            <w:tcW w:w="988" w:type="dxa"/>
+          </w:tcPr>
+          <w:p>
+            <w:pPr>
+              <w:jc w:val="center"/>
+            </w:pPr>
+            <w:r>
+              <w:t>9</w:t>
+            </w:r>
+          </w:p>
+        </w:tc>
+        <w:tc>
+          <w:tcPr>
+            <w:tcW w:w="2409" w:type="dxa"/>
+          </w:tcPr>
+          <w:p>
+            <w:pPr>
+              <w:jc w:val="center"/>
+            </w:pPr>
+            <w:r>
+              <w:t>Orange</w:t>
+            </w:r>
+          </w:p>
+        </w:tc>
+        <w:tc>
+          <w:tcPr>
+            <w:tcW w:w="2148" w:type="dxa"/>
+          </w:tcPr>
+          <w:p>
+            <w:pPr>
+              <w:jc w:val="center"/>
+            </w:pPr>
+            <w:r>
+              <w:t>Mörklila*</w:t>
+            </w:r>
+          </w:p>
+        </w:tc>
+      </w:tr>
+      <w:tr>
+        <w:tc>
+          <w:tcPr>
+            <w:tcW w:w="988" w:type="dxa"/>
+          </w:tcPr>
+          <w:p>
+            <w:pPr>
+              <w:jc w:val="center"/>
+            </w:pPr>
+            <w:r>
+              <w:t>10</w:t>
+            </w:r>
+          </w:p>
+        </w:tc>
+        <w:tc>
+          <w:tcPr>
+            <w:tcW w:w="2409" w:type="dxa"/>
+          </w:tcPr>
+          <w:p>
+            <w:pPr>
+              <w:jc w:val="center"/>
+            </w:pPr>
+            <w:r>
+              <w:t>Brun</w:t>
+            </w:r>
+          </w:p>
+        </w:tc>
+        <w:tc>
+          <w:tcPr>
+            <w:tcW w:w="2148" w:type="dxa"/>
+          </w:tcPr>
+          <w:p>
+            <w:pPr>
+              <w:jc w:val="center"/>
+            </w:pPr>
+            <w:r>
+              <w:t>Brun</w:t>
+            </w:r>
+          </w:p>
+        </w:tc>
+      </w:tr>
+      <w:tr>
+        <w:tc>
+          <w:tcPr>
+            <w:tcW w:w="988" w:type="dxa"/>
+          </w:tcPr>
+          <w:p>
+            <w:pPr>
+              <w:jc w:val="center"/>
+            </w:pPr>
+            <w:r>
+              <w:t>11</w:t>
+            </w:r>
+          </w:p>
+        </w:tc>
+        <w:tc>
+          <w:tcPr>
+            <w:tcW w:w="2409" w:type="dxa"/>
+          </w:tcPr>
+          <w:p>
+            <w:pPr>
+              <w:jc w:val="center"/>
+            </w:pPr>
+            <w:r>
+              <w:t>Ljusröd</w:t>
+            </w:r>
+          </w:p>
+        </w:tc>
+        <w:tc>
+          <w:tcPr>
+            <w:tcW w:w="2148" w:type="dxa"/>
+          </w:tcPr>
+          <w:p>
+            <w:pPr>
+              <w:jc w:val="center"/>
+            </w:pPr>
+            <w:r>
+              <w:t>Ljusröd</w:t>
+            </w:r>
+          </w:p>
+        </w:tc>
+      </w:tr>
+      <w:tr>
+        <w:tc>
+          <w:tcPr>
+            <w:tcW w:w="988" w:type="dxa"/>
+          </w:tcPr>
+          <w:p>
+            <w:pPr>
+              <w:jc w:val="center"/>
+            </w:pPr>
+            <w:r>
+              <w:t>12</w:t>
+            </w:r>
+          </w:p>
+        </w:tc>
+        <w:tc>
+          <w:tcPr>
+            <w:tcW w:w="2409" w:type="dxa"/>
+          </w:tcPr>
+          <w:p>
+            <w:pPr>
+              <w:jc w:val="center"/>
+            </w:pPr>
+            <w:r>
+              <w:t>Mörkgrå</w:t>
+            </w:r>
+          </w:p>
+        </w:tc>
+        <w:tc>
+          <w:tcPr>
+            <w:tcW w:w="2148" w:type="dxa"/>
+          </w:tcPr>
+          <w:p>
+            <w:pPr>
+              <w:jc w:val="center"/>
+            </w:pPr>
+            <w:r>
+              <w:t>Mörkturkos*</w:t>
+            </w:r>
+          </w:p>
+        </w:tc>
+      </w:tr>
+      <w:tr>
+        <w:tc>
+          <w:tcPr>
+            <w:tcW w:w="988" w:type="dxa"/>
+          </w:tcPr>
+          <w:p>
+            <w:pPr>
+              <w:jc w:val="center"/>
+            </w:pPr>
+            <w:r>
+              <w:t>13</w:t>
+            </w:r>
+          </w:p>
+        </w:tc>
+        <w:tc>
+          <w:tcPr>
+            <w:tcW w:w="2409" w:type="dxa"/>
+          </w:tcPr>
+          <w:p>
+            <w:pPr>
+              <w:jc w:val="center"/>
+            </w:pPr>
+            <w:r>
+              <w:t>Grå</w:t>
+            </w:r>
+          </w:p>
+        </w:tc>
+        <w:tc>
+          <w:tcPr>
+            <w:tcW w:w="2148" w:type="dxa"/>
+          </w:tcPr>
+          <w:p>
+            <w:pPr>
+              <w:jc w:val="center"/>
+            </w:pPr>
+            <w:r>
+              <w:t>Grå</w:t>
+            </w:r>
+          </w:p>
+        </w:tc>
+      </w:tr>
+      <w:tr>
+        <w:tc>
+          <w:tcPr>
+            <w:tcW w:w="988" w:type="dxa"/>
+          </w:tcPr>
+          <w:p>
+            <w:pPr>
+              <w:jc w:val="center"/>
+            </w:pPr>
+            <w:r>
+              <w:t>14</w:t>
+            </w:r>
+          </w:p>
+        </w:tc>
+        <w:tc>
+          <w:tcPr>
+            <w:tcW w:w="2409" w:type="dxa"/>
+          </w:tcPr>
+          <w:p>
+            <w:pPr>
+              <w:jc w:val="center"/>
+            </w:pPr>
+            <w:r>
+              <w:t>Ljusgrön</w:t>
+            </w:r>
+          </w:p>
+        </w:tc>
+        <w:tc>
+          <w:tcPr>
+            <w:tcW w:w="2148" w:type="dxa"/>
+          </w:tcPr>
+          <w:p>
+            <w:pPr>
+              <w:jc w:val="center"/>
+            </w:pPr>
+            <w:r>
+              <w:t>Ljusgrön</w:t>
+            </w:r>
+          </w:p>
+        </w:tc>
+      </w:tr>
+      <w:tr>
+        <w:tc>
+          <w:tcPr>
+            <w:tcW w:w="988" w:type="dxa"/>
+          </w:tcPr>
+          <w:p>
+            <w:pPr>
+              <w:jc w:val="center"/>
+            </w:pPr>
+            <w:r>
+              <w:t>15</w:t>
+            </w:r>
+          </w:p>
+        </w:tc>
+        <w:tc>
+          <w:tcPr>
+            <w:tcW w:w="2409" w:type="dxa"/>
+          </w:tcPr>
+          <w:p>
+            <w:pPr>
+              <w:jc w:val="center"/>
+            </w:pPr>
+            <w:r>
+              <w:t>Ljusblå</w:t>
+            </w:r>
+          </w:p>
+        </w:tc>
+        <w:tc>
+          <w:tcPr>
+            <w:tcW w:w="2148" w:type="dxa"/>
+          </w:tcPr>
+          <w:p>
+            <w:pPr>
+              <w:jc w:val="center"/>
+            </w:pPr>
+            <w:r>
+              <w:t>Ljusblå</w:t>
+            </w:r>
+          </w:p>
+        </w:tc>
+      </w:tr>
+      <w:tr>
+        <w:tc>
+          <w:tcPr>
+            <w:tcW w:w="988" w:type="dxa"/>
+          </w:tcPr>
+          <w:p>
+            <w:pPr>
+              <w:jc w:val="center"/>
+            </w:pPr>
+            <w:r>
+              <w:t>16</w:t>
+            </w:r>
+          </w:p>
+        </w:tc>
+        <w:tc>
+          <w:tcPr>
+            <w:tcW w:w="2409" w:type="dxa"/>
+          </w:tcPr>
+          <w:p>
+            <w:pPr>
+              <w:jc w:val="center"/>
+            </w:pPr>
+            <w:r>
+              <w:t>Ljusgrå</w:t>
+            </w:r>
+          </w:p>
+        </w:tc>
+        <w:tc>
+          <w:tcPr>
+            <w:tcW w:w="2148" w:type="dxa"/>
+          </w:tcPr>
+          <w:p>
+            <w:pPr>
+              <w:jc w:val="center"/>
+            </w:pPr>
+            <w:r>
+              <w:t>Ljusgrå</w:t>
+            </w:r>
+          </w:p>
+        </w:tc>
+      </w:tr>
+    </w:tbl>
+    <w:p>
+      <w:r>
+        <w:br/>
+      </w:r>
+    </w:p>
+    <w:p/>
+    <w:p/>
+    <w:p>
+      <w:pPr>
         <w:sectPr>
           <w:pgSz w:w="8391" w:h="11907" w:code="11"/>
           <w:pgMar w:top="1418" w:right="1418" w:bottom="1418" w:left="1418" w:header="709" w:footer="709" w:gutter="0"/>
@@ -7177,27 +8157,9 @@
         </w:sectPr>
       </w:pPr>
     </w:p>
-    <w:p>
-      <w:pPr>
-        <w:rPr>
-          <w:lang w:val="en-US"/>
-        </w:rPr>
-      </w:pPr>
-    </w:p>
-    <w:p>
-      <w:pPr>
-        <w:rPr>
-          <w:lang w:val="en-US"/>
-        </w:rPr>
-      </w:pPr>
-    </w:p>
-    <w:p>
-      <w:pPr>
-        <w:rPr>
-          <w:lang w:val="en-US"/>
-        </w:rPr>
-      </w:pPr>
-    </w:p>
+    <w:p/>
+    <w:p/>
+    <w:p/>
     <w:p>
       <w:pPr>
         <w:jc w:val="center"/>
@@ -9257,6 +10219,21 @@
         <w:pStyle w:val="Rubrik2"/>
       </w:pPr>
       <w:r>
+        <w:t>Joystick</w:t>
+      </w:r>
+    </w:p>
+    <w:p>
+      <w:proofErr w:type="spellStart"/>
+      <w:r>
+        <w:t>xxxxxxxxxx</w:t>
+      </w:r>
+      <w:proofErr w:type="spellEnd"/>
+    </w:p>
+    <w:p>
+      <w:pPr>
+        <w:pStyle w:val="Rubrik2"/>
+      </w:pPr>
+      <w:r>
         <w:t>Kilobyte</w:t>
       </w:r>
     </w:p>
@@ -9326,6 +10303,7 @@
         <w:pStyle w:val="Rubrik2"/>
       </w:pPr>
       <w:r>
+        <w:lastRenderedPageBreak/>
         <w:t>Konsol</w:t>
       </w:r>
     </w:p>
@@ -9374,9 +10352,23 @@
       <w:pPr>
         <w:pStyle w:val="Rubrik2"/>
       </w:pPr>
+      <w:r>
+        <w:t>Ljuspenna</w:t>
+      </w:r>
+    </w:p>
+    <w:p>
       <w:proofErr w:type="spellStart"/>
       <w:r>
-        <w:lastRenderedPageBreak/>
+        <w:t>xxxxx</w:t>
+      </w:r>
+      <w:proofErr w:type="spellEnd"/>
+    </w:p>
+    <w:p>
+      <w:pPr>
+        <w:pStyle w:val="Rubrik2"/>
+      </w:pPr>
+      <w:proofErr w:type="spellStart"/>
+      <w:r>
         <w:t>Loader</w:t>
       </w:r>
       <w:proofErr w:type="spellEnd"/>
@@ -9644,6 +10636,7 @@
         <w:pStyle w:val="Rubrik2"/>
       </w:pPr>
       <w:r>
+        <w:lastRenderedPageBreak/>
         <w:t>Operand</w:t>
       </w:r>
     </w:p>
@@ -9804,9 +10797,23 @@
         <w:pStyle w:val="Code"/>
       </w:pPr>
       <w:r>
-        <w:lastRenderedPageBreak/>
         <w:t>X = 1 + 2</w:t>
       </w:r>
+    </w:p>
+    <w:p>
+      <w:pPr>
+        <w:pStyle w:val="Rubrik2"/>
+      </w:pPr>
+      <w:r>
+        <w:t>Paddel</w:t>
+      </w:r>
+    </w:p>
+    <w:p>
+      <w:proofErr w:type="spellStart"/>
+      <w:r>
+        <w:t>xxxxxxxxx</w:t>
+      </w:r>
+      <w:proofErr w:type="spellEnd"/>
     </w:p>
     <w:p>
       <w:pPr>
@@ -10046,6 +11053,7 @@
         <w:pStyle w:val="Rubrik2"/>
       </w:pPr>
       <w:r>
+        <w:lastRenderedPageBreak/>
         <w:t>Pixel</w:t>
       </w:r>
     </w:p>
@@ -10170,7 +11178,6 @@
       </w:pPr>
       <w:bookmarkStart w:id="22" w:name="_Hlk149838023"/>
       <w:r>
-        <w:lastRenderedPageBreak/>
         <w:t>Radnummer</w:t>
       </w:r>
     </w:p>
@@ -10518,6 +11525,7 @@
         <w:pStyle w:val="Rubrik2"/>
       </w:pPr>
       <w:r>
+        <w:lastRenderedPageBreak/>
         <w:t>Sekundärminne</w:t>
       </w:r>
     </w:p>
@@ -10662,7 +11670,6 @@
         <w:pStyle w:val="Rubrik2"/>
       </w:pPr>
       <w:r>
-        <w:lastRenderedPageBreak/>
         <w:t>Sprite</w:t>
       </w:r>
     </w:p>
@@ -11265,7 +12272,7 @@
                 <w:b/>
                 <w:sz w:val="12"/>
               </w:rPr>
-              <w:footnoteReference w:id="3"/>
+              <w:footnoteReference w:id="5"/>
             </w:r>
           </w:p>
         </w:tc>
@@ -11431,7 +12438,7 @@
                 <w:b/>
                 <w:sz w:val="12"/>
               </w:rPr>
-              <w:footnoteReference w:id="4"/>
+              <w:footnoteReference w:id="6"/>
             </w:r>
           </w:p>
         </w:tc>
@@ -11702,7 +12709,7 @@
                 <w:rStyle w:val="Fotnotsreferens"/>
                 <w:sz w:val="12"/>
               </w:rPr>
-              <w:footnoteReference w:id="5"/>
+              <w:footnoteReference w:id="7"/>
             </w:r>
           </w:p>
         </w:tc>
@@ -12892,22 +13899,6 @@
         <w:rPr>
           <w:noProof/>
         </w:rPr>
-      </w:pPr>
-      <w:r>
-        <w:fldChar w:fldCharType="begin"/>
-      </w:r>
-      <w:r>
-        <w:instrText xml:space="preserve"> INDEX \c "2" \z "1053" </w:instrText>
-      </w:r>
-      <w:r>
-        <w:fldChar w:fldCharType="separate"/>
-      </w:r>
-    </w:p>
-    <w:p>
-      <w:pPr>
-        <w:rPr>
-          <w:noProof/>
-        </w:rPr>
         <w:sectPr>
           <w:pgSz w:w="8391" w:h="11907" w:code="11"/>
           <w:pgMar w:top="1418" w:right="1418" w:bottom="1418" w:left="1418" w:header="709" w:footer="709" w:gutter="0"/>
@@ -12916,6 +13907,15 @@
           <w:docGrid w:linePitch="360"/>
         </w:sectPr>
       </w:pPr>
+      <w:r>
+        <w:fldChar w:fldCharType="begin"/>
+      </w:r>
+      <w:r>
+        <w:instrText xml:space="preserve"> INDEX \c "2" \z "1053" </w:instrText>
+      </w:r>
+      <w:r>
+        <w:fldChar w:fldCharType="separate"/>
+      </w:r>
     </w:p>
     <w:p>
       <w:pPr>
@@ -13849,7 +14849,7 @@
         <w:rPr>
           <w:noProof/>
         </w:rPr>
-        <w:t>prestanda, 17</w:t>
+        <w:t>POINTER, 14</w:t>
       </w:r>
     </w:p>
     <w:p>
@@ -13866,7 +14866,7 @@
         <w:rPr>
           <w:noProof/>
         </w:rPr>
-        <w:t>primärminne, 49</w:t>
+        <w:t>prestanda, 17</w:t>
       </w:r>
     </w:p>
     <w:p>
@@ -13883,7 +14883,7 @@
         <w:rPr>
           <w:noProof/>
         </w:rPr>
-        <w:t>pseudografik, 49</w:t>
+        <w:t>primärminne, 49</w:t>
       </w:r>
     </w:p>
     <w:p>
@@ -13900,7 +14900,7 @@
         <w:rPr>
           <w:noProof/>
         </w:rPr>
-        <w:t>radnummer, 11, 50</w:t>
+        <w:t>pseudografik, 49</w:t>
       </w:r>
     </w:p>
     <w:p>
@@ -13917,7 +14917,7 @@
         <w:rPr>
           <w:noProof/>
         </w:rPr>
-        <w:t>RAM, 50</w:t>
+        <w:t>radnummer, 11, 50</w:t>
       </w:r>
     </w:p>
     <w:p>
@@ -13934,7 +14934,7 @@
         <w:rPr>
           <w:noProof/>
         </w:rPr>
-        <w:t>random access memory, 50</w:t>
+        <w:t>RAM, 50</w:t>
       </w:r>
     </w:p>
     <w:p>
@@ -13951,7 +14951,7 @@
         <w:rPr>
           <w:noProof/>
         </w:rPr>
-        <w:t>ren funktion, 50</w:t>
+        <w:t>random access memory, 50</w:t>
       </w:r>
     </w:p>
     <w:p>
@@ -13968,7 +14968,7 @@
         <w:rPr>
           <w:noProof/>
         </w:rPr>
-        <w:t>RENUMBER, 12</w:t>
+        <w:t>ren funktion, 50</w:t>
       </w:r>
     </w:p>
     <w:p>
@@ -13985,7 +14985,7 @@
         <w:rPr>
           <w:noProof/>
         </w:rPr>
-        <w:t>reset, 50</w:t>
+        <w:t>RENUMBER, 12</w:t>
       </w:r>
     </w:p>
     <w:p>
@@ -14002,7 +15002,7 @@
         <w:rPr>
           <w:noProof/>
         </w:rPr>
-        <w:t>ROM, 50</w:t>
+        <w:t>reset, 50</w:t>
       </w:r>
     </w:p>
     <w:p>
@@ -14019,7 +15019,7 @@
         <w:rPr>
           <w:noProof/>
         </w:rPr>
-        <w:t>sekundärminne, 50</w:t>
+        <w:t>ROM, 50</w:t>
       </w:r>
     </w:p>
     <w:p>
@@ -14036,7 +15036,7 @@
         <w:rPr>
           <w:noProof/>
         </w:rPr>
-        <w:t>sekventiell fil, 50</w:t>
+        <w:t>sekundärminne, 50</w:t>
       </w:r>
     </w:p>
     <w:p>
@@ -14053,7 +15053,7 @@
         <w:rPr>
           <w:noProof/>
         </w:rPr>
-        <w:t>SLEEP, 17</w:t>
+        <w:t>sekventiell fil, 50</w:t>
       </w:r>
     </w:p>
     <w:p>
@@ -14070,7 +15070,7 @@
         <w:rPr>
           <w:noProof/>
         </w:rPr>
-        <w:t>SLOW, 17</w:t>
+        <w:t>SLEEP, 18</w:t>
       </w:r>
     </w:p>
     <w:p>
@@ -14087,7 +15087,7 @@
         <w:rPr>
           <w:noProof/>
         </w:rPr>
-        <w:t>soft reset, 50</w:t>
+        <w:t>SLOW, 17</w:t>
       </w:r>
     </w:p>
     <w:p>
@@ -14104,7 +15104,7 @@
         <w:rPr>
           <w:noProof/>
         </w:rPr>
-        <w:t>sprite, 51</w:t>
+        <w:t>soft reset, 50</w:t>
       </w:r>
     </w:p>
     <w:p>
@@ -14121,7 +15121,7 @@
         <w:rPr>
           <w:noProof/>
         </w:rPr>
-        <w:t>STASH, 14</w:t>
+        <w:t>sprite, 51</w:t>
       </w:r>
     </w:p>
     <w:p>
@@ -14138,7 +15138,7 @@
         <w:rPr>
           <w:noProof/>
         </w:rPr>
-        <w:t>SWAP, 14</w:t>
+        <w:t>STASH, 14</w:t>
       </w:r>
     </w:p>
     <w:p>
@@ -14155,7 +15155,7 @@
         <w:rPr>
           <w:noProof/>
         </w:rPr>
-        <w:t>systemvariabel, 51</w:t>
+        <w:t>SWAP, 14</w:t>
       </w:r>
     </w:p>
     <w:p>
@@ -14172,7 +15172,7 @@
         <w:rPr>
           <w:noProof/>
         </w:rPr>
-        <w:t>textkonsol, 47</w:t>
+        <w:t>systemvariabel, 51</w:t>
       </w:r>
     </w:p>
     <w:p>
@@ -14189,7 +15189,7 @@
         <w:rPr>
           <w:noProof/>
         </w:rPr>
-        <w:t>textmarkör, 48</w:t>
+        <w:t>textkonsol, 47</w:t>
       </w:r>
     </w:p>
     <w:p>
@@ -14206,7 +15206,7 @@
         <w:rPr>
           <w:noProof/>
         </w:rPr>
-        <w:t>unresolved reference, 13</w:t>
+        <w:t>textmarkör, 48</w:t>
       </w:r>
     </w:p>
     <w:p>
@@ -14223,7 +15223,7 @@
         <w:rPr>
           <w:noProof/>
         </w:rPr>
-        <w:t>VAL, 20</w:t>
+        <w:t>unresolved reference, 13</w:t>
       </w:r>
     </w:p>
     <w:p>
@@ -14240,7 +15240,7 @@
         <w:rPr>
           <w:noProof/>
         </w:rPr>
-        <w:t>vektor, 51</w:t>
+        <w:t>VAL, 20</w:t>
       </w:r>
     </w:p>
     <w:p>
@@ -14258,6 +15258,23 @@
           <w:noProof/>
         </w:rPr>
         <w:lastRenderedPageBreak/>
+        <w:t>vektor, 51</w:t>
+      </w:r>
+    </w:p>
+    <w:p>
+      <w:pPr>
+        <w:pStyle w:val="Index1"/>
+        <w:tabs>
+          <w:tab w:val="right" w:leader="dot" w:pos="2407"/>
+        </w:tabs>
+        <w:rPr>
+          <w:noProof/>
+        </w:rPr>
+      </w:pPr>
+      <w:r>
+        <w:rPr>
+          <w:noProof/>
+        </w:rPr>
         <w:t>VIC-20, 53</w:t>
       </w:r>
     </w:p>
@@ -14616,27 +15633,14 @@
       <w:r>
         <w:t xml:space="preserve"> Bilden används även för att visa datorns tangentbordslayout på sida </w:t>
       </w:r>
-      <w:r>
-        <w:fldChar w:fldCharType="begin"/>
-      </w:r>
-      <w:r>
-        <w:instrText xml:space="preserve"> PAGEREF Tangentbordslayout </w:instrText>
-      </w:r>
-      <w:r>
-        <w:fldChar w:fldCharType="separate"/>
-      </w:r>
-      <w:r>
-        <w:rPr>
-          <w:noProof/>
-        </w:rPr>
-        <w:t>4</w:t>
-      </w:r>
-      <w:r>
-        <w:rPr>
-          <w:noProof/>
-        </w:rPr>
-        <w:fldChar w:fldCharType="end"/>
-      </w:r>
+      <w:fldSimple w:instr=" PAGEREF Tangentbordslayout ">
+        <w:r>
+          <w:rPr>
+            <w:noProof/>
+          </w:rPr>
+          <w:t>4</w:t>
+        </w:r>
+      </w:fldSimple>
       <w:r>
         <w:t>.</w:t>
       </w:r>
@@ -15014,13 +16018,7 @@
         <w:footnoteRef/>
       </w:r>
       <w:r>
-        <w:t xml:space="preserve"> </w:t>
-      </w:r>
-      <w:r>
-        <w:rPr>
-          <w:rStyle w:val="FotnotChar"/>
-        </w:rPr>
-        <w:t>Utöver BASIC.</w:t>
+        <w:t xml:space="preserve"> Se manualen till Commodore 128 för information om vilka portar som finns tillgängliga och vilken som gör vad.</w:t>
       </w:r>
     </w:p>
   </w:footnote>
@@ -15036,17 +16034,55 @@
         <w:footnoteRef/>
       </w:r>
       <w:r>
-        <w:t xml:space="preserve"> </w:t>
-      </w:r>
-      <w:r>
-        <w:rPr>
-          <w:rStyle w:val="FotnotChar"/>
-        </w:rPr>
-        <w:t>Processorns hastighet är aningen olika för PAL-anpassade datorer och NTSC-anpassade datorer. För Commodore 128 gäller 4 MHz när Z80B-processorn används.</w:t>
+        <w:t xml:space="preserve"> Om du har två monitorer, en som är inkopplad i RGBI-porten och en som är inkopplad i DIN-porten eller RF-porten, så kommer du faktiskt se effekten av de grafikkommandon som körs i den sistnämnda monitorn. Detta är inte dokumenterat av Commodore, förmodligen för att deras monitorer är så dyra att de flesta ändå bara äger högst en enda.</w:t>
       </w:r>
     </w:p>
   </w:footnote>
   <w:footnote w:id="5">
+    <w:p>
+      <w:pPr>
+        <w:pStyle w:val="Fotnotstext"/>
+      </w:pPr>
+      <w:r>
+        <w:rPr>
+          <w:rStyle w:val="Fotnotsreferens"/>
+        </w:rPr>
+        <w:footnoteRef/>
+      </w:r>
+      <w:r>
+        <w:t xml:space="preserve"> </w:t>
+      </w:r>
+      <w:r>
+        <w:rPr>
+          <w:rStyle w:val="FotnotChar"/>
+        </w:rPr>
+        <w:t>Utöver BASIC.</w:t>
+      </w:r>
+    </w:p>
+  </w:footnote>
+  <w:footnote w:id="6">
+    <w:p>
+      <w:pPr>
+        <w:pStyle w:val="Fotnotstext"/>
+      </w:pPr>
+      <w:r>
+        <w:rPr>
+          <w:rStyle w:val="Fotnotsreferens"/>
+        </w:rPr>
+        <w:footnoteRef/>
+      </w:r>
+      <w:r>
+        <w:t xml:space="preserve"> </w:t>
+      </w:r>
+      <w:r>
+        <w:rPr>
+          <w:rStyle w:val="FotnotChar"/>
+        </w:rPr>
+        <w:t>Processorns hastighet är aningen olika för PAL-anpassade datorer och NTSC-anpassade datorer. För Commodore 128 gäller 4 MHz när Z80B-processorn används.</w:t>
+      </w:r>
+    </w:p>
+  </w:footnote>
+  <w:footnote w:id="7">
     <w:p>
       <w:pPr>
         <w:pStyle w:val="Fotnotstext"/>
@@ -15109,7 +16145,7 @@
         <w:noProof/>
         <w:sz w:val="16"/>
       </w:rPr>
-      <w:t>Index</w:t>
+      <w:t>80-kolumnsläge</w:t>
     </w:r>
     <w:r>
       <w:rPr>

</xml_diff>

<commit_message>
Pågående arbete med SOUND
</commit_message>
<xml_diff>
--- a/Commodore BASIC 7.0 for C128.docx
+++ b/Commodore BASIC 7.0 for C128.docx
@@ -500,38 +500,29 @@
           <w:sz w:val="12"/>
           <w:szCs w:val="12"/>
         </w:rPr>
-        <w:t xml:space="preserve">Publicerad </w:t>
-      </w:r>
-      <w:proofErr w:type="gramStart"/>
+        <w:t>Publicerad 202</w:t>
+      </w:r>
       <w:r>
         <w:rPr>
           <w:sz w:val="12"/>
           <w:szCs w:val="12"/>
         </w:rPr>
-        <w:t>202</w:t>
+        <w:t>4</w:t>
       </w:r>
       <w:r>
         <w:rPr>
           <w:sz w:val="12"/>
           <w:szCs w:val="12"/>
         </w:rPr>
-        <w:t>4</w:t>
+        <w:t>-</w:t>
       </w:r>
       <w:r>
         <w:rPr>
           <w:sz w:val="12"/>
           <w:szCs w:val="12"/>
         </w:rPr>
-        <w:t>-</w:t>
-      </w:r>
-      <w:r>
-        <w:rPr>
-          <w:sz w:val="12"/>
-          <w:szCs w:val="12"/>
-        </w:rPr>
         <w:t>03</w:t>
       </w:r>
-      <w:proofErr w:type="gramEnd"/>
       <w:r>
         <w:rPr>
           <w:sz w:val="12"/>
@@ -1310,7 +1301,7 @@
                 <w:noProof/>
                 <w:webHidden/>
               </w:rPr>
-              <w:t>30</w:t>
+              <w:t>31</w:t>
             </w:r>
             <w:r>
               <w:rPr>
@@ -1383,7 +1374,7 @@
                 <w:noProof/>
                 <w:webHidden/>
               </w:rPr>
-              <w:t>32</w:t>
+              <w:t>33</w:t>
             </w:r>
             <w:r>
               <w:rPr>
@@ -1456,7 +1447,7 @@
                 <w:noProof/>
                 <w:webHidden/>
               </w:rPr>
-              <w:t>34</w:t>
+              <w:t>35</w:t>
             </w:r>
             <w:r>
               <w:rPr>
@@ -1529,7 +1520,7 @@
                 <w:noProof/>
                 <w:webHidden/>
               </w:rPr>
-              <w:t>36</w:t>
+              <w:t>37</w:t>
             </w:r>
             <w:r>
               <w:rPr>
@@ -1603,7 +1594,7 @@
                 <w:noProof/>
                 <w:webHidden/>
               </w:rPr>
-              <w:t>39</w:t>
+              <w:t>40</w:t>
             </w:r>
             <w:r>
               <w:rPr>
@@ -1676,7 +1667,7 @@
                 <w:noProof/>
                 <w:webHidden/>
               </w:rPr>
-              <w:t>42</w:t>
+              <w:t>43</w:t>
             </w:r>
             <w:r>
               <w:rPr>
@@ -1750,7 +1741,7 @@
                 <w:noProof/>
                 <w:webHidden/>
               </w:rPr>
-              <w:t>44</w:t>
+              <w:t>45</w:t>
             </w:r>
             <w:r>
               <w:rPr>
@@ -1824,7 +1815,7 @@
                 <w:noProof/>
                 <w:webHidden/>
               </w:rPr>
-              <w:t>46</w:t>
+              <w:t>47</w:t>
             </w:r>
             <w:r>
               <w:rPr>
@@ -1897,7 +1888,7 @@
                 <w:noProof/>
                 <w:webHidden/>
               </w:rPr>
-              <w:t>48</w:t>
+              <w:t>49</w:t>
             </w:r>
             <w:r>
               <w:rPr>
@@ -1970,7 +1961,7 @@
                 <w:noProof/>
                 <w:webHidden/>
               </w:rPr>
-              <w:t>57</w:t>
+              <w:t>58</w:t>
             </w:r>
             <w:r>
               <w:rPr>
@@ -2044,7 +2035,7 @@
                 <w:noProof/>
                 <w:webHidden/>
               </w:rPr>
-              <w:t>59</w:t>
+              <w:t>60</w:t>
             </w:r>
             <w:r>
               <w:rPr>
@@ -2117,7 +2108,7 @@
                 <w:noProof/>
                 <w:webHidden/>
               </w:rPr>
-              <w:t>61</w:t>
+              <w:t>62</w:t>
             </w:r>
             <w:r>
               <w:rPr>
@@ -2190,7 +2181,7 @@
                 <w:noProof/>
                 <w:webHidden/>
               </w:rPr>
-              <w:t>64</w:t>
+              <w:t>65</w:t>
             </w:r>
             <w:r>
               <w:rPr>
@@ -2511,14 +2502,12 @@
       <w:r>
         <w:t xml:space="preserve"> </w:t>
       </w:r>
-      <w:proofErr w:type="spellStart"/>
       <w:r>
         <w:rPr>
           <w:b/>
         </w:rPr>
         <w:t>Return</w:t>
       </w:r>
-      <w:proofErr w:type="spellEnd"/>
       <w:r>
         <w:t xml:space="preserve"> till </w:t>
       </w:r>
@@ -2528,19 +2517,11 @@
       <w:r>
         <w:t xml:space="preserve">, </w:t>
       </w:r>
-      <w:proofErr w:type="spellStart"/>
       <w:r>
         <w:rPr>
           <w:b/>
         </w:rPr>
-        <w:t>Run</w:t>
-      </w:r>
-      <w:proofErr w:type="spellEnd"/>
-      <w:r>
-        <w:rPr>
-          <w:b/>
-        </w:rPr>
-        <w:t xml:space="preserve"> Stop</w:t>
+        <w:t>Run Stop</w:t>
       </w:r>
       <w:r>
         <w:t xml:space="preserve"> till </w:t>
@@ -2691,7 +2672,6 @@
       <w:r>
         <w:t xml:space="preserve"> </w:t>
       </w:r>
-      <w:proofErr w:type="spellStart"/>
       <w:r>
         <w:rPr>
           <w:b/>
@@ -2706,11 +2686,9 @@
         </w:rPr>
         <w:t>+A</w:t>
       </w:r>
-      <w:proofErr w:type="spellEnd"/>
       <w:r>
         <w:t xml:space="preserve"> ska </w:t>
       </w:r>
-      <w:proofErr w:type="spellStart"/>
       <w:r>
         <w:rPr>
           <w:b/>
@@ -2718,7 +2696,6 @@
         </w:rPr>
         <w:t>Shift</w:t>
       </w:r>
-      <w:proofErr w:type="spellEnd"/>
       <w:r>
         <w:t xml:space="preserve"> hållas nedtryckt medan </w:t>
       </w:r>
@@ -3098,14 +3075,27 @@
       <w:r>
         <w:t xml:space="preserve">tidigare bok (se sida </w:t>
       </w:r>
-      <w:fldSimple w:instr=" PAGEREF BASIC2 ">
-        <w:r>
-          <w:rPr>
-            <w:noProof/>
-          </w:rPr>
-          <w:t>3</w:t>
-        </w:r>
-      </w:fldSimple>
+      <w:r>
+        <w:fldChar w:fldCharType="begin"/>
+      </w:r>
+      <w:r>
+        <w:instrText xml:space="preserve"> PAGEREF BASIC2 </w:instrText>
+      </w:r>
+      <w:r>
+        <w:fldChar w:fldCharType="separate"/>
+      </w:r>
+      <w:r>
+        <w:rPr>
+          <w:noProof/>
+        </w:rPr>
+        <w:t>3</w:t>
+      </w:r>
+      <w:r>
+        <w:rPr>
+          <w:noProof/>
+        </w:rPr>
+        <w:fldChar w:fldCharType="end"/>
+      </w:r>
       <w:r>
         <w:t>)</w:t>
       </w:r>
@@ -3348,21 +3338,7 @@
         <w:rPr>
           <w:i/>
         </w:rPr>
-        <w:t xml:space="preserve">MEGA Museum </w:t>
-      </w:r>
-      <w:proofErr w:type="spellStart"/>
-      <w:r>
-        <w:rPr>
-          <w:i/>
-        </w:rPr>
-        <w:t>of</w:t>
-      </w:r>
-      <w:proofErr w:type="spellEnd"/>
-      <w:r>
-        <w:rPr>
-          <w:i/>
-        </w:rPr>
-        <w:t xml:space="preserve"> Electronic Games and Art</w:t>
+        <w:t>MEGA Museum of Electronic Games and Art</w:t>
       </w:r>
       <w:r>
         <w:t xml:space="preserve"> arbetar med att få ut</w:t>
@@ -3790,13 +3766,8 @@
         <w:t>Appendix A</w:t>
       </w:r>
       <w:r>
-        <w:t xml:space="preserve"> handlar om felsökning (</w:t>
-      </w:r>
-      <w:proofErr w:type="spellStart"/>
-      <w:r>
-        <w:t>debugging</w:t>
-      </w:r>
-      <w:proofErr w:type="spellEnd"/>
+        <w:t xml:space="preserve"> handlar om felsökning (debugging</w:t>
+      </w:r>
       <w:r>
         <w:fldChar w:fldCharType="begin"/>
       </w:r>
@@ -3959,23 +3930,7 @@
     </w:p>
     <w:p>
       <w:r>
-        <w:t xml:space="preserve">Commodore 128 introducerades på marknaden år 1985, och såldes fram till och med år 1989, när 16-bitarssystemen som </w:t>
-      </w:r>
-      <w:proofErr w:type="spellStart"/>
-      <w:r>
-        <w:t>Atari</w:t>
-      </w:r>
-      <w:proofErr w:type="spellEnd"/>
-      <w:r>
-        <w:t xml:space="preserve"> ST och </w:t>
-      </w:r>
-      <w:proofErr w:type="spellStart"/>
-      <w:r>
-        <w:t>Amiga</w:t>
-      </w:r>
-      <w:proofErr w:type="spellEnd"/>
-      <w:r>
-        <w:t xml:space="preserve"> började vinna mark</w:t>
+        <w:t>Commodore 128 introducerades på marknaden år 1985, och såldes fram till och med år 1989, när 16-bitarssystemen som Atari ST och Amiga började vinna mark</w:t>
       </w:r>
       <w:r>
         <w:t xml:space="preserve">. Som namnet </w:t>
@@ -3991,23 +3946,7 @@
     </w:p>
     <w:p>
       <w:r>
-        <w:t xml:space="preserve">Datorn har två huvudprocessorer. MOS 8502 klarar samma instruktioner som de processorer som satt i bl.a. Commodore 64 (MOS 6510 eller MOS 8500) och VIC-20 (MOS 6502). Det är denna som normalt driver runt din Commodore 128 med en arbetshastighet på </w:t>
-      </w:r>
-      <w:proofErr w:type="gramStart"/>
-      <w:r>
-        <w:t>1-2</w:t>
-      </w:r>
-      <w:proofErr w:type="gramEnd"/>
-      <w:r>
-        <w:t xml:space="preserve"> megahertz (MHz). Den andra processorn är en </w:t>
-      </w:r>
-      <w:proofErr w:type="spellStart"/>
-      <w:r>
-        <w:t>Zilog</w:t>
-      </w:r>
-      <w:proofErr w:type="spellEnd"/>
-      <w:r>
-        <w:t xml:space="preserve"> Z80 på 4 MHz. Det är denna som driver runt din dator när du arbetar i CP/M-läge.</w:t>
+        <w:t>Datorn har två huvudprocessorer. MOS 8502 klarar samma instruktioner som de processorer som satt i bl.a. Commodore 64 (MOS 6510 eller MOS 8500) och VIC-20 (MOS 6502). Det är denna som normalt driver runt din Commodore 128 med en arbetshastighet på 1-2 megahertz (MHz). Den andra processorn är en Zilog Z80 på 4 MHz. Det är denna som driver runt din dator när du arbetar i CP/M-läge.</w:t>
       </w:r>
     </w:p>
     <w:p>
@@ -4025,231 +3964,184 @@
           <w:i/>
           <w:iCs/>
         </w:rPr>
-        <w:t xml:space="preserve">Control Program for </w:t>
-      </w:r>
-      <w:proofErr w:type="spellStart"/>
+        <w:t>Control Program for Microcomputers</w:t>
+      </w:r>
+      <w:r>
+        <w:t>) behöver läsas in från diskett (att ”boota” operativsystemet).</w:t>
+      </w:r>
+      <w:r>
+        <w:t xml:space="preserve"> Datorn levererades med </w:t>
+      </w:r>
+      <w:r>
+        <w:t>version CP/M Plus version 3.0</w:t>
+      </w:r>
+      <w:r>
+        <w:t>, och ger tillgång till avancerad mjukvara som t.ex. Turbo Pascal eller Microsoft Basic.</w:t>
+      </w:r>
+    </w:p>
+    <w:p>
+      <w:r>
+        <w:t xml:space="preserve">För den som inte vill köra operativsystem som likt CP/M styrs med textkommandon, finns möjligheten att köpa till </w:t>
+      </w:r>
+      <w:r>
+        <w:t xml:space="preserve">det grafiska </w:t>
+      </w:r>
+      <w:r>
+        <w:t xml:space="preserve">operativsystemet </w:t>
+      </w:r>
+      <w:r>
+        <w:t>GEOS som kontrolleras med mus. GEOS (</w:t>
+      </w:r>
+      <w:r>
+        <w:t>Graphic Environment Operating System</w:t>
+      </w:r>
+      <w:r>
+        <w:t>) använder sig av rullgardinsmenyer, fönster och ikoner för att låta användaren kontrollera datorn.</w:t>
+      </w:r>
+    </w:p>
+    <w:p>
+      <w:r>
+        <w:t>Commodore 128 har samma ljudkapacitet som Commodore 64, som drivs av MOS-</w:t>
+      </w:r>
+      <w:r>
+        <w:t>chippet</w:t>
+      </w:r>
+      <w:r>
+        <w:t xml:space="preserve"> 6581</w:t>
+      </w:r>
+      <w:r>
+        <w:t xml:space="preserve"> </w:t>
+      </w:r>
+      <w:r>
+        <w:t>(</w:t>
+      </w:r>
+      <w:r>
+        <w:t>8580</w:t>
+      </w:r>
+      <w:r>
+        <w:t xml:space="preserve"> i senare modeller). Dessa kallas kort och för SID (Sound Interface Device).</w:t>
+      </w:r>
+    </w:p>
+    <w:p>
+      <w:r>
+        <w:t>För grafik har Commodore 128 en VIC-II E</w:t>
+      </w:r>
+      <w:r>
+        <w:t xml:space="preserve"> med ungefär</w:t>
+      </w:r>
+      <w:r>
+        <w:t xml:space="preserve"> samma kapacitet som VIC-II som satt i Commodore 64, vilket innebär en </w:t>
+      </w:r>
+      <w:r>
+        <w:t>skärm</w:t>
+      </w:r>
+      <w:r>
+        <w:t>upplösning på 320</w:t>
+      </w:r>
+      <w:r>
+        <w:t>×</w:t>
+      </w:r>
+      <w:r>
+        <w:t>200 punkter (pixlar), 16 färger, 8 sprites och raster. Förutom detta har version E även stöd för blitter</w:t>
+      </w:r>
+      <w:r>
+        <w:fldChar w:fldCharType="begin"/>
+      </w:r>
+      <w:r>
+        <w:instrText xml:space="preserve"> XE "</w:instrText>
+      </w:r>
+      <w:r>
+        <w:instrText>blitter</w:instrText>
+      </w:r>
+      <w:r>
+        <w:instrText xml:space="preserve">" </w:instrText>
+      </w:r>
+      <w:r>
+        <w:fldChar w:fldCharType="end"/>
+      </w:r>
+      <w:r>
+        <w:t xml:space="preserve"> och e</w:t>
+      </w:r>
+      <w:r>
+        <w:t>tt extra grafikläge med en</w:t>
+      </w:r>
+      <w:r>
+        <w:t xml:space="preserve"> </w:t>
+      </w:r>
+      <w:r>
+        <w:t>skärm</w:t>
+      </w:r>
+      <w:r>
+        <w:t>upplösning på 640</w:t>
+      </w:r>
+      <w:r>
+        <w:t>×</w:t>
+      </w:r>
+      <w:r>
+        <w:t>200 punkter.</w:t>
+      </w:r>
+    </w:p>
+    <w:p>
+      <w:r>
+        <w:lastRenderedPageBreak/>
+        <w:t>Om inget operativsystem startas, används själva Commodore BASIC 7.0 för att kontrollera datorn</w:t>
+      </w:r>
+      <w:r>
+        <w:t xml:space="preserve"> genom BASIC-kommandon.</w:t>
+      </w:r>
+    </w:p>
+    <w:p>
+      <w:r>
+        <w:t>För att programmera Commodore 128 används företrädelsevis just Commodore BASIC, som i utförande 7.0 är väldigt kraftfullt. Den stora nackdelen med BASIC är dess undermåliga prestanda. BASIC kan göra allt du önskar men om prestanda är en faktor måste du titta på något annat, t.ex. maskinkod. Maskinkod presenteras överskådligt i appendix C.</w:t>
+      </w:r>
+    </w:p>
+    <w:p>
+      <w:pPr>
+        <w:pStyle w:val="Rubrik2"/>
+      </w:pPr>
+      <w:r>
+        <w:t>Inmatning av BASIC-program</w:t>
+      </w:r>
+    </w:p>
+    <w:p>
+      <w:r>
+        <w:t xml:space="preserve">Språket har </w:t>
+      </w:r>
+      <w:r>
+        <w:t xml:space="preserve">två lägen. Det ena kallas </w:t>
+      </w:r>
       <w:r>
         <w:rPr>
           <w:i/>
           <w:iCs/>
         </w:rPr>
-        <w:t>Microcomputers</w:t>
-      </w:r>
-      <w:proofErr w:type="spellEnd"/>
-      <w:r>
-        <w:t>) behöver läsas in från diskett (att ”</w:t>
-      </w:r>
-      <w:proofErr w:type="spellStart"/>
-      <w:r>
-        <w:t>boota</w:t>
-      </w:r>
-      <w:proofErr w:type="spellEnd"/>
-      <w:r>
-        <w:t>” operativsystemet).</w:t>
-      </w:r>
-      <w:r>
-        <w:t xml:space="preserve"> Datorn levererades med </w:t>
-      </w:r>
-      <w:r>
-        <w:t>version CP/M Plus version 3.0</w:t>
-      </w:r>
-      <w:r>
-        <w:t>, och ger tillgång till avancerad mjukvara som t.ex. Turbo Pascal eller Microsoft Basic.</w:t>
-      </w:r>
-    </w:p>
-    <w:p>
-      <w:r>
-        <w:t xml:space="preserve">För den som inte vill köra operativsystem som likt CP/M styrs med textkommandon, finns möjligheten att köpa till </w:t>
-      </w:r>
-      <w:r>
-        <w:t xml:space="preserve">det grafiska </w:t>
-      </w:r>
-      <w:r>
-        <w:t xml:space="preserve">operativsystemet </w:t>
-      </w:r>
-      <w:r>
-        <w:t>GEOS som kontrolleras med mus. GEOS (</w:t>
-      </w:r>
-      <w:proofErr w:type="spellStart"/>
-      <w:r>
-        <w:t>Graphic</w:t>
-      </w:r>
-      <w:proofErr w:type="spellEnd"/>
-      <w:r>
-        <w:t xml:space="preserve"> Environment Operating System</w:t>
-      </w:r>
-      <w:r>
-        <w:t>) använder sig av rullgardinsmenyer, fönster och ikoner för att låta användaren kontrollera datorn.</w:t>
-      </w:r>
-    </w:p>
-    <w:p>
-      <w:r>
-        <w:t>Commodore 128 har samma ljudkapacitet som Commodore 64, som drivs av MOS-</w:t>
-      </w:r>
-      <w:r>
-        <w:t>chippet</w:t>
-      </w:r>
-      <w:r>
-        <w:t xml:space="preserve"> 6581</w:t>
-      </w:r>
-      <w:r>
-        <w:t xml:space="preserve"> </w:t>
-      </w:r>
-      <w:r>
-        <w:t>(</w:t>
-      </w:r>
-      <w:r>
-        <w:t>8580</w:t>
-      </w:r>
-      <w:r>
-        <w:t xml:space="preserve"> i senare modeller). Dessa kallas kort och för SID (Sound Interface </w:t>
-      </w:r>
-      <w:proofErr w:type="spellStart"/>
-      <w:r>
-        <w:t>Device</w:t>
-      </w:r>
-      <w:proofErr w:type="spellEnd"/>
-      <w:r>
-        <w:t>).</w:t>
-      </w:r>
-    </w:p>
-    <w:p>
-      <w:r>
-        <w:t>För grafik har Commodore 128 en VIC-II E</w:t>
-      </w:r>
-      <w:r>
-        <w:t xml:space="preserve"> med ungefär</w:t>
-      </w:r>
-      <w:r>
-        <w:t xml:space="preserve"> samma kapacitet som VIC-II som satt i Commodore 64, vilket innebär en </w:t>
-      </w:r>
-      <w:r>
-        <w:t>skärm</w:t>
-      </w:r>
-      <w:r>
-        <w:t>upplösning på 320</w:t>
-      </w:r>
-      <w:r>
-        <w:t>×</w:t>
-      </w:r>
-      <w:r>
-        <w:t xml:space="preserve">200 punkter (pixlar), 16 färger, 8 sprites och raster. Förutom detta har version E även stöd för </w:t>
-      </w:r>
-      <w:proofErr w:type="spellStart"/>
-      <w:r>
-        <w:t>blitter</w:t>
-      </w:r>
-      <w:proofErr w:type="spellEnd"/>
-      <w:r>
-        <w:fldChar w:fldCharType="begin"/>
-      </w:r>
-      <w:r>
-        <w:instrText xml:space="preserve"> XE "</w:instrText>
-      </w:r>
-      <w:r>
-        <w:instrText>blitter</w:instrText>
-      </w:r>
-      <w:r>
-        <w:instrText xml:space="preserve">" </w:instrText>
-      </w:r>
-      <w:r>
-        <w:fldChar w:fldCharType="end"/>
-      </w:r>
-      <w:r>
-        <w:t xml:space="preserve"> och e</w:t>
-      </w:r>
-      <w:r>
-        <w:t>tt extra grafikläge med en</w:t>
-      </w:r>
-      <w:r>
-        <w:t xml:space="preserve"> </w:t>
-      </w:r>
-      <w:r>
-        <w:t>skärm</w:t>
-      </w:r>
-      <w:r>
-        <w:t>upplösning på 640</w:t>
-      </w:r>
-      <w:r>
-        <w:t>×</w:t>
-      </w:r>
-      <w:r>
-        <w:t>200 punkter.</w:t>
-      </w:r>
-    </w:p>
-    <w:p>
-      <w:r>
-        <w:lastRenderedPageBreak/>
-        <w:t>Om inget operativsystem startas, används själva Commodore BASIC 7.0 för att kontrollera datorn</w:t>
-      </w:r>
-      <w:r>
-        <w:t xml:space="preserve"> genom BASIC-kommandon.</w:t>
-      </w:r>
-    </w:p>
-    <w:p>
-      <w:r>
-        <w:t>För att programmera Commodore 128 används företrädelsevis just Commodore BASIC, som i utförande 7.0 är väldigt kraftfullt. Den stora nackdelen med BASIC är dess undermåliga prestanda. BASIC kan göra allt du önskar men om prestanda är en faktor måste du titta på något annat, t.ex. maskinkod. Maskinkod presenteras överskådligt i appendix C.</w:t>
-      </w:r>
-    </w:p>
-    <w:p>
-      <w:pPr>
-        <w:pStyle w:val="Rubrik2"/>
-      </w:pPr>
-      <w:r>
-        <w:t>Inmatning av BASIC-program</w:t>
-      </w:r>
-    </w:p>
-    <w:p>
-      <w:r>
-        <w:t xml:space="preserve">Språket har </w:t>
-      </w:r>
-      <w:r>
-        <w:t xml:space="preserve">två lägen. Det ena kallas </w:t>
+        <w:t>direkt</w:t>
+      </w:r>
+      <w:r>
+        <w:t xml:space="preserve">, och innebär att man skriver en instruktion utan radnummer, som exekveras direkt när man trycker på </w:t>
+      </w:r>
+      <w:r>
+        <w:rPr>
+          <w:b/>
+          <w:bCs/>
+        </w:rPr>
+        <w:t>Return</w:t>
+      </w:r>
+      <w:r>
+        <w:t xml:space="preserve">. Det andra kallas </w:t>
       </w:r>
       <w:r>
         <w:rPr>
           <w:i/>
           <w:iCs/>
         </w:rPr>
-        <w:t>direkt</w:t>
-      </w:r>
-      <w:r>
-        <w:t xml:space="preserve">, och innebär att man skriver en instruktion utan radnummer, som exekveras direkt när man trycker på </w:t>
-      </w:r>
-      <w:proofErr w:type="spellStart"/>
-      <w:r>
-        <w:rPr>
-          <w:b/>
-          <w:bCs/>
-        </w:rPr>
-        <w:t>Return</w:t>
-      </w:r>
-      <w:proofErr w:type="spellEnd"/>
-      <w:r>
-        <w:t xml:space="preserve">. Det andra kallas </w:t>
-      </w:r>
-      <w:r>
-        <w:rPr>
-          <w:i/>
-          <w:iCs/>
-        </w:rPr>
         <w:t>runtime</w:t>
       </w:r>
       <w:r>
-        <w:t>. Instruktioner som får ett radnummer, exekveras i runtime, alltså när programmet körs med (normalt) RUN. Om inget annat anges, kan alla kommandon användas både i direktläge och i runtime-</w:t>
-      </w:r>
-      <w:proofErr w:type="spellStart"/>
-      <w:proofErr w:type="gramStart"/>
-      <w:r>
-        <w:t>läge.</w:t>
-      </w:r>
-      <w:r>
-        <w:t>För</w:t>
-      </w:r>
-      <w:proofErr w:type="spellEnd"/>
-      <w:proofErr w:type="gramEnd"/>
-      <w:r>
-        <w:t xml:space="preserve"> den intresserade bjuds en hel del trevliga tricks</w:t>
+        <w:t>. Instruktioner som får ett radnummer, exekveras i runtime, alltså när programmet körs med (normalt) RUN. Om inget annat anges, kan alla kommandon användas både i direktläge och i runtime-läge.</w:t>
+      </w:r>
+      <w:r>
+        <w:t>För den intresserade bjuds en hel del trevliga tricks</w:t>
       </w:r>
       <w:r>
         <w:t xml:space="preserve">, som t.ex. </w:t>
@@ -4288,7 +4180,7 @@
           <v:shape id="_x0000_i1025" type="#_x0000_t75" style="width:277.5pt;height:172.15pt" o:ole="">
             <v:imagedata r:id="rId13" o:title=""/>
           </v:shape>
-          <o:OLEObject Type="Embed" ProgID="Unknown" ShapeID="_x0000_i1025" DrawAspect="Content" ObjectID="_1761322510" r:id="rId14"/>
+          <o:OLEObject Type="Embed" ProgID="Unknown" ShapeID="_x0000_i1025" DrawAspect="Content" ObjectID="_1761411319" r:id="rId14"/>
         </w:object>
       </w:r>
     </w:p>
@@ -4300,14 +4192,27 @@
       <w:r>
         <w:t xml:space="preserve">Figur </w:t>
       </w:r>
-      <w:fldSimple w:instr=" SEQ Figur \* ARABIC ">
-        <w:r>
-          <w:rPr>
-            <w:noProof/>
-          </w:rPr>
-          <w:t>3</w:t>
-        </w:r>
-      </w:fldSimple>
+      <w:r>
+        <w:fldChar w:fldCharType="begin"/>
+      </w:r>
+      <w:r>
+        <w:instrText xml:space="preserve"> SEQ Figur \* ARABIC </w:instrText>
+      </w:r>
+      <w:r>
+        <w:fldChar w:fldCharType="separate"/>
+      </w:r>
+      <w:r>
+        <w:rPr>
+          <w:noProof/>
+        </w:rPr>
+        <w:t>3</w:t>
+      </w:r>
+      <w:r>
+        <w:rPr>
+          <w:noProof/>
+        </w:rPr>
+        <w:fldChar w:fldCharType="end"/>
+      </w:r>
       <w:r>
         <w:t>: AUTO erbjuder automatisk inskrivning av radnummer.</w:t>
       </w:r>
@@ -4368,7 +4273,6 @@
       <w:r>
         <w:t xml:space="preserve"> utan några parametrar och tryck </w:t>
       </w:r>
-      <w:proofErr w:type="spellStart"/>
       <w:r>
         <w:rPr>
           <w:b/>
@@ -4376,7 +4280,6 @@
         </w:rPr>
         <w:t>Return</w:t>
       </w:r>
-      <w:proofErr w:type="spellEnd"/>
       <w:r>
         <w:t>.</w:t>
       </w:r>
@@ -4556,19 +4459,11 @@
       <w:r>
         <w:t xml:space="preserve"> och att avståndet mellan alla rader. </w:t>
       </w:r>
-      <w:proofErr w:type="spellStart"/>
       <w:r>
         <w:rPr>
           <w:lang w:val="en-US"/>
         </w:rPr>
-        <w:t>Exempel</w:t>
-      </w:r>
-      <w:proofErr w:type="spellEnd"/>
-      <w:r>
-        <w:rPr>
-          <w:lang w:val="en-US"/>
-        </w:rPr>
-        <w:t>:</w:t>
+        <w:t>Exempel:</w:t>
       </w:r>
     </w:p>
     <w:p>
@@ -4904,42 +4799,121 @@
       <w:r>
         <w:t xml:space="preserve"> i ett program så uppstår felet </w:t>
       </w:r>
-      <w:proofErr w:type="spellStart"/>
       <w:r>
         <w:rPr>
           <w:i/>
           <w:iCs/>
         </w:rPr>
-        <w:t>direct</w:t>
-      </w:r>
-      <w:proofErr w:type="spellEnd"/>
+        <w:t>direct mode only</w:t>
+      </w:r>
+      <w:r>
+        <w:fldChar w:fldCharType="begin"/>
+      </w:r>
+      <w:r>
+        <w:instrText xml:space="preserve"> XE "direct mode only" </w:instrText>
+      </w:r>
+      <w:r>
+        <w:fldChar w:fldCharType="end"/>
+      </w:r>
+      <w:r>
+        <w:t xml:space="preserve">, och </w:t>
+      </w:r>
+      <w:r>
+        <w:rPr>
+          <w:rStyle w:val="CodeChar"/>
+        </w:rPr>
+        <w:t>RENUMBER</w:t>
+      </w:r>
+      <w:r>
+        <w:t xml:space="preserve"> får inte användas när programmet har en </w:t>
+      </w:r>
+      <w:r>
+        <w:rPr>
+          <w:rStyle w:val="CodeChar"/>
+        </w:rPr>
+        <w:t>GOTO</w:t>
+      </w:r>
+      <w:r>
+        <w:t xml:space="preserve"> eller </w:t>
+      </w:r>
+      <w:r>
+        <w:rPr>
+          <w:rStyle w:val="CodeChar"/>
+        </w:rPr>
+        <w:t>GOSUB</w:t>
+      </w:r>
+      <w:r>
+        <w:t xml:space="preserve"> som inte pekar på en existerande rad, då uppstår felet </w:t>
+      </w:r>
       <w:r>
         <w:rPr>
           <w:i/>
           <w:iCs/>
         </w:rPr>
-        <w:t xml:space="preserve"> mode </w:t>
-      </w:r>
-      <w:proofErr w:type="spellStart"/>
+        <w:t>unresolved reference</w:t>
+      </w:r>
+      <w:r>
+        <w:fldChar w:fldCharType="begin"/>
+      </w:r>
+      <w:r>
+        <w:instrText xml:space="preserve"> XE "unresolved reference" </w:instrText>
+      </w:r>
+      <w:r>
+        <w:fldChar w:fldCharType="end"/>
+      </w:r>
+      <w:r>
+        <w:t>.</w:t>
+      </w:r>
+      <w:r>
+        <w:t xml:space="preserve"> Om programmet slår över taket (högsta tillåtna radnummer är </w:t>
+      </w:r>
+      <w:r>
+        <w:rPr>
+          <w:rStyle w:val="CodeChar"/>
+        </w:rPr>
+        <w:t>63999</w:t>
+      </w:r>
+      <w:r>
+        <w:t xml:space="preserve">) uppstår felet </w:t>
+      </w:r>
       <w:r>
         <w:rPr>
           <w:i/>
           <w:iCs/>
         </w:rPr>
-        <w:t>only</w:t>
-      </w:r>
-      <w:proofErr w:type="spellEnd"/>
+        <w:t>line number too large</w:t>
+      </w:r>
       <w:r>
         <w:fldChar w:fldCharType="begin"/>
       </w:r>
       <w:r>
-        <w:instrText xml:space="preserve"> XE "direct mode only" </w:instrText>
+        <w:instrText xml:space="preserve"> XE "line number too large" </w:instrText>
       </w:r>
       <w:r>
         <w:fldChar w:fldCharType="end"/>
       </w:r>
       <w:r>
-        <w:t xml:space="preserve">, och </w:t>
+        <w:t>.</w:t>
+      </w:r>
+    </w:p>
+    <w:p>
+      <w:r>
+        <w:t>En liten v</w:t>
+      </w:r>
+      <w:r>
+        <w:t>arning!</w:t>
+      </w:r>
+      <w:r>
+        <w:t xml:space="preserve"> </w:t>
+      </w:r>
+      <w:r>
+        <w:t>I</w:t>
+      </w:r>
+      <w:r>
+        <w:t xml:space="preserve"> Commodore BASIC</w:t>
+      </w:r>
+      <w:r>
+        <w:t xml:space="preserve"> definieras subrutiner av ett radnummer, vilket innebär att du behöver kontrollera vilka nya radnummer dina subrutiner har fått efter att du använt </w:t>
       </w:r>
       <w:r>
         <w:rPr>
@@ -4948,223 +4922,50 @@
         <w:t>RENUMBER</w:t>
       </w:r>
       <w:r>
-        <w:t xml:space="preserve"> får inte användas när programmet har en </w:t>
-      </w:r>
-      <w:r>
-        <w:rPr>
-          <w:rStyle w:val="CodeChar"/>
-        </w:rPr>
-        <w:t>GOTO</w:t>
-      </w:r>
-      <w:r>
-        <w:t xml:space="preserve"> eller </w:t>
-      </w:r>
-      <w:r>
-        <w:rPr>
-          <w:rStyle w:val="CodeChar"/>
-        </w:rPr>
-        <w:t>GOSUB</w:t>
-      </w:r>
-      <w:r>
-        <w:t xml:space="preserve"> som inte pekar på en existerande rad, då uppstår felet </w:t>
-      </w:r>
-      <w:proofErr w:type="spellStart"/>
+        <w:t>. Annars kan det bli svårt att anropa dessa på nytt.</w:t>
+      </w:r>
+    </w:p>
+    <w:p>
+      <w:pPr>
+        <w:pStyle w:val="Rubrik2"/>
+      </w:pPr>
+      <w:r>
+        <w:t>Datatyper</w:t>
+      </w:r>
+    </w:p>
+    <w:p>
+      <w:r>
+        <w:t xml:space="preserve">Commodore BASIC 7.0 har stöd för tre datatyper. Dessa är </w:t>
+      </w:r>
       <w:r>
         <w:rPr>
           <w:i/>
           <w:iCs/>
         </w:rPr>
-        <w:t>unresolved</w:t>
-      </w:r>
-      <w:proofErr w:type="spellEnd"/>
+        <w:t>realtal</w:t>
+      </w:r>
+      <w:r>
+        <w:t xml:space="preserve">, </w:t>
+      </w:r>
       <w:r>
         <w:rPr>
           <w:i/>
           <w:iCs/>
         </w:rPr>
-        <w:t xml:space="preserve"> </w:t>
-      </w:r>
-      <w:proofErr w:type="spellStart"/>
+        <w:t>heltal</w:t>
+      </w:r>
+      <w:r>
+        <w:t xml:space="preserve"> och </w:t>
+      </w:r>
       <w:r>
         <w:rPr>
           <w:i/>
           <w:iCs/>
         </w:rPr>
-        <w:t>reference</w:t>
-      </w:r>
-      <w:proofErr w:type="spellEnd"/>
-      <w:r>
-        <w:fldChar w:fldCharType="begin"/>
-      </w:r>
-      <w:r>
-        <w:instrText xml:space="preserve"> XE "unresolved reference" </w:instrText>
-      </w:r>
-      <w:r>
-        <w:fldChar w:fldCharType="end"/>
-      </w:r>
-      <w:r>
-        <w:t>.</w:t>
-      </w:r>
-      <w:r>
-        <w:t xml:space="preserve"> Om programmet slår över taket (högsta tillåtna radnummer är </w:t>
-      </w:r>
-      <w:r>
-        <w:rPr>
-          <w:rStyle w:val="CodeChar"/>
-        </w:rPr>
-        <w:t>63999</w:t>
-      </w:r>
-      <w:r>
-        <w:t xml:space="preserve">) uppstår felet </w:t>
-      </w:r>
-      <w:proofErr w:type="spellStart"/>
-      <w:r>
-        <w:rPr>
-          <w:i/>
-          <w:iCs/>
-        </w:rPr>
-        <w:t>line</w:t>
-      </w:r>
-      <w:proofErr w:type="spellEnd"/>
-      <w:r>
-        <w:rPr>
-          <w:i/>
-          <w:iCs/>
-        </w:rPr>
-        <w:t xml:space="preserve"> </w:t>
-      </w:r>
-      <w:proofErr w:type="spellStart"/>
-      <w:r>
-        <w:rPr>
-          <w:i/>
-          <w:iCs/>
-        </w:rPr>
-        <w:t>number</w:t>
-      </w:r>
-      <w:proofErr w:type="spellEnd"/>
-      <w:r>
-        <w:rPr>
-          <w:i/>
-          <w:iCs/>
-        </w:rPr>
-        <w:t xml:space="preserve"> </w:t>
-      </w:r>
-      <w:proofErr w:type="spellStart"/>
-      <w:r>
-        <w:rPr>
-          <w:i/>
-          <w:iCs/>
-        </w:rPr>
-        <w:t>too</w:t>
-      </w:r>
-      <w:proofErr w:type="spellEnd"/>
-      <w:r>
-        <w:rPr>
-          <w:i/>
-          <w:iCs/>
-        </w:rPr>
-        <w:t xml:space="preserve"> </w:t>
-      </w:r>
-      <w:proofErr w:type="spellStart"/>
-      <w:r>
-        <w:rPr>
-          <w:i/>
-          <w:iCs/>
-        </w:rPr>
-        <w:t>large</w:t>
-      </w:r>
-      <w:proofErr w:type="spellEnd"/>
-      <w:r>
-        <w:fldChar w:fldCharType="begin"/>
-      </w:r>
-      <w:r>
-        <w:instrText xml:space="preserve"> XE "line number too large" </w:instrText>
-      </w:r>
-      <w:r>
-        <w:fldChar w:fldCharType="end"/>
-      </w:r>
-      <w:r>
-        <w:t>.</w:t>
-      </w:r>
-    </w:p>
-    <w:p>
-      <w:r>
-        <w:t>En liten v</w:t>
-      </w:r>
-      <w:r>
-        <w:t>arning!</w:t>
-      </w:r>
-      <w:r>
-        <w:t xml:space="preserve"> </w:t>
-      </w:r>
-      <w:r>
-        <w:t>I</w:t>
-      </w:r>
-      <w:r>
-        <w:t xml:space="preserve"> Commodore BASIC</w:t>
-      </w:r>
-      <w:r>
-        <w:t xml:space="preserve"> definieras subrutiner av ett radnummer, vilket innebär att du behöver kontrollera vilka nya radnummer dina subrutiner har fått efter att du använt </w:t>
-      </w:r>
-      <w:r>
-        <w:rPr>
-          <w:rStyle w:val="CodeChar"/>
-        </w:rPr>
-        <w:t>RENUMBER</w:t>
-      </w:r>
-      <w:r>
-        <w:t>. Annars kan det bli svårt att anropa dessa på nytt.</w:t>
-      </w:r>
-    </w:p>
-    <w:p>
-      <w:pPr>
-        <w:pStyle w:val="Rubrik2"/>
-      </w:pPr>
-      <w:r>
-        <w:t>Datatyper</w:t>
-      </w:r>
-    </w:p>
-    <w:p>
-      <w:r>
-        <w:t xml:space="preserve">Commodore BASIC 7.0 har stöd för tre datatyper. Dessa är </w:t>
-      </w:r>
-      <w:r>
-        <w:rPr>
-          <w:i/>
-          <w:iCs/>
-        </w:rPr>
-        <w:t>realtal</w:t>
-      </w:r>
-      <w:r>
-        <w:t xml:space="preserve">, </w:t>
-      </w:r>
-      <w:r>
-        <w:rPr>
-          <w:i/>
-          <w:iCs/>
-        </w:rPr>
-        <w:t>heltal</w:t>
-      </w:r>
-      <w:r>
-        <w:t xml:space="preserve"> och </w:t>
-      </w:r>
-      <w:r>
-        <w:rPr>
-          <w:i/>
-          <w:iCs/>
-        </w:rPr>
         <w:t>strängar</w:t>
       </w:r>
       <w:r>
-        <w:t xml:space="preserve">. Realtal använder punkt som decimalavgränsare och strängar omges av citattecken. Variablernas typ deklareras med ett </w:t>
-      </w:r>
-      <w:proofErr w:type="spellStart"/>
-      <w:r>
-        <w:t>postfix</w:t>
-      </w:r>
-      <w:proofErr w:type="spellEnd"/>
-      <w:r>
-        <w:t xml:space="preserve"> på variabelnamnet, där </w:t>
+        <w:t xml:space="preserve">. Realtal använder punkt som decimalavgränsare och strängar omges av citattecken. Variablernas typ deklareras med ett postfix på variabelnamnet, där </w:t>
       </w:r>
       <w:r>
         <w:rPr>
@@ -5607,21 +5408,7 @@
                 <w:lang w:val="en-US"/>
               </w:rPr>
               <w:br/>
-              <w:t xml:space="preserve">20 PRINT </w:t>
-            </w:r>
-            <w:proofErr w:type="gramStart"/>
-            <w:r>
-              <w:rPr>
-                <w:lang w:val="en-US"/>
-              </w:rPr>
-              <w:t>PEEK(</w:t>
-            </w:r>
-            <w:proofErr w:type="gramEnd"/>
-            <w:r>
-              <w:rPr>
-                <w:lang w:val="en-US"/>
-              </w:rPr>
-              <w:t>4096)</w:t>
+              <w:t>20 PRINT PEEK(4096)</w:t>
             </w:r>
             <w:r>
               <w:rPr>
@@ -5656,21 +5443,7 @@
               <w:rPr>
                 <w:lang w:val="en-US"/>
               </w:rPr>
-              <w:t xml:space="preserve">50 PRINT </w:t>
-            </w:r>
-            <w:proofErr w:type="gramStart"/>
-            <w:r>
-              <w:rPr>
-                <w:lang w:val="en-US"/>
-              </w:rPr>
-              <w:t>PEEK(</w:t>
-            </w:r>
-            <w:proofErr w:type="gramEnd"/>
-            <w:r>
-              <w:rPr>
-                <w:lang w:val="en-US"/>
-              </w:rPr>
-              <w:t>4096)</w:t>
+              <w:t>50 PRINT PEEK(4096)</w:t>
             </w:r>
           </w:p>
           <w:p>
@@ -5697,21 +5470,7 @@
                 <w:lang w:val="en-US"/>
               </w:rPr>
               <w:br/>
-              <w:t xml:space="preserve">70 PRINT </w:t>
-            </w:r>
-            <w:proofErr w:type="gramStart"/>
-            <w:r>
-              <w:rPr>
-                <w:lang w:val="en-US"/>
-              </w:rPr>
-              <w:t>PEEK(</w:t>
-            </w:r>
-            <w:proofErr w:type="gramEnd"/>
-            <w:r>
-              <w:rPr>
-                <w:lang w:val="en-US"/>
-              </w:rPr>
-              <w:t>4096)</w:t>
+              <w:t>70 PRINT PEEK(4096)</w:t>
             </w:r>
           </w:p>
         </w:tc>
@@ -5806,21 +5565,7 @@
               <w:rPr>
                 <w:lang w:val="sv-SE"/>
               </w:rPr>
-              <w:t xml:space="preserve">Rad </w:t>
-            </w:r>
-            <w:proofErr w:type="gramStart"/>
-            <w:r>
-              <w:rPr>
-                <w:lang w:val="sv-SE"/>
-              </w:rPr>
-              <w:t>60-70</w:t>
-            </w:r>
-            <w:proofErr w:type="gramEnd"/>
-            <w:r>
-              <w:rPr>
-                <w:lang w:val="sv-SE"/>
-              </w:rPr>
-              <w:t xml:space="preserve"> växlar tillbaka till bank 0 (eller 3) och konstaterar att adressen fortfarande innehåller 75.</w:t>
+              <w:t>Rad 60-70 växlar tillbaka till bank 0 (eller 3) och konstaterar att adressen fortfarande innehåller 75.</w:t>
             </w:r>
           </w:p>
         </w:tc>
@@ -6530,21 +6275,7 @@
         <w:rPr>
           <w:lang w:val="en-US"/>
         </w:rPr>
-        <w:t>=A+</w:t>
-      </w:r>
-      <w:proofErr w:type="gramStart"/>
-      <w:r>
-        <w:rPr>
-          <w:lang w:val="en-US"/>
-        </w:rPr>
-        <w:t>1:A</w:t>
-      </w:r>
-      <w:proofErr w:type="gramEnd"/>
-      <w:r>
-        <w:rPr>
-          <w:lang w:val="en-US"/>
-        </w:rPr>
-        <w:t>=A*2</w:t>
+        <w:t>=A+1:A=A*2</w:t>
       </w:r>
       <w:r>
         <w:rPr>
@@ -6662,23 +6393,7 @@
         <w:t>SLEEP 0</w:t>
       </w:r>
       <w:r>
-        <w:t xml:space="preserve"> pausar till nästa </w:t>
-      </w:r>
-      <w:proofErr w:type="spellStart"/>
-      <w:r>
-        <w:t>interrupt</w:t>
-      </w:r>
-      <w:proofErr w:type="spellEnd"/>
-      <w:r>
-        <w:t xml:space="preserve">, vilken aldrig är längre än 16,7 </w:t>
-      </w:r>
-      <w:proofErr w:type="spellStart"/>
-      <w:r>
-        <w:t>miilisekunder</w:t>
-      </w:r>
-      <w:proofErr w:type="spellEnd"/>
-      <w:r>
-        <w:t xml:space="preserve"> bort. Tidigare nämnda </w:t>
+        <w:t xml:space="preserve"> pausar till nästa interrupt, vilken aldrig är längre än 16,7 miilisekunder bort. Tidigare nämnda </w:t>
       </w:r>
       <w:r>
         <w:rPr>
@@ -6857,15 +6572,7 @@
               <w:pStyle w:val="Code"/>
             </w:pPr>
             <w:r>
-              <w:t>10 X=</w:t>
-            </w:r>
-            <w:proofErr w:type="gramStart"/>
-            <w:r>
-              <w:t>VAL(</w:t>
-            </w:r>
-            <w:proofErr w:type="gramEnd"/>
-            <w:r>
-              <w:t>"20")</w:t>
+              <w:t>10 X=VAL("20")</w:t>
             </w:r>
           </w:p>
           <w:p>
@@ -7189,14 +6896,12 @@
       <w:r>
         <w:t xml:space="preserve"> till </w:t>
       </w:r>
-      <w:proofErr w:type="gramStart"/>
       <w:r>
         <w:rPr>
           <w:rStyle w:val="CodeChar"/>
         </w:rPr>
         <w:t>65535</w:t>
       </w:r>
-      <w:proofErr w:type="gramEnd"/>
       <w:r>
         <w:t>) och längd (angivet i sextiondels sekunder). Använd endast dessa tre argument, spelas en rak ton med i en fyrkantsvåg med en neutral inställning på pulsbredden. Följande spelar tonen A under en sekund:</w:t>
       </w:r>
@@ -7284,14 +6989,12 @@
       <w:r>
         <w:t xml:space="preserve"> till </w:t>
       </w:r>
-      <w:proofErr w:type="gramStart"/>
       <w:r>
         <w:rPr>
           <w:rStyle w:val="CodeChar"/>
         </w:rPr>
         <w:t>65535</w:t>
       </w:r>
-      <w:proofErr w:type="gramEnd"/>
       <w:r>
         <w:t>)</w:t>
       </w:r>
@@ -7379,14 +7082,12 @@
       <w:r>
         <w:t xml:space="preserve"> till </w:t>
       </w:r>
-      <w:proofErr w:type="gramStart"/>
       <w:r>
         <w:rPr>
           <w:rStyle w:val="CodeChar"/>
         </w:rPr>
         <w:t>65535</w:t>
       </w:r>
-      <w:proofErr w:type="gramEnd"/>
       <w:r>
         <w:t>)</w:t>
       </w:r>
@@ -7411,14 +7112,12 @@
       <w:r>
         <w:t xml:space="preserve"> till </w:t>
       </w:r>
-      <w:proofErr w:type="gramStart"/>
       <w:r>
         <w:rPr>
           <w:rStyle w:val="CodeChar"/>
         </w:rPr>
         <w:t>65535</w:t>
       </w:r>
-      <w:proofErr w:type="gramEnd"/>
       <w:r>
         <w:t>)</w:t>
       </w:r>
@@ -7526,7 +7225,16 @@
     </w:p>
     <w:p>
       <w:r>
-        <w:t>Låt säga att jag vill spela samma ljud som tidigare, men jag vill ange vågformens pulsbredd. Igen, pulsbredd kommer att förklaras på sida X, men för nu behöver du bara förhålla dig till att jag vill ange den. Att anropa SOUND med argument 1, 2, 3 (som tidigare) och 8, utan att ange något där emellan, innebär att jag anger fem kommatecken för att tala om att det är just det åttonde argumentet jag vill ange.</w:t>
+        <w:t xml:space="preserve">Låt säga att jag vill spela samma ljud som tidigare, men jag vill ange vågformens pulsbredd. Igen, pulsbredd kommer att förklaras på sida X, men för nu behöver du bara förhålla dig till att jag vill ange den. Att anropa </w:t>
+      </w:r>
+      <w:r>
+        <w:rPr>
+          <w:rStyle w:val="CodeChar"/>
+        </w:rPr>
+        <w:t>SOUND</w:t>
+      </w:r>
+      <w:r>
+        <w:t xml:space="preserve"> med argument 1, 2, 3 (som tidigare) och 8, utan att ange något där emellan, innebär att jag anger fem kommatecken för att tala om att det är just det åttonde argumentet jag vill ange.</w:t>
       </w:r>
     </w:p>
     <w:p>
@@ -7552,7 +7260,13 @@
     </w:p>
     <w:p>
       <w:r>
-        <w:t>Oavsett om du vill böja en ton uppåt, nedåt eller oscillera, så måste du ange den högsta frekvensen som argument 2 och den lägsta frekvensen som argument 5.</w:t>
+        <w:t>Oavsett om du vill böja en ton uppåt, nedåt eller oscillera</w:t>
+      </w:r>
+      <w:r>
+        <w:t xml:space="preserve"> (upp och ned)</w:t>
+      </w:r>
+      <w:r>
+        <w:t>, så måste du ange den högsta frekvensen som argument 2 och den lägsta frekvensen som argument 5.</w:t>
       </w:r>
     </w:p>
     <w:p>
@@ -7569,6 +7283,81 @@
       </w:r>
     </w:p>
     <w:p>
+      <w:pPr>
+        <w:rPr>
+          <w:i/>
+          <w:iCs/>
+        </w:rPr>
+      </w:pPr>
+      <w:r>
+        <w:rPr>
+          <w:i/>
+          <w:iCs/>
+        </w:rPr>
+        <w:t xml:space="preserve">Kanal </w:t>
+      </w:r>
+      <w:r>
+        <w:rPr>
+          <w:rStyle w:val="CodeChar"/>
+          <w:i/>
+          <w:iCs/>
+        </w:rPr>
+        <w:t>1</w:t>
+      </w:r>
+      <w:r>
+        <w:rPr>
+          <w:i/>
+          <w:iCs/>
+        </w:rPr>
+        <w:t xml:space="preserve">, hög tonhöjd är </w:t>
+      </w:r>
+      <w:r>
+        <w:rPr>
+          <w:rStyle w:val="CodeChar"/>
+          <w:i/>
+          <w:iCs/>
+        </w:rPr>
+        <w:t>3800</w:t>
+      </w:r>
+      <w:r>
+        <w:rPr>
+          <w:i/>
+          <w:iCs/>
+        </w:rPr>
+        <w:t xml:space="preserve">, längd är en sekund, riktning är uppåt, låg tonhöjd är </w:t>
+      </w:r>
+      <w:r>
+        <w:rPr>
+          <w:rStyle w:val="CodeChar"/>
+          <w:i/>
+          <w:iCs/>
+        </w:rPr>
+        <w:t>1900</w:t>
+      </w:r>
+      <w:r>
+        <w:rPr>
+          <w:i/>
+          <w:iCs/>
+        </w:rPr>
+        <w:t xml:space="preserve">, frekvensändringens hastighet är </w:t>
+      </w:r>
+      <w:r>
+        <w:rPr>
+          <w:rStyle w:val="CodeChar"/>
+          <w:i/>
+          <w:iCs/>
+        </w:rPr>
+        <w:t>32</w:t>
+      </w:r>
+      <w:r>
+        <w:rPr>
+          <w:i/>
+          <w:iCs/>
+        </w:rPr>
+        <w:t>.</w:t>
+      </w:r>
+    </w:p>
+    <w:p>
       <w:r>
         <w:t xml:space="preserve">Ett problem med att böja toner uppåt är att det andra argumentet faktiskt inte bara är den höga frekvensen, utan även startfrekvensen. Ljudet du hör från ovanstående kommando klättrar en oktav (från </w:t>
       </w:r>
@@ -7606,6 +7395,7 @@
     </w:p>
     <w:p>
       <w:r>
+        <w:lastRenderedPageBreak/>
         <w:t>Men när jobbet är slutfört, så återstartas det, vilket kan höras i slutet på ovanstående ljud. Det kan man vända till sin fördel, om man vill sätta ljud på t.ex. ett rymdskepp som upprepat skjuter med laser på en fiende:</w:t>
       </w:r>
     </w:p>
@@ -7614,13 +7404,470 @@
         <w:pStyle w:val="Code"/>
       </w:pPr>
       <w:r>
+        <w:t>SOUND 1,8000,60,1,3000,700</w:t>
+      </w:r>
+    </w:p>
+    <w:p>
+      <w:r>
+        <w:t>Man kan riktigt se laserstrålarna färdas genom rymden!</w:t>
+      </w:r>
+    </w:p>
+    <w:p>
+      <w:r>
+        <w:t>Nu har vi testat att böja en ton uppåt (riktning 0) och nedåt (riktning 1). Genom att välja att oscillera kan du skapa ljud som låter som larmtoner, som t.ex. detta:</w:t>
+      </w:r>
+    </w:p>
+    <w:p>
+      <w:pPr>
+        <w:pStyle w:val="Code"/>
+      </w:pPr>
+      <w:r>
+        <w:t>SOUND 1,12000,360,2,9000,64</w:t>
+      </w:r>
+    </w:p>
+    <w:p>
+      <w:pPr>
+        <w:rPr>
+          <w:i/>
+          <w:iCs/>
+        </w:rPr>
+      </w:pPr>
+      <w:r>
+        <w:rPr>
+          <w:i/>
+          <w:iCs/>
+        </w:rPr>
+        <w:t xml:space="preserve">Kanal </w:t>
+      </w:r>
+      <w:r>
+        <w:rPr>
+          <w:rStyle w:val="CodeChar"/>
+          <w:i/>
+          <w:iCs/>
+        </w:rPr>
+        <w:t>1</w:t>
+      </w:r>
+      <w:r>
+        <w:rPr>
+          <w:i/>
+          <w:iCs/>
+        </w:rPr>
+        <w:t xml:space="preserve">, tonjöjd är </w:t>
+      </w:r>
+      <w:r>
+        <w:rPr>
+          <w:rStyle w:val="CodeChar"/>
+          <w:i/>
+          <w:iCs/>
+        </w:rPr>
+        <w:t>12000</w:t>
+      </w:r>
+      <w:r>
+        <w:rPr>
+          <w:i/>
+          <w:iCs/>
+        </w:rPr>
+        <w:t xml:space="preserve">, längden är sex sekunder, riktning är upp och ned, låg tonhöjd är </w:t>
+      </w:r>
+      <w:r>
+        <w:rPr>
+          <w:rStyle w:val="CodeChar"/>
+          <w:i/>
+          <w:iCs/>
+        </w:rPr>
+        <w:t>9000</w:t>
+      </w:r>
+      <w:r>
+        <w:rPr>
+          <w:i/>
+          <w:iCs/>
+        </w:rPr>
+        <w:t xml:space="preserve">, frekvensändringens hastighet är </w:t>
+      </w:r>
+      <w:r>
+        <w:rPr>
+          <w:rStyle w:val="CodeChar"/>
+          <w:i/>
+          <w:iCs/>
+        </w:rPr>
+        <w:t>64</w:t>
+      </w:r>
+      <w:r>
+        <w:rPr>
+          <w:i/>
+          <w:iCs/>
+        </w:rPr>
+        <w:t>.</w:t>
+      </w:r>
+    </w:p>
+    <w:p>
+      <w:pPr>
+        <w:pStyle w:val="Rubrik2"/>
+      </w:pPr>
+      <w:r>
+        <w:t>Vågformer</w:t>
+      </w:r>
+    </w:p>
+    <w:p>
+      <w:r>
+        <w:t>TODO XXXXX</w:t>
+      </w:r>
+    </w:p>
+    <w:p>
+      <w:pPr>
+        <w:pStyle w:val="Rubrik2"/>
+      </w:pPr>
+      <w:r>
+        <w:t>Ljudstyrka</w:t>
+      </w:r>
+    </w:p>
+    <w:p>
+      <w:r>
+        <w:t xml:space="preserve">Kommandot </w:t>
+      </w:r>
+      <w:r>
+        <w:rPr>
+          <w:rStyle w:val="CodeChar"/>
+        </w:rPr>
+        <w:t>VOL</w:t>
+      </w:r>
+      <w:r>
+        <w:fldChar w:fldCharType="begin"/>
+      </w:r>
+      <w:r>
+        <w:instrText xml:space="preserve"> XE "</w:instrText>
+      </w:r>
+      <w:r>
+        <w:instrText>VOL</w:instrText>
+      </w:r>
+      <w:r>
+        <w:instrText xml:space="preserve">" </w:instrText>
+      </w:r>
+      <w:r>
+        <w:fldChar w:fldCharType="end"/>
+      </w:r>
+      <w:r>
+        <w:t xml:space="preserve"> </w:t>
+      </w:r>
+      <w:r>
+        <w:t>påverkar ljudstyrkan</w:t>
+      </w:r>
+      <w:r>
+        <w:fldChar w:fldCharType="begin"/>
+      </w:r>
+      <w:r>
+        <w:instrText xml:space="preserve"> XE "</w:instrText>
+      </w:r>
+      <w:r>
+        <w:instrText>ljudstyrka</w:instrText>
+      </w:r>
+      <w:r>
+        <w:instrText xml:space="preserve">" </w:instrText>
+      </w:r>
+      <w:r>
+        <w:fldChar w:fldCharType="end"/>
+      </w:r>
+      <w:r>
+        <w:t xml:space="preserve"> både för pågående ljud och efterföljande ljud. </w:t>
+      </w:r>
+      <w:r>
+        <w:rPr>
+          <w:rStyle w:val="CodeChar"/>
+        </w:rPr>
+        <w:t>VOL</w:t>
+      </w:r>
+      <w:r>
+        <w:t xml:space="preserve"> accepterar ett argument som är ett tal mellan 0 och </w:t>
+      </w:r>
+      <w:r>
+        <w:rPr>
+          <w:rStyle w:val="CodeChar"/>
+        </w:rPr>
+        <w:t>15</w:t>
+      </w:r>
+      <w:r>
+        <w:t xml:space="preserve">, där </w:t>
+      </w:r>
+      <w:r>
+        <w:rPr>
+          <w:rStyle w:val="CodeChar"/>
+        </w:rPr>
+        <w:t>0</w:t>
+      </w:r>
+      <w:r>
+        <w:t xml:space="preserve"> betyder absolut tystnad och </w:t>
+      </w:r>
+      <w:r>
+        <w:rPr>
+          <w:rStyle w:val="CodeChar"/>
+        </w:rPr>
+        <w:t>15</w:t>
+      </w:r>
+      <w:r>
+        <w:t xml:space="preserve"> betyder högsta möjliga ljud.</w:t>
+      </w:r>
+      <w:r>
+        <w:t xml:space="preserve"> </w:t>
+      </w:r>
+      <w:r>
+        <w:t xml:space="preserve">Ett för högt eller för lågt värde ger felet </w:t>
+      </w:r>
+      <w:r>
+        <w:rPr>
+          <w:i/>
+          <w:iCs/>
+        </w:rPr>
+        <w:t>illegal quantity</w:t>
+      </w:r>
+      <w:r>
+        <w:t>.</w:t>
+      </w:r>
+      <w:r>
+        <w:t xml:space="preserve"> Följande program använder </w:t>
+      </w:r>
+      <w:r>
+        <w:rPr>
+          <w:rStyle w:val="CodeChar"/>
+        </w:rPr>
+        <w:t>VOL</w:t>
+      </w:r>
+      <w:r>
+        <w:t xml:space="preserve"> för att oscillera ljudstyrkan:</w:t>
+      </w:r>
+    </w:p>
+    <w:tbl>
+      <w:tblPr>
+        <w:tblStyle w:val="Tabellrutnt"/>
+        <w:tblW w:w="0" w:type="auto"/>
+        <w:tblBorders>
+          <w:top w:val="none" w:sz="0" w:space="0" w:color="auto"/>
+          <w:left w:val="none" w:sz="0" w:space="0" w:color="auto"/>
+          <w:bottom w:val="none" w:sz="0" w:space="0" w:color="auto"/>
+          <w:right w:val="none" w:sz="0" w:space="0" w:color="auto"/>
+          <w:insideH w:val="none" w:sz="0" w:space="0" w:color="auto"/>
+          <w:insideV w:val="none" w:sz="0" w:space="0" w:color="auto"/>
+        </w:tblBorders>
+        <w:tblLook w:val="04A0" w:firstRow="1" w:lastRow="0" w:firstColumn="1" w:lastColumn="0" w:noHBand="0" w:noVBand="1"/>
+      </w:tblPr>
+      <w:tblGrid>
+        <w:gridCol w:w="3114"/>
+        <w:gridCol w:w="2431"/>
+      </w:tblGrid>
+      <w:tr>
+        <w:tc>
+          <w:tcPr>
+            <w:tcW w:w="3114" w:type="dxa"/>
+          </w:tcPr>
+          <w:p>
+            <w:pPr>
+              <w:pStyle w:val="Code"/>
+              <w:rPr>
+                <w:lang w:val="en-US"/>
+              </w:rPr>
+            </w:pPr>
+            <w:r>
+              <w:rPr>
+                <w:lang w:val="en-US"/>
+              </w:rPr>
+              <w:t>10 SOUND 1,12000,360,2,9000,64</w:t>
+            </w:r>
+            <w:r>
+              <w:rPr>
+                <w:lang w:val="en-US"/>
+              </w:rPr>
+              <w:br/>
+              <w:t>20 FOR T=0 TO 8</w:t>
+            </w:r>
+            <w:r>
+              <w:rPr>
+                <w:lang w:val="en-US"/>
+              </w:rPr>
+              <w:br/>
+              <w:t>30 F</w:t>
+            </w:r>
+            <w:r>
+              <w:rPr>
+                <w:lang w:val="en-US"/>
+              </w:rPr>
+              <w:t>OR A=15 TO 0 STEP -1</w:t>
+            </w:r>
+            <w:r>
+              <w:rPr>
+                <w:lang w:val="en-US"/>
+              </w:rPr>
+              <w:br/>
+              <w:t>40 VOL A</w:t>
+            </w:r>
+          </w:p>
+          <w:p>
+            <w:pPr>
+              <w:pStyle w:val="Code"/>
+              <w:rPr>
+                <w:lang w:val="en-US"/>
+              </w:rPr>
+            </w:pPr>
+            <w:r>
+              <w:rPr>
+                <w:lang w:val="en-US"/>
+              </w:rPr>
+              <w:t>50 FOR P=0 TO 10:NEXT</w:t>
+            </w:r>
+            <w:r>
+              <w:rPr>
+                <w:lang w:val="en-US"/>
+              </w:rPr>
+              <w:br/>
+              <w:t>60 NEXT A</w:t>
+            </w:r>
+            <w:r>
+              <w:rPr>
+                <w:lang w:val="en-US"/>
+              </w:rPr>
+              <w:br/>
+              <w:t>70 FOR A=0 TO 15</w:t>
+            </w:r>
+            <w:r>
+              <w:rPr>
+                <w:lang w:val="en-US"/>
+              </w:rPr>
+              <w:br/>
+              <w:t>80 VOL A</w:t>
+            </w:r>
+            <w:r>
+              <w:rPr>
+                <w:lang w:val="en-US"/>
+              </w:rPr>
+              <w:br/>
+              <w:t>90 FOR P=0 TO 10:NEXT</w:t>
+            </w:r>
+          </w:p>
+          <w:p>
+            <w:pPr>
+              <w:pStyle w:val="Code"/>
+              <w:rPr>
+                <w:lang w:val="en-US"/>
+              </w:rPr>
+            </w:pPr>
+            <w:r>
+              <w:rPr>
+                <w:lang w:val="en-US"/>
+              </w:rPr>
+              <w:t>100 NEXT A</w:t>
+            </w:r>
+            <w:r>
+              <w:rPr>
+                <w:lang w:val="en-US"/>
+              </w:rPr>
+              <w:br/>
+              <w:t>110 NEXT T</w:t>
+            </w:r>
+          </w:p>
+        </w:tc>
+        <w:tc>
+          <w:tcPr>
+            <w:tcW w:w="2431" w:type="dxa"/>
+          </w:tcPr>
+          <w:p>
+            <w:pPr>
+              <w:pStyle w:val="Kodfrklaring"/>
+              <w:rPr>
+                <w:lang w:val="sv-SE"/>
+              </w:rPr>
+            </w:pPr>
+            <w:r>
+              <w:t>Rad 10 startar ett larmljud.</w:t>
+            </w:r>
+            <w:r>
+              <w:br/>
+            </w:r>
+            <w:r>
+              <w:rPr>
+                <w:lang w:val="sv-SE"/>
+              </w:rPr>
+              <w:br/>
+            </w:r>
+            <w:r>
+              <w:rPr>
+                <w:lang w:val="sv-SE"/>
+              </w:rPr>
+              <w:t>Rad 20 säger att volymoscillering s</w:t>
+            </w:r>
+            <w:r>
+              <w:rPr>
+                <w:lang w:val="sv-SE"/>
+              </w:rPr>
+              <w:t>ka ske 9 gånger (0 till 8).</w:t>
+            </w:r>
+            <w:r>
+              <w:rPr>
+                <w:lang w:val="sv-SE"/>
+              </w:rPr>
+              <w:br/>
+            </w:r>
+            <w:r>
+              <w:rPr>
+                <w:lang w:val="sv-SE"/>
+              </w:rPr>
+              <w:br/>
+              <w:t>Rad 30-60 sänker volymen med en kort paus (rad 50).</w:t>
+            </w:r>
+            <w:r>
+              <w:rPr>
+                <w:lang w:val="sv-SE"/>
+              </w:rPr>
+              <w:br/>
+            </w:r>
+            <w:r>
+              <w:rPr>
+                <w:lang w:val="sv-SE"/>
+              </w:rPr>
+              <w:br/>
+              <w:t>Rad 70-100 höjer volymen.</w:t>
+            </w:r>
+          </w:p>
+          <w:p>
+            <w:pPr>
+              <w:pStyle w:val="Kodfrklaring"/>
+              <w:rPr>
+                <w:lang w:val="sv-SE"/>
+              </w:rPr>
+            </w:pPr>
+            <w:r>
+              <w:rPr>
+                <w:lang w:val="sv-SE"/>
+              </w:rPr>
+              <w:br/>
+              <w:t>Rad 110 hoppar tillbaka till rad 30 så länge T är mindre än eller lika med 8.</w:t>
+            </w:r>
+          </w:p>
+        </w:tc>
+      </w:tr>
+    </w:tbl>
+    <w:p>
+      <w:r>
+        <w:br/>
+        <w:t xml:space="preserve">Notera att kommandot </w:t>
+      </w:r>
+      <w:r>
+        <w:rPr>
+          <w:rStyle w:val="CodeChar"/>
+        </w:rPr>
+        <w:t>SOUND</w:t>
+      </w:r>
+      <w:r>
+        <w:t xml:space="preserve"> sätter processorn i arbete utan att blockera BASIC-tolken, vilket vi har sett förr i kapitlet om sprites.</w:t>
+      </w:r>
+      <w:r>
+        <w:t xml:space="preserve"> Skillnaden här är att om din dator satts i arbete att spela ett ljud i en sekund på en viss kanal, och stöter på ett kommando som ger datorn i uppdrag att spela en ny ton i samma kanal, så väntar BASIC-tolken på att pågående uppdrag ska vara </w:t>
+      </w:r>
+      <w:r>
         <w:lastRenderedPageBreak/>
-        <w:t>SOUND 1,8000,60,1,3000,700</w:t>
-      </w:r>
-    </w:p>
-    <w:p>
-      <w:r>
-        <w:t>Man kan riktigt se laserstrålarna färdas genom rymden!</w:t>
+        <w:t>utfört innan nästa uppdrag påbörjas. Vi kan studera detta genom att titta på följande program som spelar ett C dur-ackord i en kanal. Det kommer inte att fungera. Istället för att höra ett ackord, så hör vi en ton i taget spelas upp (C, D och E).</w:t>
+      </w:r>
+    </w:p>
+    <w:p>
+      <w:r>
+        <w:t>TODO XXXXXXX</w:t>
       </w:r>
     </w:p>
     <w:p/>
@@ -7952,13 +8199,8 @@
         <w:footnoteReference w:id="7"/>
       </w:r>
       <w:r>
-        <w:t xml:space="preserve"> i det läget. När jag kör mer avancerade program, som t.ex. </w:t>
-      </w:r>
-      <w:proofErr w:type="spellStart"/>
-      <w:r>
-        <w:t>SwiftCalc</w:t>
-      </w:r>
-      <w:proofErr w:type="spellEnd"/>
+        <w:t xml:space="preserve"> i det läget. När jag kör mer avancerade program, som t.ex. SwiftCalc</w:t>
+      </w:r>
       <w:r>
         <w:fldChar w:fldCharType="begin"/>
       </w:r>
@@ -8988,23 +9230,7 @@
           <w:i/>
           <w:iCs/>
         </w:rPr>
-        <w:t xml:space="preserve">string </w:t>
-      </w:r>
-      <w:proofErr w:type="spellStart"/>
-      <w:r>
-        <w:rPr>
-          <w:i/>
-          <w:iCs/>
-        </w:rPr>
-        <w:t>too</w:t>
-      </w:r>
-      <w:proofErr w:type="spellEnd"/>
-      <w:r>
-        <w:rPr>
-          <w:i/>
-          <w:iCs/>
-        </w:rPr>
-        <w:t xml:space="preserve"> long</w:t>
+        <w:t>string too long</w:t>
       </w:r>
       <w:r>
         <w:fldChar w:fldCharType="begin"/>
@@ -9625,29 +9851,13 @@
           <w:lang w:val="en-US"/>
         </w:rPr>
         <w:lastRenderedPageBreak/>
-        <w:t xml:space="preserve">Appendix A: </w:t>
-      </w:r>
-      <w:proofErr w:type="spellStart"/>
-      <w:r>
-        <w:rPr>
-          <w:lang w:val="en-US"/>
-        </w:rPr>
-        <w:t>Felsökning</w:t>
+        <w:t>Appendix A: Felsökning</w:t>
       </w:r>
       <w:bookmarkEnd w:id="21"/>
-      <w:proofErr w:type="spellEnd"/>
-    </w:p>
-    <w:p>
-      <w:r>
-        <w:t>Commodore 128 innehåller en del avancerade funktioner som underlättar felsökningen av ett program (</w:t>
-      </w:r>
-      <w:proofErr w:type="spellStart"/>
-      <w:r>
-        <w:t>debugging</w:t>
-      </w:r>
-      <w:proofErr w:type="spellEnd"/>
-      <w:r>
-        <w:t xml:space="preserve">). Bland dessa hittar vi </w:t>
+    </w:p>
+    <w:p>
+      <w:r>
+        <w:t xml:space="preserve">Commodore 128 innehåller en del avancerade funktioner som underlättar felsökningen av ett program (debugging). Bland dessa hittar vi </w:t>
       </w:r>
       <w:r>
         <w:rPr>
@@ -9811,14 +10021,12 @@
       <w:r>
         <w:t xml:space="preserve"> innan något fel har inträffat, får du svaret </w:t>
       </w:r>
-      <w:proofErr w:type="gramStart"/>
       <w:r>
         <w:rPr>
           <w:rStyle w:val="CodeChar"/>
         </w:rPr>
         <w:t>65535</w:t>
       </w:r>
-      <w:proofErr w:type="gramEnd"/>
       <w:r>
         <w:t xml:space="preserve">. Du vet att inget fel har uppstått, eftersom ett giltigt radnummer </w:t>
       </w:r>
@@ -9834,14 +10042,12 @@
       <w:r>
         <w:t xml:space="preserve"> och </w:t>
       </w:r>
-      <w:proofErr w:type="gramStart"/>
       <w:r>
         <w:rPr>
           <w:rStyle w:val="CodeChar"/>
         </w:rPr>
         <w:t>63999</w:t>
       </w:r>
-      <w:proofErr w:type="gramEnd"/>
       <w:r>
         <w:t>. Fel som inträffar i direktläge</w:t>
       </w:r>
@@ -9857,14 +10063,12 @@
       <w:r>
         <w:t xml:space="preserve">. Om rättar ett fel i ett program så att inget fel uppstår, och därefter kör programmet så återställs värdet av EL till </w:t>
       </w:r>
-      <w:proofErr w:type="gramStart"/>
       <w:r>
         <w:rPr>
           <w:rStyle w:val="CodeChar"/>
         </w:rPr>
         <w:t>65535</w:t>
       </w:r>
-      <w:proofErr w:type="gramEnd"/>
       <w:r>
         <w:t>.</w:t>
       </w:r>
@@ -10148,19 +10352,11 @@
       <w:r>
         <w:t xml:space="preserve"> är en samling av variabler som identifieras av ett index. I BASIC har arrayen själv ett namn som följer reglerna för variabelnamn, där varje element identifieras av ett 0-baserat index som anges inom parentes, till exempel </w:t>
       </w:r>
-      <w:proofErr w:type="gramStart"/>
       <w:r>
         <w:rPr>
           <w:rStyle w:val="CodeChar"/>
         </w:rPr>
-        <w:t>A(</w:t>
-      </w:r>
-      <w:proofErr w:type="gramEnd"/>
-      <w:r>
-        <w:rPr>
-          <w:rStyle w:val="CodeChar"/>
-        </w:rPr>
-        <w:t>31)</w:t>
+        <w:t>A(31)</w:t>
       </w:r>
       <w:r>
         <w:t xml:space="preserve">. Ordet </w:t>
@@ -10268,7 +10464,6 @@
       <w:r>
         <w:t xml:space="preserve"> är ett tal mellan 0 och 1. Åtta bitar utgör en byte. Det binära talsystemet utgörs av bitar, från engelskans "</w:t>
       </w:r>
-      <w:proofErr w:type="spellStart"/>
       <w:r>
         <w:rPr>
           <w:u w:val="single"/>
@@ -10276,15 +10471,7 @@
         <w:t>bi</w:t>
       </w:r>
       <w:r>
-        <w:t>nary</w:t>
-      </w:r>
-      <w:proofErr w:type="spellEnd"/>
-      <w:r>
-        <w:t xml:space="preserve"> </w:t>
-      </w:r>
-      <w:proofErr w:type="spellStart"/>
-      <w:r>
-        <w:t>digi</w:t>
+        <w:t>nary digi</w:t>
       </w:r>
       <w:r>
         <w:rPr>
@@ -10292,7 +10479,6 @@
         </w:rPr>
         <w:t>ts</w:t>
       </w:r>
-      <w:proofErr w:type="spellEnd"/>
       <w:r>
         <w:t>".</w:t>
       </w:r>
@@ -10379,15 +10565,7 @@
         <w:t>00000110</w:t>
       </w:r>
       <w:r>
-        <w:t xml:space="preserve">. De binära </w:t>
-      </w:r>
-      <w:proofErr w:type="spellStart"/>
-      <w:r>
-        <w:t>bitvisa</w:t>
-      </w:r>
-      <w:proofErr w:type="spellEnd"/>
-      <w:r>
-        <w:t xml:space="preserve"> operatorerna är </w:t>
+        <w:t xml:space="preserve">. De binära bitvisa operatorerna är </w:t>
       </w:r>
       <w:r>
         <w:rPr>
@@ -10405,15 +10583,7 @@
         <w:t>OR</w:t>
       </w:r>
       <w:r>
-        <w:t xml:space="preserve">, den </w:t>
-      </w:r>
-      <w:proofErr w:type="spellStart"/>
-      <w:r>
-        <w:t>unära</w:t>
-      </w:r>
-      <w:proofErr w:type="spellEnd"/>
-      <w:r>
-        <w:t xml:space="preserve"> är </w:t>
+        <w:t xml:space="preserve">, den unära är </w:t>
       </w:r>
       <w:r>
         <w:rPr>
@@ -10460,23 +10630,13 @@
       <w:pPr>
         <w:pStyle w:val="Rubrik2"/>
       </w:pPr>
-      <w:proofErr w:type="spellStart"/>
       <w:r>
         <w:t>Blitter</w:t>
       </w:r>
-      <w:proofErr w:type="spellEnd"/>
-    </w:p>
-    <w:p>
-      <w:r>
-        <w:t xml:space="preserve">Ett chip som hanterar </w:t>
-      </w:r>
-      <w:proofErr w:type="spellStart"/>
-      <w:r>
-        <w:t>blitter</w:t>
-      </w:r>
-      <w:proofErr w:type="spellEnd"/>
-      <w:r>
-        <w:t xml:space="preserve"> ansvarar för snabb manipulering av data i RAM, vilket möjliggör rörlig datorgrafik.</w:t>
+    </w:p>
+    <w:p>
+      <w:r>
+        <w:t>Ett chip som hanterar blitter ansvarar för snabb manipulering av data i RAM, vilket möjliggör rörlig datorgrafik.</w:t>
       </w:r>
     </w:p>
     <w:p>
@@ -10522,14 +10682,12 @@
       <w:r>
         <w:t xml:space="preserve">Ramen runt den yta som VIC-20 och Commodore 64 kan visa text och högupplöst grafik på benämns som </w:t>
       </w:r>
-      <w:proofErr w:type="spellStart"/>
       <w:r>
         <w:rPr>
           <w:i/>
         </w:rPr>
         <w:t>border</w:t>
       </w:r>
-      <w:proofErr w:type="spellEnd"/>
       <w:r>
         <w:fldChar w:fldCharType="begin"/>
       </w:r>
@@ -10713,17 +10871,8 @@
         <w:t>1</w:t>
       </w:r>
       <w:r>
-        <w:t>. Dessa kallas bitar och är alltid grupperade om 8. Åtta bitar utgör en byte, och antalet tal som kan beskrivas med åtta bitar (en byte) är 256 (</w:t>
-      </w:r>
-      <w:proofErr w:type="gramStart"/>
-      <w:r>
-        <w:t>0-255</w:t>
-      </w:r>
-      <w:proofErr w:type="gramEnd"/>
-      <w:r>
-        <w:t xml:space="preserve">). De individuella bitarna saknar minnesadress, men varje byte (åtta bitar) har var sin minnesadress. Så snart man vill läsa något annat än individuella tal mellan 0 och 255 (åtta bitar) måste man veta hur olika bytes ska kombineras. En datatyp är en konfiguration av kombinationer av bytes. till exempel består talet </w:t>
-      </w:r>
-      <w:proofErr w:type="gramStart"/>
+        <w:t xml:space="preserve">. Dessa kallas bitar och är alltid grupperade om 8. Åtta bitar utgör en byte, och antalet tal som kan beskrivas med åtta bitar (en byte) är 256 (0-255). De individuella bitarna saknar minnesadress, men varje byte (åtta bitar) har var sin minnesadress. Så snart man vill läsa något annat än individuella tal mellan 0 och 255 (åtta bitar) måste man veta hur olika bytes ska kombineras. En datatyp är en konfiguration av kombinationer av bytes. till exempel består talet </w:t>
+      </w:r>
       <w:r>
         <w:rPr>
           <w:rStyle w:val="CodeChar"/>
@@ -10736,7 +10885,6 @@
         </w:rPr>
         <w:t>961</w:t>
       </w:r>
-      <w:proofErr w:type="gramEnd"/>
       <w:r>
         <w:t xml:space="preserve"> av en kombination av två bytes, nämligen </w:t>
       </w:r>
@@ -10894,35 +11042,11 @@
         <w:fldChar w:fldCharType="end"/>
       </w:r>
       <w:r>
-        <w:t xml:space="preserve"> som anger vad som kan visas på skärmen. I </w:t>
-      </w:r>
-      <w:proofErr w:type="spellStart"/>
-      <w:r>
-        <w:t>textläget</w:t>
-      </w:r>
-      <w:proofErr w:type="spellEnd"/>
-      <w:r>
-        <w:t xml:space="preserve"> (som används vid uppstart) kan VIC-20 visa text i 22 rader med 23 kolumner eller 25 rader och 40 kolumner för Commodore 64. I </w:t>
-      </w:r>
-      <w:proofErr w:type="spellStart"/>
-      <w:r>
-        <w:t>bitmapsläge</w:t>
-      </w:r>
-      <w:proofErr w:type="spellEnd"/>
-      <w:r>
-        <w:t xml:space="preserve"> hanterar man i stället individuella pixlar i två olika </w:t>
+        <w:t xml:space="preserve"> som anger vad som kan visas på skärmen. I textläget (som används vid uppstart) kan VIC-20 visa text i 22 rader med 23 kolumner eller 25 rader och 40 kolumner för Commodore 64. I bitmapsläge hanterar man i stället individuella pixlar i två olika </w:t>
       </w:r>
       <w:r>
         <w:lastRenderedPageBreak/>
-        <w:t xml:space="preserve">upplösningar, där flerfärgsläget har hälften så många individuella pixlar på skärmen som är möjligt i </w:t>
-      </w:r>
-      <w:proofErr w:type="spellStart"/>
-      <w:r>
-        <w:t>enfärgsläget</w:t>
-      </w:r>
-      <w:proofErr w:type="spellEnd"/>
-      <w:r>
-        <w:t xml:space="preserve"> (eller det högupplösta läget).</w:t>
+        <w:t>upplösningar, där flerfärgsläget har hälften så många individuella pixlar på skärmen som är möjligt i enfärgsläget (eller det högupplösta läget).</w:t>
       </w:r>
     </w:p>
     <w:p>
@@ -10934,15 +11058,7 @@
         </w:numPr>
       </w:pPr>
       <w:r>
-        <w:t xml:space="preserve">Commodore 64, </w:t>
-      </w:r>
-      <w:proofErr w:type="spellStart"/>
-      <w:r>
-        <w:t>enfärgsläget</w:t>
-      </w:r>
-      <w:proofErr w:type="spellEnd"/>
-      <w:r>
-        <w:t>: 320</w:t>
+        <w:t>Commodore 64, enfärgsläget: 320</w:t>
       </w:r>
       <w:r>
         <w:t>×</w:t>
@@ -10978,15 +11094,7 @@
         </w:numPr>
       </w:pPr>
       <w:r>
-        <w:t xml:space="preserve">VIC-20, </w:t>
-      </w:r>
-      <w:proofErr w:type="spellStart"/>
-      <w:r>
-        <w:t>enfärgsläget</w:t>
-      </w:r>
-      <w:proofErr w:type="spellEnd"/>
-      <w:r>
-        <w:t>: 176</w:t>
+        <w:t>VIC-20, enfärgsläget: 176</w:t>
       </w:r>
       <w:r>
         <w:t>×</w:t>
@@ -11018,13 +11126,8 @@
         <w:pStyle w:val="Rubrik2"/>
       </w:pPr>
       <w:r>
-        <w:t xml:space="preserve">Hard </w:t>
-      </w:r>
-      <w:proofErr w:type="spellStart"/>
-      <w:r>
-        <w:t>reset</w:t>
-      </w:r>
-      <w:proofErr w:type="spellEnd"/>
+        <w:t>Hard reset</w:t>
+      </w:r>
     </w:p>
     <w:p>
       <w:r>
@@ -11034,16 +11137,48 @@
         <w:rPr>
           <w:i/>
         </w:rPr>
-        <w:t xml:space="preserve">hard </w:t>
-      </w:r>
-      <w:proofErr w:type="spellStart"/>
+        <w:t>hard reset</w:t>
+      </w:r>
+      <w:r>
+        <w:fldChar w:fldCharType="begin"/>
+      </w:r>
+      <w:r>
+        <w:instrText xml:space="preserve"> XE "</w:instrText>
+      </w:r>
+      <w:r>
+        <w:instrText>hard reset</w:instrText>
+      </w:r>
+      <w:r>
+        <w:instrText xml:space="preserve">" </w:instrText>
+      </w:r>
+      <w:r>
+        <w:fldChar w:fldCharType="end"/>
+      </w:r>
+      <w:r>
+        <w:t xml:space="preserve"> innebär att datorn återställs och att hela datorns minne (BASIC-program och övrig data) raderas. Jämför med </w:t>
+      </w:r>
       <w:r>
         <w:rPr>
           <w:i/>
         </w:rPr>
-        <w:t>reset</w:t>
-      </w:r>
-      <w:proofErr w:type="spellEnd"/>
+        <w:t>soft reset</w:t>
+      </w:r>
+      <w:r>
+        <w:t>.</w:t>
+      </w:r>
+    </w:p>
+    <w:p>
+      <w:pPr>
+        <w:pStyle w:val="Rubrik2"/>
+      </w:pPr>
+      <w:r>
+        <w:t>Hexadecimala talsystemet</w:t>
+      </w:r>
+    </w:p>
+    <w:p>
+      <w:r>
+        <w:t>Det hexadecimala talsystemet</w:t>
+      </w:r>
       <w:r>
         <w:fldChar w:fldCharType="begin"/>
       </w:r>
@@ -11051,7 +11186,7 @@
         <w:instrText xml:space="preserve"> XE "</w:instrText>
       </w:r>
       <w:r>
-        <w:instrText>hard reset</w:instrText>
+        <w:instrText>hexadecimala talsystemet</w:instrText>
       </w:r>
       <w:r>
         <w:instrText xml:space="preserve">" </w:instrText>
@@ -11060,124 +11195,48 @@
         <w:fldChar w:fldCharType="end"/>
       </w:r>
       <w:r>
-        <w:t xml:space="preserve"> innebär att datorn återställs och att hela datorns minne (BASIC-program och </w:t>
-      </w:r>
-      <w:proofErr w:type="gramStart"/>
-      <w:r>
-        <w:t>övrig data</w:t>
-      </w:r>
-      <w:proofErr w:type="gramEnd"/>
-      <w:r>
-        <w:t xml:space="preserve">) raderas. Jämför med </w:t>
-      </w:r>
+        <w:t xml:space="preserve"> använder hela sexton olika tecken för att beskriva ett tal, till skillnad från det decimala talsystemet som använder tio eller det binära talsystemet som använder två. Det innebär att de tjugo första talen (noll till nitton) skrivs 0, 1, 2, 3, 4, 5, 6, 7, 8, 9, A, B, C, D, E, F, 10, 11, 12 och 13.</w:t>
+      </w:r>
+    </w:p>
+    <w:p>
+      <w:pPr>
+        <w:pStyle w:val="Rubrik2"/>
+      </w:pPr>
+      <w:r>
+        <w:t>Interrupten</w:t>
+      </w:r>
+    </w:p>
+    <w:p>
       <w:r>
         <w:rPr>
           <w:i/>
         </w:rPr>
-        <w:t xml:space="preserve">soft </w:t>
-      </w:r>
-      <w:proofErr w:type="spellStart"/>
+        <w:t>Interrupten</w:t>
+      </w:r>
+      <w:r>
+        <w:fldChar w:fldCharType="begin"/>
+      </w:r>
+      <w:r>
+        <w:instrText xml:space="preserve"> XE "</w:instrText>
+      </w:r>
+      <w:r>
+        <w:instrText>interrupten</w:instrText>
+      </w:r>
+      <w:r>
+        <w:instrText xml:space="preserve">" </w:instrText>
+      </w:r>
+      <w:r>
+        <w:fldChar w:fldCharType="end"/>
+      </w:r>
+      <w:r>
+        <w:t xml:space="preserve"> är en funktion för multitasking som finns inbyggd i VIC-20 och Commodore 64. Huvudprocessorn kan, med jämna mellanrum, släppa in andra uppgifter, vilket liknar det som idag kallas </w:t>
+      </w:r>
       <w:r>
         <w:rPr>
           <w:i/>
         </w:rPr>
-        <w:t>reset</w:t>
-      </w:r>
-      <w:proofErr w:type="spellEnd"/>
-      <w:r>
-        <w:t>.</w:t>
-      </w:r>
-    </w:p>
-    <w:p>
-      <w:pPr>
-        <w:pStyle w:val="Rubrik2"/>
-      </w:pPr>
-      <w:r>
-        <w:t>Hexadecimala talsystemet</w:t>
-      </w:r>
-    </w:p>
-    <w:p>
-      <w:r>
-        <w:t>Det hexadecimala talsystemet</w:t>
-      </w:r>
-      <w:r>
-        <w:fldChar w:fldCharType="begin"/>
-      </w:r>
-      <w:r>
-        <w:instrText xml:space="preserve"> XE "</w:instrText>
-      </w:r>
-      <w:r>
-        <w:instrText>hexadecimala talsystemet</w:instrText>
-      </w:r>
-      <w:r>
-        <w:instrText xml:space="preserve">" </w:instrText>
-      </w:r>
-      <w:r>
-        <w:fldChar w:fldCharType="end"/>
-      </w:r>
-      <w:r>
-        <w:t xml:space="preserve"> använder hela sexton olika tecken för att beskriva ett tal, till skillnad från det decimala talsystemet som använder tio eller det binära talsystemet som använder två. Det innebär att de tjugo första talen (noll till nitton) skrivs 0, 1, 2, 3, 4, 5, 6, 7, 8, 9, A, B, C, D, E, F, 10, 11, 12 och 13.</w:t>
-      </w:r>
-    </w:p>
-    <w:p>
-      <w:pPr>
-        <w:pStyle w:val="Rubrik2"/>
-      </w:pPr>
-      <w:proofErr w:type="spellStart"/>
-      <w:r>
-        <w:t>Interrupten</w:t>
-      </w:r>
-      <w:proofErr w:type="spellEnd"/>
-    </w:p>
-    <w:p>
-      <w:proofErr w:type="spellStart"/>
-      <w:r>
-        <w:rPr>
-          <w:i/>
-        </w:rPr>
-        <w:t>Interrupten</w:t>
-      </w:r>
-      <w:proofErr w:type="spellEnd"/>
-      <w:r>
-        <w:fldChar w:fldCharType="begin"/>
-      </w:r>
-      <w:r>
-        <w:instrText xml:space="preserve"> XE "</w:instrText>
-      </w:r>
-      <w:r>
-        <w:instrText>interrupten</w:instrText>
-      </w:r>
-      <w:r>
-        <w:instrText xml:space="preserve">" </w:instrText>
-      </w:r>
-      <w:r>
-        <w:fldChar w:fldCharType="end"/>
-      </w:r>
-      <w:r>
-        <w:t xml:space="preserve"> är en funktion för multitasking som finns inbyggd i VIC-20 och Commodore 64. Huvudprocessorn kan, med jämna mellanrum, släppa in andra uppgifter, vilket liknar det som idag kallas </w:t>
-      </w:r>
-      <w:proofErr w:type="spellStart"/>
-      <w:r>
-        <w:rPr>
-          <w:i/>
-        </w:rPr>
-        <w:t>time</w:t>
-      </w:r>
-      <w:proofErr w:type="spellEnd"/>
-      <w:r>
-        <w:rPr>
-          <w:i/>
-        </w:rPr>
-        <w:t xml:space="preserve"> </w:t>
-      </w:r>
-      <w:proofErr w:type="spellStart"/>
-      <w:r>
-        <w:rPr>
-          <w:i/>
-        </w:rPr>
-        <w:t>slicing</w:t>
-      </w:r>
-      <w:proofErr w:type="spellEnd"/>
+        <w:t>time slicing</w:t>
+      </w:r>
       <w:r>
         <w:t>.</w:t>
       </w:r>
@@ -11258,11 +11317,7 @@
         <w:t>jiffies</w:t>
       </w:r>
       <w:r>
-        <w:t xml:space="preserve">) är varierar från plattform till plattform, men i Commodore BASIC 2.0 second release är en jiffy en sextionsdels sekund. En jiffy är alltså 1/60 sekunder och 60 jiffies är en sekund. En mer samtida godtycklig tidsenhet är </w:t>
-      </w:r>
-      <w:proofErr w:type="gramStart"/>
-      <w:r>
-        <w:t xml:space="preserve">en </w:t>
+        <w:t xml:space="preserve">) är varierar från plattform till plattform, men i Commodore BASIC 2.0 second release är en jiffy en sextionsdels sekund. En jiffy är alltså 1/60 sekunder och 60 jiffies är en sekund. En mer samtida godtycklig tidsenhet är en </w:t>
       </w:r>
       <w:r>
         <w:rPr>
@@ -11271,7 +11326,6 @@
         </w:rPr>
         <w:t>tick</w:t>
       </w:r>
-      <w:proofErr w:type="gramEnd"/>
       <w:r>
         <w:t>, som ofta är kortare, till exempel en tusendels sekund.</w:t>
       </w:r>
@@ -11285,11 +11339,9 @@
       </w:r>
     </w:p>
     <w:p>
-      <w:proofErr w:type="spellStart"/>
       <w:r>
         <w:t>xxxxxxxxxx</w:t>
       </w:r>
-      <w:proofErr w:type="spellEnd"/>
     </w:p>
     <w:p>
       <w:pPr>
@@ -11350,15 +11402,7 @@
         <w:fldChar w:fldCharType="end"/>
       </w:r>
       <w:r>
-        <w:t xml:space="preserve">) är 1024 bytes. 16 K betyder således 16 kilobytes eller </w:t>
-      </w:r>
-      <w:proofErr w:type="gramStart"/>
-      <w:r>
-        <w:t>16384</w:t>
-      </w:r>
-      <w:proofErr w:type="gramEnd"/>
-      <w:r>
-        <w:t xml:space="preserve"> bytes.</w:t>
+        <w:t>) är 1024 bytes. 16 K betyder således 16 kilobytes eller 16384 bytes.</w:t>
       </w:r>
     </w:p>
     <w:p>
@@ -11419,34 +11463,28 @@
       </w:r>
     </w:p>
     <w:p>
-      <w:proofErr w:type="spellStart"/>
       <w:r>
         <w:t>xxxxx</w:t>
       </w:r>
-      <w:proofErr w:type="spellEnd"/>
     </w:p>
     <w:p>
       <w:pPr>
         <w:pStyle w:val="Rubrik2"/>
       </w:pPr>
-      <w:proofErr w:type="spellStart"/>
       <w:r>
         <w:t>Loader</w:t>
       </w:r>
-      <w:proofErr w:type="spellEnd"/>
     </w:p>
     <w:p>
       <w:r>
         <w:t xml:space="preserve">En </w:t>
       </w:r>
-      <w:proofErr w:type="spellStart"/>
       <w:r>
         <w:rPr>
           <w:i/>
         </w:rPr>
         <w:t>loader</w:t>
       </w:r>
-      <w:proofErr w:type="spellEnd"/>
       <w:r>
         <w:fldChar w:fldCharType="begin"/>
       </w:r>
@@ -11635,7 +11673,6 @@
       <w:r>
         <w:t xml:space="preserve"> innebär att två program körs samtidigt. Det kan till exempel vara ett maskinkodsprogram som körs samtidigt som ett BASIC-program. När man programmerar en Commodore-maskin pratar man om </w:t>
       </w:r>
-      <w:proofErr w:type="spellStart"/>
       <w:r>
         <w:rPr>
           <w:i/>
@@ -11643,7 +11680,6 @@
         </w:rPr>
         <w:t>interrupten</w:t>
       </w:r>
-      <w:proofErr w:type="spellEnd"/>
       <w:r>
         <w:rPr>
           <w:i/>
@@ -11670,7 +11706,6 @@
       <w:r>
         <w:t xml:space="preserve">, som lite slarvigt är en svensk bestämd form av engelskans </w:t>
       </w:r>
-      <w:proofErr w:type="spellStart"/>
       <w:r>
         <w:rPr>
           <w:i/>
@@ -11678,7 +11713,6 @@
         </w:rPr>
         <w:t>interrupt</w:t>
       </w:r>
-      <w:proofErr w:type="spellEnd"/>
       <w:r>
         <w:t xml:space="preserve">, vilket i sammanhanget närmast kan liknas med </w:t>
       </w:r>
@@ -11874,11 +11908,9 @@
       </w:r>
     </w:p>
     <w:p>
-      <w:proofErr w:type="spellStart"/>
       <w:r>
         <w:t>xxxxxxxxx</w:t>
       </w:r>
-      <w:proofErr w:type="spellEnd"/>
     </w:p>
     <w:p>
       <w:pPr>
@@ -11908,31 +11940,7 @@
         <w:fldChar w:fldCharType="end"/>
       </w:r>
       <w:r>
-        <w:t xml:space="preserve">, </w:t>
-      </w:r>
-      <w:proofErr w:type="spellStart"/>
-      <w:r>
-        <w:t>Phase</w:t>
-      </w:r>
-      <w:proofErr w:type="spellEnd"/>
-      <w:r>
-        <w:t xml:space="preserve"> </w:t>
-      </w:r>
-      <w:proofErr w:type="spellStart"/>
-      <w:r>
-        <w:t>Alternate</w:t>
-      </w:r>
-      <w:proofErr w:type="spellEnd"/>
-      <w:r>
-        <w:t xml:space="preserve"> Line, är en standard för analog </w:t>
-      </w:r>
-      <w:proofErr w:type="spellStart"/>
-      <w:r>
-        <w:t>färg-tv</w:t>
-      </w:r>
-      <w:proofErr w:type="spellEnd"/>
-      <w:r>
-        <w:t xml:space="preserve"> som primärt används </w:t>
+        <w:t xml:space="preserve">, Phase Alternate Line, är en standard för analog färg-tv som primärt används </w:t>
       </w:r>
       <w:r>
         <w:t>i</w:t>
@@ -12012,7 +12020,6 @@
       <w:r>
         <w:t xml:space="preserve"> är inget som BASIC har stöd för, men man kommer ofta i kontakt med pekare när man använder datorns inbyggda funktioner. En minnesadress som syftar till att hålla reda på en minnesadress är en pekare. Olika pekare används på olika sätt. Ett par exempel som specifikt gäller Commodore 64: Adress </w:t>
       </w:r>
-      <w:proofErr w:type="gramStart"/>
       <w:r>
         <w:rPr>
           <w:rStyle w:val="CodeChar"/>
@@ -12028,7 +12035,6 @@
         </w:rPr>
         <w:t>786</w:t>
       </w:r>
-      <w:proofErr w:type="gramEnd"/>
       <w:r>
         <w:t xml:space="preserve"> ett 16-bitarstal som är den exakta adressen för funktionen USR, medan på adress </w:t>
       </w:r>
@@ -12039,15 +12045,7 @@
         <w:t>2047</w:t>
       </w:r>
       <w:r>
-        <w:t xml:space="preserve"> talar om var i minnet </w:t>
-      </w:r>
-      <w:proofErr w:type="spellStart"/>
-      <w:r>
-        <w:t>bilddata</w:t>
-      </w:r>
-      <w:proofErr w:type="spellEnd"/>
-      <w:r>
-        <w:t xml:space="preserve"> för den åttonde spriten på ligger, om man multiplicerar värdet med 64.</w:t>
+        <w:t xml:space="preserve"> talar om var i minnet bilddata för den åttonde spriten på ligger, om man multiplicerar värdet med 64.</w:t>
       </w:r>
     </w:p>
     <w:p>
@@ -12075,42 +12073,10 @@
         <w:t xml:space="preserve"> (PET Standard</w:t>
       </w:r>
       <w:r>
-        <w:t xml:space="preserve"> </w:t>
-      </w:r>
-      <w:proofErr w:type="spellStart"/>
-      <w:r>
-        <w:t>Code</w:t>
-      </w:r>
-      <w:proofErr w:type="spellEnd"/>
-      <w:r>
-        <w:t xml:space="preserve"> </w:t>
-      </w:r>
-      <w:proofErr w:type="spellStart"/>
-      <w:r>
-        <w:t>of</w:t>
-      </w:r>
-      <w:proofErr w:type="spellEnd"/>
-      <w:r>
-        <w:t xml:space="preserve"> Information </w:t>
-      </w:r>
-      <w:proofErr w:type="spellStart"/>
-      <w:r>
-        <w:t>Interchange</w:t>
-      </w:r>
-      <w:proofErr w:type="spellEnd"/>
-      <w:r>
-        <w:t>) är namn</w:t>
-      </w:r>
-      <w:r>
-        <w:t xml:space="preserve">et på teckentabellen som används av bland andra VIC-20 och Commodore 64. PETSCII är </w:t>
-      </w:r>
-      <w:proofErr w:type="spellStart"/>
-      <w:r>
-        <w:t>Commodores</w:t>
-      </w:r>
-      <w:proofErr w:type="spellEnd"/>
-      <w:r>
-        <w:t xml:space="preserve"> version av ASCII, och teckentabellen är uppkallad efter den första datorn som använde den, Commodore PET (år 1977).</w:t>
+        <w:t xml:space="preserve"> Code of Information Interchange) är namn</w:t>
+      </w:r>
+      <w:r>
+        <w:t>et på teckentabellen som används av bland andra VIC-20 och Commodore 64. PETSCII är Commodores version av ASCII, och teckentabellen är uppkallad efter den första datorn som använde den, Commodore PET (år 1977).</w:t>
       </w:r>
     </w:p>
     <w:p>
@@ -12318,263 +12284,200 @@
       <w:r>
         <w:t xml:space="preserve"> står för </w:t>
       </w:r>
-      <w:proofErr w:type="spellStart"/>
       <w:r>
         <w:rPr>
           <w:i/>
           <w:iCs/>
         </w:rPr>
-        <w:t>random</w:t>
-      </w:r>
-      <w:proofErr w:type="spellEnd"/>
+        <w:t>random access memory</w:t>
+      </w:r>
+      <w:r>
+        <w:fldChar w:fldCharType="begin"/>
+      </w:r>
+      <w:r>
+        <w:instrText xml:space="preserve"> XE "</w:instrText>
+      </w:r>
+      <w:r>
+        <w:instrText>random access memory</w:instrText>
+      </w:r>
+      <w:r>
+        <w:instrText xml:space="preserve">" </w:instrText>
+      </w:r>
+      <w:r>
+        <w:fldChar w:fldCharType="end"/>
+      </w:r>
+      <w:r>
+        <w:t xml:space="preserve"> och ordet avser minne som man kan skriva till eller läsa av i valfri ordning – man kan ange värdets minnesadress. I boken menas </w:t>
+      </w:r>
       <w:r>
         <w:rPr>
           <w:i/>
           <w:iCs/>
         </w:rPr>
-        <w:t xml:space="preserve"> access </w:t>
-      </w:r>
-      <w:proofErr w:type="spellStart"/>
+        <w:t>datorns primärminne</w:t>
+      </w:r>
+      <w:r>
+        <w:t xml:space="preserve"> eller </w:t>
+      </w:r>
       <w:r>
         <w:rPr>
           <w:i/>
           <w:iCs/>
         </w:rPr>
-        <w:t>memory</w:t>
-      </w:r>
-      <w:proofErr w:type="spellEnd"/>
-      <w:r>
-        <w:fldChar w:fldCharType="begin"/>
-      </w:r>
-      <w:r>
-        <w:instrText xml:space="preserve"> XE "</w:instrText>
-      </w:r>
-      <w:r>
-        <w:instrText>random access memory</w:instrText>
-      </w:r>
-      <w:r>
-        <w:instrText xml:space="preserve">" </w:instrText>
-      </w:r>
-      <w:r>
-        <w:fldChar w:fldCharType="end"/>
-      </w:r>
-      <w:r>
-        <w:t xml:space="preserve"> och ordet avser minne som man kan skriva till eller läsa av i valfri ordning – man kan ange värdets minnesadress. I boken menas </w:t>
+        <w:t>arbetsminne</w:t>
+      </w:r>
+      <w:r>
+        <w:t>.</w:t>
+      </w:r>
+    </w:p>
+    <w:p>
+      <w:pPr>
+        <w:pStyle w:val="Rubrik2"/>
+      </w:pPr>
+      <w:r>
+        <w:t>Ren funktion</w:t>
+      </w:r>
+    </w:p>
+    <w:p>
+      <w:r>
+        <w:t xml:space="preserve">En </w:t>
       </w:r>
       <w:r>
         <w:rPr>
           <w:i/>
           <w:iCs/>
         </w:rPr>
-        <w:t>datorns primärminne</w:t>
-      </w:r>
-      <w:r>
-        <w:t xml:space="preserve"> eller </w:t>
+        <w:t>ren funktion</w:t>
+      </w:r>
+      <w:r>
+        <w:fldChar w:fldCharType="begin"/>
+      </w:r>
+      <w:r>
+        <w:instrText xml:space="preserve"> XE "</w:instrText>
+      </w:r>
+      <w:r>
+        <w:instrText>ren funktion</w:instrText>
+      </w:r>
+      <w:r>
+        <w:instrText xml:space="preserve">" </w:instrText>
+      </w:r>
+      <w:r>
+        <w:fldChar w:fldCharType="end"/>
+      </w:r>
+      <w:r>
+        <w:t xml:space="preserve"> agerar endast på inkommande data och ger ett svar utifrån det, utan att läsa från annat minne eller skriva till ett annat minne. Ett sådant exempel är </w:t>
+      </w:r>
+      <w:r>
+        <w:rPr>
+          <w:rStyle w:val="CodeChar"/>
+        </w:rPr>
+        <w:t>SQR</w:t>
+      </w:r>
+      <w:r>
+        <w:t xml:space="preserve"> som ger roten av ett tal (beskrivs i boken Commodore BASIC 2.0 second release) eller funktionen </w:t>
+      </w:r>
+      <w:r>
+        <w:rPr>
+          <w:rStyle w:val="CodeChar"/>
+        </w:rPr>
+        <w:t>ERR$</w:t>
+      </w:r>
+      <w:r>
+        <w:t xml:space="preserve"> som beskrivs appendix A om felsökning.</w:t>
+      </w:r>
+    </w:p>
+    <w:p>
+      <w:pPr>
+        <w:pStyle w:val="Rubrik2"/>
+      </w:pPr>
+      <w:r>
+        <w:t>Reset</w:t>
+      </w:r>
+    </w:p>
+    <w:p>
+      <w:r>
+        <w:t xml:space="preserve">En </w:t>
+      </w:r>
+      <w:r>
+        <w:rPr>
+          <w:i/>
+        </w:rPr>
+        <w:t>reset</w:t>
+      </w:r>
+      <w:r>
+        <w:fldChar w:fldCharType="begin"/>
+      </w:r>
+      <w:r>
+        <w:instrText xml:space="preserve"> XE "</w:instrText>
+      </w:r>
+      <w:r>
+        <w:instrText>reset</w:instrText>
+      </w:r>
+      <w:r>
+        <w:instrText xml:space="preserve">" </w:instrText>
+      </w:r>
+      <w:r>
+        <w:fldChar w:fldCharType="end"/>
+      </w:r>
+      <w:r>
+        <w:t xml:space="preserve"> återställer datorn, vilket innebär att BASIC-program går förlorat. Se </w:t>
+      </w:r>
+      <w:r>
+        <w:rPr>
+          <w:i/>
+        </w:rPr>
+        <w:t>hard reset</w:t>
+      </w:r>
+      <w:r>
+        <w:t xml:space="preserve"> och </w:t>
+      </w:r>
+      <w:r>
+        <w:rPr>
+          <w:i/>
+        </w:rPr>
+        <w:t>soft reset</w:t>
+      </w:r>
+      <w:r>
+        <w:t>.</w:t>
+      </w:r>
+    </w:p>
+    <w:p>
+      <w:pPr>
+        <w:pStyle w:val="Rubrik2"/>
+      </w:pPr>
+      <w:r>
+        <w:t>ROM</w:t>
+      </w:r>
+    </w:p>
+    <w:p>
+      <w:r>
+        <w:t>ROM</w:t>
+      </w:r>
+      <w:r>
+        <w:fldChar w:fldCharType="begin"/>
+      </w:r>
+      <w:r>
+        <w:instrText xml:space="preserve"> XE "</w:instrText>
+      </w:r>
+      <w:r>
+        <w:instrText>ROM</w:instrText>
+      </w:r>
+      <w:r>
+        <w:instrText xml:space="preserve">" </w:instrText>
+      </w:r>
+      <w:r>
+        <w:fldChar w:fldCharType="end"/>
+      </w:r>
+      <w:r>
+        <w:t xml:space="preserve"> står för </w:t>
       </w:r>
       <w:r>
         <w:rPr>
           <w:i/>
           <w:iCs/>
         </w:rPr>
-        <w:t>arbetsminne</w:t>
-      </w:r>
-      <w:r>
-        <w:t>.</w:t>
-      </w:r>
-    </w:p>
-    <w:p>
-      <w:pPr>
-        <w:pStyle w:val="Rubrik2"/>
-      </w:pPr>
-      <w:r>
-        <w:t>Ren funktion</w:t>
-      </w:r>
-    </w:p>
-    <w:p>
-      <w:r>
-        <w:t xml:space="preserve">En </w:t>
-      </w:r>
-      <w:r>
-        <w:rPr>
-          <w:i/>
-          <w:iCs/>
-        </w:rPr>
-        <w:t>ren funktion</w:t>
-      </w:r>
-      <w:r>
-        <w:fldChar w:fldCharType="begin"/>
-      </w:r>
-      <w:r>
-        <w:instrText xml:space="preserve"> XE "</w:instrText>
-      </w:r>
-      <w:r>
-        <w:instrText>ren funktion</w:instrText>
-      </w:r>
-      <w:r>
-        <w:instrText xml:space="preserve">" </w:instrText>
-      </w:r>
-      <w:r>
-        <w:fldChar w:fldCharType="end"/>
-      </w:r>
-      <w:r>
-        <w:t xml:space="preserve"> agerar endast på inkommande data och ger ett svar utifrån det, utan att läsa från annat minne eller skriva till ett annat minne. Ett sådant exempel är </w:t>
-      </w:r>
-      <w:r>
-        <w:rPr>
-          <w:rStyle w:val="CodeChar"/>
-        </w:rPr>
-        <w:t>SQR</w:t>
-      </w:r>
-      <w:r>
-        <w:t xml:space="preserve"> som ger roten av ett tal (beskrivs i boken Commodore BASIC 2.0 second release) eller funktionen </w:t>
-      </w:r>
-      <w:r>
-        <w:rPr>
-          <w:rStyle w:val="CodeChar"/>
-        </w:rPr>
-        <w:t>ERR$</w:t>
-      </w:r>
-      <w:r>
-        <w:t xml:space="preserve"> som beskrivs appendix A om felsökning.</w:t>
-      </w:r>
-    </w:p>
-    <w:p>
-      <w:pPr>
-        <w:pStyle w:val="Rubrik2"/>
-      </w:pPr>
-      <w:proofErr w:type="spellStart"/>
-      <w:r>
-        <w:t>Reset</w:t>
-      </w:r>
-      <w:proofErr w:type="spellEnd"/>
-    </w:p>
-    <w:p>
-      <w:r>
-        <w:t xml:space="preserve">En </w:t>
-      </w:r>
-      <w:proofErr w:type="spellStart"/>
-      <w:r>
-        <w:rPr>
-          <w:i/>
-        </w:rPr>
-        <w:t>reset</w:t>
-      </w:r>
-      <w:proofErr w:type="spellEnd"/>
-      <w:r>
-        <w:fldChar w:fldCharType="begin"/>
-      </w:r>
-      <w:r>
-        <w:instrText xml:space="preserve"> XE "</w:instrText>
-      </w:r>
-      <w:r>
-        <w:instrText>reset</w:instrText>
-      </w:r>
-      <w:r>
-        <w:instrText xml:space="preserve">" </w:instrText>
-      </w:r>
-      <w:r>
-        <w:fldChar w:fldCharType="end"/>
-      </w:r>
-      <w:r>
-        <w:t xml:space="preserve"> återställer datorn, vilket innebär att BASIC-program går förlorat. Se </w:t>
-      </w:r>
-      <w:r>
-        <w:rPr>
-          <w:i/>
-        </w:rPr>
-        <w:t xml:space="preserve">hard </w:t>
-      </w:r>
-      <w:proofErr w:type="spellStart"/>
-      <w:r>
-        <w:rPr>
-          <w:i/>
-        </w:rPr>
-        <w:t>reset</w:t>
-      </w:r>
-      <w:proofErr w:type="spellEnd"/>
-      <w:r>
-        <w:t xml:space="preserve"> och </w:t>
-      </w:r>
-      <w:r>
-        <w:rPr>
-          <w:i/>
-        </w:rPr>
-        <w:t xml:space="preserve">soft </w:t>
-      </w:r>
-      <w:proofErr w:type="spellStart"/>
-      <w:r>
-        <w:rPr>
-          <w:i/>
-        </w:rPr>
-        <w:t>reset</w:t>
-      </w:r>
-      <w:proofErr w:type="spellEnd"/>
-      <w:r>
-        <w:t>.</w:t>
-      </w:r>
-    </w:p>
-    <w:p>
-      <w:pPr>
-        <w:pStyle w:val="Rubrik2"/>
-      </w:pPr>
-      <w:r>
-        <w:t>ROM</w:t>
-      </w:r>
-    </w:p>
-    <w:p>
-      <w:r>
-        <w:t>ROM</w:t>
-      </w:r>
-      <w:r>
-        <w:fldChar w:fldCharType="begin"/>
-      </w:r>
-      <w:r>
-        <w:instrText xml:space="preserve"> XE "</w:instrText>
-      </w:r>
-      <w:r>
-        <w:instrText>ROM</w:instrText>
-      </w:r>
-      <w:r>
-        <w:instrText xml:space="preserve">" </w:instrText>
-      </w:r>
-      <w:r>
-        <w:fldChar w:fldCharType="end"/>
-      </w:r>
-      <w:r>
-        <w:t xml:space="preserve"> står för </w:t>
-      </w:r>
-      <w:r>
-        <w:rPr>
-          <w:i/>
-          <w:iCs/>
-        </w:rPr>
-        <w:t xml:space="preserve">read </w:t>
-      </w:r>
-      <w:proofErr w:type="spellStart"/>
-      <w:r>
-        <w:rPr>
-          <w:i/>
-          <w:iCs/>
-        </w:rPr>
-        <w:t>only</w:t>
-      </w:r>
-      <w:proofErr w:type="spellEnd"/>
-      <w:r>
-        <w:rPr>
-          <w:i/>
-          <w:iCs/>
-        </w:rPr>
-        <w:t xml:space="preserve"> </w:t>
-      </w:r>
-      <w:proofErr w:type="spellStart"/>
-      <w:r>
-        <w:rPr>
-          <w:i/>
-          <w:iCs/>
-        </w:rPr>
-        <w:t>memory</w:t>
-      </w:r>
-      <w:proofErr w:type="spellEnd"/>
+        <w:t>read only memory</w:t>
+      </w:r>
       <w:r>
         <w:t xml:space="preserve"> (minne som endast kan läsas, inte skrivas)</w:t>
       </w:r>
@@ -12653,13 +12556,8 @@
         <w:pStyle w:val="Rubrik2"/>
       </w:pPr>
       <w:r>
-        <w:t xml:space="preserve">Soft </w:t>
-      </w:r>
-      <w:proofErr w:type="spellStart"/>
-      <w:r>
-        <w:t>reset</w:t>
-      </w:r>
-      <w:proofErr w:type="spellEnd"/>
+        <w:t>Soft reset</w:t>
+      </w:r>
     </w:p>
     <w:p>
       <w:r>
@@ -12669,48 +12567,32 @@
         <w:rPr>
           <w:i/>
         </w:rPr>
-        <w:t xml:space="preserve">soft </w:t>
-      </w:r>
-      <w:proofErr w:type="spellStart"/>
+        <w:t>soft reset</w:t>
+      </w:r>
+      <w:r>
+        <w:fldChar w:fldCharType="begin"/>
+      </w:r>
+      <w:r>
+        <w:instrText xml:space="preserve"> XE "</w:instrText>
+      </w:r>
+      <w:r>
+        <w:instrText>soft reset</w:instrText>
+      </w:r>
+      <w:r>
+        <w:instrText xml:space="preserve">" </w:instrText>
+      </w:r>
+      <w:r>
+        <w:fldChar w:fldCharType="end"/>
+      </w:r>
+      <w:r>
+        <w:t xml:space="preserve"> innebär att datorn återställs och att datorns BASIC-minne raderas. Jämför med </w:t>
+      </w:r>
       <w:r>
         <w:rPr>
           <w:i/>
         </w:rPr>
-        <w:t>reset</w:t>
-      </w:r>
-      <w:proofErr w:type="spellEnd"/>
-      <w:r>
-        <w:fldChar w:fldCharType="begin"/>
-      </w:r>
-      <w:r>
-        <w:instrText xml:space="preserve"> XE "</w:instrText>
-      </w:r>
-      <w:r>
-        <w:instrText>soft reset</w:instrText>
-      </w:r>
-      <w:r>
-        <w:instrText xml:space="preserve">" </w:instrText>
-      </w:r>
-      <w:r>
-        <w:fldChar w:fldCharType="end"/>
-      </w:r>
-      <w:r>
-        <w:t xml:space="preserve"> innebär att datorn återställs och att datorns BASIC-minne raderas. Jämför med </w:t>
-      </w:r>
-      <w:r>
-        <w:rPr>
-          <w:i/>
-        </w:rPr>
-        <w:t xml:space="preserve">hard </w:t>
-      </w:r>
-      <w:proofErr w:type="spellStart"/>
-      <w:r>
-        <w:rPr>
-          <w:i/>
-        </w:rPr>
-        <w:t>reset</w:t>
-      </w:r>
-      <w:proofErr w:type="spellEnd"/>
+        <w:t>hard reset</w:t>
+      </w:r>
       <w:r>
         <w:fldChar w:fldCharType="begin"/>
       </w:r>
@@ -13556,19 +13438,11 @@
                 <w:sz w:val="12"/>
               </w:rPr>
             </w:pPr>
-            <w:proofErr w:type="gramStart"/>
             <w:r>
               <w:rPr>
                 <w:sz w:val="12"/>
               </w:rPr>
-              <w:t>1-2</w:t>
-            </w:r>
-            <w:proofErr w:type="gramEnd"/>
-            <w:r>
-              <w:rPr>
-                <w:sz w:val="12"/>
-              </w:rPr>
-              <w:t xml:space="preserve"> MHz, 4 MHz</w:t>
+              <w:t>1-2 MHz, 4 MHz</w:t>
             </w:r>
           </w:p>
         </w:tc>
@@ -13986,16 +13860,8 @@
               <w:rPr>
                 <w:sz w:val="12"/>
               </w:rPr>
-              <w:t xml:space="preserve"> plus </w:t>
-            </w:r>
-            <w:proofErr w:type="spellStart"/>
-            <w:r>
-              <w:rPr>
-                <w:sz w:val="12"/>
-              </w:rPr>
-              <w:t>border</w:t>
-            </w:r>
-            <w:proofErr w:type="spellEnd"/>
+              <w:t xml:space="preserve"> plus border</w:t>
+            </w:r>
             <w:r>
               <w:rPr>
                 <w:sz w:val="12"/>
@@ -14049,16 +13915,8 @@
               <w:rPr>
                 <w:sz w:val="12"/>
               </w:rPr>
-              <w:t xml:space="preserve">200 plus </w:t>
-            </w:r>
-            <w:proofErr w:type="spellStart"/>
-            <w:r>
-              <w:rPr>
-                <w:sz w:val="12"/>
-              </w:rPr>
-              <w:t>border</w:t>
-            </w:r>
-            <w:proofErr w:type="spellEnd"/>
+              <w:t>200 plus border</w:t>
+            </w:r>
           </w:p>
         </w:tc>
         <w:tc>
@@ -14088,21 +13946,7 @@
               <w:rPr>
                 <w:sz w:val="12"/>
               </w:rPr>
-              <w:t xml:space="preserve">200 plus </w:t>
-            </w:r>
-            <w:proofErr w:type="spellStart"/>
-            <w:r>
-              <w:rPr>
-                <w:sz w:val="12"/>
-              </w:rPr>
-              <w:t>border</w:t>
-            </w:r>
-            <w:proofErr w:type="spellEnd"/>
-            <w:r>
-              <w:rPr>
-                <w:sz w:val="12"/>
-              </w:rPr>
-              <w:t>, 640</w:t>
+              <w:t>200 plus border, 640</w:t>
             </w:r>
             <w:r>
               <w:rPr>
@@ -14411,21 +14255,7 @@
               <w:rPr>
                 <w:sz w:val="12"/>
               </w:rPr>
-              <w:t>Analog (RF, A/</w:t>
-            </w:r>
-            <w:proofErr w:type="gramStart"/>
-            <w:r>
-              <w:rPr>
-                <w:sz w:val="12"/>
-              </w:rPr>
-              <w:t>V)/</w:t>
-            </w:r>
-            <w:proofErr w:type="gramEnd"/>
-            <w:r>
-              <w:rPr>
-                <w:sz w:val="12"/>
-              </w:rPr>
-              <w:t>Digital (RGBI)</w:t>
+              <w:t>Analog (RF, A/V)/Digital (RGBI)</w:t>
             </w:r>
           </w:p>
         </w:tc>
@@ -14861,7 +14691,6 @@
         </w:rPr>
         <w:t xml:space="preserve">: </w:t>
       </w:r>
-      <w:proofErr w:type="spellStart"/>
       <w:r>
         <w:rPr>
           <w:lang w:val="en-US"/>
@@ -14869,7 +14698,6 @@
         <w:t>Maskinkod</w:t>
       </w:r>
       <w:bookmarkEnd w:id="25"/>
-      <w:proofErr w:type="spellEnd"/>
     </w:p>
     <w:p>
       <w:pPr>
@@ -16953,14 +16781,27 @@
       <w:r>
         <w:t xml:space="preserve"> Bilden används även för att visa datorns tangentbordslayout på sida </w:t>
       </w:r>
-      <w:fldSimple w:instr=" PAGEREF Tangentbordslayout ">
-        <w:r>
-          <w:rPr>
-            <w:noProof/>
-          </w:rPr>
-          <w:t>4</w:t>
-        </w:r>
-      </w:fldSimple>
+      <w:r>
+        <w:fldChar w:fldCharType="begin"/>
+      </w:r>
+      <w:r>
+        <w:instrText xml:space="preserve"> PAGEREF Tangentbordslayout </w:instrText>
+      </w:r>
+      <w:r>
+        <w:fldChar w:fldCharType="separate"/>
+      </w:r>
+      <w:r>
+        <w:rPr>
+          <w:noProof/>
+        </w:rPr>
+        <w:t>4</w:t>
+      </w:r>
+      <w:r>
+        <w:rPr>
+          <w:noProof/>
+        </w:rPr>
+        <w:fldChar w:fldCharType="end"/>
+      </w:r>
       <w:r>
         <w:t>.</w:t>
       </w:r>
@@ -16976,44 +16817,8 @@
         <w:rPr>
           <w:lang w:val="en-US"/>
         </w:rPr>
-        <w:t xml:space="preserve">Böcker </w:t>
-      </w:r>
-      <w:proofErr w:type="spellStart"/>
-      <w:r>
-        <w:rPr>
-          <w:lang w:val="en-US"/>
-        </w:rPr>
-        <w:t>i</w:t>
-      </w:r>
-      <w:proofErr w:type="spellEnd"/>
-      <w:r>
-        <w:rPr>
-          <w:lang w:val="en-US"/>
-        </w:rPr>
-        <w:t xml:space="preserve"> </w:t>
-      </w:r>
-      <w:proofErr w:type="spellStart"/>
-      <w:r>
-        <w:rPr>
-          <w:lang w:val="en-US"/>
-        </w:rPr>
-        <w:t>denna</w:t>
-      </w:r>
-      <w:proofErr w:type="spellEnd"/>
-      <w:r>
-        <w:rPr>
-          <w:lang w:val="en-US"/>
-        </w:rPr>
-        <w:t xml:space="preserve"> </w:t>
-      </w:r>
-      <w:proofErr w:type="spellStart"/>
-      <w:r>
-        <w:rPr>
-          <w:lang w:val="en-US"/>
-        </w:rPr>
-        <w:t>serie</w:t>
-      </w:r>
-      <w:proofErr w:type="spellEnd"/>
+        <w:t>Böcker i denna serie</w:t>
+      </w:r>
     </w:p>
     <w:p>
       <w:pPr>
@@ -17354,15 +17159,7 @@
         <w:footnoteRef/>
       </w:r>
       <w:r>
-        <w:t xml:space="preserve"> På engelska: Pitch </w:t>
-      </w:r>
-      <w:proofErr w:type="spellStart"/>
-      <w:r>
-        <w:t>bend</w:t>
-      </w:r>
-      <w:proofErr w:type="spellEnd"/>
-      <w:r>
-        <w:t>.</w:t>
+        <w:t xml:space="preserve"> På engelska: Pitch bend.</w:t>
       </w:r>
     </w:p>
   </w:footnote>
@@ -17378,23 +17175,7 @@
         <w:footnoteRef/>
       </w:r>
       <w:r>
-        <w:t xml:space="preserve"> Attack, </w:t>
-      </w:r>
-      <w:proofErr w:type="spellStart"/>
-      <w:r>
-        <w:t>Decay</w:t>
-      </w:r>
-      <w:proofErr w:type="spellEnd"/>
-      <w:r>
-        <w:t xml:space="preserve">, </w:t>
-      </w:r>
-      <w:proofErr w:type="spellStart"/>
-      <w:r>
-        <w:t>Sustain</w:t>
-      </w:r>
-      <w:proofErr w:type="spellEnd"/>
-      <w:r>
-        <w:t>, Release – se kapitlet om ord</w:t>
+        <w:t xml:space="preserve"> Attack, Decay, Sustain, Release – se kapitlet om ord</w:t>
       </w:r>
       <w:r>
         <w:t>förklaringar (appendix B).</w:t>

</xml_diff>

<commit_message>
Kapitlet om SOUND är klart.
</commit_message>
<xml_diff>
--- a/Commodore BASIC 7.0 for C128.docx
+++ b/Commodore BASIC 7.0 for C128.docx
@@ -1310,7 +1310,7 @@
                 <w:noProof/>
                 <w:webHidden/>
               </w:rPr>
-              <w:t>32</w:t>
+              <w:t>33</w:t>
             </w:r>
             <w:r>
               <w:rPr>
@@ -1383,7 +1383,7 @@
                 <w:noProof/>
                 <w:webHidden/>
               </w:rPr>
-              <w:t>34</w:t>
+              <w:t>35</w:t>
             </w:r>
             <w:r>
               <w:rPr>
@@ -1456,7 +1456,7 @@
                 <w:noProof/>
                 <w:webHidden/>
               </w:rPr>
-              <w:t>36</w:t>
+              <w:t>37</w:t>
             </w:r>
             <w:r>
               <w:rPr>
@@ -1529,7 +1529,7 @@
                 <w:noProof/>
                 <w:webHidden/>
               </w:rPr>
-              <w:t>38</w:t>
+              <w:t>39</w:t>
             </w:r>
             <w:r>
               <w:rPr>
@@ -1603,7 +1603,7 @@
                 <w:noProof/>
                 <w:webHidden/>
               </w:rPr>
-              <w:t>41</w:t>
+              <w:t>42</w:t>
             </w:r>
             <w:r>
               <w:rPr>
@@ -1676,7 +1676,7 @@
                 <w:noProof/>
                 <w:webHidden/>
               </w:rPr>
-              <w:t>45</w:t>
+              <w:t>46</w:t>
             </w:r>
             <w:r>
               <w:rPr>
@@ -1750,7 +1750,7 @@
                 <w:noProof/>
                 <w:webHidden/>
               </w:rPr>
-              <w:t>47</w:t>
+              <w:t>48</w:t>
             </w:r>
             <w:r>
               <w:rPr>
@@ -1824,7 +1824,7 @@
                 <w:noProof/>
                 <w:webHidden/>
               </w:rPr>
-              <w:t>49</w:t>
+              <w:t>50</w:t>
             </w:r>
             <w:r>
               <w:rPr>
@@ -1897,7 +1897,7 @@
                 <w:noProof/>
                 <w:webHidden/>
               </w:rPr>
-              <w:t>51</w:t>
+              <w:t>52</w:t>
             </w:r>
             <w:r>
               <w:rPr>
@@ -1970,7 +1970,7 @@
                 <w:noProof/>
                 <w:webHidden/>
               </w:rPr>
-              <w:t>61</w:t>
+              <w:t>62</w:t>
             </w:r>
             <w:r>
               <w:rPr>
@@ -2044,7 +2044,7 @@
                 <w:noProof/>
                 <w:webHidden/>
               </w:rPr>
-              <w:t>63</w:t>
+              <w:t>64</w:t>
             </w:r>
             <w:r>
               <w:rPr>
@@ -2117,7 +2117,7 @@
                 <w:noProof/>
                 <w:webHidden/>
               </w:rPr>
-              <w:t>65</w:t>
+              <w:t>66</w:t>
             </w:r>
             <w:r>
               <w:rPr>
@@ -2190,7 +2190,7 @@
                 <w:noProof/>
                 <w:webHidden/>
               </w:rPr>
-              <w:t>68</w:t>
+              <w:t>69</w:t>
             </w:r>
             <w:r>
               <w:rPr>
@@ -3098,27 +3098,14 @@
       <w:r>
         <w:t xml:space="preserve">tidigare bok (se sida </w:t>
       </w:r>
-      <w:r>
-        <w:fldChar w:fldCharType="begin"/>
-      </w:r>
-      <w:r>
-        <w:instrText xml:space="preserve"> PAGEREF BASIC2 </w:instrText>
-      </w:r>
-      <w:r>
-        <w:fldChar w:fldCharType="separate"/>
-      </w:r>
-      <w:r>
-        <w:rPr>
-          <w:noProof/>
-        </w:rPr>
-        <w:t>3</w:t>
-      </w:r>
-      <w:r>
-        <w:rPr>
-          <w:noProof/>
-        </w:rPr>
-        <w:fldChar w:fldCharType="end"/>
-      </w:r>
+      <w:fldSimple w:instr=" PAGEREF BASIC2 ">
+        <w:r>
+          <w:rPr>
+            <w:noProof/>
+          </w:rPr>
+          <w:t>3</w:t>
+        </w:r>
+      </w:fldSimple>
       <w:r>
         <w:t>)</w:t>
       </w:r>
@@ -4301,7 +4288,7 @@
           <v:shape id="_x0000_i1025" type="#_x0000_t75" style="width:277.5pt;height:172.15pt" o:ole="">
             <v:imagedata r:id="rId13" o:title=""/>
           </v:shape>
-          <o:OLEObject Type="Embed" ProgID="Unknown" ShapeID="_x0000_i1025" DrawAspect="Content" ObjectID="_1762273278" r:id="rId14"/>
+          <o:OLEObject Type="Embed" ProgID="Unknown" ShapeID="_x0000_i1025" DrawAspect="Content" ObjectID="_1762618203" r:id="rId14"/>
         </w:object>
       </w:r>
     </w:p>
@@ -4313,27 +4300,14 @@
       <w:r>
         <w:t xml:space="preserve">Figur </w:t>
       </w:r>
-      <w:r>
-        <w:fldChar w:fldCharType="begin"/>
-      </w:r>
-      <w:r>
-        <w:instrText xml:space="preserve"> SEQ Figur \* ARABIC </w:instrText>
-      </w:r>
-      <w:r>
-        <w:fldChar w:fldCharType="separate"/>
-      </w:r>
-      <w:r>
-        <w:rPr>
-          <w:noProof/>
-        </w:rPr>
-        <w:t>3</w:t>
-      </w:r>
-      <w:r>
-        <w:rPr>
-          <w:noProof/>
-        </w:rPr>
-        <w:fldChar w:fldCharType="end"/>
-      </w:r>
+      <w:fldSimple w:instr=" SEQ Figur \* ARABIC ">
+        <w:r>
+          <w:rPr>
+            <w:noProof/>
+          </w:rPr>
+          <w:t>3</w:t>
+        </w:r>
+      </w:fldSimple>
       <w:r>
         <w:t>: AUTO erbjuder automatisk inskrivning av radnummer.</w:t>
       </w:r>
@@ -7842,7 +7816,25 @@
     </w:p>
     <w:p>
       <w:r>
-        <w:t>Om vi ändrar riktning från 0 (upp) till 1 (ned) så spelas frekvensändringen helt felfritt, eftersom vi lämnar startfrekvensen till målfrekvensen som är argument 5.</w:t>
+        <w:t xml:space="preserve">Om vi ändrar riktning från </w:t>
+      </w:r>
+      <w:r>
+        <w:rPr>
+          <w:rStyle w:val="CodeChar"/>
+        </w:rPr>
+        <w:t>0</w:t>
+      </w:r>
+      <w:r>
+        <w:t xml:space="preserve"> (upp) till </w:t>
+      </w:r>
+      <w:r>
+        <w:rPr>
+          <w:rStyle w:val="CodeChar"/>
+        </w:rPr>
+        <w:t>1</w:t>
+      </w:r>
+      <w:r>
+        <w:t xml:space="preserve"> (ned) så spelas frekvensändringen helt felfritt, eftersom vi lämnar startfrekvensen till målfrekvensen som är argument 5.</w:t>
       </w:r>
     </w:p>
     <w:p>
@@ -7874,7 +7866,25 @@
     </w:p>
     <w:p>
       <w:r>
-        <w:t>Nu har vi testat att böja en ton uppåt (riktning 0) och nedåt (riktning 1). Genom att välja att oscillera kan du skapa ljud som låter som larmtoner, som t.ex. detta:</w:t>
+        <w:t xml:space="preserve">Nu har vi testat att böja en ton uppåt (riktning </w:t>
+      </w:r>
+      <w:r>
+        <w:rPr>
+          <w:rStyle w:val="CodeChar"/>
+        </w:rPr>
+        <w:t>0</w:t>
+      </w:r>
+      <w:r>
+        <w:t xml:space="preserve">) och nedåt (riktning </w:t>
+      </w:r>
+      <w:r>
+        <w:rPr>
+          <w:rStyle w:val="CodeChar"/>
+        </w:rPr>
+        <w:t>1</w:t>
+      </w:r>
+      <w:r>
+        <w:t>). Genom att välja att oscillera kan du skapa ljud som låter som larmtoner, som t.ex. detta:</w:t>
       </w:r>
     </w:p>
     <w:p>
@@ -8138,32 +8148,56 @@
           <w:p>
             <w:pPr>
               <w:pStyle w:val="Code"/>
+              <w:rPr>
+                <w:lang w:val="en-US"/>
+              </w:rPr>
             </w:pPr>
             <w:r>
+              <w:rPr>
+                <w:lang w:val="en-US"/>
+              </w:rPr>
               <w:t>10 FOR A=0 TO 3</w:t>
             </w:r>
           </w:p>
           <w:p>
             <w:pPr>
               <w:pStyle w:val="Code"/>
+              <w:rPr>
+                <w:lang w:val="en-US"/>
+              </w:rPr>
             </w:pPr>
             <w:r>
+              <w:rPr>
+                <w:lang w:val="en-US"/>
+              </w:rPr>
               <w:t>20 SOUND 1,</w:t>
             </w:r>
             <w:proofErr w:type="gramStart"/>
             <w:r>
+              <w:rPr>
+                <w:lang w:val="en-US"/>
+              </w:rPr>
               <w:t>3800,120,,,,</w:t>
             </w:r>
             <w:proofErr w:type="gramEnd"/>
             <w:r>
+              <w:rPr>
+                <w:lang w:val="en-US"/>
+              </w:rPr>
               <w:t>A</w:t>
             </w:r>
           </w:p>
           <w:p>
             <w:pPr>
               <w:pStyle w:val="Code"/>
+              <w:rPr>
+                <w:lang w:val="en-US"/>
+              </w:rPr>
             </w:pPr>
             <w:r>
+              <w:rPr>
+                <w:lang w:val="en-US"/>
+              </w:rPr>
               <w:t>30 SLEEP 3</w:t>
             </w:r>
           </w:p>
@@ -8403,13 +8437,7 @@
       </w:r>
       <w:r>
         <w:br/>
-        <w:t>|  -</w:t>
-      </w:r>
-      <w:r>
-        <w:t>--</w:t>
-      </w:r>
-      <w:r>
-        <w:t>---</w:t>
+        <w:t>|  ------</w:t>
       </w:r>
       <w:r>
         <w:t xml:space="preserve">  --</w:t>
@@ -8453,13 +8481,7 @@
       </w:r>
       <w:r>
         <w:br/>
-        <w:t xml:space="preserve">|--   </w:t>
-      </w:r>
-      <w:r>
-        <w:t xml:space="preserve">  </w:t>
-      </w:r>
-      <w:r>
-        <w:t xml:space="preserve"> </w:t>
+        <w:t xml:space="preserve">|--      </w:t>
       </w:r>
       <w:r>
         <w:t>--</w:t>
@@ -8580,13 +8602,7 @@
       </w:r>
       <w:r>
         <w:br/>
-        <w:t xml:space="preserve">|   </w:t>
-      </w:r>
-      <w:r>
-        <w:t xml:space="preserve">  </w:t>
-      </w:r>
-      <w:r>
-        <w:t xml:space="preserve"> --</w:t>
+        <w:t>|      --</w:t>
       </w:r>
       <w:r>
         <w:t xml:space="preserve">  </w:t>
@@ -8630,13 +8646,7 @@
       </w:r>
       <w:r>
         <w:br/>
-        <w:t>|--</w:t>
-      </w:r>
-      <w:r>
-        <w:t>--</w:t>
-      </w:r>
-      <w:r>
-        <w:t xml:space="preserve">--  </w:t>
+        <w:t xml:space="preserve">|------  </w:t>
       </w:r>
       <w:r>
         <w:t>--</w:t>
@@ -9069,7 +9079,17 @@
     <w:p>
       <w:r>
         <w:br/>
-        <w:t xml:space="preserve">Notera att kommandot </w:t>
+      </w:r>
+      <w:r>
+        <w:t>Inför de kommande två kapitlen om musik och om avancerade ljudeffekter, så kan det vara bra att veta när datorn spelar ett ljud direkt, och när datorn väntar. Grundregeln är att datorn väntar med att spela upp ett ljud, tills det ljud som spelas ljust nu är färdigt, givet att det nya ljudet begärs i en kanal som redan spelar ett ljud. Det innebär följande:</w:t>
+      </w:r>
+    </w:p>
+    <w:p>
+      <w:r>
+        <w:t>K</w:t>
+      </w:r>
+      <w:r>
+        <w:t xml:space="preserve">ommandot </w:t>
       </w:r>
       <w:r>
         <w:rPr>
@@ -9078,15 +9098,123 @@
         <w:t>SOUND</w:t>
       </w:r>
       <w:r>
-        <w:t xml:space="preserve"> sätter processorn i arbete utan att blockera BASIC-tolken, vilket vi har sett förr i kapitlet om sprites.</w:t>
-      </w:r>
-      <w:r>
-        <w:t xml:space="preserve"> Skillnaden här är att om din dator satts i arbete att spela ett ljud i en sekund på en viss kanal, och stöter på ett kommando som ger datorn i uppdrag att spela en ny ton i samma kanal, så väntar BASIC-tolken på att pågående uppdrag ska vara utfört innan nästa uppdrag påbörjas. Vi kan studera detta genom att titta på följande program som spelar ett C dur-ackord i en kanal. Det kommer inte att fungera. Istället för att höra ett ackord, så hör vi en ton i taget spelas upp (C, D och E).</w:t>
-      </w:r>
-    </w:p>
-    <w:p>
-      <w:r>
-        <w:t>TODO XXXXXXX</w:t>
+        <w:t xml:space="preserve"> sätter processorn i arbete utan att blockera BASIC-tolken, vilket vi </w:t>
+      </w:r>
+      <w:r>
+        <w:t>tidigare</w:t>
+      </w:r>
+      <w:r>
+        <w:t xml:space="preserve"> sett i kapitlet om sprites.</w:t>
+      </w:r>
+      <w:r>
+        <w:t xml:space="preserve"> Skillnaden här är att om din dator satts i arbete att spela ett ljud i en sekund på en viss kanal, och stöter på ett kommando som ger datorn i uppdrag att spela en ny ton i samma kanal, så väntar BASIC-tolken på att pågående uppdrag ska vara utfört innan nästa uppdrag påbörjas. Vi kan studera detta genom att titta på följande program som spelar ett C dur-ackord i en kanal. Det kommer inte att fungera. Istället för att höra ett ackord, så hör vi en ton i taget spelas upp (C, </w:t>
+      </w:r>
+      <w:r>
+        <w:t>E</w:t>
+      </w:r>
+      <w:r>
+        <w:t xml:space="preserve"> och </w:t>
+      </w:r>
+      <w:r>
+        <w:t>G</w:t>
+      </w:r>
+      <w:r>
+        <w:t>).</w:t>
+      </w:r>
+      <w:r>
+        <w:t xml:space="preserve"> Vi väljer full ljudstyrka.</w:t>
+      </w:r>
+    </w:p>
+    <w:p>
+      <w:pPr>
+        <w:pStyle w:val="Code"/>
+      </w:pPr>
+      <w:bookmarkStart w:id="17" w:name="_Hlk152005129"/>
+      <w:r>
+        <w:t>10 VOL 15</w:t>
+      </w:r>
+      <w:r>
+        <w:br/>
+        <w:t>20 SOUND 1,</w:t>
+      </w:r>
+      <w:proofErr w:type="gramStart"/>
+      <w:r>
+        <w:t>8900,120,,,,</w:t>
+      </w:r>
+      <w:proofErr w:type="gramEnd"/>
+      <w:r>
+        <w:t>1</w:t>
+      </w:r>
+      <w:r>
+        <w:br/>
+        <w:t>30 SOUND 1,11100,120,,,,1</w:t>
+      </w:r>
+      <w:r>
+        <w:br/>
+        <w:t>40 SOUND 1,13500,120,,,,1</w:t>
+      </w:r>
+    </w:p>
+    <w:bookmarkEnd w:id="17"/>
+    <w:p>
+      <w:r>
+        <w:t xml:space="preserve">Orsaken är att kanal 1 inte kan spela något annat än C innan den är färdig. Och när den är färdig, och börjar spela ett E, så kan den inte spela nästa ton </w:t>
+      </w:r>
+      <w:r>
+        <w:lastRenderedPageBreak/>
+        <w:t>innan den har spelat färdigt E. Lösningen är att spela varje ton i C dur-ackordet i var sin kanal, så här:</w:t>
+      </w:r>
+    </w:p>
+    <w:p>
+      <w:pPr>
+        <w:pStyle w:val="Code"/>
+      </w:pPr>
+      <w:r>
+        <w:t>10 VOL 15</w:t>
+      </w:r>
+      <w:r>
+        <w:br/>
+        <w:t>20 SOUND 1,</w:t>
+      </w:r>
+      <w:proofErr w:type="gramStart"/>
+      <w:r>
+        <w:t>8900,120,,,,</w:t>
+      </w:r>
+      <w:proofErr w:type="gramEnd"/>
+      <w:r>
+        <w:t>1</w:t>
+      </w:r>
+      <w:r>
+        <w:br/>
+        <w:t xml:space="preserve">30 SOUND </w:t>
+      </w:r>
+      <w:r>
+        <w:t>2</w:t>
+      </w:r>
+      <w:r>
+        <w:t>,11100,120,,,,1</w:t>
+      </w:r>
+      <w:r>
+        <w:br/>
+      </w:r>
+      <w:r>
+        <w:t>4</w:t>
+      </w:r>
+      <w:r>
+        <w:t xml:space="preserve">0 SOUND </w:t>
+      </w:r>
+      <w:r>
+        <w:t>3</w:t>
+      </w:r>
+      <w:r>
+        <w:t>,13500,120,,,,1</w:t>
+      </w:r>
+    </w:p>
+    <w:p>
+      <w:r>
+        <w:t>Om nya instruktioner att spela ljud inkommer, väntar din dator med att utföra dem tills ackordet är färdigt.</w:t>
+      </w:r>
+      <w:r>
+        <w:t xml:space="preserve"> Men det finns undantag, vilket vi tittar på i kapitlet om avancerade ljudeffekter.</w:t>
       </w:r>
     </w:p>
     <w:p/>
@@ -9130,12 +9258,12 @@
       <w:pPr>
         <w:pStyle w:val="Rubrik1"/>
       </w:pPr>
-      <w:bookmarkStart w:id="17" w:name="_Toc151660479"/>
+      <w:bookmarkStart w:id="18" w:name="_Toc151660479"/>
       <w:r>
         <w:lastRenderedPageBreak/>
         <w:t>Musik</w:t>
       </w:r>
-      <w:bookmarkEnd w:id="17"/>
+      <w:bookmarkEnd w:id="18"/>
     </w:p>
     <w:p>
       <w:r>
@@ -9185,7 +9313,7 @@
       <w:pPr>
         <w:pStyle w:val="Rubrik1"/>
       </w:pPr>
-      <w:bookmarkStart w:id="18" w:name="_Toc151660480"/>
+      <w:bookmarkStart w:id="19" w:name="_Toc151660480"/>
       <w:r>
         <w:lastRenderedPageBreak/>
         <w:t>Avancerade l</w:t>
@@ -9193,7 +9321,7 @@
       <w:r>
         <w:t>judeffekter</w:t>
       </w:r>
-      <w:bookmarkEnd w:id="18"/>
+      <w:bookmarkEnd w:id="19"/>
       <w:r>
         <w:t xml:space="preserve"> </w:t>
       </w:r>
@@ -9255,12 +9383,12 @@
       <w:pPr>
         <w:pStyle w:val="Rubrik1"/>
       </w:pPr>
-      <w:bookmarkStart w:id="19" w:name="_Toc151660481"/>
+      <w:bookmarkStart w:id="20" w:name="_Toc151660481"/>
       <w:r>
         <w:lastRenderedPageBreak/>
         <w:t>Användarinteraktion</w:t>
       </w:r>
-      <w:bookmarkEnd w:id="19"/>
+      <w:bookmarkEnd w:id="20"/>
     </w:p>
     <w:p>
       <w:r>
@@ -9306,12 +9434,12 @@
       <w:pPr>
         <w:pStyle w:val="Rubrik1"/>
       </w:pPr>
-      <w:bookmarkStart w:id="20" w:name="_Toc151660482"/>
+      <w:bookmarkStart w:id="21" w:name="_Toc151660482"/>
       <w:r>
         <w:lastRenderedPageBreak/>
         <w:t>80-kolumnsläge</w:t>
       </w:r>
-      <w:bookmarkEnd w:id="20"/>
+      <w:bookmarkEnd w:id="21"/>
     </w:p>
     <w:p>
       <w:r>
@@ -10311,7 +10439,7 @@
           <w:lang w:val="en-US"/>
         </w:rPr>
       </w:pPr>
-      <w:bookmarkStart w:id="21" w:name="_Toc151660483"/>
+      <w:bookmarkStart w:id="22" w:name="_Toc151660483"/>
       <w:r>
         <w:rPr>
           <w:lang w:val="en-US"/>
@@ -10319,7 +10447,7 @@
         <w:lastRenderedPageBreak/>
         <w:t>Commodore BASIC 7.0 DOS</w:t>
       </w:r>
-      <w:bookmarkEnd w:id="21"/>
+      <w:bookmarkEnd w:id="22"/>
     </w:p>
     <w:p>
       <w:r>
@@ -10780,7 +10908,7 @@
           <v:shape id="_x0000_i1026" type="#_x0000_t75" style="width:220.55pt;height:145.95pt" o:ole="">
             <v:imagedata r:id="rId15" o:title=""/>
           </v:shape>
-          <o:OLEObject Type="Embed" ProgID="Unknown" ShapeID="_x0000_i1026" DrawAspect="Content" ObjectID="_1762273279" r:id="rId16"/>
+          <o:OLEObject Type="Embed" ProgID="Unknown" ShapeID="_x0000_i1026" DrawAspect="Content" ObjectID="_1762618204" r:id="rId16"/>
         </w:object>
       </w:r>
     </w:p>
@@ -10788,41 +10916,28 @@
       <w:pPr>
         <w:pStyle w:val="Beskrivning"/>
       </w:pPr>
-      <w:bookmarkStart w:id="22" w:name="_Toc151660501"/>
+      <w:bookmarkStart w:id="23" w:name="_Toc151660501"/>
       <w:r>
         <w:t xml:space="preserve">Figur </w:t>
       </w:r>
-      <w:r>
-        <w:fldChar w:fldCharType="begin"/>
-      </w:r>
-      <w:r>
-        <w:instrText xml:space="preserve"> SEQ Figur \* ARABIC </w:instrText>
-      </w:r>
-      <w:r>
-        <w:fldChar w:fldCharType="separate"/>
+      <w:fldSimple w:instr=" SEQ Figur \* ARABIC ">
+        <w:r>
+          <w:rPr>
+            <w:noProof/>
+          </w:rPr>
+          <w:t>4</w:t>
+        </w:r>
+      </w:fldSimple>
+      <w:r>
+        <w:t>:</w:t>
       </w:r>
       <w:r>
         <w:rPr>
           <w:noProof/>
         </w:rPr>
-        <w:t>4</w:t>
-      </w:r>
-      <w:r>
-        <w:rPr>
-          <w:noProof/>
-        </w:rPr>
-        <w:fldChar w:fldCharType="end"/>
-      </w:r>
-      <w:r>
-        <w:t>:</w:t>
-      </w:r>
-      <w:r>
-        <w:rPr>
-          <w:noProof/>
-        </w:rPr>
         <w:t xml:space="preserve"> Tom diskett.</w:t>
       </w:r>
-      <w:bookmarkEnd w:id="22"/>
+      <w:bookmarkEnd w:id="23"/>
     </w:p>
     <w:p>
       <w:r>
@@ -10885,12 +11000,12 @@
       <w:pPr>
         <w:pStyle w:val="Rubrik1"/>
       </w:pPr>
-      <w:bookmarkStart w:id="23" w:name="_Toc151660484"/>
+      <w:bookmarkStart w:id="24" w:name="_Toc151660484"/>
       <w:r>
         <w:lastRenderedPageBreak/>
         <w:t>Commodore 64-läge</w:t>
       </w:r>
-      <w:bookmarkEnd w:id="23"/>
+      <w:bookmarkEnd w:id="24"/>
     </w:p>
     <w:p>
       <w:r>
@@ -11078,7 +11193,7 @@
           <w:lang w:val="en-US"/>
         </w:rPr>
       </w:pPr>
-      <w:bookmarkStart w:id="24" w:name="_Toc151660485"/>
+      <w:bookmarkStart w:id="25" w:name="_Toc151660485"/>
       <w:r>
         <w:rPr>
           <w:lang w:val="en-US"/>
@@ -11086,7 +11201,7 @@
         <w:lastRenderedPageBreak/>
         <w:t>CP/M</w:t>
       </w:r>
-      <w:bookmarkEnd w:id="24"/>
+      <w:bookmarkEnd w:id="25"/>
     </w:p>
     <w:p>
       <w:pPr>
@@ -11170,7 +11285,7 @@
           <w:lang w:val="en-US"/>
         </w:rPr>
       </w:pPr>
-      <w:bookmarkStart w:id="25" w:name="_Toc151660486"/>
+      <w:bookmarkStart w:id="26" w:name="_Toc151660486"/>
       <w:r>
         <w:rPr>
           <w:lang w:val="en-US"/>
@@ -11185,7 +11300,7 @@
         </w:rPr>
         <w:t>Felsökning</w:t>
       </w:r>
-      <w:bookmarkEnd w:id="25"/>
+      <w:bookmarkEnd w:id="26"/>
       <w:proofErr w:type="spellEnd"/>
     </w:p>
     <w:p>
@@ -11456,7 +11571,7 @@
       <w:pPr>
         <w:pStyle w:val="Rubrik1"/>
       </w:pPr>
-      <w:bookmarkStart w:id="26" w:name="_Toc151660487"/>
+      <w:bookmarkStart w:id="27" w:name="_Toc151660487"/>
       <w:r>
         <w:lastRenderedPageBreak/>
         <w:t xml:space="preserve">Appendix </w:t>
@@ -11470,7 +11585,7 @@
       <w:r>
         <w:t>Ordförklaringar</w:t>
       </w:r>
-      <w:bookmarkEnd w:id="26"/>
+      <w:bookmarkEnd w:id="27"/>
     </w:p>
     <w:p>
       <w:pPr>
@@ -11539,8 +11654,8 @@
       <w:pPr>
         <w:pStyle w:val="Rubrik2"/>
       </w:pPr>
-      <w:bookmarkStart w:id="27" w:name="ADSR"/>
-      <w:bookmarkEnd w:id="27"/>
+      <w:bookmarkStart w:id="28" w:name="ADSR"/>
+      <w:bookmarkEnd w:id="28"/>
       <w:r>
         <w:t>ADSR</w:t>
       </w:r>
@@ -12416,7 +12531,7 @@
         <w:rPr>
           <w:noProof/>
         </w:rPr>
-        <w:t>51</w:t>
+        <w:t>52</w:t>
       </w:r>
       <w:r>
         <w:fldChar w:fldCharType="end"/>
@@ -12999,57 +13114,44 @@
       <w:pPr>
         <w:pStyle w:val="Beskrivning"/>
       </w:pPr>
-      <w:bookmarkStart w:id="28" w:name="_Toc151660502"/>
+      <w:bookmarkStart w:id="29" w:name="_Toc151660502"/>
       <w:r>
         <w:t xml:space="preserve">Figur </w:t>
       </w:r>
-      <w:r>
-        <w:fldChar w:fldCharType="begin"/>
-      </w:r>
-      <w:r>
-        <w:instrText xml:space="preserve"> SEQ Figur \* ARABIC </w:instrText>
-      </w:r>
-      <w:r>
-        <w:fldChar w:fldCharType="separate"/>
+      <w:fldSimple w:instr=" SEQ Figur \* ARABIC ">
+        <w:r>
+          <w:rPr>
+            <w:noProof/>
+          </w:rPr>
+          <w:t>5</w:t>
+        </w:r>
+      </w:fldSimple>
+      <w:r>
+        <w:t xml:space="preserve">: </w:t>
+      </w:r>
+      <w:proofErr w:type="spellStart"/>
+      <w:r>
+        <w:t>Commodores</w:t>
+      </w:r>
+      <w:proofErr w:type="spellEnd"/>
+      <w:r>
+        <w:t xml:space="preserve"> </w:t>
+      </w:r>
+      <w:proofErr w:type="spellStart"/>
+      <w:r>
+        <w:t>Atari</w:t>
+      </w:r>
+      <w:proofErr w:type="spellEnd"/>
+      <w:r>
+        <w:t xml:space="preserve">-kompatibla joystick (styrspak) för VIC-20, Commodore </w:t>
       </w:r>
       <w:r>
         <w:rPr>
           <w:noProof/>
         </w:rPr>
-        <w:t>5</w:t>
-      </w:r>
-      <w:r>
-        <w:rPr>
-          <w:noProof/>
-        </w:rPr>
-        <w:fldChar w:fldCharType="end"/>
-      </w:r>
-      <w:r>
-        <w:t xml:space="preserve">: </w:t>
-      </w:r>
-      <w:proofErr w:type="spellStart"/>
-      <w:r>
-        <w:t>Commodores</w:t>
-      </w:r>
-      <w:proofErr w:type="spellEnd"/>
-      <w:r>
-        <w:t xml:space="preserve"> </w:t>
-      </w:r>
-      <w:proofErr w:type="spellStart"/>
-      <w:r>
-        <w:t>Atari</w:t>
-      </w:r>
-      <w:proofErr w:type="spellEnd"/>
-      <w:r>
-        <w:t xml:space="preserve">-kompatibla joystick (styrspak) för VIC-20, Commodore </w:t>
-      </w:r>
-      <w:r>
-        <w:rPr>
-          <w:noProof/>
-        </w:rPr>
         <w:t>64/128 och Amiga.</w:t>
       </w:r>
-      <w:bookmarkEnd w:id="28"/>
+      <w:bookmarkEnd w:id="29"/>
     </w:p>
     <w:p>
       <w:pPr>
@@ -14012,7 +14114,7 @@
       <w:pPr>
         <w:pStyle w:val="Rubrik2"/>
       </w:pPr>
-      <w:bookmarkStart w:id="29" w:name="_Hlk149838023"/>
+      <w:bookmarkStart w:id="30" w:name="_Hlk149838023"/>
       <w:r>
         <w:t>Radnummer</w:t>
       </w:r>
@@ -14058,7 +14160,7 @@
         <w:t xml:space="preserve"> för att hålla reda på vilket kommando som ska utföras i vilken ordning, och framför allt, vilka kommandon som ingår i ett program, genom att numrera programsatserna.</w:t>
       </w:r>
     </w:p>
-    <w:bookmarkEnd w:id="29"/>
+    <w:bookmarkEnd w:id="30"/>
     <w:p>
       <w:pPr>
         <w:pStyle w:val="Rubrik2"/>
@@ -14665,7 +14767,7 @@
       <w:pPr>
         <w:pStyle w:val="Rubrik1"/>
       </w:pPr>
-      <w:bookmarkStart w:id="30" w:name="_Toc151660488"/>
+      <w:bookmarkStart w:id="31" w:name="_Toc151660488"/>
       <w:r>
         <w:lastRenderedPageBreak/>
         <w:t xml:space="preserve">Appendix </w:t>
@@ -14679,7 +14781,7 @@
       <w:r>
         <w:t>En jämförelse mellan Commodore 128, Commodore 64 och VIC-20</w:t>
       </w:r>
-      <w:bookmarkEnd w:id="30"/>
+      <w:bookmarkEnd w:id="31"/>
     </w:p>
     <w:p>
       <w:r>
@@ -16616,7 +16718,7 @@
           <w:lang w:val="en-US"/>
         </w:rPr>
       </w:pPr>
-      <w:bookmarkStart w:id="31" w:name="_Toc151660489"/>
+      <w:bookmarkStart w:id="32" w:name="_Toc151660489"/>
       <w:r>
         <w:rPr>
           <w:lang w:val="en-US"/>
@@ -16643,7 +16745,7 @@
         </w:rPr>
         <w:t>Maskinkod</w:t>
       </w:r>
-      <w:bookmarkEnd w:id="31"/>
+      <w:bookmarkEnd w:id="32"/>
       <w:proofErr w:type="spellEnd"/>
     </w:p>
     <w:p>
@@ -16724,7 +16826,7 @@
       <w:pPr>
         <w:pStyle w:val="Rubrik1"/>
       </w:pPr>
-      <w:bookmarkStart w:id="32" w:name="_Toc151660490"/>
+      <w:bookmarkStart w:id="33" w:name="_Toc151660490"/>
       <w:r>
         <w:lastRenderedPageBreak/>
         <w:t>Inde</w:t>
@@ -16732,7 +16834,7 @@
       <w:r>
         <w:t>x</w:t>
       </w:r>
-      <w:bookmarkEnd w:id="32"/>
+      <w:bookmarkEnd w:id="33"/>
     </w:p>
     <w:p>
       <w:pPr>
@@ -18595,12 +18697,12 @@
       <w:pPr>
         <w:pStyle w:val="Rubrik1"/>
       </w:pPr>
-      <w:bookmarkStart w:id="33" w:name="_Toc151660491"/>
+      <w:bookmarkStart w:id="34" w:name="_Toc151660491"/>
       <w:r>
         <w:lastRenderedPageBreak/>
         <w:t>Bilder</w:t>
       </w:r>
-      <w:bookmarkEnd w:id="33"/>
+      <w:bookmarkEnd w:id="34"/>
     </w:p>
     <w:p>
       <w:pPr>
@@ -18904,7 +19006,7 @@
             <w:noProof/>
             <w:webHidden/>
           </w:rPr>
-          <w:t>42</w:t>
+          <w:t>43</w:t>
         </w:r>
         <w:r>
           <w:rPr>
@@ -18977,7 +19079,7 @@
             <w:noProof/>
             <w:webHidden/>
           </w:rPr>
-          <w:t>55</w:t>
+          <w:t>56</w:t>
         </w:r>
         <w:r>
           <w:rPr>
@@ -19044,27 +19146,14 @@
       <w:r>
         <w:t xml:space="preserve"> Bilden används även för att visa datorns tangentbordslayout på sida </w:t>
       </w:r>
-      <w:r>
-        <w:fldChar w:fldCharType="begin"/>
-      </w:r>
-      <w:r>
-        <w:instrText xml:space="preserve"> PAGEREF Tangentbordslayout </w:instrText>
-      </w:r>
-      <w:r>
-        <w:fldChar w:fldCharType="separate"/>
-      </w:r>
-      <w:r>
-        <w:rPr>
-          <w:noProof/>
-        </w:rPr>
-        <w:t>4</w:t>
-      </w:r>
-      <w:r>
-        <w:rPr>
-          <w:noProof/>
-        </w:rPr>
-        <w:fldChar w:fldCharType="end"/>
-      </w:r>
+      <w:fldSimple w:instr=" PAGEREF Tangentbordslayout ">
+        <w:r>
+          <w:rPr>
+            <w:noProof/>
+          </w:rPr>
+          <w:t>4</w:t>
+        </w:r>
+      </w:fldSimple>
       <w:r>
         <w:t>.</w:t>
       </w:r>
@@ -19671,7 +19760,7 @@
         <w:noProof/>
         <w:sz w:val="16"/>
       </w:rPr>
-      <w:t>Bilder</w:t>
+      <w:t>Ljud</w:t>
     </w:r>
     <w:r>
       <w:rPr>

</xml_diff>

<commit_message>
Tre datorer i en.
</commit_message>
<xml_diff>
--- a/Commodore BASIC 7.0 for C128.docx
+++ b/Commodore BASIC 7.0 for C128.docx
@@ -752,7 +752,7 @@
           <w:r>
             <w:fldChar w:fldCharType="separate"/>
           </w:r>
-          <w:hyperlink w:anchor="_Toc154156642" w:history="1">
+          <w:hyperlink w:anchor="_Toc154246325" w:history="1">
             <w:r>
               <w:rPr>
                 <w:rStyle w:val="Hyperlnk"/>
@@ -779,7 +779,7 @@
                 <w:noProof/>
                 <w:webHidden/>
               </w:rPr>
-              <w:instrText xml:space="preserve"> PAGEREF _Toc154156642 \h </w:instrText>
+              <w:instrText xml:space="preserve"> PAGEREF _Toc154246325 \h </w:instrText>
             </w:r>
             <w:r>
               <w:rPr>
@@ -825,7 +825,7 @@
               <w14:ligatures w14:val="standardContextual"/>
             </w:rPr>
           </w:pPr>
-          <w:hyperlink w:anchor="_Toc154156643" w:history="1">
+          <w:hyperlink w:anchor="_Toc154246326" w:history="1">
             <w:r>
               <w:rPr>
                 <w:rStyle w:val="Hyperlnk"/>
@@ -852,7 +852,7 @@
                 <w:noProof/>
                 <w:webHidden/>
               </w:rPr>
-              <w:instrText xml:space="preserve"> PAGEREF _Toc154156643 \h </w:instrText>
+              <w:instrText xml:space="preserve"> PAGEREF _Toc154246326 \h </w:instrText>
             </w:r>
             <w:r>
               <w:rPr>
@@ -898,7 +898,7 @@
               <w14:ligatures w14:val="standardContextual"/>
             </w:rPr>
           </w:pPr>
-          <w:hyperlink w:anchor="_Toc154156644" w:history="1">
+          <w:hyperlink w:anchor="_Toc154246327" w:history="1">
             <w:r>
               <w:rPr>
                 <w:rStyle w:val="Hyperlnk"/>
@@ -925,7 +925,7 @@
                 <w:noProof/>
                 <w:webHidden/>
               </w:rPr>
-              <w:instrText xml:space="preserve"> PAGEREF _Toc154156644 \h </w:instrText>
+              <w:instrText xml:space="preserve"> PAGEREF _Toc154246327 \h </w:instrText>
             </w:r>
             <w:r>
               <w:rPr>
@@ -945,7 +945,7 @@
                 <w:noProof/>
                 <w:webHidden/>
               </w:rPr>
-              <w:t>16</w:t>
+              <w:t>17</w:t>
             </w:r>
             <w:r>
               <w:rPr>
@@ -971,7 +971,7 @@
               <w14:ligatures w14:val="standardContextual"/>
             </w:rPr>
           </w:pPr>
-          <w:hyperlink w:anchor="_Toc154156645" w:history="1">
+          <w:hyperlink w:anchor="_Toc154246328" w:history="1">
             <w:r>
               <w:rPr>
                 <w:rStyle w:val="Hyperlnk"/>
@@ -998,7 +998,7 @@
                 <w:noProof/>
                 <w:webHidden/>
               </w:rPr>
-              <w:instrText xml:space="preserve"> PAGEREF _Toc154156645 \h </w:instrText>
+              <w:instrText xml:space="preserve"> PAGEREF _Toc154246328 \h </w:instrText>
             </w:r>
             <w:r>
               <w:rPr>
@@ -1018,7 +1018,7 @@
                 <w:noProof/>
                 <w:webHidden/>
               </w:rPr>
-              <w:t>21</w:t>
+              <w:t>22</w:t>
             </w:r>
             <w:r>
               <w:rPr>
@@ -1044,7 +1044,7 @@
               <w14:ligatures w14:val="standardContextual"/>
             </w:rPr>
           </w:pPr>
-          <w:hyperlink w:anchor="_Toc154156646" w:history="1">
+          <w:hyperlink w:anchor="_Toc154246329" w:history="1">
             <w:r>
               <w:rPr>
                 <w:rStyle w:val="Hyperlnk"/>
@@ -1071,7 +1071,7 @@
                 <w:noProof/>
                 <w:webHidden/>
               </w:rPr>
-              <w:instrText xml:space="preserve"> PAGEREF _Toc154156646 \h </w:instrText>
+              <w:instrText xml:space="preserve"> PAGEREF _Toc154246329 \h </w:instrText>
             </w:r>
             <w:r>
               <w:rPr>
@@ -1091,7 +1091,7 @@
                 <w:noProof/>
                 <w:webHidden/>
               </w:rPr>
-              <w:t>23</w:t>
+              <w:t>24</w:t>
             </w:r>
             <w:r>
               <w:rPr>
@@ -1117,7 +1117,7 @@
               <w14:ligatures w14:val="standardContextual"/>
             </w:rPr>
           </w:pPr>
-          <w:hyperlink w:anchor="_Toc154156647" w:history="1">
+          <w:hyperlink w:anchor="_Toc154246330" w:history="1">
             <w:r>
               <w:rPr>
                 <w:rStyle w:val="Hyperlnk"/>
@@ -1144,7 +1144,7 @@
                 <w:noProof/>
                 <w:webHidden/>
               </w:rPr>
-              <w:instrText xml:space="preserve"> PAGEREF _Toc154156647 \h </w:instrText>
+              <w:instrText xml:space="preserve"> PAGEREF _Toc154246330 \h </w:instrText>
             </w:r>
             <w:r>
               <w:rPr>
@@ -1164,7 +1164,7 @@
                 <w:noProof/>
                 <w:webHidden/>
               </w:rPr>
-              <w:t>25</w:t>
+              <w:t>26</w:t>
             </w:r>
             <w:r>
               <w:rPr>
@@ -1190,7 +1190,7 @@
               <w14:ligatures w14:val="standardContextual"/>
             </w:rPr>
           </w:pPr>
-          <w:hyperlink w:anchor="_Toc154156648" w:history="1">
+          <w:hyperlink w:anchor="_Toc154246331" w:history="1">
             <w:r>
               <w:rPr>
                 <w:rStyle w:val="Hyperlnk"/>
@@ -1217,7 +1217,7 @@
                 <w:noProof/>
                 <w:webHidden/>
               </w:rPr>
-              <w:instrText xml:space="preserve"> PAGEREF _Toc154156648 \h </w:instrText>
+              <w:instrText xml:space="preserve"> PAGEREF _Toc154246331 \h </w:instrText>
             </w:r>
             <w:r>
               <w:rPr>
@@ -1237,7 +1237,7 @@
                 <w:noProof/>
                 <w:webHidden/>
               </w:rPr>
-              <w:t>27</w:t>
+              <w:t>28</w:t>
             </w:r>
             <w:r>
               <w:rPr>
@@ -1263,7 +1263,7 @@
               <w14:ligatures w14:val="standardContextual"/>
             </w:rPr>
           </w:pPr>
-          <w:hyperlink w:anchor="_Toc154156649" w:history="1">
+          <w:hyperlink w:anchor="_Toc154246332" w:history="1">
             <w:r>
               <w:rPr>
                 <w:rStyle w:val="Hyperlnk"/>
@@ -1290,7 +1290,7 @@
                 <w:noProof/>
                 <w:webHidden/>
               </w:rPr>
-              <w:instrText xml:space="preserve"> PAGEREF _Toc154156649 \h </w:instrText>
+              <w:instrText xml:space="preserve"> PAGEREF _Toc154246332 \h </w:instrText>
             </w:r>
             <w:r>
               <w:rPr>
@@ -1310,7 +1310,7 @@
                 <w:noProof/>
                 <w:webHidden/>
               </w:rPr>
-              <w:t>34</w:t>
+              <w:t>35</w:t>
             </w:r>
             <w:r>
               <w:rPr>
@@ -1336,7 +1336,7 @@
               <w14:ligatures w14:val="standardContextual"/>
             </w:rPr>
           </w:pPr>
-          <w:hyperlink w:anchor="_Toc154156650" w:history="1">
+          <w:hyperlink w:anchor="_Toc154246333" w:history="1">
             <w:r>
               <w:rPr>
                 <w:rStyle w:val="Hyperlnk"/>
@@ -1363,7 +1363,7 @@
                 <w:noProof/>
                 <w:webHidden/>
               </w:rPr>
-              <w:instrText xml:space="preserve"> PAGEREF _Toc154156650 \h </w:instrText>
+              <w:instrText xml:space="preserve"> PAGEREF _Toc154246333 \h </w:instrText>
             </w:r>
             <w:r>
               <w:rPr>
@@ -1383,7 +1383,7 @@
                 <w:noProof/>
                 <w:webHidden/>
               </w:rPr>
-              <w:t>36</w:t>
+              <w:t>37</w:t>
             </w:r>
             <w:r>
               <w:rPr>
@@ -1409,7 +1409,7 @@
               <w14:ligatures w14:val="standardContextual"/>
             </w:rPr>
           </w:pPr>
-          <w:hyperlink w:anchor="_Toc154156651" w:history="1">
+          <w:hyperlink w:anchor="_Toc154246334" w:history="1">
             <w:r>
               <w:rPr>
                 <w:rStyle w:val="Hyperlnk"/>
@@ -1436,7 +1436,7 @@
                 <w:noProof/>
                 <w:webHidden/>
               </w:rPr>
-              <w:instrText xml:space="preserve"> PAGEREF _Toc154156651 \h </w:instrText>
+              <w:instrText xml:space="preserve"> PAGEREF _Toc154246334 \h </w:instrText>
             </w:r>
             <w:r>
               <w:rPr>
@@ -1456,7 +1456,7 @@
                 <w:noProof/>
                 <w:webHidden/>
               </w:rPr>
-              <w:t>38</w:t>
+              <w:t>39</w:t>
             </w:r>
             <w:r>
               <w:rPr>
@@ -1482,7 +1482,7 @@
               <w14:ligatures w14:val="standardContextual"/>
             </w:rPr>
           </w:pPr>
-          <w:hyperlink w:anchor="_Toc154156652" w:history="1">
+          <w:hyperlink w:anchor="_Toc154246335" w:history="1">
             <w:r>
               <w:rPr>
                 <w:rStyle w:val="Hyperlnk"/>
@@ -1509,7 +1509,7 @@
                 <w:noProof/>
                 <w:webHidden/>
               </w:rPr>
-              <w:instrText xml:space="preserve"> PAGEREF _Toc154156652 \h </w:instrText>
+              <w:instrText xml:space="preserve"> PAGEREF _Toc154246335 \h </w:instrText>
             </w:r>
             <w:r>
               <w:rPr>
@@ -1529,7 +1529,7 @@
                 <w:noProof/>
                 <w:webHidden/>
               </w:rPr>
-              <w:t>40</w:t>
+              <w:t>41</w:t>
             </w:r>
             <w:r>
               <w:rPr>
@@ -1555,7 +1555,7 @@
               <w14:ligatures w14:val="standardContextual"/>
             </w:rPr>
           </w:pPr>
-          <w:hyperlink w:anchor="_Toc154156653" w:history="1">
+          <w:hyperlink w:anchor="_Toc154246336" w:history="1">
             <w:r>
               <w:rPr>
                 <w:rStyle w:val="Hyperlnk"/>
@@ -1583,7 +1583,7 @@
                 <w:noProof/>
                 <w:webHidden/>
               </w:rPr>
-              <w:instrText xml:space="preserve"> PAGEREF _Toc154156653 \h </w:instrText>
+              <w:instrText xml:space="preserve"> PAGEREF _Toc154246336 \h </w:instrText>
             </w:r>
             <w:r>
               <w:rPr>
@@ -1603,7 +1603,7 @@
                 <w:noProof/>
                 <w:webHidden/>
               </w:rPr>
-              <w:t>43</w:t>
+              <w:t>44</w:t>
             </w:r>
             <w:r>
               <w:rPr>
@@ -1629,7 +1629,7 @@
               <w14:ligatures w14:val="standardContextual"/>
             </w:rPr>
           </w:pPr>
-          <w:hyperlink w:anchor="_Toc154156654" w:history="1">
+          <w:hyperlink w:anchor="_Toc154246337" w:history="1">
             <w:r>
               <w:rPr>
                 <w:rStyle w:val="Hyperlnk"/>
@@ -1656,7 +1656,7 @@
                 <w:noProof/>
                 <w:webHidden/>
               </w:rPr>
-              <w:instrText xml:space="preserve"> PAGEREF _Toc154156654 \h </w:instrText>
+              <w:instrText xml:space="preserve"> PAGEREF _Toc154246337 \h </w:instrText>
             </w:r>
             <w:r>
               <w:rPr>
@@ -1676,7 +1676,7 @@
                 <w:noProof/>
                 <w:webHidden/>
               </w:rPr>
-              <w:t>47</w:t>
+              <w:t>48</w:t>
             </w:r>
             <w:r>
               <w:rPr>
@@ -1702,7 +1702,7 @@
               <w14:ligatures w14:val="standardContextual"/>
             </w:rPr>
           </w:pPr>
-          <w:hyperlink w:anchor="_Toc154156655" w:history="1">
+          <w:hyperlink w:anchor="_Toc154246338" w:history="1">
             <w:r>
               <w:rPr>
                 <w:rStyle w:val="Hyperlnk"/>
@@ -1730,7 +1730,7 @@
                 <w:noProof/>
                 <w:webHidden/>
               </w:rPr>
-              <w:instrText xml:space="preserve"> PAGEREF _Toc154156655 \h </w:instrText>
+              <w:instrText xml:space="preserve"> PAGEREF _Toc154246338 \h </w:instrText>
             </w:r>
             <w:r>
               <w:rPr>
@@ -1750,7 +1750,7 @@
                 <w:noProof/>
                 <w:webHidden/>
               </w:rPr>
-              <w:t>49</w:t>
+              <w:t>50</w:t>
             </w:r>
             <w:r>
               <w:rPr>
@@ -1776,7 +1776,7 @@
               <w14:ligatures w14:val="standardContextual"/>
             </w:rPr>
           </w:pPr>
-          <w:hyperlink w:anchor="_Toc154156656" w:history="1">
+          <w:hyperlink w:anchor="_Toc154246339" w:history="1">
             <w:r>
               <w:rPr>
                 <w:rStyle w:val="Hyperlnk"/>
@@ -1804,7 +1804,7 @@
                 <w:noProof/>
                 <w:webHidden/>
               </w:rPr>
-              <w:instrText xml:space="preserve"> PAGEREF _Toc154156656 \h </w:instrText>
+              <w:instrText xml:space="preserve"> PAGEREF _Toc154246339 \h </w:instrText>
             </w:r>
             <w:r>
               <w:rPr>
@@ -1824,7 +1824,7 @@
                 <w:noProof/>
                 <w:webHidden/>
               </w:rPr>
-              <w:t>51</w:t>
+              <w:t>52</w:t>
             </w:r>
             <w:r>
               <w:rPr>
@@ -1850,7 +1850,7 @@
               <w14:ligatures w14:val="standardContextual"/>
             </w:rPr>
           </w:pPr>
-          <w:hyperlink w:anchor="_Toc154156657" w:history="1">
+          <w:hyperlink w:anchor="_Toc154246340" w:history="1">
             <w:r>
               <w:rPr>
                 <w:rStyle w:val="Hyperlnk"/>
@@ -1877,7 +1877,7 @@
                 <w:noProof/>
                 <w:webHidden/>
               </w:rPr>
-              <w:instrText xml:space="preserve"> PAGEREF _Toc154156657 \h </w:instrText>
+              <w:instrText xml:space="preserve"> PAGEREF _Toc154246340 \h </w:instrText>
             </w:r>
             <w:r>
               <w:rPr>
@@ -1897,7 +1897,7 @@
                 <w:noProof/>
                 <w:webHidden/>
               </w:rPr>
-              <w:t>55</w:t>
+              <w:t>56</w:t>
             </w:r>
             <w:r>
               <w:rPr>
@@ -1923,7 +1923,7 @@
               <w14:ligatures w14:val="standardContextual"/>
             </w:rPr>
           </w:pPr>
-          <w:hyperlink w:anchor="_Toc154156658" w:history="1">
+          <w:hyperlink w:anchor="_Toc154246341" w:history="1">
             <w:r>
               <w:rPr>
                 <w:rStyle w:val="Hyperlnk"/>
@@ -1950,7 +1950,7 @@
                 <w:noProof/>
                 <w:webHidden/>
               </w:rPr>
-              <w:instrText xml:space="preserve"> PAGEREF _Toc154156658 \h </w:instrText>
+              <w:instrText xml:space="preserve"> PAGEREF _Toc154246341 \h </w:instrText>
             </w:r>
             <w:r>
               <w:rPr>
@@ -1970,7 +1970,7 @@
                 <w:noProof/>
                 <w:webHidden/>
               </w:rPr>
-              <w:t>66</w:t>
+              <w:t>67</w:t>
             </w:r>
             <w:r>
               <w:rPr>
@@ -1996,7 +1996,7 @@
               <w14:ligatures w14:val="standardContextual"/>
             </w:rPr>
           </w:pPr>
-          <w:hyperlink w:anchor="_Toc154156659" w:history="1">
+          <w:hyperlink w:anchor="_Toc154246342" w:history="1">
             <w:r>
               <w:rPr>
                 <w:rStyle w:val="Hyperlnk"/>
@@ -2024,7 +2024,7 @@
                 <w:noProof/>
                 <w:webHidden/>
               </w:rPr>
-              <w:instrText xml:space="preserve"> PAGEREF _Toc154156659 \h </w:instrText>
+              <w:instrText xml:space="preserve"> PAGEREF _Toc154246342 \h </w:instrText>
             </w:r>
             <w:r>
               <w:rPr>
@@ -2044,7 +2044,7 @@
                 <w:noProof/>
                 <w:webHidden/>
               </w:rPr>
-              <w:t>68</w:t>
+              <w:t>69</w:t>
             </w:r>
             <w:r>
               <w:rPr>
@@ -2070,7 +2070,7 @@
               <w14:ligatures w14:val="standardContextual"/>
             </w:rPr>
           </w:pPr>
-          <w:hyperlink w:anchor="_Toc154156660" w:history="1">
+          <w:hyperlink w:anchor="_Toc154246343" w:history="1">
             <w:r>
               <w:rPr>
                 <w:rStyle w:val="Hyperlnk"/>
@@ -2097,7 +2097,7 @@
                 <w:noProof/>
                 <w:webHidden/>
               </w:rPr>
-              <w:instrText xml:space="preserve"> PAGEREF _Toc154156660 \h </w:instrText>
+              <w:instrText xml:space="preserve"> PAGEREF _Toc154246343 \h </w:instrText>
             </w:r>
             <w:r>
               <w:rPr>
@@ -2117,7 +2117,7 @@
                 <w:noProof/>
                 <w:webHidden/>
               </w:rPr>
-              <w:t>70</w:t>
+              <w:t>71</w:t>
             </w:r>
             <w:r>
               <w:rPr>
@@ -2143,7 +2143,7 @@
               <w14:ligatures w14:val="standardContextual"/>
             </w:rPr>
           </w:pPr>
-          <w:hyperlink w:anchor="_Toc154156661" w:history="1">
+          <w:hyperlink w:anchor="_Toc154246344" w:history="1">
             <w:r>
               <w:rPr>
                 <w:rStyle w:val="Hyperlnk"/>
@@ -2170,7 +2170,7 @@
                 <w:noProof/>
                 <w:webHidden/>
               </w:rPr>
-              <w:instrText xml:space="preserve"> PAGEREF _Toc154156661 \h </w:instrText>
+              <w:instrText xml:space="preserve"> PAGEREF _Toc154246344 \h </w:instrText>
             </w:r>
             <w:r>
               <w:rPr>
@@ -2190,7 +2190,7 @@
                 <w:noProof/>
                 <w:webHidden/>
               </w:rPr>
-              <w:t>73</w:t>
+              <w:t>74</w:t>
             </w:r>
             <w:r>
               <w:rPr>
@@ -2242,7 +2242,7 @@
       <w:pPr>
         <w:pStyle w:val="Rubrik1"/>
       </w:pPr>
-      <w:bookmarkStart w:id="0" w:name="_Toc154156642"/>
+      <w:bookmarkStart w:id="0" w:name="_Toc154246325"/>
       <w:r>
         <w:lastRenderedPageBreak/>
         <w:t>Introduktion</w:t>
@@ -2609,7 +2609,7 @@
         <w:pStyle w:val="Beskrivning"/>
       </w:pPr>
       <w:bookmarkStart w:id="2" w:name="Tangentbordslayout"/>
-      <w:bookmarkStart w:id="3" w:name="_Toc154156662"/>
+      <w:bookmarkStart w:id="3" w:name="_Toc154246425"/>
       <w:bookmarkEnd w:id="2"/>
       <w:r>
         <w:t xml:space="preserve">Figur </w:t>
@@ -3098,27 +3098,14 @@
       <w:r>
         <w:t xml:space="preserve">tidigare bok (se sida </w:t>
       </w:r>
-      <w:r>
-        <w:fldChar w:fldCharType="begin"/>
-      </w:r>
-      <w:r>
-        <w:instrText xml:space="preserve"> PAGEREF BASIC2 </w:instrText>
-      </w:r>
-      <w:r>
-        <w:fldChar w:fldCharType="separate"/>
-      </w:r>
-      <w:r>
-        <w:rPr>
-          <w:noProof/>
-        </w:rPr>
-        <w:t>3</w:t>
-      </w:r>
-      <w:r>
-        <w:rPr>
-          <w:noProof/>
-        </w:rPr>
-        <w:fldChar w:fldCharType="end"/>
-      </w:r>
+      <w:fldSimple w:instr=" PAGEREF BASIC2 ">
+        <w:r>
+          <w:rPr>
+            <w:noProof/>
+          </w:rPr>
+          <w:t>3</w:t>
+        </w:r>
+      </w:fldSimple>
       <w:r>
         <w:t>)</w:t>
       </w:r>
@@ -3193,7 +3180,7 @@
                                 <w:noProof/>
                               </w:rPr>
                             </w:pPr>
-                            <w:bookmarkStart w:id="4" w:name="_Toc154156663"/>
+                            <w:bookmarkStart w:id="4" w:name="_Toc154246426"/>
                             <w:r>
                               <w:t xml:space="preserve">Figur </w:t>
                             </w:r>
@@ -3261,7 +3248,7 @@
                           <w:noProof/>
                         </w:rPr>
                       </w:pPr>
-                      <w:bookmarkStart w:id="5" w:name="_Toc154156663"/>
+                      <w:bookmarkStart w:id="5" w:name="_Toc154246426"/>
                       <w:r>
                         <w:t xml:space="preserve">Figur </w:t>
                       </w:r>
@@ -3963,7 +3950,7 @@
       <w:pPr>
         <w:pStyle w:val="Rubrik1"/>
       </w:pPr>
-      <w:bookmarkStart w:id="6" w:name="_Toc154156643"/>
+      <w:bookmarkStart w:id="6" w:name="_Toc154246326"/>
       <w:r>
         <w:lastRenderedPageBreak/>
         <w:t>Om Commodore 128</w:t>
@@ -4301,7 +4288,7 @@
           <v:shape id="_x0000_i1025" type="#_x0000_t75" style="width:277.5pt;height:172.15pt" o:ole="">
             <v:imagedata r:id="rId13" o:title=""/>
           </v:shape>
-          <o:OLEObject Type="Embed" ProgID="Unknown" ShapeID="_x0000_i1025" DrawAspect="Content" ObjectID="_1764769498" r:id="rId14"/>
+          <o:OLEObject Type="Embed" ProgID="Unknown" ShapeID="_x0000_i1025" DrawAspect="Content" ObjectID="_1764859224" r:id="rId14"/>
         </w:object>
       </w:r>
     </w:p>
@@ -4309,31 +4296,18 @@
       <w:pPr>
         <w:pStyle w:val="Beskrivning"/>
       </w:pPr>
-      <w:bookmarkStart w:id="7" w:name="_Toc154156664"/>
+      <w:bookmarkStart w:id="7" w:name="_Toc154246427"/>
       <w:r>
         <w:t xml:space="preserve">Figur </w:t>
       </w:r>
-      <w:r>
-        <w:fldChar w:fldCharType="begin"/>
-      </w:r>
-      <w:r>
-        <w:instrText xml:space="preserve"> SEQ Figur \* ARABIC </w:instrText>
-      </w:r>
-      <w:r>
-        <w:fldChar w:fldCharType="separate"/>
-      </w:r>
-      <w:r>
-        <w:rPr>
-          <w:noProof/>
-        </w:rPr>
-        <w:t>3</w:t>
-      </w:r>
-      <w:r>
-        <w:rPr>
-          <w:noProof/>
-        </w:rPr>
-        <w:fldChar w:fldCharType="end"/>
-      </w:r>
+      <w:fldSimple w:instr=" SEQ Figur \* ARABIC ">
+        <w:r>
+          <w:rPr>
+            <w:noProof/>
+          </w:rPr>
+          <w:t>3</w:t>
+        </w:r>
+      </w:fldSimple>
       <w:r>
         <w:t>: AUTO erbjuder automatisk inskrivning av radnummer.</w:t>
       </w:r>
@@ -5991,6 +5965,304 @@
       </w:r>
     </w:p>
     <w:p>
+      <w:r>
+        <w:t xml:space="preserve">Resultatet av ovanstående är att minnesadressen till </w:t>
+      </w:r>
+      <w:r>
+        <w:rPr>
+          <w:rStyle w:val="CodeChar"/>
+        </w:rPr>
+        <w:t>A</w:t>
+      </w:r>
+      <w:r>
+        <w:t xml:space="preserve"> skrivs på skärmen.</w:t>
+      </w:r>
+    </w:p>
+    <w:p>
+      <w:pPr>
+        <w:pStyle w:val="Rubrik2"/>
+      </w:pPr>
+      <w:r>
+        <w:lastRenderedPageBreak/>
+        <w:t>Tre datorer i en</w:t>
+      </w:r>
+    </w:p>
+    <w:p>
+      <w:r>
+        <w:t>Din dator kan köras i tre lägen:</w:t>
+      </w:r>
+    </w:p>
+    <w:p>
+      <w:pPr>
+        <w:pStyle w:val="Liststycke"/>
+        <w:numPr>
+          <w:ilvl w:val="0"/>
+          <w:numId w:val="43"/>
+        </w:numPr>
+      </w:pPr>
+      <w:r>
+        <w:t>Commodore 128-läge</w:t>
+      </w:r>
+    </w:p>
+    <w:p>
+      <w:pPr>
+        <w:pStyle w:val="Liststycke"/>
+        <w:numPr>
+          <w:ilvl w:val="0"/>
+          <w:numId w:val="43"/>
+        </w:numPr>
+      </w:pPr>
+      <w:r>
+        <w:t>CP/M-läge</w:t>
+      </w:r>
+    </w:p>
+    <w:p>
+      <w:pPr>
+        <w:pStyle w:val="Liststycke"/>
+        <w:numPr>
+          <w:ilvl w:val="0"/>
+          <w:numId w:val="43"/>
+        </w:numPr>
+      </w:pPr>
+      <w:r>
+        <w:t>Commodore 64-läge</w:t>
+      </w:r>
+    </w:p>
+    <w:p>
+      <w:r>
+        <w:t xml:space="preserve">Commodore 128 är egentligen tre datorsystem i en enda låda. </w:t>
+      </w:r>
+      <w:r>
+        <w:t xml:space="preserve">Vid normal uppstart hamnar man i det som kallas </w:t>
+      </w:r>
+      <w:r>
+        <w:rPr>
+          <w:b/>
+          <w:bCs/>
+        </w:rPr>
+        <w:t>Commodore 128-läge</w:t>
+      </w:r>
+      <w:r>
+        <w:rPr>
+          <w:b/>
+          <w:bCs/>
+        </w:rPr>
+        <w:fldChar w:fldCharType="begin"/>
+      </w:r>
+      <w:r>
+        <w:instrText xml:space="preserve"> XE "</w:instrText>
+      </w:r>
+      <w:r>
+        <w:instrText>Commodore 128-läge</w:instrText>
+      </w:r>
+      <w:r>
+        <w:instrText xml:space="preserve">" </w:instrText>
+      </w:r>
+      <w:r>
+        <w:rPr>
+          <w:b/>
+          <w:bCs/>
+        </w:rPr>
+        <w:fldChar w:fldCharType="end"/>
+      </w:r>
+      <w:r>
+        <w:t>, och det är där vi har Commodore BASIC 7.0 som primärt kontrollprogram.</w:t>
+      </w:r>
+    </w:p>
+    <w:p>
+      <w:r>
+        <w:t xml:space="preserve">Om datorn startas med </w:t>
+      </w:r>
+      <w:proofErr w:type="spellStart"/>
+      <w:r>
+        <w:t>boot</w:t>
+      </w:r>
+      <w:proofErr w:type="spellEnd"/>
+      <w:r>
+        <w:t xml:space="preserve">-disken för CP/M 3.0, hamnar man i </w:t>
+      </w:r>
+      <w:r>
+        <w:rPr>
+          <w:b/>
+          <w:bCs/>
+        </w:rPr>
+        <w:t>CP/M-läge</w:t>
+      </w:r>
+      <w:r>
+        <w:rPr>
+          <w:b/>
+          <w:bCs/>
+        </w:rPr>
+        <w:fldChar w:fldCharType="begin"/>
+      </w:r>
+      <w:r>
+        <w:instrText xml:space="preserve"> XE "</w:instrText>
+      </w:r>
+      <w:r>
+        <w:instrText>CP/M-läge</w:instrText>
+      </w:r>
+      <w:r>
+        <w:instrText xml:space="preserve">" </w:instrText>
+      </w:r>
+      <w:r>
+        <w:rPr>
+          <w:b/>
+          <w:bCs/>
+        </w:rPr>
+        <w:fldChar w:fldCharType="end"/>
+      </w:r>
+      <w:r>
+        <w:t>. I detta läge är det inte längre MOS-processorn</w:t>
+      </w:r>
+      <w:r>
+        <w:t xml:space="preserve"> (MOS 8502)</w:t>
+      </w:r>
+      <w:r>
+        <w:t xml:space="preserve"> som är huvudprocessor, utan Z80-processorn. I CP/M-läge kan du utföra avancerade I/O-instruktioner och köra program som Turbo Pascal eller Microsoft BASIC. Du kan växla till CP/M-läget från Commodore 128-läget genom att skriva </w:t>
+      </w:r>
+      <w:r>
+        <w:rPr>
+          <w:rStyle w:val="CodeChar"/>
+        </w:rPr>
+        <w:t>BOOT</w:t>
+      </w:r>
+      <w:r>
+        <w:fldChar w:fldCharType="begin"/>
+      </w:r>
+      <w:r>
+        <w:instrText xml:space="preserve"> XE "</w:instrText>
+      </w:r>
+      <w:r>
+        <w:instrText>BOOT</w:instrText>
+      </w:r>
+      <w:r>
+        <w:instrText xml:space="preserve">" </w:instrText>
+      </w:r>
+      <w:r>
+        <w:fldChar w:fldCharType="end"/>
+      </w:r>
+      <w:r>
+        <w:t xml:space="preserve"> (givet att rätt diskett är laddad i diskdriven).</w:t>
+      </w:r>
+    </w:p>
+    <w:p>
+      <w:r>
+        <w:t>CP/M-läget beskrivs i ett eget kapitel (</w:t>
+      </w:r>
+      <w:proofErr w:type="gramStart"/>
+      <w:r>
+        <w:t xml:space="preserve">sida </w:t>
+      </w:r>
+      <w:proofErr w:type="gramEnd"/>
+      <w:r>
+        <w:fldChar w:fldCharType="begin"/>
+      </w:r>
+      <w:r>
+        <w:instrText xml:space="preserve"> PAGEREF CPM \h </w:instrText>
+      </w:r>
+      <w:r>
+        <w:fldChar w:fldCharType="separate"/>
+      </w:r>
+      <w:r>
+        <w:rPr>
+          <w:noProof/>
+        </w:rPr>
+        <w:t>50</w:t>
+      </w:r>
+      <w:r>
+        <w:fldChar w:fldCharType="end"/>
+      </w:r>
+      <w:proofErr w:type="gramStart"/>
+      <w:r>
+        <w:t>)</w:t>
+      </w:r>
+      <w:proofErr w:type="gramEnd"/>
+      <w:r>
+        <w:t>.</w:t>
+      </w:r>
+    </w:p>
+    <w:p>
+      <w:r>
+        <w:t xml:space="preserve">Om du håller ner Commodore-tangenten medan du startar datorn, hamnar du i </w:t>
+      </w:r>
+      <w:r>
+        <w:rPr>
+          <w:b/>
+          <w:bCs/>
+        </w:rPr>
+        <w:t>Commodore 64-läge</w:t>
+      </w:r>
+      <w:r>
+        <w:rPr>
+          <w:b/>
+          <w:bCs/>
+        </w:rPr>
+        <w:fldChar w:fldCharType="begin"/>
+      </w:r>
+      <w:r>
+        <w:instrText xml:space="preserve"> XE "</w:instrText>
+      </w:r>
+      <w:r>
+        <w:instrText>Commodore 64-läge</w:instrText>
+      </w:r>
+      <w:r>
+        <w:instrText xml:space="preserve">" </w:instrText>
+      </w:r>
+      <w:r>
+        <w:rPr>
+          <w:b/>
+          <w:bCs/>
+        </w:rPr>
+        <w:fldChar w:fldCharType="end"/>
+      </w:r>
+      <w:r>
+        <w:t>. Detta läge är mycket attraktivt för sitt gigantiska utbud av mjukvara, främst spelprogram. Du kan växla till C</w:t>
+      </w:r>
+      <w:r>
+        <w:t xml:space="preserve">ommodore </w:t>
+      </w:r>
+      <w:r>
+        <w:t xml:space="preserve">64-läget från </w:t>
+      </w:r>
+      <w:r>
+        <w:t>Commodore 128-läget genom att skriva:</w:t>
+      </w:r>
+    </w:p>
+    <w:p>
+      <w:pPr>
+        <w:pStyle w:val="Code"/>
+      </w:pPr>
+      <w:r>
+        <w:t>GO 64</w:t>
+      </w:r>
+    </w:p>
+    <w:p>
+      <w:r>
+        <w:t xml:space="preserve">Commodore 64-läget beskrivs i ett eget kapitel (sida </w:t>
+      </w:r>
+      <w:r>
+        <w:fldChar w:fldCharType="begin"/>
+      </w:r>
+      <w:r>
+        <w:instrText xml:space="preserve"> PAGEREF C64 \h </w:instrText>
+      </w:r>
+      <w:r>
+        <w:fldChar w:fldCharType="separate"/>
+      </w:r>
+      <w:r>
+        <w:rPr>
+          <w:noProof/>
+        </w:rPr>
+        <w:t>48</w:t>
+      </w:r>
+      <w:r>
+        <w:fldChar w:fldCharType="end"/>
+      </w:r>
+      <w:r>
+        <w:t>).</w:t>
+      </w:r>
+    </w:p>
+    <w:p>
       <w:pPr>
         <w:rPr>
           <w:rFonts w:ascii="Arial Black" w:eastAsiaTheme="majorEastAsia" w:hAnsi="Arial Black" w:cstheme="majorBidi"/>
@@ -5998,18 +6270,6 @@
           <w:szCs w:val="32"/>
         </w:rPr>
       </w:pPr>
-      <w:r>
-        <w:t xml:space="preserve">Resultatet av ovanstående är att minnesadressen till </w:t>
-      </w:r>
-      <w:r>
-        <w:rPr>
-          <w:rStyle w:val="CodeChar"/>
-        </w:rPr>
-        <w:t>A</w:t>
-      </w:r>
-      <w:r>
-        <w:t xml:space="preserve"> skrivs på skärmen.</w:t>
-      </w:r>
       <w:r>
         <w:br w:type="page"/>
       </w:r>
@@ -6040,7 +6300,7 @@
       <w:pPr>
         <w:pStyle w:val="Rubrik1"/>
       </w:pPr>
-      <w:bookmarkStart w:id="9" w:name="_Toc154156644"/>
+      <w:bookmarkStart w:id="9" w:name="_Toc154246327"/>
       <w:r>
         <w:lastRenderedPageBreak/>
         <w:t>Allmänna förbättringar i BASIC</w:t>
@@ -6693,13 +6953,7 @@
           <w:lang w:val="en-US"/>
         </w:rPr>
         <w:br/>
-        <w:t>660 BEND</w:t>
-      </w:r>
-      <w:r>
-        <w:rPr>
-          <w:lang w:val="en-US"/>
-        </w:rPr>
-        <w:t>: ELSE BEGIN</w:t>
+        <w:t>660 BEND: ELSE BEGIN</w:t>
       </w:r>
       <w:r>
         <w:rPr>
@@ -7248,7 +7502,7 @@
       <w:pPr>
         <w:pStyle w:val="Rubrik1"/>
       </w:pPr>
-      <w:bookmarkStart w:id="11" w:name="_Toc154156645"/>
+      <w:bookmarkStart w:id="11" w:name="_Toc154246328"/>
       <w:r>
         <w:lastRenderedPageBreak/>
         <w:t>Text</w:t>
@@ -7505,7 +7759,7 @@
       <w:pPr>
         <w:pStyle w:val="Rubrik1"/>
       </w:pPr>
-      <w:bookmarkStart w:id="12" w:name="_Toc154156646"/>
+      <w:bookmarkStart w:id="12" w:name="_Toc154246329"/>
       <w:r>
         <w:lastRenderedPageBreak/>
         <w:t>Grafik</w:t>
@@ -7549,7 +7803,7 @@
       <w:pPr>
         <w:pStyle w:val="Rubrik1"/>
       </w:pPr>
-      <w:bookmarkStart w:id="13" w:name="_Toc154156647"/>
+      <w:bookmarkStart w:id="13" w:name="_Toc154246330"/>
       <w:r>
         <w:lastRenderedPageBreak/>
         <w:t>Sprites</w:t>
@@ -7594,7 +7848,7 @@
       <w:pPr>
         <w:pStyle w:val="Rubrik1"/>
       </w:pPr>
-      <w:bookmarkStart w:id="14" w:name="_Toc154156648"/>
+      <w:bookmarkStart w:id="14" w:name="_Toc154246331"/>
       <w:r>
         <w:lastRenderedPageBreak/>
         <w:t>Ljud</w:t>
@@ -7981,7 +8235,7 @@
         <w:rPr>
           <w:noProof/>
         </w:rPr>
-        <w:t>29</w:t>
+        <w:t>30</w:t>
       </w:r>
       <w:r>
         <w:fldChar w:fldCharType="end"/>
@@ -8035,7 +8289,7 @@
         <w:rPr>
           <w:noProof/>
         </w:rPr>
-        <w:t>30</w:t>
+        <w:t>31</w:t>
       </w:r>
       <w:r>
         <w:fldChar w:fldCharType="end"/>
@@ -8129,7 +8383,7 @@
         <w:rPr>
           <w:noProof/>
         </w:rPr>
-        <w:t>30</w:t>
+        <w:t>31</w:t>
       </w:r>
       <w:r>
         <w:fldChar w:fldCharType="end"/>
@@ -9740,7 +9994,7 @@
       <w:pPr>
         <w:pStyle w:val="Rubrik1"/>
       </w:pPr>
-      <w:bookmarkStart w:id="19" w:name="_Toc154156649"/>
+      <w:bookmarkStart w:id="19" w:name="_Toc154246332"/>
       <w:r>
         <w:lastRenderedPageBreak/>
         <w:t>Musik</w:t>
@@ -9795,7 +10049,7 @@
       <w:pPr>
         <w:pStyle w:val="Rubrik1"/>
       </w:pPr>
-      <w:bookmarkStart w:id="20" w:name="_Toc154156650"/>
+      <w:bookmarkStart w:id="20" w:name="_Toc154246333"/>
       <w:r>
         <w:lastRenderedPageBreak/>
         <w:t>Avancerade l</w:t>
@@ -9865,7 +10119,7 @@
       <w:pPr>
         <w:pStyle w:val="Rubrik1"/>
       </w:pPr>
-      <w:bookmarkStart w:id="21" w:name="_Toc154156651"/>
+      <w:bookmarkStart w:id="21" w:name="_Toc154246334"/>
       <w:r>
         <w:lastRenderedPageBreak/>
         <w:t>Användarinteraktion</w:t>
@@ -9916,7 +10170,7 @@
       <w:pPr>
         <w:pStyle w:val="Rubrik1"/>
       </w:pPr>
-      <w:bookmarkStart w:id="22" w:name="_Toc154156652"/>
+      <w:bookmarkStart w:id="22" w:name="_Toc154246335"/>
       <w:r>
         <w:lastRenderedPageBreak/>
         <w:t>80-kolumnsläge</w:t>
@@ -10903,13 +11157,11 @@
         <w:pStyle w:val="Tips"/>
         <w:rPr>
           <w:rStyle w:val="CodeChar"/>
-          <w:lang w:val="en-US"/>
         </w:rPr>
       </w:pPr>
       <w:r>
         <w:rPr>
           <w:rStyle w:val="CodeChar"/>
-          <w:lang w:val="en-US"/>
         </w:rPr>
         <w:t>SYS 49194</w:t>
       </w:r>
@@ -10982,7 +11234,7 @@
           <w:lang w:val="en-US"/>
         </w:rPr>
       </w:pPr>
-      <w:bookmarkStart w:id="23" w:name="_Toc154156653"/>
+      <w:bookmarkStart w:id="23" w:name="_Toc154246336"/>
       <w:r>
         <w:rPr>
           <w:lang w:val="en-US"/>
@@ -11451,7 +11703,7 @@
           <v:shape id="_x0000_i1026" type="#_x0000_t75" style="width:220.55pt;height:145.95pt" o:ole="">
             <v:imagedata r:id="rId15" o:title=""/>
           </v:shape>
-          <o:OLEObject Type="Embed" ProgID="Unknown" ShapeID="_x0000_i1026" DrawAspect="Content" ObjectID="_1764769499" r:id="rId16"/>
+          <o:OLEObject Type="Embed" ProgID="Unknown" ShapeID="_x0000_i1026" DrawAspect="Content" ObjectID="_1764859225" r:id="rId16"/>
         </w:object>
       </w:r>
     </w:p>
@@ -11459,31 +11711,18 @@
       <w:pPr>
         <w:pStyle w:val="Beskrivning"/>
       </w:pPr>
-      <w:bookmarkStart w:id="24" w:name="_Toc154156665"/>
+      <w:bookmarkStart w:id="24" w:name="_Toc154246428"/>
       <w:r>
         <w:t xml:space="preserve">Figur </w:t>
       </w:r>
-      <w:r>
-        <w:fldChar w:fldCharType="begin"/>
-      </w:r>
-      <w:r>
-        <w:instrText xml:space="preserve"> SEQ Figur \* ARABIC </w:instrText>
-      </w:r>
-      <w:r>
-        <w:fldChar w:fldCharType="separate"/>
-      </w:r>
-      <w:r>
-        <w:rPr>
-          <w:noProof/>
-        </w:rPr>
-        <w:t>4</w:t>
-      </w:r>
-      <w:r>
-        <w:rPr>
-          <w:noProof/>
-        </w:rPr>
-        <w:fldChar w:fldCharType="end"/>
-      </w:r>
+      <w:fldSimple w:instr=" SEQ Figur \* ARABIC ">
+        <w:r>
+          <w:rPr>
+            <w:noProof/>
+          </w:rPr>
+          <w:t>4</w:t>
+        </w:r>
+      </w:fldSimple>
       <w:r>
         <w:t>:</w:t>
       </w:r>
@@ -11556,12 +11795,14 @@
       <w:pPr>
         <w:pStyle w:val="Rubrik1"/>
       </w:pPr>
-      <w:bookmarkStart w:id="25" w:name="_Toc154156654"/>
+      <w:bookmarkStart w:id="25" w:name="C64"/>
+      <w:bookmarkStart w:id="26" w:name="_Toc154246337"/>
       <w:r>
         <w:lastRenderedPageBreak/>
         <w:t>Commodore 64-läge</w:t>
       </w:r>
       <w:bookmarkEnd w:id="25"/>
+      <w:bookmarkEnd w:id="26"/>
     </w:p>
     <w:p>
       <w:r>
@@ -11749,7 +11990,8 @@
           <w:lang w:val="en-US"/>
         </w:rPr>
       </w:pPr>
-      <w:bookmarkStart w:id="26" w:name="_Toc154156655"/>
+      <w:bookmarkStart w:id="27" w:name="CPM"/>
+      <w:bookmarkStart w:id="28" w:name="_Toc154246338"/>
       <w:r>
         <w:rPr>
           <w:lang w:val="en-US"/>
@@ -11757,7 +11999,8 @@
         <w:lastRenderedPageBreak/>
         <w:t>CP/M</w:t>
       </w:r>
-      <w:bookmarkEnd w:id="26"/>
+      <w:bookmarkEnd w:id="27"/>
+      <w:bookmarkEnd w:id="28"/>
     </w:p>
     <w:p>
       <w:pPr>
@@ -11841,7 +12084,7 @@
           <w:lang w:val="en-US"/>
         </w:rPr>
       </w:pPr>
-      <w:bookmarkStart w:id="27" w:name="_Toc154156656"/>
+      <w:bookmarkStart w:id="29" w:name="_Toc154246339"/>
       <w:r>
         <w:rPr>
           <w:lang w:val="en-US"/>
@@ -11856,7 +12099,7 @@
         </w:rPr>
         <w:t>Felsökning</w:t>
       </w:r>
-      <w:bookmarkEnd w:id="27"/>
+      <w:bookmarkEnd w:id="29"/>
       <w:proofErr w:type="spellEnd"/>
     </w:p>
     <w:p>
@@ -14139,7 +14382,7 @@
       <w:pPr>
         <w:pStyle w:val="Rubrik1"/>
       </w:pPr>
-      <w:bookmarkStart w:id="28" w:name="_Toc154156657"/>
+      <w:bookmarkStart w:id="30" w:name="_Toc154246340"/>
       <w:r>
         <w:lastRenderedPageBreak/>
         <w:t xml:space="preserve">Appendix </w:t>
@@ -14153,7 +14396,7 @@
       <w:r>
         <w:t>Ordförklaringar</w:t>
       </w:r>
-      <w:bookmarkEnd w:id="28"/>
+      <w:bookmarkEnd w:id="30"/>
     </w:p>
     <w:p>
       <w:pPr>
@@ -14222,8 +14465,8 @@
       <w:pPr>
         <w:pStyle w:val="Rubrik2"/>
       </w:pPr>
-      <w:bookmarkStart w:id="29" w:name="ADSR"/>
-      <w:bookmarkEnd w:id="29"/>
+      <w:bookmarkStart w:id="31" w:name="ADSR"/>
+      <w:bookmarkEnd w:id="31"/>
       <w:r>
         <w:t>ADSR</w:t>
       </w:r>
@@ -15099,7 +15342,7 @@
         <w:rPr>
           <w:noProof/>
         </w:rPr>
-        <w:t>55</w:t>
+        <w:t>56</w:t>
       </w:r>
       <w:r>
         <w:fldChar w:fldCharType="end"/>
@@ -15682,57 +15925,44 @@
       <w:pPr>
         <w:pStyle w:val="Beskrivning"/>
       </w:pPr>
-      <w:bookmarkStart w:id="30" w:name="_Toc154156666"/>
+      <w:bookmarkStart w:id="32" w:name="_Toc154246429"/>
       <w:r>
         <w:t xml:space="preserve">Figur </w:t>
       </w:r>
-      <w:r>
-        <w:fldChar w:fldCharType="begin"/>
-      </w:r>
-      <w:r>
-        <w:instrText xml:space="preserve"> SEQ Figur \* ARABIC </w:instrText>
-      </w:r>
-      <w:r>
-        <w:fldChar w:fldCharType="separate"/>
+      <w:fldSimple w:instr=" SEQ Figur \* ARABIC ">
+        <w:r>
+          <w:rPr>
+            <w:noProof/>
+          </w:rPr>
+          <w:t>5</w:t>
+        </w:r>
+      </w:fldSimple>
+      <w:r>
+        <w:t xml:space="preserve">: </w:t>
+      </w:r>
+      <w:proofErr w:type="spellStart"/>
+      <w:r>
+        <w:t>Commodores</w:t>
+      </w:r>
+      <w:proofErr w:type="spellEnd"/>
+      <w:r>
+        <w:t xml:space="preserve"> </w:t>
+      </w:r>
+      <w:proofErr w:type="spellStart"/>
+      <w:r>
+        <w:t>Atari</w:t>
+      </w:r>
+      <w:proofErr w:type="spellEnd"/>
+      <w:r>
+        <w:t xml:space="preserve">-kompatibla joystick (styrspak) för VIC-20, Commodore </w:t>
       </w:r>
       <w:r>
         <w:rPr>
           <w:noProof/>
         </w:rPr>
-        <w:t>5</w:t>
-      </w:r>
-      <w:r>
-        <w:rPr>
-          <w:noProof/>
-        </w:rPr>
-        <w:fldChar w:fldCharType="end"/>
-      </w:r>
-      <w:r>
-        <w:t xml:space="preserve">: </w:t>
-      </w:r>
-      <w:proofErr w:type="spellStart"/>
-      <w:r>
-        <w:t>Commodores</w:t>
-      </w:r>
-      <w:proofErr w:type="spellEnd"/>
-      <w:r>
-        <w:t xml:space="preserve"> </w:t>
-      </w:r>
-      <w:proofErr w:type="spellStart"/>
-      <w:r>
-        <w:t>Atari</w:t>
-      </w:r>
-      <w:proofErr w:type="spellEnd"/>
-      <w:r>
-        <w:t xml:space="preserve">-kompatibla joystick (styrspak) för VIC-20, Commodore </w:t>
-      </w:r>
-      <w:r>
-        <w:rPr>
-          <w:noProof/>
-        </w:rPr>
         <w:t>64/128 och Amiga.</w:t>
       </w:r>
-      <w:bookmarkEnd w:id="30"/>
+      <w:bookmarkEnd w:id="32"/>
     </w:p>
     <w:p>
       <w:pPr>
@@ -15939,31 +16169,18 @@
       <w:pPr>
         <w:pStyle w:val="Beskrivning"/>
       </w:pPr>
-      <w:bookmarkStart w:id="31" w:name="_Toc154156667"/>
+      <w:bookmarkStart w:id="33" w:name="_Toc154246430"/>
       <w:r>
         <w:t xml:space="preserve">Figur </w:t>
       </w:r>
-      <w:r>
-        <w:fldChar w:fldCharType="begin"/>
-      </w:r>
-      <w:r>
-        <w:instrText xml:space="preserve"> SEQ Figur \* ARABIC </w:instrText>
-      </w:r>
-      <w:r>
-        <w:fldChar w:fldCharType="separate"/>
-      </w:r>
-      <w:r>
-        <w:rPr>
-          <w:noProof/>
-        </w:rPr>
-        <w:t>6</w:t>
-      </w:r>
-      <w:r>
-        <w:rPr>
-          <w:noProof/>
-        </w:rPr>
-        <w:fldChar w:fldCharType="end"/>
-      </w:r>
+      <w:fldSimple w:instr=" SEQ Figur \* ARABIC ">
+        <w:r>
+          <w:rPr>
+            <w:noProof/>
+          </w:rPr>
+          <w:t>6</w:t>
+        </w:r>
+      </w:fldSimple>
       <w:r>
         <w:t xml:space="preserve">: Reklam för ljuspennan Paint-N-Sketch </w:t>
       </w:r>
@@ -15975,7 +16192,7 @@
       <w:r>
         <w:t xml:space="preserve"> II.</w:t>
       </w:r>
-      <w:bookmarkEnd w:id="31"/>
+      <w:bookmarkEnd w:id="33"/>
     </w:p>
     <w:p>
       <w:pPr>
@@ -16803,7 +17020,7 @@
       <w:pPr>
         <w:pStyle w:val="Rubrik2"/>
       </w:pPr>
-      <w:bookmarkStart w:id="32" w:name="_Hlk149838023"/>
+      <w:bookmarkStart w:id="34" w:name="_Hlk149838023"/>
       <w:r>
         <w:t>Radnummer</w:t>
       </w:r>
@@ -16849,7 +17066,7 @@
         <w:t xml:space="preserve"> för att hålla reda på vilket kommando som ska utföras i vilken ordning, och framför allt, vilka kommandon som ingår i ett program, genom att numrera programsatserna.</w:t>
       </w:r>
     </w:p>
-    <w:bookmarkEnd w:id="32"/>
+    <w:bookmarkEnd w:id="34"/>
     <w:p>
       <w:pPr>
         <w:pStyle w:val="Rubrik2"/>
@@ -17453,7 +17670,7 @@
       <w:pPr>
         <w:pStyle w:val="Rubrik1"/>
       </w:pPr>
-      <w:bookmarkStart w:id="33" w:name="_Toc154156658"/>
+      <w:bookmarkStart w:id="35" w:name="_Toc154246341"/>
       <w:r>
         <w:lastRenderedPageBreak/>
         <w:t xml:space="preserve">Appendix </w:t>
@@ -17467,7 +17684,7 @@
       <w:r>
         <w:t>En jämförelse mellan Commodore 128, Commodore 64 och VIC-20</w:t>
       </w:r>
-      <w:bookmarkEnd w:id="33"/>
+      <w:bookmarkEnd w:id="35"/>
     </w:p>
     <w:p>
       <w:r>
@@ -19404,7 +19621,7 @@
           <w:lang w:val="en-US"/>
         </w:rPr>
       </w:pPr>
-      <w:bookmarkStart w:id="34" w:name="_Toc154156659"/>
+      <w:bookmarkStart w:id="36" w:name="_Toc154246342"/>
       <w:r>
         <w:rPr>
           <w:lang w:val="en-US"/>
@@ -19431,7 +19648,7 @@
         </w:rPr>
         <w:t>Maskinkod</w:t>
       </w:r>
-      <w:bookmarkEnd w:id="34"/>
+      <w:bookmarkEnd w:id="36"/>
       <w:proofErr w:type="spellEnd"/>
     </w:p>
     <w:p>
@@ -19512,7 +19729,7 @@
       <w:pPr>
         <w:pStyle w:val="Rubrik1"/>
       </w:pPr>
-      <w:bookmarkStart w:id="35" w:name="_Toc154156660"/>
+      <w:bookmarkStart w:id="37" w:name="_Toc154246343"/>
       <w:r>
         <w:lastRenderedPageBreak/>
         <w:t>Inde</w:t>
@@ -19520,7 +19737,7 @@
       <w:r>
         <w:t>x</w:t>
       </w:r>
-      <w:bookmarkEnd w:id="35"/>
+      <w:bookmarkEnd w:id="37"/>
     </w:p>
     <w:p>
       <w:pPr>
@@ -19559,7 +19776,7 @@
         <w:rPr>
           <w:noProof/>
         </w:rPr>
-        <w:t>16-bitarstal, 36</w:t>
+        <w:t>16-bitarstal, 37</w:t>
       </w:r>
     </w:p>
     <w:p>
@@ -19576,7 +19793,7 @@
         <w:rPr>
           <w:noProof/>
         </w:rPr>
-        <w:t>40/80 display, 40</w:t>
+        <w:t>40/80 display, 41</w:t>
       </w:r>
     </w:p>
     <w:p>
@@ -19593,7 +19810,7 @@
         <w:rPr>
           <w:noProof/>
         </w:rPr>
-        <w:t>40-kolumnsläge, 40</w:t>
+        <w:t>40-kolumnsläge, 41</w:t>
       </w:r>
     </w:p>
     <w:p>
@@ -19610,7 +19827,7 @@
         <w:rPr>
           <w:noProof/>
         </w:rPr>
-        <w:t>80-kolumnsläge, 40</w:t>
+        <w:t>80-kolumnsläge, 41</w:t>
       </w:r>
     </w:p>
     <w:p>
@@ -19627,7 +19844,7 @@
         <w:rPr>
           <w:noProof/>
         </w:rPr>
-        <w:t>adress, 55</w:t>
+        <w:t>adress, 56</w:t>
       </w:r>
     </w:p>
     <w:p>
@@ -19644,7 +19861,7 @@
         <w:rPr>
           <w:noProof/>
         </w:rPr>
-        <w:t>ADSR, 28</w:t>
+        <w:t>ADSR, 29</w:t>
       </w:r>
     </w:p>
     <w:p>
@@ -19661,7 +19878,7 @@
         <w:rPr>
           <w:noProof/>
         </w:rPr>
-        <w:t>användardefinierad variabel, 55</w:t>
+        <w:t>användardefinierad variabel, 56</w:t>
       </w:r>
     </w:p>
     <w:p>
@@ -19678,7 +19895,7 @@
         <w:rPr>
           <w:noProof/>
         </w:rPr>
-        <w:t>argument, 55</w:t>
+        <w:t>argument, 56</w:t>
       </w:r>
     </w:p>
     <w:p>
@@ -19695,7 +19912,7 @@
         <w:rPr>
           <w:noProof/>
         </w:rPr>
-        <w:t>array, 55</w:t>
+        <w:t>array, 56</w:t>
       </w:r>
     </w:p>
     <w:p>
@@ -19746,7 +19963,7 @@
         <w:rPr>
           <w:noProof/>
         </w:rPr>
-        <w:t>BEGIN, 17</w:t>
+        <w:t>BEGIN, 18</w:t>
       </w:r>
     </w:p>
     <w:p>
@@ -19763,7 +19980,7 @@
         <w:rPr>
           <w:noProof/>
         </w:rPr>
-        <w:t>BEND, 17</w:t>
+        <w:t>BEND, 18</w:t>
       </w:r>
     </w:p>
     <w:p>
@@ -19780,7 +19997,7 @@
         <w:rPr>
           <w:noProof/>
         </w:rPr>
-        <w:t>bildelement, 62</w:t>
+        <w:t>bildelement, 63</w:t>
       </w:r>
     </w:p>
     <w:p>
@@ -19797,7 +20014,7 @@
         <w:rPr>
           <w:noProof/>
         </w:rPr>
-        <w:t>binär logik, 55</w:t>
+        <w:t>binär logik, 56</w:t>
       </w:r>
     </w:p>
     <w:p>
@@ -19814,7 +20031,7 @@
         <w:rPr>
           <w:noProof/>
         </w:rPr>
-        <w:t>binära talsystemet, 55</w:t>
+        <w:t>binära talsystemet, 56</w:t>
       </w:r>
     </w:p>
     <w:p>
@@ -19831,7 +20048,7 @@
         <w:rPr>
           <w:noProof/>
         </w:rPr>
-        <w:t>bit, 56</w:t>
+        <w:t>bit, 57</w:t>
       </w:r>
     </w:p>
     <w:p>
@@ -19848,7 +20065,7 @@
         <w:rPr>
           <w:noProof/>
         </w:rPr>
-        <w:t>bitmaskning, 56</w:t>
+        <w:t>bitmaskning, 57</w:t>
       </w:r>
     </w:p>
     <w:p>
@@ -19865,7 +20082,7 @@
         <w:rPr>
           <w:noProof/>
         </w:rPr>
-        <w:t>bitvis, 56</w:t>
+        <w:t>bitvis, 57</w:t>
       </w:r>
     </w:p>
     <w:p>
@@ -19899,7 +20116,7 @@
         <w:rPr>
           <w:noProof/>
         </w:rPr>
-        <w:t>booleskt värde, 56</w:t>
+        <w:t>booleskt värde, 57</w:t>
       </w:r>
     </w:p>
     <w:p>
@@ -19916,7 +20133,7 @@
         <w:rPr>
           <w:noProof/>
         </w:rPr>
-        <w:t>border, 56, 66</w:t>
+        <w:t>BOOT, 15</w:t>
       </w:r>
     </w:p>
     <w:p>
@@ -19933,7 +20150,7 @@
         <w:rPr>
           <w:noProof/>
         </w:rPr>
-        <w:t>byte, 56</w:t>
+        <w:t>border, 57, 67</w:t>
       </w:r>
     </w:p>
     <w:p>
@@ -19950,7 +20167,7 @@
         <w:rPr>
           <w:noProof/>
         </w:rPr>
-        <w:t>call stack, 56</w:t>
+        <w:t>byte, 57</w:t>
       </w:r>
     </w:p>
     <w:p>
@@ -19967,7 +20184,7 @@
         <w:rPr>
           <w:noProof/>
         </w:rPr>
-        <w:t>CATALOG, 44</w:t>
+        <w:t>call stack, 57</w:t>
       </w:r>
     </w:p>
     <w:p>
@@ -19984,7 +20201,7 @@
         <w:rPr>
           <w:noProof/>
         </w:rPr>
-        <w:t>CLR, 51</w:t>
+        <w:t>CATALOG, 45</w:t>
       </w:r>
     </w:p>
     <w:p>
@@ -20001,7 +20218,7 @@
         <w:rPr>
           <w:noProof/>
         </w:rPr>
-        <w:t>COLOR, 40</w:t>
+        <w:t>CLR, 52</w:t>
       </w:r>
     </w:p>
     <w:p>
@@ -20018,7 +20235,7 @@
         <w:rPr>
           <w:noProof/>
         </w:rPr>
-        <w:t>Commodore 128, 66</w:t>
+        <w:t>COLOR, 41</w:t>
       </w:r>
     </w:p>
     <w:p>
@@ -20035,7 +20252,7 @@
         <w:rPr>
           <w:noProof/>
         </w:rPr>
-        <w:t>Commodore 64, 66</w:t>
+        <w:t>Commodore 128, 67</w:t>
       </w:r>
     </w:p>
     <w:p>
@@ -20052,7 +20269,7 @@
         <w:rPr>
           <w:noProof/>
         </w:rPr>
-        <w:t>DATA, 60</w:t>
+        <w:t>Commodore 128-läge, 15</w:t>
       </w:r>
     </w:p>
     <w:p>
@@ -20069,7 +20286,7 @@
         <w:rPr>
           <w:noProof/>
         </w:rPr>
-        <w:t>datatyp, 57</w:t>
+        <w:t>Commodore 64, 67</w:t>
       </w:r>
     </w:p>
     <w:p>
@@ -20086,7 +20303,7 @@
         <w:rPr>
           <w:noProof/>
         </w:rPr>
-        <w:t>debugging, 8</w:t>
+        <w:t>Commodore 64-läge, 15</w:t>
       </w:r>
     </w:p>
     <w:p>
@@ -20103,7 +20320,7 @@
         <w:rPr>
           <w:noProof/>
         </w:rPr>
-        <w:t>direct mode only, 13</w:t>
+        <w:t>CP/M-läge, 15</w:t>
       </w:r>
     </w:p>
     <w:p>
@@ -20120,7 +20337,7 @@
         <w:rPr>
           <w:noProof/>
         </w:rPr>
-        <w:t>DIRECTORY, 44</w:t>
+        <w:t>DATA, 61</w:t>
       </w:r>
     </w:p>
     <w:p>
@@ -20137,7 +20354,7 @@
         <w:rPr>
           <w:noProof/>
         </w:rPr>
-        <w:t>DOS, 57</w:t>
+        <w:t>datatyp, 58</w:t>
       </w:r>
     </w:p>
     <w:p>
@@ -20154,7 +20371,7 @@
         <w:rPr>
           <w:noProof/>
         </w:rPr>
-        <w:t>EL, 51</w:t>
+        <w:t>debugging, 8</w:t>
       </w:r>
     </w:p>
     <w:p>
@@ -20171,7 +20388,7 @@
         <w:rPr>
           <w:noProof/>
         </w:rPr>
-        <w:t>ELSE, 16</w:t>
+        <w:t>direct mode only, 13</w:t>
       </w:r>
     </w:p>
     <w:p>
@@ -20188,7 +20405,7 @@
         <w:rPr>
           <w:noProof/>
         </w:rPr>
-        <w:t>envelope, 57</w:t>
+        <w:t>DIRECTORY, 45</w:t>
       </w:r>
     </w:p>
     <w:p>
@@ -20205,7 +20422,7 @@
         <w:rPr>
           <w:noProof/>
         </w:rPr>
-        <w:t>ER, 51</w:t>
+        <w:t>DOS, 58</w:t>
       </w:r>
     </w:p>
     <w:p>
@@ -20222,7 +20439,7 @@
         <w:rPr>
           <w:noProof/>
         </w:rPr>
-        <w:t>FAST, 18</w:t>
+        <w:t>EL, 52</w:t>
       </w:r>
     </w:p>
     <w:p>
@@ -20239,7 +20456,7 @@
         <w:rPr>
           <w:noProof/>
         </w:rPr>
-        <w:t>felkod, 52</w:t>
+        <w:t>ELSE, 17</w:t>
       </w:r>
     </w:p>
     <w:p>
@@ -20256,7 +20473,7 @@
         <w:rPr>
           <w:noProof/>
         </w:rPr>
-        <w:t>FETCH, 14</w:t>
+        <w:t>envelope, 58</w:t>
       </w:r>
     </w:p>
     <w:p>
@@ -20273,7 +20490,7 @@
         <w:rPr>
           <w:noProof/>
         </w:rPr>
-        <w:t>floppydisk, 43</w:t>
+        <w:t>ER, 52</w:t>
       </w:r>
     </w:p>
     <w:p>
@@ -20290,7 +20507,7 @@
         <w:rPr>
           <w:noProof/>
         </w:rPr>
-        <w:t>formatering, 43</w:t>
+        <w:t>FAST, 19</w:t>
       </w:r>
     </w:p>
     <w:p>
@@ -20307,7 +20524,7 @@
         <w:rPr>
           <w:noProof/>
         </w:rPr>
-        <w:t>fysisk fil, 57</w:t>
+        <w:t>felkod, 53</w:t>
       </w:r>
     </w:p>
     <w:p>
@@ -20324,7 +20541,7 @@
         <w:rPr>
           <w:noProof/>
         </w:rPr>
-        <w:t>GO64, 47</w:t>
+        <w:t>FETCH, 14</w:t>
       </w:r>
     </w:p>
     <w:p>
@@ -20341,7 +20558,7 @@
         <w:rPr>
           <w:noProof/>
         </w:rPr>
-        <w:t>grafikläge, 58</w:t>
+        <w:t>floppydisk, 44</w:t>
       </w:r>
     </w:p>
     <w:p>
@@ -20358,7 +20575,7 @@
         <w:rPr>
           <w:noProof/>
         </w:rPr>
-        <w:t>hard reset, 58, 63</w:t>
+        <w:t>formatering, 44</w:t>
       </w:r>
     </w:p>
     <w:p>
@@ -20375,7 +20592,7 @@
         <w:rPr>
           <w:noProof/>
         </w:rPr>
-        <w:t>HEADER, 43</w:t>
+        <w:t>fysisk fil, 58</w:t>
       </w:r>
     </w:p>
     <w:p>
@@ -20392,7 +20609,7 @@
         <w:rPr>
           <w:noProof/>
         </w:rPr>
-        <w:t>hexadecimala talsystemet, 58</w:t>
+        <w:t>GO64, 48</w:t>
       </w:r>
     </w:p>
     <w:p>
@@ -20409,7 +20626,7 @@
         <w:rPr>
           <w:noProof/>
         </w:rPr>
-        <w:t>I/O, 58</w:t>
+        <w:t>grafikläge, 59</w:t>
       </w:r>
     </w:p>
     <w:p>
@@ -20426,7 +20643,7 @@
         <w:rPr>
           <w:noProof/>
         </w:rPr>
-        <w:t>IF, 16</w:t>
+        <w:t>hard reset, 59, 64</w:t>
       </w:r>
     </w:p>
     <w:p>
@@ -20443,7 +20660,7 @@
         <w:rPr>
           <w:noProof/>
         </w:rPr>
-        <w:t>interrupten, 58, 61</w:t>
+        <w:t>HEADER, 44</w:t>
       </w:r>
     </w:p>
     <w:p>
@@ -20460,7 +20677,7 @@
         <w:rPr>
           <w:noProof/>
         </w:rPr>
-        <w:t>iteration, 17</w:t>
+        <w:t>hexadecimala talsystemet, 59</w:t>
       </w:r>
     </w:p>
     <w:p>
@@ -20477,7 +20694,7 @@
         <w:rPr>
           <w:noProof/>
         </w:rPr>
-        <w:t>jiffy, 58</w:t>
+        <w:t>I/O, 59</w:t>
       </w:r>
     </w:p>
     <w:p>
@@ -20494,7 +20711,7 @@
         <w:rPr>
           <w:noProof/>
         </w:rPr>
-        <w:t>joystick, 59</w:t>
+        <w:t>IF, 17</w:t>
       </w:r>
     </w:p>
     <w:p>
@@ -20511,7 +20728,7 @@
         <w:rPr>
           <w:noProof/>
         </w:rPr>
-        <w:t>K, 59</w:t>
+        <w:t>interrupten, 59, 62</w:t>
       </w:r>
     </w:p>
     <w:p>
@@ -20528,7 +20745,7 @@
         <w:rPr>
           <w:noProof/>
         </w:rPr>
-        <w:t>kilobyte, 59</w:t>
+        <w:t>iteration, 18</w:t>
       </w:r>
     </w:p>
     <w:p>
@@ -20545,7 +20762,7 @@
         <w:rPr>
           <w:noProof/>
         </w:rPr>
-        <w:t>konsol, 59</w:t>
+        <w:t>jiffy, 59</w:t>
       </w:r>
     </w:p>
     <w:p>
@@ -20562,7 +20779,7 @@
         <w:rPr>
           <w:noProof/>
         </w:rPr>
-        <w:t>line number too large, 13</w:t>
+        <w:t>joystick, 60</w:t>
       </w:r>
     </w:p>
     <w:p>
@@ -20579,7 +20796,7 @@
         <w:rPr>
           <w:noProof/>
         </w:rPr>
-        <w:t>ljudstyrka, 31</w:t>
+        <w:t>K, 60</w:t>
       </w:r>
     </w:p>
     <w:p>
@@ -20596,7 +20813,7 @@
         <w:rPr>
           <w:noProof/>
         </w:rPr>
-        <w:t>ljuspenna, 59</w:t>
+        <w:t>kilobyte, 60</w:t>
       </w:r>
     </w:p>
     <w:p>
@@ -20613,7 +20830,7 @@
         <w:rPr>
           <w:noProof/>
         </w:rPr>
-        <w:t>loader, 60</w:t>
+        <w:t>konsol, 60</w:t>
       </w:r>
     </w:p>
     <w:p>
@@ -20630,7 +20847,7 @@
         <w:rPr>
           <w:noProof/>
         </w:rPr>
-        <w:t>logisk fil, 60</w:t>
+        <w:t>line number too large, 13</w:t>
       </w:r>
     </w:p>
     <w:p>
@@ -20647,7 +20864,7 @@
         <w:rPr>
           <w:noProof/>
         </w:rPr>
-        <w:t>markör, 61</w:t>
+        <w:t>ljudstyrka, 32</w:t>
       </w:r>
     </w:p>
     <w:p>
@@ -20664,7 +20881,7 @@
         <w:rPr>
           <w:noProof/>
         </w:rPr>
-        <w:t>Microsoft BASIC, 40</w:t>
+        <w:t>ljuspenna, 60</w:t>
       </w:r>
     </w:p>
     <w:p>
@@ -20681,7 +20898,7 @@
         <w:rPr>
           <w:noProof/>
         </w:rPr>
-        <w:t>minnesadress, 55</w:t>
+        <w:t>loader, 61</w:t>
       </w:r>
     </w:p>
     <w:p>
@@ -20698,7 +20915,7 @@
         <w:rPr>
           <w:noProof/>
         </w:rPr>
-        <w:t>multitasking, 61</w:t>
+        <w:t>logisk fil, 61</w:t>
       </w:r>
     </w:p>
     <w:p>
@@ -20715,7 +20932,7 @@
         <w:rPr>
           <w:noProof/>
         </w:rPr>
-        <w:t>NEW, 51</w:t>
+        <w:t>markör, 62</w:t>
       </w:r>
     </w:p>
     <w:p>
@@ -20732,7 +20949,7 @@
         <w:rPr>
           <w:noProof/>
         </w:rPr>
-        <w:t>operand, 61</w:t>
+        <w:t>Microsoft BASIC, 41</w:t>
       </w:r>
     </w:p>
     <w:p>
@@ -20749,7 +20966,7 @@
         <w:rPr>
           <w:noProof/>
         </w:rPr>
-        <w:t>operator, 61</w:t>
+        <w:t>minnesadress, 56</w:t>
       </w:r>
     </w:p>
     <w:p>
@@ -20766,7 +20983,7 @@
         <w:rPr>
           <w:noProof/>
         </w:rPr>
-        <w:t>PAL, 61</w:t>
+        <w:t>multitasking, 62</w:t>
       </w:r>
     </w:p>
     <w:p>
@@ -20783,7 +21000,7 @@
         <w:rPr>
           <w:noProof/>
         </w:rPr>
-        <w:t>parameter, 61</w:t>
+        <w:t>NEW, 52</w:t>
       </w:r>
     </w:p>
     <w:p>
@@ -20800,7 +21017,7 @@
         <w:rPr>
           <w:noProof/>
         </w:rPr>
-        <w:t>Pekare, 62</w:t>
+        <w:t>operand, 62</w:t>
       </w:r>
     </w:p>
     <w:p>
@@ -20817,7 +21034,7 @@
         <w:rPr>
           <w:noProof/>
         </w:rPr>
-        <w:t>PETSCII, 62</w:t>
+        <w:t>operator, 62</w:t>
       </w:r>
     </w:p>
     <w:p>
@@ -20834,7 +21051,7 @@
         <w:rPr>
           <w:noProof/>
         </w:rPr>
-        <w:t>pixel, 62</w:t>
+        <w:t>PAL, 62</w:t>
       </w:r>
     </w:p>
     <w:p>
@@ -20851,7 +21068,7 @@
         <w:rPr>
           <w:noProof/>
         </w:rPr>
-        <w:t>POINTER, 14</w:t>
+        <w:t>parameter, 62</w:t>
       </w:r>
     </w:p>
     <w:p>
@@ -20868,7 +21085,7 @@
         <w:rPr>
           <w:noProof/>
         </w:rPr>
-        <w:t>prestanda, 18</w:t>
+        <w:t>Pekare, 63</w:t>
       </w:r>
     </w:p>
     <w:p>
@@ -20886,7 +21103,7 @@
           <w:noProof/>
         </w:rPr>
         <w:lastRenderedPageBreak/>
-        <w:t>primärminne, 62</w:t>
+        <w:t>PETSCII, 63</w:t>
       </w:r>
     </w:p>
     <w:p>
@@ -20903,7 +21120,7 @@
         <w:rPr>
           <w:noProof/>
         </w:rPr>
-        <w:t>pseudografik, 62</w:t>
+        <w:t>pixel, 63</w:t>
       </w:r>
     </w:p>
     <w:p>
@@ -20920,7 +21137,7 @@
         <w:rPr>
           <w:noProof/>
         </w:rPr>
-        <w:t>pulsbredd, 30</w:t>
+        <w:t>POINTER, 14</w:t>
       </w:r>
     </w:p>
     <w:p>
@@ -20937,7 +21154,7 @@
         <w:rPr>
           <w:noProof/>
         </w:rPr>
-        <w:t>pulserande grönt ljus, 43</w:t>
+        <w:t>prestanda, 19</w:t>
       </w:r>
     </w:p>
     <w:p>
@@ -20954,7 +21171,7 @@
         <w:rPr>
           <w:noProof/>
         </w:rPr>
-        <w:t>radnummer, 11, 62</w:t>
+        <w:t>primärminne, 63</w:t>
       </w:r>
     </w:p>
     <w:p>
@@ -20971,7 +21188,7 @@
         <w:rPr>
           <w:noProof/>
         </w:rPr>
-        <w:t>RAM, 62</w:t>
+        <w:t>pseudografik, 63</w:t>
       </w:r>
     </w:p>
     <w:p>
@@ -20988,7 +21205,7 @@
         <w:rPr>
           <w:noProof/>
         </w:rPr>
-        <w:t>random access memory, 62</w:t>
+        <w:t>pulsbredd, 31</w:t>
       </w:r>
     </w:p>
     <w:p>
@@ -21005,7 +21222,7 @@
         <w:rPr>
           <w:noProof/>
         </w:rPr>
-        <w:t>ren funktion, 63</w:t>
+        <w:t>pulserande grönt ljus, 44</w:t>
       </w:r>
     </w:p>
     <w:p>
@@ -21022,7 +21239,7 @@
         <w:rPr>
           <w:noProof/>
         </w:rPr>
-        <w:t>rensa textskärmen, 19</w:t>
+        <w:t>radnummer, 11, 63</w:t>
       </w:r>
     </w:p>
     <w:p>
@@ -21039,7 +21256,7 @@
         <w:rPr>
           <w:noProof/>
         </w:rPr>
-        <w:t>RENUMBER, 12</w:t>
+        <w:t>RAM, 63</w:t>
       </w:r>
     </w:p>
     <w:p>
@@ -21056,7 +21273,7 @@
         <w:rPr>
           <w:noProof/>
         </w:rPr>
-        <w:t>reset, 63</w:t>
+        <w:t>random access memory, 63</w:t>
       </w:r>
     </w:p>
     <w:p>
@@ -21073,7 +21290,7 @@
         <w:rPr>
           <w:noProof/>
         </w:rPr>
-        <w:t>ROM, 63</w:t>
+        <w:t>ren funktion, 64</w:t>
       </w:r>
     </w:p>
     <w:p>
@@ -21090,7 +21307,7 @@
         <w:rPr>
           <w:noProof/>
         </w:rPr>
-        <w:t>RUN, 51</w:t>
+        <w:t>rensa textskärmen, 20</w:t>
       </w:r>
     </w:p>
     <w:p>
@@ -21107,7 +21324,7 @@
         <w:rPr>
           <w:noProof/>
         </w:rPr>
-        <w:t>SCNCLR, 19</w:t>
+        <w:t>RENUMBER, 12</w:t>
       </w:r>
     </w:p>
     <w:p>
@@ -21124,7 +21341,7 @@
         <w:rPr>
           <w:noProof/>
         </w:rPr>
-        <w:t>sekundärminne, 63</w:t>
+        <w:t>reset, 64</w:t>
       </w:r>
     </w:p>
     <w:p>
@@ -21141,7 +21358,7 @@
         <w:rPr>
           <w:noProof/>
         </w:rPr>
-        <w:t>sekventiell fil, 63</w:t>
+        <w:t>ROM, 64</w:t>
       </w:r>
     </w:p>
     <w:p>
@@ -21158,7 +21375,7 @@
         <w:rPr>
           <w:noProof/>
         </w:rPr>
-        <w:t>SLEEP, 19</w:t>
+        <w:t>RUN, 52</w:t>
       </w:r>
     </w:p>
     <w:p>
@@ -21175,7 +21392,7 @@
         <w:rPr>
           <w:noProof/>
         </w:rPr>
-        <w:t>SLOW, 18</w:t>
+        <w:t>SCNCLR, 20</w:t>
       </w:r>
     </w:p>
     <w:p>
@@ -21192,7 +21409,7 @@
         <w:rPr>
           <w:noProof/>
         </w:rPr>
-        <w:t>soft reset, 63</w:t>
+        <w:t>sekundärminne, 64</w:t>
       </w:r>
     </w:p>
     <w:p>
@@ -21209,7 +21426,7 @@
         <w:rPr>
           <w:noProof/>
         </w:rPr>
-        <w:t>SOUND, 27</w:t>
+        <w:t>sekventiell fil, 64</w:t>
       </w:r>
     </w:p>
     <w:p>
@@ -21226,7 +21443,7 @@
         <w:rPr>
           <w:noProof/>
         </w:rPr>
-        <w:t>sprite, 63</w:t>
+        <w:t>SLEEP, 20</w:t>
       </w:r>
     </w:p>
     <w:p>
@@ -21243,7 +21460,7 @@
         <w:rPr>
           <w:noProof/>
         </w:rPr>
-        <w:t>STASH, 14</w:t>
+        <w:t>SLOW, 19</w:t>
       </w:r>
     </w:p>
     <w:p>
@@ -21260,7 +21477,7 @@
         <w:rPr>
           <w:noProof/>
         </w:rPr>
-        <w:t>string too long, 43</w:t>
+        <w:t>soft reset, 64</w:t>
       </w:r>
     </w:p>
     <w:p>
@@ -21277,7 +21494,7 @@
         <w:rPr>
           <w:noProof/>
         </w:rPr>
-        <w:t>styrspak, 59</w:t>
+        <w:t>SOUND, 28</w:t>
       </w:r>
     </w:p>
     <w:p>
@@ -21294,7 +21511,7 @@
         <w:rPr>
           <w:noProof/>
         </w:rPr>
-        <w:t>SWAP, 14</w:t>
+        <w:t>sprite, 64</w:t>
       </w:r>
     </w:p>
     <w:p>
@@ -21311,7 +21528,7 @@
         <w:rPr>
           <w:noProof/>
         </w:rPr>
-        <w:t>SwiftCalc, 40</w:t>
+        <w:t>STASH, 14</w:t>
       </w:r>
     </w:p>
     <w:p>
@@ -21328,7 +21545,7 @@
         <w:rPr>
           <w:noProof/>
         </w:rPr>
-        <w:t>systemvariabel, 64</w:t>
+        <w:t>string too long, 44</w:t>
       </w:r>
     </w:p>
     <w:p>
@@ -21345,7 +21562,7 @@
         <w:rPr>
           <w:noProof/>
         </w:rPr>
-        <w:t>textkonsol, 59</w:t>
+        <w:t>styrspak, 60</w:t>
       </w:r>
     </w:p>
     <w:p>
@@ -21362,7 +21579,7 @@
         <w:rPr>
           <w:noProof/>
         </w:rPr>
-        <w:t>textmarkör, 61</w:t>
+        <w:t>SWAP, 14</w:t>
       </w:r>
     </w:p>
     <w:p>
@@ -21379,7 +21596,7 @@
         <w:rPr>
           <w:noProof/>
         </w:rPr>
-        <w:t>Turbo Pascal, 40</w:t>
+        <w:t>SwiftCalc, 41</w:t>
       </w:r>
     </w:p>
     <w:p>
@@ -21396,7 +21613,7 @@
         <w:rPr>
           <w:noProof/>
         </w:rPr>
-        <w:t>unresolved reference, 13</w:t>
+        <w:t>systemvariabel, 65</w:t>
       </w:r>
     </w:p>
     <w:p>
@@ -21413,7 +21630,7 @@
         <w:rPr>
           <w:noProof/>
         </w:rPr>
-        <w:t>VAL, 21</w:t>
+        <w:t>textkonsol, 60</w:t>
       </w:r>
     </w:p>
     <w:p>
@@ -21430,7 +21647,7 @@
         <w:rPr>
           <w:noProof/>
         </w:rPr>
-        <w:t>vektor, 64</w:t>
+        <w:t>textmarkör, 62</w:t>
       </w:r>
     </w:p>
     <w:p>
@@ -21447,7 +21664,7 @@
         <w:rPr>
           <w:noProof/>
         </w:rPr>
-        <w:t>VIC-20, 66</w:t>
+        <w:t>Turbo Pascal, 41</w:t>
       </w:r>
     </w:p>
     <w:p>
@@ -21464,7 +21681,7 @@
         <w:rPr>
           <w:noProof/>
         </w:rPr>
-        <w:t>VOL, 31</w:t>
+        <w:t>unresolved reference, 13</w:t>
       </w:r>
     </w:p>
     <w:p>
@@ -21481,7 +21698,7 @@
         <w:rPr>
           <w:noProof/>
         </w:rPr>
-        <w:t>vågform, 29</w:t>
+        <w:t>VAL, 22</w:t>
       </w:r>
     </w:p>
     <w:p>
@@ -21498,7 +21715,75 @@
         <w:rPr>
           <w:noProof/>
         </w:rPr>
-        <w:t>växla 40- och 80-kolumn, 41</w:t>
+        <w:t>vektor, 65</w:t>
+      </w:r>
+    </w:p>
+    <w:p>
+      <w:pPr>
+        <w:pStyle w:val="Index1"/>
+        <w:tabs>
+          <w:tab w:val="right" w:leader="dot" w:pos="2407"/>
+        </w:tabs>
+        <w:rPr>
+          <w:noProof/>
+        </w:rPr>
+      </w:pPr>
+      <w:r>
+        <w:rPr>
+          <w:noProof/>
+        </w:rPr>
+        <w:t>VIC-20, 67</w:t>
+      </w:r>
+    </w:p>
+    <w:p>
+      <w:pPr>
+        <w:pStyle w:val="Index1"/>
+        <w:tabs>
+          <w:tab w:val="right" w:leader="dot" w:pos="2407"/>
+        </w:tabs>
+        <w:rPr>
+          <w:noProof/>
+        </w:rPr>
+      </w:pPr>
+      <w:r>
+        <w:rPr>
+          <w:noProof/>
+        </w:rPr>
+        <w:t>VOL, 32</w:t>
+      </w:r>
+    </w:p>
+    <w:p>
+      <w:pPr>
+        <w:pStyle w:val="Index1"/>
+        <w:tabs>
+          <w:tab w:val="right" w:leader="dot" w:pos="2407"/>
+        </w:tabs>
+        <w:rPr>
+          <w:noProof/>
+        </w:rPr>
+      </w:pPr>
+      <w:r>
+        <w:rPr>
+          <w:noProof/>
+        </w:rPr>
+        <w:t>vågform, 30</w:t>
+      </w:r>
+    </w:p>
+    <w:p>
+      <w:pPr>
+        <w:pStyle w:val="Index1"/>
+        <w:tabs>
+          <w:tab w:val="right" w:leader="dot" w:pos="2407"/>
+        </w:tabs>
+        <w:rPr>
+          <w:noProof/>
+        </w:rPr>
+      </w:pPr>
+      <w:r>
+        <w:rPr>
+          <w:noProof/>
+        </w:rPr>
+        <w:t>växla 40- och 80-kolumn, 42</w:t>
       </w:r>
     </w:p>
     <w:p>
@@ -21553,12 +21838,12 @@
       <w:pPr>
         <w:pStyle w:val="Rubrik1"/>
       </w:pPr>
-      <w:bookmarkStart w:id="36" w:name="_Toc154156661"/>
+      <w:bookmarkStart w:id="38" w:name="_Toc154246344"/>
       <w:r>
         <w:lastRenderedPageBreak/>
         <w:t>Bilder</w:t>
       </w:r>
-      <w:bookmarkEnd w:id="36"/>
+      <w:bookmarkEnd w:id="38"/>
     </w:p>
     <w:p>
       <w:pPr>
@@ -21596,7 +21881,7 @@
         </w:rPr>
         <w:fldChar w:fldCharType="separate"/>
       </w:r>
-      <w:hyperlink w:anchor="_Toc154156662" w:history="1">
+      <w:hyperlink w:anchor="_Toc154246425" w:history="1">
         <w:r>
           <w:rPr>
             <w:rStyle w:val="Hyperlnk"/>
@@ -21623,7 +21908,7 @@
             <w:noProof/>
             <w:webHidden/>
           </w:rPr>
-          <w:instrText xml:space="preserve"> PAGEREF _Toc154156662 \h </w:instrText>
+          <w:instrText xml:space="preserve"> PAGEREF _Toc154246425 \h </w:instrText>
         </w:r>
         <w:r>
           <w:rPr>
@@ -21669,7 +21954,7 @@
           <w14:ligatures w14:val="standardContextual"/>
         </w:rPr>
       </w:pPr>
-      <w:hyperlink r:id="rId19" w:anchor="_Toc154156663" w:history="1">
+      <w:hyperlink r:id="rId19" w:anchor="_Toc154246426" w:history="1">
         <w:r>
           <w:rPr>
             <w:rStyle w:val="Hyperlnk"/>
@@ -21696,7 +21981,7 @@
             <w:noProof/>
             <w:webHidden/>
           </w:rPr>
-          <w:instrText xml:space="preserve"> PAGEREF _Toc154156663 \h </w:instrText>
+          <w:instrText xml:space="preserve"> PAGEREF _Toc154246426 \h </w:instrText>
         </w:r>
         <w:r>
           <w:rPr>
@@ -21742,7 +22027,7 @@
           <w14:ligatures w14:val="standardContextual"/>
         </w:rPr>
       </w:pPr>
-      <w:hyperlink w:anchor="_Toc154156664" w:history="1">
+      <w:hyperlink w:anchor="_Toc154246427" w:history="1">
         <w:r>
           <w:rPr>
             <w:rStyle w:val="Hyperlnk"/>
@@ -21769,7 +22054,7 @@
             <w:noProof/>
             <w:webHidden/>
           </w:rPr>
-          <w:instrText xml:space="preserve"> PAGEREF _Toc154156664 \h </w:instrText>
+          <w:instrText xml:space="preserve"> PAGEREF _Toc154246427 \h </w:instrText>
         </w:r>
         <w:r>
           <w:rPr>
@@ -21815,7 +22100,7 @@
           <w14:ligatures w14:val="standardContextual"/>
         </w:rPr>
       </w:pPr>
-      <w:hyperlink w:anchor="_Toc154156665" w:history="1">
+      <w:hyperlink w:anchor="_Toc154246428" w:history="1">
         <w:r>
           <w:rPr>
             <w:rStyle w:val="Hyperlnk"/>
@@ -21842,7 +22127,7 @@
             <w:noProof/>
             <w:webHidden/>
           </w:rPr>
-          <w:instrText xml:space="preserve"> PAGEREF _Toc154156665 \h </w:instrText>
+          <w:instrText xml:space="preserve"> PAGEREF _Toc154246428 \h </w:instrText>
         </w:r>
         <w:r>
           <w:rPr>
@@ -21862,7 +22147,7 @@
             <w:noProof/>
             <w:webHidden/>
           </w:rPr>
-          <w:t>44</w:t>
+          <w:t>45</w:t>
         </w:r>
         <w:r>
           <w:rPr>
@@ -21888,7 +22173,7 @@
           <w14:ligatures w14:val="standardContextual"/>
         </w:rPr>
       </w:pPr>
-      <w:hyperlink w:anchor="_Toc154156666" w:history="1">
+      <w:hyperlink w:anchor="_Toc154246429" w:history="1">
         <w:r>
           <w:rPr>
             <w:rStyle w:val="Hyperlnk"/>
@@ -21915,80 +22200,7 @@
             <w:noProof/>
             <w:webHidden/>
           </w:rPr>
-          <w:instrText xml:space="preserve"> PAGEREF _Toc154156666 \h </w:instrText>
-        </w:r>
-        <w:r>
-          <w:rPr>
-            <w:noProof/>
-            <w:webHidden/>
-          </w:rPr>
-        </w:r>
-        <w:r>
-          <w:rPr>
-            <w:noProof/>
-            <w:webHidden/>
-          </w:rPr>
-          <w:fldChar w:fldCharType="separate"/>
-        </w:r>
-        <w:r>
-          <w:rPr>
-            <w:noProof/>
-            <w:webHidden/>
-          </w:rPr>
-          <w:t>59</w:t>
-        </w:r>
-        <w:r>
-          <w:rPr>
-            <w:noProof/>
-            <w:webHidden/>
-          </w:rPr>
-          <w:fldChar w:fldCharType="end"/>
-        </w:r>
-      </w:hyperlink>
-    </w:p>
-    <w:p>
-      <w:pPr>
-        <w:pStyle w:val="Figurfrteckning"/>
-        <w:tabs>
-          <w:tab w:val="right" w:leader="dot" w:pos="5545"/>
-        </w:tabs>
-        <w:rPr>
-          <w:rFonts w:asciiTheme="minorHAnsi" w:eastAsiaTheme="minorEastAsia" w:hAnsiTheme="minorHAnsi"/>
-          <w:noProof/>
-          <w:kern w:val="2"/>
-          <w:sz w:val="22"/>
-          <w:lang w:eastAsia="sv-SE"/>
-          <w14:ligatures w14:val="standardContextual"/>
-        </w:rPr>
-      </w:pPr>
-      <w:hyperlink w:anchor="_Toc154156667" w:history="1">
-        <w:r>
-          <w:rPr>
-            <w:rStyle w:val="Hyperlnk"/>
-            <w:noProof/>
-          </w:rPr>
-          <w:t>Figur 6: Reklam för ljuspennan Paint-N-Sketch Level II.</w:t>
-        </w:r>
-        <w:r>
-          <w:rPr>
-            <w:noProof/>
-            <w:webHidden/>
-          </w:rPr>
-          <w:tab/>
-        </w:r>
-        <w:r>
-          <w:rPr>
-            <w:noProof/>
-            <w:webHidden/>
-          </w:rPr>
-          <w:fldChar w:fldCharType="begin"/>
-        </w:r>
-        <w:r>
-          <w:rPr>
-            <w:noProof/>
-            <w:webHidden/>
-          </w:rPr>
-          <w:instrText xml:space="preserve"> PAGEREF _Toc154156667 \h </w:instrText>
+          <w:instrText xml:space="preserve"> PAGEREF _Toc154246429 \h </w:instrText>
         </w:r>
         <w:r>
           <w:rPr>
@@ -22034,7 +22246,80 @@
           <w14:ligatures w14:val="standardContextual"/>
         </w:rPr>
       </w:pPr>
-      <w:hyperlink w:anchor="_Toc154156668" w:history="1">
+      <w:hyperlink w:anchor="_Toc154246430" w:history="1">
+        <w:r>
+          <w:rPr>
+            <w:rStyle w:val="Hyperlnk"/>
+            <w:noProof/>
+          </w:rPr>
+          <w:t>Figur 6: Reklam för ljuspennan Paint-N-Sketch Level II.</w:t>
+        </w:r>
+        <w:r>
+          <w:rPr>
+            <w:noProof/>
+            <w:webHidden/>
+          </w:rPr>
+          <w:tab/>
+        </w:r>
+        <w:r>
+          <w:rPr>
+            <w:noProof/>
+            <w:webHidden/>
+          </w:rPr>
+          <w:fldChar w:fldCharType="begin"/>
+        </w:r>
+        <w:r>
+          <w:rPr>
+            <w:noProof/>
+            <w:webHidden/>
+          </w:rPr>
+          <w:instrText xml:space="preserve"> PAGEREF _Toc154246430 \h </w:instrText>
+        </w:r>
+        <w:r>
+          <w:rPr>
+            <w:noProof/>
+            <w:webHidden/>
+          </w:rPr>
+        </w:r>
+        <w:r>
+          <w:rPr>
+            <w:noProof/>
+            <w:webHidden/>
+          </w:rPr>
+          <w:fldChar w:fldCharType="separate"/>
+        </w:r>
+        <w:r>
+          <w:rPr>
+            <w:noProof/>
+            <w:webHidden/>
+          </w:rPr>
+          <w:t>61</w:t>
+        </w:r>
+        <w:r>
+          <w:rPr>
+            <w:noProof/>
+            <w:webHidden/>
+          </w:rPr>
+          <w:fldChar w:fldCharType="end"/>
+        </w:r>
+      </w:hyperlink>
+    </w:p>
+    <w:p>
+      <w:pPr>
+        <w:pStyle w:val="Figurfrteckning"/>
+        <w:tabs>
+          <w:tab w:val="right" w:leader="dot" w:pos="5545"/>
+        </w:tabs>
+        <w:rPr>
+          <w:rFonts w:asciiTheme="minorHAnsi" w:eastAsiaTheme="minorEastAsia" w:hAnsiTheme="minorHAnsi"/>
+          <w:noProof/>
+          <w:kern w:val="2"/>
+          <w:sz w:val="22"/>
+          <w:lang w:eastAsia="sv-SE"/>
+          <w14:ligatures w14:val="standardContextual"/>
+        </w:rPr>
+      </w:pPr>
+      <w:hyperlink w:anchor="_Toc154246431" w:history="1">
         <w:r>
           <w:rPr>
             <w:rStyle w:val="Hyperlnk"/>
@@ -22061,7 +22346,7 @@
             <w:noProof/>
             <w:webHidden/>
           </w:rPr>
-          <w:instrText xml:space="preserve"> PAGEREF _Toc154156668 \h </w:instrText>
+          <w:instrText xml:space="preserve"> PAGEREF _Toc154246431 \h </w:instrText>
         </w:r>
         <w:r>
           <w:rPr>
@@ -22081,7 +22366,7 @@
             <w:noProof/>
             <w:webHidden/>
           </w:rPr>
-          <w:t>74</w:t>
+          <w:t>75</w:t>
         </w:r>
         <w:r>
           <w:rPr>
@@ -22148,27 +22433,14 @@
       <w:r>
         <w:t xml:space="preserve"> Bilden används även för att visa datorns tangentbordslayout på sida </w:t>
       </w:r>
-      <w:r>
-        <w:fldChar w:fldCharType="begin"/>
-      </w:r>
-      <w:r>
-        <w:instrText xml:space="preserve"> PAGEREF Tangentbordslayout </w:instrText>
-      </w:r>
-      <w:r>
-        <w:fldChar w:fldCharType="separate"/>
-      </w:r>
-      <w:r>
-        <w:rPr>
-          <w:noProof/>
-        </w:rPr>
-        <w:t>4</w:t>
-      </w:r>
-      <w:r>
-        <w:rPr>
-          <w:noProof/>
-        </w:rPr>
-        <w:fldChar w:fldCharType="end"/>
-      </w:r>
+      <w:fldSimple w:instr=" PAGEREF Tangentbordslayout ">
+        <w:r>
+          <w:rPr>
+            <w:noProof/>
+          </w:rPr>
+          <w:t>4</w:t>
+        </w:r>
+      </w:fldSimple>
       <w:r>
         <w:t>.</w:t>
       </w:r>
@@ -22259,35 +22531,22 @@
       <w:pPr>
         <w:pStyle w:val="Beskrivning"/>
       </w:pPr>
-      <w:bookmarkStart w:id="37" w:name="_Toc154156668"/>
+      <w:bookmarkStart w:id="39" w:name="_Toc154246431"/>
       <w:r>
         <w:t xml:space="preserve">Figur </w:t>
       </w:r>
-      <w:r>
-        <w:fldChar w:fldCharType="begin"/>
-      </w:r>
-      <w:r>
-        <w:instrText xml:space="preserve"> SEQ Figur \* ARABIC </w:instrText>
-      </w:r>
-      <w:r>
-        <w:fldChar w:fldCharType="separate"/>
-      </w:r>
-      <w:r>
-        <w:rPr>
-          <w:noProof/>
-        </w:rPr>
-        <w:t>7</w:t>
-      </w:r>
-      <w:r>
-        <w:rPr>
-          <w:noProof/>
-        </w:rPr>
-        <w:fldChar w:fldCharType="end"/>
-      </w:r>
+      <w:fldSimple w:instr=" SEQ Figur \* ARABIC ">
+        <w:r>
+          <w:rPr>
+            <w:noProof/>
+          </w:rPr>
+          <w:t>7</w:t>
+        </w:r>
+      </w:fldSimple>
       <w:r>
         <w:t>: Om detta uppstår befinner du dig i maskinkodsmonitorn. Skriv X för att återgå till BASIC så att du kan skriva kommandot igen.</w:t>
       </w:r>
-      <w:bookmarkEnd w:id="37"/>
+      <w:bookmarkEnd w:id="39"/>
     </w:p>
     <w:p>
       <w:pPr>
@@ -22907,7 +23166,7 @@
         <w:noProof/>
         <w:sz w:val="16"/>
       </w:rPr>
-      <w:t>Index</w:t>
+      <w:t>Bilder</w:t>
     </w:r>
     <w:r>
       <w:rPr>
@@ -23714,6 +23973,119 @@
     </w:lvl>
   </w:abstractNum>
   <w:abstractNum w:abstractNumId="7" w15:restartNumberingAfterBreak="0">
+    <w:nsid w:val="23EF4C1F"/>
+    <w:multiLevelType w:val="hybridMultilevel"/>
+    <w:tmpl w:val="10FAC702"/>
+    <w:lvl w:ilvl="0" w:tplc="041D0001">
+      <w:start w:val="1"/>
+      <w:numFmt w:val="bullet"/>
+      <w:lvlText w:val=""/>
+      <w:lvlJc w:val="left"/>
+      <w:pPr>
+        <w:ind w:left="720" w:hanging="360"/>
+      </w:pPr>
+      <w:rPr>
+        <w:rFonts w:ascii="Symbol" w:hAnsi="Symbol" w:hint="default"/>
+      </w:rPr>
+    </w:lvl>
+    <w:lvl w:ilvl="1" w:tplc="041D0003" w:tentative="1">
+      <w:start w:val="1"/>
+      <w:numFmt w:val="bullet"/>
+      <w:lvlText w:val="o"/>
+      <w:lvlJc w:val="left"/>
+      <w:pPr>
+        <w:ind w:left="1440" w:hanging="360"/>
+      </w:pPr>
+      <w:rPr>
+        <w:rFonts w:ascii="Courier New" w:hAnsi="Courier New" w:cs="Courier New" w:hint="default"/>
+      </w:rPr>
+    </w:lvl>
+    <w:lvl w:ilvl="2" w:tplc="041D0005" w:tentative="1">
+      <w:start w:val="1"/>
+      <w:numFmt w:val="bullet"/>
+      <w:lvlText w:val=""/>
+      <w:lvlJc w:val="left"/>
+      <w:pPr>
+        <w:ind w:left="2160" w:hanging="360"/>
+      </w:pPr>
+      <w:rPr>
+        <w:rFonts w:ascii="Wingdings" w:hAnsi="Wingdings" w:hint="default"/>
+      </w:rPr>
+    </w:lvl>
+    <w:lvl w:ilvl="3" w:tplc="041D0001" w:tentative="1">
+      <w:start w:val="1"/>
+      <w:numFmt w:val="bullet"/>
+      <w:lvlText w:val=""/>
+      <w:lvlJc w:val="left"/>
+      <w:pPr>
+        <w:ind w:left="2880" w:hanging="360"/>
+      </w:pPr>
+      <w:rPr>
+        <w:rFonts w:ascii="Symbol" w:hAnsi="Symbol" w:hint="default"/>
+      </w:rPr>
+    </w:lvl>
+    <w:lvl w:ilvl="4" w:tplc="041D0003" w:tentative="1">
+      <w:start w:val="1"/>
+      <w:numFmt w:val="bullet"/>
+      <w:lvlText w:val="o"/>
+      <w:lvlJc w:val="left"/>
+      <w:pPr>
+        <w:ind w:left="3600" w:hanging="360"/>
+      </w:pPr>
+      <w:rPr>
+        <w:rFonts w:ascii="Courier New" w:hAnsi="Courier New" w:cs="Courier New" w:hint="default"/>
+      </w:rPr>
+    </w:lvl>
+    <w:lvl w:ilvl="5" w:tplc="041D0005" w:tentative="1">
+      <w:start w:val="1"/>
+      <w:numFmt w:val="bullet"/>
+      <w:lvlText w:val=""/>
+      <w:lvlJc w:val="left"/>
+      <w:pPr>
+        <w:ind w:left="4320" w:hanging="360"/>
+      </w:pPr>
+      <w:rPr>
+        <w:rFonts w:ascii="Wingdings" w:hAnsi="Wingdings" w:hint="default"/>
+      </w:rPr>
+    </w:lvl>
+    <w:lvl w:ilvl="6" w:tplc="041D0001" w:tentative="1">
+      <w:start w:val="1"/>
+      <w:numFmt w:val="bullet"/>
+      <w:lvlText w:val=""/>
+      <w:lvlJc w:val="left"/>
+      <w:pPr>
+        <w:ind w:left="5040" w:hanging="360"/>
+      </w:pPr>
+      <w:rPr>
+        <w:rFonts w:ascii="Symbol" w:hAnsi="Symbol" w:hint="default"/>
+      </w:rPr>
+    </w:lvl>
+    <w:lvl w:ilvl="7" w:tplc="041D0003" w:tentative="1">
+      <w:start w:val="1"/>
+      <w:numFmt w:val="bullet"/>
+      <w:lvlText w:val="o"/>
+      <w:lvlJc w:val="left"/>
+      <w:pPr>
+        <w:ind w:left="5760" w:hanging="360"/>
+      </w:pPr>
+      <w:rPr>
+        <w:rFonts w:ascii="Courier New" w:hAnsi="Courier New" w:cs="Courier New" w:hint="default"/>
+      </w:rPr>
+    </w:lvl>
+    <w:lvl w:ilvl="8" w:tplc="041D0005" w:tentative="1">
+      <w:start w:val="1"/>
+      <w:numFmt w:val="bullet"/>
+      <w:lvlText w:val=""/>
+      <w:lvlJc w:val="left"/>
+      <w:pPr>
+        <w:ind w:left="6480" w:hanging="360"/>
+      </w:pPr>
+      <w:rPr>
+        <w:rFonts w:ascii="Wingdings" w:hAnsi="Wingdings" w:hint="default"/>
+      </w:rPr>
+    </w:lvl>
+  </w:abstractNum>
+  <w:abstractNum w:abstractNumId="8" w15:restartNumberingAfterBreak="0">
     <w:nsid w:val="248A6BF8"/>
     <w:multiLevelType w:val="hybridMultilevel"/>
     <w:tmpl w:val="AF18CDD2"/>
@@ -23826,7 +24198,7 @@
       </w:rPr>
     </w:lvl>
   </w:abstractNum>
-  <w:abstractNum w:abstractNumId="8" w15:restartNumberingAfterBreak="0">
+  <w:abstractNum w:abstractNumId="9" w15:restartNumberingAfterBreak="0">
     <w:nsid w:val="253D511A"/>
     <w:multiLevelType w:val="hybridMultilevel"/>
     <w:tmpl w:val="0D54C6D0"/>
@@ -23939,7 +24311,7 @@
       </w:rPr>
     </w:lvl>
   </w:abstractNum>
-  <w:abstractNum w:abstractNumId="9" w15:restartNumberingAfterBreak="0">
+  <w:abstractNum w:abstractNumId="10" w15:restartNumberingAfterBreak="0">
     <w:nsid w:val="25880563"/>
     <w:multiLevelType w:val="hybridMultilevel"/>
     <w:tmpl w:val="C4FCB064"/>
@@ -24052,7 +24424,7 @@
       </w:rPr>
     </w:lvl>
   </w:abstractNum>
-  <w:abstractNum w:abstractNumId="10" w15:restartNumberingAfterBreak="0">
+  <w:abstractNum w:abstractNumId="11" w15:restartNumberingAfterBreak="0">
     <w:nsid w:val="26460AF1"/>
     <w:multiLevelType w:val="hybridMultilevel"/>
     <w:tmpl w:val="DAD4AF9E"/>
@@ -24165,7 +24537,7 @@
       </w:rPr>
     </w:lvl>
   </w:abstractNum>
-  <w:abstractNum w:abstractNumId="11" w15:restartNumberingAfterBreak="0">
+  <w:abstractNum w:abstractNumId="12" w15:restartNumberingAfterBreak="0">
     <w:nsid w:val="267A4B4A"/>
     <w:multiLevelType w:val="hybridMultilevel"/>
     <w:tmpl w:val="2F64801C"/>
@@ -24278,7 +24650,7 @@
       </w:rPr>
     </w:lvl>
   </w:abstractNum>
-  <w:abstractNum w:abstractNumId="12" w15:restartNumberingAfterBreak="0">
+  <w:abstractNum w:abstractNumId="13" w15:restartNumberingAfterBreak="0">
     <w:nsid w:val="27F239D3"/>
     <w:multiLevelType w:val="hybridMultilevel"/>
     <w:tmpl w:val="04081492"/>
@@ -24391,7 +24763,7 @@
       </w:rPr>
     </w:lvl>
   </w:abstractNum>
-  <w:abstractNum w:abstractNumId="13" w15:restartNumberingAfterBreak="0">
+  <w:abstractNum w:abstractNumId="14" w15:restartNumberingAfterBreak="0">
     <w:nsid w:val="29876C35"/>
     <w:multiLevelType w:val="hybridMultilevel"/>
     <w:tmpl w:val="EDBE1148"/>
@@ -24504,7 +24876,7 @@
       </w:rPr>
     </w:lvl>
   </w:abstractNum>
-  <w:abstractNum w:abstractNumId="14" w15:restartNumberingAfterBreak="0">
+  <w:abstractNum w:abstractNumId="15" w15:restartNumberingAfterBreak="0">
     <w:nsid w:val="34A56445"/>
     <w:multiLevelType w:val="hybridMultilevel"/>
     <w:tmpl w:val="0958F77E"/>
@@ -24617,7 +24989,7 @@
       </w:rPr>
     </w:lvl>
   </w:abstractNum>
-  <w:abstractNum w:abstractNumId="15" w15:restartNumberingAfterBreak="0">
+  <w:abstractNum w:abstractNumId="16" w15:restartNumberingAfterBreak="0">
     <w:nsid w:val="36424DE6"/>
     <w:multiLevelType w:val="hybridMultilevel"/>
     <w:tmpl w:val="46CED874"/>
@@ -24730,7 +25102,7 @@
       </w:rPr>
     </w:lvl>
   </w:abstractNum>
-  <w:abstractNum w:abstractNumId="16" w15:restartNumberingAfterBreak="0">
+  <w:abstractNum w:abstractNumId="17" w15:restartNumberingAfterBreak="0">
     <w:nsid w:val="39D43240"/>
     <w:multiLevelType w:val="multilevel"/>
     <w:tmpl w:val="0409001F"/>
@@ -24817,7 +25189,7 @@
       </w:pPr>
     </w:lvl>
   </w:abstractNum>
-  <w:abstractNum w:abstractNumId="17" w15:restartNumberingAfterBreak="0">
+  <w:abstractNum w:abstractNumId="18" w15:restartNumberingAfterBreak="0">
     <w:nsid w:val="3C1111C8"/>
     <w:multiLevelType w:val="hybridMultilevel"/>
     <w:tmpl w:val="ADE84692"/>
@@ -24930,7 +25302,7 @@
       </w:rPr>
     </w:lvl>
   </w:abstractNum>
-  <w:abstractNum w:abstractNumId="18" w15:restartNumberingAfterBreak="0">
+  <w:abstractNum w:abstractNumId="19" w15:restartNumberingAfterBreak="0">
     <w:nsid w:val="3C971D8F"/>
     <w:multiLevelType w:val="hybridMultilevel"/>
     <w:tmpl w:val="47A27774"/>
@@ -25043,7 +25415,7 @@
       </w:rPr>
     </w:lvl>
   </w:abstractNum>
-  <w:abstractNum w:abstractNumId="19" w15:restartNumberingAfterBreak="0">
+  <w:abstractNum w:abstractNumId="20" w15:restartNumberingAfterBreak="0">
     <w:nsid w:val="3E1A1BE4"/>
     <w:multiLevelType w:val="hybridMultilevel"/>
     <w:tmpl w:val="85C45112"/>
@@ -25156,7 +25528,7 @@
       </w:rPr>
     </w:lvl>
   </w:abstractNum>
-  <w:abstractNum w:abstractNumId="20" w15:restartNumberingAfterBreak="0">
+  <w:abstractNum w:abstractNumId="21" w15:restartNumberingAfterBreak="0">
     <w:nsid w:val="3EDA6EB2"/>
     <w:multiLevelType w:val="hybridMultilevel"/>
     <w:tmpl w:val="C846AE7E"/>
@@ -25269,7 +25641,7 @@
       </w:rPr>
     </w:lvl>
   </w:abstractNum>
-  <w:abstractNum w:abstractNumId="21" w15:restartNumberingAfterBreak="0">
+  <w:abstractNum w:abstractNumId="22" w15:restartNumberingAfterBreak="0">
     <w:nsid w:val="43C402F8"/>
     <w:multiLevelType w:val="hybridMultilevel"/>
     <w:tmpl w:val="243C95E6"/>
@@ -25382,7 +25754,7 @@
       </w:rPr>
     </w:lvl>
   </w:abstractNum>
-  <w:abstractNum w:abstractNumId="22" w15:restartNumberingAfterBreak="0">
+  <w:abstractNum w:abstractNumId="23" w15:restartNumberingAfterBreak="0">
     <w:nsid w:val="43FC60C0"/>
     <w:multiLevelType w:val="hybridMultilevel"/>
     <w:tmpl w:val="CD720E46"/>
@@ -25495,7 +25867,7 @@
       </w:rPr>
     </w:lvl>
   </w:abstractNum>
-  <w:abstractNum w:abstractNumId="23" w15:restartNumberingAfterBreak="0">
+  <w:abstractNum w:abstractNumId="24" w15:restartNumberingAfterBreak="0">
     <w:nsid w:val="461960D8"/>
     <w:multiLevelType w:val="hybridMultilevel"/>
     <w:tmpl w:val="23A24BA0"/>
@@ -25608,7 +25980,7 @@
       </w:rPr>
     </w:lvl>
   </w:abstractNum>
-  <w:abstractNum w:abstractNumId="24" w15:restartNumberingAfterBreak="0">
+  <w:abstractNum w:abstractNumId="25" w15:restartNumberingAfterBreak="0">
     <w:nsid w:val="4804017B"/>
     <w:multiLevelType w:val="hybridMultilevel"/>
     <w:tmpl w:val="F5AC7564"/>
@@ -25721,7 +26093,7 @@
       </w:rPr>
     </w:lvl>
   </w:abstractNum>
-  <w:abstractNum w:abstractNumId="25" w15:restartNumberingAfterBreak="0">
+  <w:abstractNum w:abstractNumId="26" w15:restartNumberingAfterBreak="0">
     <w:nsid w:val="4DCA0D58"/>
     <w:multiLevelType w:val="hybridMultilevel"/>
     <w:tmpl w:val="5AA4DBCA"/>
@@ -25834,7 +26206,7 @@
       </w:rPr>
     </w:lvl>
   </w:abstractNum>
-  <w:abstractNum w:abstractNumId="26" w15:restartNumberingAfterBreak="0">
+  <w:abstractNum w:abstractNumId="27" w15:restartNumberingAfterBreak="0">
     <w:nsid w:val="50464CE2"/>
     <w:multiLevelType w:val="hybridMultilevel"/>
     <w:tmpl w:val="87B47E72"/>
@@ -25947,7 +26319,7 @@
       </w:rPr>
     </w:lvl>
   </w:abstractNum>
-  <w:abstractNum w:abstractNumId="27" w15:restartNumberingAfterBreak="0">
+  <w:abstractNum w:abstractNumId="28" w15:restartNumberingAfterBreak="0">
     <w:nsid w:val="52C62BC1"/>
     <w:multiLevelType w:val="hybridMultilevel"/>
     <w:tmpl w:val="91CCDB18"/>
@@ -26060,7 +26432,7 @@
       </w:rPr>
     </w:lvl>
   </w:abstractNum>
-  <w:abstractNum w:abstractNumId="28" w15:restartNumberingAfterBreak="0">
+  <w:abstractNum w:abstractNumId="29" w15:restartNumberingAfterBreak="0">
     <w:nsid w:val="5B8E3153"/>
     <w:multiLevelType w:val="hybridMultilevel"/>
     <w:tmpl w:val="FA6ED624"/>
@@ -26173,7 +26545,7 @@
       </w:rPr>
     </w:lvl>
   </w:abstractNum>
-  <w:abstractNum w:abstractNumId="29" w15:restartNumberingAfterBreak="0">
+  <w:abstractNum w:abstractNumId="30" w15:restartNumberingAfterBreak="0">
     <w:nsid w:val="5C13052A"/>
     <w:multiLevelType w:val="hybridMultilevel"/>
     <w:tmpl w:val="95CAFE4E"/>
@@ -26286,7 +26658,7 @@
       </w:rPr>
     </w:lvl>
   </w:abstractNum>
-  <w:abstractNum w:abstractNumId="30" w15:restartNumberingAfterBreak="0">
+  <w:abstractNum w:abstractNumId="31" w15:restartNumberingAfterBreak="0">
     <w:nsid w:val="5C365EA0"/>
     <w:multiLevelType w:val="hybridMultilevel"/>
     <w:tmpl w:val="F4388FC4"/>
@@ -26399,7 +26771,7 @@
       </w:rPr>
     </w:lvl>
   </w:abstractNum>
-  <w:abstractNum w:abstractNumId="31" w15:restartNumberingAfterBreak="0">
+  <w:abstractNum w:abstractNumId="32" w15:restartNumberingAfterBreak="0">
     <w:nsid w:val="5D16521C"/>
     <w:multiLevelType w:val="hybridMultilevel"/>
     <w:tmpl w:val="840C2FC2"/>
@@ -26512,7 +26884,7 @@
       </w:rPr>
     </w:lvl>
   </w:abstractNum>
-  <w:abstractNum w:abstractNumId="32" w15:restartNumberingAfterBreak="0">
+  <w:abstractNum w:abstractNumId="33" w15:restartNumberingAfterBreak="0">
     <w:nsid w:val="5FC25A42"/>
     <w:multiLevelType w:val="hybridMultilevel"/>
     <w:tmpl w:val="D20498FE"/>
@@ -26625,7 +26997,7 @@
       </w:rPr>
     </w:lvl>
   </w:abstractNum>
-  <w:abstractNum w:abstractNumId="33" w15:restartNumberingAfterBreak="0">
+  <w:abstractNum w:abstractNumId="34" w15:restartNumberingAfterBreak="0">
     <w:nsid w:val="5FC43646"/>
     <w:multiLevelType w:val="hybridMultilevel"/>
     <w:tmpl w:val="B75CE0FA"/>
@@ -26738,7 +27110,7 @@
       </w:rPr>
     </w:lvl>
   </w:abstractNum>
-  <w:abstractNum w:abstractNumId="34" w15:restartNumberingAfterBreak="0">
+  <w:abstractNum w:abstractNumId="35" w15:restartNumberingAfterBreak="0">
     <w:nsid w:val="68EB3ED6"/>
     <w:multiLevelType w:val="hybridMultilevel"/>
     <w:tmpl w:val="59B4D74E"/>
@@ -26827,7 +27199,7 @@
       </w:pPr>
     </w:lvl>
   </w:abstractNum>
-  <w:abstractNum w:abstractNumId="35" w15:restartNumberingAfterBreak="0">
+  <w:abstractNum w:abstractNumId="36" w15:restartNumberingAfterBreak="0">
     <w:nsid w:val="6CBA6397"/>
     <w:multiLevelType w:val="hybridMultilevel"/>
     <w:tmpl w:val="B082E65E"/>
@@ -26940,7 +27312,7 @@
       </w:rPr>
     </w:lvl>
   </w:abstractNum>
-  <w:abstractNum w:abstractNumId="36" w15:restartNumberingAfterBreak="0">
+  <w:abstractNum w:abstractNumId="37" w15:restartNumberingAfterBreak="0">
     <w:nsid w:val="6D6C1356"/>
     <w:multiLevelType w:val="hybridMultilevel"/>
     <w:tmpl w:val="E9284968"/>
@@ -27053,7 +27425,7 @@
       </w:rPr>
     </w:lvl>
   </w:abstractNum>
-  <w:abstractNum w:abstractNumId="37" w15:restartNumberingAfterBreak="0">
+  <w:abstractNum w:abstractNumId="38" w15:restartNumberingAfterBreak="0">
     <w:nsid w:val="6D6E6BFB"/>
     <w:multiLevelType w:val="hybridMultilevel"/>
     <w:tmpl w:val="94CCFBEE"/>
@@ -27166,7 +27538,7 @@
       </w:rPr>
     </w:lvl>
   </w:abstractNum>
-  <w:abstractNum w:abstractNumId="38" w15:restartNumberingAfterBreak="0">
+  <w:abstractNum w:abstractNumId="39" w15:restartNumberingAfterBreak="0">
     <w:nsid w:val="710642C5"/>
     <w:multiLevelType w:val="hybridMultilevel"/>
     <w:tmpl w:val="7B283C18"/>
@@ -27279,7 +27651,7 @@
       </w:rPr>
     </w:lvl>
   </w:abstractNum>
-  <w:abstractNum w:abstractNumId="39" w15:restartNumberingAfterBreak="0">
+  <w:abstractNum w:abstractNumId="40" w15:restartNumberingAfterBreak="0">
     <w:nsid w:val="74606973"/>
     <w:multiLevelType w:val="hybridMultilevel"/>
     <w:tmpl w:val="44C6DB62"/>
@@ -27392,7 +27764,7 @@
       </w:rPr>
     </w:lvl>
   </w:abstractNum>
-  <w:abstractNum w:abstractNumId="40" w15:restartNumberingAfterBreak="0">
+  <w:abstractNum w:abstractNumId="41" w15:restartNumberingAfterBreak="0">
     <w:nsid w:val="75370E9C"/>
     <w:multiLevelType w:val="hybridMultilevel"/>
     <w:tmpl w:val="3D9AB03A"/>
@@ -27505,7 +27877,7 @@
       </w:rPr>
     </w:lvl>
   </w:abstractNum>
-  <w:abstractNum w:abstractNumId="41" w15:restartNumberingAfterBreak="0">
+  <w:abstractNum w:abstractNumId="42" w15:restartNumberingAfterBreak="0">
     <w:nsid w:val="76C66A36"/>
     <w:multiLevelType w:val="hybridMultilevel"/>
     <w:tmpl w:val="D004BE8C"/>
@@ -27622,127 +27994,130 @@
     <w:abstractNumId w:val="4"/>
   </w:num>
   <w:num w:numId="2" w16cid:durableId="139465973">
-    <w:abstractNumId w:val="27"/>
+    <w:abstractNumId w:val="28"/>
   </w:num>
   <w:num w:numId="3" w16cid:durableId="669407622">
-    <w:abstractNumId w:val="14"/>
+    <w:abstractNumId w:val="15"/>
   </w:num>
   <w:num w:numId="4" w16cid:durableId="1686979010">
     <w:abstractNumId w:val="5"/>
   </w:num>
   <w:num w:numId="5" w16cid:durableId="1355422401">
-    <w:abstractNumId w:val="9"/>
+    <w:abstractNumId w:val="10"/>
   </w:num>
   <w:num w:numId="6" w16cid:durableId="1849833944">
-    <w:abstractNumId w:val="28"/>
+    <w:abstractNumId w:val="29"/>
   </w:num>
   <w:num w:numId="7" w16cid:durableId="960843041">
-    <w:abstractNumId w:val="15"/>
+    <w:abstractNumId w:val="16"/>
   </w:num>
   <w:num w:numId="8" w16cid:durableId="194655718">
-    <w:abstractNumId w:val="12"/>
+    <w:abstractNumId w:val="13"/>
   </w:num>
   <w:num w:numId="9" w16cid:durableId="1441686567">
     <w:abstractNumId w:val="6"/>
   </w:num>
   <w:num w:numId="10" w16cid:durableId="1714884623">
-    <w:abstractNumId w:val="7"/>
+    <w:abstractNumId w:val="8"/>
   </w:num>
   <w:num w:numId="11" w16cid:durableId="775292671">
-    <w:abstractNumId w:val="32"/>
+    <w:abstractNumId w:val="33"/>
   </w:num>
   <w:num w:numId="12" w16cid:durableId="1618566879">
+    <w:abstractNumId w:val="21"/>
+  </w:num>
+  <w:num w:numId="13" w16cid:durableId="1308780233">
+    <w:abstractNumId w:val="25"/>
+  </w:num>
+  <w:num w:numId="14" w16cid:durableId="1210610401">
+    <w:abstractNumId w:val="23"/>
+  </w:num>
+  <w:num w:numId="15" w16cid:durableId="1983656886">
+    <w:abstractNumId w:val="37"/>
+  </w:num>
+  <w:num w:numId="16" w16cid:durableId="1151602411">
+    <w:abstractNumId w:val="26"/>
+  </w:num>
+  <w:num w:numId="17" w16cid:durableId="70582878">
+    <w:abstractNumId w:val="27"/>
+  </w:num>
+  <w:num w:numId="18" w16cid:durableId="1502357069">
+    <w:abstractNumId w:val="34"/>
+  </w:num>
+  <w:num w:numId="19" w16cid:durableId="764301987">
+    <w:abstractNumId w:val="14"/>
+  </w:num>
+  <w:num w:numId="20" w16cid:durableId="1229269513">
     <w:abstractNumId w:val="20"/>
   </w:num>
-  <w:num w:numId="13" w16cid:durableId="1308780233">
-    <w:abstractNumId w:val="24"/>
-  </w:num>
-  <w:num w:numId="14" w16cid:durableId="1210610401">
-    <w:abstractNumId w:val="22"/>
-  </w:num>
-  <w:num w:numId="15" w16cid:durableId="1983656886">
-    <w:abstractNumId w:val="36"/>
-  </w:num>
-  <w:num w:numId="16" w16cid:durableId="1151602411">
-    <w:abstractNumId w:val="25"/>
-  </w:num>
-  <w:num w:numId="17" w16cid:durableId="70582878">
-    <w:abstractNumId w:val="26"/>
-  </w:num>
-  <w:num w:numId="18" w16cid:durableId="1502357069">
-    <w:abstractNumId w:val="33"/>
-  </w:num>
-  <w:num w:numId="19" w16cid:durableId="764301987">
-    <w:abstractNumId w:val="13"/>
-  </w:num>
-  <w:num w:numId="20" w16cid:durableId="1229269513">
-    <w:abstractNumId w:val="19"/>
-  </w:num>
   <w:num w:numId="21" w16cid:durableId="1879932821">
-    <w:abstractNumId w:val="17"/>
+    <w:abstractNumId w:val="18"/>
   </w:num>
   <w:num w:numId="22" w16cid:durableId="87435224">
     <w:abstractNumId w:val="2"/>
   </w:num>
   <w:num w:numId="23" w16cid:durableId="56057908">
-    <w:abstractNumId w:val="10"/>
+    <w:abstractNumId w:val="11"/>
   </w:num>
   <w:num w:numId="24" w16cid:durableId="1413048162">
-    <w:abstractNumId w:val="40"/>
+    <w:abstractNumId w:val="41"/>
   </w:num>
   <w:num w:numId="25" w16cid:durableId="1514370724">
-    <w:abstractNumId w:val="21"/>
+    <w:abstractNumId w:val="22"/>
   </w:num>
   <w:num w:numId="26" w16cid:durableId="1679502057">
-    <w:abstractNumId w:val="38"/>
+    <w:abstractNumId w:val="39"/>
   </w:num>
   <w:num w:numId="27" w16cid:durableId="1878277169">
-    <w:abstractNumId w:val="41"/>
+    <w:abstractNumId w:val="42"/>
   </w:num>
   <w:num w:numId="28" w16cid:durableId="1717318737">
-    <w:abstractNumId w:val="8"/>
+    <w:abstractNumId w:val="9"/>
   </w:num>
   <w:num w:numId="29" w16cid:durableId="1152679004">
     <w:abstractNumId w:val="3"/>
   </w:num>
   <w:num w:numId="30" w16cid:durableId="41027073">
-    <w:abstractNumId w:val="37"/>
+    <w:abstractNumId w:val="38"/>
   </w:num>
   <w:num w:numId="31" w16cid:durableId="1082221905">
-    <w:abstractNumId w:val="23"/>
+    <w:abstractNumId w:val="24"/>
   </w:num>
   <w:num w:numId="32" w16cid:durableId="1010915760">
     <w:abstractNumId w:val="0"/>
   </w:num>
   <w:num w:numId="33" w16cid:durableId="1788042287">
-    <w:abstractNumId w:val="18"/>
+    <w:abstractNumId w:val="19"/>
   </w:num>
   <w:num w:numId="34" w16cid:durableId="155658582">
     <w:abstractNumId w:val="1"/>
   </w:num>
   <w:num w:numId="35" w16cid:durableId="103767142">
-    <w:abstractNumId w:val="16"/>
+    <w:abstractNumId w:val="17"/>
   </w:num>
   <w:num w:numId="36" w16cid:durableId="948439202">
+    <w:abstractNumId w:val="36"/>
+  </w:num>
+  <w:num w:numId="37" w16cid:durableId="1068189655">
+    <w:abstractNumId w:val="32"/>
+  </w:num>
+  <w:num w:numId="38" w16cid:durableId="1066104205">
+    <w:abstractNumId w:val="40"/>
+  </w:num>
+  <w:num w:numId="39" w16cid:durableId="828910622">
+    <w:abstractNumId w:val="12"/>
+  </w:num>
+  <w:num w:numId="40" w16cid:durableId="535584656">
+    <w:abstractNumId w:val="30"/>
+  </w:num>
+  <w:num w:numId="41" w16cid:durableId="1394767897">
     <w:abstractNumId w:val="35"/>
   </w:num>
-  <w:num w:numId="37" w16cid:durableId="1068189655">
+  <w:num w:numId="42" w16cid:durableId="1005786472">
     <w:abstractNumId w:val="31"/>
   </w:num>
-  <w:num w:numId="38" w16cid:durableId="1066104205">
-    <w:abstractNumId w:val="39"/>
-  </w:num>
-  <w:num w:numId="39" w16cid:durableId="828910622">
-    <w:abstractNumId w:val="11"/>
-  </w:num>
-  <w:num w:numId="40" w16cid:durableId="535584656">
-    <w:abstractNumId w:val="29"/>
-  </w:num>
-  <w:num w:numId="41" w16cid:durableId="1394767897">
-    <w:abstractNumId w:val="34"/>
-  </w:num>
-  <w:num w:numId="42" w16cid:durableId="1005786472">
-    <w:abstractNumId w:val="30"/>
+  <w:num w:numId="43" w16cid:durableId="768744493">
+    <w:abstractNumId w:val="7"/>
   </w:num>
 </w:numbering>
 </file>

</xml_diff>

<commit_message>
DIRECTORY/CATALOG finished, started on DLOAD.
</commit_message>
<xml_diff>
--- a/Commodore BASIC 7.0 for C128.docx
+++ b/Commodore BASIC 7.0 for C128.docx
@@ -3098,14 +3098,27 @@
       <w:r>
         <w:t xml:space="preserve">tidigare bok (se sida </w:t>
       </w:r>
-      <w:fldSimple w:instr=" PAGEREF BASIC2 ">
-        <w:r>
-          <w:rPr>
-            <w:noProof/>
-          </w:rPr>
-          <w:t>3</w:t>
-        </w:r>
-      </w:fldSimple>
+      <w:r>
+        <w:fldChar w:fldCharType="begin"/>
+      </w:r>
+      <w:r>
+        <w:instrText xml:space="preserve"> PAGEREF BASIC2 </w:instrText>
+      </w:r>
+      <w:r>
+        <w:fldChar w:fldCharType="separate"/>
+      </w:r>
+      <w:r>
+        <w:rPr>
+          <w:noProof/>
+        </w:rPr>
+        <w:t>3</w:t>
+      </w:r>
+      <w:r>
+        <w:rPr>
+          <w:noProof/>
+        </w:rPr>
+        <w:fldChar w:fldCharType="end"/>
+      </w:r>
       <w:r>
         <w:t>)</w:t>
       </w:r>
@@ -4288,7 +4301,7 @@
           <v:shape id="_x0000_i1025" type="#_x0000_t75" style="width:277.5pt;height:172.15pt" o:ole="">
             <v:imagedata r:id="rId13" o:title=""/>
           </v:shape>
-          <o:OLEObject Type="Embed" ProgID="Unknown" ShapeID="_x0000_i1025" DrawAspect="Content" ObjectID="_1764859224" r:id="rId14"/>
+          <o:OLEObject Type="Embed" ProgID="Unknown" ShapeID="_x0000_i1025" DrawAspect="Content" ObjectID="_1765466286" r:id="rId14"/>
         </w:object>
       </w:r>
     </w:p>
@@ -4300,14 +4313,27 @@
       <w:r>
         <w:t xml:space="preserve">Figur </w:t>
       </w:r>
-      <w:fldSimple w:instr=" SEQ Figur \* ARABIC ">
-        <w:r>
-          <w:rPr>
-            <w:noProof/>
-          </w:rPr>
-          <w:t>3</w:t>
-        </w:r>
-      </w:fldSimple>
+      <w:r>
+        <w:fldChar w:fldCharType="begin"/>
+      </w:r>
+      <w:r>
+        <w:instrText xml:space="preserve"> SEQ Figur \* ARABIC </w:instrText>
+      </w:r>
+      <w:r>
+        <w:fldChar w:fldCharType="separate"/>
+      </w:r>
+      <w:r>
+        <w:rPr>
+          <w:noProof/>
+        </w:rPr>
+        <w:t>3</w:t>
+      </w:r>
+      <w:r>
+        <w:rPr>
+          <w:noProof/>
+        </w:rPr>
+        <w:fldChar w:fldCharType="end"/>
+      </w:r>
       <w:r>
         <w:t>: AUTO erbjuder automatisk inskrivning av radnummer.</w:t>
       </w:r>
@@ -6142,22 +6168,65 @@
         <w:fldChar w:fldCharType="end"/>
       </w:r>
       <w:r>
-        <w:t xml:space="preserve"> (givet att rätt diskett är laddad i diskdriven).</w:t>
-      </w:r>
-    </w:p>
-    <w:p>
-      <w:r>
-        <w:t>CP/M-läget beskrivs i ett eget kapitel (</w:t>
-      </w:r>
-      <w:proofErr w:type="gramStart"/>
-      <w:r>
-        <w:t xml:space="preserve">sida </w:t>
-      </w:r>
-      <w:proofErr w:type="gramEnd"/>
+        <w:t xml:space="preserve"> (givet att rätt diskett är laddad</w:t>
+      </w:r>
       <w:r>
         <w:fldChar w:fldCharType="begin"/>
       </w:r>
       <w:r>
+        <w:instrText xml:space="preserve"> XE "</w:instrText>
+      </w:r>
+      <w:r>
+        <w:instrText>diskettstation</w:instrText>
+      </w:r>
+      <w:r>
+        <w:instrText xml:space="preserve">" </w:instrText>
+      </w:r>
+      <w:r>
+        <w:fldChar w:fldCharType="end"/>
+      </w:r>
+      <w:r>
+        <w:t xml:space="preserve"> i</w:t>
+      </w:r>
+      <w:r>
+        <w:fldChar w:fldCharType="begin"/>
+      </w:r>
+      <w:r>
+        <w:instrText xml:space="preserve"> XE "</w:instrText>
+      </w:r>
+      <w:r>
+        <w:instrText>diskdrive</w:instrText>
+      </w:r>
+      <w:r>
+        <w:instrText xml:space="preserve">" </w:instrText>
+      </w:r>
+      <w:r>
+        <w:fldChar w:fldCharType="end"/>
+      </w:r>
+      <w:r>
+        <w:t xml:space="preserve"> </w:t>
+      </w:r>
+      <w:r>
+        <w:t>diskettstationen</w:t>
+      </w:r>
+      <w:r>
+        <w:rPr>
+          <w:rStyle w:val="Fotnotsreferens"/>
+        </w:rPr>
+        <w:footnoteReference w:id="3"/>
+      </w:r>
+      <w:r>
+        <w:t>).</w:t>
+      </w:r>
+    </w:p>
+    <w:p>
+      <w:r>
+        <w:t xml:space="preserve">CP/M-läget beskrivs i ett eget kapitel (sida </w:t>
+      </w:r>
+      <w:r>
+        <w:fldChar w:fldCharType="begin"/>
+      </w:r>
+      <w:r>
         <w:instrText xml:space="preserve"> PAGEREF CPM \h </w:instrText>
       </w:r>
       <w:r>
@@ -6172,13 +6241,8 @@
       <w:r>
         <w:fldChar w:fldCharType="end"/>
       </w:r>
-      <w:proofErr w:type="gramStart"/>
-      <w:r>
-        <w:t>)</w:t>
-      </w:r>
-      <w:proofErr w:type="gramEnd"/>
-      <w:r>
-        <w:t>.</w:t>
+      <w:r>
+        <w:t>).</w:t>
       </w:r>
     </w:p>
     <w:p>
@@ -7086,7 +7150,7 @@
         <w:rPr>
           <w:rStyle w:val="Fotnotsreferens"/>
         </w:rPr>
-        <w:footnoteReference w:id="3"/>
+        <w:footnoteReference w:id="4"/>
       </w:r>
       <w:r>
         <w:t xml:space="preserve"> så länge ett villkor är sant eller tills ett villkor blir sant med </w:t>
@@ -7699,7 +7763,7 @@
         <w:rPr>
           <w:rStyle w:val="Fotnotsreferens"/>
         </w:rPr>
-        <w:footnoteReference w:id="4"/>
+        <w:footnoteReference w:id="5"/>
       </w:r>
       <w:r>
         <w:t>, hittar vi även i DEC, men DEC tillåter inte någon decimalavgränsare (punkt).</w:t>
@@ -7901,7 +7965,7 @@
         <w:rPr>
           <w:rStyle w:val="Fotnotsreferens"/>
         </w:rPr>
-        <w:footnoteReference w:id="5"/>
+        <w:footnoteReference w:id="6"/>
       </w:r>
       <w:r>
         <w:t xml:space="preserve"> på tonen ljudet som spelar.</w:t>
@@ -8319,7 +8383,7 @@
         <w:rPr>
           <w:rStyle w:val="Fotnotsreferens"/>
         </w:rPr>
-        <w:footnoteReference w:id="6"/>
+        <w:footnoteReference w:id="7"/>
       </w:r>
       <w:r>
         <w:fldChar w:fldCharType="begin"/>
@@ -10262,7 +10326,7 @@
         <w:rPr>
           <w:rStyle w:val="Fotnotsreferens"/>
         </w:rPr>
-        <w:footnoteReference w:id="7"/>
+        <w:footnoteReference w:id="8"/>
       </w:r>
       <w:r>
         <w:t xml:space="preserve"> (5-polig DIN) eller RF-porten. Om knappen är nedtryckt, startar datorn i 80-kolumnsläge och bilden skickas </w:t>
@@ -10279,7 +10343,7 @@
         <w:rPr>
           <w:rStyle w:val="Fotnotsreferens"/>
         </w:rPr>
-        <w:footnoteReference w:id="8"/>
+        <w:footnoteReference w:id="9"/>
       </w:r>
       <w:r>
         <w:t xml:space="preserve"> i det läget. När jag kör mer avancerade program, som t.ex. </w:t>
@@ -11276,7 +11340,7 @@
         <w:rPr>
           <w:rStyle w:val="Fotnotsreferens"/>
         </w:rPr>
-        <w:footnoteReference w:id="9"/>
+        <w:footnoteReference w:id="10"/>
       </w:r>
       <w:r>
         <w:t xml:space="preserve">. </w:t>
@@ -11413,7 +11477,19 @@
         <w:pStyle w:val="Code"/>
       </w:pPr>
       <w:r>
-        <w:t>HEADER "MIN DISK"</w:t>
+        <w:t>HEADER "</w:t>
+      </w:r>
+      <w:r>
+        <w:t>NY</w:t>
+      </w:r>
+      <w:r>
+        <w:t xml:space="preserve"> DISK</w:t>
+      </w:r>
+      <w:r>
+        <w:t>ETT</w:t>
+      </w:r>
+      <w:r>
+        <w:t>"</w:t>
       </w:r>
     </w:p>
     <w:p>
@@ -11436,7 +11512,13 @@
         <w:fldChar w:fldCharType="end"/>
       </w:r>
       <w:r>
-        <w:t>, har den senaste uppgiften du gav din diskdrive misslyckats.</w:t>
+        <w:t>, har den senaste uppgiften du gav din diskdrive</w:t>
+      </w:r>
+      <w:r>
+        <w:t xml:space="preserve"> </w:t>
+      </w:r>
+      <w:r>
+        <w:t>misslyckats.</w:t>
       </w:r>
     </w:p>
     <w:p>
@@ -11703,7 +11785,7 @@
           <v:shape id="_x0000_i1026" type="#_x0000_t75" style="width:220.55pt;height:145.95pt" o:ole="">
             <v:imagedata r:id="rId15" o:title=""/>
           </v:shape>
-          <o:OLEObject Type="Embed" ProgID="Unknown" ShapeID="_x0000_i1026" DrawAspect="Content" ObjectID="_1764859225" r:id="rId16"/>
+          <o:OLEObject Type="Embed" ProgID="Unknown" ShapeID="_x0000_i1026" DrawAspect="Content" ObjectID="_1765466287" r:id="rId16"/>
         </w:object>
       </w:r>
     </w:p>
@@ -11715,14 +11797,27 @@
       <w:r>
         <w:t xml:space="preserve">Figur </w:t>
       </w:r>
-      <w:fldSimple w:instr=" SEQ Figur \* ARABIC ">
-        <w:r>
-          <w:rPr>
-            <w:noProof/>
-          </w:rPr>
-          <w:t>4</w:t>
-        </w:r>
-      </w:fldSimple>
+      <w:r>
+        <w:fldChar w:fldCharType="begin"/>
+      </w:r>
+      <w:r>
+        <w:instrText xml:space="preserve"> SEQ Figur \* ARABIC </w:instrText>
+      </w:r>
+      <w:r>
+        <w:fldChar w:fldCharType="separate"/>
+      </w:r>
+      <w:r>
+        <w:rPr>
+          <w:noProof/>
+        </w:rPr>
+        <w:t>4</w:t>
+      </w:r>
+      <w:r>
+        <w:rPr>
+          <w:noProof/>
+        </w:rPr>
+        <w:fldChar w:fldCharType="end"/>
+      </w:r>
       <w:r>
         <w:t>:</w:t>
       </w:r>
@@ -11743,10 +11838,208 @@
         <w:rPr>
           <w:rStyle w:val="CodeChar"/>
         </w:rPr>
-        <w:t>LOAD "$",8,1</w:t>
+        <w:t>LOAD "$",8</w:t>
       </w:r>
       <w:r>
         <w:t xml:space="preserve"> på bekostnad av eventuella BASIC-program!</w:t>
+      </w:r>
+    </w:p>
+    <w:p>
+      <w:r>
+        <w:t xml:space="preserve">Har du flera diskettstationer </w:t>
+      </w:r>
+      <w:r>
+        <w:t>kan du specificera vilken, antingen genom att ange drivarnummer (</w:t>
+      </w:r>
+      <w:r>
+        <w:rPr>
+          <w:rStyle w:val="CodeChar"/>
+        </w:rPr>
+        <w:t>0</w:t>
+      </w:r>
+      <w:r>
+        <w:t xml:space="preserve"> eller </w:t>
+      </w:r>
+      <w:r>
+        <w:rPr>
+          <w:rStyle w:val="CodeChar"/>
+        </w:rPr>
+        <w:t>1</w:t>
+      </w:r>
+      <w:r>
+        <w:t>) eller enhetsnummer (</w:t>
+      </w:r>
+      <w:r>
+        <w:rPr>
+          <w:rStyle w:val="CodeChar"/>
+        </w:rPr>
+        <w:t>8</w:t>
+      </w:r>
+      <w:r>
+        <w:t xml:space="preserve">, </w:t>
+      </w:r>
+      <w:r>
+        <w:rPr>
+          <w:rStyle w:val="CodeChar"/>
+        </w:rPr>
+        <w:t>9</w:t>
+      </w:r>
+      <w:r>
+        <w:t xml:space="preserve">, </w:t>
+      </w:r>
+      <w:r>
+        <w:rPr>
+          <w:rStyle w:val="CodeChar"/>
+        </w:rPr>
+        <w:t>10</w:t>
+      </w:r>
+      <w:r>
+        <w:t xml:space="preserve"> eller </w:t>
+      </w:r>
+      <w:r>
+        <w:rPr>
+          <w:rStyle w:val="CodeChar"/>
+        </w:rPr>
+        <w:t>11</w:t>
+      </w:r>
+      <w:r>
+        <w:t xml:space="preserve">) eller båda. Givet att din andra diskettstation har enhetsnummer </w:t>
+      </w:r>
+      <w:r>
+        <w:rPr>
+          <w:rStyle w:val="CodeChar"/>
+        </w:rPr>
+        <w:t>9</w:t>
+      </w:r>
+      <w:r>
+        <w:t>, kommer samtliga dessa alternativ visa innehållet på disketten i den andra diskettstationen:</w:t>
+      </w:r>
+    </w:p>
+    <w:p>
+      <w:pPr>
+        <w:pStyle w:val="Code"/>
+      </w:pPr>
+      <w:r>
+        <w:t>DIRECTORY D1</w:t>
+      </w:r>
+    </w:p>
+    <w:p>
+      <w:pPr>
+        <w:pStyle w:val="Code"/>
+      </w:pPr>
+      <w:r>
+        <w:t>DIRECTORY U9</w:t>
+      </w:r>
+    </w:p>
+    <w:p>
+      <w:pPr>
+        <w:pStyle w:val="Code"/>
+      </w:pPr>
+      <w:r>
+        <w:t>DIRECTORY D</w:t>
+      </w:r>
+      <w:proofErr w:type="gramStart"/>
+      <w:r>
+        <w:t>1,U</w:t>
+      </w:r>
+      <w:proofErr w:type="gramEnd"/>
+      <w:r>
+        <w:t>9</w:t>
+      </w:r>
+    </w:p>
+    <w:p>
+      <w:r>
+        <w:t>Du har även möjlighet att filtrera resultatet på filnamn, där asterisk (</w:t>
+      </w:r>
+      <w:r>
+        <w:rPr>
+          <w:rStyle w:val="CodeChar"/>
+        </w:rPr>
+        <w:t>*</w:t>
+      </w:r>
+      <w:r>
+        <w:t>) används som joker. Filtret anges efter drivare och enhet (om drivare och enhet anges). Detta listar endast filer vars filnamn börjar på bokstaven a:</w:t>
+      </w:r>
+    </w:p>
+    <w:p>
+      <w:pPr>
+        <w:pStyle w:val="Code"/>
+      </w:pPr>
+      <w:r>
+        <w:t>DIRECTORY "A*"</w:t>
+      </w:r>
+    </w:p>
+    <w:p>
+      <w:r>
+        <w:t>Möjligheten att filtrera är praktisk om du jobbar med en diskett som innehåller fler filer än vad som får plats att visa på skärmen.</w:t>
+      </w:r>
+    </w:p>
+    <w:p>
+      <w:pPr>
+        <w:pStyle w:val="Rubrik2"/>
+      </w:pPr>
+      <w:r>
+        <w:t>Ladda och spara BASIC-program</w:t>
+      </w:r>
+    </w:p>
+    <w:p>
+      <w:r>
+        <w:t xml:space="preserve">Kommandot för att läsa in ett BASIC-program från disk heter </w:t>
+      </w:r>
+      <w:r>
+        <w:rPr>
+          <w:rStyle w:val="CodeChar"/>
+        </w:rPr>
+        <w:t>DLOAD</w:t>
+      </w:r>
+      <w:r>
+        <w:fldChar w:fldCharType="begin"/>
+      </w:r>
+      <w:r>
+        <w:instrText xml:space="preserve"> XE "</w:instrText>
+      </w:r>
+      <w:r>
+        <w:instrText>DLOAD</w:instrText>
+      </w:r>
+      <w:r>
+        <w:instrText xml:space="preserve">" </w:instrText>
+      </w:r>
+      <w:r>
+        <w:fldChar w:fldCharType="end"/>
+      </w:r>
+      <w:r>
+        <w:t xml:space="preserve">. Att ladda in ett BASIC-program på disk, sker på bekostnad av det BASIC-program som finns i minnet, och eventuellt tillstånd från tidigare körningar. Likt </w:t>
+      </w:r>
+      <w:r>
+        <w:rPr>
+          <w:rStyle w:val="CodeChar"/>
+        </w:rPr>
+        <w:t>NEW</w:t>
+      </w:r>
+      <w:r>
+        <w:t xml:space="preserve"> rensar </w:t>
+      </w:r>
+      <w:r>
+        <w:rPr>
+          <w:rStyle w:val="CodeChar"/>
+        </w:rPr>
+        <w:t>DLOAD</w:t>
+      </w:r>
+      <w:r>
+        <w:t xml:space="preserve"> även variabelminnet.</w:t>
+      </w:r>
+    </w:p>
+    <w:p>
+      <w:r>
+        <w:t>XXX syntax</w:t>
+      </w:r>
+    </w:p>
+    <w:p>
+      <w:pPr>
+        <w:pStyle w:val="Rubrik2"/>
+      </w:pPr>
+      <w:r>
+        <w:t>Ladda och spara data i datorns arbetsminne</w:t>
       </w:r>
     </w:p>
     <w:p/>
@@ -15301,15 +15594,13 @@
       <w:pPr>
         <w:pStyle w:val="Rubrik2"/>
       </w:pPr>
-      <w:proofErr w:type="spellStart"/>
-      <w:r>
-        <w:t>Envelope</w:t>
-      </w:r>
-      <w:proofErr w:type="spellEnd"/>
-    </w:p>
-    <w:p>
-      <w:r>
-        <w:t>Engelsk term</w:t>
+      <w:r>
+        <w:t>Drivarnummer</w:t>
+      </w:r>
+    </w:p>
+    <w:p>
+      <w:r>
+        <w:t>Ordet drivarnummer</w:t>
       </w:r>
       <w:r>
         <w:fldChar w:fldCharType="begin"/>
@@ -15318,7 +15609,7 @@
         <w:instrText xml:space="preserve"> XE "</w:instrText>
       </w:r>
       <w:r>
-        <w:instrText>envelope</w:instrText>
+        <w:instrText>drivarnummer</w:instrText>
       </w:r>
       <w:r>
         <w:instrText xml:space="preserve">" </w:instrText>
@@ -15327,48 +15618,57 @@
         <w:fldChar w:fldCharType="end"/>
       </w:r>
       <w:r>
-        <w:t xml:space="preserve"> för ADSR (sida </w:t>
-      </w:r>
-      <w:r>
-        <w:fldChar w:fldCharType="begin"/>
-      </w:r>
-      <w:r>
-        <w:instrText xml:space="preserve"> PAGEREF ADSR \h </w:instrText>
-      </w:r>
-      <w:r>
-        <w:fldChar w:fldCharType="separate"/>
-      </w:r>
-      <w:r>
-        <w:rPr>
-          <w:noProof/>
-        </w:rPr>
-        <w:t>56</w:t>
-      </w:r>
-      <w:r>
-        <w:fldChar w:fldCharType="end"/>
-      </w:r>
-      <w:r>
-        <w:t>).</w:t>
-      </w:r>
-    </w:p>
-    <w:p>
-      <w:pPr>
-        <w:pStyle w:val="Rubrik2"/>
-      </w:pPr>
-      <w:r>
-        <w:t>Fysisk fil</w:t>
-      </w:r>
-    </w:p>
-    <w:p>
-      <w:r>
-        <w:t xml:space="preserve">En </w:t>
+        <w:t xml:space="preserve"> kommer från </w:t>
       </w:r>
       <w:r>
         <w:rPr>
           <w:i/>
           <w:iCs/>
         </w:rPr>
-        <w:t>fysisk fil</w:t>
+        <w:t>diskdrive-nummer</w:t>
+      </w:r>
+      <w:r>
+        <w:t xml:space="preserve">. Din primära diskettstation (diskdrive) har drivarnummer </w:t>
+      </w:r>
+      <w:r>
+        <w:rPr>
+          <w:rStyle w:val="CodeChar"/>
+        </w:rPr>
+        <w:t>0</w:t>
+      </w:r>
+      <w:r>
+        <w:t xml:space="preserve">. Om du har två diskettstationer inkopplade, har den andra drivarnummer </w:t>
+      </w:r>
+      <w:r>
+        <w:rPr>
+          <w:rStyle w:val="CodeChar"/>
+        </w:rPr>
+        <w:t>1</w:t>
+      </w:r>
+      <w:r>
+        <w:t xml:space="preserve">. Drivarnummer anges med prefixet </w:t>
+      </w:r>
+      <w:r>
+        <w:rPr>
+          <w:rStyle w:val="CodeChar"/>
+        </w:rPr>
+        <w:t>D</w:t>
+      </w:r>
+      <w:r>
+        <w:t>.</w:t>
+      </w:r>
+    </w:p>
+    <w:p>
+      <w:pPr>
+        <w:pStyle w:val="Rubrik2"/>
+      </w:pPr>
+      <w:r>
+        <w:t>Enhetsnummer</w:t>
+      </w:r>
+    </w:p>
+    <w:p>
+      <w:r>
+        <w:t>Alla seriekopplade enheter (diskettstationer, printers, eller liknande) har ett enhetsnummer</w:t>
       </w:r>
       <w:r>
         <w:fldChar w:fldCharType="begin"/>
@@ -15377,7 +15677,7 @@
         <w:instrText xml:space="preserve"> XE "</w:instrText>
       </w:r>
       <w:r>
-        <w:instrText>fysisk fil</w:instrText>
+        <w:instrText>enhetsnummer</w:instrText>
       </w:r>
       <w:r>
         <w:instrText xml:space="preserve">" </w:instrText>
@@ -15386,13 +15686,154 @@
         <w:fldChar w:fldCharType="end"/>
       </w:r>
       <w:r>
-        <w:t xml:space="preserve"> är, till skillnad från en </w:t>
+        <w:t xml:space="preserve">. De tillgängliga enhetsnumren är </w:t>
+      </w:r>
+      <w:r>
+        <w:rPr>
+          <w:rStyle w:val="CodeChar"/>
+        </w:rPr>
+        <w:t>8</w:t>
+      </w:r>
+      <w:r>
+        <w:t xml:space="preserve">, </w:t>
+      </w:r>
+      <w:r>
+        <w:rPr>
+          <w:rStyle w:val="CodeChar"/>
+        </w:rPr>
+        <w:t>9</w:t>
+      </w:r>
+      <w:r>
+        <w:t xml:space="preserve">, </w:t>
+      </w:r>
+      <w:r>
+        <w:rPr>
+          <w:rStyle w:val="CodeChar"/>
+        </w:rPr>
+        <w:t>10</w:t>
+      </w:r>
+      <w:r>
+        <w:t xml:space="preserve"> och </w:t>
+      </w:r>
+      <w:r>
+        <w:rPr>
+          <w:rStyle w:val="CodeChar"/>
+        </w:rPr>
+        <w:t>11</w:t>
+      </w:r>
+      <w:r>
+        <w:t xml:space="preserve">. Normalt brukar den första diskdriven ligga på enhet </w:t>
+      </w:r>
+      <w:r>
+        <w:rPr>
+          <w:rStyle w:val="CodeChar"/>
+        </w:rPr>
+        <w:t>8</w:t>
+      </w:r>
+      <w:r>
+        <w:t xml:space="preserve">. Om du kopplar in en diskdrive </w:t>
+      </w:r>
+      <w:r>
+        <w:lastRenderedPageBreak/>
+        <w:t>till (eller en printer) behöver du konfigurera enhetsnumret, och hur det görs beskrivs i manualen till den utrustning du köpt. På diskettstationen Commodore 1571 finns en DIP-omkopplare på enhetens baksida.</w:t>
+      </w:r>
+    </w:p>
+    <w:p>
+      <w:pPr>
+        <w:pStyle w:val="Rubrik2"/>
+      </w:pPr>
+      <w:proofErr w:type="spellStart"/>
+      <w:r>
+        <w:t>Envelope</w:t>
+      </w:r>
+      <w:proofErr w:type="spellEnd"/>
+    </w:p>
+    <w:p>
+      <w:r>
+        <w:t>Engelsk term</w:t>
+      </w:r>
+      <w:r>
+        <w:fldChar w:fldCharType="begin"/>
+      </w:r>
+      <w:r>
+        <w:instrText xml:space="preserve"> XE "</w:instrText>
+      </w:r>
+      <w:r>
+        <w:instrText>envelope</w:instrText>
+      </w:r>
+      <w:r>
+        <w:instrText xml:space="preserve">" </w:instrText>
+      </w:r>
+      <w:r>
+        <w:fldChar w:fldCharType="end"/>
+      </w:r>
+      <w:r>
+        <w:t xml:space="preserve"> för ADSR (sida </w:t>
+      </w:r>
+      <w:r>
+        <w:fldChar w:fldCharType="begin"/>
+      </w:r>
+      <w:r>
+        <w:instrText xml:space="preserve"> PAGEREF ADSR \h </w:instrText>
+      </w:r>
+      <w:r>
+        <w:fldChar w:fldCharType="separate"/>
+      </w:r>
+      <w:r>
+        <w:rPr>
+          <w:noProof/>
+        </w:rPr>
+        <w:t>56</w:t>
+      </w:r>
+      <w:r>
+        <w:fldChar w:fldCharType="end"/>
+      </w:r>
+      <w:r>
+        <w:t>).</w:t>
+      </w:r>
+    </w:p>
+    <w:p>
+      <w:pPr>
+        <w:pStyle w:val="Rubrik2"/>
+      </w:pPr>
+      <w:r>
+        <w:t>Fysisk fil</w:t>
+      </w:r>
+    </w:p>
+    <w:p>
+      <w:r>
+        <w:t xml:space="preserve">En </w:t>
       </w:r>
       <w:r>
         <w:rPr>
           <w:i/>
           <w:iCs/>
         </w:rPr>
+        <w:t>fysisk fil</w:t>
+      </w:r>
+      <w:r>
+        <w:fldChar w:fldCharType="begin"/>
+      </w:r>
+      <w:r>
+        <w:instrText xml:space="preserve"> XE "</w:instrText>
+      </w:r>
+      <w:r>
+        <w:instrText>fysisk fil</w:instrText>
+      </w:r>
+      <w:r>
+        <w:instrText xml:space="preserve">" </w:instrText>
+      </w:r>
+      <w:r>
+        <w:fldChar w:fldCharType="end"/>
+      </w:r>
+      <w:r>
+        <w:t xml:space="preserve"> är, till skillnad från en </w:t>
+      </w:r>
+      <w:r>
+        <w:rPr>
+          <w:i/>
+          <w:iCs/>
+        </w:rPr>
         <w:t>logisk fil</w:t>
       </w:r>
       <w:r>
@@ -15404,7 +15845,6 @@
         <w:pStyle w:val="Rubrik2"/>
       </w:pPr>
       <w:r>
-        <w:lastRenderedPageBreak/>
         <w:t>Grafikläge</w:t>
       </w:r>
     </w:p>
@@ -15717,6 +16157,7 @@
         <w:pStyle w:val="Rubrik2"/>
       </w:pPr>
       <w:r>
+        <w:lastRenderedPageBreak/>
         <w:t>I/O</w:t>
       </w:r>
     </w:p>
@@ -15811,7 +16252,6 @@
         <w:pStyle w:val="Rubrik2"/>
       </w:pPr>
       <w:r>
-        <w:lastRenderedPageBreak/>
         <w:t>Joystick</w:t>
       </w:r>
     </w:p>
@@ -15929,14 +16369,27 @@
       <w:r>
         <w:t xml:space="preserve">Figur </w:t>
       </w:r>
-      <w:fldSimple w:instr=" SEQ Figur \* ARABIC ">
-        <w:r>
-          <w:rPr>
-            <w:noProof/>
-          </w:rPr>
-          <w:t>5</w:t>
-        </w:r>
-      </w:fldSimple>
+      <w:r>
+        <w:fldChar w:fldCharType="begin"/>
+      </w:r>
+      <w:r>
+        <w:instrText xml:space="preserve"> SEQ Figur \* ARABIC </w:instrText>
+      </w:r>
+      <w:r>
+        <w:fldChar w:fldCharType="separate"/>
+      </w:r>
+      <w:r>
+        <w:rPr>
+          <w:noProof/>
+        </w:rPr>
+        <w:t>5</w:t>
+      </w:r>
+      <w:r>
+        <w:rPr>
+          <w:noProof/>
+        </w:rPr>
+        <w:fldChar w:fldCharType="end"/>
+      </w:r>
       <w:r>
         <w:t xml:space="preserve">: </w:t>
       </w:r>
@@ -16087,6 +16540,7 @@
         <w:pStyle w:val="Rubrik2"/>
       </w:pPr>
       <w:r>
+        <w:lastRenderedPageBreak/>
         <w:t>Ljuspenna</w:t>
       </w:r>
     </w:p>
@@ -16121,7 +16575,6 @@
         <w:rPr>
           <w:noProof/>
         </w:rPr>
-        <w:lastRenderedPageBreak/>
         <w:drawing>
           <wp:inline distT="0" distB="0" distL="0" distR="0" wp14:anchorId="36B5679E" wp14:editId="280C6367">
             <wp:extent cx="2481943" cy="2979225"/>
@@ -16173,14 +16626,27 @@
       <w:r>
         <w:t xml:space="preserve">Figur </w:t>
       </w:r>
-      <w:fldSimple w:instr=" SEQ Figur \* ARABIC ">
-        <w:r>
-          <w:rPr>
-            <w:noProof/>
-          </w:rPr>
-          <w:t>6</w:t>
-        </w:r>
-      </w:fldSimple>
+      <w:r>
+        <w:fldChar w:fldCharType="begin"/>
+      </w:r>
+      <w:r>
+        <w:instrText xml:space="preserve"> SEQ Figur \* ARABIC </w:instrText>
+      </w:r>
+      <w:r>
+        <w:fldChar w:fldCharType="separate"/>
+      </w:r>
+      <w:r>
+        <w:rPr>
+          <w:noProof/>
+        </w:rPr>
+        <w:t>6</w:t>
+      </w:r>
+      <w:r>
+        <w:rPr>
+          <w:noProof/>
+        </w:rPr>
+        <w:fldChar w:fldCharType="end"/>
+      </w:r>
       <w:r>
         <w:t xml:space="preserve">: Reklam för ljuspennan Paint-N-Sketch </w:t>
       </w:r>
@@ -16256,6 +16722,7 @@
         </w:numPr>
       </w:pPr>
       <w:r>
+        <w:lastRenderedPageBreak/>
         <w:t xml:space="preserve">Ett BASIC-program som skriver ett maskinkodsprogram till minnet, som visas i avsnittet om </w:t>
       </w:r>
       <w:r>
@@ -16330,7 +16797,6 @@
         <w:pStyle w:val="Rubrik2"/>
       </w:pPr>
       <w:r>
-        <w:lastRenderedPageBreak/>
         <w:t>Markör</w:t>
       </w:r>
     </w:p>
@@ -16649,6 +17115,7 @@
         <w:pStyle w:val="Rubrik2"/>
       </w:pPr>
       <w:r>
+        <w:lastRenderedPageBreak/>
         <w:t>PAL</w:t>
       </w:r>
     </w:p>
@@ -16751,327 +17218,327 @@
         <w:pStyle w:val="Rubrik2"/>
       </w:pPr>
       <w:r>
+        <w:t>Pekare</w:t>
+      </w:r>
+    </w:p>
+    <w:p>
+      <w:r>
+        <w:t>Pekare</w:t>
+      </w:r>
+      <w:r>
+        <w:fldChar w:fldCharType="begin"/>
+      </w:r>
+      <w:r>
+        <w:instrText xml:space="preserve"> XE "</w:instrText>
+      </w:r>
+      <w:r>
+        <w:instrText>Pekare</w:instrText>
+      </w:r>
+      <w:r>
+        <w:instrText xml:space="preserve">" </w:instrText>
+      </w:r>
+      <w:r>
+        <w:fldChar w:fldCharType="end"/>
+      </w:r>
+      <w:r>
+        <w:t xml:space="preserve"> är inget som BASIC har stöd för, men man kommer ofta i kontakt med pekare när man använder datorns inbyggda funktioner. En minnesadress som syftar till att hålla reda på en minnesadress är en pekare. Olika pekare används på olika sätt. Ett par exempel som specifikt gäller Commodore 64: Adress </w:t>
+      </w:r>
+      <w:proofErr w:type="gramStart"/>
+      <w:r>
+        <w:rPr>
+          <w:rStyle w:val="CodeChar"/>
+        </w:rPr>
+        <w:t>785</w:t>
+      </w:r>
+      <w:r>
+        <w:t>-</w:t>
+      </w:r>
+      <w:r>
+        <w:rPr>
+          <w:rStyle w:val="CodeChar"/>
+        </w:rPr>
+        <w:t>786</w:t>
+      </w:r>
+      <w:proofErr w:type="gramEnd"/>
+      <w:r>
+        <w:t xml:space="preserve"> ett 16-bitarstal som är den exakta adressen för funktionen </w:t>
+      </w:r>
+      <w:r>
+        <w:rPr>
+          <w:rStyle w:val="CodeChar"/>
+        </w:rPr>
+        <w:t>USR</w:t>
+      </w:r>
+      <w:r>
+        <w:t xml:space="preserve">, medan på adress </w:t>
+      </w:r>
+      <w:r>
+        <w:rPr>
+          <w:rStyle w:val="CodeChar"/>
+        </w:rPr>
+        <w:t>204</w:t>
+      </w:r>
+      <w:r>
+        <w:rPr>
+          <w:rStyle w:val="CodeChar"/>
+        </w:rPr>
+        <w:t>8</w:t>
+      </w:r>
+      <w:r>
+        <w:t xml:space="preserve"> talar om var i minnet </w:t>
+      </w:r>
+      <w:proofErr w:type="spellStart"/>
+      <w:r>
+        <w:t>bilddata</w:t>
+      </w:r>
+      <w:proofErr w:type="spellEnd"/>
+      <w:r>
+        <w:t xml:space="preserve"> för den åttonde spriten på ligger, om man multiplicerar värdet med 64.</w:t>
+      </w:r>
+    </w:p>
+    <w:p>
+      <w:pPr>
+        <w:pStyle w:val="Rubrik2"/>
+      </w:pPr>
+      <w:r>
+        <w:t>PETSCII</w:t>
+      </w:r>
+    </w:p>
+    <w:p>
+      <w:r>
+        <w:t>PETSCII</w:t>
+      </w:r>
+      <w:r>
+        <w:fldChar w:fldCharType="begin"/>
+      </w:r>
+      <w:r>
+        <w:instrText xml:space="preserve"> XE "PETSCII" </w:instrText>
+      </w:r>
+      <w:r>
+        <w:fldChar w:fldCharType="end"/>
+      </w:r>
+      <w:r>
+        <w:t xml:space="preserve"> (PET Standard</w:t>
+      </w:r>
+      <w:r>
+        <w:t xml:space="preserve"> </w:t>
+      </w:r>
+      <w:proofErr w:type="spellStart"/>
+      <w:r>
+        <w:t>Code</w:t>
+      </w:r>
+      <w:proofErr w:type="spellEnd"/>
+      <w:r>
+        <w:t xml:space="preserve"> </w:t>
+      </w:r>
+      <w:proofErr w:type="spellStart"/>
+      <w:r>
+        <w:t>of</w:t>
+      </w:r>
+      <w:proofErr w:type="spellEnd"/>
+      <w:r>
+        <w:t xml:space="preserve"> Information </w:t>
+      </w:r>
+      <w:proofErr w:type="spellStart"/>
+      <w:r>
+        <w:t>Interchange</w:t>
+      </w:r>
+      <w:proofErr w:type="spellEnd"/>
+      <w:r>
+        <w:t>) är namn</w:t>
+      </w:r>
+      <w:r>
+        <w:t xml:space="preserve">et på teckentabellen som används av bland andra VIC-20 och Commodore 64. PETSCII är </w:t>
+      </w:r>
+      <w:proofErr w:type="spellStart"/>
+      <w:r>
+        <w:t>Commodores</w:t>
+      </w:r>
+      <w:proofErr w:type="spellEnd"/>
+      <w:r>
+        <w:t xml:space="preserve"> version av ASCII, och teckentabellen är uppkallad efter den första datorn som använde den, Commodore PET (år 1977).</w:t>
+      </w:r>
+    </w:p>
+    <w:p>
+      <w:pPr>
+        <w:pStyle w:val="Rubrik2"/>
+      </w:pPr>
+      <w:r>
+        <w:t>Pixel</w:t>
+      </w:r>
+    </w:p>
+    <w:p>
+      <w:r>
+        <w:t xml:space="preserve">Bilden som visas på skärmen består av punkter av olika färger, i en matris. Varje punkt (egentligen </w:t>
+      </w:r>
+      <w:r>
+        <w:rPr>
+          <w:i/>
+        </w:rPr>
+        <w:t>bildelement</w:t>
+      </w:r>
+      <w:r>
+        <w:fldChar w:fldCharType="begin"/>
+      </w:r>
+      <w:r>
+        <w:instrText xml:space="preserve"> XE "</w:instrText>
+      </w:r>
+      <w:r>
+        <w:instrText>bildelement</w:instrText>
+      </w:r>
+      <w:r>
+        <w:instrText xml:space="preserve">" </w:instrText>
+      </w:r>
+      <w:r>
+        <w:fldChar w:fldCharType="end"/>
+      </w:r>
+      <w:r>
+        <w:t xml:space="preserve">) som utgör bilden, kallas för </w:t>
+      </w:r>
+      <w:r>
+        <w:rPr>
+          <w:i/>
+        </w:rPr>
+        <w:t>pixel</w:t>
+      </w:r>
+      <w:r>
+        <w:fldChar w:fldCharType="begin"/>
+      </w:r>
+      <w:r>
+        <w:instrText xml:space="preserve"> XE "</w:instrText>
+      </w:r>
+      <w:r>
+        <w:instrText>pixel</w:instrText>
+      </w:r>
+      <w:r>
+        <w:instrText xml:space="preserve">" </w:instrText>
+      </w:r>
+      <w:r>
+        <w:fldChar w:fldCharType="end"/>
+      </w:r>
+      <w:r>
+        <w:t>.</w:t>
+      </w:r>
+    </w:p>
+    <w:p>
+      <w:pPr>
+        <w:pStyle w:val="Rubrik2"/>
+      </w:pPr>
+      <w:r>
+        <w:t>Primärminne</w:t>
+      </w:r>
+    </w:p>
+    <w:p>
+      <w:r>
+        <w:t>Primärminnet</w:t>
+      </w:r>
+      <w:r>
+        <w:fldChar w:fldCharType="begin"/>
+      </w:r>
+      <w:r>
+        <w:instrText xml:space="preserve"> XE "</w:instrText>
+      </w:r>
+      <w:r>
+        <w:instrText>primärminne</w:instrText>
+      </w:r>
+      <w:r>
+        <w:instrText xml:space="preserve">" </w:instrText>
+      </w:r>
+      <w:r>
+        <w:fldChar w:fldCharType="end"/>
+      </w:r>
+      <w:r>
+        <w:t xml:space="preserve"> är datorns arbetsminne (datorns RAM-minne).</w:t>
+      </w:r>
+    </w:p>
+    <w:p>
+      <w:pPr>
+        <w:pStyle w:val="Rubrik2"/>
+      </w:pPr>
+      <w:r>
+        <w:t>Pseudografik</w:t>
+      </w:r>
+    </w:p>
+    <w:p>
+      <w:r>
+        <w:t>Pseudografik</w:t>
+      </w:r>
+      <w:r>
+        <w:fldChar w:fldCharType="begin"/>
+      </w:r>
+      <w:r>
+        <w:instrText xml:space="preserve"> XE "</w:instrText>
+      </w:r>
+      <w:r>
+        <w:instrText>pseudografik</w:instrText>
+      </w:r>
+      <w:r>
+        <w:instrText xml:space="preserve">" </w:instrText>
+      </w:r>
+      <w:r>
+        <w:fldChar w:fldCharType="end"/>
+      </w:r>
+      <w:r>
+        <w:t xml:space="preserve"> är textbaserad grafik som syftar till att se ut som högupplöst rastergrafik. På din Commodore-dator finns massor av tecken framtagna för att kunna passa till pseudografik. Se kapitlet om text för mer information.</w:t>
+      </w:r>
+    </w:p>
+    <w:p>
+      <w:pPr>
+        <w:pStyle w:val="Rubrik2"/>
+      </w:pPr>
+      <w:bookmarkStart w:id="34" w:name="_Hlk149838023"/>
+      <w:r>
+        <w:t>Radnummer</w:t>
+      </w:r>
+    </w:p>
+    <w:p>
+      <w:r>
+        <w:t xml:space="preserve">BASIC-program på Commodore 128 använder </w:t>
+      </w:r>
+      <w:r>
+        <w:t>tal</w:t>
+      </w:r>
+      <w:r>
+        <w:fldChar w:fldCharType="begin"/>
+      </w:r>
+      <w:r>
+        <w:instrText xml:space="preserve"> XE "</w:instrText>
+      </w:r>
+      <w:r>
+        <w:instrText>radnummer</w:instrText>
+      </w:r>
+      <w:r>
+        <w:instrText xml:space="preserve">" </w:instrText>
+      </w:r>
+      <w:r>
+        <w:fldChar w:fldCharType="end"/>
+      </w:r>
+      <w:r>
+        <w:fldChar w:fldCharType="begin"/>
+      </w:r>
+      <w:r>
+        <w:instrText xml:space="preserve"> XE "</w:instrText>
+      </w:r>
+      <w:r>
+        <w:instrText>radnummer</w:instrText>
+      </w:r>
+      <w:r>
+        <w:instrText xml:space="preserve">" </w:instrText>
+      </w:r>
+      <w:r>
+        <w:fldChar w:fldCharType="end"/>
+      </w:r>
+      <w:r>
+        <w:t xml:space="preserve"> för att hålla reda på vilket kommando som ska utföras i vilken ordning, och framför allt, vilka kommandon som ingår i ett program, genom att numrera programsatserna.</w:t>
+      </w:r>
+    </w:p>
+    <w:bookmarkEnd w:id="34"/>
+    <w:p>
+      <w:pPr>
+        <w:pStyle w:val="Rubrik2"/>
+      </w:pPr>
+      <w:r>
         <w:lastRenderedPageBreak/>
-        <w:t>Pekare</w:t>
-      </w:r>
-    </w:p>
-    <w:p>
-      <w:r>
-        <w:t>Pekare</w:t>
-      </w:r>
-      <w:r>
-        <w:fldChar w:fldCharType="begin"/>
-      </w:r>
-      <w:r>
-        <w:instrText xml:space="preserve"> XE "</w:instrText>
-      </w:r>
-      <w:r>
-        <w:instrText>Pekare</w:instrText>
-      </w:r>
-      <w:r>
-        <w:instrText xml:space="preserve">" </w:instrText>
-      </w:r>
-      <w:r>
-        <w:fldChar w:fldCharType="end"/>
-      </w:r>
-      <w:r>
-        <w:t xml:space="preserve"> är inget som BASIC har stöd för, men man kommer ofta i kontakt med pekare när man använder datorns inbyggda funktioner. En minnesadress som syftar till att hålla reda på en minnesadress är en pekare. Olika pekare används på olika sätt. Ett par exempel som specifikt gäller Commodore 64: Adress </w:t>
-      </w:r>
-      <w:proofErr w:type="gramStart"/>
-      <w:r>
-        <w:rPr>
-          <w:rStyle w:val="CodeChar"/>
-        </w:rPr>
-        <w:t>785</w:t>
-      </w:r>
-      <w:r>
-        <w:t>-</w:t>
-      </w:r>
-      <w:r>
-        <w:rPr>
-          <w:rStyle w:val="CodeChar"/>
-        </w:rPr>
-        <w:t>786</w:t>
-      </w:r>
-      <w:proofErr w:type="gramEnd"/>
-      <w:r>
-        <w:t xml:space="preserve"> ett 16-bitarstal som är den exakta adressen för funktionen </w:t>
-      </w:r>
-      <w:r>
-        <w:rPr>
-          <w:rStyle w:val="CodeChar"/>
-        </w:rPr>
-        <w:t>USR</w:t>
-      </w:r>
-      <w:r>
-        <w:t xml:space="preserve">, medan på adress </w:t>
-      </w:r>
-      <w:r>
-        <w:rPr>
-          <w:rStyle w:val="CodeChar"/>
-        </w:rPr>
-        <w:t>204</w:t>
-      </w:r>
-      <w:r>
-        <w:rPr>
-          <w:rStyle w:val="CodeChar"/>
-        </w:rPr>
-        <w:t>8</w:t>
-      </w:r>
-      <w:r>
-        <w:t xml:space="preserve"> talar om var i minnet </w:t>
-      </w:r>
-      <w:proofErr w:type="spellStart"/>
-      <w:r>
-        <w:t>bilddata</w:t>
-      </w:r>
-      <w:proofErr w:type="spellEnd"/>
-      <w:r>
-        <w:t xml:space="preserve"> för den åttonde spriten på ligger, om man multiplicerar värdet med 64.</w:t>
-      </w:r>
-    </w:p>
-    <w:p>
-      <w:pPr>
-        <w:pStyle w:val="Rubrik2"/>
-      </w:pPr>
-      <w:r>
-        <w:t>PETSCII</w:t>
-      </w:r>
-    </w:p>
-    <w:p>
-      <w:r>
-        <w:t>PETSCII</w:t>
-      </w:r>
-      <w:r>
-        <w:fldChar w:fldCharType="begin"/>
-      </w:r>
-      <w:r>
-        <w:instrText xml:space="preserve"> XE "PETSCII" </w:instrText>
-      </w:r>
-      <w:r>
-        <w:fldChar w:fldCharType="end"/>
-      </w:r>
-      <w:r>
-        <w:t xml:space="preserve"> (PET Standard</w:t>
-      </w:r>
-      <w:r>
-        <w:t xml:space="preserve"> </w:t>
-      </w:r>
-      <w:proofErr w:type="spellStart"/>
-      <w:r>
-        <w:t>Code</w:t>
-      </w:r>
-      <w:proofErr w:type="spellEnd"/>
-      <w:r>
-        <w:t xml:space="preserve"> </w:t>
-      </w:r>
-      <w:proofErr w:type="spellStart"/>
-      <w:r>
-        <w:t>of</w:t>
-      </w:r>
-      <w:proofErr w:type="spellEnd"/>
-      <w:r>
-        <w:t xml:space="preserve"> Information </w:t>
-      </w:r>
-      <w:proofErr w:type="spellStart"/>
-      <w:r>
-        <w:t>Interchange</w:t>
-      </w:r>
-      <w:proofErr w:type="spellEnd"/>
-      <w:r>
-        <w:t>) är namn</w:t>
-      </w:r>
-      <w:r>
-        <w:t xml:space="preserve">et på teckentabellen som används av bland andra VIC-20 och Commodore 64. PETSCII är </w:t>
-      </w:r>
-      <w:proofErr w:type="spellStart"/>
-      <w:r>
-        <w:t>Commodores</w:t>
-      </w:r>
-      <w:proofErr w:type="spellEnd"/>
-      <w:r>
-        <w:t xml:space="preserve"> version av ASCII, och teckentabellen är uppkallad efter den första datorn som använde den, Commodore PET (år 1977).</w:t>
-      </w:r>
-    </w:p>
-    <w:p>
-      <w:pPr>
-        <w:pStyle w:val="Rubrik2"/>
-      </w:pPr>
-      <w:r>
-        <w:t>Pixel</w:t>
-      </w:r>
-    </w:p>
-    <w:p>
-      <w:r>
-        <w:t xml:space="preserve">Bilden som visas på skärmen består av punkter av olika färger, i en matris. Varje punkt (egentligen </w:t>
-      </w:r>
-      <w:r>
-        <w:rPr>
-          <w:i/>
-        </w:rPr>
-        <w:t>bildelement</w:t>
-      </w:r>
-      <w:r>
-        <w:fldChar w:fldCharType="begin"/>
-      </w:r>
-      <w:r>
-        <w:instrText xml:space="preserve"> XE "</w:instrText>
-      </w:r>
-      <w:r>
-        <w:instrText>bildelement</w:instrText>
-      </w:r>
-      <w:r>
-        <w:instrText xml:space="preserve">" </w:instrText>
-      </w:r>
-      <w:r>
-        <w:fldChar w:fldCharType="end"/>
-      </w:r>
-      <w:r>
-        <w:t xml:space="preserve">) som utgör bilden, kallas för </w:t>
-      </w:r>
-      <w:r>
-        <w:rPr>
-          <w:i/>
-        </w:rPr>
-        <w:t>pixel</w:t>
-      </w:r>
-      <w:r>
-        <w:fldChar w:fldCharType="begin"/>
-      </w:r>
-      <w:r>
-        <w:instrText xml:space="preserve"> XE "</w:instrText>
-      </w:r>
-      <w:r>
-        <w:instrText>pixel</w:instrText>
-      </w:r>
-      <w:r>
-        <w:instrText xml:space="preserve">" </w:instrText>
-      </w:r>
-      <w:r>
-        <w:fldChar w:fldCharType="end"/>
-      </w:r>
-      <w:r>
-        <w:t>.</w:t>
-      </w:r>
-    </w:p>
-    <w:p>
-      <w:pPr>
-        <w:pStyle w:val="Rubrik2"/>
-      </w:pPr>
-      <w:r>
-        <w:t>Primärminne</w:t>
-      </w:r>
-    </w:p>
-    <w:p>
-      <w:r>
-        <w:t>Primärminnet</w:t>
-      </w:r>
-      <w:r>
-        <w:fldChar w:fldCharType="begin"/>
-      </w:r>
-      <w:r>
-        <w:instrText xml:space="preserve"> XE "</w:instrText>
-      </w:r>
-      <w:r>
-        <w:instrText>primärminne</w:instrText>
-      </w:r>
-      <w:r>
-        <w:instrText xml:space="preserve">" </w:instrText>
-      </w:r>
-      <w:r>
-        <w:fldChar w:fldCharType="end"/>
-      </w:r>
-      <w:r>
-        <w:t xml:space="preserve"> är datorns arbetsminne (datorns RAM-minne).</w:t>
-      </w:r>
-    </w:p>
-    <w:p>
-      <w:pPr>
-        <w:pStyle w:val="Rubrik2"/>
-      </w:pPr>
-      <w:r>
-        <w:t>Pseudografik</w:t>
-      </w:r>
-    </w:p>
-    <w:p>
-      <w:r>
-        <w:t>Pseudografik</w:t>
-      </w:r>
-      <w:r>
-        <w:fldChar w:fldCharType="begin"/>
-      </w:r>
-      <w:r>
-        <w:instrText xml:space="preserve"> XE "</w:instrText>
-      </w:r>
-      <w:r>
-        <w:instrText>pseudografik</w:instrText>
-      </w:r>
-      <w:r>
-        <w:instrText xml:space="preserve">" </w:instrText>
-      </w:r>
-      <w:r>
-        <w:fldChar w:fldCharType="end"/>
-      </w:r>
-      <w:r>
-        <w:t xml:space="preserve"> är textbaserad grafik som syftar till att se ut som högupplöst rastergrafik. På din Commodore-dator finns massor av tecken framtagna för att kunna passa till pseudografik. Se kapitlet om text för mer information.</w:t>
-      </w:r>
-    </w:p>
-    <w:p>
-      <w:pPr>
-        <w:pStyle w:val="Rubrik2"/>
-      </w:pPr>
-      <w:bookmarkStart w:id="34" w:name="_Hlk149838023"/>
-      <w:r>
-        <w:t>Radnummer</w:t>
-      </w:r>
-    </w:p>
-    <w:p>
-      <w:r>
-        <w:t xml:space="preserve">BASIC-program på Commodore 128 använder </w:t>
-      </w:r>
-      <w:r>
-        <w:t>tal</w:t>
-      </w:r>
-      <w:r>
-        <w:fldChar w:fldCharType="begin"/>
-      </w:r>
-      <w:r>
-        <w:instrText xml:space="preserve"> XE "</w:instrText>
-      </w:r>
-      <w:r>
-        <w:instrText>radnummer</w:instrText>
-      </w:r>
-      <w:r>
-        <w:instrText xml:space="preserve">" </w:instrText>
-      </w:r>
-      <w:r>
-        <w:fldChar w:fldCharType="end"/>
-      </w:r>
-      <w:r>
-        <w:fldChar w:fldCharType="begin"/>
-      </w:r>
-      <w:r>
-        <w:instrText xml:space="preserve"> XE "</w:instrText>
-      </w:r>
-      <w:r>
-        <w:instrText>radnummer</w:instrText>
-      </w:r>
-      <w:r>
-        <w:instrText xml:space="preserve">" </w:instrText>
-      </w:r>
-      <w:r>
-        <w:fldChar w:fldCharType="end"/>
-      </w:r>
-      <w:r>
-        <w:t xml:space="preserve"> för att hålla reda på vilket kommando som ska utföras i vilken ordning, och framför allt, vilka kommandon som ingår i ett program, genom att numrera programsatserna.</w:t>
-      </w:r>
-    </w:p>
-    <w:bookmarkEnd w:id="34"/>
-    <w:p>
-      <w:pPr>
-        <w:pStyle w:val="Rubrik2"/>
-      </w:pPr>
-      <w:r>
         <w:t>RAM</w:t>
       </w:r>
     </w:p>
@@ -17166,7 +17633,6 @@
         <w:pStyle w:val="Rubrik2"/>
       </w:pPr>
       <w:r>
-        <w:lastRenderedPageBreak/>
         <w:t>Ren funktion</w:t>
       </w:r>
     </w:p>
@@ -17537,7 +18003,11 @@
         <w:fldChar w:fldCharType="end"/>
       </w:r>
       <w:r>
-        <w:t xml:space="preserve"> är en liten grafisk symbol som kan röra sig fritt på skärmen, utan att störa annan grafik. Commodore 64 kan visa åtta sprites men VIC-20 saknar sprites – vill man ha tillgång till sprites på VIC-20 så får man bygga en egen sprite-rutin. Se appendix E, som jämför VIC-20, Commodore 64 och Commodore 128 med varandra för mer information.</w:t>
+        <w:t xml:space="preserve"> är en liten grafisk symbol som kan röra sig fritt på skärmen, utan att störa annan grafik. Commodore 64 kan visa åtta sprites men VIC-20 saknar sprites – vill man ha tillgång till sprites på VIC-20 så får man bygga </w:t>
+      </w:r>
+      <w:r>
+        <w:lastRenderedPageBreak/>
+        <w:t>en egen sprite-rutin. Se appendix E, som jämför VIC-20, Commodore 64 och Commodore 128 med varandra för mer information.</w:t>
       </w:r>
     </w:p>
     <w:p>
@@ -17545,7 +18015,6 @@
         <w:pStyle w:val="Rubrik2"/>
       </w:pPr>
       <w:r>
-        <w:lastRenderedPageBreak/>
         <w:t>Systemvariabel</w:t>
       </w:r>
     </w:p>
@@ -18117,7 +18586,7 @@
                 <w:b/>
                 <w:sz w:val="12"/>
               </w:rPr>
-              <w:footnoteReference w:id="10"/>
+              <w:footnoteReference w:id="11"/>
             </w:r>
           </w:p>
         </w:tc>
@@ -18283,7 +18752,7 @@
                 <w:b/>
                 <w:sz w:val="12"/>
               </w:rPr>
-              <w:footnoteReference w:id="11"/>
+              <w:footnoteReference w:id="12"/>
             </w:r>
           </w:p>
         </w:tc>
@@ -18554,7 +19023,7 @@
                 <w:rStyle w:val="Fotnotsreferens"/>
                 <w:sz w:val="12"/>
               </w:rPr>
-              <w:footnoteReference w:id="12"/>
+              <w:footnoteReference w:id="13"/>
             </w:r>
           </w:p>
         </w:tc>
@@ -20337,7 +20806,7 @@
         <w:rPr>
           <w:noProof/>
         </w:rPr>
-        <w:t>DATA, 61</w:t>
+        <w:t>DATA, 62</w:t>
       </w:r>
     </w:p>
     <w:p>
@@ -20422,7 +20891,7 @@
         <w:rPr>
           <w:noProof/>
         </w:rPr>
-        <w:t>DOS, 58</w:t>
+        <w:t>diskdrive, 15</w:t>
       </w:r>
     </w:p>
     <w:p>
@@ -20439,7 +20908,7 @@
         <w:rPr>
           <w:noProof/>
         </w:rPr>
-        <w:t>EL, 52</w:t>
+        <w:t>diskettstation, 15</w:t>
       </w:r>
     </w:p>
     <w:p>
@@ -20456,7 +20925,7 @@
         <w:rPr>
           <w:noProof/>
         </w:rPr>
-        <w:t>ELSE, 17</w:t>
+        <w:t>DOS, 58</w:t>
       </w:r>
     </w:p>
     <w:p>
@@ -20473,7 +20942,7 @@
         <w:rPr>
           <w:noProof/>
         </w:rPr>
-        <w:t>envelope, 58</w:t>
+        <w:t>drivarnummer, 58</w:t>
       </w:r>
     </w:p>
     <w:p>
@@ -20490,7 +20959,7 @@
         <w:rPr>
           <w:noProof/>
         </w:rPr>
-        <w:t>ER, 52</w:t>
+        <w:t>EL, 52</w:t>
       </w:r>
     </w:p>
     <w:p>
@@ -20507,7 +20976,7 @@
         <w:rPr>
           <w:noProof/>
         </w:rPr>
-        <w:t>FAST, 19</w:t>
+        <w:t>ELSE, 17</w:t>
       </w:r>
     </w:p>
     <w:p>
@@ -20524,7 +20993,7 @@
         <w:rPr>
           <w:noProof/>
         </w:rPr>
-        <w:t>felkod, 53</w:t>
+        <w:t>enhetsnummer, 58</w:t>
       </w:r>
     </w:p>
     <w:p>
@@ -20541,7 +21010,7 @@
         <w:rPr>
           <w:noProof/>
         </w:rPr>
-        <w:t>FETCH, 14</w:t>
+        <w:t>envelope, 59</w:t>
       </w:r>
     </w:p>
     <w:p>
@@ -20558,7 +21027,7 @@
         <w:rPr>
           <w:noProof/>
         </w:rPr>
-        <w:t>floppydisk, 44</w:t>
+        <w:t>ER, 52</w:t>
       </w:r>
     </w:p>
     <w:p>
@@ -20575,7 +21044,7 @@
         <w:rPr>
           <w:noProof/>
         </w:rPr>
-        <w:t>formatering, 44</w:t>
+        <w:t>FAST, 19</w:t>
       </w:r>
     </w:p>
     <w:p>
@@ -20592,7 +21061,7 @@
         <w:rPr>
           <w:noProof/>
         </w:rPr>
-        <w:t>fysisk fil, 58</w:t>
+        <w:t>felkod, 53</w:t>
       </w:r>
     </w:p>
     <w:p>
@@ -20609,7 +21078,7 @@
         <w:rPr>
           <w:noProof/>
         </w:rPr>
-        <w:t>GO64, 48</w:t>
+        <w:t>FETCH, 14</w:t>
       </w:r>
     </w:p>
     <w:p>
@@ -20626,7 +21095,7 @@
         <w:rPr>
           <w:noProof/>
         </w:rPr>
-        <w:t>grafikläge, 59</w:t>
+        <w:t>floppydisk, 44</w:t>
       </w:r>
     </w:p>
     <w:p>
@@ -20643,7 +21112,7 @@
         <w:rPr>
           <w:noProof/>
         </w:rPr>
-        <w:t>hard reset, 59, 64</w:t>
+        <w:t>formatering, 44</w:t>
       </w:r>
     </w:p>
     <w:p>
@@ -20660,7 +21129,7 @@
         <w:rPr>
           <w:noProof/>
         </w:rPr>
-        <w:t>HEADER, 44</w:t>
+        <w:t>fysisk fil, 59</w:t>
       </w:r>
     </w:p>
     <w:p>
@@ -20677,7 +21146,7 @@
         <w:rPr>
           <w:noProof/>
         </w:rPr>
-        <w:t>hexadecimala talsystemet, 59</w:t>
+        <w:t>GO64, 48</w:t>
       </w:r>
     </w:p>
     <w:p>
@@ -20694,7 +21163,7 @@
         <w:rPr>
           <w:noProof/>
         </w:rPr>
-        <w:t>I/O, 59</w:t>
+        <w:t>grafikläge, 59</w:t>
       </w:r>
     </w:p>
     <w:p>
@@ -20711,7 +21180,7 @@
         <w:rPr>
           <w:noProof/>
         </w:rPr>
-        <w:t>IF, 17</w:t>
+        <w:t>hard reset, 59, 64</w:t>
       </w:r>
     </w:p>
     <w:p>
@@ -20728,7 +21197,7 @@
         <w:rPr>
           <w:noProof/>
         </w:rPr>
-        <w:t>interrupten, 59, 62</w:t>
+        <w:t>HEADER, 44</w:t>
       </w:r>
     </w:p>
     <w:p>
@@ -20745,7 +21214,7 @@
         <w:rPr>
           <w:noProof/>
         </w:rPr>
-        <w:t>iteration, 18</w:t>
+        <w:t>hexadecimala talsystemet, 59</w:t>
       </w:r>
     </w:p>
     <w:p>
@@ -20762,7 +21231,7 @@
         <w:rPr>
           <w:noProof/>
         </w:rPr>
-        <w:t>jiffy, 59</w:t>
+        <w:t>I/O, 60</w:t>
       </w:r>
     </w:p>
     <w:p>
@@ -20779,7 +21248,7 @@
         <w:rPr>
           <w:noProof/>
         </w:rPr>
-        <w:t>joystick, 60</w:t>
+        <w:t>IF, 17</w:t>
       </w:r>
     </w:p>
     <w:p>
@@ -20796,7 +21265,7 @@
         <w:rPr>
           <w:noProof/>
         </w:rPr>
-        <w:t>K, 60</w:t>
+        <w:t>interrupten, 59, 62</w:t>
       </w:r>
     </w:p>
     <w:p>
@@ -20813,7 +21282,7 @@
         <w:rPr>
           <w:noProof/>
         </w:rPr>
-        <w:t>kilobyte, 60</w:t>
+        <w:t>iteration, 18</w:t>
       </w:r>
     </w:p>
     <w:p>
@@ -20830,7 +21299,7 @@
         <w:rPr>
           <w:noProof/>
         </w:rPr>
-        <w:t>konsol, 60</w:t>
+        <w:t>jiffy, 60</w:t>
       </w:r>
     </w:p>
     <w:p>
@@ -20847,7 +21316,7 @@
         <w:rPr>
           <w:noProof/>
         </w:rPr>
-        <w:t>line number too large, 13</w:t>
+        <w:t>joystick, 60</w:t>
       </w:r>
     </w:p>
     <w:p>
@@ -20864,7 +21333,7 @@
         <w:rPr>
           <w:noProof/>
         </w:rPr>
-        <w:t>ljudstyrka, 32</w:t>
+        <w:t>K, 60</w:t>
       </w:r>
     </w:p>
     <w:p>
@@ -20881,7 +21350,7 @@
         <w:rPr>
           <w:noProof/>
         </w:rPr>
-        <w:t>ljuspenna, 60</w:t>
+        <w:t>kilobyte, 60</w:t>
       </w:r>
     </w:p>
     <w:p>
@@ -20898,7 +21367,7 @@
         <w:rPr>
           <w:noProof/>
         </w:rPr>
-        <w:t>loader, 61</w:t>
+        <w:t>konsol, 60</w:t>
       </w:r>
     </w:p>
     <w:p>
@@ -20915,7 +21384,7 @@
         <w:rPr>
           <w:noProof/>
         </w:rPr>
-        <w:t>logisk fil, 61</w:t>
+        <w:t>line number too large, 13</w:t>
       </w:r>
     </w:p>
     <w:p>
@@ -20932,7 +21401,7 @@
         <w:rPr>
           <w:noProof/>
         </w:rPr>
-        <w:t>markör, 62</w:t>
+        <w:t>ljudstyrka, 32</w:t>
       </w:r>
     </w:p>
     <w:p>
@@ -20949,7 +21418,7 @@
         <w:rPr>
           <w:noProof/>
         </w:rPr>
-        <w:t>Microsoft BASIC, 41</w:t>
+        <w:t>ljuspenna, 61</w:t>
       </w:r>
     </w:p>
     <w:p>
@@ -20966,7 +21435,7 @@
         <w:rPr>
           <w:noProof/>
         </w:rPr>
-        <w:t>minnesadress, 56</w:t>
+        <w:t>loader, 61</w:t>
       </w:r>
     </w:p>
     <w:p>
@@ -20983,7 +21452,7 @@
         <w:rPr>
           <w:noProof/>
         </w:rPr>
-        <w:t>multitasking, 62</w:t>
+        <w:t>logisk fil, 62</w:t>
       </w:r>
     </w:p>
     <w:p>
@@ -21000,7 +21469,7 @@
         <w:rPr>
           <w:noProof/>
         </w:rPr>
-        <w:t>NEW, 52</w:t>
+        <w:t>markör, 62</w:t>
       </w:r>
     </w:p>
     <w:p>
@@ -21017,7 +21486,7 @@
         <w:rPr>
           <w:noProof/>
         </w:rPr>
-        <w:t>operand, 62</w:t>
+        <w:t>Microsoft BASIC, 41</w:t>
       </w:r>
     </w:p>
     <w:p>
@@ -21034,7 +21503,7 @@
         <w:rPr>
           <w:noProof/>
         </w:rPr>
-        <w:t>operator, 62</w:t>
+        <w:t>minnesadress, 56</w:t>
       </w:r>
     </w:p>
     <w:p>
@@ -21051,7 +21520,7 @@
         <w:rPr>
           <w:noProof/>
         </w:rPr>
-        <w:t>PAL, 62</w:t>
+        <w:t>multitasking, 62</w:t>
       </w:r>
     </w:p>
     <w:p>
@@ -21068,7 +21537,7 @@
         <w:rPr>
           <w:noProof/>
         </w:rPr>
-        <w:t>parameter, 62</w:t>
+        <w:t>NEW, 52</w:t>
       </w:r>
     </w:p>
     <w:p>
@@ -21085,7 +21554,7 @@
         <w:rPr>
           <w:noProof/>
         </w:rPr>
-        <w:t>Pekare, 63</w:t>
+        <w:t>operand, 62</w:t>
       </w:r>
     </w:p>
     <w:p>
@@ -21103,7 +21572,7 @@
           <w:noProof/>
         </w:rPr>
         <w:lastRenderedPageBreak/>
-        <w:t>PETSCII, 63</w:t>
+        <w:t>operator, 62</w:t>
       </w:r>
     </w:p>
     <w:p>
@@ -21120,7 +21589,7 @@
         <w:rPr>
           <w:noProof/>
         </w:rPr>
-        <w:t>pixel, 63</w:t>
+        <w:t>PAL, 63</w:t>
       </w:r>
     </w:p>
     <w:p>
@@ -21137,7 +21606,7 @@
         <w:rPr>
           <w:noProof/>
         </w:rPr>
-        <w:t>POINTER, 14</w:t>
+        <w:t>parameter, 63</w:t>
       </w:r>
     </w:p>
     <w:p>
@@ -21154,7 +21623,7 @@
         <w:rPr>
           <w:noProof/>
         </w:rPr>
-        <w:t>prestanda, 19</w:t>
+        <w:t>Pekare, 63</w:t>
       </w:r>
     </w:p>
     <w:p>
@@ -21171,7 +21640,7 @@
         <w:rPr>
           <w:noProof/>
         </w:rPr>
-        <w:t>primärminne, 63</w:t>
+        <w:t>PETSCII, 63</w:t>
       </w:r>
     </w:p>
     <w:p>
@@ -21188,7 +21657,7 @@
         <w:rPr>
           <w:noProof/>
         </w:rPr>
-        <w:t>pseudografik, 63</w:t>
+        <w:t>pixel, 63</w:t>
       </w:r>
     </w:p>
     <w:p>
@@ -21205,7 +21674,7 @@
         <w:rPr>
           <w:noProof/>
         </w:rPr>
-        <w:t>pulsbredd, 31</w:t>
+        <w:t>POINTER, 14</w:t>
       </w:r>
     </w:p>
     <w:p>
@@ -21222,7 +21691,7 @@
         <w:rPr>
           <w:noProof/>
         </w:rPr>
-        <w:t>pulserande grönt ljus, 44</w:t>
+        <w:t>prestanda, 19</w:t>
       </w:r>
     </w:p>
     <w:p>
@@ -21239,7 +21708,7 @@
         <w:rPr>
           <w:noProof/>
         </w:rPr>
-        <w:t>radnummer, 11, 63</w:t>
+        <w:t>primärminne, 63</w:t>
       </w:r>
     </w:p>
     <w:p>
@@ -21256,7 +21725,7 @@
         <w:rPr>
           <w:noProof/>
         </w:rPr>
-        <w:t>RAM, 63</w:t>
+        <w:t>pseudografik, 63</w:t>
       </w:r>
     </w:p>
     <w:p>
@@ -21273,7 +21742,75 @@
         <w:rPr>
           <w:noProof/>
         </w:rPr>
-        <w:t>random access memory, 63</w:t>
+        <w:t>pulsbredd, 31</w:t>
+      </w:r>
+    </w:p>
+    <w:p>
+      <w:pPr>
+        <w:pStyle w:val="Index1"/>
+        <w:tabs>
+          <w:tab w:val="right" w:leader="dot" w:pos="2407"/>
+        </w:tabs>
+        <w:rPr>
+          <w:noProof/>
+        </w:rPr>
+      </w:pPr>
+      <w:r>
+        <w:rPr>
+          <w:noProof/>
+        </w:rPr>
+        <w:t>pulserande grönt ljus, 44</w:t>
+      </w:r>
+    </w:p>
+    <w:p>
+      <w:pPr>
+        <w:pStyle w:val="Index1"/>
+        <w:tabs>
+          <w:tab w:val="right" w:leader="dot" w:pos="2407"/>
+        </w:tabs>
+        <w:rPr>
+          <w:noProof/>
+        </w:rPr>
+      </w:pPr>
+      <w:r>
+        <w:rPr>
+          <w:noProof/>
+        </w:rPr>
+        <w:t>radnummer, 11, 63</w:t>
+      </w:r>
+    </w:p>
+    <w:p>
+      <w:pPr>
+        <w:pStyle w:val="Index1"/>
+        <w:tabs>
+          <w:tab w:val="right" w:leader="dot" w:pos="2407"/>
+        </w:tabs>
+        <w:rPr>
+          <w:noProof/>
+        </w:rPr>
+      </w:pPr>
+      <w:r>
+        <w:rPr>
+          <w:noProof/>
+        </w:rPr>
+        <w:t>RAM, 64</w:t>
+      </w:r>
+    </w:p>
+    <w:p>
+      <w:pPr>
+        <w:pStyle w:val="Index1"/>
+        <w:tabs>
+          <w:tab w:val="right" w:leader="dot" w:pos="2407"/>
+        </w:tabs>
+        <w:rPr>
+          <w:noProof/>
+        </w:rPr>
+      </w:pPr>
+      <w:r>
+        <w:rPr>
+          <w:noProof/>
+        </w:rPr>
+        <w:t>random access memory, 64</w:t>
       </w:r>
     </w:p>
     <w:p>
@@ -22433,14 +22970,27 @@
       <w:r>
         <w:t xml:space="preserve"> Bilden används även för att visa datorns tangentbordslayout på sida </w:t>
       </w:r>
-      <w:fldSimple w:instr=" PAGEREF Tangentbordslayout ">
-        <w:r>
-          <w:rPr>
-            <w:noProof/>
-          </w:rPr>
-          <w:t>4</w:t>
-        </w:r>
-      </w:fldSimple>
+      <w:r>
+        <w:fldChar w:fldCharType="begin"/>
+      </w:r>
+      <w:r>
+        <w:instrText xml:space="preserve"> PAGEREF Tangentbordslayout </w:instrText>
+      </w:r>
+      <w:r>
+        <w:fldChar w:fldCharType="separate"/>
+      </w:r>
+      <w:r>
+        <w:rPr>
+          <w:noProof/>
+        </w:rPr>
+        <w:t>4</w:t>
+      </w:r>
+      <w:r>
+        <w:rPr>
+          <w:noProof/>
+        </w:rPr>
+        <w:fldChar w:fldCharType="end"/>
+      </w:r>
       <w:r>
         <w:t>.</w:t>
       </w:r>
@@ -22535,14 +23085,27 @@
       <w:r>
         <w:t xml:space="preserve">Figur </w:t>
       </w:r>
-      <w:fldSimple w:instr=" SEQ Figur \* ARABIC ">
-        <w:r>
-          <w:rPr>
-            <w:noProof/>
-          </w:rPr>
-          <w:t>7</w:t>
-        </w:r>
-      </w:fldSimple>
+      <w:r>
+        <w:fldChar w:fldCharType="begin"/>
+      </w:r>
+      <w:r>
+        <w:instrText xml:space="preserve"> SEQ Figur \* ARABIC </w:instrText>
+      </w:r>
+      <w:r>
+        <w:fldChar w:fldCharType="separate"/>
+      </w:r>
+      <w:r>
+        <w:rPr>
+          <w:noProof/>
+        </w:rPr>
+        <w:t>7</w:t>
+      </w:r>
+      <w:r>
+        <w:rPr>
+          <w:noProof/>
+        </w:rPr>
+        <w:fldChar w:fldCharType="end"/>
+      </w:r>
       <w:r>
         <w:t>: Om detta uppstår befinner du dig i maskinkodsmonitorn. Skriv X för att återgå till BASIC så att du kan skriva kommandot igen.</w:t>
       </w:r>
@@ -22912,7 +23475,7 @@
   <w:footnote w:id="3">
     <w:p>
       <w:pPr>
-        <w:pStyle w:val="Fotnotstext"/>
+        <w:pStyle w:val="Fotnot"/>
       </w:pPr>
       <w:r>
         <w:rPr>
@@ -22921,7 +23484,7 @@
         <w:footnoteRef/>
       </w:r>
       <w:r>
-        <w:t xml:space="preserve"> Med iterera menas att upprepa utförandet av ett antal programsatser.</w:t>
+        <w:t xml:space="preserve"> Jag använder ordet diskdrive synonymt med ordet diskettstation i den här boken.</w:t>
       </w:r>
     </w:p>
   </w:footnote>
@@ -22937,7 +23500,13 @@
         <w:footnoteRef/>
       </w:r>
       <w:r>
-        <w:t xml:space="preserve"> Se min bok</w:t>
+        <w:t xml:space="preserve"> </w:t>
+      </w:r>
+      <w:r>
+        <w:rPr>
+          <w:rStyle w:val="FotnotChar"/>
+        </w:rPr>
+        <w:t>Med iterera menas att upprepa utförandet av ett antal programsatser.</w:t>
       </w:r>
     </w:p>
   </w:footnote>
@@ -22953,10 +23522,36 @@
         <w:footnoteRef/>
       </w:r>
       <w:r>
-        <w:t xml:space="preserve"> På engelska: </w:t>
-      </w:r>
-      <w:r>
-        <w:rPr>
+        <w:t xml:space="preserve"> Se min bok</w:t>
+      </w:r>
+    </w:p>
+  </w:footnote>
+  <w:footnote w:id="6">
+    <w:p>
+      <w:pPr>
+        <w:pStyle w:val="Fotnotstext"/>
+        <w:rPr>
+          <w:rStyle w:val="FotnotChar"/>
+        </w:rPr>
+      </w:pPr>
+      <w:r>
+        <w:rPr>
+          <w:rStyle w:val="Fotnotsreferens"/>
+        </w:rPr>
+        <w:footnoteRef/>
+      </w:r>
+      <w:r>
+        <w:t xml:space="preserve"> </w:t>
+      </w:r>
+      <w:r>
+        <w:rPr>
+          <w:rStyle w:val="FotnotChar"/>
+        </w:rPr>
+        <w:t xml:space="preserve">På engelska: </w:t>
+      </w:r>
+      <w:r>
+        <w:rPr>
+          <w:rStyle w:val="FotnotChar"/>
           <w:i/>
           <w:iCs/>
         </w:rPr>
@@ -22965,6 +23560,7 @@
       <w:proofErr w:type="spellStart"/>
       <w:r>
         <w:rPr>
+          <w:rStyle w:val="FotnotChar"/>
           <w:i/>
           <w:iCs/>
         </w:rPr>
@@ -22972,42 +23568,10 @@
       </w:r>
       <w:proofErr w:type="spellEnd"/>
       <w:r>
+        <w:rPr>
+          <w:rStyle w:val="FotnotChar"/>
+        </w:rPr>
         <w:t>.</w:t>
-      </w:r>
-    </w:p>
-  </w:footnote>
-  <w:footnote w:id="6">
-    <w:p>
-      <w:pPr>
-        <w:pStyle w:val="Fotnotstext"/>
-      </w:pPr>
-      <w:r>
-        <w:rPr>
-          <w:rStyle w:val="Fotnotsreferens"/>
-        </w:rPr>
-        <w:footnoteRef/>
-      </w:r>
-      <w:r>
-        <w:t xml:space="preserve"> Attack, </w:t>
-      </w:r>
-      <w:proofErr w:type="spellStart"/>
-      <w:r>
-        <w:t>Decay</w:t>
-      </w:r>
-      <w:proofErr w:type="spellEnd"/>
-      <w:r>
-        <w:t xml:space="preserve">, </w:t>
-      </w:r>
-      <w:proofErr w:type="spellStart"/>
-      <w:r>
-        <w:t>Sustain</w:t>
-      </w:r>
-      <w:proofErr w:type="spellEnd"/>
-      <w:r>
-        <w:t>, Release – se kapitlet om ord</w:t>
-      </w:r>
-      <w:r>
-        <w:t>förklaringar (appendix B).</w:t>
       </w:r>
     </w:p>
   </w:footnote>
@@ -23023,7 +23587,41 @@
         <w:footnoteRef/>
       </w:r>
       <w:r>
-        <w:t xml:space="preserve"> Se manualen till Commodore 128 för information om vilka portar som finns tillgängliga och vilken som gör vad.</w:t>
+        <w:t xml:space="preserve"> </w:t>
+      </w:r>
+      <w:r>
+        <w:rPr>
+          <w:rStyle w:val="FotnotChar"/>
+        </w:rPr>
+        <w:t xml:space="preserve">Attack, </w:t>
+      </w:r>
+      <w:proofErr w:type="spellStart"/>
+      <w:r>
+        <w:rPr>
+          <w:rStyle w:val="FotnotChar"/>
+        </w:rPr>
+        <w:t>Decay</w:t>
+      </w:r>
+      <w:proofErr w:type="spellEnd"/>
+      <w:r>
+        <w:rPr>
+          <w:rStyle w:val="FotnotChar"/>
+        </w:rPr>
+        <w:t xml:space="preserve">, </w:t>
+      </w:r>
+      <w:proofErr w:type="spellStart"/>
+      <w:r>
+        <w:rPr>
+          <w:rStyle w:val="FotnotChar"/>
+        </w:rPr>
+        <w:t>Sustain</w:t>
+      </w:r>
+      <w:proofErr w:type="spellEnd"/>
+      <w:r>
+        <w:rPr>
+          <w:rStyle w:val="FotnotChar"/>
+        </w:rPr>
+        <w:t>, Release – se kapitlet om ordförklaringar (appendix B).</w:t>
       </w:r>
     </w:p>
   </w:footnote>
@@ -23039,7 +23637,13 @@
         <w:footnoteRef/>
       </w:r>
       <w:r>
-        <w:t xml:space="preserve"> Om du har två monitorer, en som är inkopplad i RGBI-porten och en som är inkopplad i DIN-porten eller RF-porten, så kommer du faktiskt se effekten av de grafikkommandon som körs i den sistnämnda monitorn. Detta är inte dokumenterat av Commodore, förmodligen för att deras monitorer är så dyra att de flesta ändå bara äger högst en enda.</w:t>
+        <w:t xml:space="preserve"> </w:t>
+      </w:r>
+      <w:r>
+        <w:rPr>
+          <w:rStyle w:val="FotnotChar"/>
+        </w:rPr>
+        <w:t>Se manualen till Commodore 128 för information om vilka portar som finns tillgängliga och vilken som gör vad.</w:t>
       </w:r>
     </w:p>
   </w:footnote>
@@ -23055,7 +23659,13 @@
         <w:footnoteRef/>
       </w:r>
       <w:r>
-        <w:t xml:space="preserve"> Jag använder en Commodore 1571, som är den bästa enheten för att hantera 5,25"-disketter. Commodore 1580 och framåt jobbar med de mer moderna 3,5"-disketterna.</w:t>
+        <w:t xml:space="preserve"> </w:t>
+      </w:r>
+      <w:r>
+        <w:rPr>
+          <w:rStyle w:val="FotnotChar"/>
+        </w:rPr>
+        <w:t>Om du har två monitorer, en som är inkopplad i RGBI-porten och en som är inkopplad i DIN-porten eller RF-porten, så kommer du faktiskt se effekten av de grafikkommandon som körs i den sistnämnda monitorn. Detta är inte dokumenterat av Commodore, förmodligen för att deras monitorer är så dyra att de flesta ändå bara äger högst en enda.</w:t>
       </w:r>
     </w:p>
   </w:footnote>
@@ -23077,7 +23687,7 @@
         <w:rPr>
           <w:rStyle w:val="FotnotChar"/>
         </w:rPr>
-        <w:t>Utöver BASIC.</w:t>
+        <w:t>Jag använder en Commodore 1571, som är den bästa enheten för att hantera 5,25"-disketter. Commodore 1580 och framåt jobbar med de mer moderna 3,5"-disketterna.</w:t>
       </w:r>
     </w:p>
   </w:footnote>
@@ -23099,11 +23709,33 @@
         <w:rPr>
           <w:rStyle w:val="FotnotChar"/>
         </w:rPr>
-        <w:t>Processorns hastighet är aningen olika för PAL-anpassade datorer och NTSC-anpassade datorer. För Commodore 128 gäller 4 MHz när Z80B-processorn används.</w:t>
+        <w:t>Utöver BASIC.</w:t>
       </w:r>
     </w:p>
   </w:footnote>
   <w:footnote w:id="12">
+    <w:p>
+      <w:pPr>
+        <w:pStyle w:val="Fotnotstext"/>
+      </w:pPr>
+      <w:r>
+        <w:rPr>
+          <w:rStyle w:val="Fotnotsreferens"/>
+        </w:rPr>
+        <w:footnoteRef/>
+      </w:r>
+      <w:r>
+        <w:t xml:space="preserve"> </w:t>
+      </w:r>
+      <w:r>
+        <w:rPr>
+          <w:rStyle w:val="FotnotChar"/>
+        </w:rPr>
+        <w:t>Processorns hastighet är aningen olika för PAL-anpassade datorer och NTSC-anpassade datorer. För Commodore 128 gäller 4 MHz när Z80B-processorn används.</w:t>
+      </w:r>
+    </w:p>
+  </w:footnote>
+  <w:footnote w:id="13">
     <w:p>
       <w:pPr>
         <w:pStyle w:val="Fotnotstext"/>
@@ -23166,7 +23798,7 @@
         <w:noProof/>
         <w:sz w:val="16"/>
       </w:rPr>
-      <w:t>Bilder</w:t>
+      <w:t>Appendix A: Felsökning</w:t>
     </w:r>
     <w:r>
       <w:rPr>

</xml_diff>

<commit_message>
Liten komplettering om FAST och SLOW.
</commit_message>
<xml_diff>
--- a/Commodore BASIC 7.0 for C128.docx
+++ b/Commodore BASIC 7.0 for C128.docx
@@ -500,38 +500,29 @@
           <w:sz w:val="12"/>
           <w:szCs w:val="12"/>
         </w:rPr>
-        <w:t xml:space="preserve">Publicerad </w:t>
-      </w:r>
-      <w:proofErr w:type="gramStart"/>
+        <w:t>Publicerad 202</w:t>
+      </w:r>
       <w:r>
         <w:rPr>
           <w:sz w:val="12"/>
           <w:szCs w:val="12"/>
         </w:rPr>
-        <w:t>202</w:t>
+        <w:t>4</w:t>
       </w:r>
       <w:r>
         <w:rPr>
           <w:sz w:val="12"/>
           <w:szCs w:val="12"/>
         </w:rPr>
-        <w:t>4</w:t>
+        <w:t>-</w:t>
       </w:r>
       <w:r>
         <w:rPr>
           <w:sz w:val="12"/>
           <w:szCs w:val="12"/>
         </w:rPr>
-        <w:t>-</w:t>
-      </w:r>
-      <w:r>
-        <w:rPr>
-          <w:sz w:val="12"/>
-          <w:szCs w:val="12"/>
-        </w:rPr>
         <w:t>03</w:t>
       </w:r>
-      <w:proofErr w:type="gramEnd"/>
       <w:r>
         <w:rPr>
           <w:sz w:val="12"/>
@@ -2511,14 +2502,12 @@
       <w:r>
         <w:t xml:space="preserve"> </w:t>
       </w:r>
-      <w:proofErr w:type="spellStart"/>
       <w:r>
         <w:rPr>
           <w:b/>
         </w:rPr>
         <w:t>Return</w:t>
       </w:r>
-      <w:proofErr w:type="spellEnd"/>
       <w:r>
         <w:t xml:space="preserve"> till </w:t>
       </w:r>
@@ -2528,19 +2517,11 @@
       <w:r>
         <w:t xml:space="preserve">, </w:t>
       </w:r>
-      <w:proofErr w:type="spellStart"/>
       <w:r>
         <w:rPr>
           <w:b/>
         </w:rPr>
-        <w:t>Run</w:t>
-      </w:r>
-      <w:proofErr w:type="spellEnd"/>
-      <w:r>
-        <w:rPr>
-          <w:b/>
-        </w:rPr>
-        <w:t xml:space="preserve"> Stop</w:t>
+        <w:t>Run Stop</w:t>
       </w:r>
       <w:r>
         <w:t xml:space="preserve"> till </w:t>
@@ -2691,7 +2672,6 @@
       <w:r>
         <w:t xml:space="preserve"> </w:t>
       </w:r>
-      <w:proofErr w:type="spellStart"/>
       <w:r>
         <w:rPr>
           <w:b/>
@@ -2706,11 +2686,9 @@
         </w:rPr>
         <w:t>+A</w:t>
       </w:r>
-      <w:proofErr w:type="spellEnd"/>
       <w:r>
         <w:t xml:space="preserve"> ska </w:t>
       </w:r>
-      <w:proofErr w:type="spellStart"/>
       <w:r>
         <w:rPr>
           <w:b/>
@@ -2718,7 +2696,6 @@
         </w:rPr>
         <w:t>Shift</w:t>
       </w:r>
-      <w:proofErr w:type="spellEnd"/>
       <w:r>
         <w:t xml:space="preserve"> hållas nedtryckt medan </w:t>
       </w:r>
@@ -3361,21 +3338,7 @@
         <w:rPr>
           <w:i/>
         </w:rPr>
-        <w:t xml:space="preserve">MEGA Museum </w:t>
-      </w:r>
-      <w:proofErr w:type="spellStart"/>
-      <w:r>
-        <w:rPr>
-          <w:i/>
-        </w:rPr>
-        <w:t>of</w:t>
-      </w:r>
-      <w:proofErr w:type="spellEnd"/>
-      <w:r>
-        <w:rPr>
-          <w:i/>
-        </w:rPr>
-        <w:t xml:space="preserve"> Electronic Games and Art</w:t>
+        <w:t>MEGA Museum of Electronic Games and Art</w:t>
       </w:r>
       <w:r>
         <w:t xml:space="preserve"> arbetar med att få ut</w:t>
@@ -3803,13 +3766,8 @@
         <w:t>Appendix A</w:t>
       </w:r>
       <w:r>
-        <w:t xml:space="preserve"> handlar om felsökning (</w:t>
-      </w:r>
-      <w:proofErr w:type="spellStart"/>
-      <w:r>
-        <w:t>debugging</w:t>
-      </w:r>
-      <w:proofErr w:type="spellEnd"/>
+        <w:t xml:space="preserve"> handlar om felsökning (debugging</w:t>
+      </w:r>
       <w:r>
         <w:fldChar w:fldCharType="begin"/>
       </w:r>
@@ -3972,23 +3930,7 @@
     </w:p>
     <w:p>
       <w:r>
-        <w:t xml:space="preserve">Commodore 128 introducerades på marknaden år 1985, och såldes fram till och med år 1989, när 16-bitarssystemen som </w:t>
-      </w:r>
-      <w:proofErr w:type="spellStart"/>
-      <w:r>
-        <w:t>Atari</w:t>
-      </w:r>
-      <w:proofErr w:type="spellEnd"/>
-      <w:r>
-        <w:t xml:space="preserve"> ST och </w:t>
-      </w:r>
-      <w:proofErr w:type="spellStart"/>
-      <w:r>
-        <w:t>Amiga</w:t>
-      </w:r>
-      <w:proofErr w:type="spellEnd"/>
-      <w:r>
-        <w:t xml:space="preserve"> började vinna mark</w:t>
+        <w:t>Commodore 128 introducerades på marknaden år 1985, och såldes fram till och med år 1989, när 16-bitarssystemen som Atari ST och Amiga började vinna mark</w:t>
       </w:r>
       <w:r>
         <w:t xml:space="preserve">. Som namnet </w:t>
@@ -4004,23 +3946,7 @@
     </w:p>
     <w:p>
       <w:r>
-        <w:t xml:space="preserve">Datorn har två huvudprocessorer. MOS 8502 klarar samma instruktioner som de processorer som satt i bl.a. Commodore 64 (MOS 6510 eller MOS 8500) och VIC-20 (MOS 6502). Det är denna som normalt driver runt din Commodore 128 med en arbetshastighet på </w:t>
-      </w:r>
-      <w:proofErr w:type="gramStart"/>
-      <w:r>
-        <w:t>1-2</w:t>
-      </w:r>
-      <w:proofErr w:type="gramEnd"/>
-      <w:r>
-        <w:t xml:space="preserve"> megahertz (MHz). Den andra processorn är en </w:t>
-      </w:r>
-      <w:proofErr w:type="spellStart"/>
-      <w:r>
-        <w:t>Zilog</w:t>
-      </w:r>
-      <w:proofErr w:type="spellEnd"/>
-      <w:r>
-        <w:t xml:space="preserve"> Z80 på 4 MHz. Det är denna som driver runt din dator när du arbetar i CP/M-läge.</w:t>
+        <w:t>Datorn har två huvudprocessorer. MOS 8502 klarar samma instruktioner som de processorer som satt i bl.a. Commodore 64 (MOS 6510 eller MOS 8500) och VIC-20 (MOS 6502). Det är denna som normalt driver runt din Commodore 128 med en arbetshastighet på 1-2 megahertz (MHz). Den andra processorn är en Zilog Z80 på 4 MHz. Det är denna som driver runt din dator när du arbetar i CP/M-läge.</w:t>
       </w:r>
     </w:p>
     <w:p>
@@ -4038,231 +3964,184 @@
           <w:i/>
           <w:iCs/>
         </w:rPr>
-        <w:t xml:space="preserve">Control Program for </w:t>
-      </w:r>
-      <w:proofErr w:type="spellStart"/>
+        <w:t>Control Program for Microcomputers</w:t>
+      </w:r>
+      <w:r>
+        <w:t>) behöver läsas in från diskett (att ”boota” operativsystemet).</w:t>
+      </w:r>
+      <w:r>
+        <w:t xml:space="preserve"> Datorn levererades med </w:t>
+      </w:r>
+      <w:r>
+        <w:t>version CP/M Plus version 3.0</w:t>
+      </w:r>
+      <w:r>
+        <w:t>, och ger tillgång till avancerad mjukvara som t.ex. Turbo Pascal eller Microsoft Basic.</w:t>
+      </w:r>
+    </w:p>
+    <w:p>
+      <w:r>
+        <w:t xml:space="preserve">För den som inte vill köra operativsystem som likt CP/M styrs med textkommandon, finns möjligheten att köpa till </w:t>
+      </w:r>
+      <w:r>
+        <w:t xml:space="preserve">det grafiska </w:t>
+      </w:r>
+      <w:r>
+        <w:t xml:space="preserve">operativsystemet </w:t>
+      </w:r>
+      <w:r>
+        <w:t>GEOS som kontrolleras med mus. GEOS (</w:t>
+      </w:r>
+      <w:r>
+        <w:t>Graphic Environment Operating System</w:t>
+      </w:r>
+      <w:r>
+        <w:t>) använder sig av rullgardinsmenyer, fönster och ikoner för att låta användaren kontrollera datorn.</w:t>
+      </w:r>
+    </w:p>
+    <w:p>
+      <w:r>
+        <w:t>Commodore 128 har samma ljudkapacitet som Commodore 64, som drivs av MOS-</w:t>
+      </w:r>
+      <w:r>
+        <w:t>chippet</w:t>
+      </w:r>
+      <w:r>
+        <w:t xml:space="preserve"> 6581</w:t>
+      </w:r>
+      <w:r>
+        <w:t xml:space="preserve"> </w:t>
+      </w:r>
+      <w:r>
+        <w:t>(</w:t>
+      </w:r>
+      <w:r>
+        <w:t>8580</w:t>
+      </w:r>
+      <w:r>
+        <w:t xml:space="preserve"> i senare modeller). Dessa kallas kort och för SID (Sound Interface Device).</w:t>
+      </w:r>
+    </w:p>
+    <w:p>
+      <w:r>
+        <w:t>För grafik har Commodore 128 en VIC-II E</w:t>
+      </w:r>
+      <w:r>
+        <w:t xml:space="preserve"> med ungefär</w:t>
+      </w:r>
+      <w:r>
+        <w:t xml:space="preserve"> samma kapacitet som VIC-II som satt i Commodore 64, vilket innebär en </w:t>
+      </w:r>
+      <w:r>
+        <w:t>skärm</w:t>
+      </w:r>
+      <w:r>
+        <w:t>upplösning på 320</w:t>
+      </w:r>
+      <w:r>
+        <w:t>×</w:t>
+      </w:r>
+      <w:r>
+        <w:t>200 punkter (pixlar), 16 färger, 8 sprites och raster. Förutom detta har version E även stöd för blitter</w:t>
+      </w:r>
+      <w:r>
+        <w:fldChar w:fldCharType="begin"/>
+      </w:r>
+      <w:r>
+        <w:instrText xml:space="preserve"> XE "</w:instrText>
+      </w:r>
+      <w:r>
+        <w:instrText>blitter</w:instrText>
+      </w:r>
+      <w:r>
+        <w:instrText xml:space="preserve">" </w:instrText>
+      </w:r>
+      <w:r>
+        <w:fldChar w:fldCharType="end"/>
+      </w:r>
+      <w:r>
+        <w:t xml:space="preserve"> och e</w:t>
+      </w:r>
+      <w:r>
+        <w:t>tt extra grafikläge med en</w:t>
+      </w:r>
+      <w:r>
+        <w:t xml:space="preserve"> </w:t>
+      </w:r>
+      <w:r>
+        <w:t>skärm</w:t>
+      </w:r>
+      <w:r>
+        <w:t>upplösning på 640</w:t>
+      </w:r>
+      <w:r>
+        <w:t>×</w:t>
+      </w:r>
+      <w:r>
+        <w:t>200 punkter.</w:t>
+      </w:r>
+    </w:p>
+    <w:p>
+      <w:r>
+        <w:lastRenderedPageBreak/>
+        <w:t>Om inget operativsystem startas, används själva Commodore BASIC 7.0 för att kontrollera datorn</w:t>
+      </w:r>
+      <w:r>
+        <w:t xml:space="preserve"> genom BASIC-kommandon.</w:t>
+      </w:r>
+    </w:p>
+    <w:p>
+      <w:r>
+        <w:t>För att programmera Commodore 128 används företrädelsevis just Commodore BASIC, som i utförande 7.0 är väldigt kraftfullt. Den stora nackdelen med BASIC är dess undermåliga prestanda. BASIC kan göra allt du önskar men om prestanda är en faktor måste du titta på något annat, t.ex. maskinkod. Maskinkod presenteras överskådligt i appendix C.</w:t>
+      </w:r>
+    </w:p>
+    <w:p>
+      <w:pPr>
+        <w:pStyle w:val="Rubrik2"/>
+      </w:pPr>
+      <w:r>
+        <w:t>Inmatning av BASIC-program</w:t>
+      </w:r>
+    </w:p>
+    <w:p>
+      <w:r>
+        <w:t xml:space="preserve">Språket har </w:t>
+      </w:r>
+      <w:r>
+        <w:t xml:space="preserve">två lägen. Det ena kallas </w:t>
+      </w:r>
       <w:r>
         <w:rPr>
           <w:i/>
           <w:iCs/>
         </w:rPr>
-        <w:t>Microcomputers</w:t>
-      </w:r>
-      <w:proofErr w:type="spellEnd"/>
-      <w:r>
-        <w:t>) behöver läsas in från diskett (att ”</w:t>
-      </w:r>
-      <w:proofErr w:type="spellStart"/>
-      <w:r>
-        <w:t>boota</w:t>
-      </w:r>
-      <w:proofErr w:type="spellEnd"/>
-      <w:r>
-        <w:t>” operativsystemet).</w:t>
-      </w:r>
-      <w:r>
-        <w:t xml:space="preserve"> Datorn levererades med </w:t>
-      </w:r>
-      <w:r>
-        <w:t>version CP/M Plus version 3.0</w:t>
-      </w:r>
-      <w:r>
-        <w:t>, och ger tillgång till avancerad mjukvara som t.ex. Turbo Pascal eller Microsoft Basic.</w:t>
-      </w:r>
-    </w:p>
-    <w:p>
-      <w:r>
-        <w:t xml:space="preserve">För den som inte vill köra operativsystem som likt CP/M styrs med textkommandon, finns möjligheten att köpa till </w:t>
-      </w:r>
-      <w:r>
-        <w:t xml:space="preserve">det grafiska </w:t>
-      </w:r>
-      <w:r>
-        <w:t xml:space="preserve">operativsystemet </w:t>
-      </w:r>
-      <w:r>
-        <w:t>GEOS som kontrolleras med mus. GEOS (</w:t>
-      </w:r>
-      <w:proofErr w:type="spellStart"/>
-      <w:r>
-        <w:t>Graphic</w:t>
-      </w:r>
-      <w:proofErr w:type="spellEnd"/>
-      <w:r>
-        <w:t xml:space="preserve"> Environment Operating System</w:t>
-      </w:r>
-      <w:r>
-        <w:t>) använder sig av rullgardinsmenyer, fönster och ikoner för att låta användaren kontrollera datorn.</w:t>
-      </w:r>
-    </w:p>
-    <w:p>
-      <w:r>
-        <w:t>Commodore 128 har samma ljudkapacitet som Commodore 64, som drivs av MOS-</w:t>
-      </w:r>
-      <w:r>
-        <w:t>chippet</w:t>
-      </w:r>
-      <w:r>
-        <w:t xml:space="preserve"> 6581</w:t>
-      </w:r>
-      <w:r>
-        <w:t xml:space="preserve"> </w:t>
-      </w:r>
-      <w:r>
-        <w:t>(</w:t>
-      </w:r>
-      <w:r>
-        <w:t>8580</w:t>
-      </w:r>
-      <w:r>
-        <w:t xml:space="preserve"> i senare modeller). Dessa kallas kort och för SID (Sound Interface </w:t>
-      </w:r>
-      <w:proofErr w:type="spellStart"/>
-      <w:r>
-        <w:t>Device</w:t>
-      </w:r>
-      <w:proofErr w:type="spellEnd"/>
-      <w:r>
-        <w:t>).</w:t>
-      </w:r>
-    </w:p>
-    <w:p>
-      <w:r>
-        <w:t>För grafik har Commodore 128 en VIC-II E</w:t>
-      </w:r>
-      <w:r>
-        <w:t xml:space="preserve"> med ungefär</w:t>
-      </w:r>
-      <w:r>
-        <w:t xml:space="preserve"> samma kapacitet som VIC-II som satt i Commodore 64, vilket innebär en </w:t>
-      </w:r>
-      <w:r>
-        <w:t>skärm</w:t>
-      </w:r>
-      <w:r>
-        <w:t>upplösning på 320</w:t>
-      </w:r>
-      <w:r>
-        <w:t>×</w:t>
-      </w:r>
-      <w:r>
-        <w:t xml:space="preserve">200 punkter (pixlar), 16 färger, 8 sprites och raster. Förutom detta har version E även stöd för </w:t>
-      </w:r>
-      <w:proofErr w:type="spellStart"/>
-      <w:r>
-        <w:t>blitter</w:t>
-      </w:r>
-      <w:proofErr w:type="spellEnd"/>
-      <w:r>
-        <w:fldChar w:fldCharType="begin"/>
-      </w:r>
-      <w:r>
-        <w:instrText xml:space="preserve"> XE "</w:instrText>
-      </w:r>
-      <w:r>
-        <w:instrText>blitter</w:instrText>
-      </w:r>
-      <w:r>
-        <w:instrText xml:space="preserve">" </w:instrText>
-      </w:r>
-      <w:r>
-        <w:fldChar w:fldCharType="end"/>
-      </w:r>
-      <w:r>
-        <w:t xml:space="preserve"> och e</w:t>
-      </w:r>
-      <w:r>
-        <w:t>tt extra grafikläge med en</w:t>
-      </w:r>
-      <w:r>
-        <w:t xml:space="preserve"> </w:t>
-      </w:r>
-      <w:r>
-        <w:t>skärm</w:t>
-      </w:r>
-      <w:r>
-        <w:t>upplösning på 640</w:t>
-      </w:r>
-      <w:r>
-        <w:t>×</w:t>
-      </w:r>
-      <w:r>
-        <w:t>200 punkter.</w:t>
-      </w:r>
-    </w:p>
-    <w:p>
-      <w:r>
-        <w:lastRenderedPageBreak/>
-        <w:t>Om inget operativsystem startas, används själva Commodore BASIC 7.0 för att kontrollera datorn</w:t>
-      </w:r>
-      <w:r>
-        <w:t xml:space="preserve"> genom BASIC-kommandon.</w:t>
-      </w:r>
-    </w:p>
-    <w:p>
-      <w:r>
-        <w:t>För att programmera Commodore 128 används företrädelsevis just Commodore BASIC, som i utförande 7.0 är väldigt kraftfullt. Den stora nackdelen med BASIC är dess undermåliga prestanda. BASIC kan göra allt du önskar men om prestanda är en faktor måste du titta på något annat, t.ex. maskinkod. Maskinkod presenteras överskådligt i appendix C.</w:t>
-      </w:r>
-    </w:p>
-    <w:p>
-      <w:pPr>
-        <w:pStyle w:val="Rubrik2"/>
-      </w:pPr>
-      <w:r>
-        <w:t>Inmatning av BASIC-program</w:t>
-      </w:r>
-    </w:p>
-    <w:p>
-      <w:r>
-        <w:t xml:space="preserve">Språket har </w:t>
-      </w:r>
-      <w:r>
-        <w:t xml:space="preserve">två lägen. Det ena kallas </w:t>
+        <w:t>direkt</w:t>
+      </w:r>
+      <w:r>
+        <w:t xml:space="preserve">, och innebär att man skriver en instruktion utan radnummer, som exekveras direkt när man trycker på </w:t>
+      </w:r>
+      <w:r>
+        <w:rPr>
+          <w:b/>
+          <w:bCs/>
+        </w:rPr>
+        <w:t>Return</w:t>
+      </w:r>
+      <w:r>
+        <w:t xml:space="preserve">. Det andra kallas </w:t>
       </w:r>
       <w:r>
         <w:rPr>
           <w:i/>
           <w:iCs/>
         </w:rPr>
-        <w:t>direkt</w:t>
-      </w:r>
-      <w:r>
-        <w:t xml:space="preserve">, och innebär att man skriver en instruktion utan radnummer, som exekveras direkt när man trycker på </w:t>
-      </w:r>
-      <w:proofErr w:type="spellStart"/>
-      <w:r>
-        <w:rPr>
-          <w:b/>
-          <w:bCs/>
-        </w:rPr>
-        <w:t>Return</w:t>
-      </w:r>
-      <w:proofErr w:type="spellEnd"/>
-      <w:r>
-        <w:t xml:space="preserve">. Det andra kallas </w:t>
-      </w:r>
-      <w:r>
-        <w:rPr>
-          <w:i/>
-          <w:iCs/>
-        </w:rPr>
         <w:t>runtime</w:t>
       </w:r>
       <w:r>
-        <w:t>. Instruktioner som får ett radnummer, exekveras i runtime, alltså när programmet körs med (normalt) RUN. Om inget annat anges, kan alla kommandon användas både i direktläge och i runtime-</w:t>
-      </w:r>
-      <w:proofErr w:type="spellStart"/>
-      <w:proofErr w:type="gramStart"/>
-      <w:r>
-        <w:t>läge.</w:t>
-      </w:r>
-      <w:r>
-        <w:t>För</w:t>
-      </w:r>
-      <w:proofErr w:type="spellEnd"/>
-      <w:proofErr w:type="gramEnd"/>
-      <w:r>
-        <w:t xml:space="preserve"> den intresserade bjuds en hel del trevliga tricks</w:t>
+        <w:t>. Instruktioner som får ett radnummer, exekveras i runtime, alltså när programmet körs med (normalt) RUN. Om inget annat anges, kan alla kommandon användas både i direktläge och i runtime-läge.</w:t>
+      </w:r>
+      <w:r>
+        <w:t>För den intresserade bjuds en hel del trevliga tricks</w:t>
       </w:r>
       <w:r>
         <w:t xml:space="preserve">, som t.ex. </w:t>
@@ -4301,7 +4180,7 @@
           <v:shape id="_x0000_i1025" type="#_x0000_t75" style="width:277.5pt;height:172.15pt" o:ole="">
             <v:imagedata r:id="rId13" o:title=""/>
           </v:shape>
-          <o:OLEObject Type="Embed" ProgID="Unknown" ShapeID="_x0000_i1025" DrawAspect="Content" ObjectID="_1765466286" r:id="rId14"/>
+          <o:OLEObject Type="Embed" ProgID="Unknown" ShapeID="_x0000_i1025" DrawAspect="Content" ObjectID="_1765725986" r:id="rId14"/>
         </w:object>
       </w:r>
     </w:p>
@@ -4394,7 +4273,6 @@
       <w:r>
         <w:t xml:space="preserve"> utan några parametrar och tryck </w:t>
       </w:r>
-      <w:proofErr w:type="spellStart"/>
       <w:r>
         <w:rPr>
           <w:b/>
@@ -4402,7 +4280,6 @@
         </w:rPr>
         <w:t>Return</w:t>
       </w:r>
-      <w:proofErr w:type="spellEnd"/>
       <w:r>
         <w:t>.</w:t>
       </w:r>
@@ -4582,19 +4459,11 @@
       <w:r>
         <w:t xml:space="preserve"> och att avståndet mellan alla rader. </w:t>
       </w:r>
-      <w:proofErr w:type="spellStart"/>
       <w:r>
         <w:rPr>
           <w:lang w:val="en-US"/>
         </w:rPr>
-        <w:t>Exempel</w:t>
-      </w:r>
-      <w:proofErr w:type="spellEnd"/>
-      <w:r>
-        <w:rPr>
-          <w:lang w:val="en-US"/>
-        </w:rPr>
-        <w:t>:</w:t>
+        <w:t>Exempel:</w:t>
       </w:r>
     </w:p>
     <w:p>
@@ -4930,42 +4799,121 @@
       <w:r>
         <w:t xml:space="preserve"> i ett program så uppstår felet </w:t>
       </w:r>
-      <w:proofErr w:type="spellStart"/>
       <w:r>
         <w:rPr>
           <w:i/>
           <w:iCs/>
         </w:rPr>
-        <w:t>direct</w:t>
-      </w:r>
-      <w:proofErr w:type="spellEnd"/>
+        <w:t>direct mode only</w:t>
+      </w:r>
+      <w:r>
+        <w:fldChar w:fldCharType="begin"/>
+      </w:r>
+      <w:r>
+        <w:instrText xml:space="preserve"> XE "direct mode only" </w:instrText>
+      </w:r>
+      <w:r>
+        <w:fldChar w:fldCharType="end"/>
+      </w:r>
+      <w:r>
+        <w:t xml:space="preserve">, och </w:t>
+      </w:r>
+      <w:r>
+        <w:rPr>
+          <w:rStyle w:val="CodeChar"/>
+        </w:rPr>
+        <w:t>RENUMBER</w:t>
+      </w:r>
+      <w:r>
+        <w:t xml:space="preserve"> får inte användas när programmet har en </w:t>
+      </w:r>
+      <w:r>
+        <w:rPr>
+          <w:rStyle w:val="CodeChar"/>
+        </w:rPr>
+        <w:t>GOTO</w:t>
+      </w:r>
+      <w:r>
+        <w:t xml:space="preserve"> eller </w:t>
+      </w:r>
+      <w:r>
+        <w:rPr>
+          <w:rStyle w:val="CodeChar"/>
+        </w:rPr>
+        <w:t>GOSUB</w:t>
+      </w:r>
+      <w:r>
+        <w:t xml:space="preserve"> som inte pekar på en existerande rad, då uppstår felet </w:t>
+      </w:r>
       <w:r>
         <w:rPr>
           <w:i/>
           <w:iCs/>
         </w:rPr>
-        <w:t xml:space="preserve"> mode </w:t>
-      </w:r>
-      <w:proofErr w:type="spellStart"/>
+        <w:t>unresolved reference</w:t>
+      </w:r>
+      <w:r>
+        <w:fldChar w:fldCharType="begin"/>
+      </w:r>
+      <w:r>
+        <w:instrText xml:space="preserve"> XE "unresolved reference" </w:instrText>
+      </w:r>
+      <w:r>
+        <w:fldChar w:fldCharType="end"/>
+      </w:r>
+      <w:r>
+        <w:t>.</w:t>
+      </w:r>
+      <w:r>
+        <w:t xml:space="preserve"> Om programmet slår över taket (högsta tillåtna radnummer är </w:t>
+      </w:r>
+      <w:r>
+        <w:rPr>
+          <w:rStyle w:val="CodeChar"/>
+        </w:rPr>
+        <w:t>63999</w:t>
+      </w:r>
+      <w:r>
+        <w:t xml:space="preserve">) uppstår felet </w:t>
+      </w:r>
       <w:r>
         <w:rPr>
           <w:i/>
           <w:iCs/>
         </w:rPr>
-        <w:t>only</w:t>
-      </w:r>
-      <w:proofErr w:type="spellEnd"/>
+        <w:t>line number too large</w:t>
+      </w:r>
       <w:r>
         <w:fldChar w:fldCharType="begin"/>
       </w:r>
       <w:r>
-        <w:instrText xml:space="preserve"> XE "direct mode only" </w:instrText>
+        <w:instrText xml:space="preserve"> XE "line number too large" </w:instrText>
       </w:r>
       <w:r>
         <w:fldChar w:fldCharType="end"/>
       </w:r>
       <w:r>
-        <w:t xml:space="preserve">, och </w:t>
+        <w:t>.</w:t>
+      </w:r>
+    </w:p>
+    <w:p>
+      <w:r>
+        <w:t>En liten v</w:t>
+      </w:r>
+      <w:r>
+        <w:t>arning!</w:t>
+      </w:r>
+      <w:r>
+        <w:t xml:space="preserve"> </w:t>
+      </w:r>
+      <w:r>
+        <w:t>I</w:t>
+      </w:r>
+      <w:r>
+        <w:t xml:space="preserve"> Commodore BASIC</w:t>
+      </w:r>
+      <w:r>
+        <w:t xml:space="preserve"> definieras subrutiner av ett radnummer, vilket innebär att du behöver kontrollera vilka nya radnummer dina subrutiner har fått efter att du använt </w:t>
       </w:r>
       <w:r>
         <w:rPr>
@@ -4974,223 +4922,50 @@
         <w:t>RENUMBER</w:t>
       </w:r>
       <w:r>
-        <w:t xml:space="preserve"> får inte användas när programmet har en </w:t>
-      </w:r>
-      <w:r>
-        <w:rPr>
-          <w:rStyle w:val="CodeChar"/>
-        </w:rPr>
-        <w:t>GOTO</w:t>
-      </w:r>
-      <w:r>
-        <w:t xml:space="preserve"> eller </w:t>
-      </w:r>
-      <w:r>
-        <w:rPr>
-          <w:rStyle w:val="CodeChar"/>
-        </w:rPr>
-        <w:t>GOSUB</w:t>
-      </w:r>
-      <w:r>
-        <w:t xml:space="preserve"> som inte pekar på en existerande rad, då uppstår felet </w:t>
-      </w:r>
-      <w:proofErr w:type="spellStart"/>
+        <w:t>. Annars kan det bli svårt att anropa dessa på nytt.</w:t>
+      </w:r>
+    </w:p>
+    <w:p>
+      <w:pPr>
+        <w:pStyle w:val="Rubrik2"/>
+      </w:pPr>
+      <w:r>
+        <w:t>Datatyper</w:t>
+      </w:r>
+    </w:p>
+    <w:p>
+      <w:r>
+        <w:t xml:space="preserve">Commodore BASIC 7.0 har stöd för tre datatyper. Dessa är </w:t>
+      </w:r>
       <w:r>
         <w:rPr>
           <w:i/>
           <w:iCs/>
         </w:rPr>
-        <w:t>unresolved</w:t>
-      </w:r>
-      <w:proofErr w:type="spellEnd"/>
+        <w:t>realtal</w:t>
+      </w:r>
+      <w:r>
+        <w:t xml:space="preserve">, </w:t>
+      </w:r>
       <w:r>
         <w:rPr>
           <w:i/>
           <w:iCs/>
         </w:rPr>
-        <w:t xml:space="preserve"> </w:t>
-      </w:r>
-      <w:proofErr w:type="spellStart"/>
+        <w:t>heltal</w:t>
+      </w:r>
+      <w:r>
+        <w:t xml:space="preserve"> och </w:t>
+      </w:r>
       <w:r>
         <w:rPr>
           <w:i/>
           <w:iCs/>
         </w:rPr>
-        <w:t>reference</w:t>
-      </w:r>
-      <w:proofErr w:type="spellEnd"/>
-      <w:r>
-        <w:fldChar w:fldCharType="begin"/>
-      </w:r>
-      <w:r>
-        <w:instrText xml:space="preserve"> XE "unresolved reference" </w:instrText>
-      </w:r>
-      <w:r>
-        <w:fldChar w:fldCharType="end"/>
-      </w:r>
-      <w:r>
-        <w:t>.</w:t>
-      </w:r>
-      <w:r>
-        <w:t xml:space="preserve"> Om programmet slår över taket (högsta tillåtna radnummer är </w:t>
-      </w:r>
-      <w:r>
-        <w:rPr>
-          <w:rStyle w:val="CodeChar"/>
-        </w:rPr>
-        <w:t>63999</w:t>
-      </w:r>
-      <w:r>
-        <w:t xml:space="preserve">) uppstår felet </w:t>
-      </w:r>
-      <w:proofErr w:type="spellStart"/>
-      <w:r>
-        <w:rPr>
-          <w:i/>
-          <w:iCs/>
-        </w:rPr>
-        <w:t>line</w:t>
-      </w:r>
-      <w:proofErr w:type="spellEnd"/>
-      <w:r>
-        <w:rPr>
-          <w:i/>
-          <w:iCs/>
-        </w:rPr>
-        <w:t xml:space="preserve"> </w:t>
-      </w:r>
-      <w:proofErr w:type="spellStart"/>
-      <w:r>
-        <w:rPr>
-          <w:i/>
-          <w:iCs/>
-        </w:rPr>
-        <w:t>number</w:t>
-      </w:r>
-      <w:proofErr w:type="spellEnd"/>
-      <w:r>
-        <w:rPr>
-          <w:i/>
-          <w:iCs/>
-        </w:rPr>
-        <w:t xml:space="preserve"> </w:t>
-      </w:r>
-      <w:proofErr w:type="spellStart"/>
-      <w:r>
-        <w:rPr>
-          <w:i/>
-          <w:iCs/>
-        </w:rPr>
-        <w:t>too</w:t>
-      </w:r>
-      <w:proofErr w:type="spellEnd"/>
-      <w:r>
-        <w:rPr>
-          <w:i/>
-          <w:iCs/>
-        </w:rPr>
-        <w:t xml:space="preserve"> </w:t>
-      </w:r>
-      <w:proofErr w:type="spellStart"/>
-      <w:r>
-        <w:rPr>
-          <w:i/>
-          <w:iCs/>
-        </w:rPr>
-        <w:t>large</w:t>
-      </w:r>
-      <w:proofErr w:type="spellEnd"/>
-      <w:r>
-        <w:fldChar w:fldCharType="begin"/>
-      </w:r>
-      <w:r>
-        <w:instrText xml:space="preserve"> XE "line number too large" </w:instrText>
-      </w:r>
-      <w:r>
-        <w:fldChar w:fldCharType="end"/>
-      </w:r>
-      <w:r>
-        <w:t>.</w:t>
-      </w:r>
-    </w:p>
-    <w:p>
-      <w:r>
-        <w:t>En liten v</w:t>
-      </w:r>
-      <w:r>
-        <w:t>arning!</w:t>
-      </w:r>
-      <w:r>
-        <w:t xml:space="preserve"> </w:t>
-      </w:r>
-      <w:r>
-        <w:t>I</w:t>
-      </w:r>
-      <w:r>
-        <w:t xml:space="preserve"> Commodore BASIC</w:t>
-      </w:r>
-      <w:r>
-        <w:t xml:space="preserve"> definieras subrutiner av ett radnummer, vilket innebär att du behöver kontrollera vilka nya radnummer dina subrutiner har fått efter att du använt </w:t>
-      </w:r>
-      <w:r>
-        <w:rPr>
-          <w:rStyle w:val="CodeChar"/>
-        </w:rPr>
-        <w:t>RENUMBER</w:t>
-      </w:r>
-      <w:r>
-        <w:t>. Annars kan det bli svårt att anropa dessa på nytt.</w:t>
-      </w:r>
-    </w:p>
-    <w:p>
-      <w:pPr>
-        <w:pStyle w:val="Rubrik2"/>
-      </w:pPr>
-      <w:r>
-        <w:t>Datatyper</w:t>
-      </w:r>
-    </w:p>
-    <w:p>
-      <w:r>
-        <w:t xml:space="preserve">Commodore BASIC 7.0 har stöd för tre datatyper. Dessa är </w:t>
-      </w:r>
-      <w:r>
-        <w:rPr>
-          <w:i/>
-          <w:iCs/>
-        </w:rPr>
-        <w:t>realtal</w:t>
-      </w:r>
-      <w:r>
-        <w:t xml:space="preserve">, </w:t>
-      </w:r>
-      <w:r>
-        <w:rPr>
-          <w:i/>
-          <w:iCs/>
-        </w:rPr>
-        <w:t>heltal</w:t>
-      </w:r>
-      <w:r>
-        <w:t xml:space="preserve"> och </w:t>
-      </w:r>
-      <w:r>
-        <w:rPr>
-          <w:i/>
-          <w:iCs/>
-        </w:rPr>
         <w:t>strängar</w:t>
       </w:r>
       <w:r>
-        <w:t xml:space="preserve">. Realtal använder punkt som decimalavgränsare och strängar omges av citattecken. Variablernas typ deklareras med ett </w:t>
-      </w:r>
-      <w:proofErr w:type="spellStart"/>
-      <w:r>
-        <w:t>postfix</w:t>
-      </w:r>
-      <w:proofErr w:type="spellEnd"/>
-      <w:r>
-        <w:t xml:space="preserve"> på variabelnamnet, där </w:t>
+        <w:t xml:space="preserve">. Realtal använder punkt som decimalavgränsare och strängar omges av citattecken. Variablernas typ deklareras med ett postfix på variabelnamnet, där </w:t>
       </w:r>
       <w:r>
         <w:rPr>
@@ -5633,21 +5408,7 @@
                 <w:lang w:val="en-US"/>
               </w:rPr>
               <w:br/>
-              <w:t xml:space="preserve">20 PRINT </w:t>
-            </w:r>
-            <w:proofErr w:type="gramStart"/>
-            <w:r>
-              <w:rPr>
-                <w:lang w:val="en-US"/>
-              </w:rPr>
-              <w:t>PEEK(</w:t>
-            </w:r>
-            <w:proofErr w:type="gramEnd"/>
-            <w:r>
-              <w:rPr>
-                <w:lang w:val="en-US"/>
-              </w:rPr>
-              <w:t>4096)</w:t>
+              <w:t>20 PRINT PEEK(4096)</w:t>
             </w:r>
             <w:r>
               <w:rPr>
@@ -5682,21 +5443,7 @@
               <w:rPr>
                 <w:lang w:val="en-US"/>
               </w:rPr>
-              <w:t xml:space="preserve">50 PRINT </w:t>
-            </w:r>
-            <w:proofErr w:type="gramStart"/>
-            <w:r>
-              <w:rPr>
-                <w:lang w:val="en-US"/>
-              </w:rPr>
-              <w:t>PEEK(</w:t>
-            </w:r>
-            <w:proofErr w:type="gramEnd"/>
-            <w:r>
-              <w:rPr>
-                <w:lang w:val="en-US"/>
-              </w:rPr>
-              <w:t>4096)</w:t>
+              <w:t>50 PRINT PEEK(4096)</w:t>
             </w:r>
           </w:p>
           <w:p>
@@ -5723,21 +5470,7 @@
                 <w:lang w:val="en-US"/>
               </w:rPr>
               <w:br/>
-              <w:t xml:space="preserve">70 PRINT </w:t>
-            </w:r>
-            <w:proofErr w:type="gramStart"/>
-            <w:r>
-              <w:rPr>
-                <w:lang w:val="en-US"/>
-              </w:rPr>
-              <w:t>PEEK(</w:t>
-            </w:r>
-            <w:proofErr w:type="gramEnd"/>
-            <w:r>
-              <w:rPr>
-                <w:lang w:val="en-US"/>
-              </w:rPr>
-              <w:t>4096)</w:t>
+              <w:t>70 PRINT PEEK(4096)</w:t>
             </w:r>
           </w:p>
         </w:tc>
@@ -5832,21 +5565,7 @@
               <w:rPr>
                 <w:lang w:val="sv-SE"/>
               </w:rPr>
-              <w:t xml:space="preserve">Rad </w:t>
-            </w:r>
-            <w:proofErr w:type="gramStart"/>
-            <w:r>
-              <w:rPr>
-                <w:lang w:val="sv-SE"/>
-              </w:rPr>
-              <w:t>60-70</w:t>
-            </w:r>
-            <w:proofErr w:type="gramEnd"/>
-            <w:r>
-              <w:rPr>
-                <w:lang w:val="sv-SE"/>
-              </w:rPr>
-              <w:t xml:space="preserve"> växlar tillbaka till bank 0 (eller 3) och konstaterar att adressen fortfarande innehåller 75.</w:t>
+              <w:t>Rad 60-70 växlar tillbaka till bank 0 (eller 3) och konstaterar att adressen fortfarande innehåller 75.</w:t>
             </w:r>
           </w:p>
         </w:tc>
@@ -6097,15 +5816,7 @@
     </w:p>
     <w:p>
       <w:r>
-        <w:t xml:space="preserve">Om datorn startas med </w:t>
-      </w:r>
-      <w:proofErr w:type="spellStart"/>
-      <w:r>
-        <w:t>boot</w:t>
-      </w:r>
-      <w:proofErr w:type="spellEnd"/>
-      <w:r>
-        <w:t xml:space="preserve">-disken för CP/M 3.0, hamnar man i </w:t>
+        <w:t xml:space="preserve">Om datorn startas med boot-disken för CP/M 3.0, hamnar man i </w:t>
       </w:r>
       <w:r>
         <w:rPr>
@@ -6301,6 +6012,18 @@
       </w:r>
     </w:p>
     <w:p>
+      <w:r>
+        <w:t xml:space="preserve">(Skrivs ofta </w:t>
+      </w:r>
+      <w:r>
+        <w:rPr>
+          <w:rStyle w:val="CodeChar"/>
+        </w:rPr>
+        <w:t>GO64</w:t>
+      </w:r>
+      <w:r>
+        <w:t xml:space="preserve">.) </w:t>
+      </w:r>
       <w:r>
         <w:t xml:space="preserve">Commodore 64-läget beskrivs i ett eget kapitel (sida </w:t>
       </w:r>
@@ -7309,21 +7032,7 @@
         <w:rPr>
           <w:lang w:val="en-US"/>
         </w:rPr>
-        <w:t>=A+</w:t>
-      </w:r>
-      <w:proofErr w:type="gramStart"/>
-      <w:r>
-        <w:rPr>
-          <w:lang w:val="en-US"/>
-        </w:rPr>
-        <w:t>1:A</w:t>
-      </w:r>
-      <w:proofErr w:type="gramEnd"/>
-      <w:r>
-        <w:rPr>
-          <w:lang w:val="en-US"/>
-        </w:rPr>
-        <w:t>=A*2</w:t>
+        <w:t>=A+1:A=A*2</w:t>
       </w:r>
       <w:r>
         <w:rPr>
@@ -7391,6 +7100,9 @@
     <w:p>
       <w:r>
         <w:lastRenderedPageBreak/>
+        <w:t>(</w:t>
+      </w:r>
+      <w:r>
         <w:t xml:space="preserve">Kommandot </w:t>
       </w:r>
       <w:r>
@@ -7400,6 +7112,12 @@
         <w:t>SCNCLR</w:t>
       </w:r>
       <w:r>
+        <w:rPr>
+          <w:rStyle w:val="CodeChar"/>
+        </w:rPr>
+        <w:t>,</w:t>
+      </w:r>
+      <w:r>
         <w:fldChar w:fldCharType="begin"/>
       </w:r>
       <w:r>
@@ -7415,7 +7133,13 @@
         <w:fldChar w:fldCharType="end"/>
       </w:r>
       <w:r>
-        <w:t xml:space="preserve"> rensar textskärmen</w:t>
+        <w:t xml:space="preserve"> </w:t>
+      </w:r>
+      <w:r>
+        <w:t xml:space="preserve">som används i programmet på föregående sida, </w:t>
+      </w:r>
+      <w:r>
+        <w:t>rensar textskärmen</w:t>
       </w:r>
       <w:r>
         <w:fldChar w:fldCharType="begin"/>
@@ -7443,9 +7167,285 @@
       </w:r>
     </w:p>
     <w:p>
+      <w:r>
+        <w:t xml:space="preserve">Behöver du hålla reda på om programmet är i </w:t>
+      </w:r>
+      <w:r>
+        <w:rPr>
+          <w:rStyle w:val="CodeChar"/>
+        </w:rPr>
+        <w:t>FAST</w:t>
+      </w:r>
+      <w:r>
+        <w:t xml:space="preserve">-läge eller ej, så kan man kontrollera adress </w:t>
+      </w:r>
+      <w:r>
+        <w:rPr>
+          <w:rStyle w:val="CodeChar"/>
+        </w:rPr>
+        <w:t>53296</w:t>
+      </w:r>
+      <w:r>
+        <w:t xml:space="preserve">. Denna är normalt satt till </w:t>
+      </w:r>
+      <w:r>
+        <w:rPr>
+          <w:rStyle w:val="CodeChar"/>
+        </w:rPr>
+        <w:t>252</w:t>
+      </w:r>
+      <w:r>
+        <w:t xml:space="preserve">, men i </w:t>
+      </w:r>
+      <w:r>
+        <w:rPr>
+          <w:rStyle w:val="CodeChar"/>
+        </w:rPr>
+        <w:t>FAST</w:t>
+      </w:r>
+      <w:r>
+        <w:t xml:space="preserve">-läge innehåller </w:t>
+      </w:r>
+      <w:r>
+        <w:rPr>
+          <w:rStyle w:val="CodeChar"/>
+        </w:rPr>
+        <w:t>53296</w:t>
+      </w:r>
+      <w:r>
+        <w:t xml:space="preserve"> istället värdet </w:t>
+      </w:r>
+      <w:r>
+        <w:rPr>
+          <w:rStyle w:val="CodeChar"/>
+        </w:rPr>
+        <w:t>253</w:t>
+      </w:r>
+      <w:r>
+        <w:t xml:space="preserve">. Skillnaden är alltså den minst signifikativa biten, bit </w:t>
+      </w:r>
+      <w:r>
+        <w:rPr>
+          <w:rStyle w:val="CodeChar"/>
+        </w:rPr>
+        <w:t>0</w:t>
+      </w:r>
+      <w:r>
+        <w:t xml:space="preserve">. Detta program ger således resultatet </w:t>
+      </w:r>
+      <w:r>
+        <w:rPr>
+          <w:rStyle w:val="CodeChar"/>
+        </w:rPr>
+        <w:t>252</w:t>
+      </w:r>
+      <w:r>
+        <w:t xml:space="preserve">, </w:t>
+      </w:r>
+      <w:r>
+        <w:rPr>
+          <w:rStyle w:val="CodeChar"/>
+        </w:rPr>
+        <w:t>253</w:t>
+      </w:r>
+      <w:r>
+        <w:t xml:space="preserve"> och </w:t>
+      </w:r>
+      <w:r>
+        <w:rPr>
+          <w:rStyle w:val="CodeChar"/>
+        </w:rPr>
+        <w:t>252</w:t>
+      </w:r>
+      <w:r>
+        <w:t>:</w:t>
+      </w:r>
+    </w:p>
+    <w:tbl>
+      <w:tblPr>
+        <w:tblStyle w:val="Tabellrutnt"/>
+        <w:tblW w:w="0" w:type="auto"/>
+        <w:tblBorders>
+          <w:top w:val="none" w:sz="0" w:space="0" w:color="auto"/>
+          <w:left w:val="none" w:sz="0" w:space="0" w:color="auto"/>
+          <w:bottom w:val="none" w:sz="0" w:space="0" w:color="auto"/>
+          <w:right w:val="none" w:sz="0" w:space="0" w:color="auto"/>
+          <w:insideH w:val="none" w:sz="0" w:space="0" w:color="auto"/>
+          <w:insideV w:val="none" w:sz="0" w:space="0" w:color="auto"/>
+        </w:tblBorders>
+        <w:tblLook w:val="04A0" w:firstRow="1" w:lastRow="0" w:firstColumn="1" w:lastColumn="0" w:noHBand="0" w:noVBand="1"/>
+      </w:tblPr>
+      <w:tblGrid>
+        <w:gridCol w:w="2263"/>
+        <w:gridCol w:w="3282"/>
+      </w:tblGrid>
+      <w:tr>
+        <w:tc>
+          <w:tcPr>
+            <w:tcW w:w="2263" w:type="dxa"/>
+          </w:tcPr>
+          <w:p>
+            <w:pPr>
+              <w:pStyle w:val="Code"/>
+              <w:rPr>
+                <w:lang w:val="en-US"/>
+              </w:rPr>
+            </w:pPr>
+            <w:r>
+              <w:rPr>
+                <w:lang w:val="en-US"/>
+              </w:rPr>
+              <w:t>10 PRINT PEEK(</w:t>
+            </w:r>
+            <w:r>
+              <w:rPr>
+                <w:lang w:val="en-US"/>
+              </w:rPr>
+              <w:t>53296</w:t>
+            </w:r>
+            <w:r>
+              <w:rPr>
+                <w:lang w:val="en-US"/>
+              </w:rPr>
+              <w:t>)</w:t>
+            </w:r>
+            <w:r>
+              <w:rPr>
+                <w:lang w:val="en-US"/>
+              </w:rPr>
+              <w:br/>
+              <w:t>20 FAST</w:t>
+            </w:r>
+          </w:p>
+          <w:p>
+            <w:pPr>
+              <w:pStyle w:val="Code"/>
+              <w:rPr>
+                <w:lang w:val="en-US"/>
+              </w:rPr>
+            </w:pPr>
+            <w:r>
+              <w:rPr>
+                <w:lang w:val="en-US"/>
+              </w:rPr>
+              <w:t xml:space="preserve">30 </w:t>
+            </w:r>
+            <w:r>
+              <w:rPr>
+                <w:lang w:val="en-US"/>
+              </w:rPr>
+              <w:t>PRINT PEEK(53296)</w:t>
+            </w:r>
+            <w:r>
+              <w:rPr>
+                <w:lang w:val="en-US"/>
+              </w:rPr>
+              <w:br/>
+              <w:t>40 SLOW</w:t>
+            </w:r>
+          </w:p>
+          <w:p>
+            <w:pPr>
+              <w:pStyle w:val="Code"/>
+            </w:pPr>
+            <w:r>
+              <w:t xml:space="preserve">50 </w:t>
+            </w:r>
+            <w:r>
+              <w:t>PRINT PEEK(53296)</w:t>
+            </w:r>
+          </w:p>
+        </w:tc>
+        <w:tc>
+          <w:tcPr>
+            <w:tcW w:w="3282" w:type="dxa"/>
+          </w:tcPr>
+          <w:p>
+            <w:pPr>
+              <w:pStyle w:val="Kodfrklaring"/>
+              <w:rPr>
+                <w:lang w:val="sv-SE"/>
+              </w:rPr>
+            </w:pPr>
+            <w:r>
+              <w:rPr>
+                <w:lang w:val="sv-SE"/>
+              </w:rPr>
+              <w:t>Rad 10 ger 252 eftersom FAST i</w:t>
+            </w:r>
+            <w:r>
+              <w:rPr>
+                <w:lang w:val="sv-SE"/>
+              </w:rPr>
+              <w:t>nte är aktiverat.</w:t>
+            </w:r>
+          </w:p>
+          <w:p>
+            <w:pPr>
+              <w:pStyle w:val="Kodfrklaring"/>
+              <w:rPr>
+                <w:lang w:val="sv-SE"/>
+              </w:rPr>
+            </w:pPr>
+            <w:r>
+              <w:rPr>
+                <w:lang w:val="sv-SE"/>
+              </w:rPr>
+              <w:t>Rad 20 sätter programmet i FAST-läge.</w:t>
+            </w:r>
+          </w:p>
+          <w:p>
+            <w:pPr>
+              <w:pStyle w:val="Kodfrklaring"/>
+              <w:rPr>
+                <w:lang w:val="sv-SE"/>
+              </w:rPr>
+            </w:pPr>
+            <w:r>
+              <w:rPr>
+                <w:lang w:val="sv-SE"/>
+              </w:rPr>
+              <w:t>Rad 30 ger 253 eftersom programmet nu befinner sig i FAST-läge.</w:t>
+            </w:r>
+          </w:p>
+          <w:p>
+            <w:pPr>
+              <w:pStyle w:val="Kodfrklaring"/>
+              <w:rPr>
+                <w:lang w:val="sv-SE"/>
+              </w:rPr>
+            </w:pPr>
+            <w:r>
+              <w:rPr>
+                <w:lang w:val="sv-SE"/>
+              </w:rPr>
+              <w:t>Rad 40 tar programmet ur FAST-läge.</w:t>
+            </w:r>
+          </w:p>
+          <w:p>
+            <w:pPr>
+              <w:pStyle w:val="Kodfrklaring"/>
+              <w:rPr>
+                <w:lang w:val="sv-SE"/>
+              </w:rPr>
+            </w:pPr>
+            <w:r>
+              <w:rPr>
+                <w:lang w:val="sv-SE"/>
+              </w:rPr>
+              <w:t>Rad 50 ger 252 eftersom FAST inte längre är aktiverat.</w:t>
+            </w:r>
+          </w:p>
+        </w:tc>
+      </w:tr>
+    </w:tbl>
+    <w:p>
       <w:pPr>
         <w:pStyle w:val="Rubrik2"/>
       </w:pPr>
+      <w:r>
+        <w:br/>
+      </w:r>
       <w:r>
         <w:t>Övrigt</w:t>
       </w:r>
@@ -7679,15 +7679,7 @@
               <w:pStyle w:val="Code"/>
             </w:pPr>
             <w:r>
-              <w:t>10 X=</w:t>
-            </w:r>
-            <w:proofErr w:type="gramStart"/>
-            <w:r>
-              <w:t>VAL(</w:t>
-            </w:r>
-            <w:proofErr w:type="gramEnd"/>
-            <w:r>
-              <w:t>"20")</w:t>
+              <w:t>10 X=VAL("20")</w:t>
             </w:r>
           </w:p>
           <w:p>
@@ -7754,10 +7746,22 @@
         <w:t>VAL</w:t>
       </w:r>
       <w:r>
-        <w:t xml:space="preserve"> kan Commodore 128 även jobba med strängrepresentationer av det hexadecimala talsystemet. </w:t>
-      </w:r>
-      <w:r>
-        <w:t>De lite förlåtande formuleringarna som VAL tillåter</w:t>
+        <w:t xml:space="preserve"> kan Commodore 128 även jobba med strängrepresentationer av det hexadecimala talsystemet</w:t>
+      </w:r>
+      <w:r>
+        <w:t xml:space="preserve">. </w:t>
+      </w:r>
+      <w:r>
+        <w:t xml:space="preserve">De lite förlåtande formuleringarna som </w:t>
+      </w:r>
+      <w:r>
+        <w:rPr>
+          <w:rStyle w:val="CodeChar"/>
+        </w:rPr>
+        <w:t>VAL</w:t>
+      </w:r>
+      <w:r>
+        <w:t xml:space="preserve"> tillåter</w:t>
       </w:r>
       <w:r>
         <w:rPr>
@@ -8011,14 +8015,12 @@
       <w:r>
         <w:t xml:space="preserve"> till </w:t>
       </w:r>
-      <w:proofErr w:type="gramStart"/>
       <w:r>
         <w:rPr>
           <w:rStyle w:val="CodeChar"/>
         </w:rPr>
         <w:t>65535</w:t>
       </w:r>
-      <w:proofErr w:type="gramEnd"/>
       <w:r>
         <w:t>) och längd (angivet i sextiondels sekunder). Använd endast dessa tre argument, spelas en rak ton med i en fyrkantsvåg med en neutral inställning på pulsbredden. Följande spelar tonen A under en sekund:</w:t>
       </w:r>
@@ -8106,14 +8108,12 @@
       <w:r>
         <w:t xml:space="preserve"> till </w:t>
       </w:r>
-      <w:proofErr w:type="gramStart"/>
       <w:r>
         <w:rPr>
           <w:rStyle w:val="CodeChar"/>
         </w:rPr>
         <w:t>65535</w:t>
       </w:r>
-      <w:proofErr w:type="gramEnd"/>
       <w:r>
         <w:t>)</w:t>
       </w:r>
@@ -8201,14 +8201,12 @@
       <w:r>
         <w:t xml:space="preserve"> till </w:t>
       </w:r>
-      <w:proofErr w:type="gramStart"/>
       <w:r>
         <w:rPr>
           <w:rStyle w:val="CodeChar"/>
         </w:rPr>
         <w:t>65535</w:t>
       </w:r>
-      <w:proofErr w:type="gramEnd"/>
       <w:r>
         <w:t>)</w:t>
       </w:r>
@@ -8233,14 +8231,12 @@
       <w:r>
         <w:t xml:space="preserve"> till </w:t>
       </w:r>
-      <w:proofErr w:type="gramStart"/>
       <w:r>
         <w:rPr>
           <w:rStyle w:val="CodeChar"/>
         </w:rPr>
         <w:t>65535</w:t>
       </w:r>
-      <w:proofErr w:type="gramEnd"/>
       <w:r>
         <w:t>)</w:t>
       </w:r>
@@ -8476,13 +8472,8 @@
         <w:pStyle w:val="Code"/>
       </w:pPr>
       <w:r>
-        <w:t>SOUND 1,</w:t>
-      </w:r>
-      <w:proofErr w:type="gramStart"/>
-      <w:r>
-        <w:t>3800,60,,,,</w:t>
-      </w:r>
-      <w:proofErr w:type="gramEnd"/>
+        <w:t>SOUND 1,3800,60,,,,</w:t>
+      </w:r>
       <w:r>
         <w:t>2</w:t>
       </w:r>
@@ -8739,34 +8730,16 @@
           <w:i/>
           <w:iCs/>
         </w:rPr>
-        <w:t xml:space="preserve">, </w:t>
-      </w:r>
-      <w:proofErr w:type="spellStart"/>
-      <w:r>
-        <w:rPr>
+        <w:t xml:space="preserve">, tonjöjd är </w:t>
+      </w:r>
+      <w:r>
+        <w:rPr>
+          <w:rStyle w:val="CodeChar"/>
           <w:i/>
           <w:iCs/>
         </w:rPr>
-        <w:t>tonjöjd</w:t>
-      </w:r>
-      <w:proofErr w:type="spellEnd"/>
-      <w:r>
-        <w:rPr>
-          <w:i/>
-          <w:iCs/>
-        </w:rPr>
-        <w:t xml:space="preserve"> är </w:t>
-      </w:r>
-      <w:proofErr w:type="gramStart"/>
-      <w:r>
-        <w:rPr>
-          <w:rStyle w:val="CodeChar"/>
-          <w:i/>
-          <w:iCs/>
-        </w:rPr>
         <w:t>12000</w:t>
       </w:r>
-      <w:proofErr w:type="gramEnd"/>
       <w:r>
         <w:rPr>
           <w:i/>
@@ -8987,21 +8960,7 @@
               <w:rPr>
                 <w:lang w:val="en-US"/>
               </w:rPr>
-              <w:t>20 SOUND 1,</w:t>
-            </w:r>
-            <w:proofErr w:type="gramStart"/>
-            <w:r>
-              <w:rPr>
-                <w:lang w:val="en-US"/>
-              </w:rPr>
-              <w:t>3800,120,,,,</w:t>
-            </w:r>
-            <w:proofErr w:type="gramEnd"/>
-            <w:r>
-              <w:rPr>
-                <w:lang w:val="en-US"/>
-              </w:rPr>
-              <w:t>A</w:t>
+              <w:t>20 SOUND 1,3800,120,,,,A</w:t>
             </w:r>
           </w:p>
           <w:p>
@@ -9210,15 +9169,7 @@
         <w:pStyle w:val="Code"/>
       </w:pPr>
       <w:r>
-        <w:t>SOUND 1,</w:t>
-      </w:r>
-      <w:proofErr w:type="gramStart"/>
-      <w:r>
-        <w:t>3800,60,,,,</w:t>
-      </w:r>
-      <w:proofErr w:type="gramEnd"/>
-      <w:r>
-        <w:t>2,2048</w:t>
+        <w:t>SOUND 1,3800,60,,,,2,2048</w:t>
       </w:r>
     </w:p>
     <w:p>
@@ -9351,15 +9302,7 @@
         <w:pStyle w:val="Code"/>
       </w:pPr>
       <w:r>
-        <w:t>SOUND 1,</w:t>
-      </w:r>
-      <w:proofErr w:type="gramStart"/>
-      <w:r>
-        <w:t>3800,60,,,,</w:t>
-      </w:r>
-      <w:proofErr w:type="gramEnd"/>
-      <w:r>
-        <w:t>2,1024</w:t>
+        <w:t>SOUND 1,3800,60,,,,2,1024</w:t>
       </w:r>
     </w:p>
     <w:p>
@@ -9390,15 +9333,7 @@
         <w:pStyle w:val="Code"/>
       </w:pPr>
       <w:r>
-        <w:t>SOUND 1,</w:t>
-      </w:r>
-      <w:proofErr w:type="gramStart"/>
-      <w:r>
-        <w:t>3800,60,,,,</w:t>
-      </w:r>
-      <w:proofErr w:type="gramEnd"/>
-      <w:r>
-        <w:t>2,</w:t>
+        <w:t>SOUND 1,3800,60,,,,2,</w:t>
       </w:r>
       <w:r>
         <w:t>3072</w:t>
@@ -9616,17 +9551,8 @@
           <w:i/>
           <w:iCs/>
         </w:rPr>
-        <w:t xml:space="preserve">illegal </w:t>
-      </w:r>
-      <w:proofErr w:type="spellStart"/>
-      <w:r>
-        <w:rPr>
-          <w:i/>
-          <w:iCs/>
-        </w:rPr>
-        <w:t>quantity</w:t>
-      </w:r>
-      <w:proofErr w:type="spellEnd"/>
+        <w:t>illegal quantity</w:t>
+      </w:r>
       <w:r>
         <w:t>.</w:t>
       </w:r>
@@ -9718,16 +9644,8 @@
               <w:rPr>
                 <w:lang w:val="en-US"/>
               </w:rPr>
-              <w:t xml:space="preserve">50 FOR P=0 TO </w:t>
-            </w:r>
-            <w:proofErr w:type="gramStart"/>
-            <w:r>
-              <w:rPr>
-                <w:lang w:val="en-US"/>
-              </w:rPr>
-              <w:t>10:NEXT</w:t>
-            </w:r>
-            <w:proofErr w:type="gramEnd"/>
+              <w:t>50 FOR P=0 TO 10:NEXT</w:t>
+            </w:r>
             <w:r>
               <w:rPr>
                 <w:lang w:val="en-US"/>
@@ -9812,54 +9730,26 @@
               <w:rPr>
                 <w:lang w:val="sv-SE"/>
               </w:rPr>
-              <w:t xml:space="preserve">Rad 20 säger att </w:t>
-            </w:r>
-            <w:proofErr w:type="spellStart"/>
+              <w:t>Rad 20 säger att volymoscillering s</w:t>
+            </w:r>
             <w:r>
               <w:rPr>
                 <w:lang w:val="sv-SE"/>
               </w:rPr>
-              <w:t>volymoscillering</w:t>
-            </w:r>
-            <w:proofErr w:type="spellEnd"/>
+              <w:t>ka ske 9 gånger (0 till 8).</w:t>
+            </w:r>
             <w:r>
               <w:rPr>
                 <w:lang w:val="sv-SE"/>
               </w:rPr>
-              <w:t xml:space="preserve"> s</w:t>
+              <w:br/>
             </w:r>
             <w:r>
               <w:rPr>
                 <w:lang w:val="sv-SE"/>
               </w:rPr>
-              <w:t>ka ske 9 gånger (0 till 8).</w:t>
-            </w:r>
-            <w:r>
-              <w:rPr>
-                <w:lang w:val="sv-SE"/>
-              </w:rPr>
               <w:br/>
-            </w:r>
-            <w:r>
-              <w:rPr>
-                <w:lang w:val="sv-SE"/>
-              </w:rPr>
-              <w:br/>
-              <w:t xml:space="preserve">Rad </w:t>
-            </w:r>
-            <w:proofErr w:type="gramStart"/>
-            <w:r>
-              <w:rPr>
-                <w:lang w:val="sv-SE"/>
-              </w:rPr>
-              <w:t>30-60</w:t>
-            </w:r>
-            <w:proofErr w:type="gramEnd"/>
-            <w:r>
-              <w:rPr>
-                <w:lang w:val="sv-SE"/>
-              </w:rPr>
-              <w:t xml:space="preserve"> sänker volymen med en kort paus (rad 50).</w:t>
+              <w:t>Rad 30-60 sänker volymen med en kort paus (rad 50).</w:t>
             </w:r>
             <w:r>
               <w:rPr>
@@ -9952,15 +9842,7 @@
       </w:r>
       <w:r>
         <w:br/>
-        <w:t>20 SOUND 1,</w:t>
-      </w:r>
-      <w:proofErr w:type="gramStart"/>
-      <w:r>
-        <w:t>8900,120,,,,</w:t>
-      </w:r>
-      <w:proofErr w:type="gramEnd"/>
-      <w:r>
-        <w:t>1</w:t>
+        <w:t>20 SOUND 1,8900,120,,,,1</w:t>
       </w:r>
       <w:r>
         <w:br/>
@@ -9990,15 +9872,7 @@
       </w:r>
       <w:r>
         <w:br/>
-        <w:t>20 SOUND 1,</w:t>
-      </w:r>
-      <w:proofErr w:type="gramStart"/>
-      <w:r>
-        <w:t>8900,120,,,,</w:t>
-      </w:r>
-      <w:proofErr w:type="gramEnd"/>
-      <w:r>
-        <w:t>1</w:t>
+        <w:t>20 SOUND 1,8900,120,,,,1</w:t>
       </w:r>
       <w:r>
         <w:br/>
@@ -10346,13 +10220,8 @@
         <w:footnoteReference w:id="9"/>
       </w:r>
       <w:r>
-        <w:t xml:space="preserve"> i det läget. När jag kör mer avancerade program, som t.ex. </w:t>
-      </w:r>
-      <w:proofErr w:type="spellStart"/>
-      <w:r>
-        <w:t>SwiftCalc</w:t>
-      </w:r>
-      <w:proofErr w:type="spellEnd"/>
+        <w:t xml:space="preserve"> i det läget. När jag kör mer avancerade program, som t.ex. SwiftCalc</w:t>
+      </w:r>
       <w:r>
         <w:fldChar w:fldCharType="begin"/>
       </w:r>
@@ -11237,7 +11106,6 @@
       <w:r>
         <w:t xml:space="preserve">Om du skulle råka göra detta anrop utan att ha en andra skärm inkopplad, skriv anropet igen (i blindo) och tryck </w:t>
       </w:r>
-      <w:proofErr w:type="spellStart"/>
       <w:r>
         <w:rPr>
           <w:b/>
@@ -11245,7 +11113,6 @@
         </w:rPr>
         <w:t>Enter</w:t>
       </w:r>
-      <w:proofErr w:type="spellEnd"/>
       <w:r>
         <w:t>, så återgår din enda skärm till att vara aktiv.</w:t>
       </w:r>
@@ -11441,23 +11308,7 @@
           <w:i/>
           <w:iCs/>
         </w:rPr>
-        <w:t xml:space="preserve">string </w:t>
-      </w:r>
-      <w:proofErr w:type="spellStart"/>
-      <w:r>
-        <w:rPr>
-          <w:i/>
-          <w:iCs/>
-        </w:rPr>
-        <w:t>too</w:t>
-      </w:r>
-      <w:proofErr w:type="spellEnd"/>
-      <w:r>
-        <w:rPr>
-          <w:i/>
-          <w:iCs/>
-        </w:rPr>
-        <w:t xml:space="preserve"> long</w:t>
+        <w:t>string too long</w:t>
       </w:r>
       <w:r>
         <w:fldChar w:fldCharType="begin"/>
@@ -11688,21 +11539,13 @@
         <w:pStyle w:val="Code"/>
       </w:pPr>
       <w:r>
-        <w:t>HEADER "NY DISKETT</w:t>
-      </w:r>
-      <w:proofErr w:type="gramStart"/>
-      <w:r>
-        <w:t>"</w:t>
+        <w:t>HEADER "NY DISKETT"</w:t>
       </w:r>
       <w:r>
         <w:t>,</w:t>
       </w:r>
       <w:r>
-        <w:t>IYT</w:t>
-      </w:r>
-      <w:proofErr w:type="gramEnd"/>
-      <w:r>
-        <w:t>,D0,U8</w:t>
+        <w:t>IYT,D0,U8</w:t>
       </w:r>
     </w:p>
     <w:p>
@@ -11785,7 +11628,7 @@
           <v:shape id="_x0000_i1026" type="#_x0000_t75" style="width:220.55pt;height:145.95pt" o:ole="">
             <v:imagedata r:id="rId15" o:title=""/>
           </v:shape>
-          <o:OLEObject Type="Embed" ProgID="Unknown" ShapeID="_x0000_i1026" DrawAspect="Content" ObjectID="_1765466287" r:id="rId16"/>
+          <o:OLEObject Type="Embed" ProgID="Unknown" ShapeID="_x0000_i1026" DrawAspect="Content" ObjectID="_1765725987" r:id="rId16"/>
         </w:object>
       </w:r>
     </w:p>
@@ -11936,15 +11779,7 @@
         <w:pStyle w:val="Code"/>
       </w:pPr>
       <w:r>
-        <w:t>DIRECTORY D</w:t>
-      </w:r>
-      <w:proofErr w:type="gramStart"/>
-      <w:r>
-        <w:t>1,U</w:t>
-      </w:r>
-      <w:proofErr w:type="gramEnd"/>
-      <w:r>
-        <w:t>9</w:t>
+        <w:t>DIRECTORY D1,U9</w:t>
       </w:r>
     </w:p>
     <w:p>
@@ -12228,6 +12063,73 @@
         <w:t>.</w:t>
       </w:r>
     </w:p>
+    <w:p>
+      <w:r>
+        <w:t>Om du från direktläget vill växla till 64-läget</w:t>
+      </w:r>
+      <w:r>
+        <w:t>,</w:t>
+      </w:r>
+      <w:r>
+        <w:t xml:space="preserve"> utan </w:t>
+      </w:r>
+      <w:r>
+        <w:t>att få frågan om du är säker, kan du skriva:</w:t>
+      </w:r>
+    </w:p>
+    <w:p>
+      <w:pPr>
+        <w:pStyle w:val="Code"/>
+      </w:pPr>
+      <w:r>
+        <w:t>SYS</w:t>
+      </w:r>
+      <w:r>
+        <w:t xml:space="preserve"> </w:t>
+      </w:r>
+      <w:r>
+        <w:t>65357</w:t>
+      </w:r>
+    </w:p>
+    <w:p>
+      <w:r>
+        <w:t>Eller:</w:t>
+      </w:r>
+    </w:p>
+    <w:p>
+      <w:pPr>
+        <w:pStyle w:val="Code"/>
+      </w:pPr>
+      <w:r>
+        <w:t>SYS</w:t>
+      </w:r>
+      <w:r>
+        <w:t xml:space="preserve"> </w:t>
+      </w:r>
+      <w:r>
+        <w:t>57931</w:t>
+      </w:r>
+    </w:p>
+    <w:p>
+      <w:r>
+        <w:t xml:space="preserve">Men som sagt, i runtime-läge så gör </w:t>
+      </w:r>
+      <w:r>
+        <w:rPr>
+          <w:rStyle w:val="CodeChar"/>
+        </w:rPr>
+        <w:t>GO64</w:t>
+      </w:r>
+      <w:r>
+        <w:t xml:space="preserve"> jobbet precis lika bra.</w:t>
+      </w:r>
+    </w:p>
+    <w:p>
+      <w:r>
+        <w:t xml:space="preserve">Att växla till C64-läge innebär </w:t>
+      </w:r>
+    </w:p>
+    <w:p/>
     <w:p/>
     <w:p/>
     <w:p>
@@ -12383,29 +12285,13 @@
           <w:lang w:val="en-US"/>
         </w:rPr>
         <w:lastRenderedPageBreak/>
-        <w:t xml:space="preserve">Appendix A: </w:t>
-      </w:r>
-      <w:proofErr w:type="spellStart"/>
-      <w:r>
-        <w:rPr>
-          <w:lang w:val="en-US"/>
-        </w:rPr>
-        <w:t>Felsökning</w:t>
+        <w:t>Appendix A: Felsökning</w:t>
       </w:r>
       <w:bookmarkEnd w:id="29"/>
-      <w:proofErr w:type="spellEnd"/>
-    </w:p>
-    <w:p>
-      <w:r>
-        <w:t>Commodore 128 innehåller en del avancerade funktioner som underlättar felsökningen av ett program (</w:t>
-      </w:r>
-      <w:proofErr w:type="spellStart"/>
-      <w:r>
-        <w:t>debugging</w:t>
-      </w:r>
-      <w:proofErr w:type="spellEnd"/>
-      <w:r>
-        <w:t xml:space="preserve">). Bland dessa hittar vi </w:t>
+    </w:p>
+    <w:p>
+      <w:r>
+        <w:t xml:space="preserve">Commodore 128 innehåller en del avancerade funktioner som underlättar felsökningen av ett program (debugging). Bland dessa hittar vi </w:t>
       </w:r>
       <w:r>
         <w:rPr>
@@ -12569,14 +12455,12 @@
       <w:r>
         <w:t xml:space="preserve"> innan något fel har inträffat, får du svaret </w:t>
       </w:r>
-      <w:proofErr w:type="gramStart"/>
       <w:r>
         <w:rPr>
           <w:rStyle w:val="CodeChar"/>
         </w:rPr>
         <w:t>65535</w:t>
       </w:r>
-      <w:proofErr w:type="gramEnd"/>
       <w:r>
         <w:t xml:space="preserve">. Du vet att inget fel har uppstått, eftersom ett giltigt radnummer </w:t>
       </w:r>
@@ -12592,14 +12476,12 @@
       <w:r>
         <w:t xml:space="preserve"> och </w:t>
       </w:r>
-      <w:proofErr w:type="gramStart"/>
       <w:r>
         <w:rPr>
           <w:rStyle w:val="CodeChar"/>
         </w:rPr>
         <w:t>63999</w:t>
       </w:r>
-      <w:proofErr w:type="gramEnd"/>
       <w:r>
         <w:t>. Fel som inträffar i direktläge</w:t>
       </w:r>
@@ -12615,14 +12497,12 @@
       <w:r>
         <w:t xml:space="preserve">. Om rättar ett fel i ett program så att inget fel uppstår, och därefter kör programmet så återställs värdet av EL till </w:t>
       </w:r>
-      <w:proofErr w:type="gramStart"/>
       <w:r>
         <w:rPr>
           <w:rStyle w:val="CodeChar"/>
         </w:rPr>
         <w:t>65535</w:t>
       </w:r>
-      <w:proofErr w:type="gramEnd"/>
       <w:r>
         <w:t>.</w:t>
       </w:r>
@@ -14415,21 +14295,7 @@
               <w:rPr>
                 <w:lang w:val="sv-SE"/>
               </w:rPr>
-              <w:t xml:space="preserve">s, om körningen resulterar i att någon rad skulle få ett radnummer högre än </w:t>
-            </w:r>
-            <w:proofErr w:type="gramStart"/>
-            <w:r>
-              <w:rPr>
-                <w:lang w:val="sv-SE"/>
-              </w:rPr>
-              <w:t>63999</w:t>
-            </w:r>
-            <w:proofErr w:type="gramEnd"/>
-            <w:r>
-              <w:rPr>
-                <w:lang w:val="sv-SE"/>
-              </w:rPr>
-              <w:t>.</w:t>
+              <w:t>s, om körningen resulterar i att någon rad skulle få ett radnummer högre än 63999.</w:t>
             </w:r>
           </w:p>
         </w:tc>
@@ -14920,19 +14786,11 @@
       <w:r>
         <w:t xml:space="preserve"> är en samling av variabler som identifieras av ett index. I BASIC har arrayen själv ett namn som följer reglerna för variabelnamn, där varje element identifieras av ett 0-baserat index som anges inom parentes, till exempel </w:t>
       </w:r>
-      <w:proofErr w:type="gramStart"/>
-      <w:r>
-        <w:rPr>
-          <w:rStyle w:val="CodeChar"/>
-        </w:rPr>
-        <w:t>A(</w:t>
-      </w:r>
-      <w:proofErr w:type="gramEnd"/>
-      <w:r>
-        <w:rPr>
-          <w:rStyle w:val="CodeChar"/>
-        </w:rPr>
-        <w:t>31)</w:t>
+      <w:r>
+        <w:rPr>
+          <w:rStyle w:val="CodeChar"/>
+        </w:rPr>
+        <w:t>A(31)</w:t>
       </w:r>
       <w:r>
         <w:t xml:space="preserve">. Ordet </w:t>
@@ -15040,7 +14898,6 @@
       <w:r>
         <w:t xml:space="preserve"> är ett tal mellan 0 och 1. Åtta bitar utgör en byte. Det binära talsystemet utgörs av bitar, från engelskans "</w:t>
       </w:r>
-      <w:proofErr w:type="spellStart"/>
       <w:r>
         <w:rPr>
           <w:u w:val="single"/>
@@ -15048,15 +14905,7 @@
         <w:t>bi</w:t>
       </w:r>
       <w:r>
-        <w:t>nary</w:t>
-      </w:r>
-      <w:proofErr w:type="spellEnd"/>
-      <w:r>
-        <w:t xml:space="preserve"> </w:t>
-      </w:r>
-      <w:proofErr w:type="spellStart"/>
-      <w:r>
-        <w:t>digi</w:t>
+        <w:t>nary digi</w:t>
       </w:r>
       <w:r>
         <w:rPr>
@@ -15064,7 +14913,6 @@
         </w:rPr>
         <w:t>ts</w:t>
       </w:r>
-      <w:proofErr w:type="spellEnd"/>
       <w:r>
         <w:t>".</w:t>
       </w:r>
@@ -15151,15 +14999,7 @@
         <w:t>00000110</w:t>
       </w:r>
       <w:r>
-        <w:t xml:space="preserve">. De binära </w:t>
-      </w:r>
-      <w:proofErr w:type="spellStart"/>
-      <w:r>
-        <w:t>bitvisa</w:t>
-      </w:r>
-      <w:proofErr w:type="spellEnd"/>
-      <w:r>
-        <w:t xml:space="preserve"> operatorerna är </w:t>
+        <w:t xml:space="preserve">. De binära bitvisa operatorerna är </w:t>
       </w:r>
       <w:r>
         <w:rPr>
@@ -15177,15 +15017,7 @@
         <w:t>OR</w:t>
       </w:r>
       <w:r>
-        <w:t xml:space="preserve">, den </w:t>
-      </w:r>
-      <w:proofErr w:type="spellStart"/>
-      <w:r>
-        <w:t>unära</w:t>
-      </w:r>
-      <w:proofErr w:type="spellEnd"/>
-      <w:r>
-        <w:t xml:space="preserve"> är </w:t>
+        <w:t xml:space="preserve">, den unära är </w:t>
       </w:r>
       <w:r>
         <w:rPr>
@@ -15232,23 +15064,13 @@
       <w:pPr>
         <w:pStyle w:val="Rubrik2"/>
       </w:pPr>
-      <w:proofErr w:type="spellStart"/>
       <w:r>
         <w:t>Blitter</w:t>
       </w:r>
-      <w:proofErr w:type="spellEnd"/>
-    </w:p>
-    <w:p>
-      <w:r>
-        <w:t xml:space="preserve">Ett chip som hanterar </w:t>
-      </w:r>
-      <w:proofErr w:type="spellStart"/>
-      <w:r>
-        <w:t>blitter</w:t>
-      </w:r>
-      <w:proofErr w:type="spellEnd"/>
-      <w:r>
-        <w:t xml:space="preserve"> ansvarar för snabb manipulering av data i RAM, vilket möjliggör rörlig datorgrafik.</w:t>
+    </w:p>
+    <w:p>
+      <w:r>
+        <w:t>Ett chip som hanterar blitter ansvarar för snabb manipulering av data i RAM, vilket möjliggör rörlig datorgrafik.</w:t>
       </w:r>
     </w:p>
     <w:p>
@@ -15294,14 +15116,12 @@
       <w:r>
         <w:t xml:space="preserve">Ramen runt den yta som VIC-20 och Commodore 64 kan visa text och högupplöst grafik på benämns som </w:t>
       </w:r>
-      <w:proofErr w:type="spellStart"/>
       <w:r>
         <w:rPr>
           <w:i/>
         </w:rPr>
         <w:t>border</w:t>
       </w:r>
-      <w:proofErr w:type="spellEnd"/>
       <w:r>
         <w:fldChar w:fldCharType="begin"/>
       </w:r>
@@ -15485,17 +15305,8 @@
         <w:t>1</w:t>
       </w:r>
       <w:r>
-        <w:t>. Dessa kallas bitar och är alltid grupperade om 8. Åtta bitar utgör en byte, och antalet tal som kan beskrivas med åtta bitar (en byte) är 256 (</w:t>
-      </w:r>
-      <w:proofErr w:type="gramStart"/>
-      <w:r>
-        <w:t>0-255</w:t>
-      </w:r>
-      <w:proofErr w:type="gramEnd"/>
-      <w:r>
-        <w:t xml:space="preserve">). De individuella bitarna saknar minnesadress, men varje byte (åtta bitar) har var sin minnesadress. Så snart man vill läsa något annat än individuella tal mellan 0 och 255 (åtta bitar) måste man veta hur olika bytes ska kombineras. En datatyp är en konfiguration av kombinationer av bytes. till exempel består talet </w:t>
-      </w:r>
-      <w:proofErr w:type="gramStart"/>
+        <w:t xml:space="preserve">. Dessa kallas bitar och är alltid grupperade om 8. Åtta bitar utgör en byte, och antalet tal som kan beskrivas med åtta bitar (en byte) är 256 (0-255). De individuella bitarna saknar minnesadress, men varje byte (åtta bitar) har var sin minnesadress. Så snart man vill läsa något annat än individuella tal mellan 0 och 255 (åtta bitar) måste man veta hur olika bytes ska kombineras. En datatyp är en konfiguration av kombinationer av bytes. till exempel består talet </w:t>
+      </w:r>
       <w:r>
         <w:rPr>
           <w:rStyle w:val="CodeChar"/>
@@ -15508,7 +15319,6 @@
         </w:rPr>
         <w:t>961</w:t>
       </w:r>
-      <w:proofErr w:type="gramEnd"/>
       <w:r>
         <w:t xml:space="preserve"> av en kombination av två bytes, nämligen </w:t>
       </w:r>
@@ -15742,11 +15552,9 @@
       <w:pPr>
         <w:pStyle w:val="Rubrik2"/>
       </w:pPr>
-      <w:proofErr w:type="spellStart"/>
       <w:r>
         <w:t>Envelope</w:t>
       </w:r>
-      <w:proofErr w:type="spellEnd"/>
     </w:p>
     <w:p>
       <w:r>
@@ -15868,31 +15676,7 @@
         <w:fldChar w:fldCharType="end"/>
       </w:r>
       <w:r>
-        <w:t xml:space="preserve"> som anger vad som kan visas på skärmen. I </w:t>
-      </w:r>
-      <w:proofErr w:type="spellStart"/>
-      <w:r>
-        <w:t>textläget</w:t>
-      </w:r>
-      <w:proofErr w:type="spellEnd"/>
-      <w:r>
-        <w:t xml:space="preserve"> (som används vid uppstart) kan VIC-20 visa text i 22 rader med 23 kolumner eller 25 rader och 40 kolumner för Commodore 64. I </w:t>
-      </w:r>
-      <w:proofErr w:type="spellStart"/>
-      <w:r>
-        <w:t>bitmapsläge</w:t>
-      </w:r>
-      <w:proofErr w:type="spellEnd"/>
-      <w:r>
-        <w:t xml:space="preserve"> hanterar man i stället individuella pixlar i två olika upplösningar, där flerfärgsläget har hälften så många individuella pixlar på skärmen som är möjligt i </w:t>
-      </w:r>
-      <w:proofErr w:type="spellStart"/>
-      <w:r>
-        <w:t>enfärgsläget</w:t>
-      </w:r>
-      <w:proofErr w:type="spellEnd"/>
-      <w:r>
-        <w:t xml:space="preserve"> (eller det högupplösta läget).</w:t>
+        <w:t xml:space="preserve"> som anger vad som kan visas på skärmen. I textläget (som används vid uppstart) kan VIC-20 visa text i 22 rader med 23 kolumner eller 25 rader och 40 kolumner för Commodore 64. I bitmapsläge hanterar man i stället individuella pixlar i två olika upplösningar, där flerfärgsläget har hälften så många individuella pixlar på skärmen som är möjligt i enfärgsläget (eller det högupplösta läget).</w:t>
       </w:r>
     </w:p>
     <w:p>
@@ -15904,15 +15688,7 @@
         </w:numPr>
       </w:pPr>
       <w:r>
-        <w:t xml:space="preserve">Commodore 64, </w:t>
-      </w:r>
-      <w:proofErr w:type="spellStart"/>
-      <w:r>
-        <w:t>enfärgsläget</w:t>
-      </w:r>
-      <w:proofErr w:type="spellEnd"/>
-      <w:r>
-        <w:t>: 320</w:t>
+        <w:t>Commodore 64, enfärgsläget: 320</w:t>
       </w:r>
       <w:r>
         <w:t>×</w:t>
@@ -15948,15 +15724,7 @@
         </w:numPr>
       </w:pPr>
       <w:r>
-        <w:t xml:space="preserve">VIC-20, </w:t>
-      </w:r>
-      <w:proofErr w:type="spellStart"/>
-      <w:r>
-        <w:t>enfärgsläget</w:t>
-      </w:r>
-      <w:proofErr w:type="spellEnd"/>
-      <w:r>
-        <w:t>: 176</w:t>
+        <w:t>VIC-20, enfärgsläget: 176</w:t>
       </w:r>
       <w:r>
         <w:t>×</w:t>
@@ -15988,13 +15756,8 @@
         <w:pStyle w:val="Rubrik2"/>
       </w:pPr>
       <w:r>
-        <w:t xml:space="preserve">Hard </w:t>
-      </w:r>
-      <w:proofErr w:type="spellStart"/>
-      <w:r>
-        <w:t>reset</w:t>
-      </w:r>
-      <w:proofErr w:type="spellEnd"/>
+        <w:t>Hard reset</w:t>
+      </w:r>
     </w:p>
     <w:p>
       <w:r>
@@ -16004,16 +15767,48 @@
         <w:rPr>
           <w:i/>
         </w:rPr>
-        <w:t xml:space="preserve">hard </w:t>
-      </w:r>
-      <w:proofErr w:type="spellStart"/>
+        <w:t>hard reset</w:t>
+      </w:r>
+      <w:r>
+        <w:fldChar w:fldCharType="begin"/>
+      </w:r>
+      <w:r>
+        <w:instrText xml:space="preserve"> XE "</w:instrText>
+      </w:r>
+      <w:r>
+        <w:instrText>hard reset</w:instrText>
+      </w:r>
+      <w:r>
+        <w:instrText xml:space="preserve">" </w:instrText>
+      </w:r>
+      <w:r>
+        <w:fldChar w:fldCharType="end"/>
+      </w:r>
+      <w:r>
+        <w:t xml:space="preserve"> innebär att datorn återställs och att hela datorns minne (BASIC-program och övrig data) raderas. Jämför med </w:t>
+      </w:r>
       <w:r>
         <w:rPr>
           <w:i/>
         </w:rPr>
-        <w:t>reset</w:t>
-      </w:r>
-      <w:proofErr w:type="spellEnd"/>
+        <w:t>soft reset</w:t>
+      </w:r>
+      <w:r>
+        <w:t>.</w:t>
+      </w:r>
+    </w:p>
+    <w:p>
+      <w:pPr>
+        <w:pStyle w:val="Rubrik2"/>
+      </w:pPr>
+      <w:r>
+        <w:t>Hexadecimala talsystemet</w:t>
+      </w:r>
+    </w:p>
+    <w:p>
+      <w:r>
+        <w:t>Det hexadecimala talsystemet</w:t>
+      </w:r>
       <w:r>
         <w:fldChar w:fldCharType="begin"/>
       </w:r>
@@ -16021,7 +15816,7 @@
         <w:instrText xml:space="preserve"> XE "</w:instrText>
       </w:r>
       <w:r>
-        <w:instrText>hard reset</w:instrText>
+        <w:instrText>hexadecimala talsystemet</w:instrText>
       </w:r>
       <w:r>
         <w:instrText xml:space="preserve">" </w:instrText>
@@ -16030,124 +15825,48 @@
         <w:fldChar w:fldCharType="end"/>
       </w:r>
       <w:r>
-        <w:t xml:space="preserve"> innebär att datorn återställs och att hela datorns minne (BASIC-program och </w:t>
-      </w:r>
-      <w:proofErr w:type="gramStart"/>
-      <w:r>
-        <w:t>övrig data</w:t>
-      </w:r>
-      <w:proofErr w:type="gramEnd"/>
-      <w:r>
-        <w:t xml:space="preserve">) raderas. Jämför med </w:t>
-      </w:r>
+        <w:t xml:space="preserve"> använder hela sexton olika tecken för att beskriva ett tal, till skillnad från det decimala talsystemet som använder tio eller det binära talsystemet som använder två. Det innebär att de tjugo första talen (noll till nitton) skrivs 0, 1, 2, 3, 4, 5, 6, 7, 8, 9, A, B, C, D, E, F, 10, 11, 12 och 13.</w:t>
+      </w:r>
+    </w:p>
+    <w:p>
+      <w:pPr>
+        <w:pStyle w:val="Rubrik2"/>
+      </w:pPr>
+      <w:r>
+        <w:t>Interrupten</w:t>
+      </w:r>
+    </w:p>
+    <w:p>
       <w:r>
         <w:rPr>
           <w:i/>
         </w:rPr>
-        <w:t xml:space="preserve">soft </w:t>
-      </w:r>
-      <w:proofErr w:type="spellStart"/>
+        <w:t>Interrupten</w:t>
+      </w:r>
+      <w:r>
+        <w:fldChar w:fldCharType="begin"/>
+      </w:r>
+      <w:r>
+        <w:instrText xml:space="preserve"> XE "</w:instrText>
+      </w:r>
+      <w:r>
+        <w:instrText>interrupten</w:instrText>
+      </w:r>
+      <w:r>
+        <w:instrText xml:space="preserve">" </w:instrText>
+      </w:r>
+      <w:r>
+        <w:fldChar w:fldCharType="end"/>
+      </w:r>
+      <w:r>
+        <w:t xml:space="preserve"> är en funktion för multitasking som finns inbyggd i VIC-20 och Commodore 64. Huvudprocessorn kan, med jämna mellanrum, släppa in andra uppgifter, vilket liknar det som idag kallas </w:t>
+      </w:r>
       <w:r>
         <w:rPr>
           <w:i/>
         </w:rPr>
-        <w:t>reset</w:t>
-      </w:r>
-      <w:proofErr w:type="spellEnd"/>
-      <w:r>
-        <w:t>.</w:t>
-      </w:r>
-    </w:p>
-    <w:p>
-      <w:pPr>
-        <w:pStyle w:val="Rubrik2"/>
-      </w:pPr>
-      <w:r>
-        <w:t>Hexadecimala talsystemet</w:t>
-      </w:r>
-    </w:p>
-    <w:p>
-      <w:r>
-        <w:t>Det hexadecimala talsystemet</w:t>
-      </w:r>
-      <w:r>
-        <w:fldChar w:fldCharType="begin"/>
-      </w:r>
-      <w:r>
-        <w:instrText xml:space="preserve"> XE "</w:instrText>
-      </w:r>
-      <w:r>
-        <w:instrText>hexadecimala talsystemet</w:instrText>
-      </w:r>
-      <w:r>
-        <w:instrText xml:space="preserve">" </w:instrText>
-      </w:r>
-      <w:r>
-        <w:fldChar w:fldCharType="end"/>
-      </w:r>
-      <w:r>
-        <w:t xml:space="preserve"> använder hela sexton olika tecken för att beskriva ett tal, till skillnad från det decimala talsystemet som använder tio eller det binära talsystemet som använder två. Det innebär att de tjugo första talen (noll till nitton) skrivs 0, 1, 2, 3, 4, 5, 6, 7, 8, 9, A, B, C, D, E, F, 10, 11, 12 och 13.</w:t>
-      </w:r>
-    </w:p>
-    <w:p>
-      <w:pPr>
-        <w:pStyle w:val="Rubrik2"/>
-      </w:pPr>
-      <w:proofErr w:type="spellStart"/>
-      <w:r>
-        <w:t>Interrupten</w:t>
-      </w:r>
-      <w:proofErr w:type="spellEnd"/>
-    </w:p>
-    <w:p>
-      <w:proofErr w:type="spellStart"/>
-      <w:r>
-        <w:rPr>
-          <w:i/>
-        </w:rPr>
-        <w:t>Interrupten</w:t>
-      </w:r>
-      <w:proofErr w:type="spellEnd"/>
-      <w:r>
-        <w:fldChar w:fldCharType="begin"/>
-      </w:r>
-      <w:r>
-        <w:instrText xml:space="preserve"> XE "</w:instrText>
-      </w:r>
-      <w:r>
-        <w:instrText>interrupten</w:instrText>
-      </w:r>
-      <w:r>
-        <w:instrText xml:space="preserve">" </w:instrText>
-      </w:r>
-      <w:r>
-        <w:fldChar w:fldCharType="end"/>
-      </w:r>
-      <w:r>
-        <w:t xml:space="preserve"> är en funktion för multitasking som finns inbyggd i VIC-20 och Commodore 64. Huvudprocessorn kan, med jämna mellanrum, släppa in andra uppgifter, vilket liknar det som idag kallas </w:t>
-      </w:r>
-      <w:proofErr w:type="spellStart"/>
-      <w:r>
-        <w:rPr>
-          <w:i/>
-        </w:rPr>
-        <w:t>time</w:t>
-      </w:r>
-      <w:proofErr w:type="spellEnd"/>
-      <w:r>
-        <w:rPr>
-          <w:i/>
-        </w:rPr>
-        <w:t xml:space="preserve"> </w:t>
-      </w:r>
-      <w:proofErr w:type="spellStart"/>
-      <w:r>
-        <w:rPr>
-          <w:i/>
-        </w:rPr>
-        <w:t>slicing</w:t>
-      </w:r>
-      <w:proofErr w:type="spellEnd"/>
+        <w:t>time slicing</w:t>
+      </w:r>
       <w:r>
         <w:t>.</w:t>
       </w:r>
@@ -16229,11 +15948,7 @@
         <w:t>jiffies</w:t>
       </w:r>
       <w:r>
-        <w:t xml:space="preserve">) är varierar från plattform till plattform, men i Commodore BASIC 2.0 second release är en jiffy en sextionsdels sekund. En jiffy är alltså 1/60 sekunder och 60 jiffies är en sekund. En mer samtida godtycklig tidsenhet är </w:t>
-      </w:r>
-      <w:proofErr w:type="gramStart"/>
-      <w:r>
-        <w:t xml:space="preserve">en </w:t>
+        <w:t xml:space="preserve">) är varierar från plattform till plattform, men i Commodore BASIC 2.0 second release är en jiffy en sextionsdels sekund. En jiffy är alltså 1/60 sekunder och 60 jiffies är en sekund. En mer samtida godtycklig tidsenhet är en </w:t>
       </w:r>
       <w:r>
         <w:rPr>
@@ -16242,7 +15957,6 @@
         </w:rPr>
         <w:t>tick</w:t>
       </w:r>
-      <w:proofErr w:type="gramEnd"/>
       <w:r>
         <w:t>, som ofta är kortare, till exempel en tusendels sekund.</w:t>
       </w:r>
@@ -16391,23 +16105,7 @@
         <w:fldChar w:fldCharType="end"/>
       </w:r>
       <w:r>
-        <w:t xml:space="preserve">: </w:t>
-      </w:r>
-      <w:proofErr w:type="spellStart"/>
-      <w:r>
-        <w:t>Commodores</w:t>
-      </w:r>
-      <w:proofErr w:type="spellEnd"/>
-      <w:r>
-        <w:t xml:space="preserve"> </w:t>
-      </w:r>
-      <w:proofErr w:type="spellStart"/>
-      <w:r>
-        <w:t>Atari</w:t>
-      </w:r>
-      <w:proofErr w:type="spellEnd"/>
-      <w:r>
-        <w:t xml:space="preserve">-kompatibla joystick (styrspak) för VIC-20, Commodore </w:t>
+        <w:t xml:space="preserve">: Commodores Atari-kompatibla joystick (styrspak) för VIC-20, Commodore </w:t>
       </w:r>
       <w:r>
         <w:rPr>
@@ -16475,15 +16173,7 @@
         <w:fldChar w:fldCharType="end"/>
       </w:r>
       <w:r>
-        <w:t xml:space="preserve">) är 1024 bytes. 16 K betyder således 16 kilobytes eller </w:t>
-      </w:r>
-      <w:proofErr w:type="gramStart"/>
-      <w:r>
-        <w:t>16384</w:t>
-      </w:r>
-      <w:proofErr w:type="gramEnd"/>
-      <w:r>
-        <w:t xml:space="preserve"> bytes.</w:t>
+        <w:t>) är 1024 bytes. 16 K betyder således 16 kilobytes eller 16384 bytes.</w:t>
       </w:r>
     </w:p>
     <w:p>
@@ -16648,15 +16338,7 @@
         <w:fldChar w:fldCharType="end"/>
       </w:r>
       <w:r>
-        <w:t xml:space="preserve">: Reklam för ljuspennan Paint-N-Sketch </w:t>
-      </w:r>
-      <w:proofErr w:type="spellStart"/>
-      <w:r>
-        <w:t>Level</w:t>
-      </w:r>
-      <w:proofErr w:type="spellEnd"/>
-      <w:r>
-        <w:t xml:space="preserve"> II.</w:t>
+        <w:t>: Reklam för ljuspennan Paint-N-Sketch Level II.</w:t>
       </w:r>
       <w:bookmarkEnd w:id="33"/>
     </w:p>
@@ -16664,24 +16346,20 @@
       <w:pPr>
         <w:pStyle w:val="Rubrik2"/>
       </w:pPr>
-      <w:proofErr w:type="spellStart"/>
       <w:r>
         <w:t>Loader</w:t>
       </w:r>
-      <w:proofErr w:type="spellEnd"/>
     </w:p>
     <w:p>
       <w:r>
         <w:t xml:space="preserve">En </w:t>
       </w:r>
-      <w:proofErr w:type="spellStart"/>
       <w:r>
         <w:rPr>
           <w:i/>
         </w:rPr>
         <w:t>loader</w:t>
       </w:r>
-      <w:proofErr w:type="spellEnd"/>
       <w:r>
         <w:fldChar w:fldCharType="begin"/>
       </w:r>
@@ -16871,7 +16549,6 @@
       <w:r>
         <w:t xml:space="preserve"> innebär att två program körs samtidigt. Det kan till exempel vara ett maskinkodsprogram som körs samtidigt som ett BASIC-program. När man programmerar en Commodore-maskin pratar man om </w:t>
       </w:r>
-      <w:proofErr w:type="spellStart"/>
       <w:r>
         <w:rPr>
           <w:i/>
@@ -16879,7 +16556,6 @@
         </w:rPr>
         <w:t>interrupten</w:t>
       </w:r>
-      <w:proofErr w:type="spellEnd"/>
       <w:r>
         <w:rPr>
           <w:i/>
@@ -17104,11 +16780,9 @@
       </w:r>
     </w:p>
     <w:p>
-      <w:proofErr w:type="spellStart"/>
       <w:r>
         <w:t>xxxxxxxxx</w:t>
       </w:r>
-      <w:proofErr w:type="spellEnd"/>
     </w:p>
     <w:p>
       <w:pPr>
@@ -17139,31 +16813,7 @@
         <w:fldChar w:fldCharType="end"/>
       </w:r>
       <w:r>
-        <w:t xml:space="preserve">, </w:t>
-      </w:r>
-      <w:proofErr w:type="spellStart"/>
-      <w:r>
-        <w:t>Phase</w:t>
-      </w:r>
-      <w:proofErr w:type="spellEnd"/>
-      <w:r>
-        <w:t xml:space="preserve"> </w:t>
-      </w:r>
-      <w:proofErr w:type="spellStart"/>
-      <w:r>
-        <w:t>Alternate</w:t>
-      </w:r>
-      <w:proofErr w:type="spellEnd"/>
-      <w:r>
-        <w:t xml:space="preserve"> Line, är en standard för analog </w:t>
-      </w:r>
-      <w:proofErr w:type="spellStart"/>
-      <w:r>
-        <w:t>färg-tv</w:t>
-      </w:r>
-      <w:proofErr w:type="spellEnd"/>
-      <w:r>
-        <w:t xml:space="preserve"> som primärt används </w:t>
+        <w:t xml:space="preserve">, Phase Alternate Line, är en standard för analog färg-tv som primärt används </w:t>
       </w:r>
       <w:r>
         <w:t>i</w:t>
@@ -17243,7 +16893,6 @@
       <w:r>
         <w:t xml:space="preserve"> är inget som BASIC har stöd för, men man kommer ofta i kontakt med pekare när man använder datorns inbyggda funktioner. En minnesadress som syftar till att hålla reda på en minnesadress är en pekare. Olika pekare används på olika sätt. Ett par exempel som specifikt gäller Commodore 64: Adress </w:t>
       </w:r>
-      <w:proofErr w:type="gramStart"/>
       <w:r>
         <w:rPr>
           <w:rStyle w:val="CodeChar"/>
@@ -17259,7 +16908,6 @@
         </w:rPr>
         <w:t>786</w:t>
       </w:r>
-      <w:proofErr w:type="gramEnd"/>
       <w:r>
         <w:t xml:space="preserve"> ett 16-bitarstal som är den exakta adressen för funktionen </w:t>
       </w:r>
@@ -17285,15 +16933,7 @@
         <w:t>8</w:t>
       </w:r>
       <w:r>
-        <w:t xml:space="preserve"> talar om var i minnet </w:t>
-      </w:r>
-      <w:proofErr w:type="spellStart"/>
-      <w:r>
-        <w:t>bilddata</w:t>
-      </w:r>
-      <w:proofErr w:type="spellEnd"/>
-      <w:r>
-        <w:t xml:space="preserve"> för den åttonde spriten på ligger, om man multiplicerar värdet med 64.</w:t>
+        <w:t xml:space="preserve"> talar om var i minnet bilddata för den åttonde spriten på ligger, om man multiplicerar värdet med 64.</w:t>
       </w:r>
     </w:p>
     <w:p>
@@ -17321,42 +16961,10 @@
         <w:t xml:space="preserve"> (PET Standard</w:t>
       </w:r>
       <w:r>
-        <w:t xml:space="preserve"> </w:t>
-      </w:r>
-      <w:proofErr w:type="spellStart"/>
-      <w:r>
-        <w:t>Code</w:t>
-      </w:r>
-      <w:proofErr w:type="spellEnd"/>
-      <w:r>
-        <w:t xml:space="preserve"> </w:t>
-      </w:r>
-      <w:proofErr w:type="spellStart"/>
-      <w:r>
-        <w:t>of</w:t>
-      </w:r>
-      <w:proofErr w:type="spellEnd"/>
-      <w:r>
-        <w:t xml:space="preserve"> Information </w:t>
-      </w:r>
-      <w:proofErr w:type="spellStart"/>
-      <w:r>
-        <w:t>Interchange</w:t>
-      </w:r>
-      <w:proofErr w:type="spellEnd"/>
-      <w:r>
-        <w:t>) är namn</w:t>
-      </w:r>
-      <w:r>
-        <w:t xml:space="preserve">et på teckentabellen som används av bland andra VIC-20 och Commodore 64. PETSCII är </w:t>
-      </w:r>
-      <w:proofErr w:type="spellStart"/>
-      <w:r>
-        <w:t>Commodores</w:t>
-      </w:r>
-      <w:proofErr w:type="spellEnd"/>
-      <w:r>
-        <w:t xml:space="preserve"> version av ASCII, och teckentabellen är uppkallad efter den första datorn som använde den, Commodore PET (år 1977).</w:t>
+        <w:t xml:space="preserve"> Code of Information Interchange) är namn</w:t>
+      </w:r>
+      <w:r>
+        <w:t>et på teckentabellen som används av bland andra VIC-20 och Commodore 64. PETSCII är Commodores version av ASCII, och teckentabellen är uppkallad efter den första datorn som använde den, Commodore PET (år 1977).</w:t>
       </w:r>
     </w:p>
     <w:p>
@@ -17564,68 +17172,208 @@
       <w:r>
         <w:t xml:space="preserve"> står för </w:t>
       </w:r>
-      <w:proofErr w:type="spellStart"/>
       <w:r>
         <w:rPr>
           <w:i/>
           <w:iCs/>
         </w:rPr>
-        <w:t>random</w:t>
-      </w:r>
-      <w:proofErr w:type="spellEnd"/>
+        <w:t>random access memory</w:t>
+      </w:r>
+      <w:r>
+        <w:fldChar w:fldCharType="begin"/>
+      </w:r>
+      <w:r>
+        <w:instrText xml:space="preserve"> XE "</w:instrText>
+      </w:r>
+      <w:r>
+        <w:instrText>random access memory</w:instrText>
+      </w:r>
+      <w:r>
+        <w:instrText xml:space="preserve">" </w:instrText>
+      </w:r>
+      <w:r>
+        <w:fldChar w:fldCharType="end"/>
+      </w:r>
+      <w:r>
+        <w:t xml:space="preserve"> och ordet avser minne som man kan skriva till eller läsa av i valfri ordning – man kan ange värdets minnesadress. I boken menas </w:t>
+      </w:r>
       <w:r>
         <w:rPr>
           <w:i/>
           <w:iCs/>
         </w:rPr>
-        <w:t xml:space="preserve"> access </w:t>
-      </w:r>
-      <w:proofErr w:type="spellStart"/>
+        <w:t>datorns primärminne</w:t>
+      </w:r>
+      <w:r>
+        <w:t xml:space="preserve"> eller </w:t>
+      </w:r>
       <w:r>
         <w:rPr>
           <w:i/>
           <w:iCs/>
         </w:rPr>
-        <w:t>memory</w:t>
-      </w:r>
-      <w:proofErr w:type="spellEnd"/>
-      <w:r>
-        <w:fldChar w:fldCharType="begin"/>
-      </w:r>
-      <w:r>
-        <w:instrText xml:space="preserve"> XE "</w:instrText>
-      </w:r>
-      <w:r>
-        <w:instrText>random access memory</w:instrText>
-      </w:r>
-      <w:r>
-        <w:instrText xml:space="preserve">" </w:instrText>
-      </w:r>
-      <w:r>
-        <w:fldChar w:fldCharType="end"/>
-      </w:r>
-      <w:r>
-        <w:t xml:space="preserve"> och ordet avser minne som man kan skriva till eller läsa av i valfri ordning – man kan ange värdets minnesadress. I boken menas </w:t>
+        <w:t>arbetsminne</w:t>
+      </w:r>
+      <w:r>
+        <w:t>.</w:t>
+      </w:r>
+    </w:p>
+    <w:p>
+      <w:pPr>
+        <w:pStyle w:val="Rubrik2"/>
+      </w:pPr>
+      <w:r>
+        <w:t>Ren funktion</w:t>
+      </w:r>
+    </w:p>
+    <w:p>
+      <w:r>
+        <w:t xml:space="preserve">En </w:t>
       </w:r>
       <w:r>
         <w:rPr>
           <w:i/>
           <w:iCs/>
         </w:rPr>
-        <w:t>datorns primärminne</w:t>
-      </w:r>
-      <w:r>
-        <w:t xml:space="preserve"> eller </w:t>
+        <w:t>ren funktion</w:t>
+      </w:r>
+      <w:r>
+        <w:fldChar w:fldCharType="begin"/>
+      </w:r>
+      <w:r>
+        <w:instrText xml:space="preserve"> XE "</w:instrText>
+      </w:r>
+      <w:r>
+        <w:instrText>ren funktion</w:instrText>
+      </w:r>
+      <w:r>
+        <w:instrText xml:space="preserve">" </w:instrText>
+      </w:r>
+      <w:r>
+        <w:fldChar w:fldCharType="end"/>
+      </w:r>
+      <w:r>
+        <w:t xml:space="preserve"> agerar endast på inkommande data och ger ett svar utifrån det, utan att läsa från annat minne eller skriva till ett annat minne. Ett sådant exempel är </w:t>
+      </w:r>
+      <w:r>
+        <w:rPr>
+          <w:rStyle w:val="CodeChar"/>
+        </w:rPr>
+        <w:t>SQR</w:t>
+      </w:r>
+      <w:r>
+        <w:t xml:space="preserve"> som ger roten av ett tal (beskrivs i boken Commodore BASIC 2.0 second release) eller funktionen </w:t>
+      </w:r>
+      <w:r>
+        <w:rPr>
+          <w:rStyle w:val="CodeChar"/>
+        </w:rPr>
+        <w:t>ERR$</w:t>
+      </w:r>
+      <w:r>
+        <w:t xml:space="preserve"> som beskrivs appendix A om felsökning.</w:t>
+      </w:r>
+    </w:p>
+    <w:p>
+      <w:pPr>
+        <w:pStyle w:val="Rubrik2"/>
+      </w:pPr>
+      <w:r>
+        <w:t>Reset</w:t>
+      </w:r>
+    </w:p>
+    <w:p>
+      <w:r>
+        <w:t xml:space="preserve">En </w:t>
+      </w:r>
+      <w:r>
+        <w:rPr>
+          <w:i/>
+        </w:rPr>
+        <w:t>reset</w:t>
+      </w:r>
+      <w:r>
+        <w:fldChar w:fldCharType="begin"/>
+      </w:r>
+      <w:r>
+        <w:instrText xml:space="preserve"> XE "</w:instrText>
+      </w:r>
+      <w:r>
+        <w:instrText>reset</w:instrText>
+      </w:r>
+      <w:r>
+        <w:instrText xml:space="preserve">" </w:instrText>
+      </w:r>
+      <w:r>
+        <w:fldChar w:fldCharType="end"/>
+      </w:r>
+      <w:r>
+        <w:t xml:space="preserve"> återställer datorn, vilket innebär att BASIC-program går förlorat. Se </w:t>
+      </w:r>
+      <w:r>
+        <w:rPr>
+          <w:i/>
+        </w:rPr>
+        <w:t>hard reset</w:t>
+      </w:r>
+      <w:r>
+        <w:t xml:space="preserve"> och </w:t>
+      </w:r>
+      <w:r>
+        <w:rPr>
+          <w:i/>
+        </w:rPr>
+        <w:t>soft reset</w:t>
+      </w:r>
+      <w:r>
+        <w:t>.</w:t>
+      </w:r>
+    </w:p>
+    <w:p>
+      <w:pPr>
+        <w:pStyle w:val="Rubrik2"/>
+      </w:pPr>
+      <w:r>
+        <w:t>ROM</w:t>
+      </w:r>
+    </w:p>
+    <w:p>
+      <w:r>
+        <w:t>ROM</w:t>
+      </w:r>
+      <w:r>
+        <w:fldChar w:fldCharType="begin"/>
+      </w:r>
+      <w:r>
+        <w:instrText xml:space="preserve"> XE "</w:instrText>
+      </w:r>
+      <w:r>
+        <w:instrText>ROM</w:instrText>
+      </w:r>
+      <w:r>
+        <w:instrText xml:space="preserve">" </w:instrText>
+      </w:r>
+      <w:r>
+        <w:fldChar w:fldCharType="end"/>
+      </w:r>
+      <w:r>
+        <w:t xml:space="preserve"> står för </w:t>
       </w:r>
       <w:r>
         <w:rPr>
           <w:i/>
           <w:iCs/>
         </w:rPr>
-        <w:t>arbetsminne</w:t>
-      </w:r>
-      <w:r>
-        <w:t>.</w:t>
+        <w:t>read only memory</w:t>
+      </w:r>
+      <w:r>
+        <w:t xml:space="preserve"> (minne som endast kan läsas, inte skrivas)</w:t>
+      </w:r>
+      <w:r>
+        <w:t xml:space="preserve"> och av</w:t>
+      </w:r>
+      <w:r>
+        <w:t>ser datorminne som beskriver datorns inbyggda funktioner.</w:t>
       </w:r>
     </w:p>
     <w:p>
@@ -17633,7 +17381,69 @@
         <w:pStyle w:val="Rubrik2"/>
       </w:pPr>
       <w:r>
-        <w:t>Ren funktion</w:t>
+        <w:t>Sekundärminne</w:t>
+      </w:r>
+    </w:p>
+    <w:p>
+      <w:r>
+        <w:t>Sekundärminnet</w:t>
+      </w:r>
+      <w:r>
+        <w:fldChar w:fldCharType="begin"/>
+      </w:r>
+      <w:r>
+        <w:instrText xml:space="preserve"> XE "</w:instrText>
+      </w:r>
+      <w:r>
+        <w:instrText>sekundärminne</w:instrText>
+      </w:r>
+      <w:r>
+        <w:instrText xml:space="preserve">" </w:instrText>
+      </w:r>
+      <w:r>
+        <w:fldChar w:fldCharType="end"/>
+      </w:r>
+      <w:r>
+        <w:t xml:space="preserve"> används, till skillnad från primärminnet, till långvarig lagring. Commodore använder antingen floppydisk eller datasette som sekundärminne.</w:t>
+      </w:r>
+    </w:p>
+    <w:p>
+      <w:pPr>
+        <w:pStyle w:val="Rubrik2"/>
+      </w:pPr>
+      <w:r>
+        <w:t>Sekventiell fil</w:t>
+      </w:r>
+    </w:p>
+    <w:p>
+      <w:r>
+        <w:t>Definitionsmässigt utgörs en sekventiell</w:t>
+      </w:r>
+      <w:r>
+        <w:fldChar w:fldCharType="begin"/>
+      </w:r>
+      <w:r>
+        <w:instrText xml:space="preserve"> XE "</w:instrText>
+      </w:r>
+      <w:r>
+        <w:instrText>sekventiell fil</w:instrText>
+      </w:r>
+      <w:r>
+        <w:instrText xml:space="preserve">" </w:instrText>
+      </w:r>
+      <w:r>
+        <w:fldChar w:fldCharType="end"/>
+      </w:r>
+      <w:r>
+        <w:t xml:space="preserve"> datafil innehåll av data i den ordningen den skrevs till filen. En konsekvens av detta är att filen måste läsas samma ordning som den skrevs. Detta är utmärkande för programfiler, textfiler och till exempel bildfiler.</w:t>
+      </w:r>
+    </w:p>
+    <w:p>
+      <w:pPr>
+        <w:pStyle w:val="Rubrik2"/>
+      </w:pPr>
+      <w:r>
+        <w:t>Soft reset</w:t>
       </w:r>
     </w:p>
     <w:p>
@@ -17643,9 +17453,8 @@
       <w:r>
         <w:rPr>
           <w:i/>
-          <w:iCs/>
-        </w:rPr>
-        <w:t>ren funktion</w:t>
+        </w:rPr>
+        <w:t>soft reset</w:t>
       </w:r>
       <w:r>
         <w:fldChar w:fldCharType="begin"/>
@@ -17654,7 +17463,7 @@
         <w:instrText xml:space="preserve"> XE "</w:instrText>
       </w:r>
       <w:r>
-        <w:instrText>ren funktion</w:instrText>
+        <w:instrText>soft reset</w:instrText>
       </w:r>
       <w:r>
         <w:instrText xml:space="preserve">" </w:instrText>
@@ -17663,299 +17472,14 @@
         <w:fldChar w:fldCharType="end"/>
       </w:r>
       <w:r>
-        <w:t xml:space="preserve"> agerar endast på inkommande data och ger ett svar utifrån det, utan att läsa från annat minne eller skriva till ett annat minne. Ett sådant exempel är </w:t>
-      </w:r>
-      <w:r>
-        <w:rPr>
-          <w:rStyle w:val="CodeChar"/>
-        </w:rPr>
-        <w:t>SQR</w:t>
-      </w:r>
-      <w:r>
-        <w:t xml:space="preserve"> som ger roten av ett tal (beskrivs i boken Commodore BASIC 2.0 second release) eller funktionen </w:t>
-      </w:r>
-      <w:r>
-        <w:rPr>
-          <w:rStyle w:val="CodeChar"/>
-        </w:rPr>
-        <w:t>ERR$</w:t>
-      </w:r>
-      <w:r>
-        <w:t xml:space="preserve"> som beskrivs appendix A om felsökning.</w:t>
-      </w:r>
-    </w:p>
-    <w:p>
-      <w:pPr>
-        <w:pStyle w:val="Rubrik2"/>
-      </w:pPr>
-      <w:proofErr w:type="spellStart"/>
-      <w:r>
-        <w:t>Reset</w:t>
-      </w:r>
-      <w:proofErr w:type="spellEnd"/>
-    </w:p>
-    <w:p>
-      <w:r>
-        <w:t xml:space="preserve">En </w:t>
-      </w:r>
-      <w:proofErr w:type="spellStart"/>
+        <w:t xml:space="preserve"> innebär att datorn återställs och att datorns BASIC-minne raderas. Jämför med </w:t>
+      </w:r>
       <w:r>
         <w:rPr>
           <w:i/>
         </w:rPr>
-        <w:t>reset</w:t>
-      </w:r>
-      <w:proofErr w:type="spellEnd"/>
-      <w:r>
-        <w:fldChar w:fldCharType="begin"/>
-      </w:r>
-      <w:r>
-        <w:instrText xml:space="preserve"> XE "</w:instrText>
-      </w:r>
-      <w:r>
-        <w:instrText>reset</w:instrText>
-      </w:r>
-      <w:r>
-        <w:instrText xml:space="preserve">" </w:instrText>
-      </w:r>
-      <w:r>
-        <w:fldChar w:fldCharType="end"/>
-      </w:r>
-      <w:r>
-        <w:t xml:space="preserve"> återställer datorn, vilket innebär att BASIC-program går förlorat. Se </w:t>
-      </w:r>
-      <w:r>
-        <w:rPr>
-          <w:i/>
-        </w:rPr>
-        <w:t xml:space="preserve">hard </w:t>
-      </w:r>
-      <w:proofErr w:type="spellStart"/>
-      <w:r>
-        <w:rPr>
-          <w:i/>
-        </w:rPr>
-        <w:t>reset</w:t>
-      </w:r>
-      <w:proofErr w:type="spellEnd"/>
-      <w:r>
-        <w:t xml:space="preserve"> och </w:t>
-      </w:r>
-      <w:r>
-        <w:rPr>
-          <w:i/>
-        </w:rPr>
-        <w:t xml:space="preserve">soft </w:t>
-      </w:r>
-      <w:proofErr w:type="spellStart"/>
-      <w:r>
-        <w:rPr>
-          <w:i/>
-        </w:rPr>
-        <w:t>reset</w:t>
-      </w:r>
-      <w:proofErr w:type="spellEnd"/>
-      <w:r>
-        <w:t>.</w:t>
-      </w:r>
-    </w:p>
-    <w:p>
-      <w:pPr>
-        <w:pStyle w:val="Rubrik2"/>
-      </w:pPr>
-      <w:r>
-        <w:t>ROM</w:t>
-      </w:r>
-    </w:p>
-    <w:p>
-      <w:r>
-        <w:t>ROM</w:t>
-      </w:r>
-      <w:r>
-        <w:fldChar w:fldCharType="begin"/>
-      </w:r>
-      <w:r>
-        <w:instrText xml:space="preserve"> XE "</w:instrText>
-      </w:r>
-      <w:r>
-        <w:instrText>ROM</w:instrText>
-      </w:r>
-      <w:r>
-        <w:instrText xml:space="preserve">" </w:instrText>
-      </w:r>
-      <w:r>
-        <w:fldChar w:fldCharType="end"/>
-      </w:r>
-      <w:r>
-        <w:t xml:space="preserve"> står för </w:t>
-      </w:r>
-      <w:r>
-        <w:rPr>
-          <w:i/>
-          <w:iCs/>
-        </w:rPr>
-        <w:t xml:space="preserve">read </w:t>
-      </w:r>
-      <w:proofErr w:type="spellStart"/>
-      <w:r>
-        <w:rPr>
-          <w:i/>
-          <w:iCs/>
-        </w:rPr>
-        <w:t>only</w:t>
-      </w:r>
-      <w:proofErr w:type="spellEnd"/>
-      <w:r>
-        <w:rPr>
-          <w:i/>
-          <w:iCs/>
-        </w:rPr>
-        <w:t xml:space="preserve"> </w:t>
-      </w:r>
-      <w:proofErr w:type="spellStart"/>
-      <w:r>
-        <w:rPr>
-          <w:i/>
-          <w:iCs/>
-        </w:rPr>
-        <w:t>memory</w:t>
-      </w:r>
-      <w:proofErr w:type="spellEnd"/>
-      <w:r>
-        <w:t xml:space="preserve"> (minne som endast kan läsas, inte skrivas)</w:t>
-      </w:r>
-      <w:r>
-        <w:t xml:space="preserve"> och av</w:t>
-      </w:r>
-      <w:r>
-        <w:t>ser datorminne som beskriver datorns inbyggda funktioner.</w:t>
-      </w:r>
-    </w:p>
-    <w:p>
-      <w:pPr>
-        <w:pStyle w:val="Rubrik2"/>
-      </w:pPr>
-      <w:r>
-        <w:t>Sekundärminne</w:t>
-      </w:r>
-    </w:p>
-    <w:p>
-      <w:r>
-        <w:t>Sekundärminnet</w:t>
-      </w:r>
-      <w:r>
-        <w:fldChar w:fldCharType="begin"/>
-      </w:r>
-      <w:r>
-        <w:instrText xml:space="preserve"> XE "</w:instrText>
-      </w:r>
-      <w:r>
-        <w:instrText>sekundärminne</w:instrText>
-      </w:r>
-      <w:r>
-        <w:instrText xml:space="preserve">" </w:instrText>
-      </w:r>
-      <w:r>
-        <w:fldChar w:fldCharType="end"/>
-      </w:r>
-      <w:r>
-        <w:t xml:space="preserve"> används, till skillnad från primärminnet, till långvarig lagring. Commodore använder antingen floppydisk eller datasette som sekundärminne.</w:t>
-      </w:r>
-    </w:p>
-    <w:p>
-      <w:pPr>
-        <w:pStyle w:val="Rubrik2"/>
-      </w:pPr>
-      <w:r>
-        <w:t>Sekventiell fil</w:t>
-      </w:r>
-    </w:p>
-    <w:p>
-      <w:r>
-        <w:t>Definitionsmässigt utgörs en sekventiell</w:t>
-      </w:r>
-      <w:r>
-        <w:fldChar w:fldCharType="begin"/>
-      </w:r>
-      <w:r>
-        <w:instrText xml:space="preserve"> XE "</w:instrText>
-      </w:r>
-      <w:r>
-        <w:instrText>sekventiell fil</w:instrText>
-      </w:r>
-      <w:r>
-        <w:instrText xml:space="preserve">" </w:instrText>
-      </w:r>
-      <w:r>
-        <w:fldChar w:fldCharType="end"/>
-      </w:r>
-      <w:r>
-        <w:t xml:space="preserve"> datafil innehåll av data i den ordningen den skrevs till filen. En konsekvens av detta är att filen måste läsas samma ordning som den skrevs. Detta är utmärkande för programfiler, textfiler och till exempel bildfiler.</w:t>
-      </w:r>
-    </w:p>
-    <w:p>
-      <w:pPr>
-        <w:pStyle w:val="Rubrik2"/>
-      </w:pPr>
-      <w:r>
-        <w:t xml:space="preserve">Soft </w:t>
-      </w:r>
-      <w:proofErr w:type="spellStart"/>
-      <w:r>
-        <w:t>reset</w:t>
-      </w:r>
-      <w:proofErr w:type="spellEnd"/>
-    </w:p>
-    <w:p>
-      <w:r>
-        <w:t xml:space="preserve">En </w:t>
-      </w:r>
-      <w:r>
-        <w:rPr>
-          <w:i/>
-        </w:rPr>
-        <w:t xml:space="preserve">soft </w:t>
-      </w:r>
-      <w:proofErr w:type="spellStart"/>
-      <w:r>
-        <w:rPr>
-          <w:i/>
-        </w:rPr>
-        <w:t>reset</w:t>
-      </w:r>
-      <w:proofErr w:type="spellEnd"/>
-      <w:r>
-        <w:fldChar w:fldCharType="begin"/>
-      </w:r>
-      <w:r>
-        <w:instrText xml:space="preserve"> XE "</w:instrText>
-      </w:r>
-      <w:r>
-        <w:instrText>soft reset</w:instrText>
-      </w:r>
-      <w:r>
-        <w:instrText xml:space="preserve">" </w:instrText>
-      </w:r>
-      <w:r>
-        <w:fldChar w:fldCharType="end"/>
-      </w:r>
-      <w:r>
-        <w:t xml:space="preserve"> innebär att datorn återställs och att datorns BASIC-minne raderas. Jämför med </w:t>
-      </w:r>
-      <w:r>
-        <w:rPr>
-          <w:i/>
-        </w:rPr>
-        <w:t xml:space="preserve">hard </w:t>
-      </w:r>
-      <w:proofErr w:type="spellStart"/>
-      <w:r>
-        <w:rPr>
-          <w:i/>
-        </w:rPr>
-        <w:t>reset</w:t>
-      </w:r>
-      <w:proofErr w:type="spellEnd"/>
+        <w:t>hard reset</w:t>
+      </w:r>
       <w:r>
         <w:fldChar w:fldCharType="begin"/>
       </w:r>
@@ -18805,19 +18329,11 @@
                 <w:sz w:val="12"/>
               </w:rPr>
             </w:pPr>
-            <w:proofErr w:type="gramStart"/>
             <w:r>
               <w:rPr>
                 <w:sz w:val="12"/>
               </w:rPr>
-              <w:t>1-2</w:t>
-            </w:r>
-            <w:proofErr w:type="gramEnd"/>
-            <w:r>
-              <w:rPr>
-                <w:sz w:val="12"/>
-              </w:rPr>
-              <w:t xml:space="preserve"> MHz, 4 MHz</w:t>
+              <w:t>1-2 MHz, 4 MHz</w:t>
             </w:r>
           </w:p>
         </w:tc>
@@ -19235,16 +18751,8 @@
               <w:rPr>
                 <w:sz w:val="12"/>
               </w:rPr>
-              <w:t xml:space="preserve"> plus </w:t>
-            </w:r>
-            <w:proofErr w:type="spellStart"/>
-            <w:r>
-              <w:rPr>
-                <w:sz w:val="12"/>
-              </w:rPr>
-              <w:t>border</w:t>
-            </w:r>
-            <w:proofErr w:type="spellEnd"/>
+              <w:t xml:space="preserve"> plus border</w:t>
+            </w:r>
             <w:r>
               <w:rPr>
                 <w:sz w:val="12"/>
@@ -19298,16 +18806,8 @@
               <w:rPr>
                 <w:sz w:val="12"/>
               </w:rPr>
-              <w:t xml:space="preserve">200 plus </w:t>
-            </w:r>
-            <w:proofErr w:type="spellStart"/>
-            <w:r>
-              <w:rPr>
-                <w:sz w:val="12"/>
-              </w:rPr>
-              <w:t>border</w:t>
-            </w:r>
-            <w:proofErr w:type="spellEnd"/>
+              <w:t>200 plus border</w:t>
+            </w:r>
           </w:p>
         </w:tc>
         <w:tc>
@@ -19337,21 +18837,7 @@
               <w:rPr>
                 <w:sz w:val="12"/>
               </w:rPr>
-              <w:t xml:space="preserve">200 plus </w:t>
-            </w:r>
-            <w:proofErr w:type="spellStart"/>
-            <w:r>
-              <w:rPr>
-                <w:sz w:val="12"/>
-              </w:rPr>
-              <w:t>border</w:t>
-            </w:r>
-            <w:proofErr w:type="spellEnd"/>
-            <w:r>
-              <w:rPr>
-                <w:sz w:val="12"/>
-              </w:rPr>
-              <w:t>, 640</w:t>
+              <w:t>200 plus border, 640</w:t>
             </w:r>
             <w:r>
               <w:rPr>
@@ -19660,21 +19146,7 @@
               <w:rPr>
                 <w:sz w:val="12"/>
               </w:rPr>
-              <w:t>Analog (RF, A/</w:t>
-            </w:r>
-            <w:proofErr w:type="gramStart"/>
-            <w:r>
-              <w:rPr>
-                <w:sz w:val="12"/>
-              </w:rPr>
-              <w:t>V)/</w:t>
-            </w:r>
-            <w:proofErr w:type="gramEnd"/>
-            <w:r>
-              <w:rPr>
-                <w:sz w:val="12"/>
-              </w:rPr>
-              <w:t>Digital (RGBI)</w:t>
+              <w:t>Analog (RF, A/V)/Digital (RGBI)</w:t>
             </w:r>
           </w:p>
         </w:tc>
@@ -20110,7 +19582,6 @@
         </w:rPr>
         <w:t xml:space="preserve">: </w:t>
       </w:r>
-      <w:proofErr w:type="spellStart"/>
       <w:r>
         <w:rPr>
           <w:lang w:val="en-US"/>
@@ -20118,7 +19589,6 @@
         <w:t>Maskinkod</w:t>
       </w:r>
       <w:bookmarkEnd w:id="36"/>
-      <w:proofErr w:type="spellEnd"/>
     </w:p>
     <w:p>
       <w:pPr>
@@ -23122,44 +22592,8 @@
         <w:rPr>
           <w:lang w:val="en-US"/>
         </w:rPr>
-        <w:t xml:space="preserve">Böcker </w:t>
-      </w:r>
-      <w:proofErr w:type="spellStart"/>
-      <w:r>
-        <w:rPr>
-          <w:lang w:val="en-US"/>
-        </w:rPr>
-        <w:t>i</w:t>
-      </w:r>
-      <w:proofErr w:type="spellEnd"/>
-      <w:r>
-        <w:rPr>
-          <w:lang w:val="en-US"/>
-        </w:rPr>
-        <w:t xml:space="preserve"> </w:t>
-      </w:r>
-      <w:proofErr w:type="spellStart"/>
-      <w:r>
-        <w:rPr>
-          <w:lang w:val="en-US"/>
-        </w:rPr>
-        <w:t>denna</w:t>
-      </w:r>
-      <w:proofErr w:type="spellEnd"/>
-      <w:r>
-        <w:rPr>
-          <w:lang w:val="en-US"/>
-        </w:rPr>
-        <w:t xml:space="preserve"> </w:t>
-      </w:r>
-      <w:proofErr w:type="spellStart"/>
-      <w:r>
-        <w:rPr>
-          <w:lang w:val="en-US"/>
-        </w:rPr>
-        <w:t>serie</w:t>
-      </w:r>
-      <w:proofErr w:type="spellEnd"/>
+        <w:t>Böcker i denna serie</w:t>
+      </w:r>
     </w:p>
     <w:p>
       <w:pPr>
@@ -23514,6 +22948,9 @@
     <w:p>
       <w:pPr>
         <w:pStyle w:val="Fotnotstext"/>
+        <w:rPr>
+          <w:lang w:val="en-US"/>
+        </w:rPr>
       </w:pPr>
       <w:r>
         <w:rPr>
@@ -23522,7 +22959,37 @@
         <w:footnoteRef/>
       </w:r>
       <w:r>
-        <w:t xml:space="preserve"> Se min bok</w:t>
+        <w:rPr>
+          <w:lang w:val="en-US"/>
+        </w:rPr>
+        <w:t xml:space="preserve"> </w:t>
+      </w:r>
+      <w:r>
+        <w:rPr>
+          <w:rStyle w:val="FotnotChar"/>
+          <w:lang w:val="en-US"/>
+        </w:rPr>
+        <w:t>Se min bok</w:t>
+      </w:r>
+      <w:r>
+        <w:rPr>
+          <w:rStyle w:val="FotnotChar"/>
+          <w:lang w:val="en-US"/>
+        </w:rPr>
+        <w:t xml:space="preserve"> om </w:t>
+      </w:r>
+      <w:r>
+        <w:rPr>
+          <w:rStyle w:val="FotnotChar"/>
+          <w:lang w:val="en-US"/>
+        </w:rPr>
+        <w:t>Commodore BASIC 2.0 second release</w:t>
+      </w:r>
+      <w:r>
+        <w:rPr>
+          <w:rStyle w:val="FotnotChar"/>
+        </w:rPr>
+        <w:t>.</w:t>
       </w:r>
     </w:p>
   </w:footnote>
@@ -23555,18 +23022,8 @@
           <w:i/>
           <w:iCs/>
         </w:rPr>
-        <w:t xml:space="preserve">Pitch </w:t>
-      </w:r>
-      <w:proofErr w:type="spellStart"/>
-      <w:r>
-        <w:rPr>
-          <w:rStyle w:val="FotnotChar"/>
-          <w:i/>
-          <w:iCs/>
-        </w:rPr>
-        <w:t>bend</w:t>
-      </w:r>
-      <w:proofErr w:type="spellEnd"/>
+        <w:t>Pitch bend</w:t>
+      </w:r>
       <w:r>
         <w:rPr>
           <w:rStyle w:val="FotnotChar"/>
@@ -23593,35 +23050,7 @@
         <w:rPr>
           <w:rStyle w:val="FotnotChar"/>
         </w:rPr>
-        <w:t xml:space="preserve">Attack, </w:t>
-      </w:r>
-      <w:proofErr w:type="spellStart"/>
-      <w:r>
-        <w:rPr>
-          <w:rStyle w:val="FotnotChar"/>
-        </w:rPr>
-        <w:t>Decay</w:t>
-      </w:r>
-      <w:proofErr w:type="spellEnd"/>
-      <w:r>
-        <w:rPr>
-          <w:rStyle w:val="FotnotChar"/>
-        </w:rPr>
-        <w:t xml:space="preserve">, </w:t>
-      </w:r>
-      <w:proofErr w:type="spellStart"/>
-      <w:r>
-        <w:rPr>
-          <w:rStyle w:val="FotnotChar"/>
-        </w:rPr>
-        <w:t>Sustain</w:t>
-      </w:r>
-      <w:proofErr w:type="spellEnd"/>
-      <w:r>
-        <w:rPr>
-          <w:rStyle w:val="FotnotChar"/>
-        </w:rPr>
-        <w:t>, Release – se kapitlet om ordförklaringar (appendix B).</w:t>
+        <w:t>Attack, Decay, Sustain, Release – se kapitlet om ordförklaringar (appendix B).</w:t>
       </w:r>
     </w:p>
   </w:footnote>
@@ -23798,7 +23227,7 @@
         <w:noProof/>
         <w:sz w:val="16"/>
       </w:rPr>
-      <w:t>Appendix A: Felsökning</w:t>
+      <w:t>Allmänna förbättringar i BASIC</w:t>
     </w:r>
     <w:r>
       <w:rPr>

</xml_diff>

<commit_message>
Halvfärdig text om BLOAD/BSAVE.
</commit_message>
<xml_diff>
--- a/Commodore BASIC 7.0 for C128.docx
+++ b/Commodore BASIC 7.0 for C128.docx
@@ -4288,7 +4288,7 @@
           <v:shape id="_x0000_i1025" type="#_x0000_t75" style="width:277.5pt;height:172.15pt" o:ole="">
             <v:imagedata r:id="rId13" o:title=""/>
           </v:shape>
-          <o:OLEObject Type="Embed" ProgID="Unknown" ShapeID="_x0000_i1025" DrawAspect="Content" ObjectID="_1766331217" r:id="rId14"/>
+          <o:OLEObject Type="Embed" ProgID="Unknown" ShapeID="_x0000_i1025" DrawAspect="Content" ObjectID="_1766745732" r:id="rId14"/>
         </w:object>
       </w:r>
     </w:p>
@@ -7638,19 +7638,28 @@
           <w:p>
             <w:pPr>
               <w:pStyle w:val="Code"/>
+              <w:rPr>
+                <w:lang w:val="en-US"/>
+              </w:rPr>
             </w:pPr>
             <w:r>
-              <w:t xml:space="preserve">50 </w:t>
-            </w:r>
-            <w:r>
-              <w:t xml:space="preserve">PRINT </w:t>
+              <w:rPr>
+                <w:lang w:val="en-US"/>
+              </w:rPr>
+              <w:t xml:space="preserve">50 PRINT </w:t>
             </w:r>
             <w:proofErr w:type="gramStart"/>
             <w:r>
+              <w:rPr>
+                <w:lang w:val="en-US"/>
+              </w:rPr>
               <w:t>PEEK(</w:t>
             </w:r>
             <w:proofErr w:type="gramEnd"/>
             <w:r>
+              <w:rPr>
+                <w:lang w:val="en-US"/>
+              </w:rPr>
               <w:t>53296)</w:t>
             </w:r>
           </w:p>
@@ -12204,7 +12213,7 @@
           <v:shape id="_x0000_i1026" type="#_x0000_t75" style="width:220.55pt;height:145.95pt" o:ole="">
             <v:imagedata r:id="rId15" o:title=""/>
           </v:shape>
-          <o:OLEObject Type="Embed" ProgID="Unknown" ShapeID="_x0000_i1026" DrawAspect="Content" ObjectID="_1766331218" r:id="rId16"/>
+          <o:OLEObject Type="Embed" ProgID="Unknown" ShapeID="_x0000_i1026" DrawAspect="Content" ObjectID="_1766745733" r:id="rId16"/>
         </w:object>
       </w:r>
     </w:p>
@@ -12745,10 +12754,7 @@
         <w:pStyle w:val="Code"/>
       </w:pPr>
       <w:r>
-        <w:t>DLOAD</w:t>
-      </w:r>
-      <w:r>
-        <w:t xml:space="preserve"> </w:t>
+        <w:t xml:space="preserve">DLOAD </w:t>
       </w:r>
       <w:r>
         <w:t>"PROGRAMNAMN</w:t>
@@ -12879,27 +12885,48 @@
     <w:p>
       <w:pPr>
         <w:pStyle w:val="Code"/>
-      </w:pPr>
-      <w:r>
+        <w:rPr>
+          <w:lang w:val="en-US"/>
+        </w:rPr>
+      </w:pPr>
+      <w:r>
+        <w:rPr>
+          <w:lang w:val="en-US"/>
+        </w:rPr>
         <w:t>A$="PROGRAMNAMN"</w:t>
       </w:r>
       <w:r>
+        <w:rPr>
+          <w:lang w:val="en-US"/>
+        </w:rPr>
         <w:br/>
       </w:r>
       <w:r>
+        <w:rPr>
+          <w:lang w:val="en-US"/>
+        </w:rPr>
         <w:br/>
         <w:t>READY.</w:t>
       </w:r>
       <w:r>
+        <w:rPr>
+          <w:lang w:val="en-US"/>
+        </w:rPr>
         <w:br/>
         <w:t>DLOAD(A$</w:t>
       </w:r>
       <w:proofErr w:type="gramStart"/>
       <w:r>
+        <w:rPr>
+          <w:lang w:val="en-US"/>
+        </w:rPr>
         <w:t>),ON</w:t>
       </w:r>
       <w:proofErr w:type="gramEnd"/>
       <w:r>
+        <w:rPr>
+          <w:lang w:val="en-US"/>
+        </w:rPr>
         <w:t xml:space="preserve"> U8</w:t>
       </w:r>
     </w:p>
@@ -12965,7 +12992,7 @@
           <v:shape id="_x0000_i1027" type="#_x0000_t75" style="width:277.6pt;height:229.65pt" o:ole="">
             <v:imagedata r:id="rId17" o:title=""/>
           </v:shape>
-          <o:OLEObject Type="Embed" ProgID="Unknown" ShapeID="_x0000_i1027" DrawAspect="Content" ObjectID="_1766331219" r:id="rId18"/>
+          <o:OLEObject Type="Embed" ProgID="Unknown" ShapeID="_x0000_i1027" DrawAspect="Content" ObjectID="_1766745734" r:id="rId18"/>
         </w:object>
       </w:r>
     </w:p>
@@ -13055,34 +13082,33 @@
         <w:t xml:space="preserve"> är skillnaden att jokertecken inte kan användas.</w:t>
       </w:r>
     </w:p>
+    <w:p>
+      <w:pPr>
+        <w:pStyle w:val="Tips"/>
+      </w:pPr>
+      <w:r>
+        <w:rPr>
+          <w:rStyle w:val="CodeChar"/>
+        </w:rPr>
+        <w:t>DSAVE</w:t>
+      </w:r>
+      <w:r>
+        <w:t xml:space="preserve"> sparar alltså det BASIC-program som för tillfället finns i minnet till en fil, så att det senare kan återkallas med </w:t>
+      </w:r>
+      <w:r>
+        <w:rPr>
+          <w:rStyle w:val="CodeChar"/>
+        </w:rPr>
+        <w:t>DLOAD</w:t>
+      </w:r>
+      <w:r>
+        <w:t>.</w:t>
+      </w:r>
+    </w:p>
     <w:p/>
     <w:p>
       <w:pPr>
         <w:pStyle w:val="Tips"/>
-      </w:pPr>
-      <w:r>
-        <w:rPr>
-          <w:rStyle w:val="CodeChar"/>
-        </w:rPr>
-        <w:t>DSAVE</w:t>
-      </w:r>
-      <w:r>
-        <w:t xml:space="preserve"> sparar alltså det BASIC-program som för tillfället finns i minnet till en fil, så att det senare kan återkallas med </w:t>
-      </w:r>
-      <w:r>
-        <w:rPr>
-          <w:rStyle w:val="CodeChar"/>
-        </w:rPr>
-        <w:t>DLOAD</w:t>
-      </w:r>
-      <w:r>
-        <w:t>.</w:t>
-      </w:r>
-    </w:p>
-    <w:p/>
-    <w:p>
-      <w:pPr>
-        <w:pStyle w:val="Tips"/>
         <w:rPr>
           <w:lang w:val="en-US"/>
         </w:rPr>
@@ -13090,6 +13116,7 @@
       <w:r>
         <w:rPr>
           <w:rStyle w:val="CodeChar"/>
+          <w:lang w:val="en-US"/>
         </w:rPr>
         <w:t>DLOAD "FILNAMN</w:t>
       </w:r>
@@ -13097,6 +13124,7 @@
       <w:r>
         <w:rPr>
           <w:rStyle w:val="CodeChar"/>
+          <w:lang w:val="en-US"/>
         </w:rPr>
         <w:t>",ON</w:t>
       </w:r>
@@ -13104,33 +13132,88 @@
       <w:r>
         <w:rPr>
           <w:rStyle w:val="CodeChar"/>
+          <w:lang w:val="en-US"/>
         </w:rPr>
         <w:t xml:space="preserve"> U8</w:t>
       </w:r>
       <w:r>
-        <w:t xml:space="preserve"> motsvarar </w:t>
-      </w:r>
-      <w:r>
-        <w:rPr>
-          <w:rStyle w:val="CodeChar"/>
+        <w:rPr>
+          <w:lang w:val="en-US"/>
+        </w:rPr>
+        <w:t xml:space="preserve"> </w:t>
+      </w:r>
+      <w:proofErr w:type="spellStart"/>
+      <w:r>
+        <w:rPr>
+          <w:lang w:val="en-US"/>
+        </w:rPr>
+        <w:t>motsvarar</w:t>
+      </w:r>
+      <w:proofErr w:type="spellEnd"/>
+      <w:r>
+        <w:rPr>
+          <w:lang w:val="en-US"/>
+        </w:rPr>
+        <w:t xml:space="preserve"> </w:t>
+      </w:r>
+      <w:r>
+        <w:rPr>
+          <w:rStyle w:val="CodeChar"/>
+          <w:lang w:val="en-US"/>
         </w:rPr>
         <w:t>LOAD "FILNAMN",8,0</w:t>
       </w:r>
       <w:r>
-        <w:t xml:space="preserve"> eller </w:t>
-      </w:r>
-      <w:r>
-        <w:rPr>
-          <w:rStyle w:val="CodeChar"/>
+        <w:rPr>
+          <w:lang w:val="en-US"/>
+        </w:rPr>
+        <w:t xml:space="preserve"> </w:t>
+      </w:r>
+      <w:proofErr w:type="spellStart"/>
+      <w:r>
+        <w:rPr>
+          <w:lang w:val="en-US"/>
+        </w:rPr>
+        <w:t>eller</w:t>
+      </w:r>
+      <w:proofErr w:type="spellEnd"/>
+      <w:r>
+        <w:rPr>
+          <w:lang w:val="en-US"/>
+        </w:rPr>
+        <w:t xml:space="preserve"> </w:t>
+      </w:r>
+      <w:r>
+        <w:rPr>
+          <w:rStyle w:val="CodeChar"/>
+          <w:lang w:val="en-US"/>
         </w:rPr>
         <w:t>LOAD "FILNAMN",8</w:t>
       </w:r>
       <w:r>
-        <w:t xml:space="preserve"> i BASIC 2.0 second release. </w:t>
-      </w:r>
-      <w:r>
-        <w:rPr>
-          <w:rStyle w:val="CodeChar"/>
+        <w:rPr>
+          <w:lang w:val="en-US"/>
+        </w:rPr>
+        <w:t xml:space="preserve"> </w:t>
+      </w:r>
+      <w:proofErr w:type="spellStart"/>
+      <w:r>
+        <w:rPr>
+          <w:lang w:val="en-US"/>
+        </w:rPr>
+        <w:t>i</w:t>
+      </w:r>
+      <w:proofErr w:type="spellEnd"/>
+      <w:r>
+        <w:rPr>
+          <w:lang w:val="en-US"/>
+        </w:rPr>
+        <w:t xml:space="preserve"> BASIC 2.0 second release. </w:t>
+      </w:r>
+      <w:r>
+        <w:rPr>
+          <w:rStyle w:val="CodeChar"/>
+          <w:lang w:val="en-US"/>
         </w:rPr>
         <w:t>DSAVE "FILNAMN</w:t>
       </w:r>
@@ -13138,6 +13221,7 @@
       <w:r>
         <w:rPr>
           <w:rStyle w:val="CodeChar"/>
+          <w:lang w:val="en-US"/>
         </w:rPr>
         <w:t>",ON</w:t>
       </w:r>
@@ -13145,6 +13229,7 @@
       <w:r>
         <w:rPr>
           <w:rStyle w:val="CodeChar"/>
+          <w:lang w:val="en-US"/>
         </w:rPr>
         <w:t xml:space="preserve"> U8</w:t>
       </w:r>
@@ -13171,6 +13256,7 @@
       <w:r>
         <w:rPr>
           <w:rStyle w:val="CodeChar"/>
+          <w:lang w:val="en-US"/>
         </w:rPr>
         <w:t>SAVE "FILNAMN",8,0</w:t>
       </w:r>
@@ -13197,6 +13283,7 @@
       <w:r>
         <w:rPr>
           <w:rStyle w:val="CodeChar"/>
+          <w:lang w:val="en-US"/>
         </w:rPr>
         <w:t>SAVE "FILNAMN",8</w:t>
       </w:r>
@@ -13255,10 +13342,262 @@
     </w:p>
     <w:p>
       <w:r>
-        <w:t xml:space="preserve">Kommandot BLOAD används för att hämta </w:t>
-      </w:r>
-    </w:p>
-    <w:p/>
+        <w:t xml:space="preserve">Kommandot </w:t>
+      </w:r>
+      <w:r>
+        <w:rPr>
+          <w:rStyle w:val="CodeChar"/>
+        </w:rPr>
+        <w:t>BLOAD</w:t>
+      </w:r>
+      <w:r>
+        <w:fldChar w:fldCharType="begin"/>
+      </w:r>
+      <w:r>
+        <w:instrText xml:space="preserve"> XE "</w:instrText>
+      </w:r>
+      <w:r>
+        <w:instrText>BLOAD</w:instrText>
+      </w:r>
+      <w:r>
+        <w:instrText xml:space="preserve">" </w:instrText>
+      </w:r>
+      <w:r>
+        <w:fldChar w:fldCharType="end"/>
+      </w:r>
+      <w:r>
+        <w:t xml:space="preserve"> används för att hämta</w:t>
+      </w:r>
+      <w:r>
+        <w:t xml:space="preserve"> data, antingen till den adress den sparades ifrån från början, eller till en önskad adress.</w:t>
+      </w:r>
+      <w:r>
+        <w:t xml:space="preserve"> Kommandot </w:t>
+      </w:r>
+      <w:r>
+        <w:rPr>
+          <w:rStyle w:val="CodeChar"/>
+        </w:rPr>
+        <w:t>BSAVE</w:t>
+      </w:r>
+      <w:r>
+        <w:fldChar w:fldCharType="begin"/>
+      </w:r>
+      <w:r>
+        <w:instrText xml:space="preserve"> XE "</w:instrText>
+      </w:r>
+      <w:r>
+        <w:instrText>BSAVE</w:instrText>
+      </w:r>
+      <w:r>
+        <w:instrText xml:space="preserve">" </w:instrText>
+      </w:r>
+      <w:r>
+        <w:fldChar w:fldCharType="end"/>
+      </w:r>
+      <w:r>
+        <w:t xml:space="preserve"> skriver önskad del av datorns minne till diskett.</w:t>
+      </w:r>
+    </w:p>
+    <w:p>
+      <w:r>
+        <w:t>För att förstå syntaxen</w:t>
+      </w:r>
+      <w:r>
+        <w:t xml:space="preserve"> behöver du läsa de tidigare inläggen om </w:t>
+      </w:r>
+      <w:r>
+        <w:rPr>
+          <w:rStyle w:val="CodeChar"/>
+        </w:rPr>
+        <w:t>DIRECTORY</w:t>
+      </w:r>
+      <w:r>
+        <w:t xml:space="preserve"> och </w:t>
+      </w:r>
+      <w:r>
+        <w:rPr>
+          <w:rStyle w:val="CodeChar"/>
+        </w:rPr>
+        <w:t>DLOAD</w:t>
+      </w:r>
+      <w:r>
+        <w:t>/</w:t>
+      </w:r>
+      <w:r>
+        <w:rPr>
+          <w:rStyle w:val="CodeChar"/>
+        </w:rPr>
+        <w:t>DSAVE</w:t>
+      </w:r>
+      <w:r>
+        <w:t xml:space="preserve">. Det klargör hur du anger drivarnummer och/eller enhetsnummer, samt vilka regler som gäller för att ange filnamn (där </w:t>
+      </w:r>
+      <w:r>
+        <w:rPr>
+          <w:rStyle w:val="CodeChar"/>
+        </w:rPr>
+        <w:t>BLOAD</w:t>
+      </w:r>
+      <w:r>
+        <w:t xml:space="preserve"> har stöd för jokertecken, till skillnad från </w:t>
+      </w:r>
+      <w:r>
+        <w:rPr>
+          <w:rStyle w:val="CodeChar"/>
+        </w:rPr>
+        <w:t>BSAVE</w:t>
+      </w:r>
+      <w:r>
+        <w:t>).</w:t>
+      </w:r>
+    </w:p>
+    <w:p>
+      <w:r>
+        <w:t xml:space="preserve">Utöver filnamn och </w:t>
+      </w:r>
+      <w:r>
+        <w:t>drivarnummer och/eller enhetsnummer</w:t>
+      </w:r>
+      <w:r>
+        <w:t xml:space="preserve">, behöver </w:t>
+      </w:r>
+      <w:r>
+        <w:rPr>
+          <w:rStyle w:val="CodeChar"/>
+        </w:rPr>
+        <w:t>BSAVE</w:t>
+      </w:r>
+      <w:r>
+        <w:t xml:space="preserve"> (som sparar data som finns i minnet) veta vilket data som ska sparas. Detta anges med prefixet </w:t>
+      </w:r>
+      <w:r>
+        <w:rPr>
+          <w:rStyle w:val="CodeChar"/>
+        </w:rPr>
+        <w:t>P</w:t>
+      </w:r>
+      <w:r>
+        <w:t xml:space="preserve"> enligt följande:</w:t>
+      </w:r>
+    </w:p>
+    <w:p>
+      <w:pPr>
+        <w:pStyle w:val="Code"/>
+        <w:rPr>
+          <w:lang w:val="nb-NO"/>
+        </w:rPr>
+      </w:pPr>
+      <w:r>
+        <w:rPr>
+          <w:lang w:val="nb-NO"/>
+        </w:rPr>
+        <w:t>BSAVE "FILNAMN",D0,P[STARTADRESS] TO P[SLUTADRESS]</w:t>
+      </w:r>
+    </w:p>
+    <w:p>
+      <w:r>
+        <w:t>Ett fungerande exempel på BSAVE kommer nedan.</w:t>
+      </w:r>
+    </w:p>
+    <w:p>
+      <w:r>
+        <w:t>Vi vet att datorns i</w:t>
+      </w:r>
+      <w:r>
+        <w:t>nbyggda sprite-editor (</w:t>
+      </w:r>
+      <w:r>
+        <w:rPr>
+          <w:rStyle w:val="CodeChar"/>
+        </w:rPr>
+        <w:t>SPRDEF</w:t>
+      </w:r>
+      <w:r>
+        <w:t xml:space="preserve">) redigerar sprites på adress </w:t>
+      </w:r>
+      <w:r>
+        <w:rPr>
+          <w:rStyle w:val="CodeChar"/>
+        </w:rPr>
+        <w:t>3584</w:t>
+      </w:r>
+      <w:r>
+        <w:t xml:space="preserve"> och framåt, och vi vet att en sprite består av 63 bytes (byte 64</w:t>
+      </w:r>
+      <w:r>
+        <w:t xml:space="preserve"> från startadressen</w:t>
+      </w:r>
+      <w:r>
+        <w:t xml:space="preserve"> används inte). Det säger oss att den första spriten</w:t>
+      </w:r>
+      <w:r>
+        <w:t xml:space="preserve"> som redigeras med </w:t>
+      </w:r>
+      <w:r>
+        <w:rPr>
+          <w:rStyle w:val="CodeChar"/>
+        </w:rPr>
+        <w:t>SPRDEF</w:t>
+      </w:r>
+      <w:r>
+        <w:t xml:space="preserve"> kan sparas i en fil enligt följande:</w:t>
+      </w:r>
+    </w:p>
+    <w:p>
+      <w:pPr>
+        <w:pStyle w:val="Code"/>
+        <w:rPr>
+          <w:lang w:val="en-US"/>
+        </w:rPr>
+      </w:pPr>
+      <w:r>
+        <w:rPr>
+          <w:lang w:val="en-US"/>
+        </w:rPr>
+        <w:t>BSAVE "SPRITE1", D</w:t>
+      </w:r>
+      <w:proofErr w:type="gramStart"/>
+      <w:r>
+        <w:rPr>
+          <w:lang w:val="en-US"/>
+        </w:rPr>
+        <w:t>0,P</w:t>
+      </w:r>
+      <w:proofErr w:type="gramEnd"/>
+      <w:r>
+        <w:rPr>
+          <w:lang w:val="en-US"/>
+        </w:rPr>
+        <w:t>3584 TO</w:t>
+      </w:r>
+      <w:r>
+        <w:rPr>
+          <w:lang w:val="en-US"/>
+        </w:rPr>
+        <w:t xml:space="preserve"> P3647</w:t>
+      </w:r>
+    </w:p>
+    <w:p>
+      <w:pPr>
+        <w:pStyle w:val="Tips"/>
+      </w:pPr>
+      <w:r>
+        <w:t>Hur du skapar en s</w:t>
+      </w:r>
+      <w:r>
+        <w:t xml:space="preserve">prite med </w:t>
+      </w:r>
+      <w:r>
+        <w:rPr>
+          <w:rStyle w:val="CodeChar"/>
+        </w:rPr>
+        <w:t>SPRDEF</w:t>
+      </w:r>
+      <w:r>
+        <w:t xml:space="preserve"> avhandlas i kapitel 6.</w:t>
+      </w:r>
+    </w:p>
     <w:p/>
     <w:p>
       <w:r>
@@ -15788,6 +16127,7 @@
               <w:jc w:val="center"/>
             </w:pPr>
             <w:r>
+              <w:lastRenderedPageBreak/>
               <w:t>40</w:t>
             </w:r>
           </w:p>
@@ -20909,27 +21249,15 @@
               <w:jc w:val="center"/>
               <w:rPr>
                 <w:sz w:val="12"/>
+                <w:lang w:val="nb-NO"/>
               </w:rPr>
             </w:pPr>
             <w:r>
               <w:rPr>
                 <w:sz w:val="12"/>
-              </w:rPr>
-              <w:t>Analog (RF, A/</w:t>
-            </w:r>
-            <w:proofErr w:type="gramStart"/>
-            <w:r>
-              <w:rPr>
-                <w:sz w:val="12"/>
-              </w:rPr>
-              <w:t>V)/</w:t>
-            </w:r>
-            <w:proofErr w:type="gramEnd"/>
-            <w:r>
-              <w:rPr>
-                <w:sz w:val="12"/>
-              </w:rPr>
-              <w:t>Digital (RGBI)</w:t>
+                <w:lang w:val="nb-NO"/>
+              </w:rPr>
+              <w:t>Analog (RF, A/V)/Digital (RGBI)</w:t>
             </w:r>
           </w:p>
         </w:tc>
@@ -24871,14 +25199,7 @@
           <w:rStyle w:val="FotnotChar"/>
           <w:lang w:val="en-US"/>
         </w:rPr>
-        <w:t xml:space="preserve">Se min </w:t>
-      </w:r>
-      <w:r>
-        <w:rPr>
-          <w:rStyle w:val="FotnotChar"/>
-          <w:lang w:val="en-US"/>
-        </w:rPr>
-        <w:t>bok</w:t>
+        <w:t>Se min bok</w:t>
       </w:r>
       <w:r>
         <w:rPr>
@@ -24925,15 +25246,7 @@
           <w:i/>
           <w:iCs/>
         </w:rPr>
-        <w:t xml:space="preserve">Pitch </w:t>
-      </w:r>
-      <w:r>
-        <w:rPr>
-          <w:rStyle w:val="FotnotChar"/>
-          <w:i/>
-          <w:iCs/>
-        </w:rPr>
-        <w:t>bend</w:t>
+        <w:t>Pitch bend</w:t>
       </w:r>
       <w:r>
         <w:rPr>
@@ -24961,13 +25274,7 @@
         <w:rPr>
           <w:rStyle w:val="FotnotChar"/>
         </w:rPr>
-        <w:t xml:space="preserve">Attack, </w:t>
-      </w:r>
-      <w:r>
-        <w:rPr>
-          <w:rStyle w:val="FotnotChar"/>
-        </w:rPr>
-        <w:t>Decay, Sustain, Release – se kapitlet om ordförklaringar (appendix B).</w:t>
+        <w:t>Attack, Decay, Sustain, Release – se kapitlet om ordförklaringar (appendix B).</w:t>
       </w:r>
     </w:p>
   </w:footnote>
@@ -25144,7 +25451,7 @@
         <w:noProof/>
         <w:sz w:val="16"/>
       </w:rPr>
-      <w:t>Bilder</w:t>
+      <w:t>Commodore BASIC 7.0 DOS</w:t>
     </w:r>
     <w:r>
       <w:rPr>

</xml_diff>

<commit_message>
Har börjat arbeta med CP/M.
</commit_message>
<xml_diff>
--- a/Commodore BASIC 7.0 for C128.docx
+++ b/Commodore BASIC 7.0 for C128.docx
@@ -500,38 +500,29 @@
           <w:sz w:val="12"/>
           <w:szCs w:val="12"/>
         </w:rPr>
-        <w:t xml:space="preserve">Publicerad </w:t>
-      </w:r>
-      <w:proofErr w:type="gramStart"/>
+        <w:t>Publicerad 202</w:t>
+      </w:r>
       <w:r>
         <w:rPr>
           <w:sz w:val="12"/>
           <w:szCs w:val="12"/>
         </w:rPr>
-        <w:t>202</w:t>
+        <w:t>4</w:t>
       </w:r>
       <w:r>
         <w:rPr>
           <w:sz w:val="12"/>
           <w:szCs w:val="12"/>
         </w:rPr>
-        <w:t>4</w:t>
+        <w:t>-</w:t>
       </w:r>
       <w:r>
         <w:rPr>
           <w:sz w:val="12"/>
           <w:szCs w:val="12"/>
         </w:rPr>
-        <w:t>-</w:t>
-      </w:r>
-      <w:r>
-        <w:rPr>
-          <w:sz w:val="12"/>
-          <w:szCs w:val="12"/>
-        </w:rPr>
         <w:t>03</w:t>
       </w:r>
-      <w:proofErr w:type="gramEnd"/>
       <w:r>
         <w:rPr>
           <w:sz w:val="12"/>
@@ -2511,14 +2502,12 @@
       <w:r>
         <w:t xml:space="preserve"> </w:t>
       </w:r>
-      <w:proofErr w:type="spellStart"/>
       <w:r>
         <w:rPr>
           <w:b/>
         </w:rPr>
         <w:t>Return</w:t>
       </w:r>
-      <w:proofErr w:type="spellEnd"/>
       <w:r>
         <w:t xml:space="preserve"> till </w:t>
       </w:r>
@@ -2528,19 +2517,11 @@
       <w:r>
         <w:t xml:space="preserve">, </w:t>
       </w:r>
-      <w:proofErr w:type="spellStart"/>
       <w:r>
         <w:rPr>
           <w:b/>
         </w:rPr>
-        <w:t>Run</w:t>
-      </w:r>
-      <w:proofErr w:type="spellEnd"/>
-      <w:r>
-        <w:rPr>
-          <w:b/>
-        </w:rPr>
-        <w:t xml:space="preserve"> Stop</w:t>
+        <w:t>Run Stop</w:t>
       </w:r>
       <w:r>
         <w:t xml:space="preserve"> till </w:t>
@@ -2691,7 +2672,6 @@
       <w:r>
         <w:t xml:space="preserve"> </w:t>
       </w:r>
-      <w:proofErr w:type="spellStart"/>
       <w:r>
         <w:rPr>
           <w:b/>
@@ -2706,11 +2686,9 @@
         </w:rPr>
         <w:t>+A</w:t>
       </w:r>
-      <w:proofErr w:type="spellEnd"/>
       <w:r>
         <w:t xml:space="preserve"> ska </w:t>
       </w:r>
-      <w:proofErr w:type="spellStart"/>
       <w:r>
         <w:rPr>
           <w:b/>
@@ -2718,7 +2696,6 @@
         </w:rPr>
         <w:t>Shift</w:t>
       </w:r>
-      <w:proofErr w:type="spellEnd"/>
       <w:r>
         <w:t xml:space="preserve"> hållas nedtryckt medan </w:t>
       </w:r>
@@ -3098,14 +3075,27 @@
       <w:r>
         <w:t xml:space="preserve">tidigare bok (se sida </w:t>
       </w:r>
-      <w:fldSimple w:instr=" PAGEREF BASIC2 ">
-        <w:r>
-          <w:rPr>
-            <w:noProof/>
-          </w:rPr>
-          <w:t>3</w:t>
-        </w:r>
-      </w:fldSimple>
+      <w:r>
+        <w:fldChar w:fldCharType="begin"/>
+      </w:r>
+      <w:r>
+        <w:instrText xml:space="preserve"> PAGEREF BASIC2 </w:instrText>
+      </w:r>
+      <w:r>
+        <w:fldChar w:fldCharType="separate"/>
+      </w:r>
+      <w:r>
+        <w:rPr>
+          <w:noProof/>
+        </w:rPr>
+        <w:t>3</w:t>
+      </w:r>
+      <w:r>
+        <w:rPr>
+          <w:noProof/>
+        </w:rPr>
+        <w:fldChar w:fldCharType="end"/>
+      </w:r>
       <w:r>
         <w:t>)</w:t>
       </w:r>
@@ -3348,21 +3338,7 @@
         <w:rPr>
           <w:i/>
         </w:rPr>
-        <w:t xml:space="preserve">MEGA Museum </w:t>
-      </w:r>
-      <w:proofErr w:type="spellStart"/>
-      <w:r>
-        <w:rPr>
-          <w:i/>
-        </w:rPr>
-        <w:t>of</w:t>
-      </w:r>
-      <w:proofErr w:type="spellEnd"/>
-      <w:r>
-        <w:rPr>
-          <w:i/>
-        </w:rPr>
-        <w:t xml:space="preserve"> Electronic Games and Art</w:t>
+        <w:t>MEGA Museum of Electronic Games and Art</w:t>
       </w:r>
       <w:r>
         <w:t xml:space="preserve"> arbetar med att få ut</w:t>
@@ -3790,13 +3766,8 @@
         <w:t>Appendix A</w:t>
       </w:r>
       <w:r>
-        <w:t xml:space="preserve"> handlar om felsökning (</w:t>
-      </w:r>
-      <w:proofErr w:type="spellStart"/>
-      <w:r>
-        <w:t>debugging</w:t>
-      </w:r>
-      <w:proofErr w:type="spellEnd"/>
+        <w:t xml:space="preserve"> handlar om felsökning (debugging</w:t>
+      </w:r>
       <w:r>
         <w:fldChar w:fldCharType="begin"/>
       </w:r>
@@ -3959,23 +3930,7 @@
     </w:p>
     <w:p>
       <w:r>
-        <w:t xml:space="preserve">Commodore 128 introducerades på marknaden år 1985, och såldes fram till och med år 1989, när 16-bitarssystemen som </w:t>
-      </w:r>
-      <w:proofErr w:type="spellStart"/>
-      <w:r>
-        <w:t>Atari</w:t>
-      </w:r>
-      <w:proofErr w:type="spellEnd"/>
-      <w:r>
-        <w:t xml:space="preserve"> ST och </w:t>
-      </w:r>
-      <w:proofErr w:type="spellStart"/>
-      <w:r>
-        <w:t>Amiga</w:t>
-      </w:r>
-      <w:proofErr w:type="spellEnd"/>
-      <w:r>
-        <w:t xml:space="preserve"> började vinna mark</w:t>
+        <w:t>Commodore 128 introducerades på marknaden år 1985, och såldes fram till och med år 1989, när 16-bitarssystemen som Atari ST och Amiga började vinna mark</w:t>
       </w:r>
       <w:r>
         <w:t xml:space="preserve">. Som namnet </w:t>
@@ -3991,23 +3946,7 @@
     </w:p>
     <w:p>
       <w:r>
-        <w:t xml:space="preserve">Datorn har två huvudprocessorer. MOS 8502 klarar samma instruktioner som de processorer som satt i bl.a. Commodore 64 (MOS 6510 eller MOS 8500) och VIC-20 (MOS 6502). Det är denna som normalt driver runt din Commodore 128 med en arbetshastighet på </w:t>
-      </w:r>
-      <w:proofErr w:type="gramStart"/>
-      <w:r>
-        <w:t>1-2</w:t>
-      </w:r>
-      <w:proofErr w:type="gramEnd"/>
-      <w:r>
-        <w:t xml:space="preserve"> megahertz (MHz). Den andra processorn är en </w:t>
-      </w:r>
-      <w:proofErr w:type="spellStart"/>
-      <w:r>
-        <w:t>Zilog</w:t>
-      </w:r>
-      <w:proofErr w:type="spellEnd"/>
-      <w:r>
-        <w:t xml:space="preserve"> Z80 på 4 MHz. Det är denna som driver runt din dator när du arbetar i CP/M-läge.</w:t>
+        <w:t>Datorn har två huvudprocessorer. MOS 8502 klarar samma instruktioner som de processorer som satt i bl.a. Commodore 64 (MOS 6510 eller MOS 8500) och VIC-20 (MOS 6502). Det är denna som normalt driver runt din Commodore 128 med en arbetshastighet på 1-2 megahertz (MHz). Den andra processorn är en Zilog Z80 på 4 MHz. Det är denna som driver runt din dator när du arbetar i CP/M-läge.</w:t>
       </w:r>
     </w:p>
     <w:p>
@@ -4025,231 +3964,184 @@
           <w:i/>
           <w:iCs/>
         </w:rPr>
-        <w:t xml:space="preserve">Control Program for </w:t>
-      </w:r>
-      <w:proofErr w:type="spellStart"/>
+        <w:t>Control Program for Microcomputers</w:t>
+      </w:r>
+      <w:r>
+        <w:t>) behöver läsas in från diskett (att ”boota” operativsystemet).</w:t>
+      </w:r>
+      <w:r>
+        <w:t xml:space="preserve"> Datorn levererades med </w:t>
+      </w:r>
+      <w:r>
+        <w:t>version CP/M Plus version 3.0</w:t>
+      </w:r>
+      <w:r>
+        <w:t>, och ger tillgång till avancerad mjukvara som t.ex. Turbo Pascal eller Microsoft Basic.</w:t>
+      </w:r>
+    </w:p>
+    <w:p>
+      <w:r>
+        <w:t xml:space="preserve">För den som inte vill köra operativsystem som likt CP/M styrs med textkommandon, finns möjligheten att köpa till </w:t>
+      </w:r>
+      <w:r>
+        <w:t xml:space="preserve">det grafiska </w:t>
+      </w:r>
+      <w:r>
+        <w:t xml:space="preserve">operativsystemet </w:t>
+      </w:r>
+      <w:r>
+        <w:t>GEOS som kontrolleras med mus. GEOS (</w:t>
+      </w:r>
+      <w:r>
+        <w:t>Graphic Environment Operating System</w:t>
+      </w:r>
+      <w:r>
+        <w:t>) använder sig av rullgardinsmenyer, fönster och ikoner för att låta användaren kontrollera datorn.</w:t>
+      </w:r>
+    </w:p>
+    <w:p>
+      <w:r>
+        <w:t>Commodore 128 har samma ljudkapacitet som Commodore 64, som drivs av MOS-</w:t>
+      </w:r>
+      <w:r>
+        <w:t>chippet</w:t>
+      </w:r>
+      <w:r>
+        <w:t xml:space="preserve"> 6581</w:t>
+      </w:r>
+      <w:r>
+        <w:t xml:space="preserve"> </w:t>
+      </w:r>
+      <w:r>
+        <w:t>(</w:t>
+      </w:r>
+      <w:r>
+        <w:t>8580</w:t>
+      </w:r>
+      <w:r>
+        <w:t xml:space="preserve"> i senare modeller). Dessa kallas kort och för SID (Sound Interface Device).</w:t>
+      </w:r>
+    </w:p>
+    <w:p>
+      <w:r>
+        <w:t>För grafik har Commodore 128 en VIC-II E</w:t>
+      </w:r>
+      <w:r>
+        <w:t xml:space="preserve"> med ungefär</w:t>
+      </w:r>
+      <w:r>
+        <w:t xml:space="preserve"> samma kapacitet som VIC-II som satt i Commodore 64, vilket innebär en </w:t>
+      </w:r>
+      <w:r>
+        <w:t>skärm</w:t>
+      </w:r>
+      <w:r>
+        <w:t>upplösning på 320</w:t>
+      </w:r>
+      <w:r>
+        <w:t>×</w:t>
+      </w:r>
+      <w:r>
+        <w:t>200 punkter (pixlar), 16 färger, 8 sprites och raster. Förutom detta har version E även stöd för blitter</w:t>
+      </w:r>
+      <w:r>
+        <w:fldChar w:fldCharType="begin"/>
+      </w:r>
+      <w:r>
+        <w:instrText xml:space="preserve"> XE "</w:instrText>
+      </w:r>
+      <w:r>
+        <w:instrText>blitter</w:instrText>
+      </w:r>
+      <w:r>
+        <w:instrText xml:space="preserve">" </w:instrText>
+      </w:r>
+      <w:r>
+        <w:fldChar w:fldCharType="end"/>
+      </w:r>
+      <w:r>
+        <w:t xml:space="preserve"> och e</w:t>
+      </w:r>
+      <w:r>
+        <w:t>tt extra grafikläge med en</w:t>
+      </w:r>
+      <w:r>
+        <w:t xml:space="preserve"> </w:t>
+      </w:r>
+      <w:r>
+        <w:t>skärm</w:t>
+      </w:r>
+      <w:r>
+        <w:t>upplösning på 640</w:t>
+      </w:r>
+      <w:r>
+        <w:t>×</w:t>
+      </w:r>
+      <w:r>
+        <w:t>200 punkter.</w:t>
+      </w:r>
+    </w:p>
+    <w:p>
+      <w:r>
+        <w:lastRenderedPageBreak/>
+        <w:t>Om inget operativsystem startas, används själva Commodore BASIC 7.0 för att kontrollera datorn</w:t>
+      </w:r>
+      <w:r>
+        <w:t xml:space="preserve"> genom BASIC-kommandon.</w:t>
+      </w:r>
+    </w:p>
+    <w:p>
+      <w:r>
+        <w:t>För att programmera Commodore 128 används företrädelsevis just Commodore BASIC, som i utförande 7.0 är väldigt kraftfullt. Den stora nackdelen med BASIC är dess undermåliga prestanda. BASIC kan göra allt du önskar men om prestanda är en faktor måste du titta på något annat, t.ex. maskinkod. Maskinkod presenteras överskådligt i appendix C.</w:t>
+      </w:r>
+    </w:p>
+    <w:p>
+      <w:pPr>
+        <w:pStyle w:val="Rubrik2"/>
+      </w:pPr>
+      <w:r>
+        <w:t>Inmatning av BASIC-program</w:t>
+      </w:r>
+    </w:p>
+    <w:p>
+      <w:r>
+        <w:t xml:space="preserve">Språket har </w:t>
+      </w:r>
+      <w:r>
+        <w:t xml:space="preserve">två lägen. Det ena kallas </w:t>
+      </w:r>
       <w:r>
         <w:rPr>
           <w:i/>
           <w:iCs/>
         </w:rPr>
-        <w:t>Microcomputers</w:t>
-      </w:r>
-      <w:proofErr w:type="spellEnd"/>
-      <w:r>
-        <w:t>) behöver läsas in från diskett (att ”</w:t>
-      </w:r>
-      <w:proofErr w:type="spellStart"/>
-      <w:r>
-        <w:t>boota</w:t>
-      </w:r>
-      <w:proofErr w:type="spellEnd"/>
-      <w:r>
-        <w:t>” operativsystemet).</w:t>
-      </w:r>
-      <w:r>
-        <w:t xml:space="preserve"> Datorn levererades med </w:t>
-      </w:r>
-      <w:r>
-        <w:t>version CP/M Plus version 3.0</w:t>
-      </w:r>
-      <w:r>
-        <w:t>, och ger tillgång till avancerad mjukvara som t.ex. Turbo Pascal eller Microsoft Basic.</w:t>
-      </w:r>
-    </w:p>
-    <w:p>
-      <w:r>
-        <w:t xml:space="preserve">För den som inte vill köra operativsystem som likt CP/M styrs med textkommandon, finns möjligheten att köpa till </w:t>
-      </w:r>
-      <w:r>
-        <w:t xml:space="preserve">det grafiska </w:t>
-      </w:r>
-      <w:r>
-        <w:t xml:space="preserve">operativsystemet </w:t>
-      </w:r>
-      <w:r>
-        <w:t>GEOS som kontrolleras med mus. GEOS (</w:t>
-      </w:r>
-      <w:proofErr w:type="spellStart"/>
-      <w:r>
-        <w:t>Graphic</w:t>
-      </w:r>
-      <w:proofErr w:type="spellEnd"/>
-      <w:r>
-        <w:t xml:space="preserve"> Environment Operating System</w:t>
-      </w:r>
-      <w:r>
-        <w:t>) använder sig av rullgardinsmenyer, fönster och ikoner för att låta användaren kontrollera datorn.</w:t>
-      </w:r>
-    </w:p>
-    <w:p>
-      <w:r>
-        <w:t>Commodore 128 har samma ljudkapacitet som Commodore 64, som drivs av MOS-</w:t>
-      </w:r>
-      <w:r>
-        <w:t>chippet</w:t>
-      </w:r>
-      <w:r>
-        <w:t xml:space="preserve"> 6581</w:t>
-      </w:r>
-      <w:r>
-        <w:t xml:space="preserve"> </w:t>
-      </w:r>
-      <w:r>
-        <w:t>(</w:t>
-      </w:r>
-      <w:r>
-        <w:t>8580</w:t>
-      </w:r>
-      <w:r>
-        <w:t xml:space="preserve"> i senare modeller). Dessa kallas kort och för SID (Sound Interface </w:t>
-      </w:r>
-      <w:proofErr w:type="spellStart"/>
-      <w:r>
-        <w:t>Device</w:t>
-      </w:r>
-      <w:proofErr w:type="spellEnd"/>
-      <w:r>
-        <w:t>).</w:t>
-      </w:r>
-    </w:p>
-    <w:p>
-      <w:r>
-        <w:t>För grafik har Commodore 128 en VIC-II E</w:t>
-      </w:r>
-      <w:r>
-        <w:t xml:space="preserve"> med ungefär</w:t>
-      </w:r>
-      <w:r>
-        <w:t xml:space="preserve"> samma kapacitet som VIC-II som satt i Commodore 64, vilket innebär en </w:t>
-      </w:r>
-      <w:r>
-        <w:t>skärm</w:t>
-      </w:r>
-      <w:r>
-        <w:t>upplösning på 320</w:t>
-      </w:r>
-      <w:r>
-        <w:t>×</w:t>
-      </w:r>
-      <w:r>
-        <w:t xml:space="preserve">200 punkter (pixlar), 16 färger, 8 sprites och raster. Förutom detta har version E även stöd för </w:t>
-      </w:r>
-      <w:proofErr w:type="spellStart"/>
-      <w:r>
-        <w:t>blitter</w:t>
-      </w:r>
-      <w:proofErr w:type="spellEnd"/>
-      <w:r>
-        <w:fldChar w:fldCharType="begin"/>
-      </w:r>
-      <w:r>
-        <w:instrText xml:space="preserve"> XE "</w:instrText>
-      </w:r>
-      <w:r>
-        <w:instrText>blitter</w:instrText>
-      </w:r>
-      <w:r>
-        <w:instrText xml:space="preserve">" </w:instrText>
-      </w:r>
-      <w:r>
-        <w:fldChar w:fldCharType="end"/>
-      </w:r>
-      <w:r>
-        <w:t xml:space="preserve"> och e</w:t>
-      </w:r>
-      <w:r>
-        <w:t>tt extra grafikläge med en</w:t>
-      </w:r>
-      <w:r>
-        <w:t xml:space="preserve"> </w:t>
-      </w:r>
-      <w:r>
-        <w:t>skärm</w:t>
-      </w:r>
-      <w:r>
-        <w:t>upplösning på 640</w:t>
-      </w:r>
-      <w:r>
-        <w:t>×</w:t>
-      </w:r>
-      <w:r>
-        <w:t>200 punkter.</w:t>
-      </w:r>
-    </w:p>
-    <w:p>
-      <w:r>
-        <w:lastRenderedPageBreak/>
-        <w:t>Om inget operativsystem startas, används själva Commodore BASIC 7.0 för att kontrollera datorn</w:t>
-      </w:r>
-      <w:r>
-        <w:t xml:space="preserve"> genom BASIC-kommandon.</w:t>
-      </w:r>
-    </w:p>
-    <w:p>
-      <w:r>
-        <w:t>För att programmera Commodore 128 används företrädelsevis just Commodore BASIC, som i utförande 7.0 är väldigt kraftfullt. Den stora nackdelen med BASIC är dess undermåliga prestanda. BASIC kan göra allt du önskar men om prestanda är en faktor måste du titta på något annat, t.ex. maskinkod. Maskinkod presenteras överskådligt i appendix C.</w:t>
-      </w:r>
-    </w:p>
-    <w:p>
-      <w:pPr>
-        <w:pStyle w:val="Rubrik2"/>
-      </w:pPr>
-      <w:r>
-        <w:t>Inmatning av BASIC-program</w:t>
-      </w:r>
-    </w:p>
-    <w:p>
-      <w:r>
-        <w:t xml:space="preserve">Språket har </w:t>
-      </w:r>
-      <w:r>
-        <w:t xml:space="preserve">två lägen. Det ena kallas </w:t>
+        <w:t>direkt</w:t>
+      </w:r>
+      <w:r>
+        <w:t xml:space="preserve">, och innebär att man skriver en instruktion utan radnummer, som exekveras direkt när man trycker på </w:t>
+      </w:r>
+      <w:r>
+        <w:rPr>
+          <w:b/>
+          <w:bCs/>
+        </w:rPr>
+        <w:t>Return</w:t>
+      </w:r>
+      <w:r>
+        <w:t xml:space="preserve">. Det andra kallas </w:t>
       </w:r>
       <w:r>
         <w:rPr>
           <w:i/>
           <w:iCs/>
         </w:rPr>
-        <w:t>direkt</w:t>
-      </w:r>
-      <w:r>
-        <w:t xml:space="preserve">, och innebär att man skriver en instruktion utan radnummer, som exekveras direkt när man trycker på </w:t>
-      </w:r>
-      <w:proofErr w:type="spellStart"/>
-      <w:r>
-        <w:rPr>
-          <w:b/>
-          <w:bCs/>
-        </w:rPr>
-        <w:t>Return</w:t>
-      </w:r>
-      <w:proofErr w:type="spellEnd"/>
-      <w:r>
-        <w:t xml:space="preserve">. Det andra kallas </w:t>
-      </w:r>
-      <w:r>
-        <w:rPr>
-          <w:i/>
-          <w:iCs/>
-        </w:rPr>
         <w:t>runtime</w:t>
       </w:r>
       <w:r>
-        <w:t>. Instruktioner som får ett radnummer, exekveras i runtime, alltså när programmet körs med (normalt) RUN. Om inget annat anges, kan alla kommandon användas både i direktläge och i runtime-</w:t>
-      </w:r>
-      <w:proofErr w:type="spellStart"/>
-      <w:proofErr w:type="gramStart"/>
-      <w:r>
-        <w:t>läge.</w:t>
-      </w:r>
-      <w:r>
-        <w:t>För</w:t>
-      </w:r>
-      <w:proofErr w:type="spellEnd"/>
-      <w:proofErr w:type="gramEnd"/>
-      <w:r>
-        <w:t xml:space="preserve"> den intresserade bjuds en hel del trevliga tricks</w:t>
+        <w:t>. Instruktioner som får ett radnummer, exekveras i runtime, alltså när programmet körs med (normalt) RUN. Om inget annat anges, kan alla kommandon användas både i direktläge och i runtime-läge.</w:t>
+      </w:r>
+      <w:r>
+        <w:t>För den intresserade bjuds en hel del trevliga tricks</w:t>
       </w:r>
       <w:r>
         <w:t xml:space="preserve">, som t.ex. </w:t>
@@ -4288,7 +4180,7 @@
           <v:shape id="_x0000_i1025" type="#_x0000_t75" style="width:277.5pt;height:172.15pt" o:ole="">
             <v:imagedata r:id="rId13" o:title=""/>
           </v:shape>
-          <o:OLEObject Type="Embed" ProgID="Unknown" ShapeID="_x0000_i1025" DrawAspect="Content" ObjectID="_1768229553" r:id="rId14"/>
+          <o:OLEObject Type="Embed" ProgID="Unknown" ShapeID="_x0000_i1025" DrawAspect="Content" ObjectID="_1768485728" r:id="rId14"/>
         </w:object>
       </w:r>
     </w:p>
@@ -4300,14 +4192,27 @@
       <w:r>
         <w:t xml:space="preserve">Figur </w:t>
       </w:r>
-      <w:fldSimple w:instr=" SEQ Figur \* ARABIC ">
-        <w:r>
-          <w:rPr>
-            <w:noProof/>
-          </w:rPr>
-          <w:t>3</w:t>
-        </w:r>
-      </w:fldSimple>
+      <w:r>
+        <w:fldChar w:fldCharType="begin"/>
+      </w:r>
+      <w:r>
+        <w:instrText xml:space="preserve"> SEQ Figur \* ARABIC </w:instrText>
+      </w:r>
+      <w:r>
+        <w:fldChar w:fldCharType="separate"/>
+      </w:r>
+      <w:r>
+        <w:rPr>
+          <w:noProof/>
+        </w:rPr>
+        <w:t>3</w:t>
+      </w:r>
+      <w:r>
+        <w:rPr>
+          <w:noProof/>
+        </w:rPr>
+        <w:fldChar w:fldCharType="end"/>
+      </w:r>
       <w:r>
         <w:t>: AUTO erbjuder automatisk inskrivning av radnummer.</w:t>
       </w:r>
@@ -4368,7 +4273,6 @@
       <w:r>
         <w:t xml:space="preserve"> utan några parametrar och tryck </w:t>
       </w:r>
-      <w:proofErr w:type="spellStart"/>
       <w:r>
         <w:rPr>
           <w:b/>
@@ -4376,7 +4280,6 @@
         </w:rPr>
         <w:t>Return</w:t>
       </w:r>
-      <w:proofErr w:type="spellEnd"/>
       <w:r>
         <w:t>.</w:t>
       </w:r>
@@ -4556,19 +4459,11 @@
       <w:r>
         <w:t xml:space="preserve"> och att avståndet mellan alla rader. </w:t>
       </w:r>
-      <w:proofErr w:type="spellStart"/>
       <w:r>
         <w:rPr>
           <w:lang w:val="en-US"/>
         </w:rPr>
-        <w:t>Exempel</w:t>
-      </w:r>
-      <w:proofErr w:type="spellEnd"/>
-      <w:r>
-        <w:rPr>
-          <w:lang w:val="en-US"/>
-        </w:rPr>
-        <w:t>:</w:t>
+        <w:t>Exempel:</w:t>
       </w:r>
     </w:p>
     <w:p>
@@ -4904,42 +4799,121 @@
       <w:r>
         <w:t xml:space="preserve"> i ett program så uppstår felet </w:t>
       </w:r>
-      <w:proofErr w:type="spellStart"/>
       <w:r>
         <w:rPr>
           <w:i/>
           <w:iCs/>
         </w:rPr>
-        <w:t>direct</w:t>
-      </w:r>
-      <w:proofErr w:type="spellEnd"/>
+        <w:t>direct mode only</w:t>
+      </w:r>
+      <w:r>
+        <w:fldChar w:fldCharType="begin"/>
+      </w:r>
+      <w:r>
+        <w:instrText xml:space="preserve"> XE "direct mode only" </w:instrText>
+      </w:r>
+      <w:r>
+        <w:fldChar w:fldCharType="end"/>
+      </w:r>
+      <w:r>
+        <w:t xml:space="preserve">, och </w:t>
+      </w:r>
+      <w:r>
+        <w:rPr>
+          <w:rStyle w:val="CodeChar"/>
+        </w:rPr>
+        <w:t>RENUMBER</w:t>
+      </w:r>
+      <w:r>
+        <w:t xml:space="preserve"> får inte användas när programmet har en </w:t>
+      </w:r>
+      <w:r>
+        <w:rPr>
+          <w:rStyle w:val="CodeChar"/>
+        </w:rPr>
+        <w:t>GOTO</w:t>
+      </w:r>
+      <w:r>
+        <w:t xml:space="preserve"> eller </w:t>
+      </w:r>
+      <w:r>
+        <w:rPr>
+          <w:rStyle w:val="CodeChar"/>
+        </w:rPr>
+        <w:t>GOSUB</w:t>
+      </w:r>
+      <w:r>
+        <w:t xml:space="preserve"> som inte pekar på en existerande rad, då uppstår felet </w:t>
+      </w:r>
       <w:r>
         <w:rPr>
           <w:i/>
           <w:iCs/>
         </w:rPr>
-        <w:t xml:space="preserve"> mode </w:t>
-      </w:r>
-      <w:proofErr w:type="spellStart"/>
+        <w:t>unresolved reference</w:t>
+      </w:r>
+      <w:r>
+        <w:fldChar w:fldCharType="begin"/>
+      </w:r>
+      <w:r>
+        <w:instrText xml:space="preserve"> XE "unresolved reference" </w:instrText>
+      </w:r>
+      <w:r>
+        <w:fldChar w:fldCharType="end"/>
+      </w:r>
+      <w:r>
+        <w:t>.</w:t>
+      </w:r>
+      <w:r>
+        <w:t xml:space="preserve"> Om programmet slår över taket (högsta tillåtna radnummer är </w:t>
+      </w:r>
+      <w:r>
+        <w:rPr>
+          <w:rStyle w:val="CodeChar"/>
+        </w:rPr>
+        <w:t>63999</w:t>
+      </w:r>
+      <w:r>
+        <w:t xml:space="preserve">) uppstår felet </w:t>
+      </w:r>
       <w:r>
         <w:rPr>
           <w:i/>
           <w:iCs/>
         </w:rPr>
-        <w:t>only</w:t>
-      </w:r>
-      <w:proofErr w:type="spellEnd"/>
+        <w:t>line number too large</w:t>
+      </w:r>
       <w:r>
         <w:fldChar w:fldCharType="begin"/>
       </w:r>
       <w:r>
-        <w:instrText xml:space="preserve"> XE "direct mode only" </w:instrText>
+        <w:instrText xml:space="preserve"> XE "line number too large" </w:instrText>
       </w:r>
       <w:r>
         <w:fldChar w:fldCharType="end"/>
       </w:r>
       <w:r>
-        <w:t xml:space="preserve">, och </w:t>
+        <w:t>.</w:t>
+      </w:r>
+    </w:p>
+    <w:p>
+      <w:r>
+        <w:t>En liten v</w:t>
+      </w:r>
+      <w:r>
+        <w:t>arning!</w:t>
+      </w:r>
+      <w:r>
+        <w:t xml:space="preserve"> </w:t>
+      </w:r>
+      <w:r>
+        <w:t>I</w:t>
+      </w:r>
+      <w:r>
+        <w:t xml:space="preserve"> Commodore BASIC</w:t>
+      </w:r>
+      <w:r>
+        <w:t xml:space="preserve"> definieras subrutiner av ett radnummer, vilket innebär att du behöver kontrollera vilka nya radnummer dina subrutiner har fått efter att du använt </w:t>
       </w:r>
       <w:r>
         <w:rPr>
@@ -4948,223 +4922,50 @@
         <w:t>RENUMBER</w:t>
       </w:r>
       <w:r>
-        <w:t xml:space="preserve"> får inte användas när programmet har en </w:t>
-      </w:r>
-      <w:r>
-        <w:rPr>
-          <w:rStyle w:val="CodeChar"/>
-        </w:rPr>
-        <w:t>GOTO</w:t>
-      </w:r>
-      <w:r>
-        <w:t xml:space="preserve"> eller </w:t>
-      </w:r>
-      <w:r>
-        <w:rPr>
-          <w:rStyle w:val="CodeChar"/>
-        </w:rPr>
-        <w:t>GOSUB</w:t>
-      </w:r>
-      <w:r>
-        <w:t xml:space="preserve"> som inte pekar på en existerande rad, då uppstår felet </w:t>
-      </w:r>
-      <w:proofErr w:type="spellStart"/>
+        <w:t>. Annars kan det bli svårt att anropa dessa på nytt.</w:t>
+      </w:r>
+    </w:p>
+    <w:p>
+      <w:pPr>
+        <w:pStyle w:val="Rubrik2"/>
+      </w:pPr>
+      <w:r>
+        <w:t>Datatyper</w:t>
+      </w:r>
+    </w:p>
+    <w:p>
+      <w:r>
+        <w:t xml:space="preserve">Commodore BASIC 7.0 har stöd för tre datatyper. Dessa är </w:t>
+      </w:r>
       <w:r>
         <w:rPr>
           <w:i/>
           <w:iCs/>
         </w:rPr>
-        <w:t>unresolved</w:t>
-      </w:r>
-      <w:proofErr w:type="spellEnd"/>
+        <w:t>realtal</w:t>
+      </w:r>
+      <w:r>
+        <w:t xml:space="preserve">, </w:t>
+      </w:r>
       <w:r>
         <w:rPr>
           <w:i/>
           <w:iCs/>
         </w:rPr>
-        <w:t xml:space="preserve"> </w:t>
-      </w:r>
-      <w:proofErr w:type="spellStart"/>
+        <w:t>heltal</w:t>
+      </w:r>
+      <w:r>
+        <w:t xml:space="preserve"> och </w:t>
+      </w:r>
       <w:r>
         <w:rPr>
           <w:i/>
           <w:iCs/>
         </w:rPr>
-        <w:t>reference</w:t>
-      </w:r>
-      <w:proofErr w:type="spellEnd"/>
-      <w:r>
-        <w:fldChar w:fldCharType="begin"/>
-      </w:r>
-      <w:r>
-        <w:instrText xml:space="preserve"> XE "unresolved reference" </w:instrText>
-      </w:r>
-      <w:r>
-        <w:fldChar w:fldCharType="end"/>
-      </w:r>
-      <w:r>
-        <w:t>.</w:t>
-      </w:r>
-      <w:r>
-        <w:t xml:space="preserve"> Om programmet slår över taket (högsta tillåtna radnummer är </w:t>
-      </w:r>
-      <w:r>
-        <w:rPr>
-          <w:rStyle w:val="CodeChar"/>
-        </w:rPr>
-        <w:t>63999</w:t>
-      </w:r>
-      <w:r>
-        <w:t xml:space="preserve">) uppstår felet </w:t>
-      </w:r>
-      <w:proofErr w:type="spellStart"/>
-      <w:r>
-        <w:rPr>
-          <w:i/>
-          <w:iCs/>
-        </w:rPr>
-        <w:t>line</w:t>
-      </w:r>
-      <w:proofErr w:type="spellEnd"/>
-      <w:r>
-        <w:rPr>
-          <w:i/>
-          <w:iCs/>
-        </w:rPr>
-        <w:t xml:space="preserve"> </w:t>
-      </w:r>
-      <w:proofErr w:type="spellStart"/>
-      <w:r>
-        <w:rPr>
-          <w:i/>
-          <w:iCs/>
-        </w:rPr>
-        <w:t>number</w:t>
-      </w:r>
-      <w:proofErr w:type="spellEnd"/>
-      <w:r>
-        <w:rPr>
-          <w:i/>
-          <w:iCs/>
-        </w:rPr>
-        <w:t xml:space="preserve"> </w:t>
-      </w:r>
-      <w:proofErr w:type="spellStart"/>
-      <w:r>
-        <w:rPr>
-          <w:i/>
-          <w:iCs/>
-        </w:rPr>
-        <w:t>too</w:t>
-      </w:r>
-      <w:proofErr w:type="spellEnd"/>
-      <w:r>
-        <w:rPr>
-          <w:i/>
-          <w:iCs/>
-        </w:rPr>
-        <w:t xml:space="preserve"> </w:t>
-      </w:r>
-      <w:proofErr w:type="spellStart"/>
-      <w:r>
-        <w:rPr>
-          <w:i/>
-          <w:iCs/>
-        </w:rPr>
-        <w:t>large</w:t>
-      </w:r>
-      <w:proofErr w:type="spellEnd"/>
-      <w:r>
-        <w:fldChar w:fldCharType="begin"/>
-      </w:r>
-      <w:r>
-        <w:instrText xml:space="preserve"> XE "line number too large" </w:instrText>
-      </w:r>
-      <w:r>
-        <w:fldChar w:fldCharType="end"/>
-      </w:r>
-      <w:r>
-        <w:t>.</w:t>
-      </w:r>
-    </w:p>
-    <w:p>
-      <w:r>
-        <w:t>En liten v</w:t>
-      </w:r>
-      <w:r>
-        <w:t>arning!</w:t>
-      </w:r>
-      <w:r>
-        <w:t xml:space="preserve"> </w:t>
-      </w:r>
-      <w:r>
-        <w:t>I</w:t>
-      </w:r>
-      <w:r>
-        <w:t xml:space="preserve"> Commodore BASIC</w:t>
-      </w:r>
-      <w:r>
-        <w:t xml:space="preserve"> definieras subrutiner av ett radnummer, vilket innebär att du behöver kontrollera vilka nya radnummer dina subrutiner har fått efter att du använt </w:t>
-      </w:r>
-      <w:r>
-        <w:rPr>
-          <w:rStyle w:val="CodeChar"/>
-        </w:rPr>
-        <w:t>RENUMBER</w:t>
-      </w:r>
-      <w:r>
-        <w:t>. Annars kan det bli svårt att anropa dessa på nytt.</w:t>
-      </w:r>
-    </w:p>
-    <w:p>
-      <w:pPr>
-        <w:pStyle w:val="Rubrik2"/>
-      </w:pPr>
-      <w:r>
-        <w:t>Datatyper</w:t>
-      </w:r>
-    </w:p>
-    <w:p>
-      <w:r>
-        <w:t xml:space="preserve">Commodore BASIC 7.0 har stöd för tre datatyper. Dessa är </w:t>
-      </w:r>
-      <w:r>
-        <w:rPr>
-          <w:i/>
-          <w:iCs/>
-        </w:rPr>
-        <w:t>realtal</w:t>
-      </w:r>
-      <w:r>
-        <w:t xml:space="preserve">, </w:t>
-      </w:r>
-      <w:r>
-        <w:rPr>
-          <w:i/>
-          <w:iCs/>
-        </w:rPr>
-        <w:t>heltal</w:t>
-      </w:r>
-      <w:r>
-        <w:t xml:space="preserve"> och </w:t>
-      </w:r>
-      <w:r>
-        <w:rPr>
-          <w:i/>
-          <w:iCs/>
-        </w:rPr>
         <w:t>strängar</w:t>
       </w:r>
       <w:r>
-        <w:t xml:space="preserve">. Realtal använder punkt som decimalavgränsare och strängar omges av citattecken. Variablernas typ deklareras med ett </w:t>
-      </w:r>
-      <w:proofErr w:type="spellStart"/>
-      <w:r>
-        <w:t>postfix</w:t>
-      </w:r>
-      <w:proofErr w:type="spellEnd"/>
-      <w:r>
-        <w:t xml:space="preserve"> på variabelnamnet, där </w:t>
+        <w:t xml:space="preserve">. Realtal använder punkt som decimalavgränsare och strängar omges av citattecken. Variablernas typ deklareras med ett postfix på variabelnamnet, där </w:t>
       </w:r>
       <w:r>
         <w:rPr>
@@ -5607,21 +5408,7 @@
                 <w:lang w:val="en-US"/>
               </w:rPr>
               <w:br/>
-              <w:t xml:space="preserve">20 PRINT </w:t>
-            </w:r>
-            <w:proofErr w:type="gramStart"/>
-            <w:r>
-              <w:rPr>
-                <w:lang w:val="en-US"/>
-              </w:rPr>
-              <w:t>PEEK(</w:t>
-            </w:r>
-            <w:proofErr w:type="gramEnd"/>
-            <w:r>
-              <w:rPr>
-                <w:lang w:val="en-US"/>
-              </w:rPr>
-              <w:t>4096)</w:t>
+              <w:t>20 PRINT PEEK(4096)</w:t>
             </w:r>
             <w:r>
               <w:rPr>
@@ -5656,21 +5443,7 @@
               <w:rPr>
                 <w:lang w:val="en-US"/>
               </w:rPr>
-              <w:t xml:space="preserve">50 PRINT </w:t>
-            </w:r>
-            <w:proofErr w:type="gramStart"/>
-            <w:r>
-              <w:rPr>
-                <w:lang w:val="en-US"/>
-              </w:rPr>
-              <w:t>PEEK(</w:t>
-            </w:r>
-            <w:proofErr w:type="gramEnd"/>
-            <w:r>
-              <w:rPr>
-                <w:lang w:val="en-US"/>
-              </w:rPr>
-              <w:t>4096)</w:t>
+              <w:t>50 PRINT PEEK(4096)</w:t>
             </w:r>
           </w:p>
           <w:p>
@@ -5697,21 +5470,7 @@
                 <w:lang w:val="en-US"/>
               </w:rPr>
               <w:br/>
-              <w:t xml:space="preserve">70 PRINT </w:t>
-            </w:r>
-            <w:proofErr w:type="gramStart"/>
-            <w:r>
-              <w:rPr>
-                <w:lang w:val="en-US"/>
-              </w:rPr>
-              <w:t>PEEK(</w:t>
-            </w:r>
-            <w:proofErr w:type="gramEnd"/>
-            <w:r>
-              <w:rPr>
-                <w:lang w:val="en-US"/>
-              </w:rPr>
-              <w:t>4096)</w:t>
+              <w:t>70 PRINT PEEK(4096)</w:t>
             </w:r>
           </w:p>
         </w:tc>
@@ -5806,21 +5565,7 @@
               <w:rPr>
                 <w:lang w:val="sv-SE"/>
               </w:rPr>
-              <w:t xml:space="preserve">Rad </w:t>
-            </w:r>
-            <w:proofErr w:type="gramStart"/>
-            <w:r>
-              <w:rPr>
-                <w:lang w:val="sv-SE"/>
-              </w:rPr>
-              <w:t>60-70</w:t>
-            </w:r>
-            <w:proofErr w:type="gramEnd"/>
-            <w:r>
-              <w:rPr>
-                <w:lang w:val="sv-SE"/>
-              </w:rPr>
-              <w:t xml:space="preserve"> växlar tillbaka till bank 0 (eller 3) och konstaterar att adressen fortfarande innehåller 75.</w:t>
+              <w:t>Rad 60-70 växlar tillbaka till bank 0 (eller 3) och konstaterar att adressen fortfarande innehåller 75.</w:t>
             </w:r>
           </w:p>
         </w:tc>
@@ -6076,15 +5821,7 @@
     </w:p>
     <w:p>
       <w:r>
-        <w:t xml:space="preserve">Om datorn startas med </w:t>
-      </w:r>
-      <w:proofErr w:type="spellStart"/>
-      <w:r>
-        <w:t>boot</w:t>
-      </w:r>
-      <w:proofErr w:type="spellEnd"/>
-      <w:r>
-        <w:t xml:space="preserve">-disken för CP/M 3.0, hamnar man i </w:t>
+        <w:t xml:space="preserve">Om datorn startas med boot-disken för CP/M 3.0, hamnar man i </w:t>
       </w:r>
       <w:r>
         <w:rPr>
@@ -7970,21 +7707,7 @@
         <w:rPr>
           <w:lang w:val="en-US"/>
         </w:rPr>
-        <w:t>=A+</w:t>
-      </w:r>
-      <w:proofErr w:type="gramStart"/>
-      <w:r>
-        <w:rPr>
-          <w:lang w:val="en-US"/>
-        </w:rPr>
-        <w:t>1:A</w:t>
-      </w:r>
-      <w:proofErr w:type="gramEnd"/>
-      <w:r>
-        <w:rPr>
-          <w:lang w:val="en-US"/>
-        </w:rPr>
-        <w:t>=A*2</w:t>
+        <w:t>=A+1:A=A*2</w:t>
       </w:r>
       <w:r>
         <w:rPr>
@@ -8131,14 +7854,12 @@
       <w:r>
         <w:t xml:space="preserve">-läge eller ej, så kan man kontrollera adress </w:t>
       </w:r>
-      <w:proofErr w:type="gramStart"/>
       <w:r>
         <w:rPr>
           <w:rStyle w:val="CodeChar"/>
         </w:rPr>
         <w:t>53296</w:t>
       </w:r>
-      <w:proofErr w:type="gramEnd"/>
       <w:r>
         <w:t xml:space="preserve">. Denna är normalt satt till </w:t>
       </w:r>
@@ -8160,14 +7881,12 @@
       <w:r>
         <w:t xml:space="preserve">-läge innehåller </w:t>
       </w:r>
-      <w:proofErr w:type="gramStart"/>
       <w:r>
         <w:rPr>
           <w:rStyle w:val="CodeChar"/>
         </w:rPr>
         <w:t>53296</w:t>
       </w:r>
-      <w:proofErr w:type="gramEnd"/>
       <w:r>
         <w:t xml:space="preserve"> istället värdet </w:t>
       </w:r>
@@ -8251,21 +7970,7 @@
               <w:rPr>
                 <w:lang w:val="en-US"/>
               </w:rPr>
-              <w:t xml:space="preserve">10 PRINT </w:t>
-            </w:r>
-            <w:proofErr w:type="gramStart"/>
-            <w:r>
-              <w:rPr>
-                <w:lang w:val="en-US"/>
-              </w:rPr>
-              <w:t>PEEK(</w:t>
-            </w:r>
-            <w:proofErr w:type="gramEnd"/>
-            <w:r>
-              <w:rPr>
-                <w:lang w:val="en-US"/>
-              </w:rPr>
-              <w:t>53296)</w:t>
+              <w:t>10 PRINT PEEK(53296)</w:t>
             </w:r>
             <w:r>
               <w:rPr>
@@ -8286,21 +7991,7 @@
               <w:rPr>
                 <w:lang w:val="en-US"/>
               </w:rPr>
-              <w:t xml:space="preserve">30 PRINT </w:t>
-            </w:r>
-            <w:proofErr w:type="gramStart"/>
-            <w:r>
-              <w:rPr>
-                <w:lang w:val="en-US"/>
-              </w:rPr>
-              <w:t>PEEK(</w:t>
-            </w:r>
-            <w:proofErr w:type="gramEnd"/>
-            <w:r>
-              <w:rPr>
-                <w:lang w:val="en-US"/>
-              </w:rPr>
-              <w:t>53296)</w:t>
+              <w:t>30 PRINT PEEK(53296)</w:t>
             </w:r>
             <w:r>
               <w:rPr>
@@ -8321,21 +8012,7 @@
               <w:rPr>
                 <w:lang w:val="en-US"/>
               </w:rPr>
-              <w:t xml:space="preserve">50 PRINT </w:t>
-            </w:r>
-            <w:proofErr w:type="gramStart"/>
-            <w:r>
-              <w:rPr>
-                <w:lang w:val="en-US"/>
-              </w:rPr>
-              <w:t>PEEK(</w:t>
-            </w:r>
-            <w:proofErr w:type="gramEnd"/>
-            <w:r>
-              <w:rPr>
-                <w:lang w:val="en-US"/>
-              </w:rPr>
-              <w:t>53296)</w:t>
+              <w:t>50 PRINT PEEK(53296)</w:t>
             </w:r>
           </w:p>
         </w:tc>
@@ -8774,15 +8451,7 @@
               <w:pStyle w:val="Code"/>
             </w:pPr>
             <w:r>
-              <w:t>10 X=</w:t>
-            </w:r>
-            <w:proofErr w:type="gramStart"/>
-            <w:r>
-              <w:t>VAL(</w:t>
-            </w:r>
-            <w:proofErr w:type="gramEnd"/>
-            <w:r>
-              <w:t>"20")</w:t>
+              <w:t>10 X=VAL("20")</w:t>
             </w:r>
           </w:p>
           <w:p>
@@ -9118,14 +8787,12 @@
       <w:r>
         <w:t xml:space="preserve"> till </w:t>
       </w:r>
-      <w:proofErr w:type="gramStart"/>
       <w:r>
         <w:rPr>
           <w:rStyle w:val="CodeChar"/>
         </w:rPr>
         <w:t>65535</w:t>
       </w:r>
-      <w:proofErr w:type="gramEnd"/>
       <w:r>
         <w:t>) och längd (angivet i sextiondels sekunder). Använd endast dessa tre argument, spelas en rak ton med i en fyrkantsvåg med en neutral inställning på pulsbredden. Följande spelar tonen A under en sekund:</w:t>
       </w:r>
@@ -9213,14 +8880,12 @@
       <w:r>
         <w:t xml:space="preserve"> till </w:t>
       </w:r>
-      <w:proofErr w:type="gramStart"/>
       <w:r>
         <w:rPr>
           <w:rStyle w:val="CodeChar"/>
         </w:rPr>
         <w:t>65535</w:t>
       </w:r>
-      <w:proofErr w:type="gramEnd"/>
       <w:r>
         <w:t>)</w:t>
       </w:r>
@@ -9308,14 +8973,12 @@
       <w:r>
         <w:t xml:space="preserve"> till </w:t>
       </w:r>
-      <w:proofErr w:type="gramStart"/>
       <w:r>
         <w:rPr>
           <w:rStyle w:val="CodeChar"/>
         </w:rPr>
         <w:t>65535</w:t>
       </w:r>
-      <w:proofErr w:type="gramEnd"/>
       <w:r>
         <w:t>)</w:t>
       </w:r>
@@ -9340,14 +9003,12 @@
       <w:r>
         <w:t xml:space="preserve"> till </w:t>
       </w:r>
-      <w:proofErr w:type="gramStart"/>
       <w:r>
         <w:rPr>
           <w:rStyle w:val="CodeChar"/>
         </w:rPr>
         <w:t>65535</w:t>
       </w:r>
-      <w:proofErr w:type="gramEnd"/>
       <w:r>
         <w:t>)</w:t>
       </w:r>
@@ -9583,13 +9244,8 @@
         <w:pStyle w:val="Code"/>
       </w:pPr>
       <w:r>
-        <w:t>SOUND 1,</w:t>
-      </w:r>
-      <w:proofErr w:type="gramStart"/>
-      <w:r>
-        <w:t>3800,60,,,,</w:t>
-      </w:r>
-      <w:proofErr w:type="gramEnd"/>
+        <w:t>SOUND 1,3800,60,,,,</w:t>
+      </w:r>
       <w:r>
         <w:t>2</w:t>
       </w:r>
@@ -9846,34 +9502,16 @@
           <w:i/>
           <w:iCs/>
         </w:rPr>
-        <w:t xml:space="preserve">, </w:t>
-      </w:r>
-      <w:proofErr w:type="spellStart"/>
-      <w:r>
-        <w:rPr>
+        <w:t xml:space="preserve">, tonjöjd är </w:t>
+      </w:r>
+      <w:r>
+        <w:rPr>
+          <w:rStyle w:val="CodeChar"/>
           <w:i/>
           <w:iCs/>
         </w:rPr>
-        <w:t>tonjöjd</w:t>
-      </w:r>
-      <w:proofErr w:type="spellEnd"/>
-      <w:r>
-        <w:rPr>
-          <w:i/>
-          <w:iCs/>
-        </w:rPr>
-        <w:t xml:space="preserve"> är </w:t>
-      </w:r>
-      <w:proofErr w:type="gramStart"/>
-      <w:r>
-        <w:rPr>
-          <w:rStyle w:val="CodeChar"/>
-          <w:i/>
-          <w:iCs/>
-        </w:rPr>
         <w:t>12000</w:t>
       </w:r>
-      <w:proofErr w:type="gramEnd"/>
       <w:r>
         <w:rPr>
           <w:i/>
@@ -10094,21 +9732,7 @@
               <w:rPr>
                 <w:lang w:val="en-US"/>
               </w:rPr>
-              <w:t>20 SOUND 1,</w:t>
-            </w:r>
-            <w:proofErr w:type="gramStart"/>
-            <w:r>
-              <w:rPr>
-                <w:lang w:val="en-US"/>
-              </w:rPr>
-              <w:t>3800,120,,,,</w:t>
-            </w:r>
-            <w:proofErr w:type="gramEnd"/>
-            <w:r>
-              <w:rPr>
-                <w:lang w:val="en-US"/>
-              </w:rPr>
-              <w:t>A</w:t>
+              <w:t>20 SOUND 1,3800,120,,,,A</w:t>
             </w:r>
           </w:p>
           <w:p>
@@ -10317,15 +9941,7 @@
         <w:pStyle w:val="Code"/>
       </w:pPr>
       <w:r>
-        <w:t>SOUND 1,</w:t>
-      </w:r>
-      <w:proofErr w:type="gramStart"/>
-      <w:r>
-        <w:t>3800,60,,,,</w:t>
-      </w:r>
-      <w:proofErr w:type="gramEnd"/>
-      <w:r>
-        <w:t>2,2048</w:t>
+        <w:t>SOUND 1,3800,60,,,,2,2048</w:t>
       </w:r>
     </w:p>
     <w:p>
@@ -10458,15 +10074,7 @@
         <w:pStyle w:val="Code"/>
       </w:pPr>
       <w:r>
-        <w:t>SOUND 1,</w:t>
-      </w:r>
-      <w:proofErr w:type="gramStart"/>
-      <w:r>
-        <w:t>3800,60,,,,</w:t>
-      </w:r>
-      <w:proofErr w:type="gramEnd"/>
-      <w:r>
-        <w:t>2,1024</w:t>
+        <w:t>SOUND 1,3800,60,,,,2,1024</w:t>
       </w:r>
     </w:p>
     <w:p>
@@ -10497,15 +10105,7 @@
         <w:pStyle w:val="Code"/>
       </w:pPr>
       <w:r>
-        <w:t>SOUND 1,</w:t>
-      </w:r>
-      <w:proofErr w:type="gramStart"/>
-      <w:r>
-        <w:t>3800,60,,,,</w:t>
-      </w:r>
-      <w:proofErr w:type="gramEnd"/>
-      <w:r>
-        <w:t>2,</w:t>
+        <w:t>SOUND 1,3800,60,,,,2,</w:t>
       </w:r>
       <w:r>
         <w:t>3072</w:t>
@@ -10723,17 +10323,8 @@
           <w:i/>
           <w:iCs/>
         </w:rPr>
-        <w:t xml:space="preserve">illegal </w:t>
-      </w:r>
-      <w:proofErr w:type="spellStart"/>
-      <w:r>
-        <w:rPr>
-          <w:i/>
-          <w:iCs/>
-        </w:rPr>
-        <w:t>quantity</w:t>
-      </w:r>
-      <w:proofErr w:type="spellEnd"/>
+        <w:t>illegal quantity</w:t>
+      </w:r>
       <w:r>
         <w:t>.</w:t>
       </w:r>
@@ -10825,16 +10416,8 @@
               <w:rPr>
                 <w:lang w:val="en-US"/>
               </w:rPr>
-              <w:t xml:space="preserve">50 FOR P=0 TO </w:t>
-            </w:r>
-            <w:proofErr w:type="gramStart"/>
-            <w:r>
-              <w:rPr>
-                <w:lang w:val="en-US"/>
-              </w:rPr>
-              <w:t>10:NEXT</w:t>
-            </w:r>
-            <w:proofErr w:type="gramEnd"/>
+              <w:t>50 FOR P=0 TO 10:NEXT</w:t>
+            </w:r>
             <w:r>
               <w:rPr>
                 <w:lang w:val="en-US"/>
@@ -10919,54 +10502,26 @@
               <w:rPr>
                 <w:lang w:val="sv-SE"/>
               </w:rPr>
-              <w:t xml:space="preserve">Rad 20 säger att </w:t>
-            </w:r>
-            <w:proofErr w:type="spellStart"/>
+              <w:t>Rad 20 säger att volymoscillering s</w:t>
+            </w:r>
             <w:r>
               <w:rPr>
                 <w:lang w:val="sv-SE"/>
               </w:rPr>
-              <w:t>volymoscillering</w:t>
-            </w:r>
-            <w:proofErr w:type="spellEnd"/>
+              <w:t>ka ske 9 gånger (0 till 8).</w:t>
+            </w:r>
             <w:r>
               <w:rPr>
                 <w:lang w:val="sv-SE"/>
               </w:rPr>
-              <w:t xml:space="preserve"> s</w:t>
+              <w:br/>
             </w:r>
             <w:r>
               <w:rPr>
                 <w:lang w:val="sv-SE"/>
               </w:rPr>
-              <w:t>ka ske 9 gånger (0 till 8).</w:t>
-            </w:r>
-            <w:r>
-              <w:rPr>
-                <w:lang w:val="sv-SE"/>
-              </w:rPr>
               <w:br/>
-            </w:r>
-            <w:r>
-              <w:rPr>
-                <w:lang w:val="sv-SE"/>
-              </w:rPr>
-              <w:br/>
-              <w:t xml:space="preserve">Rad </w:t>
-            </w:r>
-            <w:proofErr w:type="gramStart"/>
-            <w:r>
-              <w:rPr>
-                <w:lang w:val="sv-SE"/>
-              </w:rPr>
-              <w:t>30-60</w:t>
-            </w:r>
-            <w:proofErr w:type="gramEnd"/>
-            <w:r>
-              <w:rPr>
-                <w:lang w:val="sv-SE"/>
-              </w:rPr>
-              <w:t xml:space="preserve"> sänker volymen med en kort paus (rad 50).</w:t>
+              <w:t>Rad 30-60 sänker volymen med en kort paus (rad 50).</w:t>
             </w:r>
             <w:r>
               <w:rPr>
@@ -11059,15 +10614,7 @@
       </w:r>
       <w:r>
         <w:br/>
-        <w:t>20 SOUND 1,</w:t>
-      </w:r>
-      <w:proofErr w:type="gramStart"/>
-      <w:r>
-        <w:t>8900,120,,,,</w:t>
-      </w:r>
-      <w:proofErr w:type="gramEnd"/>
-      <w:r>
-        <w:t>1</w:t>
+        <w:t>20 SOUND 1,8900,120,,,,1</w:t>
       </w:r>
       <w:r>
         <w:br/>
@@ -11097,15 +10644,7 @@
       </w:r>
       <w:r>
         <w:br/>
-        <w:t>20 SOUND 1,</w:t>
-      </w:r>
-      <w:proofErr w:type="gramStart"/>
-      <w:r>
-        <w:t>8900,120,,,,</w:t>
-      </w:r>
-      <w:proofErr w:type="gramEnd"/>
-      <w:r>
-        <w:t>1</w:t>
+        <w:t>20 SOUND 1,8900,120,,,,1</w:t>
       </w:r>
       <w:r>
         <w:br/>
@@ -11453,13 +10992,8 @@
         <w:footnoteReference w:id="12"/>
       </w:r>
       <w:r>
-        <w:t xml:space="preserve"> i det läget. När jag kör mer avancerade program, som t.ex. </w:t>
-      </w:r>
-      <w:proofErr w:type="spellStart"/>
-      <w:r>
-        <w:t>SwiftCalc</w:t>
-      </w:r>
-      <w:proofErr w:type="spellEnd"/>
+        <w:t xml:space="preserve"> i det läget. När jag kör mer avancerade program, som t.ex. SwiftCalc</w:t>
+      </w:r>
       <w:r>
         <w:fldChar w:fldCharType="begin"/>
       </w:r>
@@ -12344,7 +11878,6 @@
       <w:r>
         <w:t xml:space="preserve">Om du skulle råka göra detta anrop utan att ha en andra skärm inkopplad, skriv anropet igen (i blindo) och tryck </w:t>
       </w:r>
-      <w:proofErr w:type="spellStart"/>
       <w:r>
         <w:rPr>
           <w:b/>
@@ -12352,7 +11885,6 @@
         </w:rPr>
         <w:t>Enter</w:t>
       </w:r>
-      <w:proofErr w:type="spellEnd"/>
       <w:r>
         <w:t>, så återgår din enda skärm till att vara aktiv.</w:t>
       </w:r>
@@ -12548,23 +12080,7 @@
           <w:i/>
           <w:iCs/>
         </w:rPr>
-        <w:t xml:space="preserve">string </w:t>
-      </w:r>
-      <w:proofErr w:type="spellStart"/>
-      <w:r>
-        <w:rPr>
-          <w:i/>
-          <w:iCs/>
-        </w:rPr>
-        <w:t>too</w:t>
-      </w:r>
-      <w:proofErr w:type="spellEnd"/>
-      <w:r>
-        <w:rPr>
-          <w:i/>
-          <w:iCs/>
-        </w:rPr>
-        <w:t xml:space="preserve"> long</w:t>
+        <w:t>string too long</w:t>
       </w:r>
       <w:r>
         <w:fldChar w:fldCharType="begin"/>
@@ -12711,15 +12227,7 @@
         </w:numPr>
       </w:pPr>
       <w:r>
-        <w:t xml:space="preserve">Hur man sparar och återkallar annan </w:t>
-      </w:r>
-      <w:proofErr w:type="gramStart"/>
-      <w:r>
-        <w:t>binär data</w:t>
-      </w:r>
-      <w:proofErr w:type="gramEnd"/>
-      <w:r>
-        <w:t>, som t.ex. sprites</w:t>
+        <w:t>Hur man sparar och återkallar annan binär data, som t.ex. sprites</w:t>
       </w:r>
     </w:p>
     <w:p/>
@@ -12903,21 +12411,13 @@
         <w:pStyle w:val="Code"/>
       </w:pPr>
       <w:r>
-        <w:t>HEADER "NY DISKETT</w:t>
-      </w:r>
-      <w:proofErr w:type="gramStart"/>
-      <w:r>
-        <w:t>"</w:t>
+        <w:t>HEADER "NY DISKETT"</w:t>
       </w:r>
       <w:r>
         <w:t>,</w:t>
       </w:r>
       <w:r>
-        <w:t>IYT</w:t>
-      </w:r>
-      <w:proofErr w:type="gramEnd"/>
-      <w:r>
-        <w:t>,D0,U8</w:t>
+        <w:t>IYT,D0,U8</w:t>
       </w:r>
     </w:p>
     <w:p>
@@ -12997,10 +12497,10 @@
       </w:pPr>
       <w:r>
         <w:object w:dxaOrig="7315" w:dyaOrig="4841" w14:anchorId="2EF9707A">
-          <v:shape id="_x0000_i1034" type="#_x0000_t75" style="width:220.55pt;height:145.95pt" o:ole="">
+          <v:shape id="_x0000_i1026" type="#_x0000_t75" style="width:220.55pt;height:145.95pt" o:ole="">
             <v:imagedata r:id="rId15" o:title=""/>
           </v:shape>
-          <o:OLEObject Type="Embed" ProgID="Unknown" ShapeID="_x0000_i1034" DrawAspect="Content" ObjectID="_1768229554" r:id="rId16"/>
+          <o:OLEObject Type="Embed" ProgID="Unknown" ShapeID="_x0000_i1026" DrawAspect="Content" ObjectID="_1768485729" r:id="rId16"/>
         </w:object>
       </w:r>
     </w:p>
@@ -13012,14 +12512,27 @@
       <w:r>
         <w:t xml:space="preserve">Figur </w:t>
       </w:r>
-      <w:fldSimple w:instr=" SEQ Figur \* ARABIC ">
-        <w:r>
-          <w:rPr>
-            <w:noProof/>
-          </w:rPr>
-          <w:t>4</w:t>
-        </w:r>
-      </w:fldSimple>
+      <w:r>
+        <w:fldChar w:fldCharType="begin"/>
+      </w:r>
+      <w:r>
+        <w:instrText xml:space="preserve"> SEQ Figur \* ARABIC </w:instrText>
+      </w:r>
+      <w:r>
+        <w:fldChar w:fldCharType="separate"/>
+      </w:r>
+      <w:r>
+        <w:rPr>
+          <w:noProof/>
+        </w:rPr>
+        <w:t>4</w:t>
+      </w:r>
+      <w:r>
+        <w:rPr>
+          <w:noProof/>
+        </w:rPr>
+        <w:fldChar w:fldCharType="end"/>
+      </w:r>
       <w:r>
         <w:t>:</w:t>
       </w:r>
@@ -13169,49 +12682,21 @@
         <w:rPr>
           <w:lang w:val="en-US"/>
         </w:rPr>
-        <w:t>DIRECTORY D</w:t>
-      </w:r>
-      <w:proofErr w:type="gramStart"/>
-      <w:r>
+        <w:t>DIRECTORY D1,U9</w:t>
+      </w:r>
+    </w:p>
+    <w:p>
+      <w:pPr>
+        <w:pStyle w:val="Code"/>
         <w:rPr>
           <w:lang w:val="en-US"/>
         </w:rPr>
-        <w:t>1,U</w:t>
-      </w:r>
-      <w:proofErr w:type="gramEnd"/>
+      </w:pPr>
       <w:r>
         <w:rPr>
           <w:lang w:val="en-US"/>
         </w:rPr>
-        <w:t>9</w:t>
-      </w:r>
-    </w:p>
-    <w:p>
-      <w:pPr>
-        <w:pStyle w:val="Code"/>
-        <w:rPr>
-          <w:lang w:val="en-US"/>
-        </w:rPr>
-      </w:pPr>
-      <w:r>
-        <w:rPr>
-          <w:lang w:val="en-US"/>
-        </w:rPr>
-        <w:t>DIRECTORY D</w:t>
-      </w:r>
-      <w:proofErr w:type="gramStart"/>
-      <w:r>
-        <w:rPr>
-          <w:lang w:val="en-US"/>
-        </w:rPr>
-        <w:t>1,ON</w:t>
-      </w:r>
-      <w:proofErr w:type="gramEnd"/>
-      <w:r>
-        <w:rPr>
-          <w:lang w:val="en-US"/>
-        </w:rPr>
-        <w:t xml:space="preserve"> U9</w:t>
+        <w:t>DIRECTORY D1,ON U9</w:t>
       </w:r>
     </w:p>
     <w:p>
@@ -13544,16 +13029,11 @@
         <w:t xml:space="preserve">DLOAD </w:t>
       </w:r>
       <w:r>
-        <w:t>"PROGRAMNAMN</w:t>
-      </w:r>
-      <w:proofErr w:type="gramStart"/>
-      <w:r>
-        <w:t>",</w:t>
+        <w:t>"PROGRAMNAMN",</w:t>
       </w:r>
       <w:r>
         <w:t>D</w:t>
       </w:r>
-      <w:proofErr w:type="gramEnd"/>
       <w:r>
         <w:t>0</w:t>
       </w:r>
@@ -13566,16 +13046,11 @@
         <w:t xml:space="preserve">DLOAD </w:t>
       </w:r>
       <w:r>
-        <w:t>"PROGRAMNAMN</w:t>
-      </w:r>
-      <w:proofErr w:type="gramStart"/>
-      <w:r>
-        <w:t>",</w:t>
+        <w:t>"PROGRAMNAMN",</w:t>
       </w:r>
       <w:r>
         <w:t>U</w:t>
       </w:r>
-      <w:proofErr w:type="gramEnd"/>
       <w:r>
         <w:t>8</w:t>
       </w:r>
@@ -13588,18 +13063,10 @@
         <w:t xml:space="preserve">DLOAD </w:t>
       </w:r>
       <w:r>
-        <w:t>"PROGRAMNAMN</w:t>
-      </w:r>
-      <w:proofErr w:type="gramStart"/>
-      <w:r>
-        <w:t>",</w:t>
-      </w:r>
-      <w:r>
-        <w:t>ON</w:t>
-      </w:r>
-      <w:proofErr w:type="gramEnd"/>
-      <w:r>
-        <w:t xml:space="preserve"> U</w:t>
+        <w:t>"PROGRAMNAMN",</w:t>
+      </w:r>
+      <w:r>
+        <w:t>ON U</w:t>
       </w:r>
       <w:r>
         <w:t>8</w:t>
@@ -13613,16 +13080,11 @@
         <w:t xml:space="preserve">DLOAD </w:t>
       </w:r>
       <w:r>
-        <w:t>"PROGRAMNAMN</w:t>
-      </w:r>
-      <w:proofErr w:type="gramStart"/>
-      <w:r>
-        <w:t>",</w:t>
+        <w:t>"PROGRAMNAMN",</w:t>
       </w:r>
       <w:r>
         <w:t>D</w:t>
       </w:r>
-      <w:proofErr w:type="gramEnd"/>
       <w:r>
         <w:t>0</w:t>
       </w:r>
@@ -13641,16 +13103,11 @@
         <w:t xml:space="preserve">DLOAD </w:t>
       </w:r>
       <w:r>
-        <w:t>"PROGRAMNAMN</w:t>
-      </w:r>
-      <w:proofErr w:type="gramStart"/>
-      <w:r>
-        <w:t>",</w:t>
+        <w:t>"PROGRAMNAMN",</w:t>
       </w:r>
       <w:r>
         <w:t>D</w:t>
       </w:r>
-      <w:proofErr w:type="gramEnd"/>
       <w:r>
         <w:t>0</w:t>
       </w:r>
@@ -13700,21 +13157,7 @@
           <w:lang w:val="en-US"/>
         </w:rPr>
         <w:br/>
-        <w:t>DLOAD(A$</w:t>
-      </w:r>
-      <w:proofErr w:type="gramStart"/>
-      <w:r>
-        <w:rPr>
-          <w:lang w:val="en-US"/>
-        </w:rPr>
-        <w:t>),ON</w:t>
-      </w:r>
-      <w:proofErr w:type="gramEnd"/>
-      <w:r>
-        <w:rPr>
-          <w:lang w:val="en-US"/>
-        </w:rPr>
-        <w:t xml:space="preserve"> U8</w:t>
+        <w:t>DLOAD(A$),ON U8</w:t>
       </w:r>
     </w:p>
     <w:p>
@@ -13776,10 +13219,10 @@
       </w:pPr>
       <w:r>
         <w:object w:dxaOrig="7315" w:dyaOrig="6051" w14:anchorId="5F46B7DB">
-          <v:shape id="_x0000_i1035" type="#_x0000_t75" style="width:277.6pt;height:229.65pt" o:ole="">
+          <v:shape id="_x0000_i1027" type="#_x0000_t75" style="width:277.6pt;height:229.65pt" o:ole="">
             <v:imagedata r:id="rId17" o:title=""/>
           </v:shape>
-          <o:OLEObject Type="Embed" ProgID="Unknown" ShapeID="_x0000_i1035" DrawAspect="Content" ObjectID="_1768229555" r:id="rId18"/>
+          <o:OLEObject Type="Embed" ProgID="Unknown" ShapeID="_x0000_i1027" DrawAspect="Content" ObjectID="_1768485730" r:id="rId18"/>
         </w:object>
       </w:r>
     </w:p>
@@ -13791,14 +13234,27 @@
       <w:r>
         <w:t xml:space="preserve">Figur </w:t>
       </w:r>
-      <w:fldSimple w:instr=" SEQ Figur \* ARABIC ">
-        <w:r>
-          <w:rPr>
-            <w:noProof/>
-          </w:rPr>
-          <w:t>5</w:t>
-        </w:r>
-      </w:fldSimple>
+      <w:r>
+        <w:fldChar w:fldCharType="begin"/>
+      </w:r>
+      <w:r>
+        <w:instrText xml:space="preserve"> SEQ Figur \* ARABIC </w:instrText>
+      </w:r>
+      <w:r>
+        <w:fldChar w:fldCharType="separate"/>
+      </w:r>
+      <w:r>
+        <w:rPr>
+          <w:noProof/>
+        </w:rPr>
+        <w:t>5</w:t>
+      </w:r>
+      <w:r>
+        <w:rPr>
+          <w:noProof/>
+        </w:rPr>
+        <w:fldChar w:fldCharType="end"/>
+      </w:r>
       <w:r>
         <w:t>: DSAVE och DLOAD.</w:t>
       </w:r>
@@ -13905,194 +13361,78 @@
           <w:rStyle w:val="CodeChar"/>
           <w:lang w:val="en-US"/>
         </w:rPr>
-        <w:t>DLOAD "FILNAMN</w:t>
-      </w:r>
-      <w:proofErr w:type="gramStart"/>
-      <w:r>
-        <w:rPr>
-          <w:rStyle w:val="CodeChar"/>
+        <w:t>DLOAD "FILNAMN",ON U8</w:t>
+      </w:r>
+      <w:r>
+        <w:rPr>
           <w:lang w:val="en-US"/>
         </w:rPr>
-        <w:t>",ON</w:t>
-      </w:r>
-      <w:proofErr w:type="gramEnd"/>
+        <w:t xml:space="preserve"> motsvarar </w:t>
+      </w:r>
       <w:r>
         <w:rPr>
           <w:rStyle w:val="CodeChar"/>
           <w:lang w:val="en-US"/>
         </w:rPr>
-        <w:t xml:space="preserve"> U8</w:t>
+        <w:t>LOAD "FILNAMN",8,0</w:t>
       </w:r>
       <w:r>
         <w:rPr>
           <w:lang w:val="en-US"/>
         </w:rPr>
-        <w:t xml:space="preserve"> </w:t>
-      </w:r>
-      <w:proofErr w:type="spellStart"/>
-      <w:r>
-        <w:rPr>
+        <w:t xml:space="preserve"> eller </w:t>
+      </w:r>
+      <w:r>
+        <w:rPr>
+          <w:rStyle w:val="CodeChar"/>
           <w:lang w:val="en-US"/>
         </w:rPr>
-        <w:t>motsvarar</w:t>
-      </w:r>
-      <w:proofErr w:type="spellEnd"/>
+        <w:t>LOAD "FILNAMN",8</w:t>
+      </w:r>
       <w:r>
         <w:rPr>
           <w:lang w:val="en-US"/>
         </w:rPr>
-        <w:t xml:space="preserve"> </w:t>
+        <w:t xml:space="preserve"> i BASIC 2.0 second release. </w:t>
       </w:r>
       <w:r>
         <w:rPr>
           <w:rStyle w:val="CodeChar"/>
           <w:lang w:val="en-US"/>
         </w:rPr>
-        <w:t>LOAD "FILNAMN",8,0</w:t>
+        <w:t>DSAVE "FILNAMN",ON U8</w:t>
       </w:r>
       <w:r>
         <w:rPr>
           <w:lang w:val="en-US"/>
         </w:rPr>
-        <w:t xml:space="preserve"> </w:t>
-      </w:r>
-      <w:proofErr w:type="spellStart"/>
-      <w:r>
-        <w:rPr>
+        <w:t xml:space="preserve"> motsvarar </w:t>
+      </w:r>
+      <w:r>
+        <w:rPr>
+          <w:rStyle w:val="CodeChar"/>
           <w:lang w:val="en-US"/>
         </w:rPr>
-        <w:t>eller</w:t>
-      </w:r>
-      <w:proofErr w:type="spellEnd"/>
+        <w:t>SAVE "FILNAMN",8,0</w:t>
+      </w:r>
       <w:r>
         <w:rPr>
           <w:lang w:val="en-US"/>
         </w:rPr>
-        <w:t xml:space="preserve"> </w:t>
+        <w:t xml:space="preserve"> eller </w:t>
       </w:r>
       <w:r>
         <w:rPr>
           <w:rStyle w:val="CodeChar"/>
           <w:lang w:val="en-US"/>
         </w:rPr>
-        <w:t>LOAD "FILNAMN",8</w:t>
+        <w:t>SAVE "FILNAMN",8</w:t>
       </w:r>
       <w:r>
         <w:rPr>
           <w:lang w:val="en-US"/>
         </w:rPr>
-        <w:t xml:space="preserve"> </w:t>
-      </w:r>
-      <w:proofErr w:type="spellStart"/>
-      <w:r>
-        <w:rPr>
-          <w:lang w:val="en-US"/>
-        </w:rPr>
-        <w:t>i</w:t>
-      </w:r>
-      <w:proofErr w:type="spellEnd"/>
-      <w:r>
-        <w:rPr>
-          <w:lang w:val="en-US"/>
-        </w:rPr>
-        <w:t xml:space="preserve"> BASIC 2.0 second release. </w:t>
-      </w:r>
-      <w:r>
-        <w:rPr>
-          <w:rStyle w:val="CodeChar"/>
-          <w:lang w:val="en-US"/>
-        </w:rPr>
-        <w:t>DSAVE "FILNAMN</w:t>
-      </w:r>
-      <w:proofErr w:type="gramStart"/>
-      <w:r>
-        <w:rPr>
-          <w:rStyle w:val="CodeChar"/>
-          <w:lang w:val="en-US"/>
-        </w:rPr>
-        <w:t>",ON</w:t>
-      </w:r>
-      <w:proofErr w:type="gramEnd"/>
-      <w:r>
-        <w:rPr>
-          <w:rStyle w:val="CodeChar"/>
-          <w:lang w:val="en-US"/>
-        </w:rPr>
-        <w:t xml:space="preserve"> U8</w:t>
-      </w:r>
-      <w:r>
-        <w:rPr>
-          <w:lang w:val="en-US"/>
-        </w:rPr>
-        <w:t xml:space="preserve"> </w:t>
-      </w:r>
-      <w:proofErr w:type="spellStart"/>
-      <w:r>
-        <w:rPr>
-          <w:lang w:val="en-US"/>
-        </w:rPr>
-        <w:t>motsvarar</w:t>
-      </w:r>
-      <w:proofErr w:type="spellEnd"/>
-      <w:r>
-        <w:rPr>
-          <w:lang w:val="en-US"/>
-        </w:rPr>
-        <w:t xml:space="preserve"> </w:t>
-      </w:r>
-      <w:r>
-        <w:rPr>
-          <w:rStyle w:val="CodeChar"/>
-          <w:lang w:val="en-US"/>
-        </w:rPr>
-        <w:t>SAVE "FILNAMN",8,0</w:t>
-      </w:r>
-      <w:r>
-        <w:rPr>
-          <w:lang w:val="en-US"/>
-        </w:rPr>
-        <w:t xml:space="preserve"> </w:t>
-      </w:r>
-      <w:proofErr w:type="spellStart"/>
-      <w:r>
-        <w:rPr>
-          <w:lang w:val="en-US"/>
-        </w:rPr>
-        <w:t>eller</w:t>
-      </w:r>
-      <w:proofErr w:type="spellEnd"/>
-      <w:r>
-        <w:rPr>
-          <w:lang w:val="en-US"/>
-        </w:rPr>
-        <w:t xml:space="preserve"> </w:t>
-      </w:r>
-      <w:r>
-        <w:rPr>
-          <w:rStyle w:val="CodeChar"/>
-          <w:lang w:val="en-US"/>
-        </w:rPr>
-        <w:t>SAVE "FILNAMN",8</w:t>
-      </w:r>
-      <w:r>
-        <w:rPr>
-          <w:lang w:val="en-US"/>
-        </w:rPr>
-        <w:t xml:space="preserve"> </w:t>
-      </w:r>
-      <w:proofErr w:type="spellStart"/>
-      <w:r>
-        <w:rPr>
-          <w:lang w:val="en-US"/>
-        </w:rPr>
-        <w:t>i</w:t>
-      </w:r>
-      <w:proofErr w:type="spellEnd"/>
-      <w:r>
-        <w:rPr>
-          <w:lang w:val="en-US"/>
-        </w:rPr>
-        <w:t xml:space="preserve"> BASIC 2.0 second release</w:t>
+        <w:t xml:space="preserve"> i BASIC 2.0 second release</w:t>
       </w:r>
       <w:r>
         <w:rPr>
@@ -14273,15 +13613,7 @@
         <w:pStyle w:val="Code"/>
       </w:pPr>
       <w:r>
-        <w:t>BSAVE "FILNAMN</w:t>
-      </w:r>
-      <w:proofErr w:type="gramStart"/>
-      <w:r>
-        <w:t>",D</w:t>
-      </w:r>
-      <w:proofErr w:type="gramEnd"/>
-      <w:r>
-        <w:t>0,P[STARTADRESS] TO P[SLUTADRESS]</w:t>
+        <w:t>BSAVE "FILNAMN",D0,P[STARTADRESS] TO P[SLUTADRESS]</w:t>
       </w:r>
     </w:p>
     <w:p>
@@ -14344,21 +13676,7 @@
         <w:rPr>
           <w:lang w:val="en-US"/>
         </w:rPr>
-        <w:t>BSAVE "SPRITE1", D</w:t>
-      </w:r>
-      <w:proofErr w:type="gramStart"/>
-      <w:r>
-        <w:rPr>
-          <w:lang w:val="en-US"/>
-        </w:rPr>
-        <w:t>0,P</w:t>
-      </w:r>
-      <w:proofErr w:type="gramEnd"/>
-      <w:r>
-        <w:rPr>
-          <w:lang w:val="en-US"/>
-        </w:rPr>
-        <w:t>3584 TO</w:t>
+        <w:t>BSAVE "SPRITE1", D0,P3584 TO</w:t>
       </w:r>
       <w:r>
         <w:rPr>
@@ -14657,48 +13975,27 @@
     <w:p>
       <w:pPr>
         <w:jc w:val="center"/>
-        <w:rPr>
-          <w:lang w:val="en-US"/>
-        </w:rPr>
-      </w:pPr>
-      <w:r>
-        <w:rPr>
-          <w:lang w:val="en-US"/>
-        </w:rPr>
+      </w:pPr>
+      <w:r>
         <w:t>KAPITEL 1</w:t>
       </w:r>
       <w:r>
-        <w:rPr>
-          <w:lang w:val="en-US"/>
-        </w:rPr>
         <w:t>4</w:t>
       </w:r>
       <w:r>
-        <w:rPr>
-          <w:lang w:val="en-US"/>
-        </w:rPr>
         <w:t xml:space="preserve">: </w:t>
       </w:r>
       <w:r>
-        <w:rPr>
-          <w:lang w:val="en-US"/>
-        </w:rPr>
         <w:t>CP/M</w:t>
       </w:r>
     </w:p>
     <w:p>
       <w:pPr>
         <w:pStyle w:val="Rubrik1"/>
-        <w:rPr>
-          <w:lang w:val="en-US"/>
-        </w:rPr>
       </w:pPr>
       <w:bookmarkStart w:id="29" w:name="CPM"/>
       <w:bookmarkStart w:id="30" w:name="_Toc157531660"/>
       <w:r>
-        <w:rPr>
-          <w:lang w:val="en-US"/>
-        </w:rPr>
         <w:lastRenderedPageBreak/>
         <w:t>CP/M</w:t>
       </w:r>
@@ -14782,6 +14079,18 @@
     </w:p>
     <w:p>
       <w:pPr>
+        <w:pStyle w:val="Liststycke"/>
+        <w:numPr>
+          <w:ilvl w:val="0"/>
+          <w:numId w:val="46"/>
+        </w:numPr>
+      </w:pPr>
+      <w:r>
+        <w:t>Grundläggande användning</w:t>
+      </w:r>
+    </w:p>
+    <w:p>
+      <w:pPr>
         <w:rPr>
           <w:rFonts w:eastAsiaTheme="majorEastAsia" w:cstheme="majorBidi"/>
           <w:b/>
@@ -14804,7 +14113,17 @@
     </w:p>
     <w:p>
       <w:r>
-        <w:t xml:space="preserve">Om du äger en monitor, se till att knappen 40/80 display är nedtryckt (den stannar i nedtryckt läge när man trycker på den och man släpper upp den genom att trycka på den igen), annars lämnar du den uppe. När du köpte din dator, fick du med två stycken CP/M-disketter. Den som är märkt </w:t>
+        <w:t xml:space="preserve">Om du äger en monitor, se till att knappen </w:t>
+      </w:r>
+      <w:r>
+        <w:rPr>
+          <w:b/>
+          <w:bCs/>
+        </w:rPr>
+        <w:t>40/80 display</w:t>
+      </w:r>
+      <w:r>
+        <w:t xml:space="preserve"> är nedtryckt (den stannar i nedtryckt läge när man trycker på den och man släpper upp den genom att trycka på den igen), annars lämnar du den uppe. När du köpte din dator, fick du med två stycken CP/M-disketter. Den som är märkt </w:t>
       </w:r>
       <w:r>
         <w:rPr>
@@ -14828,13 +14147,15 @@
       <w:r>
         <w:t xml:space="preserve"> eller trycka på </w:t>
       </w:r>
-      <w:proofErr w:type="spellStart"/>
-      <w:r>
-        <w:t>reset</w:t>
-      </w:r>
-      <w:proofErr w:type="spellEnd"/>
-      <w:r>
-        <w:t>-knappen på datorns högra sida.</w:t>
+      <w:r>
+        <w:rPr>
+          <w:b/>
+          <w:bCs/>
+        </w:rPr>
+        <w:t>reset-knappen</w:t>
+      </w:r>
+      <w:r>
+        <w:t xml:space="preserve"> på datorns högra sida.</w:t>
       </w:r>
     </w:p>
     <w:p>
@@ -14860,7 +14181,61 @@
         <w:t>A&gt;</w:t>
       </w:r>
       <w:r>
-        <w:t>. Detta är typiskt för diskoperativsystem, för de vill berätta vilken disk som ditt nästa kommando kommer att utföras mot. I CP/M heter diskettstationerna inte längre enhet 8, enhet 9, och så vidare. Inte heller heter de drivare 0, drivare 1 och så vidare. I CP/M heter de A, B, C, och så vidare.</w:t>
+        <w:t xml:space="preserve">. Detta är typiskt för diskoperativsystem, för de vill berätta vilken disk som ditt nästa kommando kommer att utföras mot. I CP/M heter diskettstationerna inte längre enhet </w:t>
+      </w:r>
+      <w:r>
+        <w:rPr>
+          <w:rStyle w:val="CodeChar"/>
+        </w:rPr>
+        <w:t>8</w:t>
+      </w:r>
+      <w:r>
+        <w:t xml:space="preserve">, enhet </w:t>
+      </w:r>
+      <w:r>
+        <w:rPr>
+          <w:rStyle w:val="CodeChar"/>
+        </w:rPr>
+        <w:t>9</w:t>
+      </w:r>
+      <w:r>
+        <w:t xml:space="preserve">, och så vidare. Inte heller heter de drivare </w:t>
+      </w:r>
+      <w:r>
+        <w:rPr>
+          <w:rStyle w:val="CodeChar"/>
+        </w:rPr>
+        <w:t>0</w:t>
+      </w:r>
+      <w:r>
+        <w:t xml:space="preserve">, drivare </w:t>
+      </w:r>
+      <w:r>
+        <w:rPr>
+          <w:rStyle w:val="CodeChar"/>
+        </w:rPr>
+        <w:t>1</w:t>
+      </w:r>
+      <w:r>
+        <w:t xml:space="preserve"> och så vidare. I CP/M heter de </w:t>
+      </w:r>
+      <w:r>
+        <w:rPr>
+          <w:rStyle w:val="CodeChar"/>
+        </w:rPr>
+        <w:t>A</w:t>
+      </w:r>
+      <w:r>
+        <w:t xml:space="preserve">, </w:t>
+      </w:r>
+      <w:r>
+        <w:rPr>
+          <w:rStyle w:val="CodeChar"/>
+        </w:rPr>
+        <w:t>B</w:t>
+      </w:r>
+      <w:r>
+        <w:t>, C, och så vidare.</w:t>
       </w:r>
     </w:p>
     <w:p>
@@ -14892,7 +14267,132 @@
         <w:t xml:space="preserve"> längst ner till höger. </w:t>
       </w:r>
       <w:r>
-        <w:t xml:space="preserve">TODO: FÖRKLARA R A10 10. </w:t>
+        <w:t xml:space="preserve">R berättar att den senaste operationen är en läsoperation. Om du istället ser </w:t>
+      </w:r>
+      <w:r>
+        <w:t>W är den senaste operationen en skrivning till disk. Det du ska tänka när du tittar på koden nere till höger är:</w:t>
+      </w:r>
+    </w:p>
+    <w:p>
+      <w:pPr>
+        <w:pStyle w:val="Liststycke"/>
+        <w:numPr>
+          <w:ilvl w:val="0"/>
+          <w:numId w:val="47"/>
+        </w:numPr>
+      </w:pPr>
+      <w:r>
+        <w:t xml:space="preserve">Läs eller skriv? Alltså </w:t>
+      </w:r>
+      <w:r>
+        <w:rPr>
+          <w:rStyle w:val="CodeChar"/>
+        </w:rPr>
+        <w:t>R</w:t>
+      </w:r>
+      <w:r>
+        <w:t xml:space="preserve"> eller </w:t>
+      </w:r>
+      <w:r>
+        <w:rPr>
+          <w:rStyle w:val="CodeChar"/>
+        </w:rPr>
+        <w:t>W</w:t>
+      </w:r>
+      <w:r>
+        <w:t>.</w:t>
+      </w:r>
+    </w:p>
+    <w:p>
+      <w:pPr>
+        <w:pStyle w:val="Liststycke"/>
+        <w:numPr>
+          <w:ilvl w:val="0"/>
+          <w:numId w:val="47"/>
+        </w:numPr>
+      </w:pPr>
+      <w:r>
+        <w:t>Vilken enhet (</w:t>
+      </w:r>
+      <w:r>
+        <w:rPr>
+          <w:rStyle w:val="CodeChar"/>
+        </w:rPr>
+        <w:t>A</w:t>
+      </w:r>
+      <w:r>
+        <w:t xml:space="preserve">, </w:t>
+      </w:r>
+      <w:r>
+        <w:rPr>
+          <w:rStyle w:val="CodeChar"/>
+        </w:rPr>
+        <w:t>B</w:t>
+      </w:r>
+      <w:r>
+        <w:t xml:space="preserve">, </w:t>
+      </w:r>
+      <w:r>
+        <w:rPr>
+          <w:rStyle w:val="CodeChar"/>
+        </w:rPr>
+        <w:t>C</w:t>
+      </w:r>
+      <w:r>
+        <w:t xml:space="preserve">, och så vidare) ihopskrivet med det senast använda spåret (track – </w:t>
+      </w:r>
+      <w:r>
+        <w:rPr>
+          <w:rStyle w:val="CodeChar"/>
+        </w:rPr>
+        <w:t>01</w:t>
+      </w:r>
+      <w:r>
+        <w:t xml:space="preserve"> om inget annat sägs).</w:t>
+      </w:r>
+    </w:p>
+    <w:p>
+      <w:pPr>
+        <w:pStyle w:val="Liststycke"/>
+        <w:numPr>
+          <w:ilvl w:val="0"/>
+          <w:numId w:val="47"/>
+        </w:numPr>
+      </w:pPr>
+      <w:r>
+        <w:t>Senast använda sektor (</w:t>
+      </w:r>
+      <w:r>
+        <w:rPr>
+          <w:rStyle w:val="CodeChar"/>
+        </w:rPr>
+        <w:t>10</w:t>
+      </w:r>
+      <w:r>
+        <w:t>) i aktuellt spår (</w:t>
+      </w:r>
+      <w:r>
+        <w:rPr>
+          <w:rStyle w:val="CodeChar"/>
+        </w:rPr>
+        <w:t>01</w:t>
+      </w:r>
+      <w:r>
+        <w:t>).</w:t>
+      </w:r>
+    </w:p>
+    <w:p>
+      <w:r>
+        <w:t xml:space="preserve">Innan du gjort något, är det just </w:t>
+      </w:r>
+      <w:r>
+        <w:rPr>
+          <w:rStyle w:val="CodeChar"/>
+        </w:rPr>
+        <w:t>R A01 10</w:t>
+      </w:r>
+      <w:r>
+        <w:t xml:space="preserve"> som står skrivet i hörnet, vilket visas på nästa sida.</w:t>
       </w:r>
     </w:p>
     <w:p>
@@ -14901,10 +14401,10 @@
       </w:pPr>
       <w:r>
         <w:object w:dxaOrig="9754" w:dyaOrig="6051" w14:anchorId="31ACCB0B">
-          <v:shape id="_x0000_i1036" type="#_x0000_t75" style="width:187.75pt;height:116.5pt" o:ole="">
+          <v:shape id="_x0000_i1028" type="#_x0000_t75" style="width:270.65pt;height:167.6pt" o:ole="">
             <v:imagedata r:id="rId19" o:title=""/>
           </v:shape>
-          <o:OLEObject Type="Embed" ProgID="Unknown" ShapeID="_x0000_i1036" DrawAspect="Content" ObjectID="_1768229556" r:id="rId20"/>
+          <o:OLEObject Type="Embed" ProgID="Unknown" ShapeID="_x0000_i1028" DrawAspect="Content" ObjectID="_1768485731" r:id="rId20"/>
         </w:object>
       </w:r>
     </w:p>
@@ -14915,21 +14415,52 @@
       <w:r>
         <w:t xml:space="preserve">Figur </w:t>
       </w:r>
-      <w:fldSimple w:instr=" SEQ Figur \* ARABIC ">
-        <w:r>
-          <w:rPr>
-            <w:noProof/>
-          </w:rPr>
-          <w:t>6</w:t>
-        </w:r>
-      </w:fldSimple>
+      <w:r>
+        <w:fldChar w:fldCharType="begin"/>
+      </w:r>
+      <w:r>
+        <w:instrText xml:space="preserve"> SEQ Figur \* ARABIC </w:instrText>
+      </w:r>
+      <w:r>
+        <w:fldChar w:fldCharType="separate"/>
+      </w:r>
+      <w:r>
+        <w:rPr>
+          <w:noProof/>
+        </w:rPr>
+        <w:t>6</w:t>
+      </w:r>
+      <w:r>
+        <w:rPr>
+          <w:noProof/>
+        </w:rPr>
+        <w:fldChar w:fldCharType="end"/>
+      </w:r>
       <w:r>
         <w:t>: Startskärmen för CP/M.</w:t>
       </w:r>
     </w:p>
     <w:p>
       <w:r>
-        <w:t>Den bästa dokumentationen att använda till din Commodore 127 finns på nätet</w:t>
+        <w:t xml:space="preserve">Den bästa </w:t>
+      </w:r>
+      <w:r>
+        <w:t>CP/M-</w:t>
+      </w:r>
+      <w:r>
+        <w:t xml:space="preserve">dokumentationen </w:t>
+      </w:r>
+      <w:r>
+        <w:t xml:space="preserve">som finns </w:t>
+      </w:r>
+      <w:r>
+        <w:t>att använda till din Commodore 12</w:t>
+      </w:r>
+      <w:r>
+        <w:t>8</w:t>
+      </w:r>
+      <w:r>
+        <w:t xml:space="preserve"> finns på nätet</w:t>
       </w:r>
       <w:r>
         <w:rPr>
@@ -14946,11 +14477,14 @@
         <w:pStyle w:val="Rubrik2"/>
       </w:pPr>
       <w:r>
-        <w:lastRenderedPageBreak/>
         <w:t>Grundläggande användning</w:t>
       </w:r>
     </w:p>
-    <w:p/>
+    <w:p>
+      <w:r>
+        <w:t>Varje gång du skriver något xxxxxxxxxx</w:t>
+      </w:r>
+    </w:p>
     <w:p/>
     <w:p/>
     <w:p/>
@@ -14971,54 +14505,26 @@
     <w:p>
       <w:pPr>
         <w:jc w:val="center"/>
-        <w:rPr>
-          <w:lang w:val="en-US"/>
-        </w:rPr>
-      </w:pPr>
-      <w:r>
-        <w:rPr>
-          <w:lang w:val="en-US"/>
-        </w:rPr>
+      </w:pPr>
+      <w:r>
         <w:t>APPENDIX A: FELSÖKNING</w:t>
       </w:r>
     </w:p>
     <w:p>
-      <w:pPr>
-        <w:rPr>
-          <w:lang w:val="en-US"/>
-        </w:rPr>
-      </w:pPr>
-      <w:r>
-        <w:rPr>
-          <w:lang w:val="en-US"/>
-        </w:rPr>
+      <w:r>
         <w:br w:type="page"/>
       </w:r>
     </w:p>
     <w:p>
       <w:pPr>
         <w:pStyle w:val="Rubrik1"/>
-        <w:rPr>
-          <w:lang w:val="en-US"/>
-        </w:rPr>
       </w:pPr>
       <w:bookmarkStart w:id="31" w:name="_Toc157531661"/>
       <w:r>
-        <w:rPr>
-          <w:lang w:val="en-US"/>
-        </w:rPr>
         <w:lastRenderedPageBreak/>
-        <w:t xml:space="preserve">Appendix A: </w:t>
-      </w:r>
-      <w:proofErr w:type="spellStart"/>
-      <w:r>
-        <w:rPr>
-          <w:lang w:val="en-US"/>
-        </w:rPr>
-        <w:t>Felsökning</w:t>
+        <w:t>Appendix A: Felsökning</w:t>
       </w:r>
       <w:bookmarkEnd w:id="31"/>
-      <w:proofErr w:type="spellEnd"/>
     </w:p>
     <w:p>
       <w:r>
@@ -15028,15 +14534,7 @@
         <w:t xml:space="preserve">tta kapitel handlar inte om generell felsökning, utan om felsökning av ditt BASIC-program. </w:t>
       </w:r>
       <w:r>
-        <w:t>Commodore 128 innehåller en del avancerade funktioner som underlättar felsökningen av ett program (</w:t>
-      </w:r>
-      <w:proofErr w:type="spellStart"/>
-      <w:r>
-        <w:t>debugging</w:t>
-      </w:r>
-      <w:proofErr w:type="spellEnd"/>
-      <w:r>
-        <w:t xml:space="preserve">). Bland dessa hittar vi </w:t>
+        <w:t xml:space="preserve">Commodore 128 innehåller en del avancerade funktioner som underlättar felsökningen av ett program (debugging). Bland dessa hittar vi </w:t>
       </w:r>
       <w:r>
         <w:rPr>
@@ -15200,14 +14698,12 @@
       <w:r>
         <w:t xml:space="preserve"> innan något fel har inträffat, får du svaret </w:t>
       </w:r>
-      <w:proofErr w:type="gramStart"/>
       <w:r>
         <w:rPr>
           <w:rStyle w:val="CodeChar"/>
         </w:rPr>
         <w:t>65535</w:t>
       </w:r>
-      <w:proofErr w:type="gramEnd"/>
       <w:r>
         <w:t xml:space="preserve">. Du vet att inget fel har uppstått, eftersom ett giltigt radnummer </w:t>
       </w:r>
@@ -15223,14 +14719,12 @@
       <w:r>
         <w:t xml:space="preserve"> och </w:t>
       </w:r>
-      <w:proofErr w:type="gramStart"/>
       <w:r>
         <w:rPr>
           <w:rStyle w:val="CodeChar"/>
         </w:rPr>
         <w:t>63999</w:t>
       </w:r>
-      <w:proofErr w:type="gramEnd"/>
       <w:r>
         <w:t>. Fel som inträffar i direktläge</w:t>
       </w:r>
@@ -15246,14 +14740,12 @@
       <w:r>
         <w:t xml:space="preserve">. Om rättar ett fel i ett program så att inget fel uppstår, och därefter kör programmet så återställs värdet av EL till </w:t>
       </w:r>
-      <w:proofErr w:type="gramStart"/>
       <w:r>
         <w:rPr>
           <w:rStyle w:val="CodeChar"/>
         </w:rPr>
         <w:t>65535</w:t>
       </w:r>
-      <w:proofErr w:type="gramEnd"/>
       <w:r>
         <w:t>.</w:t>
       </w:r>
@@ -16909,7 +16401,22 @@
           <w:p>
             <w:pPr>
               <w:pStyle w:val="Kodfrklaring"/>
+              <w:rPr>
+                <w:lang w:val="sv-SE"/>
+              </w:rPr>
             </w:pPr>
+            <w:r>
+              <w:rPr>
+                <w:lang w:val="sv-SE"/>
+              </w:rPr>
+              <w:t xml:space="preserve">Vissa kommandon behöver ha en </w:t>
+            </w:r>
+            <w:r>
+              <w:rPr>
+                <w:lang w:val="sv-SE"/>
+              </w:rPr>
+              <w:t>grafisk yta att agera på. Om du t.ex. försöker anropa kommandot CIRCLE innan du skapat en grafisk yta med kommandot GRAPHIC uppstår detta fel.</w:t>
+            </w:r>
           </w:p>
         </w:tc>
       </w:tr>
@@ -16978,6 +16485,7 @@
               <w:jc w:val="center"/>
             </w:pPr>
             <w:r>
+              <w:lastRenderedPageBreak/>
               <w:t>37</w:t>
             </w:r>
           </w:p>
@@ -17032,7 +16540,6 @@
               <w:jc w:val="center"/>
             </w:pPr>
             <w:r>
-              <w:lastRenderedPageBreak/>
               <w:t>38</w:t>
             </w:r>
           </w:p>
@@ -17077,21 +16584,7 @@
               <w:rPr>
                 <w:lang w:val="sv-SE"/>
               </w:rPr>
-              <w:t xml:space="preserve">s, om körningen resulterar i att någon rad skulle få ett radnummer högre än </w:t>
-            </w:r>
-            <w:proofErr w:type="gramStart"/>
-            <w:r>
-              <w:rPr>
-                <w:lang w:val="sv-SE"/>
-              </w:rPr>
-              <w:t>63999</w:t>
-            </w:r>
-            <w:proofErr w:type="gramEnd"/>
-            <w:r>
-              <w:rPr>
-                <w:lang w:val="sv-SE"/>
-              </w:rPr>
-              <w:t>.</w:t>
+              <w:t>s, om körningen resulterar i att någon rad skulle få ett radnummer högre än 63999.</w:t>
             </w:r>
           </w:p>
         </w:tc>
@@ -17574,19 +17067,11 @@
       <w:r>
         <w:t xml:space="preserve"> är en samling av variabler som identifieras av ett index. I BASIC har arrayen själv ett namn som följer reglerna för variabelnamn, där varje element identifieras av ett 0-baserat index som anges inom parentes, till exempel </w:t>
       </w:r>
-      <w:proofErr w:type="gramStart"/>
-      <w:r>
-        <w:rPr>
-          <w:rStyle w:val="CodeChar"/>
-        </w:rPr>
-        <w:t>A(</w:t>
-      </w:r>
-      <w:proofErr w:type="gramEnd"/>
-      <w:r>
-        <w:rPr>
-          <w:rStyle w:val="CodeChar"/>
-        </w:rPr>
-        <w:t>31)</w:t>
+      <w:r>
+        <w:rPr>
+          <w:rStyle w:val="CodeChar"/>
+        </w:rPr>
+        <w:t>A(31)</w:t>
       </w:r>
       <w:r>
         <w:t xml:space="preserve">. Ordet </w:t>
@@ -17694,7 +17179,6 @@
       <w:r>
         <w:t xml:space="preserve"> är ett tal mellan 0 och 1. Åtta bitar utgör en byte. Det binära talsystemet utgörs av bitar, från engelskans "</w:t>
       </w:r>
-      <w:proofErr w:type="spellStart"/>
       <w:r>
         <w:rPr>
           <w:u w:val="single"/>
@@ -17702,15 +17186,7 @@
         <w:t>bi</w:t>
       </w:r>
       <w:r>
-        <w:t>nary</w:t>
-      </w:r>
-      <w:proofErr w:type="spellEnd"/>
-      <w:r>
-        <w:t xml:space="preserve"> </w:t>
-      </w:r>
-      <w:proofErr w:type="spellStart"/>
-      <w:r>
-        <w:t>digi</w:t>
+        <w:t>nary digi</w:t>
       </w:r>
       <w:r>
         <w:rPr>
@@ -17718,7 +17194,6 @@
         </w:rPr>
         <w:t>ts</w:t>
       </w:r>
-      <w:proofErr w:type="spellEnd"/>
       <w:r>
         <w:t>".</w:t>
       </w:r>
@@ -17805,15 +17280,7 @@
         <w:t>00000110</w:t>
       </w:r>
       <w:r>
-        <w:t xml:space="preserve">. De binära </w:t>
-      </w:r>
-      <w:proofErr w:type="spellStart"/>
-      <w:r>
-        <w:t>bitvisa</w:t>
-      </w:r>
-      <w:proofErr w:type="spellEnd"/>
-      <w:r>
-        <w:t xml:space="preserve"> operatorerna är </w:t>
+        <w:t xml:space="preserve">. De binära bitvisa operatorerna är </w:t>
       </w:r>
       <w:r>
         <w:rPr>
@@ -17831,15 +17298,7 @@
         <w:t>OR</w:t>
       </w:r>
       <w:r>
-        <w:t xml:space="preserve">, den </w:t>
-      </w:r>
-      <w:proofErr w:type="spellStart"/>
-      <w:r>
-        <w:t>unära</w:t>
-      </w:r>
-      <w:proofErr w:type="spellEnd"/>
-      <w:r>
-        <w:t xml:space="preserve"> är </w:t>
+        <w:t xml:space="preserve">, den unära är </w:t>
       </w:r>
       <w:r>
         <w:rPr>
@@ -17886,23 +17345,13 @@
       <w:pPr>
         <w:pStyle w:val="Rubrik2"/>
       </w:pPr>
-      <w:proofErr w:type="spellStart"/>
       <w:r>
         <w:t>Blitter</w:t>
       </w:r>
-      <w:proofErr w:type="spellEnd"/>
-    </w:p>
-    <w:p>
-      <w:r>
-        <w:t xml:space="preserve">Ett chip som hanterar </w:t>
-      </w:r>
-      <w:proofErr w:type="spellStart"/>
-      <w:r>
-        <w:t>blitter</w:t>
-      </w:r>
-      <w:proofErr w:type="spellEnd"/>
-      <w:r>
-        <w:t xml:space="preserve"> ansvarar för snabb manipulering av data i RAM, vilket möjliggör rörlig datorgrafik.</w:t>
+    </w:p>
+    <w:p>
+      <w:r>
+        <w:t>Ett chip som hanterar blitter ansvarar för snabb manipulering av data i RAM, vilket möjliggör rörlig datorgrafik.</w:t>
       </w:r>
     </w:p>
     <w:p>
@@ -17948,14 +17397,12 @@
       <w:r>
         <w:t xml:space="preserve">Ramen runt den yta som VIC-20 och Commodore 64 kan visa text och högupplöst grafik på benämns som </w:t>
       </w:r>
-      <w:proofErr w:type="spellStart"/>
       <w:r>
         <w:rPr>
           <w:i/>
         </w:rPr>
         <w:t>border</w:t>
       </w:r>
-      <w:proofErr w:type="spellEnd"/>
       <w:r>
         <w:fldChar w:fldCharType="begin"/>
       </w:r>
@@ -18139,17 +17586,8 @@
         <w:t>1</w:t>
       </w:r>
       <w:r>
-        <w:t>. Dessa kallas bitar och är alltid grupperade om 8. Åtta bitar utgör en byte, och antalet tal som kan beskrivas med åtta bitar (en byte) är 256 (</w:t>
-      </w:r>
-      <w:proofErr w:type="gramStart"/>
-      <w:r>
-        <w:t>0-255</w:t>
-      </w:r>
-      <w:proofErr w:type="gramEnd"/>
-      <w:r>
-        <w:t xml:space="preserve">). De individuella bitarna saknar minnesadress, men varje byte (åtta bitar) har var sin minnesadress. Så snart man vill läsa något annat än individuella tal mellan 0 och 255 (åtta bitar) måste man veta hur olika bytes ska kombineras. En datatyp är en konfiguration av kombinationer av bytes. till exempel består talet </w:t>
-      </w:r>
-      <w:proofErr w:type="gramStart"/>
+        <w:t xml:space="preserve">. Dessa kallas bitar och är alltid grupperade om 8. Åtta bitar utgör en byte, och antalet tal som kan beskrivas med åtta bitar (en byte) är 256 (0-255). De individuella bitarna saknar minnesadress, men varje byte (åtta bitar) har var sin minnesadress. Så snart man vill läsa något annat än individuella tal mellan 0 och 255 (åtta bitar) måste man veta hur olika bytes ska kombineras. En datatyp är en konfiguration av kombinationer av bytes. till exempel består talet </w:t>
+      </w:r>
       <w:r>
         <w:rPr>
           <w:rStyle w:val="CodeChar"/>
@@ -18162,7 +17600,6 @@
         </w:rPr>
         <w:t>961</w:t>
       </w:r>
-      <w:proofErr w:type="gramEnd"/>
       <w:r>
         <w:t xml:space="preserve"> av en kombination av två bytes, nämligen </w:t>
       </w:r>
@@ -18396,11 +17833,9 @@
       <w:pPr>
         <w:pStyle w:val="Rubrik2"/>
       </w:pPr>
-      <w:proofErr w:type="spellStart"/>
       <w:r>
         <w:t>Envelope</w:t>
       </w:r>
-      <w:proofErr w:type="spellEnd"/>
     </w:p>
     <w:p>
       <w:r>
@@ -18422,21 +17857,13 @@
         <w:fldChar w:fldCharType="end"/>
       </w:r>
       <w:r>
-        <w:t xml:space="preserve"> för ADSR (</w:t>
-      </w:r>
-      <w:proofErr w:type="gramStart"/>
-      <w:r>
-        <w:t xml:space="preserve">sida </w:t>
+        <w:t xml:space="preserve"> för ADSR (sida </w:t>
       </w:r>
       <w:r>
         <w:t xml:space="preserve"> </w:t>
       </w:r>
       <w:r>
-        <w:t>)</w:t>
-      </w:r>
-      <w:proofErr w:type="gramEnd"/>
-      <w:r>
-        <w:t>.</w:t>
+        <w:t>).</w:t>
       </w:r>
     </w:p>
     <w:p>
@@ -18515,31 +17942,7 @@
         <w:fldChar w:fldCharType="end"/>
       </w:r>
       <w:r>
-        <w:t xml:space="preserve"> som anger vad som kan visas på skärmen. I </w:t>
-      </w:r>
-      <w:proofErr w:type="spellStart"/>
-      <w:r>
-        <w:t>textläget</w:t>
-      </w:r>
-      <w:proofErr w:type="spellEnd"/>
-      <w:r>
-        <w:t xml:space="preserve"> (som används vid uppstart) kan VIC-20 visa text i 22 rader med 23 kolumner eller 25 rader och 40 kolumner för Commodore 64. I </w:t>
-      </w:r>
-      <w:proofErr w:type="spellStart"/>
-      <w:r>
-        <w:t>bitmapsläge</w:t>
-      </w:r>
-      <w:proofErr w:type="spellEnd"/>
-      <w:r>
-        <w:t xml:space="preserve"> hanterar man i stället individuella pixlar i två olika upplösningar, där flerfärgsläget har hälften så många individuella pixlar på skärmen som är möjligt i </w:t>
-      </w:r>
-      <w:proofErr w:type="spellStart"/>
-      <w:r>
-        <w:t>enfärgsläget</w:t>
-      </w:r>
-      <w:proofErr w:type="spellEnd"/>
-      <w:r>
-        <w:t xml:space="preserve"> (eller det högupplösta läget).</w:t>
+        <w:t xml:space="preserve"> som anger vad som kan visas på skärmen. I textläget (som används vid uppstart) kan VIC-20 visa text i 22 rader med 23 kolumner eller 25 rader och 40 kolumner för Commodore 64. I bitmapsläge hanterar man i stället individuella pixlar i två olika upplösningar, där flerfärgsläget har hälften så många individuella pixlar på skärmen som är möjligt i enfärgsläget (eller det högupplösta läget).</w:t>
       </w:r>
     </w:p>
     <w:p>
@@ -18551,15 +17954,7 @@
         </w:numPr>
       </w:pPr>
       <w:r>
-        <w:t xml:space="preserve">Commodore 64, </w:t>
-      </w:r>
-      <w:proofErr w:type="spellStart"/>
-      <w:r>
-        <w:t>enfärgsläget</w:t>
-      </w:r>
-      <w:proofErr w:type="spellEnd"/>
-      <w:r>
-        <w:t>: 320</w:t>
+        <w:t>Commodore 64, enfärgsläget: 320</w:t>
       </w:r>
       <w:r>
         <w:t>×</w:t>
@@ -18595,15 +17990,7 @@
         </w:numPr>
       </w:pPr>
       <w:r>
-        <w:t xml:space="preserve">VIC-20, </w:t>
-      </w:r>
-      <w:proofErr w:type="spellStart"/>
-      <w:r>
-        <w:t>enfärgsläget</w:t>
-      </w:r>
-      <w:proofErr w:type="spellEnd"/>
-      <w:r>
-        <w:t>: 176</w:t>
+        <w:t>VIC-20, enfärgsläget: 176</w:t>
       </w:r>
       <w:r>
         <w:t>×</w:t>
@@ -18635,13 +18022,8 @@
         <w:pStyle w:val="Rubrik2"/>
       </w:pPr>
       <w:r>
-        <w:t xml:space="preserve">Hard </w:t>
-      </w:r>
-      <w:proofErr w:type="spellStart"/>
-      <w:r>
-        <w:t>reset</w:t>
-      </w:r>
-      <w:proofErr w:type="spellEnd"/>
+        <w:t>Hard reset</w:t>
+      </w:r>
     </w:p>
     <w:p>
       <w:r>
@@ -18651,16 +18033,48 @@
         <w:rPr>
           <w:i/>
         </w:rPr>
-        <w:t xml:space="preserve">hard </w:t>
-      </w:r>
-      <w:proofErr w:type="spellStart"/>
+        <w:t>hard reset</w:t>
+      </w:r>
+      <w:r>
+        <w:fldChar w:fldCharType="begin"/>
+      </w:r>
+      <w:r>
+        <w:instrText xml:space="preserve"> XE "</w:instrText>
+      </w:r>
+      <w:r>
+        <w:instrText>hard reset</w:instrText>
+      </w:r>
+      <w:r>
+        <w:instrText xml:space="preserve">" </w:instrText>
+      </w:r>
+      <w:r>
+        <w:fldChar w:fldCharType="end"/>
+      </w:r>
+      <w:r>
+        <w:t xml:space="preserve"> innebär att datorn återställs och att hela datorns minne (BASIC-program och övrig data) raderas. Jämför med </w:t>
+      </w:r>
       <w:r>
         <w:rPr>
           <w:i/>
         </w:rPr>
-        <w:t>reset</w:t>
-      </w:r>
-      <w:proofErr w:type="spellEnd"/>
+        <w:t>soft reset</w:t>
+      </w:r>
+      <w:r>
+        <w:t>.</w:t>
+      </w:r>
+    </w:p>
+    <w:p>
+      <w:pPr>
+        <w:pStyle w:val="Rubrik2"/>
+      </w:pPr>
+      <w:r>
+        <w:t>Hexadecimala talsystemet</w:t>
+      </w:r>
+    </w:p>
+    <w:p>
+      <w:r>
+        <w:t>Det hexadecimala talsystemet</w:t>
+      </w:r>
       <w:r>
         <w:fldChar w:fldCharType="begin"/>
       </w:r>
@@ -18668,7 +18082,7 @@
         <w:instrText xml:space="preserve"> XE "</w:instrText>
       </w:r>
       <w:r>
-        <w:instrText>hard reset</w:instrText>
+        <w:instrText>hexadecimala talsystemet</w:instrText>
       </w:r>
       <w:r>
         <w:instrText xml:space="preserve">" </w:instrText>
@@ -18677,124 +18091,48 @@
         <w:fldChar w:fldCharType="end"/>
       </w:r>
       <w:r>
-        <w:t xml:space="preserve"> innebär att datorn återställs och att hela datorns minne (BASIC-program och </w:t>
-      </w:r>
-      <w:proofErr w:type="gramStart"/>
-      <w:r>
-        <w:t>övrig data</w:t>
-      </w:r>
-      <w:proofErr w:type="gramEnd"/>
-      <w:r>
-        <w:t xml:space="preserve">) raderas. Jämför med </w:t>
-      </w:r>
+        <w:t xml:space="preserve"> använder hela sexton olika tecken för att beskriva ett tal, till skillnad från det decimala talsystemet som använder tio eller det binära talsystemet som använder två. Det innebär att de tjugo första talen (noll till nitton) skrivs 0, 1, 2, 3, 4, 5, 6, 7, 8, 9, A, B, C, D, E, F, 10, 11, 12 och 13.</w:t>
+      </w:r>
+    </w:p>
+    <w:p>
+      <w:pPr>
+        <w:pStyle w:val="Rubrik2"/>
+      </w:pPr>
+      <w:r>
+        <w:t>Interrupten</w:t>
+      </w:r>
+    </w:p>
+    <w:p>
       <w:r>
         <w:rPr>
           <w:i/>
         </w:rPr>
-        <w:t xml:space="preserve">soft </w:t>
-      </w:r>
-      <w:proofErr w:type="spellStart"/>
+        <w:t>Interrupten</w:t>
+      </w:r>
+      <w:r>
+        <w:fldChar w:fldCharType="begin"/>
+      </w:r>
+      <w:r>
+        <w:instrText xml:space="preserve"> XE "</w:instrText>
+      </w:r>
+      <w:r>
+        <w:instrText>interrupten</w:instrText>
+      </w:r>
+      <w:r>
+        <w:instrText xml:space="preserve">" </w:instrText>
+      </w:r>
+      <w:r>
+        <w:fldChar w:fldCharType="end"/>
+      </w:r>
+      <w:r>
+        <w:t xml:space="preserve"> är en funktion för multitasking som finns inbyggd i VIC-20 och Commodore 64. Huvudprocessorn kan, med jämna mellanrum, släppa in andra uppgifter, vilket liknar det som idag kallas </w:t>
+      </w:r>
       <w:r>
         <w:rPr>
           <w:i/>
         </w:rPr>
-        <w:t>reset</w:t>
-      </w:r>
-      <w:proofErr w:type="spellEnd"/>
-      <w:r>
-        <w:t>.</w:t>
-      </w:r>
-    </w:p>
-    <w:p>
-      <w:pPr>
-        <w:pStyle w:val="Rubrik2"/>
-      </w:pPr>
-      <w:r>
-        <w:t>Hexadecimala talsystemet</w:t>
-      </w:r>
-    </w:p>
-    <w:p>
-      <w:r>
-        <w:t>Det hexadecimala talsystemet</w:t>
-      </w:r>
-      <w:r>
-        <w:fldChar w:fldCharType="begin"/>
-      </w:r>
-      <w:r>
-        <w:instrText xml:space="preserve"> XE "</w:instrText>
-      </w:r>
-      <w:r>
-        <w:instrText>hexadecimala talsystemet</w:instrText>
-      </w:r>
-      <w:r>
-        <w:instrText xml:space="preserve">" </w:instrText>
-      </w:r>
-      <w:r>
-        <w:fldChar w:fldCharType="end"/>
-      </w:r>
-      <w:r>
-        <w:t xml:space="preserve"> använder hela sexton olika tecken för att beskriva ett tal, till skillnad från det decimala talsystemet som använder tio eller det binära talsystemet som använder två. Det innebär att de tjugo första talen (noll till nitton) skrivs 0, 1, 2, 3, 4, 5, 6, 7, 8, 9, A, B, C, D, E, F, 10, 11, 12 och 13.</w:t>
-      </w:r>
-    </w:p>
-    <w:p>
-      <w:pPr>
-        <w:pStyle w:val="Rubrik2"/>
-      </w:pPr>
-      <w:proofErr w:type="spellStart"/>
-      <w:r>
-        <w:t>Interrupten</w:t>
-      </w:r>
-      <w:proofErr w:type="spellEnd"/>
-    </w:p>
-    <w:p>
-      <w:proofErr w:type="spellStart"/>
-      <w:r>
-        <w:rPr>
-          <w:i/>
-        </w:rPr>
-        <w:t>Interrupten</w:t>
-      </w:r>
-      <w:proofErr w:type="spellEnd"/>
-      <w:r>
-        <w:fldChar w:fldCharType="begin"/>
-      </w:r>
-      <w:r>
-        <w:instrText xml:space="preserve"> XE "</w:instrText>
-      </w:r>
-      <w:r>
-        <w:instrText>interrupten</w:instrText>
-      </w:r>
-      <w:r>
-        <w:instrText xml:space="preserve">" </w:instrText>
-      </w:r>
-      <w:r>
-        <w:fldChar w:fldCharType="end"/>
-      </w:r>
-      <w:r>
-        <w:t xml:space="preserve"> är en funktion för multitasking som finns inbyggd i VIC-20 och Commodore 64. Huvudprocessorn kan, med jämna mellanrum, släppa in andra uppgifter, vilket liknar det som idag kallas </w:t>
-      </w:r>
-      <w:proofErr w:type="spellStart"/>
-      <w:r>
-        <w:rPr>
-          <w:i/>
-        </w:rPr>
-        <w:t>time</w:t>
-      </w:r>
-      <w:proofErr w:type="spellEnd"/>
-      <w:r>
-        <w:rPr>
-          <w:i/>
-        </w:rPr>
-        <w:t xml:space="preserve"> </w:t>
-      </w:r>
-      <w:proofErr w:type="spellStart"/>
-      <w:r>
-        <w:rPr>
-          <w:i/>
-        </w:rPr>
-        <w:t>slicing</w:t>
-      </w:r>
-      <w:proofErr w:type="spellEnd"/>
+        <w:t>time slicing</w:t>
+      </w:r>
       <w:r>
         <w:t>.</w:t>
       </w:r>
@@ -18876,11 +18214,7 @@
         <w:t>jiffies</w:t>
       </w:r>
       <w:r>
-        <w:t xml:space="preserve">) är varierar från plattform till plattform, men i Commodore BASIC 2.0 second release är en jiffy en sextionsdels sekund. En jiffy är alltså 1/60 sekunder och 60 jiffies är en sekund. En mer samtida godtycklig tidsenhet är </w:t>
-      </w:r>
-      <w:proofErr w:type="gramStart"/>
-      <w:r>
-        <w:t xml:space="preserve">en </w:t>
+        <w:t xml:space="preserve">) är varierar från plattform till plattform, men i Commodore BASIC 2.0 second release är en jiffy en sextionsdels sekund. En jiffy är alltså 1/60 sekunder och 60 jiffies är en sekund. En mer samtida godtycklig tidsenhet är en </w:t>
       </w:r>
       <w:r>
         <w:rPr>
@@ -18889,7 +18223,6 @@
         </w:rPr>
         <w:t>tick</w:t>
       </w:r>
-      <w:proofErr w:type="gramEnd"/>
       <w:r>
         <w:t>, som ofta är kortare, till exempel en tusendels sekund.</w:t>
       </w:r>
@@ -19016,37 +18349,34 @@
       <w:r>
         <w:t xml:space="preserve">Figur </w:t>
       </w:r>
-      <w:fldSimple w:instr=" SEQ Figur \* ARABIC ">
-        <w:r>
-          <w:rPr>
-            <w:noProof/>
-          </w:rPr>
-          <w:t>7</w:t>
-        </w:r>
-      </w:fldSimple>
-      <w:r>
-        <w:t xml:space="preserve">: </w:t>
-      </w:r>
-      <w:proofErr w:type="spellStart"/>
-      <w:r>
-        <w:t>Commodores</w:t>
-      </w:r>
-      <w:proofErr w:type="spellEnd"/>
-      <w:r>
-        <w:t xml:space="preserve"> </w:t>
-      </w:r>
-      <w:proofErr w:type="spellStart"/>
-      <w:r>
-        <w:t>Atari</w:t>
-      </w:r>
-      <w:proofErr w:type="spellEnd"/>
-      <w:r>
-        <w:t xml:space="preserve">-kompatibla joystick (styrspak) för VIC-20, Commodore </w:t>
+      <w:r>
+        <w:fldChar w:fldCharType="begin"/>
+      </w:r>
+      <w:r>
+        <w:instrText xml:space="preserve"> SEQ Figur \* ARABIC </w:instrText>
+      </w:r>
+      <w:r>
+        <w:fldChar w:fldCharType="separate"/>
       </w:r>
       <w:r>
         <w:rPr>
           <w:noProof/>
         </w:rPr>
+        <w:t>7</w:t>
+      </w:r>
+      <w:r>
+        <w:rPr>
+          <w:noProof/>
+        </w:rPr>
+        <w:fldChar w:fldCharType="end"/>
+      </w:r>
+      <w:r>
+        <w:t xml:space="preserve">: Commodores Atari-kompatibla joystick (styrspak) för VIC-20, Commodore </w:t>
+      </w:r>
+      <w:r>
+        <w:rPr>
+          <w:noProof/>
+        </w:rPr>
         <w:t>64/128 och Amiga.</w:t>
       </w:r>
       <w:bookmarkEnd w:id="34"/>
@@ -19109,15 +18439,7 @@
         <w:fldChar w:fldCharType="end"/>
       </w:r>
       <w:r>
-        <w:t xml:space="preserve">) är 1024 bytes. 16 K betyder således 16 kilobytes eller </w:t>
-      </w:r>
-      <w:proofErr w:type="gramStart"/>
-      <w:r>
-        <w:t>16384</w:t>
-      </w:r>
-      <w:proofErr w:type="gramEnd"/>
-      <w:r>
-        <w:t xml:space="preserve"> bytes.</w:t>
+        <w:t>) är 1024 bytes. 16 K betyder således 16 kilobytes eller 16384 bytes.</w:t>
       </w:r>
     </w:p>
     <w:p>
@@ -19260,24 +18582,29 @@
       <w:r>
         <w:t xml:space="preserve">Figur </w:t>
       </w:r>
-      <w:fldSimple w:instr=" SEQ Figur \* ARABIC ">
-        <w:r>
-          <w:rPr>
-            <w:noProof/>
-          </w:rPr>
-          <w:t>8</w:t>
-        </w:r>
-      </w:fldSimple>
-      <w:r>
-        <w:t xml:space="preserve">: Reklam för ljuspennan Paint-N-Sketch </w:t>
-      </w:r>
-      <w:proofErr w:type="spellStart"/>
-      <w:r>
-        <w:t>Level</w:t>
-      </w:r>
-      <w:proofErr w:type="spellEnd"/>
-      <w:r>
-        <w:t xml:space="preserve"> II.</w:t>
+      <w:r>
+        <w:fldChar w:fldCharType="begin"/>
+      </w:r>
+      <w:r>
+        <w:instrText xml:space="preserve"> SEQ Figur \* ARABIC </w:instrText>
+      </w:r>
+      <w:r>
+        <w:fldChar w:fldCharType="separate"/>
+      </w:r>
+      <w:r>
+        <w:rPr>
+          <w:noProof/>
+        </w:rPr>
+        <w:t>8</w:t>
+      </w:r>
+      <w:r>
+        <w:rPr>
+          <w:noProof/>
+        </w:rPr>
+        <w:fldChar w:fldCharType="end"/>
+      </w:r>
+      <w:r>
+        <w:t>: Reklam för ljuspennan Paint-N-Sketch Level II.</w:t>
       </w:r>
       <w:bookmarkEnd w:id="35"/>
     </w:p>
@@ -19285,24 +18612,20 @@
       <w:pPr>
         <w:pStyle w:val="Rubrik2"/>
       </w:pPr>
-      <w:proofErr w:type="spellStart"/>
       <w:r>
         <w:t>Loader</w:t>
       </w:r>
-      <w:proofErr w:type="spellEnd"/>
     </w:p>
     <w:p>
       <w:r>
         <w:t xml:space="preserve">En </w:t>
       </w:r>
-      <w:proofErr w:type="spellStart"/>
       <w:r>
         <w:rPr>
           <w:i/>
         </w:rPr>
         <w:t>loader</w:t>
       </w:r>
-      <w:proofErr w:type="spellEnd"/>
       <w:r>
         <w:fldChar w:fldCharType="begin"/>
       </w:r>
@@ -19492,7 +18815,6 @@
       <w:r>
         <w:t xml:space="preserve"> innebär att två program körs samtidigt. Det kan till exempel vara ett maskinkodsprogram som körs samtidigt som ett BASIC-program. När man programmerar en Commodore-maskin pratar man om </w:t>
       </w:r>
-      <w:proofErr w:type="spellStart"/>
       <w:r>
         <w:rPr>
           <w:i/>
@@ -19500,7 +18822,6 @@
         </w:rPr>
         <w:t>interrupten</w:t>
       </w:r>
-      <w:proofErr w:type="spellEnd"/>
       <w:r>
         <w:rPr>
           <w:i/>
@@ -19725,11 +19046,9 @@
       </w:r>
     </w:p>
     <w:p>
-      <w:proofErr w:type="spellStart"/>
       <w:r>
         <w:t>xxxxxxxxx</w:t>
       </w:r>
-      <w:proofErr w:type="spellEnd"/>
     </w:p>
     <w:p>
       <w:pPr>
@@ -19760,31 +19079,7 @@
         <w:fldChar w:fldCharType="end"/>
       </w:r>
       <w:r>
-        <w:t xml:space="preserve">, </w:t>
-      </w:r>
-      <w:proofErr w:type="spellStart"/>
-      <w:r>
-        <w:t>Phase</w:t>
-      </w:r>
-      <w:proofErr w:type="spellEnd"/>
-      <w:r>
-        <w:t xml:space="preserve"> </w:t>
-      </w:r>
-      <w:proofErr w:type="spellStart"/>
-      <w:r>
-        <w:t>Alternate</w:t>
-      </w:r>
-      <w:proofErr w:type="spellEnd"/>
-      <w:r>
-        <w:t xml:space="preserve"> Line, är en standard för analog </w:t>
-      </w:r>
-      <w:proofErr w:type="spellStart"/>
-      <w:r>
-        <w:t>färg-tv</w:t>
-      </w:r>
-      <w:proofErr w:type="spellEnd"/>
-      <w:r>
-        <w:t xml:space="preserve"> som primärt används </w:t>
+        <w:t xml:space="preserve">, Phase Alternate Line, är en standard för analog färg-tv som primärt används </w:t>
       </w:r>
       <w:r>
         <w:t>i</w:t>
@@ -19864,7 +19159,6 @@
       <w:r>
         <w:t xml:space="preserve"> är inget som BASIC har stöd för, men man kommer ofta i kontakt med pekare när man använder datorns inbyggda funktioner. En minnesadress som syftar till att hålla reda på en minnesadress är en pekare. Olika pekare används på olika sätt. Ett par exempel som specifikt gäller Commodore 64: Adress </w:t>
       </w:r>
-      <w:proofErr w:type="gramStart"/>
       <w:r>
         <w:rPr>
           <w:rStyle w:val="CodeChar"/>
@@ -19880,7 +19174,6 @@
         </w:rPr>
         <w:t>786</w:t>
       </w:r>
-      <w:proofErr w:type="gramEnd"/>
       <w:r>
         <w:t xml:space="preserve"> ett 16-bitarstal som är den exakta adressen för funktionen </w:t>
       </w:r>
@@ -19906,15 +19199,7 @@
         <w:t>8</w:t>
       </w:r>
       <w:r>
-        <w:t xml:space="preserve"> talar om var i minnet </w:t>
-      </w:r>
-      <w:proofErr w:type="spellStart"/>
-      <w:r>
-        <w:t>bilddata</w:t>
-      </w:r>
-      <w:proofErr w:type="spellEnd"/>
-      <w:r>
-        <w:t xml:space="preserve"> för den åttonde spriten på ligger, om man multiplicerar värdet med 64.</w:t>
+        <w:t xml:space="preserve"> talar om var i minnet bilddata för den åttonde spriten på ligger, om man multiplicerar värdet med 64.</w:t>
       </w:r>
     </w:p>
     <w:p>
@@ -19942,42 +19227,10 @@
         <w:t xml:space="preserve"> (PET Standard</w:t>
       </w:r>
       <w:r>
-        <w:t xml:space="preserve"> </w:t>
-      </w:r>
-      <w:proofErr w:type="spellStart"/>
-      <w:r>
-        <w:t>Code</w:t>
-      </w:r>
-      <w:proofErr w:type="spellEnd"/>
-      <w:r>
-        <w:t xml:space="preserve"> </w:t>
-      </w:r>
-      <w:proofErr w:type="spellStart"/>
-      <w:r>
-        <w:t>of</w:t>
-      </w:r>
-      <w:proofErr w:type="spellEnd"/>
-      <w:r>
-        <w:t xml:space="preserve"> Information </w:t>
-      </w:r>
-      <w:proofErr w:type="spellStart"/>
-      <w:r>
-        <w:t>Interchange</w:t>
-      </w:r>
-      <w:proofErr w:type="spellEnd"/>
-      <w:r>
-        <w:t>) är namn</w:t>
-      </w:r>
-      <w:r>
-        <w:t xml:space="preserve">et på teckentabellen som används av bland andra VIC-20 och Commodore 64. PETSCII är </w:t>
-      </w:r>
-      <w:proofErr w:type="spellStart"/>
-      <w:r>
-        <w:t>Commodores</w:t>
-      </w:r>
-      <w:proofErr w:type="spellEnd"/>
-      <w:r>
-        <w:t xml:space="preserve"> version av ASCII, och teckentabellen är uppkallad efter den första datorn som använde den, Commodore PET (år 1977).</w:t>
+        <w:t xml:space="preserve"> Code of Information Interchange) är namn</w:t>
+      </w:r>
+      <w:r>
+        <w:t>et på teckentabellen som används av bland andra VIC-20 och Commodore 64. PETSCII är Commodores version av ASCII, och teckentabellen är uppkallad efter den första datorn som använde den, Commodore PET (år 1977).</w:t>
       </w:r>
     </w:p>
     <w:p>
@@ -20185,68 +19438,208 @@
       <w:r>
         <w:t xml:space="preserve"> står för </w:t>
       </w:r>
-      <w:proofErr w:type="spellStart"/>
       <w:r>
         <w:rPr>
           <w:i/>
           <w:iCs/>
         </w:rPr>
-        <w:t>random</w:t>
-      </w:r>
-      <w:proofErr w:type="spellEnd"/>
+        <w:t>random access memory</w:t>
+      </w:r>
+      <w:r>
+        <w:fldChar w:fldCharType="begin"/>
+      </w:r>
+      <w:r>
+        <w:instrText xml:space="preserve"> XE "</w:instrText>
+      </w:r>
+      <w:r>
+        <w:instrText>random access memory</w:instrText>
+      </w:r>
+      <w:r>
+        <w:instrText xml:space="preserve">" </w:instrText>
+      </w:r>
+      <w:r>
+        <w:fldChar w:fldCharType="end"/>
+      </w:r>
+      <w:r>
+        <w:t xml:space="preserve"> och ordet avser minne som man kan skriva till eller läsa av i valfri ordning – man kan ange värdets minnesadress. I boken menas </w:t>
+      </w:r>
       <w:r>
         <w:rPr>
           <w:i/>
           <w:iCs/>
         </w:rPr>
-        <w:t xml:space="preserve"> access </w:t>
-      </w:r>
-      <w:proofErr w:type="spellStart"/>
+        <w:t>datorns primärminne</w:t>
+      </w:r>
+      <w:r>
+        <w:t xml:space="preserve"> eller </w:t>
+      </w:r>
       <w:r>
         <w:rPr>
           <w:i/>
           <w:iCs/>
         </w:rPr>
-        <w:t>memory</w:t>
-      </w:r>
-      <w:proofErr w:type="spellEnd"/>
-      <w:r>
-        <w:fldChar w:fldCharType="begin"/>
-      </w:r>
-      <w:r>
-        <w:instrText xml:space="preserve"> XE "</w:instrText>
-      </w:r>
-      <w:r>
-        <w:instrText>random access memory</w:instrText>
-      </w:r>
-      <w:r>
-        <w:instrText xml:space="preserve">" </w:instrText>
-      </w:r>
-      <w:r>
-        <w:fldChar w:fldCharType="end"/>
-      </w:r>
-      <w:r>
-        <w:t xml:space="preserve"> och ordet avser minne som man kan skriva till eller läsa av i valfri ordning – man kan ange värdets minnesadress. I boken menas </w:t>
+        <w:t>arbetsminne</w:t>
+      </w:r>
+      <w:r>
+        <w:t>.</w:t>
+      </w:r>
+    </w:p>
+    <w:p>
+      <w:pPr>
+        <w:pStyle w:val="Rubrik2"/>
+      </w:pPr>
+      <w:r>
+        <w:t>Ren funktion</w:t>
+      </w:r>
+    </w:p>
+    <w:p>
+      <w:r>
+        <w:t xml:space="preserve">En </w:t>
       </w:r>
       <w:r>
         <w:rPr>
           <w:i/>
           <w:iCs/>
         </w:rPr>
-        <w:t>datorns primärminne</w:t>
-      </w:r>
-      <w:r>
-        <w:t xml:space="preserve"> eller </w:t>
+        <w:t>ren funktion</w:t>
+      </w:r>
+      <w:r>
+        <w:fldChar w:fldCharType="begin"/>
+      </w:r>
+      <w:r>
+        <w:instrText xml:space="preserve"> XE "</w:instrText>
+      </w:r>
+      <w:r>
+        <w:instrText>ren funktion</w:instrText>
+      </w:r>
+      <w:r>
+        <w:instrText xml:space="preserve">" </w:instrText>
+      </w:r>
+      <w:r>
+        <w:fldChar w:fldCharType="end"/>
+      </w:r>
+      <w:r>
+        <w:t xml:space="preserve"> agerar endast på inkommande data och ger ett svar utifrån det, utan att läsa från annat minne eller skriva till ett annat minne. Ett sådant exempel är </w:t>
+      </w:r>
+      <w:r>
+        <w:rPr>
+          <w:rStyle w:val="CodeChar"/>
+        </w:rPr>
+        <w:t>SQR</w:t>
+      </w:r>
+      <w:r>
+        <w:t xml:space="preserve"> som ger roten av ett tal (beskrivs i boken Commodore BASIC 2.0 second release) eller funktionen </w:t>
+      </w:r>
+      <w:r>
+        <w:rPr>
+          <w:rStyle w:val="CodeChar"/>
+        </w:rPr>
+        <w:t>ERR$</w:t>
+      </w:r>
+      <w:r>
+        <w:t xml:space="preserve"> som beskrivs appendix A om felsökning.</w:t>
+      </w:r>
+    </w:p>
+    <w:p>
+      <w:pPr>
+        <w:pStyle w:val="Rubrik2"/>
+      </w:pPr>
+      <w:r>
+        <w:t>Reset</w:t>
+      </w:r>
+    </w:p>
+    <w:p>
+      <w:r>
+        <w:t xml:space="preserve">En </w:t>
+      </w:r>
+      <w:r>
+        <w:rPr>
+          <w:i/>
+        </w:rPr>
+        <w:t>reset</w:t>
+      </w:r>
+      <w:r>
+        <w:fldChar w:fldCharType="begin"/>
+      </w:r>
+      <w:r>
+        <w:instrText xml:space="preserve"> XE "</w:instrText>
+      </w:r>
+      <w:r>
+        <w:instrText>reset</w:instrText>
+      </w:r>
+      <w:r>
+        <w:instrText xml:space="preserve">" </w:instrText>
+      </w:r>
+      <w:r>
+        <w:fldChar w:fldCharType="end"/>
+      </w:r>
+      <w:r>
+        <w:t xml:space="preserve"> återställer datorn, vilket innebär att BASIC-program går förlorat. Se </w:t>
+      </w:r>
+      <w:r>
+        <w:rPr>
+          <w:i/>
+        </w:rPr>
+        <w:t>hard reset</w:t>
+      </w:r>
+      <w:r>
+        <w:t xml:space="preserve"> och </w:t>
+      </w:r>
+      <w:r>
+        <w:rPr>
+          <w:i/>
+        </w:rPr>
+        <w:t>soft reset</w:t>
+      </w:r>
+      <w:r>
+        <w:t>.</w:t>
+      </w:r>
+    </w:p>
+    <w:p>
+      <w:pPr>
+        <w:pStyle w:val="Rubrik2"/>
+      </w:pPr>
+      <w:r>
+        <w:t>ROM</w:t>
+      </w:r>
+    </w:p>
+    <w:p>
+      <w:r>
+        <w:t>ROM</w:t>
+      </w:r>
+      <w:r>
+        <w:fldChar w:fldCharType="begin"/>
+      </w:r>
+      <w:r>
+        <w:instrText xml:space="preserve"> XE "</w:instrText>
+      </w:r>
+      <w:r>
+        <w:instrText>ROM</w:instrText>
+      </w:r>
+      <w:r>
+        <w:instrText xml:space="preserve">" </w:instrText>
+      </w:r>
+      <w:r>
+        <w:fldChar w:fldCharType="end"/>
+      </w:r>
+      <w:r>
+        <w:t xml:space="preserve"> står för </w:t>
       </w:r>
       <w:r>
         <w:rPr>
           <w:i/>
           <w:iCs/>
         </w:rPr>
-        <w:t>arbetsminne</w:t>
-      </w:r>
-      <w:r>
-        <w:t>.</w:t>
+        <w:t>read only memory</w:t>
+      </w:r>
+      <w:r>
+        <w:t xml:space="preserve"> (minne som endast kan läsas, inte skrivas)</w:t>
+      </w:r>
+      <w:r>
+        <w:t xml:space="preserve"> och av</w:t>
+      </w:r>
+      <w:r>
+        <w:t>ser datorminne som beskriver datorns inbyggda funktioner.</w:t>
       </w:r>
     </w:p>
     <w:p>
@@ -20254,7 +19647,69 @@
         <w:pStyle w:val="Rubrik2"/>
       </w:pPr>
       <w:r>
-        <w:t>Ren funktion</w:t>
+        <w:t>Sekundärminne</w:t>
+      </w:r>
+    </w:p>
+    <w:p>
+      <w:r>
+        <w:t>Sekundärminnet</w:t>
+      </w:r>
+      <w:r>
+        <w:fldChar w:fldCharType="begin"/>
+      </w:r>
+      <w:r>
+        <w:instrText xml:space="preserve"> XE "</w:instrText>
+      </w:r>
+      <w:r>
+        <w:instrText>sekundärminne</w:instrText>
+      </w:r>
+      <w:r>
+        <w:instrText xml:space="preserve">" </w:instrText>
+      </w:r>
+      <w:r>
+        <w:fldChar w:fldCharType="end"/>
+      </w:r>
+      <w:r>
+        <w:t xml:space="preserve"> används, till skillnad från primärminnet, till långvarig lagring. Commodore använder antingen floppydisk eller datasette som sekundärminne.</w:t>
+      </w:r>
+    </w:p>
+    <w:p>
+      <w:pPr>
+        <w:pStyle w:val="Rubrik2"/>
+      </w:pPr>
+      <w:r>
+        <w:t>Sekventiell fil</w:t>
+      </w:r>
+    </w:p>
+    <w:p>
+      <w:r>
+        <w:t>Definitionsmässigt utgörs en sekventiell</w:t>
+      </w:r>
+      <w:r>
+        <w:fldChar w:fldCharType="begin"/>
+      </w:r>
+      <w:r>
+        <w:instrText xml:space="preserve"> XE "</w:instrText>
+      </w:r>
+      <w:r>
+        <w:instrText>sekventiell fil</w:instrText>
+      </w:r>
+      <w:r>
+        <w:instrText xml:space="preserve">" </w:instrText>
+      </w:r>
+      <w:r>
+        <w:fldChar w:fldCharType="end"/>
+      </w:r>
+      <w:r>
+        <w:t xml:space="preserve"> datafil innehåll av data i den ordningen den skrevs till filen. En konsekvens av detta är att filen måste läsas samma ordning som den skrevs. Detta är utmärkande för programfiler, textfiler och till exempel bildfiler.</w:t>
+      </w:r>
+    </w:p>
+    <w:p>
+      <w:pPr>
+        <w:pStyle w:val="Rubrik2"/>
+      </w:pPr>
+      <w:r>
+        <w:t>Soft reset</w:t>
       </w:r>
     </w:p>
     <w:p>
@@ -20264,9 +19719,8 @@
       <w:r>
         <w:rPr>
           <w:i/>
-          <w:iCs/>
-        </w:rPr>
-        <w:t>ren funktion</w:t>
+        </w:rPr>
+        <w:t>soft reset</w:t>
       </w:r>
       <w:r>
         <w:fldChar w:fldCharType="begin"/>
@@ -20275,7 +19729,7 @@
         <w:instrText xml:space="preserve"> XE "</w:instrText>
       </w:r>
       <w:r>
-        <w:instrText>ren funktion</w:instrText>
+        <w:instrText>soft reset</w:instrText>
       </w:r>
       <w:r>
         <w:instrText xml:space="preserve">" </w:instrText>
@@ -20284,299 +19738,14 @@
         <w:fldChar w:fldCharType="end"/>
       </w:r>
       <w:r>
-        <w:t xml:space="preserve"> agerar endast på inkommande data och ger ett svar utifrån det, utan att läsa från annat minne eller skriva till ett annat minne. Ett sådant exempel är </w:t>
-      </w:r>
-      <w:r>
-        <w:rPr>
-          <w:rStyle w:val="CodeChar"/>
-        </w:rPr>
-        <w:t>SQR</w:t>
-      </w:r>
-      <w:r>
-        <w:t xml:space="preserve"> som ger roten av ett tal (beskrivs i boken Commodore BASIC 2.0 second release) eller funktionen </w:t>
-      </w:r>
-      <w:r>
-        <w:rPr>
-          <w:rStyle w:val="CodeChar"/>
-        </w:rPr>
-        <w:t>ERR$</w:t>
-      </w:r>
-      <w:r>
-        <w:t xml:space="preserve"> som beskrivs appendix A om felsökning.</w:t>
-      </w:r>
-    </w:p>
-    <w:p>
-      <w:pPr>
-        <w:pStyle w:val="Rubrik2"/>
-      </w:pPr>
-      <w:proofErr w:type="spellStart"/>
-      <w:r>
-        <w:t>Reset</w:t>
-      </w:r>
-      <w:proofErr w:type="spellEnd"/>
-    </w:p>
-    <w:p>
-      <w:r>
-        <w:t xml:space="preserve">En </w:t>
-      </w:r>
-      <w:proofErr w:type="spellStart"/>
+        <w:t xml:space="preserve"> innebär att datorn återställs och att datorns BASIC-minne raderas. Jämför med </w:t>
+      </w:r>
       <w:r>
         <w:rPr>
           <w:i/>
         </w:rPr>
-        <w:t>reset</w:t>
-      </w:r>
-      <w:proofErr w:type="spellEnd"/>
-      <w:r>
-        <w:fldChar w:fldCharType="begin"/>
-      </w:r>
-      <w:r>
-        <w:instrText xml:space="preserve"> XE "</w:instrText>
-      </w:r>
-      <w:r>
-        <w:instrText>reset</w:instrText>
-      </w:r>
-      <w:r>
-        <w:instrText xml:space="preserve">" </w:instrText>
-      </w:r>
-      <w:r>
-        <w:fldChar w:fldCharType="end"/>
-      </w:r>
-      <w:r>
-        <w:t xml:space="preserve"> återställer datorn, vilket innebär att BASIC-program går förlorat. Se </w:t>
-      </w:r>
-      <w:r>
-        <w:rPr>
-          <w:i/>
-        </w:rPr>
-        <w:t xml:space="preserve">hard </w:t>
-      </w:r>
-      <w:proofErr w:type="spellStart"/>
-      <w:r>
-        <w:rPr>
-          <w:i/>
-        </w:rPr>
-        <w:t>reset</w:t>
-      </w:r>
-      <w:proofErr w:type="spellEnd"/>
-      <w:r>
-        <w:t xml:space="preserve"> och </w:t>
-      </w:r>
-      <w:r>
-        <w:rPr>
-          <w:i/>
-        </w:rPr>
-        <w:t xml:space="preserve">soft </w:t>
-      </w:r>
-      <w:proofErr w:type="spellStart"/>
-      <w:r>
-        <w:rPr>
-          <w:i/>
-        </w:rPr>
-        <w:t>reset</w:t>
-      </w:r>
-      <w:proofErr w:type="spellEnd"/>
-      <w:r>
-        <w:t>.</w:t>
-      </w:r>
-    </w:p>
-    <w:p>
-      <w:pPr>
-        <w:pStyle w:val="Rubrik2"/>
-      </w:pPr>
-      <w:r>
-        <w:t>ROM</w:t>
-      </w:r>
-    </w:p>
-    <w:p>
-      <w:r>
-        <w:t>ROM</w:t>
-      </w:r>
-      <w:r>
-        <w:fldChar w:fldCharType="begin"/>
-      </w:r>
-      <w:r>
-        <w:instrText xml:space="preserve"> XE "</w:instrText>
-      </w:r>
-      <w:r>
-        <w:instrText>ROM</w:instrText>
-      </w:r>
-      <w:r>
-        <w:instrText xml:space="preserve">" </w:instrText>
-      </w:r>
-      <w:r>
-        <w:fldChar w:fldCharType="end"/>
-      </w:r>
-      <w:r>
-        <w:t xml:space="preserve"> står för </w:t>
-      </w:r>
-      <w:r>
-        <w:rPr>
-          <w:i/>
-          <w:iCs/>
-        </w:rPr>
-        <w:t xml:space="preserve">read </w:t>
-      </w:r>
-      <w:proofErr w:type="spellStart"/>
-      <w:r>
-        <w:rPr>
-          <w:i/>
-          <w:iCs/>
-        </w:rPr>
-        <w:t>only</w:t>
-      </w:r>
-      <w:proofErr w:type="spellEnd"/>
-      <w:r>
-        <w:rPr>
-          <w:i/>
-          <w:iCs/>
-        </w:rPr>
-        <w:t xml:space="preserve"> </w:t>
-      </w:r>
-      <w:proofErr w:type="spellStart"/>
-      <w:r>
-        <w:rPr>
-          <w:i/>
-          <w:iCs/>
-        </w:rPr>
-        <w:t>memory</w:t>
-      </w:r>
-      <w:proofErr w:type="spellEnd"/>
-      <w:r>
-        <w:t xml:space="preserve"> (minne som endast kan läsas, inte skrivas)</w:t>
-      </w:r>
-      <w:r>
-        <w:t xml:space="preserve"> och av</w:t>
-      </w:r>
-      <w:r>
-        <w:t>ser datorminne som beskriver datorns inbyggda funktioner.</w:t>
-      </w:r>
-    </w:p>
-    <w:p>
-      <w:pPr>
-        <w:pStyle w:val="Rubrik2"/>
-      </w:pPr>
-      <w:r>
-        <w:t>Sekundärminne</w:t>
-      </w:r>
-    </w:p>
-    <w:p>
-      <w:r>
-        <w:t>Sekundärminnet</w:t>
-      </w:r>
-      <w:r>
-        <w:fldChar w:fldCharType="begin"/>
-      </w:r>
-      <w:r>
-        <w:instrText xml:space="preserve"> XE "</w:instrText>
-      </w:r>
-      <w:r>
-        <w:instrText>sekundärminne</w:instrText>
-      </w:r>
-      <w:r>
-        <w:instrText xml:space="preserve">" </w:instrText>
-      </w:r>
-      <w:r>
-        <w:fldChar w:fldCharType="end"/>
-      </w:r>
-      <w:r>
-        <w:t xml:space="preserve"> används, till skillnad från primärminnet, till långvarig lagring. Commodore använder antingen floppydisk eller datasette som sekundärminne.</w:t>
-      </w:r>
-    </w:p>
-    <w:p>
-      <w:pPr>
-        <w:pStyle w:val="Rubrik2"/>
-      </w:pPr>
-      <w:r>
-        <w:t>Sekventiell fil</w:t>
-      </w:r>
-    </w:p>
-    <w:p>
-      <w:r>
-        <w:t>Definitionsmässigt utgörs en sekventiell</w:t>
-      </w:r>
-      <w:r>
-        <w:fldChar w:fldCharType="begin"/>
-      </w:r>
-      <w:r>
-        <w:instrText xml:space="preserve"> XE "</w:instrText>
-      </w:r>
-      <w:r>
-        <w:instrText>sekventiell fil</w:instrText>
-      </w:r>
-      <w:r>
-        <w:instrText xml:space="preserve">" </w:instrText>
-      </w:r>
-      <w:r>
-        <w:fldChar w:fldCharType="end"/>
-      </w:r>
-      <w:r>
-        <w:t xml:space="preserve"> datafil innehåll av data i den ordningen den skrevs till filen. En konsekvens av detta är att filen måste läsas samma ordning som den skrevs. Detta är utmärkande för programfiler, textfiler och till exempel bildfiler.</w:t>
-      </w:r>
-    </w:p>
-    <w:p>
-      <w:pPr>
-        <w:pStyle w:val="Rubrik2"/>
-      </w:pPr>
-      <w:r>
-        <w:t xml:space="preserve">Soft </w:t>
-      </w:r>
-      <w:proofErr w:type="spellStart"/>
-      <w:r>
-        <w:t>reset</w:t>
-      </w:r>
-      <w:proofErr w:type="spellEnd"/>
-    </w:p>
-    <w:p>
-      <w:r>
-        <w:t xml:space="preserve">En </w:t>
-      </w:r>
-      <w:r>
-        <w:rPr>
-          <w:i/>
-        </w:rPr>
-        <w:t xml:space="preserve">soft </w:t>
-      </w:r>
-      <w:proofErr w:type="spellStart"/>
-      <w:r>
-        <w:rPr>
-          <w:i/>
-        </w:rPr>
-        <w:t>reset</w:t>
-      </w:r>
-      <w:proofErr w:type="spellEnd"/>
-      <w:r>
-        <w:fldChar w:fldCharType="begin"/>
-      </w:r>
-      <w:r>
-        <w:instrText xml:space="preserve"> XE "</w:instrText>
-      </w:r>
-      <w:r>
-        <w:instrText>soft reset</w:instrText>
-      </w:r>
-      <w:r>
-        <w:instrText xml:space="preserve">" </w:instrText>
-      </w:r>
-      <w:r>
-        <w:fldChar w:fldCharType="end"/>
-      </w:r>
-      <w:r>
-        <w:t xml:space="preserve"> innebär att datorn återställs och att datorns BASIC-minne raderas. Jämför med </w:t>
-      </w:r>
-      <w:r>
-        <w:rPr>
-          <w:i/>
-        </w:rPr>
-        <w:t xml:space="preserve">hard </w:t>
-      </w:r>
-      <w:proofErr w:type="spellStart"/>
-      <w:r>
-        <w:rPr>
-          <w:i/>
-        </w:rPr>
-        <w:t>reset</w:t>
-      </w:r>
-      <w:proofErr w:type="spellEnd"/>
+        <w:t>hard reset</w:t>
+      </w:r>
       <w:r>
         <w:fldChar w:fldCharType="begin"/>
       </w:r>
@@ -21426,19 +20595,11 @@
                 <w:sz w:val="12"/>
               </w:rPr>
             </w:pPr>
-            <w:proofErr w:type="gramStart"/>
             <w:r>
               <w:rPr>
                 <w:sz w:val="12"/>
               </w:rPr>
-              <w:t>1-2</w:t>
-            </w:r>
-            <w:proofErr w:type="gramEnd"/>
-            <w:r>
-              <w:rPr>
-                <w:sz w:val="12"/>
-              </w:rPr>
-              <w:t xml:space="preserve"> MHz, 4 MHz</w:t>
+              <w:t>1-2 MHz, 4 MHz</w:t>
             </w:r>
           </w:p>
         </w:tc>
@@ -21856,16 +21017,8 @@
               <w:rPr>
                 <w:sz w:val="12"/>
               </w:rPr>
-              <w:t xml:space="preserve"> plus </w:t>
-            </w:r>
-            <w:proofErr w:type="spellStart"/>
-            <w:r>
-              <w:rPr>
-                <w:sz w:val="12"/>
-              </w:rPr>
-              <w:t>border</w:t>
-            </w:r>
-            <w:proofErr w:type="spellEnd"/>
+              <w:t xml:space="preserve"> plus border</w:t>
+            </w:r>
             <w:r>
               <w:rPr>
                 <w:sz w:val="12"/>
@@ -21919,16 +21072,8 @@
               <w:rPr>
                 <w:sz w:val="12"/>
               </w:rPr>
-              <w:t xml:space="preserve">200 plus </w:t>
-            </w:r>
-            <w:proofErr w:type="spellStart"/>
-            <w:r>
-              <w:rPr>
-                <w:sz w:val="12"/>
-              </w:rPr>
-              <w:t>border</w:t>
-            </w:r>
-            <w:proofErr w:type="spellEnd"/>
+              <w:t>200 plus border</w:t>
+            </w:r>
           </w:p>
         </w:tc>
         <w:tc>
@@ -21958,21 +21103,7 @@
               <w:rPr>
                 <w:sz w:val="12"/>
               </w:rPr>
-              <w:t xml:space="preserve">200 plus </w:t>
-            </w:r>
-            <w:proofErr w:type="spellStart"/>
-            <w:r>
-              <w:rPr>
-                <w:sz w:val="12"/>
-              </w:rPr>
-              <w:t>border</w:t>
-            </w:r>
-            <w:proofErr w:type="spellEnd"/>
-            <w:r>
-              <w:rPr>
-                <w:sz w:val="12"/>
-              </w:rPr>
-              <w:t>, 640</w:t>
+              <w:t>200 plus border, 640</w:t>
             </w:r>
             <w:r>
               <w:rPr>
@@ -22719,7 +21850,6 @@
         </w:rPr>
         <w:t xml:space="preserve">: </w:t>
       </w:r>
-      <w:proofErr w:type="spellStart"/>
       <w:r>
         <w:rPr>
           <w:lang w:val="en-US"/>
@@ -22727,7 +21857,6 @@
         <w:t>Maskinkod</w:t>
       </w:r>
       <w:bookmarkEnd w:id="38"/>
-      <w:proofErr w:type="spellEnd"/>
     </w:p>
     <w:p>
       <w:pPr>
@@ -25737,16 +24866,44 @@
       <w:r>
         <w:t xml:space="preserve"> Bilden används även för att visa datorns tangentbordslayout på sida </w:t>
       </w:r>
-      <w:fldSimple w:instr=" PAGEREF Tangentbordslayout ">
-        <w:r>
-          <w:rPr>
-            <w:noProof/>
-          </w:rPr>
-          <w:t>4</w:t>
-        </w:r>
-      </w:fldSimple>
+      <w:r>
+        <w:fldChar w:fldCharType="begin"/>
+      </w:r>
+      <w:r>
+        <w:instrText xml:space="preserve"> PAGEREF Tangentbordslayout </w:instrText>
+      </w:r>
+      <w:r>
+        <w:fldChar w:fldCharType="separate"/>
+      </w:r>
+      <w:r>
+        <w:rPr>
+          <w:noProof/>
+        </w:rPr>
+        <w:t>4</w:t>
+      </w:r>
+      <w:r>
+        <w:rPr>
+          <w:noProof/>
+        </w:rPr>
+        <w:fldChar w:fldCharType="end"/>
+      </w:r>
       <w:r>
         <w:t>.</w:t>
+      </w:r>
+      <w:r>
+        <w:t xml:space="preserve"> </w:t>
+      </w:r>
+      <w:r>
+        <w:t>Pekka Takala</w:t>
+      </w:r>
+      <w:r>
+        <w:t xml:space="preserve"> och </w:t>
+      </w:r>
+      <w:r>
+        <w:t>Dan Henderson</w:t>
+      </w:r>
+      <w:r>
+        <w:t xml:space="preserve"> har bidragit till kapitlet om CP/M.</w:t>
       </w:r>
     </w:p>
     <w:p>
@@ -25839,14 +24996,27 @@
       <w:r>
         <w:t xml:space="preserve">Figur </w:t>
       </w:r>
-      <w:fldSimple w:instr=" SEQ Figur \* ARABIC ">
-        <w:r>
-          <w:rPr>
-            <w:noProof/>
-          </w:rPr>
-          <w:t>9</w:t>
-        </w:r>
-      </w:fldSimple>
+      <w:r>
+        <w:fldChar w:fldCharType="begin"/>
+      </w:r>
+      <w:r>
+        <w:instrText xml:space="preserve"> SEQ Figur \* ARABIC </w:instrText>
+      </w:r>
+      <w:r>
+        <w:fldChar w:fldCharType="separate"/>
+      </w:r>
+      <w:r>
+        <w:rPr>
+          <w:noProof/>
+        </w:rPr>
+        <w:t>9</w:t>
+      </w:r>
+      <w:r>
+        <w:rPr>
+          <w:noProof/>
+        </w:rPr>
+        <w:fldChar w:fldCharType="end"/>
+      </w:r>
       <w:r>
         <w:t>: Om detta uppstår befinner du dig i maskinkodsmonitorn. Skriv X för att återgå till BASIC så att du kan skriva kommandot igen.</w:t>
       </w:r>
@@ -25863,44 +25033,8 @@
         <w:rPr>
           <w:lang w:val="en-US"/>
         </w:rPr>
-        <w:t xml:space="preserve">Böcker </w:t>
-      </w:r>
-      <w:proofErr w:type="spellStart"/>
-      <w:r>
-        <w:rPr>
-          <w:lang w:val="en-US"/>
-        </w:rPr>
-        <w:t>i</w:t>
-      </w:r>
-      <w:proofErr w:type="spellEnd"/>
-      <w:r>
-        <w:rPr>
-          <w:lang w:val="en-US"/>
-        </w:rPr>
-        <w:t xml:space="preserve"> </w:t>
-      </w:r>
-      <w:proofErr w:type="spellStart"/>
-      <w:r>
-        <w:rPr>
-          <w:lang w:val="en-US"/>
-        </w:rPr>
-        <w:t>denna</w:t>
-      </w:r>
-      <w:proofErr w:type="spellEnd"/>
-      <w:r>
-        <w:rPr>
-          <w:lang w:val="en-US"/>
-        </w:rPr>
-        <w:t xml:space="preserve"> </w:t>
-      </w:r>
-      <w:proofErr w:type="spellStart"/>
-      <w:r>
-        <w:rPr>
-          <w:lang w:val="en-US"/>
-        </w:rPr>
-        <w:t>serie</w:t>
-      </w:r>
-      <w:proofErr w:type="spellEnd"/>
+        <w:t>Böcker i denna serie</w:t>
+      </w:r>
     </w:p>
     <w:p>
       <w:pPr>
@@ -26247,21 +25381,7 @@
         <w:rPr>
           <w:rStyle w:val="FotnotChar"/>
         </w:rPr>
-        <w:t>XOR betyder "</w:t>
-      </w:r>
-      <w:proofErr w:type="spellStart"/>
-      <w:r>
-        <w:rPr>
-          <w:rStyle w:val="FotnotChar"/>
-        </w:rPr>
-        <w:t>exclusive</w:t>
-      </w:r>
-      <w:proofErr w:type="spellEnd"/>
-      <w:r>
-        <w:rPr>
-          <w:rStyle w:val="FotnotChar"/>
-        </w:rPr>
-        <w:t xml:space="preserve"> or".</w:t>
+        <w:t>XOR betyder "exclusive or".</w:t>
       </w:r>
     </w:p>
   </w:footnote>
@@ -26362,17 +25482,8 @@
           <w:rStyle w:val="FotnotChar"/>
           <w:lang w:val="en-US"/>
         </w:rPr>
-        <w:t xml:space="preserve">Se min </w:t>
-      </w:r>
-      <w:proofErr w:type="spellStart"/>
-      <w:r>
-        <w:rPr>
-          <w:rStyle w:val="FotnotChar"/>
-          <w:lang w:val="en-US"/>
-        </w:rPr>
-        <w:t>bok</w:t>
-      </w:r>
-      <w:proofErr w:type="spellEnd"/>
+        <w:t>Se min bok</w:t>
+      </w:r>
       <w:r>
         <w:rPr>
           <w:rStyle w:val="FotnotChar"/>
@@ -26418,18 +25529,8 @@
           <w:i/>
           <w:iCs/>
         </w:rPr>
-        <w:t xml:space="preserve">Pitch </w:t>
-      </w:r>
-      <w:proofErr w:type="spellStart"/>
-      <w:r>
-        <w:rPr>
-          <w:rStyle w:val="FotnotChar"/>
-          <w:i/>
-          <w:iCs/>
-        </w:rPr>
-        <w:t>bend</w:t>
-      </w:r>
-      <w:proofErr w:type="spellEnd"/>
+        <w:t>Pitch bend</w:t>
+      </w:r>
       <w:r>
         <w:rPr>
           <w:rStyle w:val="FotnotChar"/>
@@ -26456,35 +25557,7 @@
         <w:rPr>
           <w:rStyle w:val="FotnotChar"/>
         </w:rPr>
-        <w:t xml:space="preserve">Attack, </w:t>
-      </w:r>
-      <w:proofErr w:type="spellStart"/>
-      <w:r>
-        <w:rPr>
-          <w:rStyle w:val="FotnotChar"/>
-        </w:rPr>
-        <w:t>Decay</w:t>
-      </w:r>
-      <w:proofErr w:type="spellEnd"/>
-      <w:r>
-        <w:rPr>
-          <w:rStyle w:val="FotnotChar"/>
-        </w:rPr>
-        <w:t xml:space="preserve">, </w:t>
-      </w:r>
-      <w:proofErr w:type="spellStart"/>
-      <w:r>
-        <w:rPr>
-          <w:rStyle w:val="FotnotChar"/>
-        </w:rPr>
-        <w:t>Sustain</w:t>
-      </w:r>
-      <w:proofErr w:type="spellEnd"/>
-      <w:r>
-        <w:rPr>
-          <w:rStyle w:val="FotnotChar"/>
-        </w:rPr>
-        <w:t>, Release – se kapitlet om ordförklaringar (appendix B).</w:t>
+        <w:t>Attack, Decay, Sustain, Release – se kapitlet om ordförklaringar (appendix B).</w:t>
       </w:r>
     </w:p>
   </w:footnote>
@@ -26683,7 +25756,7 @@
         <w:noProof/>
         <w:sz w:val="16"/>
       </w:rPr>
-      <w:t>Appendix A: Felsökning</w:t>
+      <w:t>CP/M</w:t>
     </w:r>
     <w:r>
       <w:rPr>
@@ -30854,6 +29927,95 @@
     </w:lvl>
   </w:abstractNum>
   <w:abstractNum w:abstractNumId="37" w15:restartNumberingAfterBreak="0">
+    <w:nsid w:val="6040533A"/>
+    <w:multiLevelType w:val="hybridMultilevel"/>
+    <w:tmpl w:val="3F1EAE1C"/>
+    <w:lvl w:ilvl="0" w:tplc="041D000F">
+      <w:start w:val="1"/>
+      <w:numFmt w:val="decimal"/>
+      <w:lvlText w:val="%1."/>
+      <w:lvlJc w:val="left"/>
+      <w:pPr>
+        <w:ind w:left="720" w:hanging="360"/>
+      </w:pPr>
+      <w:rPr>
+        <w:rFonts w:hint="default"/>
+      </w:rPr>
+    </w:lvl>
+    <w:lvl w:ilvl="1" w:tplc="041D0019" w:tentative="1">
+      <w:start w:val="1"/>
+      <w:numFmt w:val="lowerLetter"/>
+      <w:lvlText w:val="%2."/>
+      <w:lvlJc w:val="left"/>
+      <w:pPr>
+        <w:ind w:left="1440" w:hanging="360"/>
+      </w:pPr>
+    </w:lvl>
+    <w:lvl w:ilvl="2" w:tplc="041D001B" w:tentative="1">
+      <w:start w:val="1"/>
+      <w:numFmt w:val="lowerRoman"/>
+      <w:lvlText w:val="%3."/>
+      <w:lvlJc w:val="right"/>
+      <w:pPr>
+        <w:ind w:left="2160" w:hanging="180"/>
+      </w:pPr>
+    </w:lvl>
+    <w:lvl w:ilvl="3" w:tplc="041D000F" w:tentative="1">
+      <w:start w:val="1"/>
+      <w:numFmt w:val="decimal"/>
+      <w:lvlText w:val="%4."/>
+      <w:lvlJc w:val="left"/>
+      <w:pPr>
+        <w:ind w:left="2880" w:hanging="360"/>
+      </w:pPr>
+    </w:lvl>
+    <w:lvl w:ilvl="4" w:tplc="041D0019" w:tentative="1">
+      <w:start w:val="1"/>
+      <w:numFmt w:val="lowerLetter"/>
+      <w:lvlText w:val="%5."/>
+      <w:lvlJc w:val="left"/>
+      <w:pPr>
+        <w:ind w:left="3600" w:hanging="360"/>
+      </w:pPr>
+    </w:lvl>
+    <w:lvl w:ilvl="5" w:tplc="041D001B" w:tentative="1">
+      <w:start w:val="1"/>
+      <w:numFmt w:val="lowerRoman"/>
+      <w:lvlText w:val="%6."/>
+      <w:lvlJc w:val="right"/>
+      <w:pPr>
+        <w:ind w:left="4320" w:hanging="180"/>
+      </w:pPr>
+    </w:lvl>
+    <w:lvl w:ilvl="6" w:tplc="041D000F" w:tentative="1">
+      <w:start w:val="1"/>
+      <w:numFmt w:val="decimal"/>
+      <w:lvlText w:val="%7."/>
+      <w:lvlJc w:val="left"/>
+      <w:pPr>
+        <w:ind w:left="5040" w:hanging="360"/>
+      </w:pPr>
+    </w:lvl>
+    <w:lvl w:ilvl="7" w:tplc="041D0019" w:tentative="1">
+      <w:start w:val="1"/>
+      <w:numFmt w:val="lowerLetter"/>
+      <w:lvlText w:val="%8."/>
+      <w:lvlJc w:val="left"/>
+      <w:pPr>
+        <w:ind w:left="5760" w:hanging="360"/>
+      </w:pPr>
+    </w:lvl>
+    <w:lvl w:ilvl="8" w:tplc="041D001B" w:tentative="1">
+      <w:start w:val="1"/>
+      <w:numFmt w:val="lowerRoman"/>
+      <w:lvlText w:val="%9."/>
+      <w:lvlJc w:val="right"/>
+      <w:pPr>
+        <w:ind w:left="6480" w:hanging="180"/>
+      </w:pPr>
+    </w:lvl>
+  </w:abstractNum>
+  <w:abstractNum w:abstractNumId="38" w15:restartNumberingAfterBreak="0">
     <w:nsid w:val="68EB3ED6"/>
     <w:multiLevelType w:val="hybridMultilevel"/>
     <w:tmpl w:val="59B4D74E"/>
@@ -30942,7 +30104,7 @@
       </w:pPr>
     </w:lvl>
   </w:abstractNum>
-  <w:abstractNum w:abstractNumId="38" w15:restartNumberingAfterBreak="0">
+  <w:abstractNum w:abstractNumId="39" w15:restartNumberingAfterBreak="0">
     <w:nsid w:val="6CBA6397"/>
     <w:multiLevelType w:val="hybridMultilevel"/>
     <w:tmpl w:val="B082E65E"/>
@@ -31055,7 +30217,7 @@
       </w:rPr>
     </w:lvl>
   </w:abstractNum>
-  <w:abstractNum w:abstractNumId="39" w15:restartNumberingAfterBreak="0">
+  <w:abstractNum w:abstractNumId="40" w15:restartNumberingAfterBreak="0">
     <w:nsid w:val="6D6C1356"/>
     <w:multiLevelType w:val="hybridMultilevel"/>
     <w:tmpl w:val="E9284968"/>
@@ -31168,7 +30330,7 @@
       </w:rPr>
     </w:lvl>
   </w:abstractNum>
-  <w:abstractNum w:abstractNumId="40" w15:restartNumberingAfterBreak="0">
+  <w:abstractNum w:abstractNumId="41" w15:restartNumberingAfterBreak="0">
     <w:nsid w:val="6D6E6BFB"/>
     <w:multiLevelType w:val="hybridMultilevel"/>
     <w:tmpl w:val="94CCFBEE"/>
@@ -31281,7 +30443,7 @@
       </w:rPr>
     </w:lvl>
   </w:abstractNum>
-  <w:abstractNum w:abstractNumId="41" w15:restartNumberingAfterBreak="0">
+  <w:abstractNum w:abstractNumId="42" w15:restartNumberingAfterBreak="0">
     <w:nsid w:val="710642C5"/>
     <w:multiLevelType w:val="hybridMultilevel"/>
     <w:tmpl w:val="7B283C18"/>
@@ -31394,7 +30556,7 @@
       </w:rPr>
     </w:lvl>
   </w:abstractNum>
-  <w:abstractNum w:abstractNumId="42" w15:restartNumberingAfterBreak="0">
+  <w:abstractNum w:abstractNumId="43" w15:restartNumberingAfterBreak="0">
     <w:nsid w:val="74606973"/>
     <w:multiLevelType w:val="hybridMultilevel"/>
     <w:tmpl w:val="44C6DB62"/>
@@ -31507,7 +30669,7 @@
       </w:rPr>
     </w:lvl>
   </w:abstractNum>
-  <w:abstractNum w:abstractNumId="43" w15:restartNumberingAfterBreak="0">
+  <w:abstractNum w:abstractNumId="44" w15:restartNumberingAfterBreak="0">
     <w:nsid w:val="75370E9C"/>
     <w:multiLevelType w:val="hybridMultilevel"/>
     <w:tmpl w:val="3D9AB03A"/>
@@ -31620,7 +30782,7 @@
       </w:rPr>
     </w:lvl>
   </w:abstractNum>
-  <w:abstractNum w:abstractNumId="44" w15:restartNumberingAfterBreak="0">
+  <w:abstractNum w:abstractNumId="45" w15:restartNumberingAfterBreak="0">
     <w:nsid w:val="76C66A36"/>
     <w:multiLevelType w:val="hybridMultilevel"/>
     <w:tmpl w:val="D004BE8C"/>
@@ -31733,7 +30895,7 @@
       </w:rPr>
     </w:lvl>
   </w:abstractNum>
-  <w:abstractNum w:abstractNumId="45" w15:restartNumberingAfterBreak="0">
+  <w:abstractNum w:abstractNumId="46" w15:restartNumberingAfterBreak="0">
     <w:nsid w:val="7F104AE0"/>
     <w:multiLevelType w:val="hybridMultilevel"/>
     <w:tmpl w:val="63064E4C"/>
@@ -31889,7 +31051,7 @@
     <w:abstractNumId w:val="24"/>
   </w:num>
   <w:num w:numId="15" w16cid:durableId="1983656886">
-    <w:abstractNumId w:val="39"/>
+    <w:abstractNumId w:val="40"/>
   </w:num>
   <w:num w:numId="16" w16cid:durableId="1151602411">
     <w:abstractNumId w:val="28"/>
@@ -31916,16 +31078,16 @@
     <w:abstractNumId w:val="11"/>
   </w:num>
   <w:num w:numId="24" w16cid:durableId="1413048162">
-    <w:abstractNumId w:val="43"/>
+    <w:abstractNumId w:val="44"/>
   </w:num>
   <w:num w:numId="25" w16cid:durableId="1514370724">
     <w:abstractNumId w:val="23"/>
   </w:num>
   <w:num w:numId="26" w16cid:durableId="1679502057">
-    <w:abstractNumId w:val="41"/>
+    <w:abstractNumId w:val="42"/>
   </w:num>
   <w:num w:numId="27" w16cid:durableId="1878277169">
-    <w:abstractNumId w:val="44"/>
+    <w:abstractNumId w:val="45"/>
   </w:num>
   <w:num w:numId="28" w16cid:durableId="1717318737">
     <w:abstractNumId w:val="9"/>
@@ -31934,7 +31096,7 @@
     <w:abstractNumId w:val="3"/>
   </w:num>
   <w:num w:numId="30" w16cid:durableId="41027073">
-    <w:abstractNumId w:val="40"/>
+    <w:abstractNumId w:val="41"/>
   </w:num>
   <w:num w:numId="31" w16cid:durableId="1082221905">
     <w:abstractNumId w:val="25"/>
@@ -31952,13 +31114,13 @@
     <w:abstractNumId w:val="17"/>
   </w:num>
   <w:num w:numId="36" w16cid:durableId="948439202">
-    <w:abstractNumId w:val="38"/>
+    <w:abstractNumId w:val="39"/>
   </w:num>
   <w:num w:numId="37" w16cid:durableId="1068189655">
     <w:abstractNumId w:val="34"/>
   </w:num>
   <w:num w:numId="38" w16cid:durableId="1066104205">
-    <w:abstractNumId w:val="42"/>
+    <w:abstractNumId w:val="43"/>
   </w:num>
   <w:num w:numId="39" w16cid:durableId="828910622">
     <w:abstractNumId w:val="12"/>
@@ -31967,7 +31129,7 @@
     <w:abstractNumId w:val="32"/>
   </w:num>
   <w:num w:numId="41" w16cid:durableId="1394767897">
-    <w:abstractNumId w:val="37"/>
+    <w:abstractNumId w:val="38"/>
   </w:num>
   <w:num w:numId="42" w16cid:durableId="1005786472">
     <w:abstractNumId w:val="33"/>
@@ -31979,10 +31141,13 @@
     <w:abstractNumId w:val="19"/>
   </w:num>
   <w:num w:numId="45" w16cid:durableId="337343398">
-    <w:abstractNumId w:val="45"/>
+    <w:abstractNumId w:val="46"/>
   </w:num>
   <w:num w:numId="46" w16cid:durableId="571545275">
     <w:abstractNumId w:val="26"/>
+  </w:num>
+  <w:num w:numId="47" w16cid:durableId="2123306719">
+    <w:abstractNumId w:val="37"/>
   </w:num>
 </w:numbering>
 </file>
@@ -32464,6 +31629,7 @@
   <w:style w:type="character" w:default="1" w:styleId="Standardstycketeckensnitt">
     <w:name w:val="Default Paragraph Font"/>
     <w:uiPriority w:val="1"/>
+    <w:semiHidden/>
     <w:unhideWhenUsed/>
   </w:style>
   <w:style w:type="table" w:default="1" w:styleId="Normaltabell">

</xml_diff>

<commit_message>
Kapitlet om CP/M är snart klart i Word-filen
</commit_message>
<xml_diff>
--- a/Commodore BASIC 7.0 for C128.docx
+++ b/Commodore BASIC 7.0 for C128.docx
@@ -1815,7 +1815,7 @@
                 <w:noProof/>
                 <w:webHidden/>
               </w:rPr>
-              <w:t>58</w:t>
+              <w:t>60</w:t>
             </w:r>
             <w:r>
               <w:rPr>
@@ -1888,7 +1888,7 @@
                 <w:noProof/>
                 <w:webHidden/>
               </w:rPr>
-              <w:t>62</w:t>
+              <w:t>64</w:t>
             </w:r>
             <w:r>
               <w:rPr>
@@ -1961,7 +1961,7 @@
                 <w:noProof/>
                 <w:webHidden/>
               </w:rPr>
-              <w:t>73</w:t>
+              <w:t>75</w:t>
             </w:r>
             <w:r>
               <w:rPr>
@@ -2035,7 +2035,7 @@
                 <w:noProof/>
                 <w:webHidden/>
               </w:rPr>
-              <w:t>75</w:t>
+              <w:t>77</w:t>
             </w:r>
             <w:r>
               <w:rPr>
@@ -2108,7 +2108,7 @@
                 <w:noProof/>
                 <w:webHidden/>
               </w:rPr>
-              <w:t>77</w:t>
+              <w:t>79</w:t>
             </w:r>
             <w:r>
               <w:rPr>
@@ -2181,7 +2181,7 @@
                 <w:noProof/>
                 <w:webHidden/>
               </w:rPr>
-              <w:t>80</w:t>
+              <w:t>82</w:t>
             </w:r>
             <w:r>
               <w:rPr>
@@ -4180,7 +4180,7 @@
           <v:shape id="_x0000_i1025" type="#_x0000_t75" style="width:277.5pt;height:172.15pt" o:ole="">
             <v:imagedata r:id="rId13" o:title=""/>
           </v:shape>
-          <o:OLEObject Type="Embed" ProgID="Unknown" ShapeID="_x0000_i1025" DrawAspect="Content" ObjectID="_1768485728" r:id="rId14"/>
+          <o:OLEObject Type="Embed" ProgID="Unknown" ShapeID="_x0000_i1025" DrawAspect="Content" ObjectID="_1770913185" r:id="rId14"/>
         </w:object>
       </w:r>
     </w:p>
@@ -4675,22 +4675,46 @@
         <w:t>RENUMBER 1000,10,5</w:t>
       </w:r>
       <w:r>
-        <w:t xml:space="preserve"> programmet starta på rad </w:t>
-      </w:r>
-      <w:r>
-        <w:rPr>
-          <w:rStyle w:val="CodeChar"/>
-        </w:rPr>
-        <w:t>100</w:t>
-      </w:r>
-      <w:r>
-        <w:t xml:space="preserve"> och efterföljande rad kommer på ett avstånd på </w:t>
-      </w:r>
-      <w:r>
-        <w:rPr>
-          <w:rStyle w:val="CodeChar"/>
-        </w:rPr>
-        <w:t>2</w:t>
+        <w:t xml:space="preserve"> </w:t>
+      </w:r>
+      <w:r>
+        <w:t xml:space="preserve">säger att kodrader i programmet ska </w:t>
+      </w:r>
+      <w:r>
+        <w:t xml:space="preserve">starta på rad </w:t>
+      </w:r>
+      <w:r>
+        <w:rPr>
+          <w:rStyle w:val="CodeChar"/>
+        </w:rPr>
+        <w:t>10</w:t>
+      </w:r>
+      <w:r>
+        <w:rPr>
+          <w:rStyle w:val="CodeChar"/>
+        </w:rPr>
+        <w:t>0</w:t>
+      </w:r>
+      <w:r>
+        <w:rPr>
+          <w:rStyle w:val="CodeChar"/>
+        </w:rPr>
+        <w:t>0</w:t>
+      </w:r>
+      <w:r>
+        <w:t xml:space="preserve"> och efterföljande rad</w:t>
+      </w:r>
+      <w:r>
+        <w:t>er</w:t>
+      </w:r>
+      <w:r>
+        <w:t xml:space="preserve"> kommer på ett avstånd på </w:t>
+      </w:r>
+      <w:r>
+        <w:rPr>
+          <w:rStyle w:val="CodeChar"/>
+        </w:rPr>
+        <w:t>10</w:t>
       </w:r>
       <w:r>
         <w:t xml:space="preserve">, men det gäller bara raderna som nu är större än eller lika med </w:t>
@@ -12500,7 +12524,7 @@
           <v:shape id="_x0000_i1026" type="#_x0000_t75" style="width:220.55pt;height:145.95pt" o:ole="">
             <v:imagedata r:id="rId15" o:title=""/>
           </v:shape>
-          <o:OLEObject Type="Embed" ProgID="Unknown" ShapeID="_x0000_i1026" DrawAspect="Content" ObjectID="_1768485729" r:id="rId16"/>
+          <o:OLEObject Type="Embed" ProgID="Unknown" ShapeID="_x0000_i1026" DrawAspect="Content" ObjectID="_1770913186" r:id="rId16"/>
         </w:object>
       </w:r>
     </w:p>
@@ -13222,7 +13246,7 @@
           <v:shape id="_x0000_i1027" type="#_x0000_t75" style="width:277.6pt;height:229.65pt" o:ole="">
             <v:imagedata r:id="rId17" o:title=""/>
           </v:shape>
-          <o:OLEObject Type="Embed" ProgID="Unknown" ShapeID="_x0000_i1027" DrawAspect="Content" ObjectID="_1768485730" r:id="rId18"/>
+          <o:OLEObject Type="Embed" ProgID="Unknown" ShapeID="_x0000_i1027" DrawAspect="Content" ObjectID="_1770913187" r:id="rId18"/>
         </w:object>
       </w:r>
     </w:p>
@@ -13352,93 +13376,60 @@
     <w:p>
       <w:pPr>
         <w:pStyle w:val="Tips"/>
-        <w:rPr>
-          <w:lang w:val="en-US"/>
-        </w:rPr>
-      </w:pPr>
-      <w:r>
-        <w:rPr>
-          <w:rStyle w:val="CodeChar"/>
-          <w:lang w:val="en-US"/>
+      </w:pPr>
+      <w:r>
+        <w:rPr>
+          <w:rStyle w:val="CodeChar"/>
         </w:rPr>
         <w:t>DLOAD "FILNAMN",ON U8</w:t>
       </w:r>
       <w:r>
-        <w:rPr>
-          <w:lang w:val="en-US"/>
-        </w:rPr>
         <w:t xml:space="preserve"> motsvarar </w:t>
       </w:r>
       <w:r>
         <w:rPr>
           <w:rStyle w:val="CodeChar"/>
-          <w:lang w:val="en-US"/>
         </w:rPr>
         <w:t>LOAD "FILNAMN",8,0</w:t>
       </w:r>
       <w:r>
-        <w:rPr>
-          <w:lang w:val="en-US"/>
-        </w:rPr>
         <w:t xml:space="preserve"> eller </w:t>
       </w:r>
       <w:r>
         <w:rPr>
           <w:rStyle w:val="CodeChar"/>
-          <w:lang w:val="en-US"/>
         </w:rPr>
         <w:t>LOAD "FILNAMN",8</w:t>
       </w:r>
       <w:r>
-        <w:rPr>
-          <w:lang w:val="en-US"/>
-        </w:rPr>
         <w:t xml:space="preserve"> i BASIC 2.0 second release. </w:t>
       </w:r>
       <w:r>
         <w:rPr>
           <w:rStyle w:val="CodeChar"/>
-          <w:lang w:val="en-US"/>
         </w:rPr>
         <w:t>DSAVE "FILNAMN",ON U8</w:t>
       </w:r>
       <w:r>
-        <w:rPr>
-          <w:lang w:val="en-US"/>
-        </w:rPr>
         <w:t xml:space="preserve"> motsvarar </w:t>
       </w:r>
       <w:r>
         <w:rPr>
           <w:rStyle w:val="CodeChar"/>
-          <w:lang w:val="en-US"/>
         </w:rPr>
         <w:t>SAVE "FILNAMN",8,0</w:t>
       </w:r>
       <w:r>
-        <w:rPr>
-          <w:lang w:val="en-US"/>
-        </w:rPr>
         <w:t xml:space="preserve"> eller </w:t>
       </w:r>
       <w:r>
         <w:rPr>
           <w:rStyle w:val="CodeChar"/>
-          <w:lang w:val="en-US"/>
         </w:rPr>
         <w:t>SAVE "FILNAMN",8</w:t>
       </w:r>
       <w:r>
-        <w:rPr>
-          <w:lang w:val="en-US"/>
-        </w:rPr>
-        <w:t xml:space="preserve"> i BASIC 2.0 second release</w:t>
-      </w:r>
-      <w:r>
-        <w:rPr>
-          <w:lang w:val="en-US"/>
-        </w:rPr>
-        <w:t>.</w:t>
+        <w:t xml:space="preserve"> i BASIC 2.0 second release.</w:t>
       </w:r>
     </w:p>
     <w:p>
@@ -13448,13 +13439,9 @@
           <w:b/>
           <w:sz w:val="24"/>
           <w:szCs w:val="26"/>
-          <w:lang w:val="en-US"/>
-        </w:rPr>
-      </w:pPr>
-      <w:r>
-        <w:rPr>
-          <w:lang w:val="en-US"/>
-        </w:rPr>
+        </w:rPr>
+      </w:pPr>
+      <w:r>
         <w:br w:type="page"/>
       </w:r>
     </w:p>
@@ -14123,7 +14110,55 @@
         <w:t>40/80 display</w:t>
       </w:r>
       <w:r>
-        <w:t xml:space="preserve"> är nedtryckt (den stannar i nedtryckt läge när man trycker på den och man släpper upp den genom att trycka på den igen), annars lämnar du den uppe. När du köpte din dator, fick du med två stycken CP/M-disketter. Den som är märkt </w:t>
+        <w:t xml:space="preserve"> är nedtryckt</w:t>
+      </w:r>
+      <w:r>
+        <w:t>.</w:t>
+      </w:r>
+      <w:r>
+        <w:t xml:space="preserve"> </w:t>
+      </w:r>
+      <w:r>
+        <w:t>Knappen</w:t>
+      </w:r>
+      <w:r>
+        <w:t xml:space="preserve"> stannar i nedtryckt läge när man trycker på den</w:t>
+      </w:r>
+      <w:r>
+        <w:t xml:space="preserve"> en gång,</w:t>
+      </w:r>
+      <w:r>
+        <w:t xml:space="preserve"> och man släpper upp den genom att trycka på den </w:t>
+      </w:r>
+      <w:r>
+        <w:t>en gång till.</w:t>
+      </w:r>
+      <w:r>
+        <w:t xml:space="preserve"> </w:t>
+      </w:r>
+      <w:r>
+        <w:t xml:space="preserve">Om du inte äger någon monitor, </w:t>
+      </w:r>
+      <w:r>
+        <w:t xml:space="preserve">lämnar du </w:t>
+      </w:r>
+      <w:r>
+        <w:rPr>
+          <w:b/>
+          <w:bCs/>
+        </w:rPr>
+        <w:t>40/80 display</w:t>
+      </w:r>
+      <w:r>
+        <w:t>-knappen</w:t>
+      </w:r>
+      <w:r>
+        <w:t xml:space="preserve"> uppe.</w:t>
+      </w:r>
+    </w:p>
+    <w:p>
+      <w:r>
+        <w:t xml:space="preserve">När du köpte din dator, fick du med två stycken CP/M-disketter. Den som är märkt </w:t>
       </w:r>
       <w:r>
         <w:rPr>
@@ -14133,7 +14168,13 @@
         <w:t>CP/M System Disk</w:t>
       </w:r>
       <w:r>
-        <w:t xml:space="preserve"> ska vara laddad i din primära diskdrive (normalt enhet 8) när du slår på datorn. </w:t>
+        <w:t xml:space="preserve"> ska vara </w:t>
+      </w:r>
+      <w:r>
+        <w:t>inmatad</w:t>
+      </w:r>
+      <w:r>
+        <w:t xml:space="preserve"> i din primära diskdrive (normalt enhet 8) när du slår på datorn. </w:t>
       </w:r>
       <w:r>
         <w:t xml:space="preserve">Är datorn redan påslagen i C128-läge så kan du köra kommandot </w:t>
@@ -14235,7 +14276,16 @@
         <w:t>B</w:t>
       </w:r>
       <w:r>
-        <w:t>, C, och så vidare.</w:t>
+        <w:t xml:space="preserve">, </w:t>
+      </w:r>
+      <w:r>
+        <w:rPr>
+          <w:rStyle w:val="CodeChar"/>
+        </w:rPr>
+        <w:t>C</w:t>
+      </w:r>
+      <w:r>
+        <w:t>, och så vidare.</w:t>
       </w:r>
     </w:p>
     <w:p>
@@ -14267,10 +14317,22 @@
         <w:t xml:space="preserve"> längst ner till höger. </w:t>
       </w:r>
       <w:r>
-        <w:t xml:space="preserve">R berättar att den senaste operationen är en läsoperation. Om du istället ser </w:t>
-      </w:r>
-      <w:r>
-        <w:t>W är den senaste operationen en skrivning till disk. Det du ska tänka när du tittar på koden nere till höger är:</w:t>
+        <w:rPr>
+          <w:rStyle w:val="CodeChar"/>
+        </w:rPr>
+        <w:t>R</w:t>
+      </w:r>
+      <w:r>
+        <w:t xml:space="preserve"> berättar att den senaste operationen är en läsoperation. Om du istället ser </w:t>
+      </w:r>
+      <w:r>
+        <w:rPr>
+          <w:rStyle w:val="CodeChar"/>
+        </w:rPr>
+        <w:t>W</w:t>
+      </w:r>
+      <w:r>
+        <w:t xml:space="preserve"> är den senaste operationen en skrivning till disk. Det du ska tänka när du tittar på koden nere till höger är:</w:t>
       </w:r>
     </w:p>
     <w:p>
@@ -14339,7 +14401,7 @@
         <w:t>C</w:t>
       </w:r>
       <w:r>
-        <w:t xml:space="preserve">, och så vidare) ihopskrivet med det senast använda spåret (track – </w:t>
+        <w:t xml:space="preserve">, och så vidare) ihopskrivet med det senast använda spåret (track </w:t>
       </w:r>
       <w:r>
         <w:rPr>
@@ -14404,7 +14466,7 @@
           <v:shape id="_x0000_i1028" type="#_x0000_t75" style="width:270.65pt;height:167.6pt" o:ole="">
             <v:imagedata r:id="rId19" o:title=""/>
           </v:shape>
-          <o:OLEObject Type="Embed" ProgID="Unknown" ShapeID="_x0000_i1028" DrawAspect="Content" ObjectID="_1768485731" r:id="rId20"/>
+          <o:OLEObject Type="Embed" ProgID="Unknown" ShapeID="_x0000_i1028" DrawAspect="Content" ObjectID="_1770913188" r:id="rId20"/>
         </w:object>
       </w:r>
     </w:p>
@@ -14441,8 +14503,13 @@
       </w:r>
     </w:p>
     <w:p>
-      <w:r>
-        <w:t xml:space="preserve">Den bästa </w:t>
+      <w:bookmarkStart w:id="31" w:name="StartskärmenCPM"/>
+      <w:r>
+        <w:t>Den</w:t>
+      </w:r>
+      <w:bookmarkEnd w:id="31"/>
+      <w:r>
+        <w:t xml:space="preserve"> bästa </w:t>
       </w:r>
       <w:r>
         <w:t>CP/M-</w:t>
@@ -14460,7 +14527,13 @@
         <w:t>8</w:t>
       </w:r>
       <w:r>
-        <w:t xml:space="preserve"> finns på nätet</w:t>
+        <w:t xml:space="preserve"> finns </w:t>
+      </w:r>
+      <w:r>
+        <w:t xml:space="preserve">att läsa </w:t>
+      </w:r>
+      <w:r>
+        <w:t>på nätet</w:t>
       </w:r>
       <w:r>
         <w:rPr>
@@ -14471,6 +14544,9 @@
       <w:r>
         <w:t>.</w:t>
       </w:r>
+      <w:r>
+        <w:t xml:space="preserve"> Men om du saknar erfarenhet och vill komma igång, så bjuder jag på en överflygning här.</w:t>
+      </w:r>
     </w:p>
     <w:p>
       <w:pPr>
@@ -14482,11 +14558,688 @@
     </w:p>
     <w:p>
       <w:r>
-        <w:t>Varje gång du skriver något xxxxxxxxxx</w:t>
-      </w:r>
-    </w:p>
-    <w:p/>
-    <w:p/>
+        <w:t>Varje gång du skriver något i CP/M, utan att ha ett program igång, så antar datorn att du försöker exekvera ett kommando. Ett kommando är i princip ett datorprogram som utför det du vill ha gjort, och som kan hantera eventuella parametrar (argument) du bifogar. Kommandot, eller programmet, kan finnas i minnet, eller behöva läsas in från diskett.</w:t>
+      </w:r>
+      <w:r>
+        <w:t xml:space="preserve"> </w:t>
+      </w:r>
+      <w:r>
+        <w:t>Det kan alltså hända att CP/M ber dig stoppa in systemdisken, för att ett kommando alls ska kunna utföras. Att köpa en extra diskettstation för att kunna jobba smidigt i CP/M, är en varm rekommendation!</w:t>
+      </w:r>
+      <w:r>
+        <w:t xml:space="preserve"> På CP/M-språk pratar man om program som </w:t>
+      </w:r>
+      <w:r>
+        <w:t xml:space="preserve">är eller inte är </w:t>
+      </w:r>
+      <w:r>
+        <w:rPr>
+          <w:i/>
+          <w:iCs/>
+        </w:rPr>
+        <w:t>transient</w:t>
+      </w:r>
+      <w:r>
+        <w:t xml:space="preserve">. </w:t>
+      </w:r>
+      <w:r>
+        <w:t xml:space="preserve">De kommandon som </w:t>
+      </w:r>
+      <w:r>
+        <w:rPr>
+          <w:i/>
+          <w:iCs/>
+        </w:rPr>
+        <w:t>inte</w:t>
+      </w:r>
+      <w:r>
+        <w:t xml:space="preserve"> benämns som transient</w:t>
+      </w:r>
+      <w:r>
+        <w:fldChar w:fldCharType="begin"/>
+      </w:r>
+      <w:r>
+        <w:instrText xml:space="preserve"> XE "</w:instrText>
+      </w:r>
+      <w:r>
+        <w:instrText>transient</w:instrText>
+      </w:r>
+      <w:r>
+        <w:instrText xml:space="preserve">" </w:instrText>
+      </w:r>
+      <w:r>
+        <w:fldChar w:fldCharType="end"/>
+      </w:r>
+      <w:r>
+        <w:t xml:space="preserve"> (</w:t>
+      </w:r>
+      <w:r>
+        <w:rPr>
+          <w:rStyle w:val="CodeChar"/>
+        </w:rPr>
+        <w:t>DIR</w:t>
+      </w:r>
+      <w:r>
+        <w:t xml:space="preserve">, </w:t>
+      </w:r>
+      <w:r>
+        <w:rPr>
+          <w:rStyle w:val="CodeChar"/>
+        </w:rPr>
+        <w:t>TYPE</w:t>
+      </w:r>
+      <w:r>
+        <w:t>, m.fl.), är de kommandon som är en del av operativsystemet, och som hålls i minnet, redo att exekveras när de anropas. De kommandon som är transient (</w:t>
+      </w:r>
+      <w:r>
+        <w:rPr>
+          <w:rStyle w:val="CodeChar"/>
+        </w:rPr>
+        <w:t>ED</w:t>
+      </w:r>
+      <w:r>
+        <w:t xml:space="preserve">, </w:t>
+      </w:r>
+      <w:r>
+        <w:rPr>
+          <w:rStyle w:val="CodeChar"/>
+        </w:rPr>
+        <w:t>ASM</w:t>
+      </w:r>
+      <w:r>
+        <w:t>, m.fl.), behöver finnas redo att hämtas från disk</w:t>
+      </w:r>
+    </w:p>
+    <w:p>
+      <w:r>
+        <w:t xml:space="preserve">För att följa med i detta exempel krävs </w:t>
+      </w:r>
+      <w:r>
+        <w:t xml:space="preserve">tre </w:t>
+      </w:r>
+      <w:r>
+        <w:t>disketter</w:t>
+      </w:r>
+      <w:r>
+        <w:t>.</w:t>
+      </w:r>
+    </w:p>
+    <w:p>
+      <w:pPr>
+        <w:pStyle w:val="Liststycke"/>
+        <w:numPr>
+          <w:ilvl w:val="0"/>
+          <w:numId w:val="49"/>
+        </w:numPr>
+      </w:pPr>
+      <w:r>
+        <w:rPr>
+          <w:b/>
+          <w:bCs/>
+        </w:rPr>
+        <w:t>Systemdisken för CP/M</w:t>
+      </w:r>
+      <w:r>
+        <w:t xml:space="preserve"> (märkt CP/M System Disk)</w:t>
+      </w:r>
+    </w:p>
+    <w:p>
+      <w:pPr>
+        <w:pStyle w:val="Liststycke"/>
+        <w:numPr>
+          <w:ilvl w:val="0"/>
+          <w:numId w:val="49"/>
+        </w:numPr>
+      </w:pPr>
+      <w:r>
+        <w:rPr>
+          <w:b/>
+          <w:bCs/>
+        </w:rPr>
+        <w:lastRenderedPageBreak/>
+        <w:t>Verktygsdisketten</w:t>
+      </w:r>
+      <w:r>
+        <w:t xml:space="preserve"> (märkt CP/M System User Utilities Disk)</w:t>
+      </w:r>
+    </w:p>
+    <w:p>
+      <w:pPr>
+        <w:pStyle w:val="Liststycke"/>
+        <w:numPr>
+          <w:ilvl w:val="0"/>
+          <w:numId w:val="49"/>
+        </w:numPr>
+      </w:pPr>
+      <w:r>
+        <w:t xml:space="preserve">Eventuellt </w:t>
+      </w:r>
+      <w:r>
+        <w:rPr>
+          <w:b/>
+          <w:bCs/>
+        </w:rPr>
+        <w:t>e</w:t>
+      </w:r>
+      <w:r>
+        <w:rPr>
+          <w:b/>
+          <w:bCs/>
+        </w:rPr>
+        <w:t>n tom diskett</w:t>
+      </w:r>
+      <w:r>
+        <w:t xml:space="preserve"> (eller en diskett vars innehåll du kan tänka dig att avvara)</w:t>
+      </w:r>
+    </w:p>
+    <w:p>
+      <w:r>
+        <w:t>Systemdisketten för att boota CP/M och en tom diskett eller diskett vars innehåll du kan tänka dig att radera för att laborera med</w:t>
+      </w:r>
+      <w:r>
+        <w:t xml:space="preserve">, samt </w:t>
+      </w:r>
+    </w:p>
+    <w:p>
+      <w:r>
+        <w:t xml:space="preserve">Exemplet syftar till att </w:t>
+      </w:r>
+      <w:r>
+        <w:t>XXXX</w:t>
+      </w:r>
+      <w:r>
+        <w:t xml:space="preserve"> TODO ENDAST EN DISK ELLER TVÅ!?</w:t>
+      </w:r>
+    </w:p>
+    <w:p>
+      <w:r>
+        <w:t>Jag använder bara en diskdrive för denna övning för att visa hur arbetsförfarandet när endast en är tillgänglig.</w:t>
+      </w:r>
+    </w:p>
+    <w:p>
+      <w:r>
+        <w:rPr>
+          <w:b/>
+          <w:bCs/>
+        </w:rPr>
+        <w:t>Starta CP/M genom att mata in systemdisken och slå på datorn.</w:t>
+      </w:r>
+      <w:r>
+        <w:t xml:space="preserve"> Vänta några ögonblick på att systemet ska laddas in. Det är färdigt när din skärm ser ut som på bilden på sida </w:t>
+      </w:r>
+      <w:r>
+        <w:fldChar w:fldCharType="begin"/>
+      </w:r>
+      <w:r>
+        <w:instrText xml:space="preserve"> PAGEREF StartskärmenCPM \h </w:instrText>
+      </w:r>
+      <w:r>
+        <w:fldChar w:fldCharType="separate"/>
+      </w:r>
+      <w:r>
+        <w:rPr>
+          <w:noProof/>
+        </w:rPr>
+        <w:t>58</w:t>
+      </w:r>
+      <w:r>
+        <w:fldChar w:fldCharType="end"/>
+      </w:r>
+      <w:r>
+        <w:t>.</w:t>
+      </w:r>
+    </w:p>
+    <w:p>
+      <w:r>
+        <w:rPr>
+          <w:b/>
+          <w:bCs/>
+        </w:rPr>
+        <w:t>Medan systemdisketten fortfarande är inmatad</w:t>
+      </w:r>
+      <w:r>
+        <w:t>, skriv:</w:t>
+      </w:r>
+    </w:p>
+    <w:p>
+      <w:pPr>
+        <w:pStyle w:val="Code"/>
+      </w:pPr>
+      <w:r>
+        <w:t>FORMAT</w:t>
+      </w:r>
+    </w:p>
+    <w:p>
+      <w:r>
+        <w:t xml:space="preserve">Invänta information om att </w:t>
+      </w:r>
+      <w:r>
+        <w:rPr>
+          <w:rStyle w:val="CodeChar"/>
+        </w:rPr>
+        <w:t>C128 FORMAT PROGRAM</w:t>
+      </w:r>
+      <w:r>
+        <w:t xml:space="preserve"> är inladdat.</w:t>
+      </w:r>
+    </w:p>
+    <w:p>
+      <w:r>
+        <w:rPr>
+          <w:b/>
+          <w:bCs/>
+        </w:rPr>
+        <w:t>Plocka ut systemdisken och mata in en disk som du vill använda för att laborera.</w:t>
+      </w:r>
+      <w:r>
+        <w:t xml:space="preserve"> </w:t>
+      </w:r>
+      <w:r>
+        <w:rPr>
+          <w:u w:val="single"/>
+        </w:rPr>
+        <w:t>Allt eventuellt befintligt innehåll på disketten kommer att förloras.</w:t>
+      </w:r>
+    </w:p>
+    <w:p>
+      <w:r>
+        <w:t xml:space="preserve">Därefter, använd piltangenterna nere till höger för att välja önskat format. Använder du en Commodore 1571, vill du troligen att alternativet </w:t>
+      </w:r>
+      <w:r>
+        <w:rPr>
+          <w:rStyle w:val="CodeChar"/>
+        </w:rPr>
+        <w:t>C128 double sided</w:t>
+      </w:r>
+      <w:r>
+        <w:t xml:space="preserve"> ska vara markerat. När du valt ett alternativ, tryck </w:t>
+      </w:r>
+      <w:r>
+        <w:rPr>
+          <w:b/>
+          <w:bCs/>
+        </w:rPr>
+        <w:t>Return</w:t>
+      </w:r>
+      <w:r>
+        <w:t>.</w:t>
+      </w:r>
+    </w:p>
+    <w:p>
+      <w:r>
+        <w:t xml:space="preserve">Programmet uppmanar dig att stoppa in disketten som ska formateras, och att du ska trycka </w:t>
+      </w:r>
+      <w:r>
+        <w:rPr>
+          <w:rStyle w:val="CodeChar"/>
+        </w:rPr>
+        <w:t>$</w:t>
+      </w:r>
+      <w:r>
+        <w:t xml:space="preserve"> (alltså </w:t>
+      </w:r>
+      <w:r>
+        <w:rPr>
+          <w:b/>
+          <w:bCs/>
+        </w:rPr>
+        <w:t>Shift+4</w:t>
+      </w:r>
+      <w:r>
+        <w:t xml:space="preserve">) när du är redo. Om du vill avbryta, tryck på någon annan tangent, t.ex. </w:t>
+      </w:r>
+      <w:r>
+        <w:rPr>
+          <w:b/>
+          <w:bCs/>
+        </w:rPr>
+        <w:t>Escape</w:t>
+      </w:r>
+      <w:r>
+        <w:t>.</w:t>
+      </w:r>
+    </w:p>
+    <w:p>
+      <w:r>
+        <w:t xml:space="preserve">Din diskdrive kommer att arbeta en stund. Du får information om att den formateras och att lite information skrivs till den. När allt är klart frågar programmet om du vill formatera en annan diskett. Neka genom att trycka </w:t>
+      </w:r>
+      <w:r>
+        <w:rPr>
+          <w:b/>
+          <w:bCs/>
+        </w:rPr>
+        <w:t>N</w:t>
+      </w:r>
+      <w:r>
+        <w:t>.</w:t>
+      </w:r>
+    </w:p>
+    <w:p>
+      <w:r>
+        <w:t xml:space="preserve">Programmet avslutas. Du kan direkt konstatera att disketten fungerar och är tom genom att skriva </w:t>
+      </w:r>
+      <w:r>
+        <w:rPr>
+          <w:rStyle w:val="CodeChar"/>
+        </w:rPr>
+        <w:t>dir</w:t>
+      </w:r>
+      <w:r>
+        <w:t xml:space="preserve">. Datorn ger </w:t>
+      </w:r>
+      <w:r>
+        <w:rPr>
+          <w:rStyle w:val="CodeChar"/>
+        </w:rPr>
+        <w:t>No File</w:t>
+      </w:r>
+      <w:r>
+        <w:t xml:space="preserve"> som svar.</w:t>
+      </w:r>
+    </w:p>
+    <w:p>
+      <w:r>
+        <w:rPr>
+          <w:b/>
+          <w:bCs/>
+        </w:rPr>
+        <w:t>Stoppa in verktygsdisketten.</w:t>
+      </w:r>
+      <w:r>
+        <w:t xml:space="preserve"> Den innehåller texteditorn </w:t>
+      </w:r>
+      <w:r>
+        <w:rPr>
+          <w:rStyle w:val="CodeChar"/>
+        </w:rPr>
+        <w:t>ED</w:t>
+      </w:r>
+      <w:r>
+        <w:t xml:space="preserve">. </w:t>
+      </w:r>
+      <w:r>
+        <w:rPr>
+          <w:rStyle w:val="CodeChar"/>
+        </w:rPr>
+        <w:t>ED</w:t>
+      </w:r>
+      <w:r>
+        <w:t xml:space="preserve"> kan startas genom att man bara skriver </w:t>
+      </w:r>
+      <w:r>
+        <w:rPr>
+          <w:rStyle w:val="CodeChar"/>
+        </w:rPr>
+        <w:t>ED</w:t>
+      </w:r>
+      <w:r>
+        <w:t xml:space="preserve">, men då kommer programmet att fråga efter </w:t>
+      </w:r>
+      <w:r>
+        <w:lastRenderedPageBreak/>
+        <w:t xml:space="preserve">en textfil att läsa in. Genom att starta </w:t>
+      </w:r>
+      <w:r>
+        <w:rPr>
+          <w:rStyle w:val="CodeChar"/>
+        </w:rPr>
+        <w:t>ED</w:t>
+      </w:r>
+      <w:r>
+        <w:t xml:space="preserve"> och tillhandahålla ett filnamn, förstår programmet att den ska skapa en ny fil. Skriv:</w:t>
+      </w:r>
+    </w:p>
+    <w:p>
+      <w:pPr>
+        <w:pStyle w:val="Code"/>
+      </w:pPr>
+      <w:r>
+        <w:t>ED test.txt</w:t>
+      </w:r>
+    </w:p>
+    <w:p>
+      <w:r>
+        <w:rPr>
+          <w:b/>
+          <w:bCs/>
+        </w:rPr>
+        <w:t xml:space="preserve">Vänta tills </w:t>
+      </w:r>
+      <w:r>
+        <w:rPr>
+          <w:rStyle w:val="CodeChar"/>
+          <w:b/>
+          <w:bCs/>
+        </w:rPr>
+        <w:t>ED</w:t>
+      </w:r>
+      <w:r>
+        <w:rPr>
+          <w:b/>
+          <w:bCs/>
+        </w:rPr>
+        <w:t xml:space="preserve"> har lästs in klart.</w:t>
+      </w:r>
+      <w:r>
+        <w:t xml:space="preserve"> Du ska nu se </w:t>
+      </w:r>
+      <w:r>
+        <w:rPr>
+          <w:rStyle w:val="CodeChar"/>
+        </w:rPr>
+        <w:t>NEW FILE</w:t>
+      </w:r>
+      <w:r>
+        <w:t>, och att textmarkören är placerad efter en asterisk (</w:t>
+      </w:r>
+      <w:r>
+        <w:rPr>
+          <w:rStyle w:val="CodeChar"/>
+        </w:rPr>
+        <w:t>*</w:t>
+      </w:r>
+      <w:r>
+        <w:t>).</w:t>
+      </w:r>
+    </w:p>
+    <w:p>
+      <w:r>
+        <w:t xml:space="preserve">Kommandot </w:t>
+      </w:r>
+      <w:r>
+        <w:rPr>
+          <w:rStyle w:val="CodeChar"/>
+        </w:rPr>
+        <w:t>I</w:t>
+      </w:r>
+      <w:r>
+        <w:t xml:space="preserve"> betyder att du vill infoga textrader. Skriv </w:t>
+      </w:r>
+      <w:r>
+        <w:rPr>
+          <w:rStyle w:val="CodeChar"/>
+        </w:rPr>
+        <w:t>I</w:t>
+      </w:r>
+      <w:r>
+        <w:t xml:space="preserve"> och tryck </w:t>
+      </w:r>
+      <w:r>
+        <w:rPr>
+          <w:b/>
+          <w:bCs/>
+        </w:rPr>
+        <w:t>Return</w:t>
+      </w:r>
+      <w:r>
+        <w:t>. Nu kan du mata in text.</w:t>
+      </w:r>
+    </w:p>
+    <w:p>
+      <w:pPr>
+        <w:pStyle w:val="Tips"/>
+      </w:pPr>
+      <w:r>
+        <w:t>Att använda versal när man skriver kommandot för att infoga text innebär att man konverterar den infogade texten till versaler.</w:t>
+      </w:r>
+    </w:p>
+    <w:p>
+      <w:r>
+        <w:t xml:space="preserve">Du ser en siffra till vänster som anger vilken rad du befinner dig på. Kontrollera att du har angivit texten korrekt, innan du trycker </w:t>
+      </w:r>
+      <w:r>
+        <w:rPr>
+          <w:b/>
+          <w:bCs/>
+        </w:rPr>
+        <w:t>Return</w:t>
+      </w:r>
+      <w:r>
+        <w:t xml:space="preserve"> för att gå till nästa rad.</w:t>
+      </w:r>
+    </w:p>
+    <w:p>
+      <w:r>
+        <w:t xml:space="preserve">När inmatningen är färdig, tryck </w:t>
+      </w:r>
+      <w:r>
+        <w:rPr>
+          <w:b/>
+          <w:bCs/>
+        </w:rPr>
+        <w:t>Control+Z</w:t>
+      </w:r>
+      <w:r>
+        <w:t>. Du ska nu ha textmarkören vid en asterisk igen.</w:t>
+      </w:r>
+    </w:p>
+    <w:p>
+      <w:pPr>
+        <w:keepNext/>
+      </w:pPr>
+      <w:r>
+        <w:object w:dxaOrig="2438" w:dyaOrig="1210" w14:anchorId="58D9E7F4">
+          <v:shape id="_x0000_i1029" type="#_x0000_t75" style="width:121.9pt;height:60.5pt" o:ole="">
+            <v:imagedata r:id="rId21" o:title=""/>
+          </v:shape>
+          <o:OLEObject Type="Embed" ProgID="Unknown" ShapeID="_x0000_i1029" DrawAspect="Content" ObjectID="_1770913189" r:id="rId22"/>
+        </w:object>
+      </w:r>
+    </w:p>
+    <w:p>
+      <w:pPr>
+        <w:pStyle w:val="Beskrivning"/>
+      </w:pPr>
+      <w:r>
+        <w:t xml:space="preserve">Figur </w:t>
+      </w:r>
+      <w:r>
+        <w:fldChar w:fldCharType="begin"/>
+      </w:r>
+      <w:r>
+        <w:instrText xml:space="preserve"> SEQ Figur \* ARABIC </w:instrText>
+      </w:r>
+      <w:r>
+        <w:fldChar w:fldCharType="separate"/>
+      </w:r>
+      <w:r>
+        <w:rPr>
+          <w:noProof/>
+        </w:rPr>
+        <w:t>7</w:t>
+      </w:r>
+      <w:r>
+        <w:fldChar w:fldCharType="end"/>
+      </w:r>
+      <w:r>
+        <w:t>:</w:t>
+      </w:r>
+      <w:r>
+        <w:rPr>
+          <w:noProof/>
+        </w:rPr>
+        <w:t xml:space="preserve"> En textrad infogad i en ny textfil.</w:t>
+      </w:r>
+    </w:p>
+    <w:p>
+      <w:r>
+        <w:t xml:space="preserve">För att spara och avsluta, skriv </w:t>
+      </w:r>
+      <w:r>
+        <w:rPr>
+          <w:rStyle w:val="CodeChar"/>
+        </w:rPr>
+        <w:t>E</w:t>
+      </w:r>
+      <w:r>
+        <w:t xml:space="preserve"> och tryck </w:t>
+      </w:r>
+      <w:r>
+        <w:rPr>
+          <w:b/>
+          <w:bCs/>
+        </w:rPr>
+        <w:t>Return</w:t>
+      </w:r>
+      <w:r>
+        <w:t xml:space="preserve">. (Om du i stället hade velat avsluta utan att spara används kommandot </w:t>
+      </w:r>
+      <w:r>
+        <w:rPr>
+          <w:rStyle w:val="CodeChar"/>
+        </w:rPr>
+        <w:t>Q</w:t>
+      </w:r>
+      <w:r>
+        <w:t xml:space="preserve">, och då måste du godkänna att du vill avsluta genom att trycka </w:t>
+      </w:r>
+      <w:r>
+        <w:rPr>
+          <w:b/>
+          <w:bCs/>
+        </w:rPr>
+        <w:t>Y</w:t>
+      </w:r>
+      <w:r>
+        <w:t>).</w:t>
+      </w:r>
+    </w:p>
+    <w:p>
+      <w:r>
+        <w:t xml:space="preserve">Du kan bekräfta att filen test.txt är sparad genom att skriva </w:t>
+      </w:r>
+      <w:r>
+        <w:rPr>
+          <w:rStyle w:val="CodeChar"/>
+        </w:rPr>
+        <w:t>DIR</w:t>
+      </w:r>
+      <w:r>
+        <w:t xml:space="preserve">. Och vill du se innehållet, använd kommandot </w:t>
+      </w:r>
+      <w:r>
+        <w:rPr>
+          <w:rStyle w:val="CodeChar"/>
+        </w:rPr>
+        <w:t>TYPE test.txt</w:t>
+      </w:r>
+      <w:r>
+        <w:t xml:space="preserve"> för att läsa innehållet i filen.</w:t>
+      </w:r>
+    </w:p>
+    <w:p>
+      <w:r>
+        <w:t>Vill du radera filen från verktygsdisken, skriv:</w:t>
+      </w:r>
+    </w:p>
+    <w:p>
+      <w:r>
+        <w:rPr>
+          <w:rStyle w:val="CodeChar"/>
+        </w:rPr>
+        <w:t>ERA test.txt</w:t>
+      </w:r>
+    </w:p>
     <w:p/>
     <w:p>
       <w:pPr>
@@ -14505,26 +15258,46 @@
     <w:p>
       <w:pPr>
         <w:jc w:val="center"/>
-      </w:pPr>
-      <w:r>
+        <w:rPr>
+          <w:lang w:val="en-US"/>
+        </w:rPr>
+      </w:pPr>
+      <w:r>
+        <w:rPr>
+          <w:lang w:val="en-US"/>
+        </w:rPr>
         <w:t>APPENDIX A: FELSÖKNING</w:t>
       </w:r>
     </w:p>
     <w:p>
-      <w:r>
+      <w:pPr>
+        <w:rPr>
+          <w:lang w:val="en-US"/>
+        </w:rPr>
+      </w:pPr>
+      <w:r>
+        <w:rPr>
+          <w:lang w:val="en-US"/>
+        </w:rPr>
         <w:br w:type="page"/>
       </w:r>
     </w:p>
     <w:p>
       <w:pPr>
         <w:pStyle w:val="Rubrik1"/>
-      </w:pPr>
-      <w:bookmarkStart w:id="31" w:name="_Toc157531661"/>
-      <w:r>
+        <w:rPr>
+          <w:lang w:val="en-US"/>
+        </w:rPr>
+      </w:pPr>
+      <w:bookmarkStart w:id="32" w:name="_Toc157531661"/>
+      <w:r>
+        <w:rPr>
+          <w:lang w:val="en-US"/>
+        </w:rPr>
         <w:lastRenderedPageBreak/>
         <w:t>Appendix A: Felsökning</w:t>
       </w:r>
-      <w:bookmarkEnd w:id="31"/>
+      <w:bookmarkEnd w:id="32"/>
     </w:p>
     <w:p>
       <w:r>
@@ -16822,7 +17595,7 @@
       <w:pPr>
         <w:pStyle w:val="Rubrik1"/>
       </w:pPr>
-      <w:bookmarkStart w:id="32" w:name="_Toc157531662"/>
+      <w:bookmarkStart w:id="33" w:name="_Toc157531662"/>
       <w:r>
         <w:lastRenderedPageBreak/>
         <w:t xml:space="preserve">Appendix </w:t>
@@ -16836,7 +17609,7 @@
       <w:r>
         <w:t>Ordförklaringar</w:t>
       </w:r>
-      <w:bookmarkEnd w:id="32"/>
+      <w:bookmarkEnd w:id="33"/>
     </w:p>
     <w:p>
       <w:pPr>
@@ -16905,8 +17678,8 @@
       <w:pPr>
         <w:pStyle w:val="Rubrik2"/>
       </w:pPr>
-      <w:bookmarkStart w:id="33" w:name="ADSR"/>
-      <w:bookmarkEnd w:id="33"/>
+      <w:bookmarkStart w:id="34" w:name="ADSR"/>
+      <w:bookmarkEnd w:id="34"/>
       <w:r>
         <w:t>ADSR</w:t>
       </w:r>
@@ -18309,7 +19082,7 @@
                     </pic:cNvPicPr>
                   </pic:nvPicPr>
                   <pic:blipFill>
-                    <a:blip r:embed="rId21">
+                    <a:blip r:embed="rId23">
                       <a:extLst>
                         <a:ext uri="{28A0092B-C50C-407E-A947-70E740481C1C}">
                           <a14:useLocalDpi xmlns:a14="http://schemas.microsoft.com/office/drawing/2010/main" val="0"/>
@@ -18345,7 +19118,7 @@
       <w:pPr>
         <w:pStyle w:val="Beskrivning"/>
       </w:pPr>
-      <w:bookmarkStart w:id="34" w:name="_Toc157531644"/>
+      <w:bookmarkStart w:id="35" w:name="_Toc157531644"/>
       <w:r>
         <w:t xml:space="preserve">Figur </w:t>
       </w:r>
@@ -18362,7 +19135,7 @@
         <w:rPr>
           <w:noProof/>
         </w:rPr>
-        <w:t>7</w:t>
+        <w:t>8</w:t>
       </w:r>
       <w:r>
         <w:rPr>
@@ -18379,7 +19152,7 @@
         </w:rPr>
         <w:t>64/128 och Amiga.</w:t>
       </w:r>
-      <w:bookmarkEnd w:id="34"/>
+      <w:bookmarkEnd w:id="35"/>
     </w:p>
     <w:p>
       <w:pPr>
@@ -18547,7 +19320,7 @@
                     <pic:cNvPicPr/>
                   </pic:nvPicPr>
                   <pic:blipFill>
-                    <a:blip r:embed="rId22">
+                    <a:blip r:embed="rId24">
                       <a:extLst>
                         <a:ext uri="{28A0092B-C50C-407E-A947-70E740481C1C}">
                           <a14:useLocalDpi xmlns:a14="http://schemas.microsoft.com/office/drawing/2010/main" val="0"/>
@@ -18578,7 +19351,7 @@
       <w:pPr>
         <w:pStyle w:val="Beskrivning"/>
       </w:pPr>
-      <w:bookmarkStart w:id="35" w:name="_Toc157531645"/>
+      <w:bookmarkStart w:id="36" w:name="_Toc157531645"/>
       <w:r>
         <w:t xml:space="preserve">Figur </w:t>
       </w:r>
@@ -18595,7 +19368,7 @@
         <w:rPr>
           <w:noProof/>
         </w:rPr>
-        <w:t>8</w:t>
+        <w:t>9</w:t>
       </w:r>
       <w:r>
         <w:rPr>
@@ -18606,7 +19379,7 @@
       <w:r>
         <w:t>: Reklam för ljuspennan Paint-N-Sketch Level II.</w:t>
       </w:r>
-      <w:bookmarkEnd w:id="35"/>
+      <w:bookmarkEnd w:id="36"/>
     </w:p>
     <w:p>
       <w:pPr>
@@ -19360,7 +20133,7 @@
       <w:pPr>
         <w:pStyle w:val="Rubrik2"/>
       </w:pPr>
-      <w:bookmarkStart w:id="36" w:name="_Hlk149838023"/>
+      <w:bookmarkStart w:id="37" w:name="_Hlk149838023"/>
       <w:r>
         <w:t>Radnummer</w:t>
       </w:r>
@@ -19406,7 +20179,7 @@
         <w:t xml:space="preserve"> för att hålla reda på vilket kommando som ska utföras i vilken ordning, och framför allt, vilka kommandon som ingår i ett program, genom att numrera programsatserna.</w:t>
       </w:r>
     </w:p>
-    <w:bookmarkEnd w:id="36"/>
+    <w:bookmarkEnd w:id="37"/>
     <w:p>
       <w:pPr>
         <w:pStyle w:val="Rubrik2"/>
@@ -19929,7 +20702,7 @@
       <w:pPr>
         <w:pStyle w:val="Rubrik1"/>
       </w:pPr>
-      <w:bookmarkStart w:id="37" w:name="_Toc157531663"/>
+      <w:bookmarkStart w:id="38" w:name="_Toc157531663"/>
       <w:r>
         <w:lastRenderedPageBreak/>
         <w:t xml:space="preserve">Appendix </w:t>
@@ -19943,7 +20716,7 @@
       <w:r>
         <w:t>En jämförelse mellan Commodore 128, Commodore 64 och VIC-20</w:t>
       </w:r>
-      <w:bookmarkEnd w:id="37"/>
+      <w:bookmarkEnd w:id="38"/>
     </w:p>
     <w:p>
       <w:r>
@@ -21830,7 +22603,7 @@
           <w:lang w:val="en-US"/>
         </w:rPr>
       </w:pPr>
-      <w:bookmarkStart w:id="38" w:name="_Toc157531664"/>
+      <w:bookmarkStart w:id="39" w:name="_Toc157531664"/>
       <w:r>
         <w:rPr>
           <w:lang w:val="en-US"/>
@@ -21856,7 +22629,7 @@
         </w:rPr>
         <w:t>Maskinkod</w:t>
       </w:r>
-      <w:bookmarkEnd w:id="38"/>
+      <w:bookmarkEnd w:id="39"/>
     </w:p>
     <w:p>
       <w:pPr>
@@ -21936,7 +22709,7 @@
       <w:pPr>
         <w:pStyle w:val="Rubrik1"/>
       </w:pPr>
-      <w:bookmarkStart w:id="39" w:name="_Toc157531665"/>
+      <w:bookmarkStart w:id="40" w:name="_Toc157531665"/>
       <w:r>
         <w:lastRenderedPageBreak/>
         <w:t>Inde</w:t>
@@ -21944,7 +22717,7 @@
       <w:r>
         <w:t>x</w:t>
       </w:r>
-      <w:bookmarkEnd w:id="39"/>
+      <w:bookmarkEnd w:id="40"/>
     </w:p>
     <w:p>
       <w:pPr>
@@ -22051,7 +22824,7 @@
         <w:rPr>
           <w:noProof/>
         </w:rPr>
-        <w:t>adress, 62</w:t>
+        <w:t>adress, 65</w:t>
       </w:r>
     </w:p>
     <w:p>
@@ -22085,7 +22858,7 @@
         <w:rPr>
           <w:noProof/>
         </w:rPr>
-        <w:t>användardefinierad variabel, 62</w:t>
+        <w:t>användardefinierad variabel, 65</w:t>
       </w:r>
     </w:p>
     <w:p>
@@ -22102,7 +22875,7 @@
         <w:rPr>
           <w:noProof/>
         </w:rPr>
-        <w:t>argument, 62</w:t>
+        <w:t>argument, 65</w:t>
       </w:r>
     </w:p>
     <w:p>
@@ -22119,7 +22892,7 @@
         <w:rPr>
           <w:noProof/>
         </w:rPr>
-        <w:t>array, 62</w:t>
+        <w:t>array, 65</w:t>
       </w:r>
     </w:p>
     <w:p>
@@ -22204,7 +22977,7 @@
         <w:rPr>
           <w:noProof/>
         </w:rPr>
-        <w:t>bildelement, 69</w:t>
+        <w:t>bildelement, 72</w:t>
       </w:r>
     </w:p>
     <w:p>
@@ -22221,7 +22994,7 @@
         <w:rPr>
           <w:noProof/>
         </w:rPr>
-        <w:t>binär logik, 62</w:t>
+        <w:t>binär logik, 65</w:t>
       </w:r>
     </w:p>
     <w:p>
@@ -22238,7 +23011,7 @@
         <w:rPr>
           <w:noProof/>
         </w:rPr>
-        <w:t>binära talsystemet, 62</w:t>
+        <w:t>binära talsystemet, 65</w:t>
       </w:r>
     </w:p>
     <w:p>
@@ -22255,7 +23028,7 @@
         <w:rPr>
           <w:noProof/>
         </w:rPr>
-        <w:t>bit, 63</w:t>
+        <w:t>bit, 66</w:t>
       </w:r>
     </w:p>
     <w:p>
@@ -22272,7 +23045,7 @@
         <w:rPr>
           <w:noProof/>
         </w:rPr>
-        <w:t>bitmaskning, 63</w:t>
+        <w:t>bitmaskning, 66</w:t>
       </w:r>
     </w:p>
     <w:p>
@@ -22289,7 +23062,7 @@
         <w:rPr>
           <w:noProof/>
         </w:rPr>
-        <w:t>bitvis, 63</w:t>
+        <w:t>bitvis, 66</w:t>
       </w:r>
     </w:p>
     <w:p>
@@ -22340,7 +23113,7 @@
         <w:rPr>
           <w:noProof/>
         </w:rPr>
-        <w:t>booleskt värde, 63</w:t>
+        <w:t>booleskt värde, 66</w:t>
       </w:r>
     </w:p>
     <w:p>
@@ -22374,7 +23147,7 @@
         <w:rPr>
           <w:noProof/>
         </w:rPr>
-        <w:t>border, 63, 73</w:t>
+        <w:t>border, 66, 76</w:t>
       </w:r>
     </w:p>
     <w:p>
@@ -22408,7 +23181,7 @@
         <w:rPr>
           <w:noProof/>
         </w:rPr>
-        <w:t>byte, 63</w:t>
+        <w:t>byte, 66</w:t>
       </w:r>
     </w:p>
     <w:p>
@@ -22425,7 +23198,7 @@
         <w:rPr>
           <w:noProof/>
         </w:rPr>
-        <w:t>call stack, 63</w:t>
+        <w:t>call stack, 66</w:t>
       </w:r>
     </w:p>
     <w:p>
@@ -22459,7 +23232,7 @@
         <w:rPr>
           <w:noProof/>
         </w:rPr>
-        <w:t>CLR, 58</w:t>
+        <w:t>CLR, 61</w:t>
       </w:r>
     </w:p>
     <w:p>
@@ -22493,7 +23266,7 @@
         <w:rPr>
           <w:noProof/>
         </w:rPr>
-        <w:t>Commodore 128, 73</w:t>
+        <w:t>Commodore 128, 76</w:t>
       </w:r>
     </w:p>
     <w:p>
@@ -22527,7 +23300,7 @@
         <w:rPr>
           <w:noProof/>
         </w:rPr>
-        <w:t>Commodore 64, 73</w:t>
+        <w:t>Commodore 64, 76</w:t>
       </w:r>
     </w:p>
     <w:p>
@@ -22561,7 +23334,7 @@
         <w:rPr>
           <w:noProof/>
         </w:rPr>
-        <w:t>CP/M-läge, 15</w:t>
+        <w:t>CP/M-läge, 15, 56</w:t>
       </w:r>
     </w:p>
     <w:p>
@@ -22578,7 +23351,7 @@
         <w:rPr>
           <w:noProof/>
         </w:rPr>
-        <w:t>DATA, 68</w:t>
+        <w:t>DATA, 71</w:t>
       </w:r>
     </w:p>
     <w:p>
@@ -22595,7 +23368,7 @@
         <w:rPr>
           <w:noProof/>
         </w:rPr>
-        <w:t>datatyp, 64</w:t>
+        <w:t>datatyp, 67</w:t>
       </w:r>
     </w:p>
     <w:p>
@@ -22714,7 +23487,7 @@
         <w:rPr>
           <w:noProof/>
         </w:rPr>
-        <w:t>DOS, 64</w:t>
+        <w:t>DOS, 67</w:t>
       </w:r>
     </w:p>
     <w:p>
@@ -22731,7 +23504,7 @@
         <w:rPr>
           <w:noProof/>
         </w:rPr>
-        <w:t>drivarnummer, 64</w:t>
+        <w:t>drivarnummer, 67</w:t>
       </w:r>
     </w:p>
     <w:p>
@@ -22765,7 +23538,7 @@
         <w:rPr>
           <w:noProof/>
         </w:rPr>
-        <w:t>EL, 58</w:t>
+        <w:t>EL, 61</w:t>
       </w:r>
     </w:p>
     <w:p>
@@ -22799,7 +23572,7 @@
         <w:rPr>
           <w:noProof/>
         </w:rPr>
-        <w:t>enhetsnummer, 64</w:t>
+        <w:t>enhetsnummer, 67</w:t>
       </w:r>
     </w:p>
     <w:p>
@@ -22816,7 +23589,7 @@
         <w:rPr>
           <w:noProof/>
         </w:rPr>
-        <w:t>envelope, 65</w:t>
+        <w:t>envelope, 68</w:t>
       </w:r>
     </w:p>
     <w:p>
@@ -22833,7 +23606,7 @@
         <w:rPr>
           <w:noProof/>
         </w:rPr>
-        <w:t>ER, 58</w:t>
+        <w:t>ER, 61</w:t>
       </w:r>
     </w:p>
     <w:p>
@@ -22867,7 +23640,7 @@
         <w:rPr>
           <w:noProof/>
         </w:rPr>
-        <w:t>felkod, 59</w:t>
+        <w:t>felkod, 62</w:t>
       </w:r>
     </w:p>
     <w:p>
@@ -22935,7 +23708,7 @@
         <w:rPr>
           <w:noProof/>
         </w:rPr>
-        <w:t>fysisk fil, 65</w:t>
+        <w:t>fysisk fil, 68</w:t>
       </w:r>
     </w:p>
     <w:p>
@@ -22969,7 +23742,7 @@
         <w:rPr>
           <w:noProof/>
         </w:rPr>
-        <w:t>grafikläge, 65</w:t>
+        <w:t>grafikläge, 68</w:t>
       </w:r>
     </w:p>
     <w:p>
@@ -22986,7 +23759,7 @@
         <w:rPr>
           <w:noProof/>
         </w:rPr>
-        <w:t>hard reset, 65, 70</w:t>
+        <w:t>hard reset, 68, 73</w:t>
       </w:r>
     </w:p>
     <w:p>
@@ -23020,7 +23793,7 @@
         <w:rPr>
           <w:noProof/>
         </w:rPr>
-        <w:t>hexadecimala talsystemet, 65</w:t>
+        <w:t>hexadecimala talsystemet, 68</w:t>
       </w:r>
     </w:p>
     <w:p>
@@ -23037,7 +23810,7 @@
         <w:rPr>
           <w:noProof/>
         </w:rPr>
-        <w:t>I/O, 66</w:t>
+        <w:t>I/O, 69</w:t>
       </w:r>
     </w:p>
     <w:p>
@@ -23071,7 +23844,7 @@
         <w:rPr>
           <w:noProof/>
         </w:rPr>
-        <w:t>interrupten, 65, 68</w:t>
+        <w:t>interrupten, 68, 71</w:t>
       </w:r>
     </w:p>
     <w:p>
@@ -23105,7 +23878,7 @@
         <w:rPr>
           <w:noProof/>
         </w:rPr>
-        <w:t>jiffy, 66</w:t>
+        <w:t>jiffy, 69</w:t>
       </w:r>
     </w:p>
     <w:p>
@@ -23122,7 +23895,7 @@
         <w:rPr>
           <w:noProof/>
         </w:rPr>
-        <w:t>joystick, 66</w:t>
+        <w:t>joystick, 69</w:t>
       </w:r>
     </w:p>
     <w:p>
@@ -23139,7 +23912,7 @@
         <w:rPr>
           <w:noProof/>
         </w:rPr>
-        <w:t>K, 66</w:t>
+        <w:t>K, 69</w:t>
       </w:r>
     </w:p>
     <w:p>
@@ -23156,7 +23929,7 @@
         <w:rPr>
           <w:noProof/>
         </w:rPr>
-        <w:t>kilobyte, 66</w:t>
+        <w:t>kilobyte, 69</w:t>
       </w:r>
     </w:p>
     <w:p>
@@ -23173,7 +23946,7 @@
         <w:rPr>
           <w:noProof/>
         </w:rPr>
-        <w:t>konsol, 66</w:t>
+        <w:t>konsol, 69</w:t>
       </w:r>
     </w:p>
     <w:p>
@@ -23224,7 +23997,7 @@
         <w:rPr>
           <w:noProof/>
         </w:rPr>
-        <w:t>ljuspenna, 67</w:t>
+        <w:t>ljuspenna, 70</w:t>
       </w:r>
     </w:p>
     <w:p>
@@ -23241,7 +24014,7 @@
         <w:rPr>
           <w:noProof/>
         </w:rPr>
-        <w:t>loader, 67</w:t>
+        <w:t>loader, 70</w:t>
       </w:r>
     </w:p>
     <w:p>
@@ -23258,7 +24031,7 @@
         <w:rPr>
           <w:noProof/>
         </w:rPr>
-        <w:t>logisk fil, 68</w:t>
+        <w:t>logisk fil, 71</w:t>
       </w:r>
     </w:p>
     <w:p>
@@ -23275,7 +24048,7 @@
         <w:rPr>
           <w:noProof/>
         </w:rPr>
-        <w:t>markör, 68</w:t>
+        <w:t>markör, 71</w:t>
       </w:r>
     </w:p>
     <w:p>
@@ -23310,7 +24083,7 @@
           <w:noProof/>
         </w:rPr>
         <w:lastRenderedPageBreak/>
-        <w:t>minnesadress, 62</w:t>
+        <w:t>minnesadress, 65</w:t>
       </w:r>
     </w:p>
     <w:p>
@@ -23327,7 +24100,7 @@
         <w:rPr>
           <w:noProof/>
         </w:rPr>
-        <w:t>multitasking, 68</w:t>
+        <w:t>multitasking, 71</w:t>
       </w:r>
     </w:p>
     <w:p>
@@ -23344,7 +24117,7 @@
         <w:rPr>
           <w:noProof/>
         </w:rPr>
-        <w:t>NEW, 58</w:t>
+        <w:t>NEW, 61</w:t>
       </w:r>
     </w:p>
     <w:p>
@@ -23361,7 +24134,7 @@
         <w:rPr>
           <w:noProof/>
         </w:rPr>
-        <w:t>operand, 68</w:t>
+        <w:t>operand, 71</w:t>
       </w:r>
     </w:p>
     <w:p>
@@ -23378,7 +24151,7 @@
         <w:rPr>
           <w:noProof/>
         </w:rPr>
-        <w:t>operator, 68</w:t>
+        <w:t>operator, 71</w:t>
       </w:r>
     </w:p>
     <w:p>
@@ -23395,7 +24168,7 @@
         <w:rPr>
           <w:noProof/>
         </w:rPr>
-        <w:t>PAL, 69</w:t>
+        <w:t>PAL, 72</w:t>
       </w:r>
     </w:p>
     <w:p>
@@ -23412,7 +24185,7 @@
         <w:rPr>
           <w:noProof/>
         </w:rPr>
-        <w:t>parameter, 69</w:t>
+        <w:t>parameter, 72</w:t>
       </w:r>
     </w:p>
     <w:p>
@@ -23429,7 +24202,7 @@
         <w:rPr>
           <w:noProof/>
         </w:rPr>
-        <w:t>Pekare, 69</w:t>
+        <w:t>Pekare, 72</w:t>
       </w:r>
     </w:p>
     <w:p>
@@ -23446,7 +24219,7 @@
         <w:rPr>
           <w:noProof/>
         </w:rPr>
-        <w:t>PETSCII, 69</w:t>
+        <w:t>PETSCII, 72</w:t>
       </w:r>
     </w:p>
     <w:p>
@@ -23463,7 +24236,7 @@
         <w:rPr>
           <w:noProof/>
         </w:rPr>
-        <w:t>pixel, 69</w:t>
+        <w:t>pixel, 72</w:t>
       </w:r>
     </w:p>
     <w:p>
@@ -23514,7 +24287,7 @@
         <w:rPr>
           <w:noProof/>
         </w:rPr>
-        <w:t>primärminne, 69</w:t>
+        <w:t>primärminne, 72</w:t>
       </w:r>
     </w:p>
     <w:p>
@@ -23531,7 +24304,7 @@
         <w:rPr>
           <w:noProof/>
         </w:rPr>
-        <w:t>pseudografik, 69</w:t>
+        <w:t>pseudografik, 72</w:t>
       </w:r>
     </w:p>
     <w:p>
@@ -23582,7 +24355,7 @@
         <w:rPr>
           <w:noProof/>
         </w:rPr>
-        <w:t>radnummer, 11, 69</w:t>
+        <w:t>radnummer, 11, 72</w:t>
       </w:r>
     </w:p>
     <w:p>
@@ -23599,7 +24372,7 @@
         <w:rPr>
           <w:noProof/>
         </w:rPr>
-        <w:t>RAM, 70</w:t>
+        <w:t>RAM, 73</w:t>
       </w:r>
     </w:p>
     <w:p>
@@ -23616,7 +24389,7 @@
         <w:rPr>
           <w:noProof/>
         </w:rPr>
-        <w:t>random access memory, 70</w:t>
+        <w:t>random access memory, 73</w:t>
       </w:r>
     </w:p>
     <w:p>
@@ -23633,7 +24406,7 @@
         <w:rPr>
           <w:noProof/>
         </w:rPr>
-        <w:t>ren funktion, 70</w:t>
+        <w:t>ren funktion, 73</w:t>
       </w:r>
     </w:p>
     <w:p>
@@ -23684,7 +24457,7 @@
         <w:rPr>
           <w:noProof/>
         </w:rPr>
-        <w:t>reset, 70</w:t>
+        <w:t>reset, 73</w:t>
       </w:r>
     </w:p>
     <w:p>
@@ -23701,7 +24474,7 @@
         <w:rPr>
           <w:noProof/>
         </w:rPr>
-        <w:t>ROM, 70</w:t>
+        <w:t>ROM, 73</w:t>
       </w:r>
     </w:p>
     <w:p>
@@ -23718,7 +24491,7 @@
         <w:rPr>
           <w:noProof/>
         </w:rPr>
-        <w:t>RUN, 58</w:t>
+        <w:t>RUN, 61</w:t>
       </w:r>
     </w:p>
     <w:p>
@@ -23752,7 +24525,7 @@
         <w:rPr>
           <w:noProof/>
         </w:rPr>
-        <w:t>sekundärminne, 70</w:t>
+        <w:t>sekundärminne, 73</w:t>
       </w:r>
     </w:p>
     <w:p>
@@ -23769,7 +24542,7 @@
         <w:rPr>
           <w:noProof/>
         </w:rPr>
-        <w:t>sekventiell fil, 70</w:t>
+        <w:t>sekventiell fil, 73</w:t>
       </w:r>
     </w:p>
     <w:p>
@@ -23820,7 +24593,7 @@
         <w:rPr>
           <w:noProof/>
         </w:rPr>
-        <w:t>soft reset, 70</w:t>
+        <w:t>soft reset, 73</w:t>
       </w:r>
     </w:p>
     <w:p>
@@ -23854,7 +24627,7 @@
         <w:rPr>
           <w:noProof/>
         </w:rPr>
-        <w:t>sprite, 70</w:t>
+        <w:t>sprite, 73</w:t>
       </w:r>
     </w:p>
     <w:p>
@@ -23905,7 +24678,7 @@
         <w:rPr>
           <w:noProof/>
         </w:rPr>
-        <w:t>styrspak, 66</w:t>
+        <w:t>styrspak, 69</w:t>
       </w:r>
     </w:p>
     <w:p>
@@ -23956,7 +24729,7 @@
         <w:rPr>
           <w:noProof/>
         </w:rPr>
-        <w:t>systemvariabel, 71</w:t>
+        <w:t>systemvariabel, 74</w:t>
       </w:r>
     </w:p>
     <w:p>
@@ -23973,7 +24746,7 @@
         <w:rPr>
           <w:noProof/>
         </w:rPr>
-        <w:t>textkonsol, 66</w:t>
+        <w:t>textkonsol, 69</w:t>
       </w:r>
     </w:p>
     <w:p>
@@ -23990,7 +24763,7 @@
         <w:rPr>
           <w:noProof/>
         </w:rPr>
-        <w:t>textmarkör, 68</w:t>
+        <w:t>textmarkör, 71</w:t>
       </w:r>
     </w:p>
     <w:p>
@@ -24007,7 +24780,7 @@
         <w:rPr>
           <w:noProof/>
         </w:rPr>
-        <w:t>Turbo Pascal, 42</w:t>
+        <w:t>transient, 58</w:t>
       </w:r>
     </w:p>
     <w:p>
@@ -24024,7 +24797,7 @@
         <w:rPr>
           <w:noProof/>
         </w:rPr>
-        <w:t>unresolved reference, 13</w:t>
+        <w:t>Turbo Pascal, 42</w:t>
       </w:r>
     </w:p>
     <w:p>
@@ -24041,7 +24814,7 @@
         <w:rPr>
           <w:noProof/>
         </w:rPr>
-        <w:t>VAL, 23</w:t>
+        <w:t>unresolved reference, 13</w:t>
       </w:r>
     </w:p>
     <w:p>
@@ -24058,7 +24831,7 @@
         <w:rPr>
           <w:noProof/>
         </w:rPr>
-        <w:t>vektor, 71</w:t>
+        <w:t>VAL, 23</w:t>
       </w:r>
     </w:p>
     <w:p>
@@ -24075,7 +24848,24 @@
         <w:rPr>
           <w:noProof/>
         </w:rPr>
-        <w:t>VIC-20, 73</w:t>
+        <w:t>vektor, 74</w:t>
+      </w:r>
+    </w:p>
+    <w:p>
+      <w:pPr>
+        <w:pStyle w:val="Index1"/>
+        <w:tabs>
+          <w:tab w:val="right" w:leader="dot" w:pos="2407"/>
+        </w:tabs>
+        <w:rPr>
+          <w:noProof/>
+        </w:rPr>
+      </w:pPr>
+      <w:r>
+        <w:rPr>
+          <w:noProof/>
+        </w:rPr>
+        <w:t>VIC-20, 76</w:t>
       </w:r>
     </w:p>
     <w:p>
@@ -24198,12 +24988,12 @@
       <w:pPr>
         <w:pStyle w:val="Rubrik1"/>
       </w:pPr>
-      <w:bookmarkStart w:id="40" w:name="_Toc157531666"/>
+      <w:bookmarkStart w:id="41" w:name="_Toc157531666"/>
       <w:r>
         <w:lastRenderedPageBreak/>
         <w:t>Bilder</w:t>
       </w:r>
-      <w:bookmarkEnd w:id="40"/>
+      <w:bookmarkEnd w:id="41"/>
     </w:p>
     <w:p>
       <w:pPr>
@@ -24314,7 +25104,7 @@
           <w14:ligatures w14:val="standardContextual"/>
         </w:rPr>
       </w:pPr>
-      <w:hyperlink r:id="rId23" w:anchor="_Toc157531640" w:history="1">
+      <w:hyperlink r:id="rId25" w:anchor="_Toc157531640" w:history="1">
         <w:r>
           <w:rPr>
             <w:rStyle w:val="Hyperlnk"/>
@@ -24653,7 +25443,7 @@
             <w:noProof/>
             <w:webHidden/>
           </w:rPr>
-          <w:t>66</w:t>
+          <w:t>68</w:t>
         </w:r>
         <w:r>
           <w:rPr>
@@ -24726,7 +25516,7 @@
             <w:noProof/>
             <w:webHidden/>
           </w:rPr>
-          <w:t>67</w:t>
+          <w:t>69</w:t>
         </w:r>
         <w:r>
           <w:rPr>
@@ -24799,7 +25589,7 @@
             <w:noProof/>
             <w:webHidden/>
           </w:rPr>
-          <w:t>81</w:t>
+          <w:t>83</w:t>
         </w:r>
         <w:r>
           <w:rPr>
@@ -24889,6 +25679,15 @@
       </w:r>
       <w:r>
         <w:t>.</w:t>
+      </w:r>
+      <w:r>
+        <w:t xml:space="preserve"> </w:t>
+      </w:r>
+      <w:r>
+        <w:t>Martin Sjöblom</w:t>
+      </w:r>
+      <w:r>
+        <w:t xml:space="preserve"> har korrekturläst kapitlet om Commodore 128.</w:t>
       </w:r>
       <w:r>
         <w:t xml:space="preserve"> </w:t>
@@ -24961,7 +25760,7 @@
                     <pic:cNvPicPr/>
                   </pic:nvPicPr>
                   <pic:blipFill>
-                    <a:blip r:embed="rId24">
+                    <a:blip r:embed="rId26">
                       <a:extLst>
                         <a:ext uri="{28A0092B-C50C-407E-A947-70E740481C1C}">
                           <a14:useLocalDpi xmlns:a14="http://schemas.microsoft.com/office/drawing/2010/main" val="0"/>
@@ -24992,7 +25791,7 @@
       <w:pPr>
         <w:pStyle w:val="Beskrivning"/>
       </w:pPr>
-      <w:bookmarkStart w:id="41" w:name="_Toc157531646"/>
+      <w:bookmarkStart w:id="42" w:name="_Toc157531646"/>
       <w:r>
         <w:t xml:space="preserve">Figur </w:t>
       </w:r>
@@ -25009,7 +25808,7 @@
         <w:rPr>
           <w:noProof/>
         </w:rPr>
-        <w:t>9</w:t>
+        <w:t>10</w:t>
       </w:r>
       <w:r>
         <w:rPr>
@@ -25020,7 +25819,7 @@
       <w:r>
         <w:t>: Om detta uppstår befinner du dig i maskinkodsmonitorn. Skriv X för att återgå till BASIC så att du kan skriva kommandot igen.</w:t>
       </w:r>
-      <w:bookmarkEnd w:id="41"/>
+      <w:bookmarkEnd w:id="42"/>
     </w:p>
     <w:p>
       <w:pPr>
@@ -26224,6 +27023,95 @@
     </w:lvl>
   </w:abstractNum>
   <w:abstractNum w:abstractNumId="4" w15:restartNumberingAfterBreak="0">
+    <w:nsid w:val="0FF97F48"/>
+    <w:multiLevelType w:val="hybridMultilevel"/>
+    <w:tmpl w:val="852EC828"/>
+    <w:lvl w:ilvl="0" w:tplc="041D000F">
+      <w:start w:val="1"/>
+      <w:numFmt w:val="decimal"/>
+      <w:lvlText w:val="%1."/>
+      <w:lvlJc w:val="left"/>
+      <w:pPr>
+        <w:ind w:left="720" w:hanging="360"/>
+      </w:pPr>
+      <w:rPr>
+        <w:rFonts w:hint="default"/>
+      </w:rPr>
+    </w:lvl>
+    <w:lvl w:ilvl="1" w:tplc="041D0019" w:tentative="1">
+      <w:start w:val="1"/>
+      <w:numFmt w:val="lowerLetter"/>
+      <w:lvlText w:val="%2."/>
+      <w:lvlJc w:val="left"/>
+      <w:pPr>
+        <w:ind w:left="1440" w:hanging="360"/>
+      </w:pPr>
+    </w:lvl>
+    <w:lvl w:ilvl="2" w:tplc="041D001B" w:tentative="1">
+      <w:start w:val="1"/>
+      <w:numFmt w:val="lowerRoman"/>
+      <w:lvlText w:val="%3."/>
+      <w:lvlJc w:val="right"/>
+      <w:pPr>
+        <w:ind w:left="2160" w:hanging="180"/>
+      </w:pPr>
+    </w:lvl>
+    <w:lvl w:ilvl="3" w:tplc="041D000F" w:tentative="1">
+      <w:start w:val="1"/>
+      <w:numFmt w:val="decimal"/>
+      <w:lvlText w:val="%4."/>
+      <w:lvlJc w:val="left"/>
+      <w:pPr>
+        <w:ind w:left="2880" w:hanging="360"/>
+      </w:pPr>
+    </w:lvl>
+    <w:lvl w:ilvl="4" w:tplc="041D0019" w:tentative="1">
+      <w:start w:val="1"/>
+      <w:numFmt w:val="lowerLetter"/>
+      <w:lvlText w:val="%5."/>
+      <w:lvlJc w:val="left"/>
+      <w:pPr>
+        <w:ind w:left="3600" w:hanging="360"/>
+      </w:pPr>
+    </w:lvl>
+    <w:lvl w:ilvl="5" w:tplc="041D001B" w:tentative="1">
+      <w:start w:val="1"/>
+      <w:numFmt w:val="lowerRoman"/>
+      <w:lvlText w:val="%6."/>
+      <w:lvlJc w:val="right"/>
+      <w:pPr>
+        <w:ind w:left="4320" w:hanging="180"/>
+      </w:pPr>
+    </w:lvl>
+    <w:lvl w:ilvl="6" w:tplc="041D000F" w:tentative="1">
+      <w:start w:val="1"/>
+      <w:numFmt w:val="decimal"/>
+      <w:lvlText w:val="%7."/>
+      <w:lvlJc w:val="left"/>
+      <w:pPr>
+        <w:ind w:left="5040" w:hanging="360"/>
+      </w:pPr>
+    </w:lvl>
+    <w:lvl w:ilvl="7" w:tplc="041D0019" w:tentative="1">
+      <w:start w:val="1"/>
+      <w:numFmt w:val="lowerLetter"/>
+      <w:lvlText w:val="%8."/>
+      <w:lvlJc w:val="left"/>
+      <w:pPr>
+        <w:ind w:left="5760" w:hanging="360"/>
+      </w:pPr>
+    </w:lvl>
+    <w:lvl w:ilvl="8" w:tplc="041D001B" w:tentative="1">
+      <w:start w:val="1"/>
+      <w:numFmt w:val="lowerRoman"/>
+      <w:lvlText w:val="%9."/>
+      <w:lvlJc w:val="right"/>
+      <w:pPr>
+        <w:ind w:left="6480" w:hanging="180"/>
+      </w:pPr>
+    </w:lvl>
+  </w:abstractNum>
+  <w:abstractNum w:abstractNumId="5" w15:restartNumberingAfterBreak="0">
     <w:nsid w:val="10134AD3"/>
     <w:multiLevelType w:val="hybridMultilevel"/>
     <w:tmpl w:val="94ECB672"/>
@@ -26336,7 +27224,7 @@
       </w:rPr>
     </w:lvl>
   </w:abstractNum>
-  <w:abstractNum w:abstractNumId="5" w15:restartNumberingAfterBreak="0">
+  <w:abstractNum w:abstractNumId="6" w15:restartNumberingAfterBreak="0">
     <w:nsid w:val="129B742A"/>
     <w:multiLevelType w:val="hybridMultilevel"/>
     <w:tmpl w:val="94EE13D2"/>
@@ -26449,7 +27337,7 @@
       </w:rPr>
     </w:lvl>
   </w:abstractNum>
-  <w:abstractNum w:abstractNumId="6" w15:restartNumberingAfterBreak="0">
+  <w:abstractNum w:abstractNumId="7" w15:restartNumberingAfterBreak="0">
     <w:nsid w:val="1FF95378"/>
     <w:multiLevelType w:val="hybridMultilevel"/>
     <w:tmpl w:val="F8C07E4E"/>
@@ -26562,7 +27450,120 @@
       </w:rPr>
     </w:lvl>
   </w:abstractNum>
-  <w:abstractNum w:abstractNumId="7" w15:restartNumberingAfterBreak="0">
+  <w:abstractNum w:abstractNumId="8" w15:restartNumberingAfterBreak="0">
+    <w:nsid w:val="210613BC"/>
+    <w:multiLevelType w:val="hybridMultilevel"/>
+    <w:tmpl w:val="7722F5EA"/>
+    <w:lvl w:ilvl="0" w:tplc="041D0001">
+      <w:start w:val="1"/>
+      <w:numFmt w:val="bullet"/>
+      <w:lvlText w:val=""/>
+      <w:lvlJc w:val="left"/>
+      <w:pPr>
+        <w:ind w:left="720" w:hanging="360"/>
+      </w:pPr>
+      <w:rPr>
+        <w:rFonts w:ascii="Symbol" w:hAnsi="Symbol" w:hint="default"/>
+      </w:rPr>
+    </w:lvl>
+    <w:lvl w:ilvl="1" w:tplc="041D0003" w:tentative="1">
+      <w:start w:val="1"/>
+      <w:numFmt w:val="bullet"/>
+      <w:lvlText w:val="o"/>
+      <w:lvlJc w:val="left"/>
+      <w:pPr>
+        <w:ind w:left="1440" w:hanging="360"/>
+      </w:pPr>
+      <w:rPr>
+        <w:rFonts w:ascii="Courier New" w:hAnsi="Courier New" w:cs="Courier New" w:hint="default"/>
+      </w:rPr>
+    </w:lvl>
+    <w:lvl w:ilvl="2" w:tplc="041D0005" w:tentative="1">
+      <w:start w:val="1"/>
+      <w:numFmt w:val="bullet"/>
+      <w:lvlText w:val=""/>
+      <w:lvlJc w:val="left"/>
+      <w:pPr>
+        <w:ind w:left="2160" w:hanging="360"/>
+      </w:pPr>
+      <w:rPr>
+        <w:rFonts w:ascii="Wingdings" w:hAnsi="Wingdings" w:hint="default"/>
+      </w:rPr>
+    </w:lvl>
+    <w:lvl w:ilvl="3" w:tplc="041D0001" w:tentative="1">
+      <w:start w:val="1"/>
+      <w:numFmt w:val="bullet"/>
+      <w:lvlText w:val=""/>
+      <w:lvlJc w:val="left"/>
+      <w:pPr>
+        <w:ind w:left="2880" w:hanging="360"/>
+      </w:pPr>
+      <w:rPr>
+        <w:rFonts w:ascii="Symbol" w:hAnsi="Symbol" w:hint="default"/>
+      </w:rPr>
+    </w:lvl>
+    <w:lvl w:ilvl="4" w:tplc="041D0003" w:tentative="1">
+      <w:start w:val="1"/>
+      <w:numFmt w:val="bullet"/>
+      <w:lvlText w:val="o"/>
+      <w:lvlJc w:val="left"/>
+      <w:pPr>
+        <w:ind w:left="3600" w:hanging="360"/>
+      </w:pPr>
+      <w:rPr>
+        <w:rFonts w:ascii="Courier New" w:hAnsi="Courier New" w:cs="Courier New" w:hint="default"/>
+      </w:rPr>
+    </w:lvl>
+    <w:lvl w:ilvl="5" w:tplc="041D0005" w:tentative="1">
+      <w:start w:val="1"/>
+      <w:numFmt w:val="bullet"/>
+      <w:lvlText w:val=""/>
+      <w:lvlJc w:val="left"/>
+      <w:pPr>
+        <w:ind w:left="4320" w:hanging="360"/>
+      </w:pPr>
+      <w:rPr>
+        <w:rFonts w:ascii="Wingdings" w:hAnsi="Wingdings" w:hint="default"/>
+      </w:rPr>
+    </w:lvl>
+    <w:lvl w:ilvl="6" w:tplc="041D0001" w:tentative="1">
+      <w:start w:val="1"/>
+      <w:numFmt w:val="bullet"/>
+      <w:lvlText w:val=""/>
+      <w:lvlJc w:val="left"/>
+      <w:pPr>
+        <w:ind w:left="5040" w:hanging="360"/>
+      </w:pPr>
+      <w:rPr>
+        <w:rFonts w:ascii="Symbol" w:hAnsi="Symbol" w:hint="default"/>
+      </w:rPr>
+    </w:lvl>
+    <w:lvl w:ilvl="7" w:tplc="041D0003" w:tentative="1">
+      <w:start w:val="1"/>
+      <w:numFmt w:val="bullet"/>
+      <w:lvlText w:val="o"/>
+      <w:lvlJc w:val="left"/>
+      <w:pPr>
+        <w:ind w:left="5760" w:hanging="360"/>
+      </w:pPr>
+      <w:rPr>
+        <w:rFonts w:ascii="Courier New" w:hAnsi="Courier New" w:cs="Courier New" w:hint="default"/>
+      </w:rPr>
+    </w:lvl>
+    <w:lvl w:ilvl="8" w:tplc="041D0005" w:tentative="1">
+      <w:start w:val="1"/>
+      <w:numFmt w:val="bullet"/>
+      <w:lvlText w:val=""/>
+      <w:lvlJc w:val="left"/>
+      <w:pPr>
+        <w:ind w:left="6480" w:hanging="360"/>
+      </w:pPr>
+      <w:rPr>
+        <w:rFonts w:ascii="Wingdings" w:hAnsi="Wingdings" w:hint="default"/>
+      </w:rPr>
+    </w:lvl>
+  </w:abstractNum>
+  <w:abstractNum w:abstractNumId="9" w15:restartNumberingAfterBreak="0">
     <w:nsid w:val="23EF4C1F"/>
     <w:multiLevelType w:val="hybridMultilevel"/>
     <w:tmpl w:val="10FAC702"/>
@@ -26675,7 +27676,7 @@
       </w:rPr>
     </w:lvl>
   </w:abstractNum>
-  <w:abstractNum w:abstractNumId="8" w15:restartNumberingAfterBreak="0">
+  <w:abstractNum w:abstractNumId="10" w15:restartNumberingAfterBreak="0">
     <w:nsid w:val="248A6BF8"/>
     <w:multiLevelType w:val="hybridMultilevel"/>
     <w:tmpl w:val="AF18CDD2"/>
@@ -26788,7 +27789,7 @@
       </w:rPr>
     </w:lvl>
   </w:abstractNum>
-  <w:abstractNum w:abstractNumId="9" w15:restartNumberingAfterBreak="0">
+  <w:abstractNum w:abstractNumId="11" w15:restartNumberingAfterBreak="0">
     <w:nsid w:val="253D511A"/>
     <w:multiLevelType w:val="hybridMultilevel"/>
     <w:tmpl w:val="0D54C6D0"/>
@@ -26901,7 +27902,7 @@
       </w:rPr>
     </w:lvl>
   </w:abstractNum>
-  <w:abstractNum w:abstractNumId="10" w15:restartNumberingAfterBreak="0">
+  <w:abstractNum w:abstractNumId="12" w15:restartNumberingAfterBreak="0">
     <w:nsid w:val="25880563"/>
     <w:multiLevelType w:val="hybridMultilevel"/>
     <w:tmpl w:val="C4FCB064"/>
@@ -27014,7 +28015,7 @@
       </w:rPr>
     </w:lvl>
   </w:abstractNum>
-  <w:abstractNum w:abstractNumId="11" w15:restartNumberingAfterBreak="0">
+  <w:abstractNum w:abstractNumId="13" w15:restartNumberingAfterBreak="0">
     <w:nsid w:val="26460AF1"/>
     <w:multiLevelType w:val="hybridMultilevel"/>
     <w:tmpl w:val="DAD4AF9E"/>
@@ -27127,7 +28128,7 @@
       </w:rPr>
     </w:lvl>
   </w:abstractNum>
-  <w:abstractNum w:abstractNumId="12" w15:restartNumberingAfterBreak="0">
+  <w:abstractNum w:abstractNumId="14" w15:restartNumberingAfterBreak="0">
     <w:nsid w:val="267A4B4A"/>
     <w:multiLevelType w:val="hybridMultilevel"/>
     <w:tmpl w:val="2F64801C"/>
@@ -27240,7 +28241,7 @@
       </w:rPr>
     </w:lvl>
   </w:abstractNum>
-  <w:abstractNum w:abstractNumId="13" w15:restartNumberingAfterBreak="0">
+  <w:abstractNum w:abstractNumId="15" w15:restartNumberingAfterBreak="0">
     <w:nsid w:val="27F239D3"/>
     <w:multiLevelType w:val="hybridMultilevel"/>
     <w:tmpl w:val="04081492"/>
@@ -27353,7 +28354,7 @@
       </w:rPr>
     </w:lvl>
   </w:abstractNum>
-  <w:abstractNum w:abstractNumId="14" w15:restartNumberingAfterBreak="0">
+  <w:abstractNum w:abstractNumId="16" w15:restartNumberingAfterBreak="0">
     <w:nsid w:val="29876C35"/>
     <w:multiLevelType w:val="hybridMultilevel"/>
     <w:tmpl w:val="EDBE1148"/>
@@ -27466,7 +28467,7 @@
       </w:rPr>
     </w:lvl>
   </w:abstractNum>
-  <w:abstractNum w:abstractNumId="15" w15:restartNumberingAfterBreak="0">
+  <w:abstractNum w:abstractNumId="17" w15:restartNumberingAfterBreak="0">
     <w:nsid w:val="34A56445"/>
     <w:multiLevelType w:val="hybridMultilevel"/>
     <w:tmpl w:val="0958F77E"/>
@@ -27579,7 +28580,7 @@
       </w:rPr>
     </w:lvl>
   </w:abstractNum>
-  <w:abstractNum w:abstractNumId="16" w15:restartNumberingAfterBreak="0">
+  <w:abstractNum w:abstractNumId="18" w15:restartNumberingAfterBreak="0">
     <w:nsid w:val="36424DE6"/>
     <w:multiLevelType w:val="hybridMultilevel"/>
     <w:tmpl w:val="46CED874"/>
@@ -27692,7 +28693,7 @@
       </w:rPr>
     </w:lvl>
   </w:abstractNum>
-  <w:abstractNum w:abstractNumId="17" w15:restartNumberingAfterBreak="0">
+  <w:abstractNum w:abstractNumId="19" w15:restartNumberingAfterBreak="0">
     <w:nsid w:val="39D43240"/>
     <w:multiLevelType w:val="multilevel"/>
     <w:tmpl w:val="0409001F"/>
@@ -27779,7 +28780,7 @@
       </w:pPr>
     </w:lvl>
   </w:abstractNum>
-  <w:abstractNum w:abstractNumId="18" w15:restartNumberingAfterBreak="0">
+  <w:abstractNum w:abstractNumId="20" w15:restartNumberingAfterBreak="0">
     <w:nsid w:val="3C1111C8"/>
     <w:multiLevelType w:val="hybridMultilevel"/>
     <w:tmpl w:val="ADE84692"/>
@@ -27892,7 +28893,7 @@
       </w:rPr>
     </w:lvl>
   </w:abstractNum>
-  <w:abstractNum w:abstractNumId="19" w15:restartNumberingAfterBreak="0">
+  <w:abstractNum w:abstractNumId="21" w15:restartNumberingAfterBreak="0">
     <w:nsid w:val="3C2C330D"/>
     <w:multiLevelType w:val="hybridMultilevel"/>
     <w:tmpl w:val="4A506D2A"/>
@@ -28005,7 +29006,7 @@
       </w:rPr>
     </w:lvl>
   </w:abstractNum>
-  <w:abstractNum w:abstractNumId="20" w15:restartNumberingAfterBreak="0">
+  <w:abstractNum w:abstractNumId="22" w15:restartNumberingAfterBreak="0">
     <w:nsid w:val="3C971D8F"/>
     <w:multiLevelType w:val="hybridMultilevel"/>
     <w:tmpl w:val="47A27774"/>
@@ -28118,7 +29119,7 @@
       </w:rPr>
     </w:lvl>
   </w:abstractNum>
-  <w:abstractNum w:abstractNumId="21" w15:restartNumberingAfterBreak="0">
+  <w:abstractNum w:abstractNumId="23" w15:restartNumberingAfterBreak="0">
     <w:nsid w:val="3E1A1BE4"/>
     <w:multiLevelType w:val="hybridMultilevel"/>
     <w:tmpl w:val="85C45112"/>
@@ -28231,7 +29232,7 @@
       </w:rPr>
     </w:lvl>
   </w:abstractNum>
-  <w:abstractNum w:abstractNumId="22" w15:restartNumberingAfterBreak="0">
+  <w:abstractNum w:abstractNumId="24" w15:restartNumberingAfterBreak="0">
     <w:nsid w:val="3EDA6EB2"/>
     <w:multiLevelType w:val="hybridMultilevel"/>
     <w:tmpl w:val="C846AE7E"/>
@@ -28344,7 +29345,7 @@
       </w:rPr>
     </w:lvl>
   </w:abstractNum>
-  <w:abstractNum w:abstractNumId="23" w15:restartNumberingAfterBreak="0">
+  <w:abstractNum w:abstractNumId="25" w15:restartNumberingAfterBreak="0">
     <w:nsid w:val="43C402F8"/>
     <w:multiLevelType w:val="hybridMultilevel"/>
     <w:tmpl w:val="243C95E6"/>
@@ -28457,7 +29458,7 @@
       </w:rPr>
     </w:lvl>
   </w:abstractNum>
-  <w:abstractNum w:abstractNumId="24" w15:restartNumberingAfterBreak="0">
+  <w:abstractNum w:abstractNumId="26" w15:restartNumberingAfterBreak="0">
     <w:nsid w:val="43FC60C0"/>
     <w:multiLevelType w:val="hybridMultilevel"/>
     <w:tmpl w:val="CD720E46"/>
@@ -28570,7 +29571,7 @@
       </w:rPr>
     </w:lvl>
   </w:abstractNum>
-  <w:abstractNum w:abstractNumId="25" w15:restartNumberingAfterBreak="0">
+  <w:abstractNum w:abstractNumId="27" w15:restartNumberingAfterBreak="0">
     <w:nsid w:val="461960D8"/>
     <w:multiLevelType w:val="hybridMultilevel"/>
     <w:tmpl w:val="23A24BA0"/>
@@ -28683,7 +29684,7 @@
       </w:rPr>
     </w:lvl>
   </w:abstractNum>
-  <w:abstractNum w:abstractNumId="26" w15:restartNumberingAfterBreak="0">
+  <w:abstractNum w:abstractNumId="28" w15:restartNumberingAfterBreak="0">
     <w:nsid w:val="47B7760D"/>
     <w:multiLevelType w:val="hybridMultilevel"/>
     <w:tmpl w:val="45C065B6"/>
@@ -28796,7 +29797,7 @@
       </w:rPr>
     </w:lvl>
   </w:abstractNum>
-  <w:abstractNum w:abstractNumId="27" w15:restartNumberingAfterBreak="0">
+  <w:abstractNum w:abstractNumId="29" w15:restartNumberingAfterBreak="0">
     <w:nsid w:val="4804017B"/>
     <w:multiLevelType w:val="hybridMultilevel"/>
     <w:tmpl w:val="F5AC7564"/>
@@ -28909,7 +29910,7 @@
       </w:rPr>
     </w:lvl>
   </w:abstractNum>
-  <w:abstractNum w:abstractNumId="28" w15:restartNumberingAfterBreak="0">
+  <w:abstractNum w:abstractNumId="30" w15:restartNumberingAfterBreak="0">
     <w:nsid w:val="4DCA0D58"/>
     <w:multiLevelType w:val="hybridMultilevel"/>
     <w:tmpl w:val="5AA4DBCA"/>
@@ -29022,7 +30023,7 @@
       </w:rPr>
     </w:lvl>
   </w:abstractNum>
-  <w:abstractNum w:abstractNumId="29" w15:restartNumberingAfterBreak="0">
+  <w:abstractNum w:abstractNumId="31" w15:restartNumberingAfterBreak="0">
     <w:nsid w:val="50464CE2"/>
     <w:multiLevelType w:val="hybridMultilevel"/>
     <w:tmpl w:val="87B47E72"/>
@@ -29135,7 +30136,7 @@
       </w:rPr>
     </w:lvl>
   </w:abstractNum>
-  <w:abstractNum w:abstractNumId="30" w15:restartNumberingAfterBreak="0">
+  <w:abstractNum w:abstractNumId="32" w15:restartNumberingAfterBreak="0">
     <w:nsid w:val="52C62BC1"/>
     <w:multiLevelType w:val="hybridMultilevel"/>
     <w:tmpl w:val="91CCDB18"/>
@@ -29248,7 +30249,7 @@
       </w:rPr>
     </w:lvl>
   </w:abstractNum>
-  <w:abstractNum w:abstractNumId="31" w15:restartNumberingAfterBreak="0">
+  <w:abstractNum w:abstractNumId="33" w15:restartNumberingAfterBreak="0">
     <w:nsid w:val="5B8E3153"/>
     <w:multiLevelType w:val="hybridMultilevel"/>
     <w:tmpl w:val="FA6ED624"/>
@@ -29361,7 +30362,7 @@
       </w:rPr>
     </w:lvl>
   </w:abstractNum>
-  <w:abstractNum w:abstractNumId="32" w15:restartNumberingAfterBreak="0">
+  <w:abstractNum w:abstractNumId="34" w15:restartNumberingAfterBreak="0">
     <w:nsid w:val="5C13052A"/>
     <w:multiLevelType w:val="hybridMultilevel"/>
     <w:tmpl w:val="95CAFE4E"/>
@@ -29474,7 +30475,7 @@
       </w:rPr>
     </w:lvl>
   </w:abstractNum>
-  <w:abstractNum w:abstractNumId="33" w15:restartNumberingAfterBreak="0">
+  <w:abstractNum w:abstractNumId="35" w15:restartNumberingAfterBreak="0">
     <w:nsid w:val="5C365EA0"/>
     <w:multiLevelType w:val="hybridMultilevel"/>
     <w:tmpl w:val="F4388FC4"/>
@@ -29587,7 +30588,7 @@
       </w:rPr>
     </w:lvl>
   </w:abstractNum>
-  <w:abstractNum w:abstractNumId="34" w15:restartNumberingAfterBreak="0">
+  <w:abstractNum w:abstractNumId="36" w15:restartNumberingAfterBreak="0">
     <w:nsid w:val="5D16521C"/>
     <w:multiLevelType w:val="hybridMultilevel"/>
     <w:tmpl w:val="840C2FC2"/>
@@ -29700,7 +30701,7 @@
       </w:rPr>
     </w:lvl>
   </w:abstractNum>
-  <w:abstractNum w:abstractNumId="35" w15:restartNumberingAfterBreak="0">
+  <w:abstractNum w:abstractNumId="37" w15:restartNumberingAfterBreak="0">
     <w:nsid w:val="5FC25A42"/>
     <w:multiLevelType w:val="hybridMultilevel"/>
     <w:tmpl w:val="D20498FE"/>
@@ -29813,7 +30814,7 @@
       </w:rPr>
     </w:lvl>
   </w:abstractNum>
-  <w:abstractNum w:abstractNumId="36" w15:restartNumberingAfterBreak="0">
+  <w:abstractNum w:abstractNumId="38" w15:restartNumberingAfterBreak="0">
     <w:nsid w:val="5FC43646"/>
     <w:multiLevelType w:val="hybridMultilevel"/>
     <w:tmpl w:val="B75CE0FA"/>
@@ -29926,7 +30927,7 @@
       </w:rPr>
     </w:lvl>
   </w:abstractNum>
-  <w:abstractNum w:abstractNumId="37" w15:restartNumberingAfterBreak="0">
+  <w:abstractNum w:abstractNumId="39" w15:restartNumberingAfterBreak="0">
     <w:nsid w:val="6040533A"/>
     <w:multiLevelType w:val="hybridMultilevel"/>
     <w:tmpl w:val="3F1EAE1C"/>
@@ -30015,7 +31016,7 @@
       </w:pPr>
     </w:lvl>
   </w:abstractNum>
-  <w:abstractNum w:abstractNumId="38" w15:restartNumberingAfterBreak="0">
+  <w:abstractNum w:abstractNumId="40" w15:restartNumberingAfterBreak="0">
     <w:nsid w:val="68EB3ED6"/>
     <w:multiLevelType w:val="hybridMultilevel"/>
     <w:tmpl w:val="59B4D74E"/>
@@ -30104,7 +31105,7 @@
       </w:pPr>
     </w:lvl>
   </w:abstractNum>
-  <w:abstractNum w:abstractNumId="39" w15:restartNumberingAfterBreak="0">
+  <w:abstractNum w:abstractNumId="41" w15:restartNumberingAfterBreak="0">
     <w:nsid w:val="6CBA6397"/>
     <w:multiLevelType w:val="hybridMultilevel"/>
     <w:tmpl w:val="B082E65E"/>
@@ -30217,7 +31218,7 @@
       </w:rPr>
     </w:lvl>
   </w:abstractNum>
-  <w:abstractNum w:abstractNumId="40" w15:restartNumberingAfterBreak="0">
+  <w:abstractNum w:abstractNumId="42" w15:restartNumberingAfterBreak="0">
     <w:nsid w:val="6D6C1356"/>
     <w:multiLevelType w:val="hybridMultilevel"/>
     <w:tmpl w:val="E9284968"/>
@@ -30330,7 +31331,7 @@
       </w:rPr>
     </w:lvl>
   </w:abstractNum>
-  <w:abstractNum w:abstractNumId="41" w15:restartNumberingAfterBreak="0">
+  <w:abstractNum w:abstractNumId="43" w15:restartNumberingAfterBreak="0">
     <w:nsid w:val="6D6E6BFB"/>
     <w:multiLevelType w:val="hybridMultilevel"/>
     <w:tmpl w:val="94CCFBEE"/>
@@ -30443,7 +31444,7 @@
       </w:rPr>
     </w:lvl>
   </w:abstractNum>
-  <w:abstractNum w:abstractNumId="42" w15:restartNumberingAfterBreak="0">
+  <w:abstractNum w:abstractNumId="44" w15:restartNumberingAfterBreak="0">
     <w:nsid w:val="710642C5"/>
     <w:multiLevelType w:val="hybridMultilevel"/>
     <w:tmpl w:val="7B283C18"/>
@@ -30556,7 +31557,7 @@
       </w:rPr>
     </w:lvl>
   </w:abstractNum>
-  <w:abstractNum w:abstractNumId="43" w15:restartNumberingAfterBreak="0">
+  <w:abstractNum w:abstractNumId="45" w15:restartNumberingAfterBreak="0">
     <w:nsid w:val="74606973"/>
     <w:multiLevelType w:val="hybridMultilevel"/>
     <w:tmpl w:val="44C6DB62"/>
@@ -30669,7 +31670,7 @@
       </w:rPr>
     </w:lvl>
   </w:abstractNum>
-  <w:abstractNum w:abstractNumId="44" w15:restartNumberingAfterBreak="0">
+  <w:abstractNum w:abstractNumId="46" w15:restartNumberingAfterBreak="0">
     <w:nsid w:val="75370E9C"/>
     <w:multiLevelType w:val="hybridMultilevel"/>
     <w:tmpl w:val="3D9AB03A"/>
@@ -30782,7 +31783,7 @@
       </w:rPr>
     </w:lvl>
   </w:abstractNum>
-  <w:abstractNum w:abstractNumId="45" w15:restartNumberingAfterBreak="0">
+  <w:abstractNum w:abstractNumId="47" w15:restartNumberingAfterBreak="0">
     <w:nsid w:val="76C66A36"/>
     <w:multiLevelType w:val="hybridMultilevel"/>
     <w:tmpl w:val="D004BE8C"/>
@@ -30895,7 +31896,7 @@
       </w:rPr>
     </w:lvl>
   </w:abstractNum>
-  <w:abstractNum w:abstractNumId="46" w15:restartNumberingAfterBreak="0">
+  <w:abstractNum w:abstractNumId="48" w15:restartNumberingAfterBreak="0">
     <w:nsid w:val="7F104AE0"/>
     <w:multiLevelType w:val="hybridMultilevel"/>
     <w:tmpl w:val="63064E4C"/>
@@ -31009,145 +32010,151 @@
     </w:lvl>
   </w:abstractNum>
   <w:num w:numId="1" w16cid:durableId="1142426805">
-    <w:abstractNumId w:val="4"/>
+    <w:abstractNumId w:val="5"/>
   </w:num>
   <w:num w:numId="2" w16cid:durableId="139465973">
+    <w:abstractNumId w:val="32"/>
+  </w:num>
+  <w:num w:numId="3" w16cid:durableId="669407622">
+    <w:abstractNumId w:val="17"/>
+  </w:num>
+  <w:num w:numId="4" w16cid:durableId="1686979010">
+    <w:abstractNumId w:val="6"/>
+  </w:num>
+  <w:num w:numId="5" w16cid:durableId="1355422401">
+    <w:abstractNumId w:val="12"/>
+  </w:num>
+  <w:num w:numId="6" w16cid:durableId="1849833944">
+    <w:abstractNumId w:val="33"/>
+  </w:num>
+  <w:num w:numId="7" w16cid:durableId="960843041">
+    <w:abstractNumId w:val="18"/>
+  </w:num>
+  <w:num w:numId="8" w16cid:durableId="194655718">
+    <w:abstractNumId w:val="15"/>
+  </w:num>
+  <w:num w:numId="9" w16cid:durableId="1441686567">
+    <w:abstractNumId w:val="7"/>
+  </w:num>
+  <w:num w:numId="10" w16cid:durableId="1714884623">
+    <w:abstractNumId w:val="10"/>
+  </w:num>
+  <w:num w:numId="11" w16cid:durableId="775292671">
+    <w:abstractNumId w:val="37"/>
+  </w:num>
+  <w:num w:numId="12" w16cid:durableId="1618566879">
+    <w:abstractNumId w:val="24"/>
+  </w:num>
+  <w:num w:numId="13" w16cid:durableId="1308780233">
+    <w:abstractNumId w:val="29"/>
+  </w:num>
+  <w:num w:numId="14" w16cid:durableId="1210610401">
+    <w:abstractNumId w:val="26"/>
+  </w:num>
+  <w:num w:numId="15" w16cid:durableId="1983656886">
+    <w:abstractNumId w:val="42"/>
+  </w:num>
+  <w:num w:numId="16" w16cid:durableId="1151602411">
     <w:abstractNumId w:val="30"/>
   </w:num>
-  <w:num w:numId="3" w16cid:durableId="669407622">
-    <w:abstractNumId w:val="15"/>
-  </w:num>
-  <w:num w:numId="4" w16cid:durableId="1686979010">
-    <w:abstractNumId w:val="5"/>
-  </w:num>
-  <w:num w:numId="5" w16cid:durableId="1355422401">
-    <w:abstractNumId w:val="10"/>
-  </w:num>
-  <w:num w:numId="6" w16cid:durableId="1849833944">
+  <w:num w:numId="17" w16cid:durableId="70582878">
     <w:abstractNumId w:val="31"/>
   </w:num>
-  <w:num w:numId="7" w16cid:durableId="960843041">
+  <w:num w:numId="18" w16cid:durableId="1502357069">
+    <w:abstractNumId w:val="38"/>
+  </w:num>
+  <w:num w:numId="19" w16cid:durableId="764301987">
     <w:abstractNumId w:val="16"/>
   </w:num>
-  <w:num w:numId="8" w16cid:durableId="194655718">
-    <w:abstractNumId w:val="13"/>
-  </w:num>
-  <w:num w:numId="9" w16cid:durableId="1441686567">
-    <w:abstractNumId w:val="6"/>
-  </w:num>
-  <w:num w:numId="10" w16cid:durableId="1714884623">
-    <w:abstractNumId w:val="8"/>
-  </w:num>
-  <w:num w:numId="11" w16cid:durableId="775292671">
-    <w:abstractNumId w:val="35"/>
-  </w:num>
-  <w:num w:numId="12" w16cid:durableId="1618566879">
-    <w:abstractNumId w:val="22"/>
-  </w:num>
-  <w:num w:numId="13" w16cid:durableId="1308780233">
-    <w:abstractNumId w:val="27"/>
-  </w:num>
-  <w:num w:numId="14" w16cid:durableId="1210610401">
-    <w:abstractNumId w:val="24"/>
-  </w:num>
-  <w:num w:numId="15" w16cid:durableId="1983656886">
-    <w:abstractNumId w:val="40"/>
-  </w:num>
-  <w:num w:numId="16" w16cid:durableId="1151602411">
-    <w:abstractNumId w:val="28"/>
-  </w:num>
-  <w:num w:numId="17" w16cid:durableId="70582878">
-    <w:abstractNumId w:val="29"/>
-  </w:num>
-  <w:num w:numId="18" w16cid:durableId="1502357069">
-    <w:abstractNumId w:val="36"/>
-  </w:num>
-  <w:num w:numId="19" w16cid:durableId="764301987">
-    <w:abstractNumId w:val="14"/>
-  </w:num>
   <w:num w:numId="20" w16cid:durableId="1229269513">
-    <w:abstractNumId w:val="21"/>
+    <w:abstractNumId w:val="23"/>
   </w:num>
   <w:num w:numId="21" w16cid:durableId="1879932821">
-    <w:abstractNumId w:val="18"/>
+    <w:abstractNumId w:val="20"/>
   </w:num>
   <w:num w:numId="22" w16cid:durableId="87435224">
     <w:abstractNumId w:val="2"/>
   </w:num>
   <w:num w:numId="23" w16cid:durableId="56057908">
-    <w:abstractNumId w:val="11"/>
+    <w:abstractNumId w:val="13"/>
   </w:num>
   <w:num w:numId="24" w16cid:durableId="1413048162">
+    <w:abstractNumId w:val="46"/>
+  </w:num>
+  <w:num w:numId="25" w16cid:durableId="1514370724">
+    <w:abstractNumId w:val="25"/>
+  </w:num>
+  <w:num w:numId="26" w16cid:durableId="1679502057">
     <w:abstractNumId w:val="44"/>
   </w:num>
-  <w:num w:numId="25" w16cid:durableId="1514370724">
-    <w:abstractNumId w:val="23"/>
-  </w:num>
-  <w:num w:numId="26" w16cid:durableId="1679502057">
-    <w:abstractNumId w:val="42"/>
-  </w:num>
   <w:num w:numId="27" w16cid:durableId="1878277169">
-    <w:abstractNumId w:val="45"/>
+    <w:abstractNumId w:val="47"/>
   </w:num>
   <w:num w:numId="28" w16cid:durableId="1717318737">
-    <w:abstractNumId w:val="9"/>
+    <w:abstractNumId w:val="11"/>
   </w:num>
   <w:num w:numId="29" w16cid:durableId="1152679004">
     <w:abstractNumId w:val="3"/>
   </w:num>
   <w:num w:numId="30" w16cid:durableId="41027073">
-    <w:abstractNumId w:val="41"/>
+    <w:abstractNumId w:val="43"/>
   </w:num>
   <w:num w:numId="31" w16cid:durableId="1082221905">
-    <w:abstractNumId w:val="25"/>
+    <w:abstractNumId w:val="27"/>
   </w:num>
   <w:num w:numId="32" w16cid:durableId="1010915760">
     <w:abstractNumId w:val="0"/>
   </w:num>
   <w:num w:numId="33" w16cid:durableId="1788042287">
-    <w:abstractNumId w:val="20"/>
+    <w:abstractNumId w:val="22"/>
   </w:num>
   <w:num w:numId="34" w16cid:durableId="155658582">
     <w:abstractNumId w:val="1"/>
   </w:num>
   <w:num w:numId="35" w16cid:durableId="103767142">
-    <w:abstractNumId w:val="17"/>
+    <w:abstractNumId w:val="19"/>
   </w:num>
   <w:num w:numId="36" w16cid:durableId="948439202">
+    <w:abstractNumId w:val="41"/>
+  </w:num>
+  <w:num w:numId="37" w16cid:durableId="1068189655">
+    <w:abstractNumId w:val="36"/>
+  </w:num>
+  <w:num w:numId="38" w16cid:durableId="1066104205">
+    <w:abstractNumId w:val="45"/>
+  </w:num>
+  <w:num w:numId="39" w16cid:durableId="828910622">
+    <w:abstractNumId w:val="14"/>
+  </w:num>
+  <w:num w:numId="40" w16cid:durableId="535584656">
+    <w:abstractNumId w:val="34"/>
+  </w:num>
+  <w:num w:numId="41" w16cid:durableId="1394767897">
+    <w:abstractNumId w:val="40"/>
+  </w:num>
+  <w:num w:numId="42" w16cid:durableId="1005786472">
+    <w:abstractNumId w:val="35"/>
+  </w:num>
+  <w:num w:numId="43" w16cid:durableId="768744493">
+    <w:abstractNumId w:val="9"/>
+  </w:num>
+  <w:num w:numId="44" w16cid:durableId="1272393281">
+    <w:abstractNumId w:val="21"/>
+  </w:num>
+  <w:num w:numId="45" w16cid:durableId="337343398">
+    <w:abstractNumId w:val="48"/>
+  </w:num>
+  <w:num w:numId="46" w16cid:durableId="571545275">
+    <w:abstractNumId w:val="28"/>
+  </w:num>
+  <w:num w:numId="47" w16cid:durableId="2123306719">
     <w:abstractNumId w:val="39"/>
   </w:num>
-  <w:num w:numId="37" w16cid:durableId="1068189655">
-    <w:abstractNumId w:val="34"/>
+  <w:num w:numId="48" w16cid:durableId="1999578976">
+    <w:abstractNumId w:val="4"/>
   </w:num>
-  <w:num w:numId="38" w16cid:durableId="1066104205">
-    <w:abstractNumId w:val="43"/>
-  </w:num>
-  <w:num w:numId="39" w16cid:durableId="828910622">
-    <w:abstractNumId w:val="12"/>
-  </w:num>
-  <w:num w:numId="40" w16cid:durableId="535584656">
-    <w:abstractNumId w:val="32"/>
-  </w:num>
-  <w:num w:numId="41" w16cid:durableId="1394767897">
-    <w:abstractNumId w:val="38"/>
-  </w:num>
-  <w:num w:numId="42" w16cid:durableId="1005786472">
-    <w:abstractNumId w:val="33"/>
-  </w:num>
-  <w:num w:numId="43" w16cid:durableId="768744493">
-    <w:abstractNumId w:val="7"/>
-  </w:num>
-  <w:num w:numId="44" w16cid:durableId="1272393281">
-    <w:abstractNumId w:val="19"/>
-  </w:num>
-  <w:num w:numId="45" w16cid:durableId="337343398">
-    <w:abstractNumId w:val="46"/>
-  </w:num>
-  <w:num w:numId="46" w16cid:durableId="571545275">
-    <w:abstractNumId w:val="26"/>
-  </w:num>
-  <w:num w:numId="47" w16cid:durableId="2123306719">
-    <w:abstractNumId w:val="37"/>
+  <w:num w:numId="49" w16cid:durableId="801770073">
+    <w:abstractNumId w:val="8"/>
   </w:num>
 </w:numbering>
 </file>

</xml_diff>

<commit_message>
Försöker fortfarande trassla ut CP/M-delen.
</commit_message>
<xml_diff>
--- a/Commodore BASIC 7.0 for C128.docx
+++ b/Commodore BASIC 7.0 for C128.docx
@@ -4180,7 +4180,7 @@
           <v:shape id="_x0000_i1025" type="#_x0000_t75" style="width:277.5pt;height:172.15pt" o:ole="">
             <v:imagedata r:id="rId13" o:title=""/>
           </v:shape>
-          <o:OLEObject Type="Embed" ProgID="Unknown" ShapeID="_x0000_i1025" DrawAspect="Content" ObjectID="_1770913185" r:id="rId14"/>
+          <o:OLEObject Type="Embed" ProgID="Unknown" ShapeID="_x0000_i1025" DrawAspect="Content" ObjectID="_1772461998" r:id="rId14"/>
         </w:object>
       </w:r>
     </w:p>
@@ -12524,7 +12524,7 @@
           <v:shape id="_x0000_i1026" type="#_x0000_t75" style="width:220.55pt;height:145.95pt" o:ole="">
             <v:imagedata r:id="rId15" o:title=""/>
           </v:shape>
-          <o:OLEObject Type="Embed" ProgID="Unknown" ShapeID="_x0000_i1026" DrawAspect="Content" ObjectID="_1770913186" r:id="rId16"/>
+          <o:OLEObject Type="Embed" ProgID="Unknown" ShapeID="_x0000_i1026" DrawAspect="Content" ObjectID="_1772461999" r:id="rId16"/>
         </w:object>
       </w:r>
     </w:p>
@@ -13246,7 +13246,7 @@
           <v:shape id="_x0000_i1027" type="#_x0000_t75" style="width:277.6pt;height:229.65pt" o:ole="">
             <v:imagedata r:id="rId17" o:title=""/>
           </v:shape>
-          <o:OLEObject Type="Embed" ProgID="Unknown" ShapeID="_x0000_i1027" DrawAspect="Content" ObjectID="_1770913187" r:id="rId18"/>
+          <o:OLEObject Type="Embed" ProgID="Unknown" ShapeID="_x0000_i1027" DrawAspect="Content" ObjectID="_1772462000" r:id="rId18"/>
         </w:object>
       </w:r>
     </w:p>
@@ -14258,7 +14258,13 @@
         <w:t>1</w:t>
       </w:r>
       <w:r>
-        <w:t xml:space="preserve"> och så vidare. I CP/M heter de </w:t>
+        <w:t xml:space="preserve"> och så vidare. I CP/M heter de</w:t>
+      </w:r>
+      <w:r>
+        <w:t xml:space="preserve"> i stället</w:t>
+      </w:r>
+      <w:r>
+        <w:t xml:space="preserve"> </w:t>
       </w:r>
       <w:r>
         <w:rPr>
@@ -14289,14 +14295,28 @@
       </w:r>
     </w:p>
     <w:p>
-      <w:r>
-        <w:t xml:space="preserve">Bilden </w:t>
-      </w:r>
-      <w:r>
-        <w:t>det</w:t>
-      </w:r>
-      <w:r>
-        <w:t xml:space="preserve"> du möts av om starten av CP/M har varit framgångsrik. Förutom </w:t>
+      <w:pPr>
+        <w:pStyle w:val="Tips"/>
+      </w:pPr>
+      <w:r>
+        <w:t>För att använda CP/M effektivt, behöver du ha två diskettstationer, men det fungerar även om du bara har en.</w:t>
+      </w:r>
+    </w:p>
+    <w:p>
+      <w:r>
+        <w:t>D</w:t>
+      </w:r>
+      <w:r>
+        <w:t>et</w:t>
+      </w:r>
+      <w:r>
+        <w:t xml:space="preserve"> du möts av om starten av CP/M har varit framgångsrik</w:t>
+      </w:r>
+      <w:r>
+        <w:t xml:space="preserve"> visas på bilden på nästa sida</w:t>
+      </w:r>
+      <w:r>
+        <w:t xml:space="preserve">. Förutom </w:t>
       </w:r>
       <w:r>
         <w:rPr>
@@ -14314,7 +14334,22 @@
         <w:t>R A01 10</w:t>
       </w:r>
       <w:r>
-        <w:t xml:space="preserve"> längst ner till höger. </w:t>
+        <w:t xml:space="preserve"> längst ner till höger.</w:t>
+      </w:r>
+      <w:r>
+        <w:t xml:space="preserve"> </w:t>
+      </w:r>
+      <w:r>
+        <w:rPr>
+          <w:rStyle w:val="CodeChar"/>
+        </w:rPr>
+        <w:t>A&gt;</w:t>
+      </w:r>
+      <w:r>
+        <w:t xml:space="preserve"> (uppe till vänster) betyder att det kommando du tänker exekvera agerar mot disketten i din primära diskdrive.</w:t>
+      </w:r>
+      <w:r>
+        <w:t xml:space="preserve"> </w:t>
       </w:r>
       <w:r>
         <w:rPr>
@@ -14323,7 +14358,13 @@
         <w:t>R</w:t>
       </w:r>
       <w:r>
-        <w:t xml:space="preserve"> berättar att den senaste operationen är en läsoperation. Om du istället ser </w:t>
+        <w:t xml:space="preserve"> </w:t>
+      </w:r>
+      <w:r>
+        <w:t xml:space="preserve">(nere till höger) </w:t>
+      </w:r>
+      <w:r>
+        <w:t xml:space="preserve">berättar att den senaste operationen är en läsoperation. Om du istället ser </w:t>
       </w:r>
       <w:r>
         <w:rPr>
@@ -14466,7 +14507,7 @@
           <v:shape id="_x0000_i1028" type="#_x0000_t75" style="width:270.65pt;height:167.6pt" o:ole="">
             <v:imagedata r:id="rId19" o:title=""/>
           </v:shape>
-          <o:OLEObject Type="Embed" ProgID="Unknown" ShapeID="_x0000_i1028" DrawAspect="Content" ObjectID="_1770913188" r:id="rId20"/>
+          <o:OLEObject Type="Embed" ProgID="Unknown" ShapeID="_x0000_i1028" DrawAspect="Content" ObjectID="_1772462001" r:id="rId20"/>
         </w:object>
       </w:r>
     </w:p>
@@ -14652,10 +14693,28 @@
     </w:p>
     <w:p>
       <w:r>
-        <w:t xml:space="preserve">För att följa med i detta exempel krävs </w:t>
-      </w:r>
-      <w:r>
-        <w:t xml:space="preserve">tre </w:t>
+        <w:t xml:space="preserve">Följande exempel visar hur du kan skapa en textfil på en diskett. </w:t>
+      </w:r>
+      <w:r>
+        <w:t xml:space="preserve">För att följa med i </w:t>
+      </w:r>
+      <w:r>
+        <w:t>exemplet</w:t>
+      </w:r>
+      <w:r>
+        <w:t xml:space="preserve"> krävs</w:t>
+      </w:r>
+      <w:r>
+        <w:t xml:space="preserve"> en diskettstation</w:t>
+      </w:r>
+      <w:r>
+        <w:t xml:space="preserve"> </w:t>
+      </w:r>
+      <w:r>
+        <w:t>och två</w:t>
+      </w:r>
+      <w:r>
+        <w:t xml:space="preserve"> </w:t>
       </w:r>
       <w:r>
         <w:t>disketter</w:t>
@@ -14677,6 +14736,7 @@
           <w:b/>
           <w:bCs/>
         </w:rPr>
+        <w:lastRenderedPageBreak/>
         <w:t>Systemdisken för CP/M</w:t>
       </w:r>
       <w:r>
@@ -14696,7 +14756,6 @@
           <w:b/>
           <w:bCs/>
         </w:rPr>
-        <w:lastRenderedPageBreak/>
         <w:t>Verktygsdisketten</w:t>
       </w:r>
       <w:r>
@@ -14712,7 +14771,13 @@
         </w:numPr>
       </w:pPr>
       <w:r>
-        <w:t xml:space="preserve">Eventuellt </w:t>
+        <w:t>Eventuellt</w:t>
+      </w:r>
+      <w:r>
+        <w:t xml:space="preserve"> behöver du</w:t>
+      </w:r>
+      <w:r>
+        <w:t xml:space="preserve"> </w:t>
       </w:r>
       <w:r>
         <w:rPr>
@@ -14734,26 +14799,34 @@
     </w:p>
     <w:p>
       <w:r>
-        <w:t>Systemdisketten för att boota CP/M och en tom diskett eller diskett vars innehåll du kan tänka dig att radera för att laborera med</w:t>
-      </w:r>
-      <w:r>
-        <w:t xml:space="preserve">, samt </w:t>
-      </w:r>
-    </w:p>
-    <w:p>
-      <w:r>
-        <w:t xml:space="preserve">Exemplet syftar till att </w:t>
-      </w:r>
-      <w:r>
-        <w:t>XXXX</w:t>
-      </w:r>
-      <w:r>
-        <w:t xml:space="preserve"> TODO ENDAST EN DISK ELLER TVÅ!?</w:t>
-      </w:r>
-    </w:p>
-    <w:p>
-      <w:r>
-        <w:t>Jag använder bara en diskdrive för denna övning för att visa hur arbetsförfarandet när endast en är tillgänglig.</w:t>
+        <w:t xml:space="preserve">Systemdisketten </w:t>
+      </w:r>
+      <w:r>
+        <w:t xml:space="preserve">behövs </w:t>
+      </w:r>
+      <w:r>
+        <w:t xml:space="preserve">för att boota CP/M och en tom diskett </w:t>
+      </w:r>
+      <w:r>
+        <w:t>(</w:t>
+      </w:r>
+      <w:r>
+        <w:t>eller diskett vars innehåll du kan tänka dig att radera för att laborera med</w:t>
+      </w:r>
+      <w:r>
+        <w:t xml:space="preserve">) kan vara bra att använda om du vill spara textfilen avskilt från verktygsdisketten. </w:t>
+      </w:r>
+      <w:r>
+        <w:t xml:space="preserve">Jag använder bara en diskdrive för denna övning för att visa hur arbetsförfarandet </w:t>
+      </w:r>
+      <w:r>
+        <w:t xml:space="preserve">ser </w:t>
+      </w:r>
+      <w:r>
+        <w:t>när endast en är tillgänglig</w:t>
+      </w:r>
+      <w:r>
+        <w:t>. Det innebär att min textfil kommer att landa på verktygsdisketten.</w:t>
       </w:r>
     </w:p>
     <w:p>
@@ -14791,6 +14864,11 @@
     </w:p>
     <w:p>
       <w:r>
+        <w:t>Om du har två diskdrives, och vill XXXXXX</w:t>
+      </w:r>
+    </w:p>
+    <w:p>
+      <w:r>
         <w:rPr>
           <w:b/>
           <w:bCs/>
@@ -14943,6 +15021,7 @@
           <w:b/>
           <w:bCs/>
         </w:rPr>
+        <w:lastRenderedPageBreak/>
         <w:t>Stoppa in verktygsdisketten.</w:t>
       </w:r>
       <w:r>
@@ -14973,11 +15052,7 @@
         <w:t>ED</w:t>
       </w:r>
       <w:r>
-        <w:t xml:space="preserve">, men då kommer programmet att fråga efter </w:t>
-      </w:r>
-      <w:r>
-        <w:lastRenderedPageBreak/>
-        <w:t xml:space="preserve">en textfil att läsa in. Genom att starta </w:t>
+        <w:t xml:space="preserve">, men då kommer programmet att fråga efter en textfil att läsa in. Genom att starta </w:t>
       </w:r>
       <w:r>
         <w:rPr>
@@ -15122,7 +15197,7 @@
           <v:shape id="_x0000_i1029" type="#_x0000_t75" style="width:121.9pt;height:60.5pt" o:ole="">
             <v:imagedata r:id="rId21" o:title=""/>
           </v:shape>
-          <o:OLEObject Type="Embed" ProgID="Unknown" ShapeID="_x0000_i1029" DrawAspect="Content" ObjectID="_1770913189" r:id="rId22"/>
+          <o:OLEObject Type="Embed" ProgID="Unknown" ShapeID="_x0000_i1029" DrawAspect="Content" ObjectID="_1772462002" r:id="rId22"/>
         </w:object>
       </w:r>
     </w:p>
@@ -15233,16 +15308,31 @@
       </w:r>
     </w:p>
     <w:p>
-      <w:r>
-        <w:rPr>
-          <w:rStyle w:val="CodeChar"/>
+      <w:pPr>
+        <w:rPr>
+          <w:lang w:val="en-US"/>
+        </w:rPr>
+      </w:pPr>
+      <w:r>
+        <w:rPr>
+          <w:rStyle w:val="CodeChar"/>
+          <w:lang w:val="en-US"/>
         </w:rPr>
         <w:t>ERA test.txt</w:t>
       </w:r>
     </w:p>
-    <w:p/>
-    <w:p>
-      <w:pPr>
+    <w:p>
+      <w:pPr>
+        <w:rPr>
+          <w:lang w:val="en-US"/>
+        </w:rPr>
+      </w:pPr>
+    </w:p>
+    <w:p>
+      <w:pPr>
+        <w:rPr>
+          <w:lang w:val="en-US"/>
+        </w:rPr>
         <w:sectPr>
           <w:pgSz w:w="8391" w:h="11907" w:code="11"/>
           <w:pgMar w:top="1418" w:right="1418" w:bottom="1418" w:left="1418" w:header="709" w:footer="709" w:gutter="0"/>
@@ -15252,9 +15342,27 @@
         </w:sectPr>
       </w:pPr>
     </w:p>
-    <w:p/>
-    <w:p/>
-    <w:p/>
+    <w:p>
+      <w:pPr>
+        <w:rPr>
+          <w:lang w:val="en-US"/>
+        </w:rPr>
+      </w:pPr>
+    </w:p>
+    <w:p>
+      <w:pPr>
+        <w:rPr>
+          <w:lang w:val="en-US"/>
+        </w:rPr>
+      </w:pPr>
+    </w:p>
+    <w:p>
+      <w:pPr>
+        <w:rPr>
+          <w:lang w:val="en-US"/>
+        </w:rPr>
+      </w:pPr>
+    </w:p>
     <w:p>
       <w:pPr>
         <w:jc w:val="center"/>
@@ -15285,15 +15393,9 @@
     <w:p>
       <w:pPr>
         <w:pStyle w:val="Rubrik1"/>
-        <w:rPr>
-          <w:lang w:val="en-US"/>
-        </w:rPr>
       </w:pPr>
       <w:bookmarkStart w:id="32" w:name="_Toc157531661"/>
       <w:r>
-        <w:rPr>
-          <w:lang w:val="en-US"/>
-        </w:rPr>
         <w:lastRenderedPageBreak/>
         <w:t>Appendix A: Felsökning</w:t>
       </w:r>

</xml_diff>